<commit_message>
wrote out Results section in paper
</commit_message>
<xml_diff>
--- a/00 Paper/20190712 capstone.docx
+++ b/00 Paper/20190712 capstone.docx
@@ -497,8 +497,21 @@
       <w:r>
         <w:t xml:space="preserve">.  </w:t>
       </w:r>
-      <w:r>
-        <w:t xml:space="preserve">Deboosere &amp; El-Geneidy </w:t>
+      <w:proofErr w:type="spellStart"/>
+      <w:r>
+        <w:t>Deboosere</w:t>
+      </w:r>
+      <w:proofErr w:type="spellEnd"/>
+      <w:r>
+        <w:t xml:space="preserve"> &amp; El-</w:t>
+      </w:r>
+      <w:proofErr w:type="spellStart"/>
+      <w:r>
+        <w:t>Geneidy</w:t>
+      </w:r>
+      <w:proofErr w:type="spellEnd"/>
+      <w:r>
+        <w:t xml:space="preserve"> </w:t>
       </w:r>
       <w:sdt>
         <w:sdtPr>
@@ -1408,7 +1421,21 @@
         <w:rPr>
           <w:rFonts w:eastAsiaTheme="minorEastAsia"/>
         </w:rPr>
-        <w:t xml:space="preserve">area i </w:t>
+        <w:t xml:space="preserve">area </w:t>
+      </w:r>
+      <w:proofErr w:type="spellStart"/>
+      <w:r>
+        <w:rPr>
+          <w:rFonts w:eastAsiaTheme="minorEastAsia"/>
+        </w:rPr>
+        <w:t>i</w:t>
+      </w:r>
+      <w:proofErr w:type="spellEnd"/>
+      <w:r>
+        <w:rPr>
+          <w:rFonts w:eastAsiaTheme="minorEastAsia"/>
+        </w:rPr>
+        <w:t xml:space="preserve"> </w:t>
       </w:r>
       <w:r>
         <w:rPr>
@@ -1990,7 +2017,21 @@
         <w:rPr>
           <w:rFonts w:eastAsiaTheme="minorEastAsia"/>
         </w:rPr>
-        <w:t xml:space="preserve">(including area i) </w:t>
+        <w:t xml:space="preserve">(including area </w:t>
+      </w:r>
+      <w:proofErr w:type="spellStart"/>
+      <w:r>
+        <w:rPr>
+          <w:rFonts w:eastAsiaTheme="minorEastAsia"/>
+        </w:rPr>
+        <w:t>i</w:t>
+      </w:r>
+      <w:proofErr w:type="spellEnd"/>
+      <w:r>
+        <w:rPr>
+          <w:rFonts w:eastAsiaTheme="minorEastAsia"/>
+        </w:rPr>
+        <w:t xml:space="preserve">) </w:t>
       </w:r>
       <w:r>
         <w:rPr>
@@ -2727,7 +2768,15 @@
         <w:t xml:space="preserve">However, </w:t>
       </w:r>
       <w:r>
-        <w:t>aggregating spatial data to these squares requires very fine-grained data (which is unlikely to be publicly available) or additional modelling and assumptions to reproject available data to the squares</w:t>
+        <w:t xml:space="preserve">aggregating spatial data to these squares requires very fine-grained data (which is unlikely to be publicly available) or additional modelling and assumptions to </w:t>
+      </w:r>
+      <w:proofErr w:type="spellStart"/>
+      <w:r>
+        <w:t>reproject</w:t>
+      </w:r>
+      <w:proofErr w:type="spellEnd"/>
+      <w:r>
+        <w:t xml:space="preserve"> available data to the squares</w:t>
       </w:r>
       <w:r>
         <w:t xml:space="preserve">, at the risk of </w:t>
@@ -3159,7 +3208,15 @@
         </w:sdtContent>
       </w:sdt>
       <w:r>
-        <w:t xml:space="preserve">.  In contrast, I will follow El-Geneidy et al </w:t>
+        <w:t>.  In contrast, I will follow El-</w:t>
+      </w:r>
+      <w:proofErr w:type="spellStart"/>
+      <w:r>
+        <w:t>Geneidy</w:t>
+      </w:r>
+      <w:proofErr w:type="spellEnd"/>
+      <w:r>
+        <w:t xml:space="preserve"> et al </w:t>
       </w:r>
       <w:sdt>
         <w:sdtPr>
@@ -3188,7 +3245,15 @@
         </w:sdtContent>
       </w:sdt>
       <w:r>
-        <w:t xml:space="preserve">, Tenkanen et al </w:t>
+        <w:t xml:space="preserve">, </w:t>
+      </w:r>
+      <w:proofErr w:type="spellStart"/>
+      <w:r>
+        <w:t>Tenkanen</w:t>
+      </w:r>
+      <w:proofErr w:type="spellEnd"/>
+      <w:r>
+        <w:t xml:space="preserve"> et al </w:t>
       </w:r>
       <w:sdt>
         <w:sdtPr>
@@ -3217,7 +3282,15 @@
         </w:sdtContent>
       </w:sdt>
       <w:r>
-        <w:t xml:space="preserve">, Deboosere et al </w:t>
+        <w:t xml:space="preserve">, </w:t>
+      </w:r>
+      <w:proofErr w:type="spellStart"/>
+      <w:r>
+        <w:t>Deboosere</w:t>
+      </w:r>
+      <w:proofErr w:type="spellEnd"/>
+      <w:r>
+        <w:t xml:space="preserve"> et al </w:t>
       </w:r>
       <w:sdt>
         <w:sdtPr>
@@ -3246,7 +3319,11 @@
         </w:sdtContent>
       </w:sdt>
       <w:r>
-        <w:t xml:space="preserve"> and J</w:t>
+        <w:t xml:space="preserve"> and </w:t>
+      </w:r>
+      <w:proofErr w:type="spellStart"/>
+      <w:r>
+        <w:t>J</w:t>
       </w:r>
       <w:r>
         <w:rPr>
@@ -3255,7 +3332,11 @@
         <w:t>ä</w:t>
       </w:r>
       <w:r>
-        <w:t xml:space="preserve">rv et al </w:t>
+        <w:t>rv</w:t>
+      </w:r>
+      <w:proofErr w:type="spellEnd"/>
+      <w:r>
+        <w:t xml:space="preserve"> et al </w:t>
       </w:r>
       <w:sdt>
         <w:sdtPr>
@@ -3284,7 +3365,15 @@
         </w:sdtContent>
       </w:sdt>
       <w:r>
-        <w:t xml:space="preserve"> to use what Geurs and van Wee </w:t>
+        <w:t xml:space="preserve"> to use what </w:t>
+      </w:r>
+      <w:proofErr w:type="spellStart"/>
+      <w:r>
+        <w:t>Geurs</w:t>
+      </w:r>
+      <w:proofErr w:type="spellEnd"/>
+      <w:r>
+        <w:t xml:space="preserve"> and van Wee </w:t>
       </w:r>
       <w:sdt>
         <w:sdtPr>
@@ -3586,7 +3675,21 @@
         <w:rPr>
           <w:rFonts w:eastAsiaTheme="minorEastAsia"/>
         </w:rPr>
-        <w:t xml:space="preserve">.  At any rate, El-Geneidy et al </w:t>
+        <w:t>.  At any rate, El-</w:t>
+      </w:r>
+      <w:proofErr w:type="spellStart"/>
+      <w:r>
+        <w:rPr>
+          <w:rFonts w:eastAsiaTheme="minorEastAsia"/>
+        </w:rPr>
+        <w:t>Geneidy</w:t>
+      </w:r>
+      <w:proofErr w:type="spellEnd"/>
+      <w:r>
+        <w:rPr>
+          <w:rFonts w:eastAsiaTheme="minorEastAsia"/>
+        </w:rPr>
+        <w:t xml:space="preserve"> et al </w:t>
       </w:r>
       <w:sdt>
         <w:sdtPr>
@@ -4355,7 +4458,21 @@
         <w:rPr>
           <w:bCs/>
         </w:rPr>
-        <w:t xml:space="preserve">, is the minimum time (out of all available options) it takes to travel between the population-weighted centroid of MSOA i and the job-weighted centroid of MSOA j during the AM peak using the baseline database, that is, assuming all services run as scheduled.  </w:t>
+        <w:t xml:space="preserve">, is the minimum time (out of all available options) it takes to travel between the population-weighted centroid of MSOA </w:t>
+      </w:r>
+      <w:proofErr w:type="spellStart"/>
+      <w:r>
+        <w:rPr>
+          <w:bCs/>
+        </w:rPr>
+        <w:t>i</w:t>
+      </w:r>
+      <w:proofErr w:type="spellEnd"/>
+      <w:r>
+        <w:rPr>
+          <w:bCs/>
+        </w:rPr>
+        <w:t xml:space="preserve"> and the job-weighted centroid of MSOA j during the AM peak using the baseline database, that is, assuming all services run as scheduled.  </w:t>
       </w:r>
       <w:r>
         <w:rPr>
@@ -4415,7 +4532,21 @@
         <w:rPr>
           <w:bCs/>
         </w:rPr>
-        <w:t xml:space="preserve">i.e. the row vector from T where i = </w:t>
+        <w:t xml:space="preserve">i.e. the row vector from T where </w:t>
+      </w:r>
+      <w:proofErr w:type="spellStart"/>
+      <w:r>
+        <w:rPr>
+          <w:bCs/>
+        </w:rPr>
+        <w:t>i</w:t>
+      </w:r>
+      <w:proofErr w:type="spellEnd"/>
+      <w:r>
+        <w:rPr>
+          <w:bCs/>
+        </w:rPr>
+        <w:t xml:space="preserve"> = </w:t>
       </w:r>
       <w:r>
         <w:rPr>
@@ -4816,7 +4947,23 @@
           <w:rFonts w:eastAsiaTheme="minorEastAsia"/>
           <w:bCs/>
         </w:rPr>
-        <w:t xml:space="preserve"> values with a cut-off of 90min.  This reinforces El-Geneidy et al </w:t>
+        <w:t xml:space="preserve"> values with a cut-off of 90min.  This reinforces El-</w:t>
+      </w:r>
+      <w:proofErr w:type="spellStart"/>
+      <w:r>
+        <w:rPr>
+          <w:rFonts w:eastAsiaTheme="minorEastAsia"/>
+          <w:bCs/>
+        </w:rPr>
+        <w:t>Geneidy</w:t>
+      </w:r>
+      <w:proofErr w:type="spellEnd"/>
+      <w:r>
+        <w:rPr>
+          <w:rFonts w:eastAsiaTheme="minorEastAsia"/>
+          <w:bCs/>
+        </w:rPr>
+        <w:t xml:space="preserve"> et al </w:t>
       </w:r>
       <w:sdt>
         <w:sdtPr>
@@ -6452,8 +6599,6 @@
         </w:rPr>
         <w:t>In contrast, MSOAs in Clusters 2, 3 and 4 tend to have lower deprivation but also insufficient jobs allocated per working-age resident.  Faced with poor accessibility to the jobs they seek via public transport, residents in these MSOAs may be more likely to rely on cars for their commutes.  Improving public transport accessibility to jobs for these areas may be a prerequisite to encouraging less car-dependent commute choices for residents of these areas, but the effectiveness of public transport improvements to encourage lower car usage remains in doubt.</w:t>
       </w:r>
-      <w:bookmarkStart w:id="0" w:name="_GoBack"/>
-      <w:bookmarkEnd w:id="0"/>
     </w:p>
     <w:p>
       <w:pPr>
@@ -6465,6 +6610,1061 @@
           <w:bCs/>
         </w:rPr>
       </w:pPr>
+    </w:p>
+    <w:p>
+      <w:pPr>
+        <w:pStyle w:val="NoSpacing"/>
+        <w:spacing w:line="480" w:lineRule="auto"/>
+        <w:jc w:val="both"/>
+        <w:rPr>
+          <w:bCs/>
+          <w:i/>
+          <w:iCs/>
+        </w:rPr>
+      </w:pPr>
+      <w:r>
+        <w:rPr>
+          <w:bCs/>
+          <w:i/>
+          <w:iCs/>
+        </w:rPr>
+        <w:t>Analysis of Variability in Travel Times</w:t>
+      </w:r>
+    </w:p>
+    <w:p>
+      <w:pPr>
+        <w:pStyle w:val="NoSpacing"/>
+        <w:spacing w:line="480" w:lineRule="auto"/>
+        <w:ind w:firstLine="567"/>
+        <w:jc w:val="both"/>
+        <w:rPr>
+          <w:bCs/>
+        </w:rPr>
+      </w:pPr>
+      <w:r>
+        <w:rPr>
+          <w:bCs/>
+        </w:rPr>
+        <w:t>In addition to collecting data on the options to travel between every pair of MSOAs assuming all services run as scheduled, I collected AM peak travel option data on trips from all MSOAs to 7 strategically chosen destinations over 50 days in real time.  Thus, for each of these 6881 trips, I obtained a distribution of 50 minimum travel times.</w:t>
+      </w:r>
+    </w:p>
+    <w:p>
+      <w:pPr>
+        <w:pStyle w:val="NoSpacing"/>
+        <w:spacing w:line="480" w:lineRule="auto"/>
+        <w:ind w:firstLine="567"/>
+        <w:jc w:val="both"/>
+        <w:rPr>
+          <w:bCs/>
+        </w:rPr>
+      </w:pPr>
+      <w:r>
+        <w:rPr>
+          <w:bCs/>
+        </w:rPr>
+        <w:t xml:space="preserve">Each panel in </w:t>
+      </w:r>
+      <w:r>
+        <w:rPr>
+          <w:bCs/>
+        </w:rPr>
+        <w:t xml:space="preserve">Figure XX plots </w:t>
+      </w:r>
+      <w:r>
+        <w:rPr>
+          <w:bCs/>
+        </w:rPr>
+        <w:t>the width of the 90% highest probability density interval (</w:t>
+      </w:r>
+      <w:r>
+        <w:rPr>
+          <w:bCs/>
+        </w:rPr>
+        <w:t>hereafter the interval width</w:t>
+      </w:r>
+      <w:r>
+        <w:rPr>
+          <w:bCs/>
+        </w:rPr>
+        <w:t xml:space="preserve">) for trips originating in each MSOA and terminating at one of the 7 destinations (outlined in red in each map).  The </w:t>
+      </w:r>
+      <w:r>
+        <w:rPr>
+          <w:bCs/>
+        </w:rPr>
+        <w:t xml:space="preserve">interval width </w:t>
+      </w:r>
+      <w:r>
+        <w:rPr>
+          <w:bCs/>
+        </w:rPr>
+        <w:t xml:space="preserve">indicates how compact the </w:t>
+      </w:r>
+      <w:r>
+        <w:rPr>
+          <w:bCs/>
+        </w:rPr>
+        <w:t xml:space="preserve">distribution of </w:t>
+      </w:r>
+      <w:r>
+        <w:rPr>
+          <w:bCs/>
+        </w:rPr>
+        <w:t xml:space="preserve">observed travel times </w:t>
+      </w:r>
+      <w:r>
+        <w:rPr>
+          <w:bCs/>
+        </w:rPr>
+        <w:t xml:space="preserve">is </w:t>
+      </w:r>
+      <w:r>
+        <w:rPr>
+          <w:bCs/>
+        </w:rPr>
+        <w:t>for each trip; for example, a</w:t>
+      </w:r>
+      <w:r>
+        <w:rPr>
+          <w:bCs/>
+        </w:rPr>
+        <w:t xml:space="preserve">n interval width </w:t>
+      </w:r>
+      <w:r>
+        <w:rPr>
+          <w:bCs/>
+        </w:rPr>
+        <w:t>of 5min means that the 95</w:t>
+      </w:r>
+      <w:r>
+        <w:rPr>
+          <w:bCs/>
+          <w:vertAlign w:val="superscript"/>
+        </w:rPr>
+        <w:t>th</w:t>
+      </w:r>
+      <w:r>
+        <w:rPr>
+          <w:bCs/>
+        </w:rPr>
+        <w:t xml:space="preserve"> percentile observed travel time </w:t>
+      </w:r>
+      <w:r>
+        <w:rPr>
+          <w:bCs/>
+        </w:rPr>
+        <w:t xml:space="preserve">(for an unusually slow trip) </w:t>
+      </w:r>
+      <w:r>
+        <w:rPr>
+          <w:bCs/>
+        </w:rPr>
+        <w:t>is only 5min more than the 5</w:t>
+      </w:r>
+      <w:r>
+        <w:rPr>
+          <w:bCs/>
+          <w:vertAlign w:val="superscript"/>
+        </w:rPr>
+        <w:t>th</w:t>
+      </w:r>
+      <w:r>
+        <w:rPr>
+          <w:bCs/>
+        </w:rPr>
+        <w:t xml:space="preserve"> percentile</w:t>
+      </w:r>
+      <w:r>
+        <w:rPr>
+          <w:bCs/>
+        </w:rPr>
+        <w:t xml:space="preserve"> (for an unusually fast trip)</w:t>
+      </w:r>
+      <w:r>
+        <w:rPr>
+          <w:bCs/>
+        </w:rPr>
+        <w:t>, indicating that travel times on that trip are relatively reliable.</w:t>
+      </w:r>
+      <w:r>
+        <w:rPr>
+          <w:bCs/>
+        </w:rPr>
+        <w:t xml:space="preserve">  To facilitate comparison of interval widths between different destinations, all maps use the same binning scheme to visualise the interval widths.</w:t>
+      </w:r>
+    </w:p>
+    <w:p>
+      <w:pPr>
+        <w:pStyle w:val="NoSpacing"/>
+        <w:spacing w:line="480" w:lineRule="auto"/>
+        <w:ind w:firstLine="567"/>
+        <w:jc w:val="both"/>
+        <w:rPr>
+          <w:bCs/>
+        </w:rPr>
+      </w:pPr>
+      <w:r>
+        <w:rPr>
+          <w:bCs/>
+        </w:rPr>
+        <w:lastRenderedPageBreak/>
+        <w:t xml:space="preserve">In general, we can see that areas that are within walking distance of each of the 7 destinations have the narrowest </w:t>
+      </w:r>
+      <w:r>
+        <w:rPr>
+          <w:bCs/>
+        </w:rPr>
+        <w:t>interval widths</w:t>
+      </w:r>
+      <w:r>
+        <w:rPr>
+          <w:bCs/>
+        </w:rPr>
+        <w:t xml:space="preserve">, </w:t>
+      </w:r>
+      <w:r>
+        <w:rPr>
+          <w:bCs/>
+        </w:rPr>
+        <w:t>indicating that walking tends to be a reliable travel mode</w:t>
+      </w:r>
+      <w:r>
+        <w:rPr>
+          <w:bCs/>
+        </w:rPr>
+        <w:t xml:space="preserve">.  </w:t>
+      </w:r>
+      <w:r>
+        <w:rPr>
+          <w:bCs/>
+        </w:rPr>
+        <w:t xml:space="preserve">This makes sense, as the flexibility of walking means that routes are unlikely to be totally blocked, and even if a route is blocked, the high density of the walkable network means that travellers are likely to be able to find comparable alternative routes.  </w:t>
+      </w:r>
+      <w:r>
+        <w:rPr>
+          <w:bCs/>
+        </w:rPr>
+        <w:t xml:space="preserve">Areas that are connected to the destination by rail also tend to have narrower interval widths, </w:t>
+      </w:r>
+      <w:r>
+        <w:rPr>
+          <w:bCs/>
+        </w:rPr>
+        <w:t xml:space="preserve">indicating that </w:t>
+      </w:r>
+      <w:r>
+        <w:rPr>
+          <w:bCs/>
+        </w:rPr>
+        <w:t xml:space="preserve">rail travel is generally quite reliable except in the event of a line disruption.  Areas that are not directly connected to a destination by rail and that are too far to walk tend to have wider intervals, even if they are relatively near the destination.  </w:t>
+      </w:r>
+      <w:r>
+        <w:rPr>
+          <w:bCs/>
+        </w:rPr>
+        <w:t>Such areas tend to rely more on buses to connect to each destination, and these wider intervals indicate that travel times by bus are less reliable</w:t>
+      </w:r>
+      <w:r>
+        <w:rPr>
+          <w:bCs/>
+        </w:rPr>
+        <w:t xml:space="preserve">.  Also, locations further from a destination tend to have wider intervals, as these require longer journeys to connect to the destination, and </w:t>
+      </w:r>
+      <w:r>
+        <w:rPr>
+          <w:bCs/>
+        </w:rPr>
+        <w:t xml:space="preserve">the probability that a journey will be disrupted </w:t>
+      </w:r>
+      <w:proofErr w:type="spellStart"/>
+      <w:r>
+        <w:rPr>
+          <w:bCs/>
+        </w:rPr>
+        <w:t>en</w:t>
+      </w:r>
+      <w:proofErr w:type="spellEnd"/>
+      <w:r>
+        <w:rPr>
+          <w:bCs/>
+        </w:rPr>
+        <w:t xml:space="preserve"> route increases with the journey length</w:t>
+      </w:r>
+      <w:r>
+        <w:rPr>
+          <w:bCs/>
+        </w:rPr>
+        <w:t>.</w:t>
+      </w:r>
+    </w:p>
+    <w:p>
+      <w:pPr>
+        <w:pStyle w:val="NoSpacing"/>
+        <w:spacing w:line="480" w:lineRule="auto"/>
+        <w:ind w:firstLine="567"/>
+        <w:jc w:val="both"/>
+        <w:rPr>
+          <w:bCs/>
+        </w:rPr>
+      </w:pPr>
+      <w:r>
+        <w:rPr>
+          <w:bCs/>
+        </w:rPr>
+        <w:t xml:space="preserve">Also, we can see that trips ending in destinations north of the Thames, particularly in the City but also in Finsbury Park, Harrow-on-the-Hill and Hammersmith, tend to have less travel time variability.  This may be attributed to the more </w:t>
+      </w:r>
+      <w:r>
+        <w:rPr>
+          <w:bCs/>
+        </w:rPr>
+        <w:t>grid-like</w:t>
+      </w:r>
+      <w:r>
+        <w:rPr>
+          <w:bCs/>
+        </w:rPr>
+        <w:t xml:space="preserve"> rail and tube network north of the Thames, which provides commuters with more alternative </w:t>
+      </w:r>
+      <w:r>
+        <w:rPr>
+          <w:bCs/>
+        </w:rPr>
+        <w:t xml:space="preserve">rail </w:t>
+      </w:r>
+      <w:r>
+        <w:rPr>
+          <w:bCs/>
+        </w:rPr>
+        <w:t>routes</w:t>
+      </w:r>
+      <w:r>
+        <w:rPr>
+          <w:bCs/>
+        </w:rPr>
+        <w:t xml:space="preserve"> if a particular section of the rail network fails.  In contrast, travel times to Lewisham and Streatham tend to be more variable, possibly reflecting the more tree-like structure of the rail network there, which provides less network redundancy against failures of line sections leading to these destinations.  Finally, for all destinations, we can see that trips originating from the </w:t>
+      </w:r>
+      <w:proofErr w:type="spellStart"/>
+      <w:r>
+        <w:rPr>
+          <w:bCs/>
+        </w:rPr>
+        <w:t>southeastern</w:t>
+      </w:r>
+      <w:proofErr w:type="spellEnd"/>
+      <w:r>
+        <w:rPr>
+          <w:bCs/>
+        </w:rPr>
+        <w:t xml:space="preserve"> quadrant of the GLA area tend to have more variable travel times.  This probably reflects the effects of less reliable rail services run by </w:t>
+      </w:r>
+      <w:proofErr w:type="spellStart"/>
+      <w:r>
+        <w:rPr>
+          <w:bCs/>
+        </w:rPr>
+        <w:t>Southeastern</w:t>
+      </w:r>
+      <w:proofErr w:type="spellEnd"/>
+      <w:r>
+        <w:rPr>
+          <w:bCs/>
+        </w:rPr>
+        <w:t xml:space="preserve"> and Southern Railways (+ citation).</w:t>
+      </w:r>
+    </w:p>
+    <w:p>
+      <w:pPr>
+        <w:pStyle w:val="NoSpacing"/>
+        <w:spacing w:line="480" w:lineRule="auto"/>
+        <w:ind w:firstLine="567"/>
+        <w:jc w:val="both"/>
+        <w:rPr>
+          <w:bCs/>
+        </w:rPr>
+      </w:pPr>
+    </w:p>
+    <w:p>
+      <w:pPr>
+        <w:pStyle w:val="NoSpacing"/>
+        <w:spacing w:line="480" w:lineRule="auto"/>
+        <w:jc w:val="both"/>
+        <w:rPr>
+          <w:bCs/>
+          <w:i/>
+          <w:iCs/>
+        </w:rPr>
+      </w:pPr>
+      <w:r>
+        <w:rPr>
+          <w:bCs/>
+          <w:i/>
+          <w:iCs/>
+        </w:rPr>
+        <w:t>Analysis of Variability of Travel Times and IMD Rank</w:t>
+      </w:r>
+    </w:p>
+    <w:p>
+      <w:pPr>
+        <w:pStyle w:val="NoSpacing"/>
+        <w:spacing w:line="480" w:lineRule="auto"/>
+        <w:ind w:firstLine="567"/>
+        <w:jc w:val="both"/>
+        <w:rPr>
+          <w:bCs/>
+        </w:rPr>
+      </w:pPr>
+      <w:r>
+        <w:rPr>
+          <w:bCs/>
+        </w:rPr>
+        <w:t xml:space="preserve">An important question to investigate is the extent to which areas that are burdened by high travel times and/or low travel time reliability are also more socially deprived.  To do this, I carry out </w:t>
+      </w:r>
+      <w:r>
+        <w:rPr>
+          <w:bCs/>
+        </w:rPr>
+        <w:lastRenderedPageBreak/>
+        <w:t>K-means clustering on the MSOAs, considering the observed travel times and interval widths</w:t>
+      </w:r>
+      <w:r>
+        <w:rPr>
+          <w:bCs/>
+        </w:rPr>
+        <w:t xml:space="preserve"> for travel to each MSOA’s local centroid (one of the 7 destinations that is closest to it) and to the City of London, together with each MSOA’s IMD rank.</w:t>
+      </w:r>
+    </w:p>
+    <w:p>
+      <w:pPr>
+        <w:pStyle w:val="NoSpacing"/>
+        <w:spacing w:line="480" w:lineRule="auto"/>
+        <w:ind w:firstLine="567"/>
+        <w:jc w:val="both"/>
+        <w:rPr>
+          <w:bCs/>
+        </w:rPr>
+      </w:pPr>
+      <w:r>
+        <w:rPr>
+          <w:bCs/>
+        </w:rPr>
+        <w:t>Figure XX presents the characteristics of each cluster when 7 clusters are identified.  Clusters 2, 3 and 4 tend to have lower IMD ranks that reflect higher social deprivation.  Among these, Cluster 3 tends to have lower and less variable travel times to the City and to their local centroid.  MSOAs in this cluster tend to be more centrally located and to have direct access to the rail system.  Cluster 2 tends to have higher but less variable travel times to the City and their local centroid.  These tend to also have direct access to the rail network, but are located further from the centre than MSOAs in Cluster 3.  On the other hand, Cluster 4 tends to have higher and more variable travel times to the City and their local centroid.  While MSOAs in this cluster may also be relatively centrally located, they tend to not have direct access to the rail system or to rail lines that run radially to the centre of the network, and thus may need to rely more on slower and less reliable buses or to make longer rail trips with more interchanges.</w:t>
+      </w:r>
+    </w:p>
+    <w:p>
+      <w:pPr>
+        <w:pStyle w:val="NoSpacing"/>
+        <w:spacing w:line="480" w:lineRule="auto"/>
+        <w:ind w:firstLine="567"/>
+        <w:jc w:val="both"/>
+        <w:rPr>
+          <w:bCs/>
+        </w:rPr>
+      </w:pPr>
+      <w:r>
+        <w:rPr>
+          <w:bCs/>
+        </w:rPr>
+        <w:t>However, it is also important to note that MSOAs in clusters with higher IMD ranks (and thus lower social deprivation) also tend to have longer and more variable travel times to the City and the local centroid.  With the exception of Cluster 0, MSOAs in these clusters tend to be located near the outskirts of the GLA area.  The lower usefulness and reliability of the public transport network for connecting residents in these MSOAs to important destinations may contribute to these residents’ higher reliance on cars for their travel needs.</w:t>
+      </w:r>
+    </w:p>
+    <w:p>
+      <w:pPr>
+        <w:pStyle w:val="NoSpacing"/>
+        <w:spacing w:line="480" w:lineRule="auto"/>
+        <w:ind w:firstLine="567"/>
+        <w:jc w:val="both"/>
+        <w:rPr>
+          <w:bCs/>
+        </w:rPr>
+      </w:pPr>
+    </w:p>
+    <w:p>
+      <w:pPr>
+        <w:pStyle w:val="NoSpacing"/>
+        <w:spacing w:line="480" w:lineRule="auto"/>
+        <w:jc w:val="both"/>
+        <w:rPr>
+          <w:bCs/>
+          <w:i/>
+          <w:iCs/>
+        </w:rPr>
+      </w:pPr>
+      <w:r>
+        <w:rPr>
+          <w:bCs/>
+          <w:i/>
+          <w:iCs/>
+        </w:rPr>
+        <w:t>Contributions to Travel Time Variability by Travel Mode</w:t>
+      </w:r>
+    </w:p>
+    <w:p>
+      <w:pPr>
+        <w:pStyle w:val="NoSpacing"/>
+        <w:spacing w:line="480" w:lineRule="auto"/>
+        <w:ind w:firstLine="567"/>
+        <w:jc w:val="both"/>
+        <w:rPr>
+          <w:bCs/>
+        </w:rPr>
+      </w:pPr>
+      <w:r>
+        <w:rPr>
+          <w:bCs/>
+        </w:rPr>
+        <w:t xml:space="preserve">As we have seen, travel time variability varies across different trips.  But why do some trips have more variable travel times than others?  One factor could be the distance covered for each trip; the probability that a disruption occurs at any point along a trip increases with the length of the trip.  The results seen so far also indicate that some travel modes (such as walking, rail or tube) are more reliable </w:t>
+      </w:r>
+      <w:r>
+        <w:rPr>
+          <w:bCs/>
+        </w:rPr>
+        <w:lastRenderedPageBreak/>
+        <w:t>than others (particularly bus).  Also, we have seen that certain locations may be burdened by the low reliability of the service operators (particularly in the southeast).</w:t>
+      </w:r>
+    </w:p>
+    <w:p>
+      <w:pPr>
+        <w:pStyle w:val="NoSpacing"/>
+        <w:spacing w:line="480" w:lineRule="auto"/>
+        <w:ind w:firstLine="567"/>
+        <w:jc w:val="both"/>
+        <w:rPr>
+          <w:bCs/>
+        </w:rPr>
+      </w:pPr>
+      <w:r>
+        <w:rPr>
+          <w:bCs/>
+        </w:rPr>
+        <w:t>To investigate the factors shaping travel time variability across trips, I carry out a set of linear regression analyses on n = 6881 trips, with trip-level interval widths as the dependent variable.  In an initial model, I use the distance covered by each mode of transport for the fastest option from the baseline data as covariates – that is, I investigate how the interval width of the time needed to complete a trip is correlated with the distance travelled for that trip by each mode, assuming all services run as scheduled.</w:t>
+      </w:r>
+    </w:p>
+    <w:p>
+      <w:pPr>
+        <w:pStyle w:val="NoSpacing"/>
+        <w:spacing w:line="480" w:lineRule="auto"/>
+        <w:ind w:firstLine="567"/>
+        <w:jc w:val="both"/>
+        <w:rPr>
+          <w:bCs/>
+        </w:rPr>
+      </w:pPr>
+      <w:r>
+        <w:rPr>
+          <w:bCs/>
+        </w:rPr>
+        <w:t xml:space="preserve">The results for this model are shown in Column 1 of Table XX, and indicate that for every additional kilometre travelled by National Rail, the interval width increases by 0.1min.  </w:t>
+      </w:r>
+      <w:r>
+        <w:rPr>
+          <w:bCs/>
+        </w:rPr>
+        <w:t xml:space="preserve">This </w:t>
+      </w:r>
+      <w:r>
+        <w:rPr>
+          <w:bCs/>
+        </w:rPr>
+        <w:t xml:space="preserve">result </w:t>
+      </w:r>
+      <w:r>
+        <w:rPr>
+          <w:bCs/>
+        </w:rPr>
+        <w:t xml:space="preserve">is </w:t>
+      </w:r>
+      <w:r>
+        <w:rPr>
+          <w:bCs/>
+        </w:rPr>
+        <w:t>in line with the observations above that unreliability in the services operated by some rail companies could contribute to more variable travel times</w:t>
+      </w:r>
+      <w:r>
+        <w:rPr>
+          <w:bCs/>
+        </w:rPr>
+        <w:t xml:space="preserve">.  Every additional kilometre travelled by Overground also increases the interval width by 0.1min.  The Overground was conceived to take over the operation of some National Rail lines to increase service reliability, so this result is discouraging.  However, freight trains do share tracks with Overground trains and freight train breakdowns are known to cause Overground disruptions.  However, </w:t>
+      </w:r>
+      <w:r>
+        <w:rPr>
+          <w:bCs/>
+        </w:rPr>
+        <w:t xml:space="preserve">buses are </w:t>
+      </w:r>
+      <w:r>
+        <w:rPr>
+          <w:bCs/>
+        </w:rPr>
+        <w:t xml:space="preserve">by far </w:t>
+      </w:r>
+      <w:r>
+        <w:rPr>
+          <w:bCs/>
+        </w:rPr>
+        <w:t>the most unreliable mode of public transport</w:t>
+      </w:r>
+      <w:r>
+        <w:rPr>
+          <w:bCs/>
+        </w:rPr>
+        <w:t xml:space="preserve">, as </w:t>
+      </w:r>
+      <w:r>
+        <w:rPr>
+          <w:bCs/>
+        </w:rPr>
+        <w:t>every additional kilometre travelled by bus increases the interval width by 1min</w:t>
+      </w:r>
+      <w:r>
+        <w:rPr>
+          <w:bCs/>
+        </w:rPr>
+        <w:t>.</w:t>
+      </w:r>
+      <w:r>
+        <w:rPr>
+          <w:bCs/>
+        </w:rPr>
+        <w:t xml:space="preserve">  The results also indicate that every additional km walked increases the interval width by 0.7min.  This contrasts with the observation above that walking is the most reliable mode of transport, but can reflect that trips that involve more interchanges also require more walking, and </w:t>
+      </w:r>
+      <w:r>
+        <w:rPr>
+          <w:bCs/>
+        </w:rPr>
+        <w:t xml:space="preserve">the coefficient for distance walked reflects the increased vulnerability of trips with more interchanges to being disrupted at any single point </w:t>
+      </w:r>
+      <w:proofErr w:type="spellStart"/>
+      <w:r>
+        <w:rPr>
+          <w:bCs/>
+        </w:rPr>
+        <w:t>en</w:t>
+      </w:r>
+      <w:proofErr w:type="spellEnd"/>
+      <w:r>
+        <w:rPr>
+          <w:bCs/>
+        </w:rPr>
+        <w:t xml:space="preserve"> route.</w:t>
+      </w:r>
+    </w:p>
+    <w:p>
+      <w:pPr>
+        <w:pStyle w:val="NoSpacing"/>
+        <w:spacing w:line="480" w:lineRule="auto"/>
+        <w:ind w:firstLine="567"/>
+        <w:jc w:val="both"/>
+        <w:rPr>
+          <w:bCs/>
+        </w:rPr>
+      </w:pPr>
+      <w:r>
+        <w:rPr>
+          <w:bCs/>
+        </w:rPr>
+        <w:t xml:space="preserve">However, because all the MSOAs are connected to each other via the same transport network, it is not true that the interval widths for all trips are mutually independent of each other.  For instance, two MSOAs that are located along the same rail line leading to the City can be expected to have similar interval widths for trips ending in the City, as both will be affected by any disruptions along that line.  </w:t>
+      </w:r>
+      <w:r>
+        <w:rPr>
+          <w:bCs/>
+        </w:rPr>
+        <w:lastRenderedPageBreak/>
+        <w:t>One way to deal with such correlations among the dependent variables is to use a spatially autoregressive model, in which the value of the dependent variable in each area depends on the mean of the value of the dependent variable in its neighbours.  To implement this, I first obtain for each MSOA a vector of travel times</w:t>
+      </w:r>
+      <w:r>
+        <w:rPr>
+          <w:bCs/>
+        </w:rPr>
+        <w:t xml:space="preserve"> to the 7 destinations from the baseline data, and then calculated the Euclidean distance between every pair of vectors.  Then, for each MSOA, I identify the 3 other MSOAs where this Euclidean distance is minimised; these are the MSOAs whose travel times to the 7 destinations are the most similar to those of the MSOA in question, assuming all services run as scheduled.  Then, for each trip originating from the MSOA in question and terminating at each of the 7 destinations, I calculate the mean of the interval widths for trips starting from the 3 neighbours and ending at the same destination.  I then include this local mean as a covariate in the linear regression model.</w:t>
+      </w:r>
+    </w:p>
+    <w:p>
+      <w:pPr>
+        <w:pStyle w:val="NoSpacing"/>
+        <w:spacing w:line="480" w:lineRule="auto"/>
+        <w:ind w:firstLine="567"/>
+        <w:jc w:val="both"/>
+        <w:rPr>
+          <w:bCs/>
+        </w:rPr>
+      </w:pPr>
+      <w:r>
+        <w:rPr>
+          <w:bCs/>
+        </w:rPr>
+        <w:t>Column 2 in Table XX presents the results for this model.  As expected, the inclusion of the local mean as a covariate significantly improves the fit of the model, as it allows it to better capture the correlation between the interval widths of MSOAs that arise due to their locations in the transport network.  Specifically, for every additional minute in the local mean interval width, the interval width of the MSOA in question tends to increase by 0.6min.  The inclusion of the local mean also reduces the estimated coefficient sizes for the other covariates, by about 40% for bus and 70% for National Rail and Overground.  However, the coefficients still indicate that bus is the least reliable mode, followed by National Rail.  Interestingly, the coefficient for distance walked is now no longer statistically significantly different from 0, indicating that the coefficient estimate for walking obtained from the previous model was indeed due to the network effects</w:t>
+      </w:r>
+      <w:r>
+        <w:rPr>
+          <w:bCs/>
+        </w:rPr>
+        <w:t xml:space="preserve"> from trips involving more interchanges being more vulnerable to disruption.  Finally, increasing travel by tram seems to decrease interval widths.  In London, trams tend to run on segregated rights of way, and thus may not be as vulnerable </w:t>
+      </w:r>
+      <w:r>
+        <w:rPr>
+          <w:bCs/>
+        </w:rPr>
+        <w:t>to disruptions</w:t>
+      </w:r>
+      <w:r>
+        <w:rPr>
+          <w:bCs/>
+        </w:rPr>
+        <w:t xml:space="preserve"> as buses or trams in other cities that run in mixed traffic.  However, because trams only serve areas in southern London and run </w:t>
+      </w:r>
+      <w:proofErr w:type="spellStart"/>
+      <w:r>
+        <w:rPr>
+          <w:bCs/>
+        </w:rPr>
+        <w:t>orbitally</w:t>
+      </w:r>
+      <w:proofErr w:type="spellEnd"/>
+      <w:r>
+        <w:rPr>
+          <w:bCs/>
+        </w:rPr>
+        <w:t>, they do not play a significant role in most residents’ commutes.</w:t>
+      </w:r>
+    </w:p>
+    <w:p>
+      <w:pPr>
+        <w:pStyle w:val="NoSpacing"/>
+        <w:spacing w:line="480" w:lineRule="auto"/>
+        <w:ind w:firstLine="567"/>
+        <w:jc w:val="both"/>
+        <w:rPr>
+          <w:bCs/>
+        </w:rPr>
+      </w:pPr>
+      <w:r>
+        <w:rPr>
+          <w:bCs/>
+        </w:rPr>
+        <w:lastRenderedPageBreak/>
+        <w:t xml:space="preserve">While the regression models in Table XX generate one global estimate for the correlation between distance travelled by each mode and interval width, we have seen signs that the mode-specific effect may vary across locations (recall that National Rail services seem particularly unreliable in the southeast).  To investigate this, we can use locally-weighted regression, which uses only the </w:t>
+      </w:r>
+      <w:r>
+        <w:rPr>
+          <w:bCs/>
+        </w:rPr>
+        <w:t xml:space="preserve">trips originating from the </w:t>
+      </w:r>
+      <w:r>
+        <w:rPr>
+          <w:bCs/>
+        </w:rPr>
+        <w:t xml:space="preserve">closest neighbours for each MSOA </w:t>
+      </w:r>
+      <w:r>
+        <w:rPr>
+          <w:bCs/>
+        </w:rPr>
+        <w:t xml:space="preserve">and ending in the 7 destinations </w:t>
+      </w:r>
+      <w:r>
+        <w:rPr>
+          <w:bCs/>
+        </w:rPr>
+        <w:t>to fit a linear regression model to generate one estimate for each coefficient for each MSOA.  I define the 30 MSOAs whose travel times to the 7 destinations are most similar to those of the MSOA in question as neighbours of that MSOA.  Figure XX displays for Stratford, which MSOAs are included in the locally-weighted regression and which are further considered for calculating the local mean of the interval width.</w:t>
+      </w:r>
+    </w:p>
+    <w:p>
+      <w:pPr>
+        <w:pStyle w:val="NoSpacing"/>
+        <w:spacing w:line="480" w:lineRule="auto"/>
+        <w:ind w:firstLine="567"/>
+        <w:jc w:val="both"/>
+        <w:rPr>
+          <w:bCs/>
+        </w:rPr>
+      </w:pPr>
+      <w:r>
+        <w:rPr>
+          <w:bCs/>
+        </w:rPr>
+        <w:t xml:space="preserve">Column 3 in Table XX displays </w:t>
+      </w:r>
+      <w:r>
+        <w:rPr>
+          <w:bCs/>
+        </w:rPr>
+        <w:t xml:space="preserve">a summary of the distributions of the coefficient estimates for each covariate obtained from the locally weighted regression.  The distribution of local estimates contains the global estimates from Column 2, but demonstrates that the mode-specific effects may vary quite significantly.  </w:t>
+      </w:r>
+      <w:r>
+        <w:rPr>
+          <w:bCs/>
+        </w:rPr>
+        <w:t>Figure XX maps out the R</w:t>
+      </w:r>
+      <w:r>
+        <w:rPr>
+          <w:bCs/>
+          <w:vertAlign w:val="superscript"/>
+        </w:rPr>
+        <w:t>2</w:t>
+      </w:r>
+      <w:r>
+        <w:rPr>
+          <w:bCs/>
+        </w:rPr>
+        <w:t xml:space="preserve"> values for the locally fitted regression models, and Figure XX maps out the p-values for each coefficient estimate for each MSOA.  Further, </w:t>
+      </w:r>
+      <w:r>
+        <w:rPr>
+          <w:bCs/>
+        </w:rPr>
+        <w:t>Figure XX maps out the coefficient estimates for each covariate and each MSOA.  Green shades indicate that a mode contributes less to travel time variability in that MSOA, while red shades indicate that the mode contributes more to travel time variability.  Grey MSOAs indicate where the coefficient estimates were not statistically significantly different from 0.</w:t>
+      </w:r>
+    </w:p>
+    <w:p>
+      <w:pPr>
+        <w:pStyle w:val="NoSpacing"/>
+        <w:spacing w:line="480" w:lineRule="auto"/>
+        <w:ind w:firstLine="567"/>
+        <w:jc w:val="both"/>
+        <w:rPr>
+          <w:bCs/>
+        </w:rPr>
+      </w:pPr>
+      <w:r>
+        <w:rPr>
+          <w:bCs/>
+        </w:rPr>
+        <w:t>Overall, travel by tube, tram and Docklands Light Railway tends to reduce interval widths, reinforcing the finding that these rail-based modes are most reliable.  Also</w:t>
+      </w:r>
+      <w:r>
+        <w:rPr>
+          <w:bCs/>
+        </w:rPr>
+        <w:t xml:space="preserve">, there are areas near the outskirts of the GLA area and in a western wedge where travel </w:t>
+      </w:r>
+      <w:r>
+        <w:rPr>
+          <w:bCs/>
+        </w:rPr>
+        <w:t xml:space="preserve">by bus </w:t>
+      </w:r>
+      <w:r>
+        <w:rPr>
+          <w:bCs/>
+        </w:rPr>
+        <w:t>seems quite reliable.  However, in a swath of MSOAs running from the northeast to the south, bus travel seems to contribute disproportionately more to travel time variability.  This could reflect the effect of bus congestion, particularly around the City, where too many buses each with few passengers could lead to slow and irregular services.</w:t>
+      </w:r>
+    </w:p>
+    <w:p>
+      <w:pPr>
+        <w:pStyle w:val="NoSpacing"/>
+        <w:spacing w:line="480" w:lineRule="auto"/>
+        <w:ind w:firstLine="567"/>
+        <w:jc w:val="both"/>
+        <w:rPr>
+          <w:bCs/>
+        </w:rPr>
+      </w:pPr>
+      <w:r>
+        <w:rPr>
+          <w:bCs/>
+        </w:rPr>
+        <w:lastRenderedPageBreak/>
+        <w:t xml:space="preserve">The results for National Rail are also interesting.  Firstly, </w:t>
+      </w:r>
+      <w:r>
+        <w:rPr>
+          <w:bCs/>
+        </w:rPr>
+        <w:t xml:space="preserve">as mentioned previously, </w:t>
+      </w:r>
+      <w:r>
+        <w:rPr>
+          <w:bCs/>
+        </w:rPr>
+        <w:t>travel by National Rail in the south and southeast seems to disproportionately contribute to travel time variability in those areas</w:t>
+      </w:r>
+      <w:r>
+        <w:rPr>
+          <w:bCs/>
+        </w:rPr>
+        <w:t xml:space="preserve">.  However, travel on National Rail also seems to increase travel time variability more in the northwest and northeast.  This could be because National Rail lines from these areas terminate outside the City of London (at stations like Paddington, Marylebone, Kings Cross, Moorgate and Liverpool Street) and do not provide interchanges to orbital routes.  Thus, passengers travelling via National Rail from these areas to any of the 7 destinations probably need to interchange </w:t>
+      </w:r>
+      <w:r>
+        <w:rPr>
+          <w:bCs/>
+        </w:rPr>
+        <w:t>at these terminals</w:t>
+      </w:r>
+      <w:r>
+        <w:rPr>
+          <w:bCs/>
+        </w:rPr>
+        <w:t xml:space="preserve"> for more onward travel via tube or local bus services.  This interchanging may make these trips more vulnerable to disruption.  Finally, although travel by National Rail does tend to increase travel time variability overall, there are isolated locations in the southwest and the north where National Rail is dependable enough to actually reduce interval widths.</w:t>
+      </w:r>
+    </w:p>
+    <w:p>
+      <w:pPr>
+        <w:pStyle w:val="NoSpacing"/>
+        <w:spacing w:line="480" w:lineRule="auto"/>
+        <w:ind w:firstLine="567"/>
+        <w:jc w:val="both"/>
+        <w:rPr>
+          <w:bCs/>
+        </w:rPr>
+      </w:pPr>
+      <w:r>
+        <w:rPr>
+          <w:bCs/>
+        </w:rPr>
+        <w:t>The results for Overground travel indicate that the Overground seems less reliable north of the Thames and more reliable in the south.  This seems to make sense, as north of the Thames, tube services are much more available and reliable, while south of the Thames, where tube coverage is worse, the Overground may be an effective and more reliable alternative to less reliable National Rail and bus services.</w:t>
+      </w:r>
+      <w:r>
+        <w:rPr>
+          <w:bCs/>
+        </w:rPr>
+        <w:t xml:space="preserve">  For the new TfL Rail service, the western sector seems to be particularly unreliable.</w:t>
+      </w:r>
+    </w:p>
+    <w:p>
+      <w:pPr>
+        <w:pStyle w:val="NoSpacing"/>
+        <w:spacing w:line="480" w:lineRule="auto"/>
+        <w:ind w:firstLine="567"/>
+        <w:jc w:val="both"/>
+        <w:rPr>
+          <w:bCs/>
+        </w:rPr>
+      </w:pPr>
+      <w:r>
+        <w:rPr>
+          <w:bCs/>
+        </w:rPr>
+        <w:t>Finally, while walking may not have a statistically significant effect on travel time variability at the global level, there are locations with significant local effects.  In the north, northeast and southwest, increasing distance walked tends to increase travel time variability, probably reflecting that trips from these areas to the 7 destinations tend to require more interchanging.  In the southeast, however, increasing walking decreases travel time variability; it seems that rail and bus services in these areas are so unreliable that commuters who walk more may have more reliable travel times.</w:t>
+      </w:r>
+    </w:p>
+    <w:p>
+      <w:pPr>
+        <w:pStyle w:val="NoSpacing"/>
+        <w:spacing w:line="480" w:lineRule="auto"/>
+        <w:ind w:firstLine="567"/>
+        <w:jc w:val="both"/>
+        <w:rPr>
+          <w:bCs/>
+        </w:rPr>
+      </w:pPr>
+    </w:p>
+    <w:p>
+      <w:pPr>
+        <w:pStyle w:val="NoSpacing"/>
+        <w:spacing w:line="480" w:lineRule="auto"/>
+        <w:jc w:val="both"/>
+        <w:rPr>
+          <w:bCs/>
+          <w:i/>
+          <w:iCs/>
+        </w:rPr>
+      </w:pPr>
+      <w:r>
+        <w:rPr>
+          <w:bCs/>
+          <w:i/>
+          <w:iCs/>
+        </w:rPr>
+        <w:t>Reliability of Travel Modes and Social Deprivation Levels of MSOAs</w:t>
+      </w:r>
+    </w:p>
+    <w:p>
+      <w:pPr>
+        <w:pStyle w:val="NoSpacing"/>
+        <w:spacing w:line="480" w:lineRule="auto"/>
+        <w:ind w:firstLine="567"/>
+        <w:jc w:val="both"/>
+        <w:rPr>
+          <w:bCs/>
+        </w:rPr>
+      </w:pPr>
+      <w:r>
+        <w:rPr>
+          <w:bCs/>
+        </w:rPr>
+        <w:t xml:space="preserve">A final question to investigate is the extent to which areas that where certain travel modes are particularly unreliable are also socially disadvantaged.  Again, I carry out a K-means clustering analysis </w:t>
+      </w:r>
+      <w:r>
+        <w:rPr>
+          <w:bCs/>
+        </w:rPr>
+        <w:lastRenderedPageBreak/>
+        <w:t>using the MSOA-level coefficient estimates from the locally weighted regression (considering only the estimates for the intercept, local mean interval width, bus, National Rail, tube and walking, since estimates for other covariates are not available for some MSOAs) and the MSOA-level IMD rank.  The results for 6 clusters are shown in Figure XX.</w:t>
+      </w:r>
+    </w:p>
+    <w:p>
+      <w:pPr>
+        <w:pStyle w:val="NoSpacing"/>
+        <w:spacing w:line="480" w:lineRule="auto"/>
+        <w:ind w:firstLine="567"/>
+        <w:jc w:val="both"/>
+        <w:rPr>
+          <w:bCs/>
+        </w:rPr>
+      </w:pPr>
+      <w:r>
+        <w:rPr>
+          <w:bCs/>
+        </w:rPr>
+        <w:t xml:space="preserve">Cluster 1 immediately stands out as the MSOAs where National Rail services are particularly unreliable.  These are areas served by Southern and </w:t>
+      </w:r>
+      <w:proofErr w:type="spellStart"/>
+      <w:r>
+        <w:rPr>
+          <w:bCs/>
+        </w:rPr>
+        <w:t>Southeastern</w:t>
+      </w:r>
+      <w:proofErr w:type="spellEnd"/>
+      <w:r>
+        <w:rPr>
+          <w:bCs/>
+        </w:rPr>
+        <w:t xml:space="preserve"> services, which are known to have reliability issues.  Clusters 0 and 4 tend to contain MSOAs with lower IMD ranks and thus higher social deprivation.  Cluster 0 tends to have lower coefficient estimates for the mode-specific contributions to interval widths, indicating that travel by bus, tube, National Rail and walking in these areas tends to be reliable.  On the other hand, Cluster 4 has higher coefficient estimates for distance travelled by bus and National Rail, indicating that these MSOAs are burdened by both high social deprivation and unreliable travel by these modes.  Finally, Clusters 3 and 5 tend to contain less deprived MSOAs, with MSOAs in Cluster 5 having more reliable National Rail services than those in Cluster 3.</w:t>
+      </w:r>
+    </w:p>
+    <w:p>
+      <w:pPr>
+        <w:pStyle w:val="NoSpacing"/>
+        <w:spacing w:line="480" w:lineRule="auto"/>
+        <w:ind w:firstLine="567"/>
+        <w:jc w:val="both"/>
+        <w:rPr>
+          <w:bCs/>
+        </w:rPr>
+      </w:pPr>
+    </w:p>
+    <w:p>
+      <w:pPr>
+        <w:pStyle w:val="NoSpacing"/>
+        <w:spacing w:line="480" w:lineRule="auto"/>
+        <w:jc w:val="both"/>
+        <w:rPr>
+          <w:b/>
+        </w:rPr>
+      </w:pPr>
+      <w:r>
+        <w:rPr>
+          <w:b/>
+        </w:rPr>
+        <w:t>Discussion</w:t>
+      </w:r>
+    </w:p>
+    <w:p>
+      <w:pPr>
+        <w:pStyle w:val="NoSpacing"/>
+        <w:spacing w:line="480" w:lineRule="auto"/>
+        <w:ind w:firstLine="567"/>
+        <w:jc w:val="both"/>
+        <w:rPr>
+          <w:bCs/>
+        </w:rPr>
+      </w:pPr>
+      <w:bookmarkStart w:id="0" w:name="_GoBack"/>
+      <w:bookmarkEnd w:id="0"/>
     </w:p>
     <w:sdt>
       <w:sdtPr>
@@ -6636,6 +7836,7 @@
                   <w:noProof/>
                   <w:lang w:val="en-US"/>
                 </w:rPr>
+                <w:lastRenderedPageBreak/>
                 <w:t xml:space="preserve">Ford, A., Barr, S., Dawson, R. &amp; James, P., 2015. Transport accessibility analysis using GIS: assessing sustainable transport in London. </w:t>
               </w:r>
               <w:r>
@@ -6669,7 +7870,6 @@
                   <w:noProof/>
                   <w:lang w:val="en-US"/>
                 </w:rPr>
-                <w:lastRenderedPageBreak/>
                 <w:t xml:space="preserve">Geurs, K. T. &amp; Wee, B., 2004. Accessibility evaluation of land-use and transport strategies: review and research directions. </w:t>
               </w:r>
               <w:r>
@@ -6960,6 +8160,7 @@
                   <w:noProof/>
                   <w:lang w:val="en-US"/>
                 </w:rPr>
+                <w:lastRenderedPageBreak/>
                 <w:t xml:space="preserve">Lucas, K., 2012. Transport and social exclusion: where are we now?. </w:t>
               </w:r>
               <w:r>
@@ -7026,7 +8227,6 @@
                   <w:noProof/>
                   <w:lang w:val="en-US"/>
                 </w:rPr>
-                <w:lastRenderedPageBreak/>
                 <w:t xml:space="preserve">Neihaus, M., Galilea, P. &amp; Hurtubia, R., 2016. Accessibility and equity: an approach for wider transport project assessment in Chile. </w:t>
               </w:r>
               <w:r>
@@ -9434,7 +10634,7 @@
 </file>
 
 <file path=customXml/itemProps1.xml><?xml version="1.0" encoding="utf-8"?>
-<ds:datastoreItem xmlns:ds="http://schemas.openxmlformats.org/officeDocument/2006/customXml" ds:itemID="{BEEA8BAF-83D9-494A-8EAC-3178A93CE18C}">
+<ds:datastoreItem xmlns:ds="http://schemas.openxmlformats.org/officeDocument/2006/customXml" ds:itemID="{314BEB3B-DACA-40C8-85CA-3940F95A20E9}">
   <ds:schemaRefs>
     <ds:schemaRef ds:uri="http://schemas.openxmlformats.org/officeDocument/2006/bibliography"/>
   </ds:schemaRefs>

</xml_diff>

<commit_message>
more edits to literature and methods
</commit_message>
<xml_diff>
--- a/00 Paper/20190712 capstone.docx
+++ b/00 Paper/20190712 capstone.docx
@@ -62,10 +62,10 @@
         <w:t xml:space="preserve"> </w:t>
       </w:r>
       <w:r>
-        <w:t xml:space="preserve">high levels </w:t>
-      </w:r>
-      <w:r>
-        <w:t xml:space="preserve">of productivity, efficiency and innovation </w:t>
+        <w:t xml:space="preserve">vibrancy, </w:t>
+      </w:r>
+      <w:r>
+        <w:t xml:space="preserve">productivity, efficiency and innovation </w:t>
       </w:r>
       <w:sdt>
         <w:sdtPr>
@@ -126,7 +126,25 @@
         <w:t xml:space="preserve"> </w:t>
       </w:r>
       <w:r>
-        <w:t xml:space="preserve">in different network locations </w:t>
+        <w:t xml:space="preserve">in </w:t>
+      </w:r>
+      <w:r>
+        <w:t xml:space="preserve">located in </w:t>
+      </w:r>
+      <w:r>
+        <w:t xml:space="preserve">different </w:t>
+      </w:r>
+      <w:r>
+        <w:t xml:space="preserve">places in the </w:t>
+      </w:r>
+      <w:r>
+        <w:t>network</w:t>
+      </w:r>
+      <w:r>
+        <w:t>s</w:t>
+      </w:r>
+      <w:r>
+        <w:t xml:space="preserve"> </w:t>
       </w:r>
       <w:r>
         <w:t xml:space="preserve">experience different levels of </w:t>
@@ -150,13 +168,16 @@
         <w:t xml:space="preserve">.  </w:t>
       </w:r>
       <w:r>
-        <w:t xml:space="preserve">This can be tangibly seen in </w:t>
-      </w:r>
-      <w:r>
-        <w:t xml:space="preserve">how workers who live in different </w:t>
+        <w:t xml:space="preserve">In particular, </w:t>
+      </w:r>
+      <w:r>
+        <w:t xml:space="preserve">workers who live in different </w:t>
       </w:r>
       <w:r>
         <w:t xml:space="preserve">neighbourhoods </w:t>
+      </w:r>
+      <w:r>
+        <w:t xml:space="preserve">are connected in different ways to the transport network and </w:t>
       </w:r>
       <w:r>
         <w:t xml:space="preserve">experience </w:t>
@@ -297,7 +318,7 @@
         <w:jc w:val="both"/>
       </w:pPr>
       <w:r>
-        <w:t>While the unevenness of job accessibility in cities has been widely studied in the literature, most extant analyses under-explore a</w:t>
+        <w:t>While the unevenness of job accessibility in cities has been widely studied, most extant analyses under-explore a</w:t>
       </w:r>
       <w:r>
         <w:t xml:space="preserve"> highly salient</w:t>
@@ -353,31 +374,37 @@
         </w:sdtContent>
       </w:sdt>
       <w:r>
-        <w:t xml:space="preserve">, which may arise from congestion, varying service schedules and failures of parts of the network.  This is because data on transport connectivity with sufficiently fine spatial and temporal resolution to capture </w:t>
-      </w:r>
-      <w:r>
-        <w:t xml:space="preserve">such variability </w:t>
-      </w:r>
-      <w:r>
-        <w:t xml:space="preserve">has only recently become freely available, particularly through real-time trip planning platforms.  This study leverages on this type of data source to incorporate </w:t>
-      </w:r>
-      <w:r>
-        <w:t>travel time variability in</w:t>
-      </w:r>
-      <w:r>
-        <w:t>to</w:t>
-      </w:r>
-      <w:r>
-        <w:t xml:space="preserve"> </w:t>
-      </w:r>
-      <w:r>
-        <w:t xml:space="preserve">a </w:t>
-      </w:r>
-      <w:r>
-        <w:t xml:space="preserve">job accessibility </w:t>
-      </w:r>
-      <w:r>
-        <w:t>analysis</w:t>
+        <w:t xml:space="preserve">, which may arise from congestion, varying service schedules and failures of parts of the network.  This </w:t>
+      </w:r>
+      <w:r>
+        <w:t xml:space="preserve">is </w:t>
+      </w:r>
+      <w:r>
+        <w:t xml:space="preserve">because </w:t>
+      </w:r>
+      <w:r>
+        <w:t xml:space="preserve">of the limited availability in the past of </w:t>
+      </w:r>
+      <w:r>
+        <w:t xml:space="preserve">data on transport connectivity with sufficiently fine spatial and temporal resolution to capture </w:t>
+      </w:r>
+      <w:r>
+        <w:t>such variability</w:t>
+      </w:r>
+      <w:r>
+        <w:t>.  This data limitation has recently begun to be alleviated</w:t>
+      </w:r>
+      <w:r>
+        <w:t xml:space="preserve">, particularly </w:t>
+      </w:r>
+      <w:r>
+        <w:t xml:space="preserve">through the spread of </w:t>
+      </w:r>
+      <w:r>
+        <w:t>real-time trip planning platforms</w:t>
+      </w:r>
+      <w:r>
+        <w:t>, and this study leverages on such a new data source to investigate urban accessibility from the angle of travel time variability</w:t>
       </w:r>
       <w:r>
         <w:t>.</w:t>
@@ -454,7 +481,11 @@
         <w:t>a methodology to productively incorporate the novel angle of travel time variability into</w:t>
       </w:r>
       <w:r>
-        <w:t xml:space="preserve"> accessibility analyses, the findings from this study can also be used to target</w:t>
+        <w:t xml:space="preserve"> accessibility </w:t>
+      </w:r>
+      <w:r>
+        <w:lastRenderedPageBreak/>
+        <w:t>analyses, the findings from this study can also be used to target</w:t>
       </w:r>
       <w:r>
         <w:t xml:space="preserve"> public transport</w:t>
@@ -466,7 +497,10 @@
         <w:t xml:space="preserve">to increase </w:t>
       </w:r>
       <w:r>
-        <w:t xml:space="preserve">accessibility to jobs and </w:t>
+        <w:t xml:space="preserve">job </w:t>
+      </w:r>
+      <w:r>
+        <w:t xml:space="preserve">accessibility and </w:t>
       </w:r>
       <w:r>
         <w:t xml:space="preserve">travel time </w:t>
@@ -803,7 +837,13 @@
         </w:sdtContent>
       </w:sdt>
       <w:r>
-        <w:t xml:space="preserve"> recognise that low accessibility may significantly hinder disadvantaged residents’ access to jobs, healthcare, services, education and leisure, thereby constraining their options, increasing travel burdens, lowering quality of life and entrenching social disadvantage.  To make the situation fairer, authorities recommend targeting accessibility improvements to better connect areas with more disadvantaged residents to the opportunities they need.</w:t>
+        <w:t xml:space="preserve"> recognise that low accessibility may significantly hinder disadvantaged residents’ access to jobs, healthcare, services, education and leisure, thereby constraining their options, increasing travel burdens, lowering quality of life and entrenching social </w:t>
+      </w:r>
+      <w:r>
+        <w:t>deprivation</w:t>
+      </w:r>
+      <w:r>
+        <w:t>.  To make the situation fairer, authorities recommend targeting accessibility improvements to better connect areas with more disadvantaged residents to the opportunities they need.</w:t>
       </w:r>
     </w:p>
     <w:p>
@@ -896,11 +936,11 @@
         <w:t>s</w:t>
       </w:r>
       <w:r>
-        <w:t xml:space="preserve"> developed the Indices of Multiple Deprivation (IMD) to reflect the relative distribution of deprivation among small areas across a wide range of domains, including income, employment, health, education, crime, housing and the living environment</w:t>
+        <w:t xml:space="preserve"> developed the Indices of Multiple Deprivation (IMD) </w:t>
       </w:r>
       <w:sdt>
         <w:sdtPr>
-          <w:id w:val="-179664967"/>
+          <w:id w:val="-845781621"/>
           <w:citation/>
         </w:sdtPr>
         <w:sdtContent>
@@ -908,7 +948,7 @@
             <w:fldChar w:fldCharType="begin"/>
           </w:r>
           <w:r>
-            <w:instrText xml:space="preserve"> CITATION Dep15 \l 18441 </w:instrText>
+            <w:instrText xml:space="preserve">CITATION Dep15 \n  \l 18441 </w:instrText>
           </w:r>
           <w:r>
             <w:fldChar w:fldCharType="separate"/>
@@ -917,20 +957,7 @@
             <w:rPr>
               <w:noProof/>
             </w:rPr>
-            <w:t xml:space="preserve"> </w:t>
-          </w:r>
-          <w:r>
-            <w:rPr>
-              <w:noProof/>
-            </w:rPr>
-            <w:t xml:space="preserve">(Department for Housing, </w:t>
-          </w:r>
-          <w:r>
-            <w:rPr>
-              <w:noProof/>
-            </w:rPr>
-            <w:lastRenderedPageBreak/>
-            <w:t>Communities and Local Government, 2015)</w:t>
+            <w:t>(2015)</w:t>
           </w:r>
           <w:r>
             <w:fldChar w:fldCharType="end"/>
@@ -938,7 +965,26 @@
         </w:sdtContent>
       </w:sdt>
       <w:r>
-        <w:t xml:space="preserve">.  In this study, I use the IMD data to capture the relative deprivation of </w:t>
+        <w:t xml:space="preserve"> </w:t>
+      </w:r>
+      <w:r>
+        <w:t xml:space="preserve">to reflect the </w:t>
+      </w:r>
+      <w:r>
+        <w:lastRenderedPageBreak/>
+        <w:t xml:space="preserve">relative </w:t>
+      </w:r>
+      <w:r>
+        <w:t xml:space="preserve">degree of social disadvantage experienced by residents in </w:t>
+      </w:r>
+      <w:r>
+        <w:t xml:space="preserve">small areas </w:t>
+      </w:r>
+      <w:r>
+        <w:t xml:space="preserve">across </w:t>
+      </w:r>
+      <w:r>
+        <w:t xml:space="preserve">a wide range of domains, including income, employment, health, education, crime, housing and the living environment.  In this study, I use the IMD data to capture the relative deprivation of </w:t>
       </w:r>
       <w:r>
         <w:t xml:space="preserve">different </w:t>
@@ -1016,16 +1062,19 @@
         <w:t xml:space="preserve">.  </w:t>
       </w:r>
       <w:r>
-        <w:t xml:space="preserve">The </w:t>
-      </w:r>
-      <w:r>
-        <w:t xml:space="preserve">“location-based” </w:t>
-      </w:r>
-      <w:r>
-        <w:t>type</w:t>
-      </w:r>
-      <w:r>
-        <w:t>, which regards accessibility as a property of different areas</w:t>
+        <w:t>“</w:t>
+      </w:r>
+      <w:r>
+        <w:t>L</w:t>
+      </w:r>
+      <w:r>
+        <w:t xml:space="preserve">ocation-based” </w:t>
+      </w:r>
+      <w:r>
+        <w:t>measures</w:t>
+      </w:r>
+      <w:r>
+        <w:t>, which regard accessibility as a property of different areas</w:t>
       </w:r>
       <w:r>
         <w:t xml:space="preserve"> (as opposed to a property of travellers or of components in the transport network)</w:t>
@@ -1037,7 +1086,7 @@
         <w:t xml:space="preserve"> </w:t>
       </w:r>
       <w:r>
-        <w:t>is</w:t>
+        <w:t>are</w:t>
       </w:r>
       <w:r>
         <w:t xml:space="preserve"> </w:t>
@@ -1189,15 +1238,48 @@
         <w:t xml:space="preserve"> as the two-stage floating catchment area method.  This expresses accessibility as a </w:t>
       </w:r>
       <w:r>
-        <w:t xml:space="preserve">ratio of opportunities (in the case of this study, jobs) per client (workers) who can reach </w:t>
-      </w:r>
-      <w:proofErr w:type="gramStart"/>
-      <w:r>
-        <w:t>them, and</w:t>
-      </w:r>
-      <w:proofErr w:type="gramEnd"/>
-      <w:r>
-        <w:t xml:space="preserve"> is thus a function of the spatial distribution of the supply of opportunities and the demand from clients, and of the connectivity between areas.  More details about how this accessibility measure is calculated are given in the next section.</w:t>
+        <w:t xml:space="preserve">ratio of opportunities (in the case of this study, jobs) per client (workers) who can reach them, and is a function of </w:t>
+      </w:r>
+      <w:r>
+        <w:t xml:space="preserve">1) </w:t>
+      </w:r>
+      <w:r>
+        <w:t>the spatial distribution of the supply of opportunities</w:t>
+      </w:r>
+      <w:r>
+        <w:t>, 2) the spatial distribution of</w:t>
+      </w:r>
+      <w:r>
+        <w:t xml:space="preserve"> the demand from </w:t>
+      </w:r>
+      <w:r>
+        <w:t xml:space="preserve">potential </w:t>
+      </w:r>
+      <w:r>
+        <w:t xml:space="preserve">clients, and </w:t>
+      </w:r>
+      <w:r>
+        <w:t>3) t</w:t>
+      </w:r>
+      <w:r>
+        <w:t>he connectivity between areas.</w:t>
+      </w:r>
+    </w:p>
+    <w:p>
+      <w:pPr>
+        <w:pStyle w:val="NoSpacing"/>
+        <w:spacing w:line="480" w:lineRule="auto"/>
+        <w:ind w:firstLine="567"/>
+        <w:jc w:val="both"/>
+      </w:pPr>
+      <w:r>
+        <w:t xml:space="preserve">More details </w:t>
+      </w:r>
+      <w:r>
+        <w:t>on</w:t>
+      </w:r>
+      <w:r>
+        <w:t xml:space="preserve"> how this accessibility measure is calculated are given in the next section.</w:t>
       </w:r>
       <w:r>
         <w:rPr>
@@ -1209,7 +1291,19 @@
         <w:rPr>
           <w:rFonts w:eastAsiaTheme="minorEastAsia"/>
         </w:rPr>
-        <w:t xml:space="preserve">However, an important property of this measure is that it </w:t>
+        <w:t xml:space="preserve">However, an important property of this measure </w:t>
+      </w:r>
+      <w:r>
+        <w:rPr>
+          <w:rFonts w:eastAsiaTheme="minorEastAsia"/>
+        </w:rPr>
+        <w:t xml:space="preserve">to highlight here </w:t>
+      </w:r>
+      <w:r>
+        <w:rPr>
+          <w:rFonts w:eastAsiaTheme="minorEastAsia"/>
+        </w:rPr>
+        <w:t xml:space="preserve">is that it </w:t>
       </w:r>
       <w:r>
         <w:rPr>
@@ -1342,21 +1436,26 @@
         <w:rPr>
           <w:rFonts w:eastAsiaTheme="minorEastAsia"/>
         </w:rPr>
-        <w:t xml:space="preserve">for assessing whether the local supply of opportunities </w:t>
-      </w:r>
-      <w:proofErr w:type="gramStart"/>
-      <w:r>
-        <w:rPr>
-          <w:rFonts w:eastAsiaTheme="minorEastAsia"/>
-        </w:rPr>
-        <w:t>is more or less</w:t>
-      </w:r>
-      <w:proofErr w:type="gramEnd"/>
-      <w:r>
-        <w:rPr>
-          <w:rFonts w:eastAsiaTheme="minorEastAsia"/>
-        </w:rPr>
-        <w:t xml:space="preserve"> than what is needed by the local demand.</w:t>
+        <w:t xml:space="preserve">for assessing whether the local supply of opportunities is more or less than what is needed by the local </w:t>
+      </w:r>
+      <w:r>
+        <w:rPr>
+          <w:rFonts w:eastAsiaTheme="minorEastAsia"/>
+        </w:rPr>
+        <w:lastRenderedPageBreak/>
+        <w:t>demand</w:t>
+      </w:r>
+      <w:r>
+        <w:rPr>
+          <w:rFonts w:eastAsiaTheme="minorEastAsia"/>
+        </w:rPr>
+        <w:t>, and as the allocation of opportunities to clients captured by the ratio treats the opportunities as excludable, methods to assess the degree of inequality in distributions such as Lorenz curves can be straightforwardly applied</w:t>
+      </w:r>
+      <w:r>
+        <w:rPr>
+          <w:rFonts w:eastAsiaTheme="minorEastAsia"/>
+        </w:rPr>
+        <w:t>.</w:t>
       </w:r>
     </w:p>
     <w:p>
@@ -1444,11 +1543,7 @@
         <w:t>geolocated social media or mobile phone data</w:t>
       </w:r>
       <w:r>
-        <w:t xml:space="preserve">, workplace </w:t>
-      </w:r>
-      <w:r>
-        <w:lastRenderedPageBreak/>
-        <w:t>opening times</w:t>
+        <w:t>, workplace opening times</w:t>
       </w:r>
       <w:r>
         <w:t xml:space="preserve"> </w:t>
@@ -1514,10 +1609,13 @@
         <w:t xml:space="preserve">, without accounting for the </w:t>
       </w:r>
       <w:r>
-        <w:t xml:space="preserve">stochastic </w:t>
-      </w:r>
-      <w:r>
-        <w:t xml:space="preserve">distribution of these variables </w:t>
+        <w:t xml:space="preserve">variability </w:t>
+      </w:r>
+      <w:r>
+        <w:t xml:space="preserve">of these </w:t>
+      </w:r>
+      <w:r>
+        <w:t xml:space="preserve">values </w:t>
       </w:r>
       <w:r>
         <w:t>around the</w:t>
@@ -1529,27 +1627,21 @@
         <w:t xml:space="preserve"> typical values</w:t>
       </w:r>
       <w:r>
-        <w:t xml:space="preserve"> that results from variation over time</w:t>
-      </w:r>
-      <w:r>
         <w:t xml:space="preserve">.  Thus, extant analyses </w:t>
       </w:r>
       <w:r>
-        <w:t xml:space="preserve">do not account for </w:t>
-      </w:r>
-      <w:r>
-        <w:t xml:space="preserve">the uncertainty that </w:t>
+        <w:t xml:space="preserve">do not </w:t>
+      </w:r>
+      <w:r>
+        <w:t xml:space="preserve">capture how urban travellers </w:t>
       </w:r>
       <w:proofErr w:type="gramStart"/>
       <w:r>
-        <w:t>actually exists</w:t>
+        <w:t>actually have</w:t>
       </w:r>
       <w:proofErr w:type="gramEnd"/>
       <w:r>
-        <w:t xml:space="preserve"> around accessibility</w:t>
-      </w:r>
-      <w:r>
-        <w:t xml:space="preserve"> levels</w:t>
+        <w:t xml:space="preserve"> to factor in unreliability into their travel behaviours</w:t>
       </w:r>
       <w:r>
         <w:t>.</w:t>
@@ -1632,7 +1724,13 @@
         <w:jc w:val="both"/>
       </w:pPr>
       <w:r>
-        <w:t>The two-stage floating catchment area method I use for this study involves 3 components:</w:t>
+        <w:t xml:space="preserve">The two-stage floating catchment area method I use </w:t>
+      </w:r>
+      <w:r>
+        <w:t xml:space="preserve">to measure accessibility to jobs </w:t>
+      </w:r>
+      <w:r>
+        <w:t>involves 3 components:</w:t>
       </w:r>
     </w:p>
     <w:p>
@@ -1671,6 +1769,7 @@
             <w:rPr>
               <w:rFonts w:ascii="Cambria Math" w:hAnsi="Cambria Math"/>
             </w:rPr>
+            <w:lastRenderedPageBreak/>
             <m:t>O=</m:t>
           </m:r>
           <m:d>
@@ -2025,7 +2124,6 @@
         <w:jc w:val="both"/>
       </w:pPr>
       <w:r>
-        <w:lastRenderedPageBreak/>
         <w:t>where p</w:t>
       </w:r>
       <w:r>
@@ -2695,7 +2793,15 @@
         <w:rPr>
           <w:rFonts w:eastAsiaTheme="minorEastAsia"/>
         </w:rPr>
-        <w:t xml:space="preserve"> gives the weighted sum of the number of clients that can reach the opportunities in each area, </w:t>
+        <w:t xml:space="preserve"> gives the weighted sum of the number of clients that</w:t>
+      </w:r>
+      <w:bookmarkStart w:id="0" w:name="_GoBack"/>
+      <w:bookmarkEnd w:id="0"/>
+      <w:r>
+        <w:rPr>
+          <w:rFonts w:eastAsiaTheme="minorEastAsia"/>
+        </w:rPr>
+        <w:t xml:space="preserve"> can reach the opportunities in each area, </w:t>
       </w:r>
       <m:oMath>
         <m:r>
@@ -2847,7 +2953,14 @@
             <w:rPr>
               <w:noProof/>
             </w:rPr>
-            <w:t>(Kotavaara, et al., 2012; Tenkanen, et al., 2016; Järv, et al., 2018; Wang, et al., 2018; Hu &amp; Downs, 2019)</w:t>
+            <w:t xml:space="preserve">(Kotavaara, et al., 2012; Tenkanen, et al., 2016; Järv, et al., 2018; Wang, et al., 2018; Hu &amp; Downs, </w:t>
+          </w:r>
+          <w:r>
+            <w:rPr>
+              <w:noProof/>
+            </w:rPr>
+            <w:lastRenderedPageBreak/>
+            <w:t>2019)</w:t>
           </w:r>
           <w:r>
             <w:fldChar w:fldCharType="end"/>
@@ -2949,11 +3062,7 @@
         <w:t xml:space="preserve"> GLA</w:t>
       </w:r>
       <w:r>
-        <w:t xml:space="preserve"> </w:t>
-      </w:r>
-      <w:r>
-        <w:lastRenderedPageBreak/>
-        <w:t>boundary</w:t>
+        <w:t xml:space="preserve"> boundary</w:t>
       </w:r>
       <w:r>
         <w:t xml:space="preserve">.  These are </w:t>
@@ -3774,7 +3883,14 @@
         <w:rPr>
           <w:rFonts w:eastAsiaTheme="minorEastAsia"/>
         </w:rPr>
-        <w:t xml:space="preserve"> as if they were totally unattractive.  However, the distortion is relatively easy to understand and does not require further assumptions and modelling, and it has the benefit of maintaining the raw accessibility values as simple counts and ratios that can be interpreted directly</w:t>
+        <w:t xml:space="preserve"> as if they were </w:t>
+      </w:r>
+      <w:r>
+        <w:rPr>
+          <w:rFonts w:eastAsiaTheme="minorEastAsia"/>
+        </w:rPr>
+        <w:lastRenderedPageBreak/>
+        <w:t>totally unattractive.  However, the distortion is relatively easy to understand and does not require further assumptions and modelling, and it has the benefit of maintaining the raw accessibility values as simple counts and ratios that can be interpreted directly</w:t>
       </w:r>
       <w:sdt>
         <w:sdtPr>
@@ -3957,14 +4073,7 @@
         <w:rPr>
           <w:rFonts w:eastAsiaTheme="minorEastAsia"/>
         </w:rPr>
-        <w:t xml:space="preserve">  Also, because the resulting quantities in the matrix A can </w:t>
-      </w:r>
-      <w:r>
-        <w:rPr>
-          <w:rFonts w:eastAsiaTheme="minorEastAsia"/>
-        </w:rPr>
-        <w:lastRenderedPageBreak/>
-        <w:t>be interpreted as ratios allocating jobs to working-age residents in a mutually exclusive way, I will term these quantities Job Provision Ratios (JPRs).</w:t>
+        <w:t xml:space="preserve">  Also, because the resulting quantities in the matrix A can be interpreted as ratios allocating jobs to working-age residents in a mutually exclusive way, I will term these quantities Job Provision Ratios (JPRs).</w:t>
       </w:r>
     </w:p>
     <w:p>
@@ -3999,12 +4108,7 @@
         <w:t xml:space="preserve">finding </w:t>
       </w:r>
       <w:r>
-        <w:t xml:space="preserve">the shortest route or routes between every pair </w:t>
-      </w:r>
-      <w:bookmarkStart w:id="0" w:name="_GoBack"/>
-      <w:bookmarkEnd w:id="0"/>
-      <w:r>
-        <w:t>of areas</w:t>
+        <w:t>the shortest route or routes between every pair of areas</w:t>
       </w:r>
       <w:r>
         <w:t xml:space="preserve"> and calculating the associated costs</w:t>
@@ -4261,7 +4365,11 @@
         <w:t xml:space="preserve">options that require travel on that rail line.  </w:t>
       </w:r>
       <w:r>
-        <w:t xml:space="preserve">Thus, this data source is uniquely </w:t>
+        <w:t xml:space="preserve">Thus, this data source is </w:t>
+      </w:r>
+      <w:r>
+        <w:lastRenderedPageBreak/>
+        <w:t xml:space="preserve">uniquely </w:t>
       </w:r>
       <w:r>
         <w:t xml:space="preserve">suited to provide </w:t>
@@ -4348,7 +4456,6 @@
         <w:jc w:val="both"/>
       </w:pPr>
       <w:r>
-        <w:lastRenderedPageBreak/>
         <w:t xml:space="preserve">The travel options for trips </w:t>
       </w:r>
       <w:r>
@@ -4567,6 +4674,7 @@
         <w:rPr>
           <w:b/>
         </w:rPr>
+        <w:lastRenderedPageBreak/>
         <w:t>Results</w:t>
       </w:r>
     </w:p>
@@ -4611,14 +4719,7 @@
         <w:rPr>
           <w:bCs/>
         </w:rPr>
-        <w:t xml:space="preserve">It is clear that </w:t>
-      </w:r>
-      <w:r>
-        <w:rPr>
-          <w:bCs/>
-        </w:rPr>
-        <w:lastRenderedPageBreak/>
-        <w:t>the</w:t>
+        <w:t>It is clear that the</w:t>
       </w:r>
       <w:proofErr w:type="gramEnd"/>
       <w:r>
@@ -4890,7 +4991,15 @@
           <w:rFonts w:eastAsiaTheme="minorEastAsia"/>
           <w:bCs/>
         </w:rPr>
-        <w:t xml:space="preserve">The relative deprivation of different MSOAs is also important for us to identify which areas in the GLA area are burdened by both accessibility problems and social disadvantage.  Figure XX shows the ranking of each MSOA by IMD scores, together with 3 raw indicators of social disadvantage, namely the modelled mean household income in 2015 (post-housing costs and equivalised for household size), the estimated proportion of households in poverty in 2014, and the unemployment rate among working-age residents in 2017.  For all 4 maps, MSOAs are binned into deciles by the distributions of each variable, with more deprived MSOAs visualised in darker shades of red and less deprived ones in darker shades of green.  In general, </w:t>
+        <w:t xml:space="preserve">The relative deprivation of different MSOAs is also important for us to identify which areas in the GLA area are burdened by both accessibility problems and social disadvantage.  Figure XX shows the ranking of each MSOA by IMD scores, together with 3 raw indicators of social disadvantage, namely the modelled mean household income in 2015 (post-housing costs and equivalised for household size), the estimated proportion of households in poverty in 2014, and the unemployment </w:t>
+      </w:r>
+      <w:r>
+        <w:rPr>
+          <w:rFonts w:eastAsiaTheme="minorEastAsia"/>
+          <w:bCs/>
+        </w:rPr>
+        <w:lastRenderedPageBreak/>
+        <w:t xml:space="preserve">rate among working-age residents in 2017.  For all 4 maps, MSOAs are binned into deciles by the distributions of each variable, with more deprived MSOAs visualised in darker shades of red and less deprived ones in darker shades of green.  In general, </w:t>
       </w:r>
       <w:r>
         <w:rPr>
@@ -5458,7 +5567,15 @@
           <w:rFonts w:eastAsiaTheme="minorEastAsia"/>
           <w:bCs/>
         </w:rPr>
-        <w:t xml:space="preserve"> values well beyond the City and Westminster, so much so that areas near the edge of the GLA area that are near rail stations may also have relatively high </w:t>
+        <w:t xml:space="preserve"> values well </w:t>
+      </w:r>
+      <w:r>
+        <w:rPr>
+          <w:rFonts w:eastAsiaTheme="minorEastAsia"/>
+          <w:bCs/>
+        </w:rPr>
+        <w:lastRenderedPageBreak/>
+        <w:t xml:space="preserve">beyond the City and Westminster, so much so that areas near the edge of the GLA area that are near rail stations may also have relatively high </w:t>
       </w:r>
       <m:oMath>
         <m:sSub>
@@ -6197,6 +6314,7 @@
         <w:rPr>
           <w:bCs/>
         </w:rPr>
+        <w:lastRenderedPageBreak/>
         <w:t>The job distribution data disaggregates jobs by Standard Industrial Classification Codes (SICCs).  This allows us to analyse how jobs are allocated to working-age residents by sector.  First, I aggregate the SICCs to 6 overarching sectors:</w:t>
       </w:r>
     </w:p>
@@ -6297,7 +6415,6 @@
         <w:rPr>
           <w:bCs/>
         </w:rPr>
-        <w:lastRenderedPageBreak/>
         <w:t>Public Sector</w:t>
       </w:r>
     </w:p>
@@ -6502,7 +6619,15 @@
           <w:rFonts w:eastAsiaTheme="minorEastAsia"/>
           <w:bCs/>
         </w:rPr>
-        <w:t>.  From the maps, we can see that accessibility to industrial jobs is most evenly distributed, while accessibility to public-sector and retail, logistics, food &amp; beverage and hospitality jobs are also relatively evenly distributed albeit with significant over-provision of jobs per working-age population at the centre of the GLA area.  In contrast, access to finance, insurance, real estate, professional and administrative support jobs is most unevenly distributed, with large swaths of MSOAs in the south, east and north having almost no jobs from this sector allocated per working-age resident.</w:t>
+        <w:t xml:space="preserve">.  From the maps, we can see that accessibility to industrial jobs is most evenly distributed, while accessibility to public-sector and retail, logistics, food &amp; beverage and hospitality jobs are also relatively evenly distributed albeit with significant over-provision of jobs per working-age population at the centre of the GLA area.  In contrast, access to finance, insurance, real estate, professional and administrative support jobs is most unevenly distributed, with large </w:t>
+      </w:r>
+      <w:r>
+        <w:rPr>
+          <w:rFonts w:eastAsiaTheme="minorEastAsia"/>
+          <w:bCs/>
+        </w:rPr>
+        <w:lastRenderedPageBreak/>
+        <w:t>swaths of MSOAs in the south, east and north having almost no jobs from this sector allocated per working-age resident.</w:t>
       </w:r>
     </w:p>
     <w:p>
@@ -6521,15 +6646,7 @@
           <w:rFonts w:eastAsiaTheme="minorEastAsia"/>
           <w:bCs/>
         </w:rPr>
-        <w:t xml:space="preserve">When we plot Lorenz curves of the distribution of jobs allocated per sector to the working-age population (lower right panel of Figure XX), we can assess the extent to which the distribution of jobs in each sector contributes to the unevenness in overall accessibility to jobs.  The Lorenz curves for the industrial, retail, logistics, food &amp; beverage, hospitality and public sectors are closer to the diagonal than the curve for all jobs, but the curves for the finance, insurance, real estate, professional and administrative services and other sectors are below the curve for all jobs.  This indicates that the </w:t>
-      </w:r>
-      <w:r>
-        <w:rPr>
-          <w:rFonts w:eastAsiaTheme="minorEastAsia"/>
-          <w:bCs/>
-        </w:rPr>
-        <w:lastRenderedPageBreak/>
-        <w:t>distributions of the latter two sectors tends to make accessibility to jobs more uneven in the GLA area.  In particular, because the finance, insurance, real estate, professional and administrative services sector is the largest in the GLA, the high concentration of jobs in this sector in the centre of the GLA area tends to drive the unevenness in the distribution of accessibility to jobs in the GLA area.</w:t>
+        <w:t>When we plot Lorenz curves of the distribution of jobs allocated per sector to the working-age population (lower right panel of Figure XX), we can assess the extent to which the distribution of jobs in each sector contributes to the unevenness in overall accessibility to jobs.  The Lorenz curves for the industrial, retail, logistics, food &amp; beverage, hospitality and public sectors are closer to the diagonal than the curve for all jobs, but the curves for the finance, insurance, real estate, professional and administrative services and other sectors are below the curve for all jobs.  This indicates that the distributions of the latter two sectors tends to make accessibility to jobs more uneven in the GLA area.  In particular, because the finance, insurance, real estate, professional and administrative services sector is the largest in the GLA, the high concentration of jobs in this sector in the centre of the GLA area tends to drive the unevenness in the distribution of accessibility to jobs in the GLA area.</w:t>
       </w:r>
     </w:p>
     <w:p>
@@ -6722,7 +6839,15 @@
           <w:rFonts w:eastAsiaTheme="minorEastAsia"/>
           <w:bCs/>
         </w:rPr>
-        <w:t xml:space="preserve"> values, indicating areas that tend to be most deprived and to have the poorest overall accessibility to jobs.  However, Clusters 1 and 5 tend to have </w:t>
+        <w:t xml:space="preserve"> values, indicating areas that tend to be most deprived and to have the poorest overall </w:t>
+      </w:r>
+      <w:r>
+        <w:rPr>
+          <w:rFonts w:eastAsiaTheme="minorEastAsia"/>
+          <w:bCs/>
+        </w:rPr>
+        <w:lastRenderedPageBreak/>
+        <w:t xml:space="preserve">accessibility to jobs.  However, Clusters 1 and 5 tend to have </w:t>
       </w:r>
       <m:oMath>
         <m:sSub>
@@ -6820,15 +6945,7 @@
           <w:rFonts w:eastAsiaTheme="minorEastAsia"/>
           <w:bCs/>
         </w:rPr>
-        <w:t xml:space="preserve">the job allocation situation for Clusters 1 and 5.  Although these clusters tend to have plenty of jobs per working-age resident, most of these jobs are in the finance, insurance, real estate, professional and administrative support sector.  Insofar as these sectors tend to require higher qualifications, there may be a skills mismatch between the more socially disadvantaged residents of MSOAs in Clusters 1 and 5 and the jobs that are available to them; in other words, though </w:t>
-      </w:r>
-      <w:r>
-        <w:rPr>
-          <w:rFonts w:eastAsiaTheme="minorEastAsia"/>
-          <w:bCs/>
-        </w:rPr>
-        <w:lastRenderedPageBreak/>
-        <w:t>there may be enough jobs available, the types of jobs available may not match the types of workers available.</w:t>
+        <w:t>the job allocation situation for Clusters 1 and 5.  Although these clusters tend to have plenty of jobs per working-age resident, most of these jobs are in the finance, insurance, real estate, professional and administrative support sector.  Insofar as these sectors tend to require higher qualifications, there may be a skills mismatch between the more socially disadvantaged residents of MSOAs in Clusters 1 and 5 and the jobs that are available to them; in other words, though there may be enough jobs available, the types of jobs available may not match the types of workers available.</w:t>
       </w:r>
     </w:p>
     <w:p>
@@ -6997,7 +7114,14 @@
         <w:rPr>
           <w:bCs/>
         </w:rPr>
-        <w:t xml:space="preserve"> percentile observed travel time </w:t>
+        <w:t xml:space="preserve"> percentile </w:t>
+      </w:r>
+      <w:r>
+        <w:rPr>
+          <w:bCs/>
+        </w:rPr>
+        <w:lastRenderedPageBreak/>
+        <w:t xml:space="preserve">observed travel time </w:t>
       </w:r>
       <w:r>
         <w:rPr>
@@ -7087,14 +7211,7 @@
         <w:rPr>
           <w:bCs/>
         </w:rPr>
-        <w:t xml:space="preserve">This makes sense, as the flexibility of walking means that routes are unlikely to be totally blocked, and even if a route is blocked, the high density of the walkable network means that travellers are likely to be </w:t>
-      </w:r>
-      <w:r>
-        <w:rPr>
-          <w:bCs/>
-        </w:rPr>
-        <w:lastRenderedPageBreak/>
-        <w:t xml:space="preserve">able to find comparable alternative routes.  </w:t>
+        <w:t xml:space="preserve">This makes sense, as the flexibility of walking means that routes are unlikely to be totally blocked, and even if a route is blocked, the high density of the walkable network means that travellers are likely to be able to find comparable alternative routes.  </w:t>
       </w:r>
       <w:r>
         <w:rPr>
@@ -7310,7 +7427,6 @@
         <w:rPr>
           <w:bCs/>
         </w:rPr>
-        <w:lastRenderedPageBreak/>
         <w:t xml:space="preserve">Figure XX presents the characteristics of each cluster when 7 clusters are identified.  Clusters 2, 3 and 4 tend to have lower IMD ranks that reflect higher social deprivation.  Among these, Cluster 3 tends to have lower and less variable travel times to the City and to their local centroid.  MSOAs in this cluster tend to be more centrally located and to have direct access to the rail system.  Cluster 2 tends to have higher but less variable travel times to the City and their local centroid.  These tend to also have direct access to the rail </w:t>
       </w:r>
       <w:proofErr w:type="gramStart"/>
@@ -7404,6 +7520,7 @@
         <w:rPr>
           <w:bCs/>
         </w:rPr>
+        <w:lastRenderedPageBreak/>
         <w:t>As we have seen, travel time variability varies across different trips.  But why do some trips have more variable travel times than others?  One factor could be the distance covered for each trip; the probability that a disruption occurs at any point along a trip increases with the length of the trip.  The results seen so far also indicate that some travel modes (such as walking, rail or tube) are more reliable than others (particularly bus).  Also, we have seen that certain locations may be burdened by the low reliability of the service operators (particularly in the southeast).</w:t>
       </w:r>
     </w:p>
@@ -7421,7 +7538,6 @@
         <w:rPr>
           <w:bCs/>
         </w:rPr>
-        <w:lastRenderedPageBreak/>
         <w:t>To investigate the factors shaping travel time variability across trips, I carry out a set of linear regression analyses on n = 6881 trips, with trip-level interval widths as the dependent variable.  In an initial model, I use the distance covered by each mode of transport for the fastest option from the baseline data as covariates – that is, I investigate how the interval width of the time needed to complete a trip is correlated with the distance travelled for that trip by each mode, assuming all services run as scheduled.</w:t>
       </w:r>
     </w:p>
@@ -7550,14 +7666,8 @@
         <w:rPr>
           <w:bCs/>
         </w:rPr>
-        <w:t xml:space="preserve">However, because all the MSOAs are connected to each other via the same transport network, it is not true that the interval widths for all trips are mutually independent of each other.  For instance, two MSOAs that are located along the same rail line leading to the City can be expected to have similar interval widths for trips ending in the City, as both will be affected by any disruptions along that line.  One way to deal with such correlations among the dependent variables is to use a spatially autoregressive model, in which the value of the dependent variable in each area depends on the mean </w:t>
-      </w:r>
-      <w:r>
-        <w:rPr>
-          <w:bCs/>
-        </w:rPr>
         <w:lastRenderedPageBreak/>
-        <w:t>of the value of the dependent variable in its neighbours.  To implement this, I first obtain for each MSOA a vector of travel times</w:t>
+        <w:t>However, because all the MSOAs are connected to each other via the same transport network, it is not true that the interval widths for all trips are mutually independent of each other.  For instance, two MSOAs that are located along the same rail line leading to the City can be expected to have similar interval widths for trips ending in the City, as both will be affected by any disruptions along that line.  One way to deal with such correlations among the dependent variables is to use a spatially autoregressive model, in which the value of the dependent variable in each area depends on the mean of the value of the dependent variable in its neighbours.  To implement this, I first obtain for each MSOA a vector of travel times</w:t>
       </w:r>
       <w:r>
         <w:rPr>
@@ -7614,7 +7724,14 @@
         <w:rPr>
           <w:bCs/>
         </w:rPr>
-        <w:t xml:space="preserve"> from trips involving more interchanges being more vulnerable to disruption.  Finally, increasing travel by tram seems to decrease interval widths.  In London, trams tend to run on segregated rights of way, and thus may not be as vulnerable to disruptions as buses or trams in other cities that run in mixed traffic.  However, because trams only serve areas in southern London and run </w:t>
+        <w:t xml:space="preserve"> from trips involving more interchanges being more vulnerable to disruption.  Finally, increasing travel by tram seems to decrease </w:t>
+      </w:r>
+      <w:r>
+        <w:rPr>
+          <w:bCs/>
+        </w:rPr>
+        <w:lastRenderedPageBreak/>
+        <w:t xml:space="preserve">interval widths.  In London, trams tend to run on segregated rights of way, and thus may not be as vulnerable to disruptions as buses or trams in other cities that run in mixed traffic.  However, because trams only serve areas in southern London and run </w:t>
       </w:r>
       <w:proofErr w:type="spellStart"/>
       <w:r>
@@ -7645,14 +7762,7 @@
         <w:rPr>
           <w:bCs/>
         </w:rPr>
-        <w:t>While the regression models in Table XX generate one global estimate for the correlation between distance travelled by each mode and interval width, we have seen signs that the mode-</w:t>
-      </w:r>
-      <w:r>
-        <w:rPr>
-          <w:bCs/>
-        </w:rPr>
-        <w:lastRenderedPageBreak/>
-        <w:t xml:space="preserve">specific effect may vary across locations (recall that National Rail services seem particularly unreliable in the southeast).  To investigate this, we can use </w:t>
+        <w:t xml:space="preserve">While the regression models in Table XX generate one global estimate for the correlation between distance travelled by each mode and interval width, we have seen signs that the mode-specific effect may vary across locations (recall that National Rail services seem particularly unreliable in the southeast).  To investigate this, we can use </w:t>
       </w:r>
       <w:proofErr w:type="gramStart"/>
       <w:r>
@@ -7815,7 +7925,14 @@
         <w:rPr>
           <w:bCs/>
         </w:rPr>
-        <w:t>seems quite reliable.  However, in a swath of MSOAs running from the northeast to the south, bus travel seems to contribute disproportionately more to travel time variability.  This could reflect the effect of bus congestion, particularly around the City, where too many buses each with few passengers could lead to slow and irregular services.</w:t>
+        <w:t xml:space="preserve">seems quite reliable.  However, </w:t>
+      </w:r>
+      <w:r>
+        <w:rPr>
+          <w:bCs/>
+        </w:rPr>
+        <w:lastRenderedPageBreak/>
+        <w:t>in a swath of MSOAs running from the northeast to the south, bus travel seems to contribute disproportionately more to travel time variability.  This could reflect the effect of bus congestion, particularly around the City, where too many buses each with few passengers could lead to slow and irregular services.</w:t>
       </w:r>
     </w:p>
     <w:p>
@@ -7844,14 +7961,7 @@
         <w:rPr>
           <w:bCs/>
         </w:rPr>
-        <w:t xml:space="preserve">travel by National Rail in the south and southeast seems to disproportionately contribute to travel time </w:t>
-      </w:r>
-      <w:r>
-        <w:rPr>
-          <w:bCs/>
-        </w:rPr>
-        <w:lastRenderedPageBreak/>
-        <w:t>variability in those areas</w:t>
+        <w:t>travel by National Rail in the south and southeast seems to disproportionately contribute to travel time variability in those areas</w:t>
       </w:r>
       <w:r>
         <w:rPr>
@@ -7959,14 +8069,7 @@
         <w:rPr>
           <w:bCs/>
         </w:rPr>
-        <w:t xml:space="preserve">A final question to investigate is the extent to which areas that where certain travel modes are particularly unreliable are also socially disadvantaged.  Again, I carry out a K-means clustering analysis using the MSOA-level coefficient estimates from the locally weighted regression (considering only the estimates for the intercept, local mean interval width, bus, National Rail, tube and walking, since </w:t>
-      </w:r>
-      <w:r>
-        <w:rPr>
-          <w:bCs/>
-        </w:rPr>
-        <w:lastRenderedPageBreak/>
-        <w:t>estimates for other covariates are not available for some MSOAs) and the MSOA-level IMD rank.  The results for 6 clusters are shown in Figure XX.</w:t>
+        <w:t>A final question to investigate is the extent to which areas that where certain travel modes are particularly unreliable are also socially disadvantaged.  Again, I carry out a K-means clustering analysis using the MSOA-level coefficient estimates from the locally weighted regression (considering only the estimates for the intercept, local mean interval width, bus, National Rail, tube and walking, since estimates for other covariates are not available for some MSOAs) and the MSOA-level IMD rank.  The results for 6 clusters are shown in Figure XX.</w:t>
       </w:r>
     </w:p>
     <w:p>
@@ -8175,6 +8278,7 @@
                   <w:noProof/>
                   <w:lang w:val="en-US"/>
                 </w:rPr>
+                <w:lastRenderedPageBreak/>
                 <w:t xml:space="preserve">El-Geneidy, A. et al., 2016. The cost of equity: assessing transit accessibility and social disparity using total travel cost. </w:t>
               </w:r>
               <w:r>
@@ -8241,7 +8345,6 @@
                   <w:noProof/>
                   <w:lang w:val="en-US"/>
                 </w:rPr>
-                <w:lastRenderedPageBreak/>
                 <w:t xml:space="preserve">Geurs, K. T. &amp; Wee, B., 2004. Accessibility evaluation of land-use and transport strategies: review and research directions. </w:t>
               </w:r>
               <w:r>
@@ -8499,6 +8602,7 @@
                   <w:noProof/>
                   <w:lang w:val="en-US"/>
                 </w:rPr>
+                <w:lastRenderedPageBreak/>
                 <w:t xml:space="preserve">Levine, J., 1998. Rethinking accessibility and jobs-housing balance. </w:t>
               </w:r>
               <w:r>
@@ -8598,7 +8702,6 @@
                   <w:noProof/>
                   <w:lang w:val="en-US"/>
                 </w:rPr>
-                <w:lastRenderedPageBreak/>
                 <w:t xml:space="preserve">Neihaus, M., Galilea, P. &amp; Hurtubia, R., 2016. Accessibility and equity: an approach for wider transport project assessment in Chile. </w:t>
               </w:r>
               <w:r>
@@ -11243,7 +11346,7 @@
 </file>
 
 <file path=customXml/itemProps1.xml><?xml version="1.0" encoding="utf-8"?>
-<ds:datastoreItem xmlns:ds="http://schemas.openxmlformats.org/officeDocument/2006/customXml" ds:itemID="{EFCCEBC0-219C-4042-A9E8-4A2E202B2E95}">
+<ds:datastoreItem xmlns:ds="http://schemas.openxmlformats.org/officeDocument/2006/customXml" ds:itemID="{1E78C78E-AF31-4D74-9546-75E73D40A832}">
   <ds:schemaRefs>
     <ds:schemaRef ds:uri="http://schemas.openxmlformats.org/officeDocument/2006/bibliography"/>
   </ds:schemaRefs>

</xml_diff>

<commit_message>
rewrote analysis to exclude reach and include sectoral jpr
</commit_message>
<xml_diff>
--- a/00 Paper/20190712 capstone.docx
+++ b/00 Paper/20190712 capstone.docx
@@ -1879,13 +1879,7 @@
         <w:jc w:val="both"/>
       </w:pPr>
       <w:r>
-        <w:t xml:space="preserve">The spatial distribution of </w:t>
-      </w:r>
-      <w:r>
-        <w:t>jobs</w:t>
-      </w:r>
-      <w:r>
-        <w:t>, stored in a column vector O of length n</w:t>
+        <w:t>The spatial distribution of jobs, stored in a column vector O of length n</w:t>
       </w:r>
     </w:p>
     <w:p>
@@ -2063,13 +2057,7 @@
         <w:t>i</w:t>
       </w:r>
       <w:r>
-        <w:t xml:space="preserve"> is the number of </w:t>
-      </w:r>
-      <w:r>
-        <w:t>jobs</w:t>
-      </w:r>
-      <w:r>
-        <w:t xml:space="preserve"> in one of the n areas </w:t>
+        <w:t xml:space="preserve"> is the number of jobs in one of the n areas </w:t>
       </w:r>
       <w:proofErr w:type="spellStart"/>
       <w:r>
@@ -2268,13 +2256,7 @@
         <w:t>i</w:t>
       </w:r>
       <w:r>
-        <w:t xml:space="preserve"> is the number of </w:t>
-      </w:r>
-      <w:r>
-        <w:t>working-age residents</w:t>
-      </w:r>
-      <w:r>
-        <w:t xml:space="preserve"> in one of the n areas </w:t>
+        <w:t xml:space="preserve"> is the number of working-age residents in one of the n areas </w:t>
       </w:r>
       <w:proofErr w:type="spellStart"/>
       <w:r>
@@ -3114,13 +3096,7 @@
         <w:rPr>
           <w:rFonts w:eastAsiaTheme="minorEastAsia"/>
         </w:rPr>
-        <w:t xml:space="preserve">  B</w:t>
-      </w:r>
-      <w:r>
-        <w:rPr>
-          <w:rFonts w:eastAsiaTheme="minorEastAsia"/>
-        </w:rPr>
-        <w:t xml:space="preserve">ecause the resulting quantities in the matrix </w:t>
+        <w:t xml:space="preserve">  Because the resulting quantities in the matrix </w:t>
       </w:r>
       <w:r>
         <w:rPr>
@@ -3132,19 +3108,7 @@
         <w:rPr>
           <w:rFonts w:eastAsiaTheme="minorEastAsia"/>
         </w:rPr>
-        <w:t xml:space="preserve"> can be interpreted as ratios allocating jobs </w:t>
-      </w:r>
-      <w:r>
-        <w:rPr>
-          <w:rFonts w:eastAsiaTheme="minorEastAsia"/>
-        </w:rPr>
-        <w:t xml:space="preserve">within each area’s catchment </w:t>
-      </w:r>
-      <w:r>
-        <w:rPr>
-          <w:rFonts w:eastAsiaTheme="minorEastAsia"/>
-        </w:rPr>
-        <w:t>to working-age residents in a mutually exclusive way, I will term these quantities Job Provision Ratios (JPRs).</w:t>
+        <w:t xml:space="preserve"> can be interpreted as ratios allocating jobs within each area’s catchment to working-age residents in a mutually exclusive way, I will term these quantities Job Provision Ratios (JPRs).</w:t>
       </w:r>
     </w:p>
     <w:p>
@@ -5362,13 +5326,7 @@
                         <w:rPr>
                           <w:rFonts w:ascii="Cambria Math" w:hAnsi="Cambria Math"/>
                         </w:rPr>
-                        <m:t>E02000726,</m:t>
-                      </m:r>
-                      <m:r>
-                        <w:rPr>
-                          <w:rFonts w:ascii="Cambria Math" w:hAnsi="Cambria Math"/>
-                        </w:rPr>
-                        <m:t>2</m:t>
+                        <m:t>E02000726,2</m:t>
                       </m:r>
                     </m:sub>
                   </m:sSub>
@@ -5412,13 +5370,7 @@
                         <w:rPr>
                           <w:rFonts w:ascii="Cambria Math" w:hAnsi="Cambria Math"/>
                         </w:rPr>
-                        <m:t>E02000726,</m:t>
-                      </m:r>
-                      <m:r>
-                        <w:rPr>
-                          <w:rFonts w:ascii="Cambria Math" w:hAnsi="Cambria Math"/>
-                        </w:rPr>
-                        <m:t>n</m:t>
+                        <m:t>E02000726,n</m:t>
                       </m:r>
                     </m:sub>
                   </m:sSub>
@@ -5450,13 +5402,7 @@
         <w:rPr>
           <w:bCs/>
         </w:rPr>
-        <w:t xml:space="preserve">all areas within 45min travel time from Stratford </w:t>
-      </w:r>
-      <w:r>
-        <w:rPr>
-          <w:bCs/>
-        </w:rPr>
-        <w:t>(i.e. the areas where f(c</w:t>
+        <w:t>all areas within 45min travel time from Stratford (i.e. the areas where f(c</w:t>
       </w:r>
       <w:r>
         <w:rPr>
@@ -5469,13 +5415,7 @@
         <w:rPr>
           <w:bCs/>
         </w:rPr>
-        <w:t>) = 1)</w:t>
-      </w:r>
-      <w:r>
-        <w:rPr>
-          <w:bCs/>
-        </w:rPr>
-        <w:t xml:space="preserve"> outlined in blue and a dot density map of the </w:t>
+        <w:t xml:space="preserve">) = 1) outlined in blue and a dot density map of the </w:t>
       </w:r>
       <w:r>
         <w:rPr>
@@ -5679,7 +5619,55 @@
         <w:rPr>
           <w:bCs/>
         </w:rPr>
-        <w:t xml:space="preserve">Figure XX visualises the steps needed to calculate the matrix R containing the JPRs for each MSOA.  The top panel shows the number of working-age residents who can reach each MSOA within 45min, which is the result of </w:t>
+        <w:t>Figure</w:t>
+      </w:r>
+      <w:r>
+        <w:rPr>
+          <w:bCs/>
+        </w:rPr>
+        <w:t>s</w:t>
+      </w:r>
+      <w:r>
+        <w:rPr>
+          <w:bCs/>
+        </w:rPr>
+        <w:t xml:space="preserve"> XX</w:t>
+      </w:r>
+      <w:r>
+        <w:rPr>
+          <w:bCs/>
+        </w:rPr>
+        <w:t>, XX and XX</w:t>
+      </w:r>
+      <w:r>
+        <w:rPr>
+          <w:bCs/>
+        </w:rPr>
+        <w:t xml:space="preserve"> visualise the steps needed to calculate the matrix R containing the JPRs for each MSOA.  </w:t>
+      </w:r>
+      <w:r>
+        <w:rPr>
+          <w:bCs/>
+        </w:rPr>
+        <w:t xml:space="preserve">First, Figure XX </w:t>
+      </w:r>
+      <w:r>
+        <w:rPr>
+          <w:bCs/>
+        </w:rPr>
+        <w:t xml:space="preserve">shows the </w:t>
+      </w:r>
+      <w:r>
+        <w:rPr>
+          <w:bCs/>
+        </w:rPr>
+        <w:t xml:space="preserve">number of </w:t>
+      </w:r>
+      <w:r>
+        <w:rPr>
+          <w:bCs/>
+        </w:rPr>
+        <w:t xml:space="preserve">working-age residents who can reach each MSOA within 45min, which is the result of </w:t>
       </w:r>
       <m:oMath>
         <m:r>
@@ -5693,15 +5681,64 @@
         <w:rPr>
           <w:rFonts w:eastAsiaTheme="minorEastAsia"/>
         </w:rPr>
-        <w:t>, with a dot density map o</w:t>
-      </w:r>
-      <w:bookmarkStart w:id="0" w:name="_GoBack"/>
-      <w:bookmarkEnd w:id="0"/>
-      <w:r>
-        <w:rPr>
-          <w:rFonts w:eastAsiaTheme="minorEastAsia"/>
-        </w:rPr>
-        <w:t>f the distribution of working-age residents superimposed.  It can be seen that…</w:t>
+        <w:t xml:space="preserve">. </w:t>
+      </w:r>
+      <w:r>
+        <w:rPr>
+          <w:rFonts w:eastAsiaTheme="minorEastAsia"/>
+        </w:rPr>
+        <w:t xml:space="preserve"> </w:t>
+      </w:r>
+      <w:r>
+        <w:rPr>
+          <w:rFonts w:eastAsiaTheme="minorEastAsia"/>
+        </w:rPr>
+        <w:t xml:space="preserve">A </w:t>
+      </w:r>
+      <w:r>
+        <w:rPr>
+          <w:rFonts w:eastAsiaTheme="minorEastAsia"/>
+        </w:rPr>
+        <w:t xml:space="preserve">dot density map of the distribution of working-age residents </w:t>
+      </w:r>
+      <w:r>
+        <w:rPr>
+          <w:rFonts w:eastAsiaTheme="minorEastAsia"/>
+        </w:rPr>
+        <w:t xml:space="preserve">is also </w:t>
+      </w:r>
+      <w:r>
+        <w:rPr>
+          <w:rFonts w:eastAsiaTheme="minorEastAsia"/>
+        </w:rPr>
+        <w:t xml:space="preserve">superimposed.  </w:t>
+      </w:r>
+      <w:r>
+        <w:rPr>
+          <w:rFonts w:eastAsiaTheme="minorEastAsia"/>
+        </w:rPr>
+        <w:t xml:space="preserve">It is clearly evident that the public transport system heavily emphasises fast connections to the centre of the GLA area, with central areas being within 45min travel time of the most working-age residents, and the number of residents able to reach each MSOA within 45min declining as one moves away from the centre.  Nonetheless, areas near major rail interchanges towards the outskirts may still be reachable by many residents within 45min, as they </w:t>
+      </w:r>
+      <w:r>
+        <w:rPr>
+          <w:rFonts w:eastAsiaTheme="minorEastAsia"/>
+        </w:rPr>
+        <w:lastRenderedPageBreak/>
+        <w:t xml:space="preserve">benefit from better rail connectivity by virtue of being </w:t>
+      </w:r>
+      <w:proofErr w:type="spellStart"/>
+      <w:r>
+        <w:rPr>
+          <w:rFonts w:eastAsiaTheme="minorEastAsia"/>
+        </w:rPr>
+        <w:t>en</w:t>
+      </w:r>
+      <w:proofErr w:type="spellEnd"/>
+      <w:r>
+        <w:rPr>
+          <w:rFonts w:eastAsiaTheme="minorEastAsia"/>
+        </w:rPr>
+        <w:t xml:space="preserve"> route to the centre from points outside the GLA.</w:t>
       </w:r>
     </w:p>
     <w:p>
@@ -5718,7 +5755,7 @@
         <w:rPr>
           <w:rFonts w:eastAsiaTheme="minorEastAsia"/>
         </w:rPr>
-        <w:t xml:space="preserve">The middle panel of Figure XX shows the number of jobs in each MSOA that is provided to each working-age resident who can reach it, which is the result of </w:t>
+        <w:t xml:space="preserve">Figure XX shows the number of jobs in each MSOA that is provided to each working-age resident who can reach it, which is the result of </w:t>
       </w:r>
       <m:oMath>
         <m:r>
@@ -5750,7 +5787,49 @@
         <w:rPr>
           <w:rFonts w:eastAsiaTheme="minorEastAsia"/>
         </w:rPr>
-        <w:t>, with a dot density map of the distribution of jobs superimposed.  This ratio increases as the number of jobs in each MSOA increases but decreases as the number of working-age residents who can reach it increases…</w:t>
+        <w:t xml:space="preserve">. </w:t>
+      </w:r>
+      <w:r>
+        <w:rPr>
+          <w:rFonts w:eastAsiaTheme="minorEastAsia"/>
+        </w:rPr>
+        <w:t xml:space="preserve"> </w:t>
+      </w:r>
+      <w:r>
+        <w:rPr>
+          <w:rFonts w:eastAsiaTheme="minorEastAsia"/>
+        </w:rPr>
+        <w:t xml:space="preserve">A </w:t>
+      </w:r>
+      <w:r>
+        <w:rPr>
+          <w:rFonts w:eastAsiaTheme="minorEastAsia"/>
+        </w:rPr>
+        <w:t xml:space="preserve">dot density map of the distribution of jobs </w:t>
+      </w:r>
+      <w:r>
+        <w:rPr>
+          <w:rFonts w:eastAsiaTheme="minorEastAsia"/>
+        </w:rPr>
+        <w:t xml:space="preserve">is </w:t>
+      </w:r>
+      <w:r>
+        <w:rPr>
+          <w:rFonts w:eastAsiaTheme="minorEastAsia"/>
+        </w:rPr>
+        <w:t>superimposed.  This ratio increases as the number of jobs in each MSOA increases but decreases as the number of working-age residents who can reach it increases</w:t>
+      </w:r>
+      <w:r>
+        <w:rPr>
+          <w:rFonts w:eastAsiaTheme="minorEastAsia"/>
+        </w:rPr>
+        <w:t>.  A clear ring pattern can be seen, as in the centre, the sheer volume of jobs available offsets the high number of working-age residents who can reach it, while a ring of MSOAs around the centre</w:t>
+      </w:r>
+      <w:r>
+        <w:rPr>
+          <w:rFonts w:eastAsiaTheme="minorEastAsia"/>
+        </w:rPr>
+        <w:t xml:space="preserve"> have few jobs but benefit from good connectivity from areas around the GLA (which spreads the limited jobs available more thinly across larger catchments), and the MSOAs near the outskirts have few jobs but also suffer from poor connectivity from other areas (so that the few jobs available are shared only within small, sparsely populated local catchments).</w:t>
       </w:r>
     </w:p>
     <w:p>
@@ -5768,8 +5847,7 @@
         <w:rPr>
           <w:rFonts w:eastAsiaTheme="minorEastAsia"/>
         </w:rPr>
-        <w:lastRenderedPageBreak/>
-        <w:t xml:space="preserve">Finally, the bottom panel of Figure XX displays the JPR for each MSOA, which is the sum of all the jobs contributed per working-age resident from MSOAs within reach that results from </w:t>
+        <w:t xml:space="preserve">Finally, Figure XX displays the JPR for each MSOA, which is the sum of all the jobs contributed per working-age resident from MSOAs within reach that results from </w:t>
       </w:r>
       <m:oMath>
         <m:r>
@@ -6037,7 +6115,21 @@
           <w:rFonts w:eastAsiaTheme="minorEastAsia"/>
           <w:bCs/>
         </w:rPr>
-        <w:t>thus the number of jobs allocated is extremely insufficient for the number of working-age residents</w:t>
+        <w:t xml:space="preserve">thus the number of jobs allocated is </w:t>
+      </w:r>
+      <w:r>
+        <w:rPr>
+          <w:rFonts w:eastAsiaTheme="minorEastAsia"/>
+          <w:bCs/>
+        </w:rPr>
+        <w:t xml:space="preserve">far too low </w:t>
+      </w:r>
+      <w:r>
+        <w:rPr>
+          <w:rFonts w:eastAsiaTheme="minorEastAsia"/>
+          <w:bCs/>
+        </w:rPr>
+        <w:t>for the number of working-age residents</w:t>
       </w:r>
       <w:r>
         <w:rPr>
@@ -6263,57 +6355,29 @@
           <w:rFonts w:eastAsiaTheme="minorEastAsia" w:cstheme="minorHAnsi"/>
           <w:bCs/>
         </w:rPr>
-        <w:t xml:space="preserve">From the </w:t>
+        <w:t xml:space="preserve">From Figure XX, we can see that few MSOAs in the GLA area have </w:t>
       </w:r>
       <w:r>
         <w:rPr>
           <w:rFonts w:eastAsiaTheme="minorEastAsia" w:cstheme="minorHAnsi"/>
           <w:bCs/>
         </w:rPr>
-        <w:t>bottom</w:t>
+        <w:t>balanced JPRs</w:t>
       </w:r>
       <w:r>
         <w:rPr>
           <w:rFonts w:eastAsiaTheme="minorEastAsia" w:cstheme="minorHAnsi"/>
           <w:bCs/>
         </w:rPr>
-        <w:t xml:space="preserve"> panel of Figure XX, we can see that few MSOAs in the GLA area have </w:t>
-      </w:r>
-      <m:oMath>
-        <m:sSub>
-          <m:sSubPr>
-            <m:ctrlPr>
-              <w:rPr>
-                <w:rFonts w:ascii="Cambria Math" w:hAnsi="Cambria Math"/>
-                <w:bCs/>
-                <w:i/>
-              </w:rPr>
-            </m:ctrlPr>
-          </m:sSubPr>
-          <m:e>
-            <m:r>
-              <w:rPr>
-                <w:rFonts w:ascii="Cambria Math" w:hAnsi="Cambria Math"/>
-              </w:rPr>
-              <m:t>R</m:t>
-            </m:r>
-          </m:e>
-          <m:sub>
-            <m:r>
-              <w:rPr>
-                <w:rFonts w:ascii="Cambria Math" w:hAnsi="Cambria Math"/>
-              </w:rPr>
-              <m:t>i</m:t>
-            </m:r>
-          </m:sub>
-        </m:sSub>
-      </m:oMath>
+        <w:t xml:space="preserve">.  MSOAs near the centre have too many jobs allocated per working-age resident, while many MSOAs around the outskirts have too few jobs per working-age resident.  This is because jobs are mostly concentrated in </w:t>
+      </w:r>
       <w:r>
         <w:rPr>
           <w:rFonts w:eastAsiaTheme="minorEastAsia" w:cstheme="minorHAnsi"/>
           <w:bCs/>
         </w:rPr>
-        <w:t xml:space="preserve"> values close to a balanced state.  MSOAs near the centre have too many jobs allocated per working-age resident, while many MSOAs around the outskirts have too few jobs per working-age resident.  This is because jobs are mostly concentrated in the centre, while working-age residents are relatively evenly spread out across the GLA, and the public transport system heavily prioritises fast connections to the centre.  A notable exception is the relatively more balanced </w:t>
+        <w:lastRenderedPageBreak/>
+        <w:t xml:space="preserve">the centre, while working-age residents are relatively evenly spread out across the GLA, and the public transport system heavily prioritises fast connections to the centre.  A notable exception is the relatively more balanced </w:t>
       </w:r>
       <w:r>
         <w:rPr>
@@ -6404,7 +6468,19 @@
         <w:rPr>
           <w:bCs/>
         </w:rPr>
-        <w:t xml:space="preserve">The job distribution data disaggregates jobs by Standard Industrial Classification Codes (SICCs).  This allows us to </w:t>
+        <w:t xml:space="preserve">The job distribution data disaggregates jobs by Standard Industrial Classification Codes (SICCs).  This allows </w:t>
+      </w:r>
+      <w:r>
+        <w:rPr>
+          <w:bCs/>
+        </w:rPr>
+        <w:t xml:space="preserve">me </w:t>
+      </w:r>
+      <w:r>
+        <w:rPr>
+          <w:bCs/>
+        </w:rPr>
+        <w:t xml:space="preserve">to </w:t>
       </w:r>
       <w:r>
         <w:rPr>
@@ -6494,7 +6570,6 @@
         <w:rPr>
           <w:bCs/>
         </w:rPr>
-        <w:lastRenderedPageBreak/>
         <w:t>Retail, Logistics, Food &amp; Beverage and Hospitality</w:t>
       </w:r>
       <w:r>
@@ -6584,7 +6659,13 @@
         <w:rPr>
           <w:bCs/>
         </w:rPr>
-        <w:t xml:space="preserve">The inset of Figure XX shows the proportion of all jobs in the GLA area that belong to each sector.  The </w:t>
+        <w:t xml:space="preserve">The pie chart in </w:t>
+      </w:r>
+      <w:r>
+        <w:rPr>
+          <w:bCs/>
+        </w:rPr>
+        <w:t xml:space="preserve">Figure XX shows the proportion of all jobs in the GLA area that belong to each sector.  The </w:t>
       </w:r>
       <w:r>
         <w:rPr>
@@ -6596,7 +6677,7 @@
         <w:rPr>
           <w:bCs/>
         </w:rPr>
-        <w:t xml:space="preserve">sector is the largest in the GLA area, followed by the </w:t>
+        <w:t xml:space="preserve">sector is the largest in the GLA area, followed by </w:t>
       </w:r>
       <w:r>
         <w:rPr>
@@ -6608,7 +6689,7 @@
         <w:rPr>
           <w:bCs/>
         </w:rPr>
-        <w:t xml:space="preserve">sector and the public sector.  </w:t>
+        <w:t xml:space="preserve">and the public sector.  </w:t>
       </w:r>
       <w:r>
         <w:rPr>
@@ -6620,19 +6701,31 @@
         <w:rPr>
           <w:bCs/>
         </w:rPr>
-        <w:t xml:space="preserve">Industrial jobs are the most evenly spread out across the GLA area, while </w:t>
-      </w:r>
-      <w:r>
-        <w:rPr>
-          <w:bCs/>
-        </w:rPr>
-        <w:t xml:space="preserve">consumer services </w:t>
-      </w:r>
-      <w:r>
-        <w:rPr>
-          <w:bCs/>
-        </w:rPr>
-        <w:t xml:space="preserve">and public sector jobs are somewhat less spread out with significant concentrations in the job-rich centre.  Unsurprisingly, </w:t>
+        <w:t xml:space="preserve">Industrial </w:t>
+      </w:r>
+      <w:r>
+        <w:rPr>
+          <w:bCs/>
+        </w:rPr>
+        <w:t xml:space="preserve">and consumer services </w:t>
+      </w:r>
+      <w:r>
+        <w:rPr>
+          <w:bCs/>
+        </w:rPr>
+        <w:t xml:space="preserve">jobs are the most evenly spread out across the GLA area, while public sector jobs are somewhat </w:t>
+      </w:r>
+      <w:r>
+        <w:rPr>
+          <w:bCs/>
+        </w:rPr>
+        <w:t>clustered around some rail interchanges</w:t>
+      </w:r>
+      <w:r>
+        <w:rPr>
+          <w:bCs/>
+        </w:rPr>
+        <w:t xml:space="preserve">.  Unsurprisingly, </w:t>
       </w:r>
       <w:r>
         <w:rPr>
@@ -6644,7 +6737,19 @@
         <w:rPr>
           <w:bCs/>
         </w:rPr>
-        <w:t>jobs are the most concentrated in the centre.</w:t>
+        <w:t>jobs are the most concentrated in the centre</w:t>
+      </w:r>
+      <w:r>
+        <w:rPr>
+          <w:bCs/>
+        </w:rPr>
+        <w:t xml:space="preserve"> and at Canary Wharf</w:t>
+      </w:r>
+      <w:r>
+        <w:rPr>
+          <w:bCs/>
+        </w:rPr>
+        <w:t>.</w:t>
       </w:r>
     </w:p>
     <w:p>
@@ -6784,7 +6889,15 @@
           <w:rFonts w:eastAsiaTheme="minorEastAsia"/>
           <w:bCs/>
         </w:rPr>
-        <w:t>.  From the maps, we can see that accessibility to industrial jobs is most evenly distributed, while accessibility to public</w:t>
+        <w:t xml:space="preserve">.  From the maps, we can see that </w:t>
+      </w:r>
+      <w:r>
+        <w:rPr>
+          <w:rFonts w:eastAsiaTheme="minorEastAsia"/>
+          <w:bCs/>
+        </w:rPr>
+        <w:lastRenderedPageBreak/>
+        <w:t>accessibility to industrial jobs is most evenly distributed, while accessibility to public</w:t>
       </w:r>
       <w:r>
         <w:rPr>
@@ -6873,7 +6986,21 @@
           <w:rFonts w:eastAsiaTheme="minorEastAsia"/>
           <w:bCs/>
         </w:rPr>
-        <w:t xml:space="preserve"> to the working-age population (lower right panel of Figure XX), we can assess the extent to which the distribution of jobs in each sector contributes to the unevenness in overall accessibility to jobs.  The Lorenz curves for the industrial, </w:t>
+        <w:t xml:space="preserve"> to the working-age population (lower right panel of Figure XX), we can assess the extent to which the </w:t>
+      </w:r>
+      <w:r>
+        <w:rPr>
+          <w:rFonts w:eastAsiaTheme="minorEastAsia"/>
+          <w:bCs/>
+        </w:rPr>
+        <w:t>unevenness of the accessibility to</w:t>
+      </w:r>
+      <w:r>
+        <w:rPr>
+          <w:rFonts w:eastAsiaTheme="minorEastAsia"/>
+          <w:bCs/>
+        </w:rPr>
+        <w:t xml:space="preserve"> jobs in each sector contributes to the unevenness in overall accessibility to jobs.  The Lorenz curves for the industrial, </w:t>
       </w:r>
       <w:r>
         <w:rPr>
@@ -6901,15 +7028,7 @@
           <w:rFonts w:eastAsiaTheme="minorEastAsia"/>
           <w:bCs/>
         </w:rPr>
-        <w:t xml:space="preserve">and other sectors are below the curve for all jobs.  This indicates that the distributions of the latter two sectors tends to make accessibility to jobs more uneven in the GLA </w:t>
-      </w:r>
-      <w:r>
-        <w:rPr>
-          <w:rFonts w:eastAsiaTheme="minorEastAsia"/>
-          <w:bCs/>
-        </w:rPr>
-        <w:lastRenderedPageBreak/>
-        <w:t xml:space="preserve">area.  </w:t>
+        <w:t xml:space="preserve">and other sectors are below the curve for all jobs.  This indicates that the distributions of the latter two sectors tends to make accessibility to jobs more uneven in the GLA area.  </w:t>
       </w:r>
       <w:proofErr w:type="gramStart"/>
       <w:r>
@@ -6974,7 +7093,44 @@
           <w:rFonts w:eastAsiaTheme="minorEastAsia"/>
           <w:bCs/>
         </w:rPr>
-        <w:t xml:space="preserve"> and analyse the extent to which each MSOA is reliant on each sector for its job allocation…</w:t>
+        <w:t xml:space="preserve"> and analyse the </w:t>
+      </w:r>
+      <w:r>
+        <w:rPr>
+          <w:rFonts w:eastAsiaTheme="minorEastAsia"/>
+          <w:bCs/>
+        </w:rPr>
+        <w:t xml:space="preserve">proportion of each MSOA’s overall JPR that is contributed by each sector.  This indicates the </w:t>
+      </w:r>
+      <w:r>
+        <w:rPr>
+          <w:rFonts w:eastAsiaTheme="minorEastAsia"/>
+          <w:bCs/>
+        </w:rPr>
+        <w:t>extent to which each MSOA is reliant on each sector for its job allocation</w:t>
+      </w:r>
+      <w:r>
+        <w:rPr>
+          <w:rFonts w:eastAsiaTheme="minorEastAsia"/>
+          <w:bCs/>
+        </w:rPr>
+        <w:t xml:space="preserve">.  Firstly, </w:t>
+      </w:r>
+      <w:proofErr w:type="gramStart"/>
+      <w:r>
+        <w:rPr>
+          <w:rFonts w:eastAsiaTheme="minorEastAsia"/>
+          <w:bCs/>
+        </w:rPr>
+        <w:t>it is clear that jobs</w:t>
+      </w:r>
+      <w:proofErr w:type="gramEnd"/>
+      <w:r>
+        <w:rPr>
+          <w:rFonts w:eastAsiaTheme="minorEastAsia"/>
+          <w:bCs/>
+        </w:rPr>
+        <w:t xml:space="preserve"> in the primary &amp; extractive and others sectors never make up a significant proportion of any MSOA’s job allocation.  In contrast, we can see that areas near the outskirts in the northwest, north and east are especially reliant on industrial jobs, areas near the outskirts in the north, east and west (particularly around Heathrow) are especially reliant on consumer services jobs, and two swaths along the northern boundary of the GLA area and south of the Thames are particularly reliant on public sector jobs.  Finally, the most centrally located areas are disproportionately reliant on the high-end services sector.</w:t>
       </w:r>
     </w:p>
     <w:p>
@@ -7007,7 +7163,16 @@
           <w:i/>
           <w:iCs/>
         </w:rPr>
-        <w:t>Identifying Socially Deprived Areas with Poor Accessibility to Jobs</w:t>
+        <w:t>Identifying Socially Deprived Areas with Poor Job</w:t>
+      </w:r>
+      <w:r>
+        <w:rPr>
+          <w:rFonts w:eastAsiaTheme="minorEastAsia"/>
+          <w:bCs/>
+          <w:i/>
+          <w:iCs/>
+        </w:rPr>
+        <w:t xml:space="preserve"> Provision</w:t>
       </w:r>
     </w:p>
     <w:p>
@@ -7026,21 +7191,8 @@
           <w:rFonts w:eastAsiaTheme="minorEastAsia"/>
           <w:bCs/>
         </w:rPr>
-        <w:t>Ideally, we should improve the public transport network and redistribute jobs and homes such that accessibility to jobs is even</w:t>
-      </w:r>
-      <w:r>
-        <w:rPr>
-          <w:rFonts w:eastAsiaTheme="minorEastAsia"/>
-          <w:bCs/>
-        </w:rPr>
-        <w:t xml:space="preserve"> </w:t>
-      </w:r>
-      <w:r>
-        <w:rPr>
-          <w:rFonts w:eastAsiaTheme="minorEastAsia"/>
-          <w:bCs/>
-        </w:rPr>
-        <w:t>throughout the GLA area.  However, in order to minimise social inequity, improvements should be prioritised to benefit the neediest areas first (citation).  To do this, we need to identify areas which have high social deprivation and poor accessibility to jobs.</w:t>
+        <w:lastRenderedPageBreak/>
+        <w:t>As we have seen above, accessibility to jobs as measured by JPRs vary considerably across space and by job sector, with some locations having significantly fewer jobs allocated per working-age resident and/or higher reliance on certain sectors for their job allocations.  When these disparities coincide with other dimensions of social deprivation, two types of problems may be generated.  Firstly, if more socially deprived areas have lower JPRs, this indicates that there are too few jobs within 45min travel time from more socially disadvantaged residents, and this may constrain their ability to find employment and/or force them to endure longer commutes.  Secondly, if more socially deprived areas are more reliant on certain sectors for jobs, then the more disadvantaged residents there may be more vulnerable to skills mismatch (if the sectors of the available jobs require qualifications or experience that more disadvantaged residents are less likely to have) or sectoral shocks to the labour market (since there are fewer jobs in alternative sectors available).</w:t>
       </w:r>
     </w:p>
     <w:p>
@@ -7059,7 +7211,131 @@
           <w:rFonts w:eastAsiaTheme="minorEastAsia"/>
           <w:bCs/>
         </w:rPr>
-        <w:t xml:space="preserve">To this end, I carry out k-means clustering to classify MSOAs according to their sector-specific </w:t>
+        <w:t xml:space="preserve">To </w:t>
+      </w:r>
+      <w:r>
+        <w:rPr>
+          <w:rFonts w:eastAsiaTheme="minorEastAsia"/>
+          <w:bCs/>
+        </w:rPr>
+        <w:t>identify locations where low JPRs, high sectoral reliance and social disadvantage coincide</w:t>
+      </w:r>
+      <w:r>
+        <w:rPr>
+          <w:rFonts w:eastAsiaTheme="minorEastAsia"/>
+          <w:bCs/>
+        </w:rPr>
+        <w:t xml:space="preserve">, I carry out k-means clustering </w:t>
+      </w:r>
+      <w:r>
+        <w:rPr>
+          <w:rFonts w:eastAsiaTheme="minorEastAsia"/>
+          <w:bCs/>
+        </w:rPr>
+        <w:t>on MSOAs’ overall JPRs, proportion of job allocation coming from industrial, consumer services, high-end services or public sectors, and IMD rank</w:t>
+      </w:r>
+      <w:r>
+        <w:rPr>
+          <w:rFonts w:eastAsiaTheme="minorEastAsia"/>
+          <w:bCs/>
+        </w:rPr>
+        <w:t xml:space="preserve">.  The results for </w:t>
+      </w:r>
+      <w:r>
+        <w:rPr>
+          <w:rFonts w:eastAsiaTheme="minorEastAsia"/>
+          <w:bCs/>
+        </w:rPr>
+        <w:t>7 clusters</w:t>
+      </w:r>
+      <w:r>
+        <w:rPr>
+          <w:rFonts w:eastAsiaTheme="minorEastAsia"/>
+          <w:bCs/>
+        </w:rPr>
+        <w:t xml:space="preserve"> are presented in Figure XX.  The upper left panel visualises the distribution of IMD ranks in each cluster.  </w:t>
+      </w:r>
+      <w:r>
+        <w:rPr>
+          <w:rFonts w:eastAsiaTheme="minorEastAsia"/>
+          <w:bCs/>
+        </w:rPr>
+        <w:t>Clusters 4 and 5 are most deprived, Clusters 0, 1 and 2 are less deprived and Clusters 3 and 6 are least deprived</w:t>
+      </w:r>
+      <w:r>
+        <w:rPr>
+          <w:rFonts w:eastAsiaTheme="minorEastAsia"/>
+          <w:bCs/>
+        </w:rPr>
+        <w:t>.</w:t>
+      </w:r>
+    </w:p>
+    <w:p>
+      <w:pPr>
+        <w:pStyle w:val="NoSpacing"/>
+        <w:spacing w:line="480" w:lineRule="auto"/>
+        <w:ind w:firstLine="567"/>
+        <w:jc w:val="both"/>
+        <w:rPr>
+          <w:rFonts w:eastAsiaTheme="minorEastAsia"/>
+          <w:bCs/>
+        </w:rPr>
+      </w:pPr>
+      <w:r>
+        <w:rPr>
+          <w:rFonts w:eastAsiaTheme="minorEastAsia"/>
+          <w:bCs/>
+        </w:rPr>
+        <w:t>The upper right panel visualises the distribution of</w:t>
+      </w:r>
+      <w:r>
+        <w:rPr>
+          <w:rFonts w:eastAsiaTheme="minorEastAsia"/>
+          <w:bCs/>
+        </w:rPr>
+        <w:t xml:space="preserve"> JPR values per cluster</w:t>
+      </w:r>
+      <w:r>
+        <w:rPr>
+          <w:rFonts w:eastAsiaTheme="minorEastAsia"/>
+          <w:bCs/>
+        </w:rPr>
+        <w:t xml:space="preserve">.  Among the </w:t>
+      </w:r>
+      <w:r>
+        <w:rPr>
+          <w:rFonts w:eastAsiaTheme="minorEastAsia"/>
+          <w:bCs/>
+        </w:rPr>
+        <w:t xml:space="preserve">most </w:t>
+      </w:r>
+      <w:r>
+        <w:rPr>
+          <w:rFonts w:eastAsiaTheme="minorEastAsia"/>
+          <w:bCs/>
+        </w:rPr>
+        <w:t xml:space="preserve">deprived clusters, Cluster </w:t>
+      </w:r>
+      <w:r>
+        <w:rPr>
+          <w:rFonts w:eastAsiaTheme="minorEastAsia"/>
+          <w:bCs/>
+        </w:rPr>
+        <w:t>4</w:t>
+      </w:r>
+      <w:r>
+        <w:rPr>
+          <w:rFonts w:eastAsiaTheme="minorEastAsia"/>
+          <w:bCs/>
+        </w:rPr>
+        <w:t xml:space="preserve"> </w:t>
+      </w:r>
+      <w:r>
+        <w:rPr>
+          <w:rFonts w:eastAsiaTheme="minorEastAsia"/>
+          <w:bCs/>
+        </w:rPr>
+        <w:t xml:space="preserve">tends to have JPR values below </w:t>
       </w:r>
       <m:oMath>
         <m:sSub>
@@ -7085,7 +7361,7 @@
               <w:rPr>
                 <w:rFonts w:ascii="Cambria Math" w:hAnsi="Cambria Math"/>
               </w:rPr>
-              <m:t>i</m:t>
+              <m:t>0</m:t>
             </m:r>
           </m:sub>
         </m:sSub>
@@ -7095,7 +7371,28 @@
           <w:rFonts w:eastAsiaTheme="minorEastAsia"/>
           <w:bCs/>
         </w:rPr>
-        <w:t xml:space="preserve"> values and their IMD ranks, to identify a typology of MSOAs characterised by the number of jobs per sector allocated to each working-age resident and the relative level of deprivation of each area.  The results for when k = 6 are presented in Figure XX.  The upper left panel visualises the distribution of IMD ranks in each cluster.  Cluster 0 is most deprived, while Clusters 1 and 5 tend to be more deprived, and Clusters 2, 3 and 4 tend to be less deprived.  The upper right panel visualises the distribution of </w:t>
+        <w:t xml:space="preserve">, indicating </w:t>
+      </w:r>
+      <w:r>
+        <w:rPr>
+          <w:rFonts w:eastAsiaTheme="minorEastAsia"/>
+          <w:bCs/>
+        </w:rPr>
+        <w:t>that these areas tend to have insufficient jobs within reach of their residents</w:t>
+      </w:r>
+      <w:r>
+        <w:rPr>
+          <w:rFonts w:eastAsiaTheme="minorEastAsia"/>
+          <w:bCs/>
+        </w:rPr>
+        <w:t xml:space="preserve">.  However, </w:t>
+      </w:r>
+      <w:r>
+        <w:rPr>
+          <w:rFonts w:eastAsiaTheme="minorEastAsia"/>
+          <w:bCs/>
+        </w:rPr>
+        <w:t xml:space="preserve">Cluster 5 tends to have JPR values above </w:t>
       </w:r>
       <m:oMath>
         <m:sSub>
@@ -7121,7 +7418,7 @@
               <w:rPr>
                 <w:rFonts w:ascii="Cambria Math" w:hAnsi="Cambria Math"/>
               </w:rPr>
-              <m:t>i</m:t>
+              <m:t>0</m:t>
             </m:r>
           </m:sub>
         </m:sSub>
@@ -7131,79 +7428,21 @@
           <w:rFonts w:eastAsiaTheme="minorEastAsia"/>
           <w:bCs/>
         </w:rPr>
-        <w:t xml:space="preserve"> values for all jobs per cluster.  Among the more deprived clusters, Cluster 0 has the lowest </w:t>
-      </w:r>
-      <m:oMath>
-        <m:sSub>
-          <m:sSubPr>
-            <m:ctrlPr>
-              <w:rPr>
-                <w:rFonts w:ascii="Cambria Math" w:hAnsi="Cambria Math"/>
-                <w:bCs/>
-                <w:i/>
-              </w:rPr>
-            </m:ctrlPr>
-          </m:sSubPr>
-          <m:e>
-            <m:r>
-              <w:rPr>
-                <w:rFonts w:ascii="Cambria Math" w:hAnsi="Cambria Math"/>
-              </w:rPr>
-              <m:t>R</m:t>
-            </m:r>
-          </m:e>
-          <m:sub>
-            <m:r>
-              <w:rPr>
-                <w:rFonts w:ascii="Cambria Math" w:hAnsi="Cambria Math"/>
-              </w:rPr>
-              <m:t>i</m:t>
-            </m:r>
-          </m:sub>
-        </m:sSub>
-      </m:oMath>
-      <w:r>
-        <w:rPr>
-          <w:rFonts w:eastAsiaTheme="minorEastAsia"/>
-          <w:bCs/>
-        </w:rPr>
-        <w:t xml:space="preserve"> values, indicating areas that tend to be most deprived and to have the poorest overall accessibility to jobs.  However, Clusters 1 and 5 tend to have </w:t>
-      </w:r>
-      <m:oMath>
-        <m:sSub>
-          <m:sSubPr>
-            <m:ctrlPr>
-              <w:rPr>
-                <w:rFonts w:ascii="Cambria Math" w:hAnsi="Cambria Math"/>
-                <w:bCs/>
-                <w:i/>
-              </w:rPr>
-            </m:ctrlPr>
-          </m:sSubPr>
-          <m:e>
-            <m:r>
-              <w:rPr>
-                <w:rFonts w:ascii="Cambria Math" w:hAnsi="Cambria Math"/>
-              </w:rPr>
-              <m:t>R</m:t>
-            </m:r>
-          </m:e>
-          <m:sub>
-            <m:r>
-              <w:rPr>
-                <w:rFonts w:ascii="Cambria Math" w:hAnsi="Cambria Math"/>
-              </w:rPr>
-              <m:t>i</m:t>
-            </m:r>
-          </m:sub>
-        </m:sSub>
-      </m:oMath>
-      <w:r>
-        <w:rPr>
-          <w:rFonts w:eastAsiaTheme="minorEastAsia"/>
-          <w:bCs/>
-        </w:rPr>
-        <w:t xml:space="preserve"> values that indicate too many jobs allocated per working-age resident.</w:t>
+        <w:t>, indicating that there are plenty of jobs available for their residents</w:t>
+      </w:r>
+      <w:r>
+        <w:rPr>
+          <w:rFonts w:eastAsiaTheme="minorEastAsia"/>
+          <w:bCs/>
+        </w:rPr>
+        <w:t>.</w:t>
+      </w:r>
+      <w:r>
+        <w:rPr>
+          <w:rFonts w:eastAsiaTheme="minorEastAsia"/>
+          <w:bCs/>
+        </w:rPr>
+        <w:t xml:space="preserve">  Of the less deprived clusters, Cluster 0 experiences the greatest shortages of jobs, while Cluster 1 has a large surplus of jobs.  For the least deprived clusters, Cluster 3 suffers from job shortages while the job allocation per working-age resident in Cluster 6 tends to be more balanced.</w:t>
       </w:r>
     </w:p>
     <w:p>
@@ -7224,48 +7463,56 @@
         </w:rPr>
         <w:t xml:space="preserve">The lower left panel of Figure XX displays the distribution of sector-specific </w:t>
       </w:r>
-      <m:oMath>
-        <m:sSub>
-          <m:sSubPr>
-            <m:ctrlPr>
-              <w:rPr>
-                <w:rFonts w:ascii="Cambria Math" w:hAnsi="Cambria Math"/>
-                <w:bCs/>
-                <w:i/>
-              </w:rPr>
-            </m:ctrlPr>
-          </m:sSubPr>
-          <m:e>
-            <m:r>
-              <w:rPr>
-                <w:rFonts w:ascii="Cambria Math" w:hAnsi="Cambria Math"/>
-              </w:rPr>
-              <m:t>R</m:t>
-            </m:r>
-          </m:e>
-          <m:sub>
-            <m:r>
-              <w:rPr>
-                <w:rFonts w:ascii="Cambria Math" w:hAnsi="Cambria Math"/>
-              </w:rPr>
-              <m:t>i</m:t>
-            </m:r>
-          </m:sub>
-        </m:sSub>
-      </m:oMath>
-      <w:r>
-        <w:rPr>
-          <w:rFonts w:eastAsiaTheme="minorEastAsia"/>
-          <w:bCs/>
-        </w:rPr>
-        <w:t xml:space="preserve"> values per cluster.  This sheds some more light on </w:t>
-      </w:r>
-      <w:r>
-        <w:rPr>
-          <w:rFonts w:eastAsiaTheme="minorEastAsia"/>
-          <w:bCs/>
-        </w:rPr>
-        <w:t xml:space="preserve">the job allocation situation for Clusters 1 and 5.  Although these clusters tend to have plenty of jobs per working-age resident, most of these jobs are in the finance, insurance, real estate, professional and administrative support sector.  Insofar as these sectors tend to require higher qualifications, there may be a skills mismatch between the more socially disadvantaged </w:t>
+      <w:r>
+        <w:rPr>
+          <w:rFonts w:eastAsiaTheme="minorEastAsia"/>
+          <w:bCs/>
+        </w:rPr>
+        <w:t>contributions to JPR v</w:t>
+      </w:r>
+      <w:r>
+        <w:rPr>
+          <w:rFonts w:eastAsiaTheme="minorEastAsia"/>
+          <w:bCs/>
+        </w:rPr>
+        <w:t xml:space="preserve">alues per </w:t>
+      </w:r>
+      <w:r>
+        <w:rPr>
+          <w:rFonts w:eastAsiaTheme="minorEastAsia"/>
+          <w:bCs/>
+        </w:rPr>
+        <w:t xml:space="preserve">MSOA in each </w:t>
+      </w:r>
+      <w:r>
+        <w:rPr>
+          <w:rFonts w:eastAsiaTheme="minorEastAsia"/>
+          <w:bCs/>
+        </w:rPr>
+        <w:t xml:space="preserve">cluster.  </w:t>
+      </w:r>
+      <w:r>
+        <w:rPr>
+          <w:rFonts w:eastAsiaTheme="minorEastAsia"/>
+          <w:bCs/>
+        </w:rPr>
+        <w:t xml:space="preserve">This sheds </w:t>
+      </w:r>
+      <w:proofErr w:type="gramStart"/>
+      <w:r>
+        <w:rPr>
+          <w:rFonts w:eastAsiaTheme="minorEastAsia"/>
+          <w:bCs/>
+        </w:rPr>
+        <w:t>more light</w:t>
+      </w:r>
+      <w:proofErr w:type="gramEnd"/>
+      <w:r>
+        <w:rPr>
+          <w:rFonts w:eastAsiaTheme="minorEastAsia"/>
+          <w:bCs/>
+        </w:rPr>
+        <w:t xml:space="preserve"> on the nature of the job allocation situation in </w:t>
       </w:r>
       <w:r>
         <w:rPr>
@@ -7273,7 +7520,7 @@
           <w:bCs/>
         </w:rPr>
         <w:lastRenderedPageBreak/>
-        <w:t>residents of MSOAs in Clusters 1 and 5 and the jobs that are available to them; in other words, though there may be enough jobs available, the types of jobs available may not match the types of workers available.</w:t>
+        <w:t>the most disadvantaged clusters.  While MSOAs in Cluster 4 suffer from job shortages within 45min travel time, they tend to rely equally on the consumer services, high-end services and public sectors for their jobs; thus, though there are too few jobs available, the available jobs exhibit sectoral diversity.  On the other hand, while MSOAs in Cluster 5 enjoy many jobs per working-age resident, more than half of these jobs tend to come from high-end services.  This may indicate that disadvantaged residents in these MSOAs are more likely to face a skills mismatch (they may lack the skills needed for jobs in the high-end services sector, especially for the most well-paid positions) and are more vulnerable to sudden shocks to employment in this sector.</w:t>
       </w:r>
     </w:p>
     <w:p>
@@ -7292,8 +7539,10 @@
           <w:rFonts w:eastAsiaTheme="minorEastAsia"/>
           <w:bCs/>
         </w:rPr>
-        <w:t>In contrast, MSOAs in Clusters 2, 3 and 4 tend to have lower deprivation but also insufficient jobs allocated per working-age resident.  Faced with poor accessibility to the jobs they seek via public transport, residents in these MSOAs may be more likely to rely on cars for their commutes.  Improving public transport accessibility to jobs for these areas may be a prerequisite to encouraging less car-dependent commute choices for residents of these areas, but the effectiveness of public transport improvements to encourage lower car usage remains in doubt.</w:t>
-      </w:r>
+        <w:t>It is also worth highlighting the situations for two other less socially deprived clusters.  Cluster 1 has an overprovision of jobs per working-age resident, and MSOAs in this cluster tend to be less socially deprived and are most reliant on high-end services for their job provision.  The residents in the MSOAs in this cluster may be more able to benefit from the plentiful amount of jobs in high-end services available.  Cluster 2, on the other hand, has relatively balanced job provision and is most reliant on consumer services jobs.  This captures the proximity of the MSOAs in Cluster 2 to Heathrow and the ecosystem of jobs that it provides.</w:t>
+      </w:r>
+      <w:bookmarkStart w:id="0" w:name="_GoBack"/>
+      <w:bookmarkEnd w:id="0"/>
     </w:p>
     <w:p>
       <w:pPr>
@@ -7473,7 +7722,14 @@
         <w:rPr>
           <w:bCs/>
         </w:rPr>
-        <w:t xml:space="preserve"> (for an unusually fast trip)</w:t>
+        <w:t xml:space="preserve"> (for an </w:t>
+      </w:r>
+      <w:r>
+        <w:rPr>
+          <w:bCs/>
+        </w:rPr>
+        <w:lastRenderedPageBreak/>
+        <w:t>unusually fast trip)</w:t>
       </w:r>
       <w:r>
         <w:rPr>
@@ -7532,14 +7788,7 @@
         <w:rPr>
           <w:bCs/>
         </w:rPr>
-        <w:t xml:space="preserve">This makes sense, as the flexibility of walking means that routes are unlikely to be totally blocked, and even </w:t>
-      </w:r>
-      <w:r>
-        <w:rPr>
-          <w:bCs/>
-        </w:rPr>
-        <w:lastRenderedPageBreak/>
-        <w:t xml:space="preserve">if a route is blocked, the high density of the walkable network means that travellers are likely to be able to find comparable alternative routes.  </w:t>
+        <w:t xml:space="preserve">This makes sense, as the flexibility of walking means that routes are unlikely to be totally blocked, and even if a route is blocked, the high density of the walkable network means that travellers are likely to be able to find comparable alternative routes.  </w:t>
       </w:r>
       <w:r>
         <w:rPr>
@@ -7715,6 +7964,7 @@
           <w:i/>
           <w:iCs/>
         </w:rPr>
+        <w:lastRenderedPageBreak/>
         <w:t>Analysis of Variability of Travel Times and IMD Rank</w:t>
       </w:r>
     </w:p>
@@ -7755,7 +8005,6 @@
         <w:rPr>
           <w:bCs/>
         </w:rPr>
-        <w:lastRenderedPageBreak/>
         <w:t xml:space="preserve">Figure XX presents the characteristics of each cluster when 7 clusters are identified.  Clusters 2, 3 and 4 tend to have lower IMD ranks that reflect higher social deprivation.  Among these, Cluster 3 tends to have lower and less variable travel times to the City and to their local centroid.  MSOAs in this cluster tend to be more centrally located and to have direct access to the rail system.  Cluster 2 tends to have higher but less variable travel times to the City and their local centroid.  These tend to also have direct access to the rail </w:t>
       </w:r>
       <w:proofErr w:type="gramStart"/>
@@ -7849,6 +8098,7 @@
         <w:rPr>
           <w:bCs/>
         </w:rPr>
+        <w:lastRenderedPageBreak/>
         <w:t>As we have seen, travel time variability varies across different trips.  But why do some trips have more variable travel times than others?  One factor could be the distance covered for each trip; the probability that a disruption occurs at any point along a trip increases with the length of the trip.  The results seen so far also indicate that some travel modes (such as walking, rail or tube) are more reliable than others (particularly bus).  Also, we have seen that certain locations may be burdened by the low reliability of the service operators (particularly in the southeast).</w:t>
       </w:r>
     </w:p>
@@ -7866,7 +8116,6 @@
         <w:rPr>
           <w:bCs/>
         </w:rPr>
-        <w:lastRenderedPageBreak/>
         <w:t>To investigate the factors shaping travel time variability across trips, I carry out a set of linear regression analyses on n = 6881 trips, with trip-level interval widths as the dependent variable.  In an initial model, I use the distance covered by each mode of transport for the fastest option from the baseline data as covariates – that is, I investigate how the interval width of the time needed to complete a trip is correlated with the distance travelled for that trip by each mode, assuming all services run as scheduled.</w:t>
       </w:r>
     </w:p>
@@ -7995,14 +8244,8 @@
         <w:rPr>
           <w:bCs/>
         </w:rPr>
-        <w:t xml:space="preserve">However, because all the MSOAs are connected to each other via the same transport network, it is not true that the interval widths for all trips are mutually independent of each other.  For instance, two MSOAs that are located along the same rail line leading to the City can be expected to have similar interval widths for trips ending in the City, as both will be affected by any disruptions along that line.  One way to deal with such correlations among the dependent variables is to use a spatially autoregressive model, in which the value of the dependent variable in each area depends on the mean </w:t>
-      </w:r>
-      <w:r>
-        <w:rPr>
-          <w:bCs/>
-        </w:rPr>
         <w:lastRenderedPageBreak/>
-        <w:t>of the value of the dependent variable in its neighbours.  To implement this, I first obtain for each MSOA a vector of travel times</w:t>
+        <w:t>However, because all the MSOAs are connected to each other via the same transport network, it is not true that the interval widths for all trips are mutually independent of each other.  For instance, two MSOAs that are located along the same rail line leading to the City can be expected to have similar interval widths for trips ending in the City, as both will be affected by any disruptions along that line.  One way to deal with such correlations among the dependent variables is to use a spatially autoregressive model, in which the value of the dependent variable in each area depends on the mean of the value of the dependent variable in its neighbours.  To implement this, I first obtain for each MSOA a vector of travel times</w:t>
       </w:r>
       <w:r>
         <w:rPr>
@@ -8059,7 +8302,14 @@
         <w:rPr>
           <w:bCs/>
         </w:rPr>
-        <w:t xml:space="preserve"> from trips involving more interchanges being more vulnerable to disruption.  Finally, increasing travel by tram seems to decrease interval widths.  In London, trams tend to run on segregated rights of way, and thus may not be as vulnerable to disruptions as buses or trams in other cities that run in mixed traffic.  However, because trams only serve areas in southern London and run </w:t>
+        <w:t xml:space="preserve"> from trips involving more interchanges being more vulnerable to disruption.  Finally, increasing travel by tram seems to decrease </w:t>
+      </w:r>
+      <w:r>
+        <w:rPr>
+          <w:bCs/>
+        </w:rPr>
+        <w:lastRenderedPageBreak/>
+        <w:t xml:space="preserve">interval widths.  In London, trams tend to run on segregated rights of way, and thus may not be as vulnerable to disruptions as buses or trams in other cities that run in mixed traffic.  However, because trams only serve areas in southern London and run </w:t>
       </w:r>
       <w:proofErr w:type="spellStart"/>
       <w:r>
@@ -8090,14 +8340,7 @@
         <w:rPr>
           <w:bCs/>
         </w:rPr>
-        <w:t>While the regression models in Table XX generate one global estimate for the correlation between distance travelled by each mode and interval width, we have seen signs that the mode-</w:t>
-      </w:r>
-      <w:r>
-        <w:rPr>
-          <w:bCs/>
-        </w:rPr>
-        <w:lastRenderedPageBreak/>
-        <w:t xml:space="preserve">specific effect may vary across locations (recall that National Rail services seem particularly unreliable in the southeast).  To investigate this, we can use </w:t>
+        <w:t xml:space="preserve">While the regression models in Table XX generate one global estimate for the correlation between distance travelled by each mode and interval width, we have seen signs that the mode-specific effect may vary across locations (recall that National Rail services seem particularly unreliable in the southeast).  To investigate this, we can use </w:t>
       </w:r>
       <w:proofErr w:type="gramStart"/>
       <w:r>
@@ -8260,7 +8503,14 @@
         <w:rPr>
           <w:bCs/>
         </w:rPr>
-        <w:t>seems quite reliable.  However, in a swath of MSOAs running from the northeast to the south, bus travel seems to contribute disproportionately more to travel time variability.  This could reflect the effect of bus congestion, particularly around the City, where too many buses each with few passengers could lead to slow and irregular services.</w:t>
+        <w:t xml:space="preserve">seems quite reliable.  However, </w:t>
+      </w:r>
+      <w:r>
+        <w:rPr>
+          <w:bCs/>
+        </w:rPr>
+        <w:lastRenderedPageBreak/>
+        <w:t>in a swath of MSOAs running from the northeast to the south, bus travel seems to contribute disproportionately more to travel time variability.  This could reflect the effect of bus congestion, particularly around the City, where too many buses each with few passengers could lead to slow and irregular services.</w:t>
       </w:r>
     </w:p>
     <w:p>
@@ -8289,14 +8539,7 @@
         <w:rPr>
           <w:bCs/>
         </w:rPr>
-        <w:t xml:space="preserve">travel by National Rail in the south and southeast seems to disproportionately contribute to travel time </w:t>
-      </w:r>
-      <w:r>
-        <w:rPr>
-          <w:bCs/>
-        </w:rPr>
-        <w:lastRenderedPageBreak/>
-        <w:t>variability in those areas</w:t>
+        <w:t>travel by National Rail in the south and southeast seems to disproportionately contribute to travel time variability in those areas</w:t>
       </w:r>
       <w:r>
         <w:rPr>
@@ -8404,14 +8647,7 @@
         <w:rPr>
           <w:bCs/>
         </w:rPr>
-        <w:t xml:space="preserve">A final question to investigate is the extent to which areas that where certain travel modes are particularly unreliable are also socially disadvantaged.  Again, I carry out a K-means clustering analysis using the MSOA-level coefficient estimates from the locally weighted regression (considering only the estimates for the intercept, local mean interval width, bus, National Rail, tube and walking, since </w:t>
-      </w:r>
-      <w:r>
-        <w:rPr>
-          <w:bCs/>
-        </w:rPr>
-        <w:lastRenderedPageBreak/>
-        <w:t>estimates for other covariates are not available for some MSOAs) and the MSOA-level IMD rank.  The results for 6 clusters are shown in Figure XX.</w:t>
+        <w:t>A final question to investigate is the extent to which areas that where certain travel modes are particularly unreliable are also socially disadvantaged.  Again, I carry out a K-means clustering analysis using the MSOA-level coefficient estimates from the locally weighted regression (considering only the estimates for the intercept, local mean interval width, bus, National Rail, tube and walking, since estimates for other covariates are not available for some MSOAs) and the MSOA-level IMD rank.  The results for 6 clusters are shown in Figure XX.</w:t>
       </w:r>
     </w:p>
     <w:p>
@@ -8620,6 +8856,7 @@
                   <w:noProof/>
                   <w:lang w:val="en-US"/>
                 </w:rPr>
+                <w:lastRenderedPageBreak/>
                 <w:t xml:space="preserve">El-Geneidy, A. et al., 2016. The cost of equity: assessing transit accessibility and social disparity using total travel cost. </w:t>
               </w:r>
               <w:r>
@@ -8686,7 +8923,6 @@
                   <w:noProof/>
                   <w:lang w:val="en-US"/>
                 </w:rPr>
-                <w:lastRenderedPageBreak/>
                 <w:t xml:space="preserve">Geurs, K. T. &amp; Wee, B., 2004. Accessibility evaluation of land-use and transport strategies: review and research directions. </w:t>
               </w:r>
               <w:r>
@@ -8944,6 +9180,7 @@
                   <w:noProof/>
                   <w:lang w:val="en-US"/>
                 </w:rPr>
+                <w:lastRenderedPageBreak/>
                 <w:t xml:space="preserve">Levine, J., 1998. Rethinking accessibility and jobs-housing balance. </w:t>
               </w:r>
               <w:r>
@@ -9043,7 +9280,6 @@
                   <w:noProof/>
                   <w:lang w:val="en-US"/>
                 </w:rPr>
-                <w:lastRenderedPageBreak/>
                 <w:t xml:space="preserve">Neihaus, M., Galilea, P. &amp; Hurtubia, R., 2016. Accessibility and equity: an approach for wider transport project assessment in Chile. </w:t>
               </w:r>
               <w:r>
@@ -11688,7 +11924,7 @@
 </file>
 
 <file path=customXml/itemProps1.xml><?xml version="1.0" encoding="utf-8"?>
-<ds:datastoreItem xmlns:ds="http://schemas.openxmlformats.org/officeDocument/2006/customXml" ds:itemID="{E1690F77-FCC2-4EAC-B1A9-5985295271D6}">
+<ds:datastoreItem xmlns:ds="http://schemas.openxmlformats.org/officeDocument/2006/customXml" ds:itemID="{7D645902-3D46-41A6-A039-307EB6F3B2A9}">
   <ds:schemaRefs>
     <ds:schemaRef ds:uri="http://schemas.openxmlformats.org/officeDocument/2006/bibliography"/>
   </ds:schemaRefs>

</xml_diff>

<commit_message>
added part of Discussion section
</commit_message>
<xml_diff>
--- a/00 Paper/20190712 capstone.docx
+++ b/00 Paper/20190712 capstone.docx
@@ -569,21 +569,8 @@
       <w:r>
         <w:t xml:space="preserve">.  </w:t>
       </w:r>
-      <w:proofErr w:type="spellStart"/>
-      <w:r>
-        <w:t>Deboosere</w:t>
-      </w:r>
-      <w:proofErr w:type="spellEnd"/>
-      <w:r>
-        <w:t xml:space="preserve"> &amp; El-</w:t>
-      </w:r>
-      <w:proofErr w:type="spellStart"/>
-      <w:r>
-        <w:t>Geneidy</w:t>
-      </w:r>
-      <w:proofErr w:type="spellEnd"/>
-      <w:r>
-        <w:t xml:space="preserve"> </w:t>
+      <w:r>
+        <w:t xml:space="preserve">Deboosere &amp; El-Geneidy </w:t>
       </w:r>
       <w:sdt>
         <w:sdtPr>
@@ -1555,21 +1542,7 @@
         <w:rPr>
           <w:rFonts w:eastAsiaTheme="minorEastAsia"/>
         </w:rPr>
-        <w:t xml:space="preserve">for assessing whether the local supply of opportunities </w:t>
-      </w:r>
-      <w:proofErr w:type="gramStart"/>
-      <w:r>
-        <w:rPr>
-          <w:rFonts w:eastAsiaTheme="minorEastAsia"/>
-        </w:rPr>
-        <w:t>is more or less</w:t>
-      </w:r>
-      <w:proofErr w:type="gramEnd"/>
-      <w:r>
-        <w:rPr>
-          <w:rFonts w:eastAsiaTheme="minorEastAsia"/>
-        </w:rPr>
-        <w:t xml:space="preserve"> than what is needed by the local demand</w:t>
+        <w:t>for assessing whether the local supply of opportunities is more or less than what is needed by the local demand</w:t>
       </w:r>
       <w:r>
         <w:rPr>
@@ -1759,15 +1732,7 @@
         <w:t xml:space="preserve">do not </w:t>
       </w:r>
       <w:r>
-        <w:t xml:space="preserve">capture how urban travellers </w:t>
-      </w:r>
-      <w:proofErr w:type="gramStart"/>
-      <w:r>
-        <w:t>actually have</w:t>
-      </w:r>
-      <w:proofErr w:type="gramEnd"/>
-      <w:r>
-        <w:t xml:space="preserve"> to factor in unreliability into their travel behaviours</w:t>
+        <w:t>capture how urban travellers actually have to factor in unreliability into their travel behaviours</w:t>
       </w:r>
       <w:r>
         <w:t>.</w:t>
@@ -2057,15 +2022,7 @@
         <w:t>i</w:t>
       </w:r>
       <w:r>
-        <w:t xml:space="preserve"> is the number of jobs in one of the n areas </w:t>
-      </w:r>
-      <w:proofErr w:type="spellStart"/>
-      <w:r>
-        <w:t>i</w:t>
-      </w:r>
-      <w:proofErr w:type="spellEnd"/>
-      <w:r>
-        <w:t>;</w:t>
+        <w:t xml:space="preserve"> is the number of jobs in one of the n areas i;</w:t>
       </w:r>
     </w:p>
     <w:p>
@@ -2256,15 +2213,7 @@
         <w:t>i</w:t>
       </w:r>
       <w:r>
-        <w:t xml:space="preserve"> is the number of working-age residents in one of the n areas </w:t>
-      </w:r>
-      <w:proofErr w:type="spellStart"/>
-      <w:r>
-        <w:t>i</w:t>
-      </w:r>
-      <w:proofErr w:type="spellEnd"/>
-      <w:r>
-        <w:t>, and;</w:t>
+        <w:t xml:space="preserve"> is the number of working-age residents in one of the n areas i, and;</w:t>
       </w:r>
     </w:p>
     <w:p>
@@ -2701,6 +2650,9 @@
             </m:e>
           </m:d>
           <m:r>
+            <m:rPr>
+              <m:sty m:val="p"/>
+            </m:rPr>
             <w:rPr>
               <w:rFonts w:eastAsiaTheme="minorEastAsia"/>
             </w:rPr>
@@ -2712,46 +2664,41 @@
         <w:rPr>
           <w:rFonts w:eastAsiaTheme="minorEastAsia"/>
         </w:rPr>
-        <w:t xml:space="preserve">where </w:t>
-      </w:r>
-      <w:proofErr w:type="gramStart"/>
-      <w:r>
-        <w:rPr>
-          <w:rFonts w:eastAsiaTheme="minorEastAsia"/>
-        </w:rPr>
-        <w:t>c</w:t>
-      </w:r>
-      <w:proofErr w:type="spellStart"/>
+        <w:t>where c</w:t>
+      </w:r>
       <w:r>
         <w:rPr>
           <w:rFonts w:eastAsiaTheme="minorEastAsia"/>
           <w:vertAlign w:val="subscript"/>
         </w:rPr>
+        <w:t xml:space="preserve">i,j </w:t>
+      </w:r>
+      <w:r>
+        <w:t>is the cost (in this study, time) of travelling from area i to area j, and f(c</w:t>
+      </w:r>
+      <w:r>
+        <w:rPr>
+          <w:vertAlign w:val="subscript"/>
+        </w:rPr>
         <w:t>i,j</w:t>
       </w:r>
-      <w:proofErr w:type="spellEnd"/>
-      <w:proofErr w:type="gramEnd"/>
-      <w:r>
-        <w:rPr>
-          <w:rFonts w:eastAsiaTheme="minorEastAsia"/>
+      <w:r>
+        <w:t>) is a</w:t>
+      </w:r>
+      <w:r>
+        <w:t xml:space="preserve">n </w:t>
+      </w:r>
+      <w:r>
+        <w:t>function that decreases as c</w:t>
+      </w:r>
+      <w:r>
+        <w:rPr>
           <w:vertAlign w:val="subscript"/>
         </w:rPr>
-        <w:t xml:space="preserve"> </w:t>
-      </w:r>
-      <w:r>
-        <w:t xml:space="preserve">is the cost (in this study, time) of travelling from area </w:t>
-      </w:r>
-      <w:proofErr w:type="spellStart"/>
-      <w:r>
-        <w:t>i</w:t>
-      </w:r>
-      <w:proofErr w:type="spellEnd"/>
-      <w:r>
-        <w:t xml:space="preserve"> to area j, and f(</w:t>
-      </w:r>
-      <w:proofErr w:type="spellStart"/>
-      <w:r>
-        <w:t>c</w:t>
+        <w:t>i,j</w:t>
+      </w:r>
+      <w:r>
+        <w:t xml:space="preserve"> increases.  Thus, f(c</w:t>
       </w:r>
       <w:r>
         <w:rPr>
@@ -2759,56 +2706,11 @@
         </w:rPr>
         <w:t>i,j</w:t>
       </w:r>
-      <w:proofErr w:type="spellEnd"/>
-      <w:r>
-        <w:t>) is a</w:t>
-      </w:r>
-      <w:r>
-        <w:t xml:space="preserve">n </w:t>
-      </w:r>
-      <w:r>
-        <w:t xml:space="preserve">function that decreases as </w:t>
-      </w:r>
-      <w:proofErr w:type="spellStart"/>
-      <w:r>
-        <w:t>c</w:t>
-      </w:r>
-      <w:r>
-        <w:rPr>
-          <w:vertAlign w:val="subscript"/>
-        </w:rPr>
-        <w:t>i,j</w:t>
-      </w:r>
-      <w:proofErr w:type="spellEnd"/>
-      <w:r>
-        <w:t xml:space="preserve"> increases.  Thus, f(</w:t>
-      </w:r>
-      <w:proofErr w:type="spellStart"/>
-      <w:proofErr w:type="gramStart"/>
-      <w:r>
-        <w:t>c</w:t>
-      </w:r>
-      <w:r>
-        <w:rPr>
-          <w:vertAlign w:val="subscript"/>
-        </w:rPr>
-        <w:t>i,j</w:t>
-      </w:r>
-      <w:proofErr w:type="spellEnd"/>
-      <w:proofErr w:type="gramEnd"/>
       <w:r>
         <w:t xml:space="preserve">) indicates the ease </w:t>
       </w:r>
       <w:r>
-        <w:t xml:space="preserve">of travel from </w:t>
-      </w:r>
-      <w:proofErr w:type="spellStart"/>
-      <w:r>
-        <w:t>i</w:t>
-      </w:r>
-      <w:proofErr w:type="spellEnd"/>
-      <w:r>
-        <w:t xml:space="preserve"> to j</w:t>
+        <w:t>of travel from i to j</w:t>
       </w:r>
       <w:r>
         <w:t>.</w:t>
@@ -2844,13 +2746,7 @@
             <w:rPr>
               <w:rFonts w:ascii="Cambria Math" w:hAnsi="Cambria Math"/>
             </w:rPr>
-            <m:t>R</m:t>
-          </m:r>
-          <m:r>
-            <w:rPr>
-              <w:rFonts w:ascii="Cambria Math" w:hAnsi="Cambria Math"/>
-            </w:rPr>
-            <m:t>=C⋅</m:t>
+            <m:t>R=C⋅</m:t>
           </m:r>
           <m:d>
             <m:dPr>
@@ -3191,15 +3087,7 @@
         <w:t xml:space="preserve">However, </w:t>
       </w:r>
       <w:r>
-        <w:t xml:space="preserve">aggregating spatial data to these squares requires very fine-grained data (which is unlikely to be publicly available) or additional modelling and assumptions to </w:t>
-      </w:r>
-      <w:proofErr w:type="spellStart"/>
-      <w:r>
-        <w:t>reproject</w:t>
-      </w:r>
-      <w:proofErr w:type="spellEnd"/>
-      <w:r>
-        <w:t xml:space="preserve"> available data to the squares</w:t>
+        <w:t>aggregating spatial data to these squares requires very fine-grained data (which is unlikely to be publicly available) or additional modelling and assumptions to reproject available data to the squares</w:t>
       </w:r>
       <w:r>
         <w:t xml:space="preserve">, at the risk of </w:t>
@@ -3720,15 +3608,7 @@
         <w:t xml:space="preserve">, </w:t>
       </w:r>
       <w:r>
-        <w:t>El-</w:t>
-      </w:r>
-      <w:proofErr w:type="spellStart"/>
-      <w:r>
-        <w:t>Geneidy</w:t>
-      </w:r>
-      <w:proofErr w:type="spellEnd"/>
-      <w:r>
-        <w:t xml:space="preserve"> et al </w:t>
+        <w:t xml:space="preserve">El-Geneidy et al </w:t>
       </w:r>
       <w:sdt>
         <w:sdtPr>
@@ -3757,15 +3637,7 @@
         </w:sdtContent>
       </w:sdt>
       <w:r>
-        <w:t xml:space="preserve">, </w:t>
-      </w:r>
-      <w:proofErr w:type="spellStart"/>
-      <w:r>
-        <w:t>Tenkanen</w:t>
-      </w:r>
-      <w:proofErr w:type="spellEnd"/>
-      <w:r>
-        <w:t xml:space="preserve"> et al </w:t>
+        <w:t xml:space="preserve">, Tenkanen et al </w:t>
       </w:r>
       <w:sdt>
         <w:sdtPr>
@@ -3794,15 +3666,7 @@
         </w:sdtContent>
       </w:sdt>
       <w:r>
-        <w:t xml:space="preserve">, </w:t>
-      </w:r>
-      <w:proofErr w:type="spellStart"/>
-      <w:r>
-        <w:t>Deboosere</w:t>
-      </w:r>
-      <w:proofErr w:type="spellEnd"/>
-      <w:r>
-        <w:t xml:space="preserve"> et al </w:t>
+        <w:t xml:space="preserve">, Deboosere et al </w:t>
       </w:r>
       <w:sdt>
         <w:sdtPr>
@@ -3831,11 +3695,7 @@
         </w:sdtContent>
       </w:sdt>
       <w:r>
-        <w:t xml:space="preserve"> and </w:t>
-      </w:r>
-      <w:proofErr w:type="spellStart"/>
-      <w:r>
-        <w:t>J</w:t>
+        <w:t xml:space="preserve"> and J</w:t>
       </w:r>
       <w:r>
         <w:rPr>
@@ -3844,11 +3704,7 @@
         <w:t>ä</w:t>
       </w:r>
       <w:r>
-        <w:t>rv</w:t>
-      </w:r>
-      <w:proofErr w:type="spellEnd"/>
-      <w:r>
-        <w:t xml:space="preserve"> et al </w:t>
+        <w:t xml:space="preserve">rv et al </w:t>
       </w:r>
       <w:sdt>
         <w:sdtPr>
@@ -3877,15 +3733,7 @@
         </w:sdtContent>
       </w:sdt>
       <w:r>
-        <w:t xml:space="preserve"> to use what </w:t>
-      </w:r>
-      <w:proofErr w:type="spellStart"/>
-      <w:r>
-        <w:t>Geurs</w:t>
-      </w:r>
-      <w:proofErr w:type="spellEnd"/>
-      <w:r>
-        <w:t xml:space="preserve"> and van Wee </w:t>
+        <w:t xml:space="preserve"> to use what Geurs and van Wee </w:t>
       </w:r>
       <w:sdt>
         <w:sdtPr>
@@ -4190,21 +4038,7 @@
         <w:rPr>
           <w:rFonts w:eastAsiaTheme="minorEastAsia"/>
         </w:rPr>
-        <w:t>.  At any rate, El-</w:t>
-      </w:r>
-      <w:proofErr w:type="spellStart"/>
-      <w:r>
-        <w:rPr>
-          <w:rFonts w:eastAsiaTheme="minorEastAsia"/>
-        </w:rPr>
-        <w:t>Geneidy</w:t>
-      </w:r>
-      <w:proofErr w:type="spellEnd"/>
-      <w:r>
-        <w:rPr>
-          <w:rFonts w:eastAsiaTheme="minorEastAsia"/>
-        </w:rPr>
-        <w:t xml:space="preserve"> et al </w:t>
+        <w:t xml:space="preserve">.  At any rate, El-Geneidy et al </w:t>
       </w:r>
       <w:sdt>
         <w:sdtPr>
@@ -4312,16 +4146,8 @@
         <w:rPr>
           <w:rFonts w:eastAsiaTheme="minorEastAsia"/>
         </w:rPr>
-        <w:t xml:space="preserve"> own </w:t>
-      </w:r>
-      <w:proofErr w:type="spellStart"/>
-      <w:r>
-        <w:rPr>
-          <w:rFonts w:eastAsiaTheme="minorEastAsia"/>
-        </w:rPr>
-        <w:t>analyses.</w:t>
-      </w:r>
-      <w:proofErr w:type="spellEnd"/>
+        <w:t xml:space="preserve"> own analyses.</w:t>
+      </w:r>
     </w:p>
     <w:p>
       <w:pPr>
@@ -4564,16 +4390,11 @@
       <w:r>
         <w:t xml:space="preserve">routing assumptions </w:t>
       </w:r>
-      <w:proofErr w:type="gramStart"/>
       <w:r>
         <w:t xml:space="preserve">actually </w:t>
       </w:r>
       <w:r>
-        <w:t>used</w:t>
-      </w:r>
-      <w:proofErr w:type="gramEnd"/>
-      <w:r>
-        <w:t xml:space="preserve"> by TfL to assist </w:t>
+        <w:t xml:space="preserve">used by TfL to assist </w:t>
       </w:r>
       <w:r>
         <w:t xml:space="preserve">real </w:t>
@@ -4630,15 +4451,7 @@
         <w:jc w:val="both"/>
       </w:pPr>
       <w:r>
-        <w:t xml:space="preserve">The methodological benefits of using the Journey Planner data are compelling enough to justify its use in this study, but this does impose some constraints on this study’s design.  This is because the Journey Planner provides information only for trips that do not involve cars or </w:t>
-      </w:r>
-      <w:proofErr w:type="gramStart"/>
-      <w:r>
-        <w:t>taxis, and</w:t>
-      </w:r>
-      <w:proofErr w:type="gramEnd"/>
-      <w:r>
-        <w:t xml:space="preserve"> is most reliable for trips within the GLA boundary.  As such, my analysis will concentrate only on areas within the GLA boundary and will exclude travel by car or taxi.  Fortunately, TfL data</w:t>
+        <w:t>The methodological benefits of using the Journey Planner data are compelling enough to justify its use in this study, but this does impose some constraints on this study’s design.  This is because the Journey Planner provides information only for trips that do not involve cars or taxis, and is most reliable for trips within the GLA boundary.  As such, my analysis will concentrate only on areas within the GLA boundary and will exclude travel by car or taxi.  Fortunately, TfL data</w:t>
       </w:r>
       <w:sdt>
         <w:sdtPr>
@@ -5036,21 +4849,7 @@
         <w:rPr>
           <w:bCs/>
         </w:rPr>
-        <w:t xml:space="preserve">the first two components.  </w:t>
-      </w:r>
-      <w:proofErr w:type="gramStart"/>
-      <w:r>
-        <w:rPr>
-          <w:bCs/>
-        </w:rPr>
-        <w:t>It is clear that the</w:t>
-      </w:r>
-      <w:proofErr w:type="gramEnd"/>
-      <w:r>
-        <w:rPr>
-          <w:bCs/>
-        </w:rPr>
-        <w:t xml:space="preserve"> distribution of jobs is extremely concentrated in the centre of the GLA area, where the City of London, Westminster and Southbank are located.  However, there are also smaller concentrations of jobs around some stations in the GLA’s </w:t>
+        <w:t xml:space="preserve">the first two components.  It is clear that the distribution of jobs is extremely concentrated in the centre of the GLA area, where the City of London, Westminster and Southbank are located.  However, there are also smaller concentrations of jobs around some stations in the GLA’s </w:t>
       </w:r>
       <w:r>
         <w:rPr>
@@ -5074,21 +4873,7 @@
         <w:rPr>
           <w:bCs/>
         </w:rPr>
-        <w:t xml:space="preserve">), most notably at Canary Wharf.  In contrast, the distribution of working-age residents is more even, with lower residential densities in the areas with the most jobs near the centre, higher densities in a ring around the central job-rich </w:t>
-      </w:r>
-      <w:proofErr w:type="gramStart"/>
-      <w:r>
-        <w:rPr>
-          <w:bCs/>
-        </w:rPr>
-        <w:t>core, and</w:t>
-      </w:r>
-      <w:proofErr w:type="gramEnd"/>
-      <w:r>
-        <w:rPr>
-          <w:bCs/>
-        </w:rPr>
-        <w:t xml:space="preserve"> decreasing densities as one moves away from the centre.</w:t>
+        <w:t>), most notably at Canary Wharf.  In contrast, the distribution of working-age residents is more even, with lower residential densities in the areas with the most jobs near the centre, higher densities in a ring around the central job-rich core, and decreasing densities as one moves away from the centre.</w:t>
       </w:r>
     </w:p>
     <w:p>
@@ -5124,15 +4909,7 @@
         <w:rPr>
           <w:bCs/>
         </w:rPr>
-        <w:t xml:space="preserve">Each value of </w:t>
-      </w:r>
-      <w:proofErr w:type="spellStart"/>
-      <w:proofErr w:type="gramStart"/>
-      <w:r>
-        <w:rPr>
-          <w:bCs/>
-        </w:rPr>
-        <w:t>c</w:t>
+        <w:t>Each value of c</w:t>
       </w:r>
       <w:r>
         <w:rPr>
@@ -5141,8 +4918,6 @@
         </w:rPr>
         <w:t>i,j</w:t>
       </w:r>
-      <w:proofErr w:type="spellEnd"/>
-      <w:proofErr w:type="gramEnd"/>
       <w:r>
         <w:rPr>
           <w:bCs/>
@@ -5153,21 +4928,7 @@
         <w:rPr>
           <w:bCs/>
         </w:rPr>
-        <w:t xml:space="preserve"> is the minimum time (out of all available options) it takes to travel between the population-weighted centroid of MSOA </w:t>
-      </w:r>
-      <w:proofErr w:type="spellStart"/>
-      <w:r>
-        <w:rPr>
-          <w:bCs/>
-        </w:rPr>
-        <w:t>i</w:t>
-      </w:r>
-      <w:proofErr w:type="spellEnd"/>
-      <w:r>
-        <w:rPr>
-          <w:bCs/>
-        </w:rPr>
-        <w:t xml:space="preserve"> and the job-weighted centroid of MSOA j during the AM peak using the baseline </w:t>
+        <w:t xml:space="preserve"> is the minimum time (out of all available options) it takes to travel between the population-weighted centroid of MSOA i and the job-weighted centroid of MSOA j during the AM peak using the baseline </w:t>
       </w:r>
       <w:r>
         <w:rPr>
@@ -5724,21 +5485,7 @@
           <w:rFonts w:eastAsiaTheme="minorEastAsia"/>
         </w:rPr>
         <w:lastRenderedPageBreak/>
-        <w:t xml:space="preserve">benefit from better rail connectivity by virtue of being </w:t>
-      </w:r>
-      <w:proofErr w:type="spellStart"/>
-      <w:r>
-        <w:rPr>
-          <w:rFonts w:eastAsiaTheme="minorEastAsia"/>
-        </w:rPr>
-        <w:t>en</w:t>
-      </w:r>
-      <w:proofErr w:type="spellEnd"/>
-      <w:r>
-        <w:rPr>
-          <w:rFonts w:eastAsiaTheme="minorEastAsia"/>
-        </w:rPr>
-        <w:t xml:space="preserve"> route to the centre from points outside the GLA.</w:t>
+        <w:t>benefit from better rail connectivity by virtue of being en route to the centre from points outside the GLA.</w:t>
       </w:r>
     </w:p>
     <w:p>
@@ -6793,23 +6540,7 @@
           <w:rFonts w:eastAsiaTheme="minorEastAsia"/>
           <w:bCs/>
         </w:rPr>
-        <w:t xml:space="preserve">the </w:t>
-      </w:r>
-      <w:proofErr w:type="gramStart"/>
-      <w:r>
-        <w:rPr>
-          <w:rFonts w:eastAsiaTheme="minorEastAsia"/>
-          <w:bCs/>
-        </w:rPr>
-        <w:t>sector-specific</w:t>
-      </w:r>
-      <w:proofErr w:type="gramEnd"/>
-      <w:r>
-        <w:rPr>
-          <w:rFonts w:eastAsiaTheme="minorEastAsia"/>
-          <w:bCs/>
-        </w:rPr>
-        <w:t xml:space="preserve"> JPRs </w:t>
+        <w:t xml:space="preserve">the sector-specific JPRs </w:t>
       </w:r>
       <w:r>
         <w:rPr>
@@ -6873,23 +6604,7 @@
           <w:rFonts w:eastAsiaTheme="minorEastAsia"/>
           <w:bCs/>
         </w:rPr>
-        <w:t xml:space="preserve"> are now </w:t>
-      </w:r>
-      <w:proofErr w:type="gramStart"/>
-      <w:r>
-        <w:rPr>
-          <w:rFonts w:eastAsiaTheme="minorEastAsia"/>
-          <w:bCs/>
-        </w:rPr>
-        <w:t>sector-specific</w:t>
-      </w:r>
-      <w:proofErr w:type="gramEnd"/>
-      <w:r>
-        <w:rPr>
-          <w:rFonts w:eastAsiaTheme="minorEastAsia"/>
-          <w:bCs/>
-        </w:rPr>
-        <w:t xml:space="preserve">.  From the maps, we can see that </w:t>
+        <w:t xml:space="preserve"> are now sector-specific.  From the maps, we can see that </w:t>
       </w:r>
       <w:r>
         <w:rPr>
@@ -7028,23 +6743,7 @@
           <w:rFonts w:eastAsiaTheme="minorEastAsia"/>
           <w:bCs/>
         </w:rPr>
-        <w:t xml:space="preserve">and other sectors are below the curve for all jobs.  This indicates that the distributions of the latter two sectors tends to make accessibility to jobs more uneven in the GLA area.  </w:t>
-      </w:r>
-      <w:proofErr w:type="gramStart"/>
-      <w:r>
-        <w:rPr>
-          <w:rFonts w:eastAsiaTheme="minorEastAsia"/>
-          <w:bCs/>
-        </w:rPr>
-        <w:t>In particular, because</w:t>
-      </w:r>
-      <w:proofErr w:type="gramEnd"/>
-      <w:r>
-        <w:rPr>
-          <w:rFonts w:eastAsiaTheme="minorEastAsia"/>
-          <w:bCs/>
-        </w:rPr>
-        <w:t xml:space="preserve"> the </w:t>
+        <w:t xml:space="preserve">and other sectors are below the curve for all jobs.  This indicates that the distributions of the latter two sectors tends to make accessibility to jobs more uneven in the GLA area.  In particular, because the </w:t>
       </w:r>
       <w:r>
         <w:rPr>
@@ -7077,23 +6776,7 @@
           <w:rFonts w:eastAsiaTheme="minorEastAsia"/>
           <w:bCs/>
         </w:rPr>
-        <w:t xml:space="preserve">Finally, because JPRs allocate jobs in an excludable way, we can decompose each MSOA’s JPR </w:t>
-      </w:r>
-      <w:proofErr w:type="spellStart"/>
-      <w:r>
-        <w:rPr>
-          <w:rFonts w:eastAsiaTheme="minorEastAsia"/>
-          <w:bCs/>
-        </w:rPr>
-        <w:t>sectorally</w:t>
-      </w:r>
-      <w:proofErr w:type="spellEnd"/>
-      <w:r>
-        <w:rPr>
-          <w:rFonts w:eastAsiaTheme="minorEastAsia"/>
-          <w:bCs/>
-        </w:rPr>
-        <w:t xml:space="preserve"> and analyse the </w:t>
+        <w:t xml:space="preserve">Finally, because JPRs allocate jobs in an excludable way, we can decompose each MSOA’s JPR sectorally and analyse the </w:t>
       </w:r>
       <w:r>
         <w:rPr>
@@ -7114,23 +6797,7 @@
           <w:rFonts w:eastAsiaTheme="minorEastAsia"/>
           <w:bCs/>
         </w:rPr>
-        <w:t xml:space="preserve">.  Firstly, </w:t>
-      </w:r>
-      <w:proofErr w:type="gramStart"/>
-      <w:r>
-        <w:rPr>
-          <w:rFonts w:eastAsiaTheme="minorEastAsia"/>
-          <w:bCs/>
-        </w:rPr>
-        <w:t>it is clear that jobs</w:t>
-      </w:r>
-      <w:proofErr w:type="gramEnd"/>
-      <w:r>
-        <w:rPr>
-          <w:rFonts w:eastAsiaTheme="minorEastAsia"/>
-          <w:bCs/>
-        </w:rPr>
-        <w:t xml:space="preserve"> in the primary &amp; extractive and others sectors never make up a significant proportion of any MSOA’s job allocation.  In contrast, we can see that areas near the outskirts in the northwest, north and east are especially reliant on industrial jobs, areas near the outskirts in the north, east and west (particularly around Heathrow) are especially reliant on consumer services jobs, and two swaths along the northern boundary of the GLA area and south of the Thames are particularly reliant on public sector jobs.  Finally, the most centrally located areas are disproportionately reliant on the high-end services sector.</w:t>
+        <w:t>.  Firstly, it is clear that jobs in the primary &amp; extractive and others sectors never make up a significant proportion of any MSOA’s job allocation.  In contrast, we can see that areas near the outskirts in the northwest, north and east are especially reliant on industrial jobs, areas near the outskirts in the north, east and west (particularly around Heathrow) are especially reliant on consumer services jobs, and two swaths along the northern boundary of the GLA area and south of the Thames are particularly reliant on public sector jobs.  Finally, the most centrally located areas are disproportionately reliant on the high-end services sector.</w:t>
       </w:r>
     </w:p>
     <w:p>
@@ -7496,23 +7163,7 @@
           <w:rFonts w:eastAsiaTheme="minorEastAsia"/>
           <w:bCs/>
         </w:rPr>
-        <w:t xml:space="preserve">This sheds </w:t>
-      </w:r>
-      <w:proofErr w:type="gramStart"/>
-      <w:r>
-        <w:rPr>
-          <w:rFonts w:eastAsiaTheme="minorEastAsia"/>
-          <w:bCs/>
-        </w:rPr>
-        <w:t>more light</w:t>
-      </w:r>
-      <w:proofErr w:type="gramEnd"/>
-      <w:r>
-        <w:rPr>
-          <w:rFonts w:eastAsiaTheme="minorEastAsia"/>
-          <w:bCs/>
-        </w:rPr>
-        <w:t xml:space="preserve"> on the nature of the job allocation situation in </w:t>
+        <w:t xml:space="preserve">This sheds more light on the nature of the job allocation situation in </w:t>
       </w:r>
       <w:r>
         <w:rPr>
@@ -7541,8 +7192,6 @@
         </w:rPr>
         <w:t>It is also worth highlighting the situations for two other less socially deprived clusters.  Cluster 1 has an overprovision of jobs per working-age resident, and MSOAs in this cluster tend to be less socially deprived and are most reliant on high-end services for their job provision.  The residents in the MSOAs in this cluster may be more able to benefit from the plentiful amount of jobs in high-end services available.  Cluster 2, on the other hand, has relatively balanced job provision and is most reliant on consumer services jobs.  This captures the proximity of the MSOAs in Cluster 2 to Heathrow and the ecosystem of jobs that it provides.</w:t>
       </w:r>
-      <w:bookmarkStart w:id="0" w:name="_GoBack"/>
-      <w:bookmarkEnd w:id="0"/>
     </w:p>
     <w:p>
       <w:pPr>
@@ -7589,7 +7238,106 @@
         <w:rPr>
           <w:bCs/>
         </w:rPr>
-        <w:t>In addition to collecting data on the options to travel between every pair of MSOAs assuming all services run as scheduled, I collected AM peak travel option data on trips from all MSOAs to 7 strategically chosen destinations over 50 days in real time.  Thus, for each of these 6881 trips, I obtained a distribution of 50 minimum travel times.</w:t>
+        <w:t xml:space="preserve">In addition to collecting data on the options to travel between every pair of MSOAs assuming all services run as scheduled, I collected AM peak travel option data on trips </w:t>
+      </w:r>
+      <w:r>
+        <w:rPr>
+          <w:bCs/>
+        </w:rPr>
+        <w:t>starting from the population-weighted centroids of</w:t>
+      </w:r>
+      <w:r>
+        <w:rPr>
+          <w:bCs/>
+        </w:rPr>
+        <w:t xml:space="preserve"> all MSOAs </w:t>
+      </w:r>
+      <w:r>
+        <w:rPr>
+          <w:bCs/>
+        </w:rPr>
+        <w:t>and ending at the job-weighted centroids of</w:t>
+      </w:r>
+      <w:r>
+        <w:rPr>
+          <w:bCs/>
+        </w:rPr>
+        <w:t xml:space="preserve"> 7 strategically </w:t>
+      </w:r>
+      <w:r>
+        <w:rPr>
+          <w:bCs/>
+        </w:rPr>
+        <w:t>located</w:t>
+      </w:r>
+      <w:r>
+        <w:rPr>
+          <w:bCs/>
+        </w:rPr>
+        <w:t xml:space="preserve"> destinations over 50 days in real time.  Thus, for each of these 6881 </w:t>
+      </w:r>
+      <w:r>
+        <w:rPr>
+          <w:bCs/>
+        </w:rPr>
+        <w:t>origin-destination pairs</w:t>
+      </w:r>
+      <w:r>
+        <w:rPr>
+          <w:bCs/>
+        </w:rPr>
+        <w:t xml:space="preserve">, I obtained a distribution of 50 </w:t>
+      </w:r>
+      <w:r>
+        <w:rPr>
+          <w:bCs/>
+        </w:rPr>
+        <w:t xml:space="preserve">minimum </w:t>
+      </w:r>
+      <w:r>
+        <w:rPr>
+          <w:bCs/>
+        </w:rPr>
+        <w:t>travel times.</w:t>
+      </w:r>
+      <w:r>
+        <w:rPr>
+          <w:bCs/>
+        </w:rPr>
+        <w:t xml:space="preserve">  From this data, I then calculate the width of the 90% highest probability density interval (hereafter the interval width) for each origin-destination pair.  The interval width indicates how compact the distribution of observed travel times is for each origin-destination pair; for example, an interval width of 5min means that the 95</w:t>
+      </w:r>
+      <w:r>
+        <w:rPr>
+          <w:bCs/>
+          <w:vertAlign w:val="superscript"/>
+        </w:rPr>
+        <w:t>th</w:t>
+      </w:r>
+      <w:r>
+        <w:rPr>
+          <w:bCs/>
+        </w:rPr>
+        <w:t xml:space="preserve"> percentile observed travel time (for an unusually slow trip) is only 5min more than the 5</w:t>
+      </w:r>
+      <w:r>
+        <w:rPr>
+          <w:bCs/>
+          <w:vertAlign w:val="superscript"/>
+        </w:rPr>
+        <w:t>th</w:t>
+      </w:r>
+      <w:r>
+        <w:rPr>
+          <w:bCs/>
+        </w:rPr>
+        <w:t xml:space="preserve"> percentile </w:t>
+      </w:r>
+      <w:r>
+        <w:rPr>
+          <w:bCs/>
+        </w:rPr>
+        <w:lastRenderedPageBreak/>
+        <w:t xml:space="preserve">(for an unusually fast trip), indicating that travel times between that origin-destination pair are relatively reliable.  </w:t>
       </w:r>
     </w:p>
     <w:p>
@@ -7618,130 +7366,151 @@
         <w:rPr>
           <w:bCs/>
         </w:rPr>
-        <w:t>the width of the 90% highest probability density interval (</w:t>
-      </w:r>
-      <w:r>
-        <w:rPr>
-          <w:bCs/>
-        </w:rPr>
-        <w:t>hereafter the interval width</w:t>
-      </w:r>
-      <w:r>
-        <w:rPr>
-          <w:bCs/>
-        </w:rPr>
-        <w:t xml:space="preserve">) for trips originating in each MSOA and terminating at one of the 7 destinations (outlined in red in each map).  The </w:t>
-      </w:r>
-      <w:r>
-        <w:rPr>
-          <w:bCs/>
-        </w:rPr>
-        <w:t xml:space="preserve">interval width </w:t>
-      </w:r>
-      <w:r>
-        <w:rPr>
-          <w:bCs/>
-        </w:rPr>
-        <w:t xml:space="preserve">indicates how compact the </w:t>
-      </w:r>
-      <w:r>
-        <w:rPr>
-          <w:bCs/>
-        </w:rPr>
-        <w:t xml:space="preserve">distribution of </w:t>
-      </w:r>
-      <w:r>
-        <w:rPr>
-          <w:bCs/>
-        </w:rPr>
-        <w:t xml:space="preserve">observed travel times </w:t>
-      </w:r>
-      <w:r>
-        <w:rPr>
-          <w:bCs/>
-        </w:rPr>
-        <w:t xml:space="preserve">is </w:t>
-      </w:r>
-      <w:r>
-        <w:rPr>
-          <w:bCs/>
-        </w:rPr>
-        <w:t>for each trip; for example, a</w:t>
-      </w:r>
-      <w:r>
-        <w:rPr>
-          <w:bCs/>
-        </w:rPr>
-        <w:t xml:space="preserve">n interval width </w:t>
-      </w:r>
-      <w:r>
-        <w:rPr>
-          <w:bCs/>
-        </w:rPr>
-        <w:t>of 5min means that the 95</w:t>
-      </w:r>
-      <w:r>
-        <w:rPr>
-          <w:bCs/>
-          <w:vertAlign w:val="superscript"/>
-        </w:rPr>
-        <w:t>th</w:t>
-      </w:r>
-      <w:r>
-        <w:rPr>
-          <w:bCs/>
-        </w:rPr>
-        <w:t xml:space="preserve"> percentile observed travel time </w:t>
-      </w:r>
-      <w:r>
-        <w:rPr>
-          <w:bCs/>
-        </w:rPr>
-        <w:t xml:space="preserve">(for an unusually slow trip) </w:t>
-      </w:r>
-      <w:r>
-        <w:rPr>
-          <w:bCs/>
-        </w:rPr>
-        <w:t>is only 5min more than the 5</w:t>
-      </w:r>
-      <w:r>
-        <w:rPr>
-          <w:bCs/>
-          <w:vertAlign w:val="superscript"/>
-        </w:rPr>
-        <w:t>th</w:t>
-      </w:r>
-      <w:r>
-        <w:rPr>
-          <w:bCs/>
-        </w:rPr>
-        <w:t xml:space="preserve"> percentile</w:t>
-      </w:r>
-      <w:r>
-        <w:rPr>
-          <w:bCs/>
-        </w:rPr>
-        <w:t xml:space="preserve"> (for an </w:t>
-      </w:r>
-      <w:r>
-        <w:rPr>
-          <w:bCs/>
-        </w:rPr>
-        <w:lastRenderedPageBreak/>
-        <w:t>unusually fast trip)</w:t>
-      </w:r>
-      <w:r>
-        <w:rPr>
-          <w:bCs/>
-        </w:rPr>
-        <w:t>, indicating that travel times on that trip are relatively reliable.</w:t>
-      </w:r>
-      <w:r>
-        <w:rPr>
-          <w:bCs/>
-        </w:rPr>
-        <w:t xml:space="preserve">  To facilitate comparison of interval widths between different destinations, all maps use the same binning scheme to visualise the interval widths.</w:t>
+        <w:t xml:space="preserve">the </w:t>
+      </w:r>
+      <w:r>
+        <w:rPr>
+          <w:bCs/>
+        </w:rPr>
+        <w:t xml:space="preserve">interval width of </w:t>
+      </w:r>
+      <w:r>
+        <w:rPr>
+          <w:bCs/>
+        </w:rPr>
+        <w:t xml:space="preserve">trips originating in each MSOA and terminating at one of the 7 destinations (outlined in red in each map).  </w:t>
+      </w:r>
+      <w:r>
+        <w:rPr>
+          <w:bCs/>
+        </w:rPr>
+        <w:t>To facilitate comparison of interval widths between different destinations, all maps use the same binning scheme to visualise the interval widths.</w:t>
+      </w:r>
+      <w:r>
+        <w:rPr>
+          <w:bCs/>
+        </w:rPr>
+        <w:t xml:space="preserve">  </w:t>
+      </w:r>
+      <w:r>
+        <w:rPr>
+          <w:bCs/>
+        </w:rPr>
+        <w:t xml:space="preserve">In general, we can see that areas that are within walking distance of each of the 7 destinations have the narrowest </w:t>
+      </w:r>
+      <w:r>
+        <w:rPr>
+          <w:bCs/>
+        </w:rPr>
+        <w:t>interval widths</w:t>
+      </w:r>
+      <w:r>
+        <w:rPr>
+          <w:bCs/>
+        </w:rPr>
+        <w:t xml:space="preserve">, </w:t>
+      </w:r>
+      <w:r>
+        <w:rPr>
+          <w:bCs/>
+        </w:rPr>
+        <w:t>indicating that walking tends to be a reliable travel mode</w:t>
+      </w:r>
+      <w:r>
+        <w:rPr>
+          <w:bCs/>
+        </w:rPr>
+        <w:t xml:space="preserve">.  </w:t>
+      </w:r>
+      <w:r>
+        <w:rPr>
+          <w:bCs/>
+        </w:rPr>
+        <w:t xml:space="preserve">This makes sense, as the flexibility of walking means that routes are unlikely to be totally blocked, and even if a route is blocked, the high density of the walkable network means that travellers are likely to be able to find comparable alternative routes.  </w:t>
+      </w:r>
+      <w:r>
+        <w:rPr>
+          <w:bCs/>
+        </w:rPr>
+        <w:t xml:space="preserve">Areas that are connected to the destination by rail also tend to have narrower interval widths, </w:t>
+      </w:r>
+      <w:r>
+        <w:rPr>
+          <w:bCs/>
+        </w:rPr>
+        <w:t xml:space="preserve">indicating that </w:t>
+      </w:r>
+      <w:r>
+        <w:rPr>
+          <w:bCs/>
+        </w:rPr>
+        <w:t xml:space="preserve">rail travel is generally quite reliable.  Areas that are not directly connected to a destination by rail and that are too far to walk tend to have wider intervals, even if they are relatively near the destination.  </w:t>
+      </w:r>
+      <w:r>
+        <w:rPr>
+          <w:bCs/>
+        </w:rPr>
+        <w:t xml:space="preserve">Such areas tend to rely more on buses to connect to each destination, and </w:t>
+      </w:r>
+      <w:r>
+        <w:rPr>
+          <w:bCs/>
+        </w:rPr>
+        <w:t xml:space="preserve">this indicates </w:t>
+      </w:r>
+      <w:r>
+        <w:rPr>
+          <w:bCs/>
+        </w:rPr>
+        <w:t>that travel times by bus are less reliable</w:t>
+      </w:r>
+      <w:r>
+        <w:rPr>
+          <w:bCs/>
+        </w:rPr>
+        <w:t xml:space="preserve">.  Also, </w:t>
+      </w:r>
+      <w:r>
+        <w:rPr>
+          <w:bCs/>
+        </w:rPr>
+        <w:t xml:space="preserve">trips originating from </w:t>
+      </w:r>
+      <w:r>
+        <w:rPr>
+          <w:bCs/>
+        </w:rPr>
+        <w:t xml:space="preserve">locations further from a destination tend to have wider intervals, as these </w:t>
+      </w:r>
+      <w:r>
+        <w:rPr>
+          <w:bCs/>
+        </w:rPr>
+        <w:t>trips cover greater distances and tend to involve more interchanging</w:t>
+      </w:r>
+      <w:r>
+        <w:rPr>
+          <w:bCs/>
+        </w:rPr>
+        <w:t xml:space="preserve">, and </w:t>
+      </w:r>
+      <w:r>
+        <w:rPr>
+          <w:bCs/>
+        </w:rPr>
+        <w:t>the probability that a journey will be disrupted en route increases with the journey length</w:t>
+      </w:r>
+      <w:r>
+        <w:rPr>
+          <w:bCs/>
+        </w:rPr>
+        <w:t xml:space="preserve"> and the number of interchanges</w:t>
+      </w:r>
+      <w:r>
+        <w:rPr>
+          <w:bCs/>
+        </w:rPr>
+        <w:t>.</w:t>
       </w:r>
     </w:p>
     <w:p>
@@ -7758,93 +7527,68 @@
         <w:rPr>
           <w:bCs/>
         </w:rPr>
-        <w:t xml:space="preserve">In general, we can see that areas that are within walking distance of each of the 7 destinations have the narrowest </w:t>
-      </w:r>
-      <w:r>
-        <w:rPr>
-          <w:bCs/>
-        </w:rPr>
-        <w:t>interval widths</w:t>
-      </w:r>
-      <w:r>
-        <w:rPr>
-          <w:bCs/>
-        </w:rPr>
-        <w:t xml:space="preserve">, </w:t>
-      </w:r>
-      <w:r>
-        <w:rPr>
-          <w:bCs/>
-        </w:rPr>
-        <w:t>indicating that walking tends to be a reliable travel mode</w:t>
-      </w:r>
-      <w:r>
-        <w:rPr>
-          <w:bCs/>
-        </w:rPr>
-        <w:t xml:space="preserve">.  </w:t>
-      </w:r>
-      <w:r>
-        <w:rPr>
-          <w:bCs/>
-        </w:rPr>
-        <w:t xml:space="preserve">This makes sense, as the flexibility of walking means that routes are unlikely to be totally blocked, and even if a route is blocked, the high density of the walkable network means that travellers are likely to be able to find comparable alternative routes.  </w:t>
-      </w:r>
-      <w:r>
-        <w:rPr>
-          <w:bCs/>
-        </w:rPr>
-        <w:t xml:space="preserve">Areas that are connected to the destination by rail also tend to have narrower interval widths, </w:t>
-      </w:r>
-      <w:r>
-        <w:rPr>
-          <w:bCs/>
-        </w:rPr>
-        <w:t xml:space="preserve">indicating that </w:t>
-      </w:r>
-      <w:r>
-        <w:rPr>
-          <w:bCs/>
-        </w:rPr>
-        <w:t xml:space="preserve">rail travel is generally quite reliable except in the event of a line disruption.  Areas that are not directly connected to a destination by rail and that are too far to walk tend to have wider intervals, even if they are relatively near the destination.  </w:t>
-      </w:r>
-      <w:r>
-        <w:rPr>
-          <w:bCs/>
-        </w:rPr>
-        <w:t>Such areas tend to rely more on buses to connect to each destination, and these wider intervals indicate that travel times by bus are less reliable</w:t>
-      </w:r>
-      <w:r>
-        <w:rPr>
-          <w:bCs/>
-        </w:rPr>
-        <w:t xml:space="preserve">.  Also, locations further from a destination tend to have wider intervals, as these require longer journeys to connect to the destination, and </w:t>
-      </w:r>
-      <w:r>
-        <w:rPr>
-          <w:bCs/>
-        </w:rPr>
-        <w:t xml:space="preserve">the probability that a journey will be disrupted </w:t>
-      </w:r>
-      <w:proofErr w:type="spellStart"/>
-      <w:r>
-        <w:rPr>
-          <w:bCs/>
-        </w:rPr>
-        <w:t>en</w:t>
-      </w:r>
-      <w:proofErr w:type="spellEnd"/>
-      <w:r>
-        <w:rPr>
-          <w:bCs/>
-        </w:rPr>
-        <w:t xml:space="preserve"> route increases with the journey length</w:t>
-      </w:r>
-      <w:r>
-        <w:rPr>
-          <w:bCs/>
-        </w:rPr>
-        <w:t>.</w:t>
+        <w:t xml:space="preserve">Also, we can see that trips ending in destinations north of the Thames, particularly in the City but also in Finsbury Park, Harrow-on-the-Hill and Hammersmith, tend to have less travel time variability.  This may be attributed to the more </w:t>
+      </w:r>
+      <w:r>
+        <w:rPr>
+          <w:bCs/>
+        </w:rPr>
+        <w:t>grid-like</w:t>
+      </w:r>
+      <w:r>
+        <w:rPr>
+          <w:bCs/>
+        </w:rPr>
+        <w:t xml:space="preserve"> rail network north of the Thames, which provides commuters with more alternative </w:t>
+      </w:r>
+      <w:r>
+        <w:rPr>
+          <w:bCs/>
+        </w:rPr>
+        <w:t xml:space="preserve">rail </w:t>
+      </w:r>
+      <w:r>
+        <w:rPr>
+          <w:bCs/>
+        </w:rPr>
+        <w:t>routes</w:t>
+      </w:r>
+      <w:r>
+        <w:rPr>
+          <w:bCs/>
+        </w:rPr>
+        <w:t xml:space="preserve"> if a particular section of the rail network fails.  In contrast, travel times to Lewisham and Streatham tend to be more variable, possibly reflecting the more tree-like structure of the rail network there, which provides less network redundancy against failures </w:t>
+      </w:r>
+      <w:r>
+        <w:rPr>
+          <w:bCs/>
+        </w:rPr>
+        <w:t>along the</w:t>
+      </w:r>
+      <w:r>
+        <w:rPr>
+          <w:bCs/>
+        </w:rPr>
+        <w:t xml:space="preserve"> line</w:t>
+      </w:r>
+      <w:r>
+        <w:rPr>
+          <w:bCs/>
+        </w:rPr>
+        <w:t>s</w:t>
+      </w:r>
+      <w:r>
+        <w:rPr>
+          <w:bCs/>
+        </w:rPr>
+        <w:t xml:space="preserve"> leading to these destinations.  Finally, for all destinations, we can see that trips originating from the southeastern quadrant of the GLA area tend to have more variable travel times.  </w:t>
+      </w:r>
+      <w:r>
+        <w:rPr>
+          <w:bCs/>
+        </w:rPr>
+        <w:lastRenderedPageBreak/>
+        <w:t>This probably reflects the effects of less reliable rail services run by Southeastern and Southern Railways (+ citation).</w:t>
       </w:r>
     </w:p>
     <w:p>
@@ -7857,83 +7601,25 @@
           <w:bCs/>
         </w:rPr>
       </w:pPr>
-      <w:r>
-        <w:rPr>
-          <w:bCs/>
-        </w:rPr>
-        <w:t xml:space="preserve">Also, we can see that trips ending in destinations north of the Thames, particularly in the City but also in Finsbury Park, Harrow-on-the-Hill and Hammersmith, tend to have less travel time variability.  This may be attributed to the more </w:t>
-      </w:r>
-      <w:r>
-        <w:rPr>
-          <w:bCs/>
-        </w:rPr>
-        <w:t>grid-like</w:t>
-      </w:r>
-      <w:r>
-        <w:rPr>
-          <w:bCs/>
-        </w:rPr>
-        <w:t xml:space="preserve"> rail and tube network north of the Thames, which provides commuters with more alternative </w:t>
-      </w:r>
-      <w:r>
-        <w:rPr>
-          <w:bCs/>
-        </w:rPr>
-        <w:t xml:space="preserve">rail </w:t>
-      </w:r>
-      <w:r>
-        <w:rPr>
-          <w:bCs/>
-        </w:rPr>
-        <w:t>routes</w:t>
-      </w:r>
-      <w:r>
-        <w:rPr>
-          <w:bCs/>
-        </w:rPr>
-        <w:t xml:space="preserve"> if a </w:t>
-      </w:r>
-      <w:proofErr w:type="gramStart"/>
-      <w:r>
-        <w:rPr>
-          <w:bCs/>
-        </w:rPr>
-        <w:t>particular section</w:t>
-      </w:r>
-      <w:proofErr w:type="gramEnd"/>
-      <w:r>
-        <w:rPr>
-          <w:bCs/>
-        </w:rPr>
-        <w:t xml:space="preserve"> of the rail network fails.  In contrast, travel times to Lewisham and Streatham tend to be more variable, possibly reflecting the more tree-like structure of the rail network there, which provides less network redundancy against failures of line sections leading to these destinations.  Finally, for all destinations, we can see that trips originating from the </w:t>
-      </w:r>
-      <w:proofErr w:type="spellStart"/>
-      <w:r>
-        <w:rPr>
-          <w:bCs/>
-        </w:rPr>
-        <w:t>southeastern</w:t>
-      </w:r>
-      <w:proofErr w:type="spellEnd"/>
-      <w:r>
-        <w:rPr>
-          <w:bCs/>
-        </w:rPr>
-        <w:t xml:space="preserve"> quadrant of the GLA area tend to have more variable travel times.  This probably reflects the effects of less reliable rail services run by </w:t>
-      </w:r>
-      <w:proofErr w:type="spellStart"/>
-      <w:r>
-        <w:rPr>
-          <w:bCs/>
-        </w:rPr>
-        <w:t>Southeastern</w:t>
-      </w:r>
-      <w:proofErr w:type="spellEnd"/>
-      <w:r>
-        <w:rPr>
-          <w:bCs/>
-        </w:rPr>
-        <w:t xml:space="preserve"> and Southern Railways (+ citation).</w:t>
+    </w:p>
+    <w:p>
+      <w:pPr>
+        <w:pStyle w:val="NoSpacing"/>
+        <w:spacing w:line="480" w:lineRule="auto"/>
+        <w:jc w:val="both"/>
+        <w:rPr>
+          <w:bCs/>
+          <w:i/>
+          <w:iCs/>
+        </w:rPr>
+      </w:pPr>
+      <w:r>
+        <w:rPr>
+          <w:bCs/>
+          <w:i/>
+          <w:iCs/>
+        </w:rPr>
+        <w:t>Analysis of Variability of Travel Times and IMD Rank</w:t>
       </w:r>
     </w:p>
     <w:p>
@@ -7946,26 +7632,17 @@
           <w:bCs/>
         </w:rPr>
       </w:pPr>
-    </w:p>
-    <w:p>
-      <w:pPr>
-        <w:pStyle w:val="NoSpacing"/>
-        <w:spacing w:line="480" w:lineRule="auto"/>
-        <w:jc w:val="both"/>
-        <w:rPr>
-          <w:bCs/>
-          <w:i/>
-          <w:iCs/>
-        </w:rPr>
-      </w:pPr>
-      <w:r>
-        <w:rPr>
-          <w:bCs/>
-          <w:i/>
-          <w:iCs/>
-        </w:rPr>
-        <w:lastRenderedPageBreak/>
-        <w:t>Analysis of Variability of Travel Times and IMD Rank</w:t>
+      <w:r>
+        <w:rPr>
+          <w:bCs/>
+        </w:rPr>
+        <w:t xml:space="preserve">An important question to investigate is the extent to which areas that are burdened by high travel times and/or low travel time reliability are also more socially deprived.  To do this, I carry out K-means clustering on the MSOAs, considering </w:t>
+      </w:r>
+      <w:r>
+        <w:rPr>
+          <w:bCs/>
+        </w:rPr>
+        <w:t>each MSOA’s median observed travel time and interval width for trips to the City (the MSOA that contains the most jobs), the median observed travel time and interval width for trips to one of the 6 other destinations that is closest to each MSOA (to capture the extent to which each MSOA is well connected to its local neighbours), and its IMD rank.</w:t>
       </w:r>
     </w:p>
     <w:p>
@@ -7982,13 +7659,127 @@
         <w:rPr>
           <w:bCs/>
         </w:rPr>
-        <w:t>An important question to investigate is the extent to which areas that are burdened by high travel times and/or low travel time reliability are also more socially deprived.  To do this, I carry out K-means clustering on the MSOAs, considering the observed travel times and interval widths</w:t>
-      </w:r>
-      <w:r>
-        <w:rPr>
-          <w:bCs/>
-        </w:rPr>
-        <w:t xml:space="preserve"> for travel to each MSOA’s local centroid (one of the 7 destinations that is closest to it) and to the City of London, together with each MSOA’s IMD rank.</w:t>
+        <w:t xml:space="preserve">Figure XX presents the characteristics of each cluster when 7 clusters are identified.  Clusters 2, 3 and 4 tend to have lower IMD ranks that reflect higher social deprivation.  Among these, Cluster 3 tends to have lower and less variable travel times to the City and to their local </w:t>
+      </w:r>
+      <w:r>
+        <w:rPr>
+          <w:bCs/>
+        </w:rPr>
+        <w:t>destination</w:t>
+      </w:r>
+      <w:r>
+        <w:rPr>
+          <w:bCs/>
+        </w:rPr>
+        <w:t xml:space="preserve">.  MSOAs in this cluster tend to be more centrally located and to have direct access to the rail system.  Cluster 2 tends to have higher but less variable travel times to the City and their local </w:t>
+      </w:r>
+      <w:r>
+        <w:rPr>
+          <w:bCs/>
+        </w:rPr>
+        <w:t>destination</w:t>
+      </w:r>
+      <w:r>
+        <w:rPr>
+          <w:bCs/>
+        </w:rPr>
+        <w:t xml:space="preserve">.  These tend to also have direct access to the rail network, but are located further from the </w:t>
+      </w:r>
+      <w:r>
+        <w:rPr>
+          <w:bCs/>
+        </w:rPr>
+        <w:t>City</w:t>
+      </w:r>
+      <w:r>
+        <w:rPr>
+          <w:bCs/>
+        </w:rPr>
+        <w:t xml:space="preserve"> than MSOAs in Cluster 3.  On the other hand, Cluster 4 tends to have higher and more variable travel times to the City and their local </w:t>
+      </w:r>
+      <w:r>
+        <w:rPr>
+          <w:bCs/>
+        </w:rPr>
+        <w:t>destination</w:t>
+      </w:r>
+      <w:r>
+        <w:rPr>
+          <w:bCs/>
+        </w:rPr>
+        <w:t>.  While MSOAs in this cluster may also be relatively centrally located, they tend to not have direct access to the rail system</w:t>
+      </w:r>
+      <w:r>
+        <w:rPr>
+          <w:bCs/>
+        </w:rPr>
+        <w:t>,</w:t>
+      </w:r>
+      <w:r>
+        <w:rPr>
+          <w:bCs/>
+        </w:rPr>
+        <w:t xml:space="preserve"> or </w:t>
+      </w:r>
+      <w:r>
+        <w:rPr>
+          <w:bCs/>
+        </w:rPr>
+        <w:t xml:space="preserve">the </w:t>
+      </w:r>
+      <w:r>
+        <w:rPr>
+          <w:bCs/>
+        </w:rPr>
+        <w:t xml:space="preserve">rail lines that </w:t>
+      </w:r>
+      <w:r>
+        <w:rPr>
+          <w:bCs/>
+        </w:rPr>
+        <w:t xml:space="preserve">they can access do not </w:t>
+      </w:r>
+      <w:r>
+        <w:rPr>
+          <w:bCs/>
+        </w:rPr>
+        <w:t>run radially to the centre of the network</w:t>
+      </w:r>
+      <w:r>
+        <w:rPr>
+          <w:bCs/>
+        </w:rPr>
+        <w:t>.  Thus</w:t>
+      </w:r>
+      <w:r>
+        <w:rPr>
+          <w:bCs/>
+        </w:rPr>
+        <w:t xml:space="preserve">, </w:t>
+      </w:r>
+      <w:r>
+        <w:rPr>
+          <w:bCs/>
+        </w:rPr>
+        <w:t xml:space="preserve">residents in these MSOAs </w:t>
+      </w:r>
+      <w:r>
+        <w:rPr>
+          <w:bCs/>
+        </w:rPr>
+        <w:t>may need to rely more on slower and less reliable buses or to make longer rail trips with more interchanges</w:t>
+      </w:r>
+      <w:r>
+        <w:rPr>
+          <w:bCs/>
+        </w:rPr>
+        <w:t>, both of which would make their journey times less reliable</w:t>
+      </w:r>
+      <w:r>
+        <w:rPr>
+          <w:bCs/>
+        </w:rPr>
+        <w:t>.</w:t>
       </w:r>
     </w:p>
     <w:p>
@@ -8005,21 +7796,14 @@
         <w:rPr>
           <w:bCs/>
         </w:rPr>
-        <w:t xml:space="preserve">Figure XX presents the characteristics of each cluster when 7 clusters are identified.  Clusters 2, 3 and 4 tend to have lower IMD ranks that reflect higher social deprivation.  Among these, Cluster 3 tends to have lower and less variable travel times to the City and to their local centroid.  MSOAs in this cluster tend to be more centrally located and to have direct access to the rail system.  Cluster 2 tends to have higher but less variable travel times to the City and their local centroid.  These tend to also have direct access to the rail </w:t>
-      </w:r>
-      <w:proofErr w:type="gramStart"/>
-      <w:r>
-        <w:rPr>
-          <w:bCs/>
-        </w:rPr>
-        <w:t>network, but</w:t>
-      </w:r>
-      <w:proofErr w:type="gramEnd"/>
-      <w:r>
-        <w:rPr>
-          <w:bCs/>
-        </w:rPr>
-        <w:t xml:space="preserve"> are located further from the centre than MSOAs in Cluster 3.  On the other hand, Cluster 4 tends to have higher and more variable travel times to the City and their local centroid.  While MSOAs in this cluster may also be relatively centrally located, they tend to not have direct access to the rail system or to rail lines that run radially to the centre of the network, and thus may need to rely more on slower and less reliable buses or to make longer rail trips with more interchanges.</w:t>
+        <w:t xml:space="preserve">However, it is also important to note that MSOAs in clusters with higher IMD ranks (and thus lower social deprivation) also tend to have longer and more variable travel times to the City and the local centroid.  With the exception of Cluster 0, MSOAs in these clusters tend to be located near the outskirts of the GLA area.  The lower usefulness and reliability of the public transport network for </w:t>
+      </w:r>
+      <w:r>
+        <w:rPr>
+          <w:bCs/>
+        </w:rPr>
+        <w:lastRenderedPageBreak/>
+        <w:t>connecting residents in these MSOAs to important destinations may contribute to these residents’ higher reliance on cars for their travel needs.</w:t>
       </w:r>
     </w:p>
     <w:p>
@@ -8032,25 +7816,25 @@
           <w:bCs/>
         </w:rPr>
       </w:pPr>
-      <w:r>
-        <w:rPr>
-          <w:bCs/>
-        </w:rPr>
-        <w:t xml:space="preserve">However, it is also important to note that MSOAs in clusters with higher IMD ranks (and thus lower social deprivation) also tend to have longer and more variable travel times to the City and the local centroid.  </w:t>
-      </w:r>
-      <w:proofErr w:type="gramStart"/>
-      <w:r>
-        <w:rPr>
-          <w:bCs/>
-        </w:rPr>
-        <w:t>With the exception of</w:t>
-      </w:r>
-      <w:proofErr w:type="gramEnd"/>
-      <w:r>
-        <w:rPr>
-          <w:bCs/>
-        </w:rPr>
-        <w:t xml:space="preserve"> Cluster 0, MSOAs in these clusters tend to be located near the outskirts of the GLA area.  The lower usefulness and reliability of the public transport network for connecting residents in these MSOAs to important destinations may contribute to these residents’ higher reliance on cars for their travel needs.</w:t>
+    </w:p>
+    <w:p>
+      <w:pPr>
+        <w:pStyle w:val="NoSpacing"/>
+        <w:spacing w:line="480" w:lineRule="auto"/>
+        <w:jc w:val="both"/>
+        <w:rPr>
+          <w:bCs/>
+          <w:i/>
+          <w:iCs/>
+        </w:rPr>
+      </w:pPr>
+      <w:r>
+        <w:rPr>
+          <w:bCs/>
+          <w:i/>
+          <w:iCs/>
+        </w:rPr>
+        <w:t>Contributions to Travel Time Variability by Travel Mode</w:t>
       </w:r>
     </w:p>
     <w:p>
@@ -8063,25 +7847,23 @@
           <w:bCs/>
         </w:rPr>
       </w:pPr>
-    </w:p>
-    <w:p>
-      <w:pPr>
-        <w:pStyle w:val="NoSpacing"/>
-        <w:spacing w:line="480" w:lineRule="auto"/>
-        <w:jc w:val="both"/>
-        <w:rPr>
-          <w:bCs/>
-          <w:i/>
-          <w:iCs/>
-        </w:rPr>
-      </w:pPr>
-      <w:r>
-        <w:rPr>
-          <w:bCs/>
-          <w:i/>
-          <w:iCs/>
-        </w:rPr>
-        <w:t>Contributions to Travel Time Variability by Travel Mode</w:t>
+      <w:r>
+        <w:rPr>
+          <w:bCs/>
+        </w:rPr>
+        <w:t xml:space="preserve">As we have seen, travel time variability varies across different trips.  But why do some trips have more variable travel times than others?  One factor could be the distance covered for each trip; the probability that a disruption occurs at any point along a trip </w:t>
+      </w:r>
+      <w:r>
+        <w:rPr>
+          <w:bCs/>
+        </w:rPr>
+        <w:t xml:space="preserve">probably </w:t>
+      </w:r>
+      <w:r>
+        <w:rPr>
+          <w:bCs/>
+        </w:rPr>
+        <w:t>increases with the length of the trip.  The results seen so far also indicate that some travel modes (such as walking, rail or tube) are more reliable than others (particularly bus).  Also, we have seen that certain locations may be burdened by the low reliability of the service operators (particularly in the southeast).</w:t>
       </w:r>
     </w:p>
     <w:p>
@@ -8098,8 +7880,25 @@
         <w:rPr>
           <w:bCs/>
         </w:rPr>
-        <w:lastRenderedPageBreak/>
-        <w:t>As we have seen, travel time variability varies across different trips.  But why do some trips have more variable travel times than others?  One factor could be the distance covered for each trip; the probability that a disruption occurs at any point along a trip increases with the length of the trip.  The results seen so far also indicate that some travel modes (such as walking, rail or tube) are more reliable than others (particularly bus).  Also, we have seen that certain locations may be burdened by the low reliability of the service operators (particularly in the southeast).</w:t>
+        <w:t>To investigate the factors shaping travel time variability across trips, I carry out a set of linear regression analyses on n = 6881 trips, with trip-level interval widths as the dependent variable.  In an initial model, I use the distance covered by each mode of transport for the fastest option from the baseline data as covariates – that is, I investigate how the interval width of the time needed to complete a trip is correlated with the distance travelled by each mode</w:t>
+      </w:r>
+      <w:r>
+        <w:rPr>
+          <w:bCs/>
+        </w:rPr>
+        <w:t xml:space="preserve"> </w:t>
+      </w:r>
+      <w:r>
+        <w:rPr>
+          <w:bCs/>
+        </w:rPr>
+        <w:t>for the fastest option</w:t>
+      </w:r>
+      <w:r>
+        <w:rPr>
+          <w:bCs/>
+        </w:rPr>
+        <w:t>, assuming all services run as scheduled.</w:t>
       </w:r>
     </w:p>
     <w:p>
@@ -8116,7 +7915,80 @@
         <w:rPr>
           <w:bCs/>
         </w:rPr>
-        <w:t>To investigate the factors shaping travel time variability across trips, I carry out a set of linear regression analyses on n = 6881 trips, with trip-level interval widths as the dependent variable.  In an initial model, I use the distance covered by each mode of transport for the fastest option from the baseline data as covariates – that is, I investigate how the interval width of the time needed to complete a trip is correlated with the distance travelled for that trip by each mode, assuming all services run as scheduled.</w:t>
+        <w:t xml:space="preserve">The results for this model are shown in Column 1 of Table XX, and indicate that for every additional kilometre travelled by National Rail, the interval width increases by 0.1min.  </w:t>
+      </w:r>
+      <w:r>
+        <w:rPr>
+          <w:bCs/>
+        </w:rPr>
+        <w:t xml:space="preserve">This </w:t>
+      </w:r>
+      <w:r>
+        <w:rPr>
+          <w:bCs/>
+        </w:rPr>
+        <w:t xml:space="preserve">result </w:t>
+      </w:r>
+      <w:r>
+        <w:rPr>
+          <w:bCs/>
+        </w:rPr>
+        <w:t xml:space="preserve">is </w:t>
+      </w:r>
+      <w:r>
+        <w:rPr>
+          <w:bCs/>
+        </w:rPr>
+        <w:t>in line with the observations above that unreliability in the services operated by some rail companies could contribute to more variable travel times</w:t>
+      </w:r>
+      <w:r>
+        <w:rPr>
+          <w:bCs/>
+        </w:rPr>
+        <w:t xml:space="preserve">.  Every additional kilometre travelled by Overground also increases the interval width by 0.1min.  The Overground was conceived to take over the operation of some National Rail lines to increase service reliability, so this result is discouraging.  However, </w:t>
+      </w:r>
+      <w:r>
+        <w:rPr>
+          <w:bCs/>
+        </w:rPr>
+        <w:t xml:space="preserve">buses are </w:t>
+      </w:r>
+      <w:r>
+        <w:rPr>
+          <w:bCs/>
+        </w:rPr>
+        <w:t xml:space="preserve">by far </w:t>
+      </w:r>
+      <w:r>
+        <w:rPr>
+          <w:bCs/>
+        </w:rPr>
+        <w:t>the most unreliable mode of public transport</w:t>
+      </w:r>
+      <w:r>
+        <w:rPr>
+          <w:bCs/>
+        </w:rPr>
+        <w:t>, as every additional kilometre travelled by bus increases the interval width by 1min.</w:t>
+      </w:r>
+      <w:r>
+        <w:rPr>
+          <w:bCs/>
+        </w:rPr>
+        <w:t xml:space="preserve">  The results also indicate that every additional km walked increases the interval width by 0.7min.  This contrasts with the observation above that walking is the most reliable mode of transport, but can reflect that trips that involve more interchanges also require </w:t>
+      </w:r>
+      <w:r>
+        <w:rPr>
+          <w:bCs/>
+        </w:rPr>
+        <w:lastRenderedPageBreak/>
+        <w:t xml:space="preserve">more walking, and </w:t>
+      </w:r>
+      <w:r>
+        <w:rPr>
+          <w:bCs/>
+        </w:rPr>
+        <w:t>the coefficient for distance walked reflects the increased vulnerability of trips with more interchanges to being disrupted at any single point en route.</w:t>
       </w:r>
     </w:p>
     <w:p>
@@ -8133,101 +8005,25 @@
         <w:rPr>
           <w:bCs/>
         </w:rPr>
-        <w:t xml:space="preserve">The results for this model are shown in Column 1 of </w:t>
-      </w:r>
-      <w:proofErr w:type="gramStart"/>
-      <w:r>
-        <w:rPr>
-          <w:bCs/>
-        </w:rPr>
-        <w:t>Table XX, and</w:t>
-      </w:r>
-      <w:proofErr w:type="gramEnd"/>
-      <w:r>
-        <w:rPr>
-          <w:bCs/>
-        </w:rPr>
-        <w:t xml:space="preserve"> indicate that for every additional kilometre travelled by National Rail, the interval width increases by 0.1min.  </w:t>
-      </w:r>
-      <w:r>
-        <w:rPr>
-          <w:bCs/>
-        </w:rPr>
-        <w:t xml:space="preserve">This </w:t>
-      </w:r>
-      <w:r>
-        <w:rPr>
-          <w:bCs/>
-        </w:rPr>
-        <w:t xml:space="preserve">result </w:t>
-      </w:r>
-      <w:r>
-        <w:rPr>
-          <w:bCs/>
-        </w:rPr>
-        <w:t xml:space="preserve">is </w:t>
-      </w:r>
-      <w:r>
-        <w:rPr>
-          <w:bCs/>
-        </w:rPr>
-        <w:t>in line with the observations above that unreliability in the services operated by some rail companies could contribute to more variable travel times</w:t>
-      </w:r>
-      <w:r>
-        <w:rPr>
-          <w:bCs/>
-        </w:rPr>
-        <w:t xml:space="preserve">.  Every additional kilometre travelled by Overground also increases the interval width by 0.1min.  The Overground was conceived to take over the operation of some National Rail lines to increase service reliability, so this result is discouraging.  However, freight trains do share tracks with Overground trains and freight train breakdowns are known to cause Overground disruptions.  However, </w:t>
-      </w:r>
-      <w:r>
-        <w:rPr>
-          <w:bCs/>
-        </w:rPr>
-        <w:t xml:space="preserve">buses are </w:t>
-      </w:r>
-      <w:r>
-        <w:rPr>
-          <w:bCs/>
-        </w:rPr>
-        <w:t xml:space="preserve">by far </w:t>
-      </w:r>
-      <w:r>
-        <w:rPr>
-          <w:bCs/>
-        </w:rPr>
-        <w:t>the most unreliable mode of public transport</w:t>
-      </w:r>
-      <w:r>
-        <w:rPr>
-          <w:bCs/>
-        </w:rPr>
-        <w:t>, as every additional kilometre travelled by bus increases the interval width by 1min.</w:t>
-      </w:r>
-      <w:r>
-        <w:rPr>
-          <w:bCs/>
-        </w:rPr>
-        <w:t xml:space="preserve">  The results also indicate that every additional km walked increases the interval width by 0.7min.  This contrasts with the observation above that walking is the most reliable mode of transport, but can reflect that trips that involve more interchanges also require more walking, and </w:t>
-      </w:r>
-      <w:r>
-        <w:rPr>
-          <w:bCs/>
-        </w:rPr>
-        <w:t xml:space="preserve">the coefficient for distance walked reflects the increased vulnerability of trips with more interchanges to being disrupted at any single point </w:t>
-      </w:r>
-      <w:proofErr w:type="spellStart"/>
-      <w:r>
-        <w:rPr>
-          <w:bCs/>
-        </w:rPr>
-        <w:t>en</w:t>
-      </w:r>
-      <w:proofErr w:type="spellEnd"/>
-      <w:r>
-        <w:rPr>
-          <w:bCs/>
-        </w:rPr>
-        <w:t xml:space="preserve"> route.</w:t>
+        <w:t xml:space="preserve">However, because all the MSOAs are connected to each other via the same transport network, </w:t>
+      </w:r>
+      <w:r>
+        <w:rPr>
+          <w:bCs/>
+        </w:rPr>
+        <w:t>there is likely to be a mutual correlation structure between the interval widths of different trips</w:t>
+      </w:r>
+      <w:r>
+        <w:rPr>
+          <w:bCs/>
+        </w:rPr>
+        <w:t>.  For instance, two MSOAs that are located along the same rail line leading to the City can be expected to have similar interval widths for trips ending in the City, as both will be affected by any disruptions along that line.  One way to deal with such correlations among the dependent variables is to use a spatially autoregressive model, in which the value of the dependent variable in each area depends on the mean of the value of the dependent variable in its neighbours.  To implement this, I first obtain for each MSOA a vector of travel times</w:t>
+      </w:r>
+      <w:r>
+        <w:rPr>
+          <w:bCs/>
+        </w:rPr>
+        <w:t xml:space="preserve"> to the 7 destinations from the baseline data, and then calculated the Euclidean distance between every pair of vectors.  Then, for each MSOA, I identify the 3 other MSOAs where this Euclidean distance is minimised; these are the MSOAs whose travel times to the 7 destinations are the most similar to those of the MSOA in question, assuming all services run as scheduled.  Then, for each trip originating from the MSOA in question and terminating at each of the 7 destinations, I calculate the mean of the interval widths for trips starting from the 3 neighbours and ending at the same destination.  I then include this local mean as a covariate in the linear regression model.</w:t>
       </w:r>
     </w:p>
     <w:p>
@@ -8244,28 +8040,44 @@
         <w:rPr>
           <w:bCs/>
         </w:rPr>
+        <w:t xml:space="preserve">Column 2 in Table XX presents the results for this model.  As expected, the inclusion of the local mean as a covariate significantly improves the fit of the model, as it allows it to better capture the correlation between the interval widths of MSOAs that arise due to their locations in the transport network.  Specifically, </w:t>
+      </w:r>
+      <w:r>
+        <w:rPr>
+          <w:bCs/>
+        </w:rPr>
+        <w:t xml:space="preserve">as </w:t>
+      </w:r>
+      <w:r>
+        <w:rPr>
+          <w:bCs/>
+        </w:rPr>
+        <w:t>the local mean interval width</w:t>
+      </w:r>
+      <w:r>
+        <w:rPr>
+          <w:bCs/>
+        </w:rPr>
+        <w:t xml:space="preserve"> increases by one minute</w:t>
+      </w:r>
+      <w:r>
+        <w:rPr>
+          <w:bCs/>
+        </w:rPr>
+        <w:t xml:space="preserve">, the interval width of the MSOA in question tends to increase by 0.6min.  The inclusion of the local mean also reduces the estimated coefficient sizes for the other covariates, by about 40% for bus and 70% for National Rail and Overground.  However, the coefficients still indicate that bus is the least reliable mode, followed by National Rail.  Interestingly, the coefficient for distance walked is now no longer statistically significantly different from 0, indicating that the coefficient estimate for walking obtained from the </w:t>
+      </w:r>
+      <w:r>
+        <w:rPr>
+          <w:bCs/>
+        </w:rPr>
         <w:lastRenderedPageBreak/>
-        <w:t>However, because all the MSOAs are connected to each other via the same transport network, it is not true that the interval widths for all trips are mutually independent of each other.  For instance, two MSOAs that are located along the same rail line leading to the City can be expected to have similar interval widths for trips ending in the City, as both will be affected by any disruptions along that line.  One way to deal with such correlations among the dependent variables is to use a spatially autoregressive model, in which the value of the dependent variable in each area depends on the mean of the value of the dependent variable in its neighbours.  To implement this, I first obtain for each MSOA a vector of travel times</w:t>
-      </w:r>
-      <w:r>
-        <w:rPr>
-          <w:bCs/>
-        </w:rPr>
-        <w:t xml:space="preserve"> to the 7 destinations from the baseline data, and then calculated the Euclidean distance between every pair of vectors.  Then, for each MSOA, I identify the 3 other MSOAs where this Euclidean distance is minimised; these are the MSOAs whose travel times to the 7 destinations are the most </w:t>
-      </w:r>
-      <w:proofErr w:type="gramStart"/>
-      <w:r>
-        <w:rPr>
-          <w:bCs/>
-        </w:rPr>
-        <w:t>similar to</w:t>
-      </w:r>
-      <w:proofErr w:type="gramEnd"/>
-      <w:r>
-        <w:rPr>
-          <w:bCs/>
-        </w:rPr>
-        <w:t xml:space="preserve"> those of the MSOA in question, assuming all services run as scheduled.  Then, for each trip originating from the MSOA in question and terminating at each of the 7 destinations, I calculate the mean of the interval widths for trips starting from the 3 neighbours and ending at the same destination.  I then include this local mean as a covariate in the linear regression model.</w:t>
+        <w:t>previous model was indeed due to the network effects</w:t>
+      </w:r>
+      <w:r>
+        <w:rPr>
+          <w:bCs/>
+        </w:rPr>
+        <w:t xml:space="preserve"> from trips involving more interchanges being more vulnerable to disruption.  Finally, increasing travel by tram seems to decrease interval widths.  In London, trams tend to run on segregated rights of way, and thus may not be as vulnerable to disruptions as buses or trams in other cities that run in mixed traffic.  However, because trams only serve areas in southern London and run orbitally, they do not play a significant role in most residents’ commutes.</w:t>
       </w:r>
     </w:p>
     <w:p>
@@ -8282,48 +8094,73 @@
         <w:rPr>
           <w:bCs/>
         </w:rPr>
-        <w:t xml:space="preserve">Column 2 in Table XX presents the results for this model.  As expected, the inclusion of the local mean as a covariate significantly improves the fit of the model, as it allows it to better capture the correlation between the interval widths of MSOAs that arise due to their locations in the transport network.  Specifically, for every additional minute in the local mean interval width, the interval width of the MSOA in question tends to increase by 0.6min.  The inclusion of the local mean also reduces the estimated coefficient sizes for the other covariates, by about 40% for bus and 70% for National Rail and Overground.  However, the coefficients still indicate that bus is the least reliable mode, followed by National Rail.  Interestingly, the coefficient for distance walked is now no longer statistically significantly different from 0, indicating that the coefficient </w:t>
-      </w:r>
-      <w:proofErr w:type="gramStart"/>
-      <w:r>
-        <w:rPr>
-          <w:bCs/>
-        </w:rPr>
-        <w:t>estimate</w:t>
-      </w:r>
-      <w:proofErr w:type="gramEnd"/>
-      <w:r>
-        <w:rPr>
-          <w:bCs/>
-        </w:rPr>
-        <w:t xml:space="preserve"> for walking obtained from the previous model was indeed due to the network effects</w:t>
-      </w:r>
-      <w:r>
-        <w:rPr>
-          <w:bCs/>
-        </w:rPr>
-        <w:t xml:space="preserve"> from trips involving more interchanges being more vulnerable to disruption.  Finally, increasing travel by tram seems to decrease </w:t>
-      </w:r>
-      <w:r>
-        <w:rPr>
-          <w:bCs/>
-        </w:rPr>
-        <w:lastRenderedPageBreak/>
-        <w:t xml:space="preserve">interval widths.  In London, trams tend to run on segregated rights of way, and thus may not be as vulnerable to disruptions as buses or trams in other cities that run in mixed traffic.  However, because trams only serve areas in southern London and run </w:t>
-      </w:r>
-      <w:proofErr w:type="spellStart"/>
-      <w:r>
-        <w:rPr>
-          <w:bCs/>
-        </w:rPr>
-        <w:t>orbitally</w:t>
-      </w:r>
-      <w:proofErr w:type="spellEnd"/>
-      <w:r>
-        <w:rPr>
-          <w:bCs/>
-        </w:rPr>
-        <w:t>, they do not play a significant role in most residents’ commutes.</w:t>
+        <w:t xml:space="preserve">While the regression models in Table XX generate one global estimate for the correlation between distance travelled by each mode and interval width, we have seen signs that the mode-specific effect may vary across locations (recall that National Rail services seem particularly unreliable in the southeast).  To investigate this, </w:t>
+      </w:r>
+      <w:r>
+        <w:rPr>
+          <w:bCs/>
+        </w:rPr>
+        <w:t xml:space="preserve">I </w:t>
+      </w:r>
+      <w:r>
+        <w:rPr>
+          <w:bCs/>
+        </w:rPr>
+        <w:t xml:space="preserve">use locally-weighted regression, which uses only the </w:t>
+      </w:r>
+      <w:r>
+        <w:rPr>
+          <w:bCs/>
+        </w:rPr>
+        <w:t xml:space="preserve">trips originating from the </w:t>
+      </w:r>
+      <w:r>
+        <w:rPr>
+          <w:bCs/>
+        </w:rPr>
+        <w:t xml:space="preserve">closest neighbours for each MSOA </w:t>
+      </w:r>
+      <w:r>
+        <w:rPr>
+          <w:bCs/>
+        </w:rPr>
+        <w:t xml:space="preserve">and ending in the 7 destinations </w:t>
+      </w:r>
+      <w:r>
+        <w:rPr>
+          <w:bCs/>
+        </w:rPr>
+        <w:t xml:space="preserve">to fit a linear regression model to generate one estimate for each coefficient for each MSOA.  I define the 30 MSOAs whose travel times to the 7 destinations are most similar to those of the MSOA in question </w:t>
+      </w:r>
+      <w:r>
+        <w:rPr>
+          <w:bCs/>
+        </w:rPr>
+        <w:t xml:space="preserve">(using the same Euclidean distance calculation as the derivation of the local mean interval width) </w:t>
+      </w:r>
+      <w:r>
+        <w:rPr>
+          <w:bCs/>
+        </w:rPr>
+        <w:t xml:space="preserve">as neighbours of that MSOA.  Figure XX </w:t>
+      </w:r>
+      <w:r>
+        <w:rPr>
+          <w:bCs/>
+        </w:rPr>
+        <w:t xml:space="preserve">illustrates </w:t>
+      </w:r>
+      <w:r>
+        <w:rPr>
+          <w:bCs/>
+        </w:rPr>
+        <w:t>for Stratford, which MSOAs are included in the locally-weighted regression and which are further considered for calculating the local mean of the interval width.</w:t>
+      </w:r>
+      <w:r>
+        <w:rPr>
+          <w:bCs/>
+        </w:rPr>
+        <w:t xml:space="preserve">  As the travel time vectors for each MSOA are unique, the local regression for each MSOA is very likely to use a subset of local neighbours that is unique to that MSOA, and this will thus yield a vector of coefficient estimates that is unique to each MSOA.</w:t>
       </w:r>
     </w:p>
     <w:p>
@@ -8340,73 +8177,63 @@
         <w:rPr>
           <w:bCs/>
         </w:rPr>
-        <w:t xml:space="preserve">While the regression models in Table XX generate one global estimate for the correlation between distance travelled by each mode and interval width, we have seen signs that the mode-specific effect may vary across locations (recall that National Rail services seem particularly unreliable in the southeast).  To investigate this, we can use </w:t>
-      </w:r>
-      <w:proofErr w:type="gramStart"/>
-      <w:r>
-        <w:rPr>
-          <w:bCs/>
-        </w:rPr>
-        <w:t>locally-weighted</w:t>
-      </w:r>
-      <w:proofErr w:type="gramEnd"/>
-      <w:r>
-        <w:rPr>
-          <w:bCs/>
-        </w:rPr>
-        <w:t xml:space="preserve"> regression, which uses only the </w:t>
-      </w:r>
-      <w:r>
-        <w:rPr>
-          <w:bCs/>
-        </w:rPr>
-        <w:t xml:space="preserve">trips originating from the </w:t>
-      </w:r>
-      <w:r>
-        <w:rPr>
-          <w:bCs/>
-        </w:rPr>
-        <w:t xml:space="preserve">closest neighbours for each MSOA </w:t>
-      </w:r>
-      <w:r>
-        <w:rPr>
-          <w:bCs/>
-        </w:rPr>
-        <w:t xml:space="preserve">and ending in the 7 destinations </w:t>
-      </w:r>
-      <w:r>
-        <w:rPr>
-          <w:bCs/>
-        </w:rPr>
-        <w:t xml:space="preserve">to fit a linear regression model to generate one estimate for each coefficient for each MSOA.  I define the 30 MSOAs whose travel times to the 7 destinations are most </w:t>
-      </w:r>
-      <w:proofErr w:type="gramStart"/>
-      <w:r>
-        <w:rPr>
-          <w:bCs/>
-        </w:rPr>
-        <w:t>similar to</w:t>
-      </w:r>
-      <w:proofErr w:type="gramEnd"/>
-      <w:r>
-        <w:rPr>
-          <w:bCs/>
-        </w:rPr>
-        <w:t xml:space="preserve"> those of the MSOA in question as neighbours of that MSOA.  Figure XX displays for Stratford, which MSOAs are included in the </w:t>
-      </w:r>
-      <w:proofErr w:type="gramStart"/>
-      <w:r>
-        <w:rPr>
-          <w:bCs/>
-        </w:rPr>
-        <w:t>locally-weighted</w:t>
-      </w:r>
-      <w:proofErr w:type="gramEnd"/>
-      <w:r>
-        <w:rPr>
-          <w:bCs/>
-        </w:rPr>
-        <w:t xml:space="preserve"> regression and which are further considered for calculating the local mean of the interval width.</w:t>
+        <w:t xml:space="preserve">Column 3 in Table XX displays </w:t>
+      </w:r>
+      <w:r>
+        <w:rPr>
+          <w:bCs/>
+        </w:rPr>
+        <w:t xml:space="preserve">a summary of the distributions of the coefficient estimates for each covariate obtained from the locally weighted regression.  The distribution of local estimates contains the global estimates from Column 2, but demonstrates that the mode-specific effects may vary quite significantly.  </w:t>
+      </w:r>
+      <w:r>
+        <w:rPr>
+          <w:bCs/>
+        </w:rPr>
+        <w:t>Figure XX maps out the R</w:t>
+      </w:r>
+      <w:r>
+        <w:rPr>
+          <w:bCs/>
+          <w:vertAlign w:val="superscript"/>
+        </w:rPr>
+        <w:t>2</w:t>
+      </w:r>
+      <w:r>
+        <w:rPr>
+          <w:bCs/>
+        </w:rPr>
+        <w:t xml:space="preserve"> values for the locally fitted regression models, and Figure XX maps out the p-values for each coefficient estimate for each MSOA</w:t>
+      </w:r>
+      <w:r>
+        <w:rPr>
+          <w:bCs/>
+        </w:rPr>
+        <w:t xml:space="preserve"> (where p-values are missing, this indicates that there was no estimate for the coefficient for that MSOA, because there was no variation in that covariate among the MSOAs considered in the local regression)</w:t>
+      </w:r>
+      <w:r>
+        <w:rPr>
+          <w:bCs/>
+        </w:rPr>
+        <w:t xml:space="preserve">.  Further, </w:t>
+      </w:r>
+      <w:r>
+        <w:rPr>
+          <w:bCs/>
+        </w:rPr>
+        <w:lastRenderedPageBreak/>
+        <w:t>Figure XX maps out the coefficient estimates for each covariate and each MSOA.  Green shades indicate that a mode contributes less to travel time variability in that MSOA, while red shades indicate that the mode contributes more to travel time variability.  Grey MSOAs indicate where the coefficient estimates were not statistically significantly different from 0</w:t>
+      </w:r>
+      <w:r>
+        <w:rPr>
+          <w:bCs/>
+        </w:rPr>
+        <w:t xml:space="preserve"> or were missing</w:t>
+      </w:r>
+      <w:r>
+        <w:rPr>
+          <w:bCs/>
+        </w:rPr>
+        <w:t>.</w:t>
       </w:r>
     </w:p>
     <w:p>
@@ -8423,52 +8250,97 @@
         <w:rPr>
           <w:bCs/>
         </w:rPr>
-        <w:t xml:space="preserve">Column 3 in Table XX displays </w:t>
-      </w:r>
-      <w:r>
-        <w:rPr>
-          <w:bCs/>
-        </w:rPr>
-        <w:t xml:space="preserve">a summary of the distributions of the coefficient estimates for each covariate obtained from the locally weighted regression.  The distribution of local estimates contains the global estimates from Column </w:t>
-      </w:r>
-      <w:proofErr w:type="gramStart"/>
-      <w:r>
-        <w:rPr>
-          <w:bCs/>
-        </w:rPr>
-        <w:t>2, but</w:t>
-      </w:r>
-      <w:proofErr w:type="gramEnd"/>
-      <w:r>
-        <w:rPr>
-          <w:bCs/>
-        </w:rPr>
-        <w:t xml:space="preserve"> demonstrates that the mode-specific effects may vary quite significantly.  </w:t>
-      </w:r>
-      <w:r>
-        <w:rPr>
-          <w:bCs/>
-        </w:rPr>
-        <w:t>Figure XX maps out the R</w:t>
-      </w:r>
-      <w:r>
-        <w:rPr>
-          <w:bCs/>
-          <w:vertAlign w:val="superscript"/>
-        </w:rPr>
-        <w:t>2</w:t>
-      </w:r>
-      <w:r>
-        <w:rPr>
-          <w:bCs/>
-        </w:rPr>
-        <w:t xml:space="preserve"> values for the locally fitted regression models, and Figure XX maps out the p-values for each coefficient estimate for each MSOA.  Further, </w:t>
-      </w:r>
-      <w:r>
-        <w:rPr>
-          <w:bCs/>
-        </w:rPr>
-        <w:t>Figure XX maps out the coefficient estimates for each covariate and each MSOA.  Green shades indicate that a mode contributes less to travel time variability in that MSOA, while red shades indicate that the mode contributes more to travel time variability.  Grey MSOAs indicate where the coefficient estimates were not statistically significantly different from 0.</w:t>
+        <w:t>At the local level</w:t>
+      </w:r>
+      <w:r>
+        <w:rPr>
+          <w:bCs/>
+        </w:rPr>
+        <w:t xml:space="preserve">, travel by tube, tram and Docklands Light Railway tends to reduce interval widths, reinforcing the </w:t>
+      </w:r>
+      <w:r>
+        <w:rPr>
+          <w:bCs/>
+        </w:rPr>
+        <w:t xml:space="preserve">earlier </w:t>
+      </w:r>
+      <w:r>
+        <w:rPr>
+          <w:bCs/>
+        </w:rPr>
+        <w:t xml:space="preserve">finding that </w:t>
+      </w:r>
+      <w:r>
+        <w:rPr>
+          <w:bCs/>
+        </w:rPr>
+        <w:t xml:space="preserve">some </w:t>
+      </w:r>
+      <w:r>
+        <w:rPr>
+          <w:bCs/>
+        </w:rPr>
+        <w:t xml:space="preserve">rail-based modes are </w:t>
+      </w:r>
+      <w:r>
+        <w:rPr>
+          <w:bCs/>
+        </w:rPr>
+        <w:t xml:space="preserve">more </w:t>
+      </w:r>
+      <w:r>
+        <w:rPr>
+          <w:bCs/>
+        </w:rPr>
+        <w:t xml:space="preserve">reliable.  </w:t>
+      </w:r>
+      <w:r>
+        <w:rPr>
+          <w:bCs/>
+        </w:rPr>
+        <w:t xml:space="preserve">In contrast, travel by bus does not reduce interval widths anywhere in the GLA area, although </w:t>
+      </w:r>
+      <w:r>
+        <w:rPr>
+          <w:bCs/>
+        </w:rPr>
+        <w:t xml:space="preserve">there are areas near the outskirts of the GLA area and in a western wedge where </w:t>
+      </w:r>
+      <w:r>
+        <w:rPr>
+          <w:bCs/>
+        </w:rPr>
+        <w:t xml:space="preserve">the contribution of distance travelled </w:t>
+      </w:r>
+      <w:r>
+        <w:rPr>
+          <w:bCs/>
+        </w:rPr>
+        <w:t xml:space="preserve">by bus </w:t>
+      </w:r>
+      <w:r>
+        <w:rPr>
+          <w:bCs/>
+        </w:rPr>
+        <w:t>to interval widths is relatively smaller</w:t>
+      </w:r>
+      <w:r>
+        <w:rPr>
+          <w:bCs/>
+        </w:rPr>
+        <w:t>.  However, in a swath of MSOAs running from the northeast to the south, bus travel seems to contribute disproportionately more to travel time variability.  This could reflect the effect of congestion</w:t>
+      </w:r>
+      <w:r>
+        <w:rPr>
+          <w:bCs/>
+        </w:rPr>
+        <w:t xml:space="preserve"> on roads leading to </w:t>
+      </w:r>
+      <w:r>
+        <w:rPr>
+          <w:bCs/>
+        </w:rPr>
+        <w:t>the City.</w:t>
       </w:r>
     </w:p>
     <w:p>
@@ -8485,32 +8357,49 @@
         <w:rPr>
           <w:bCs/>
         </w:rPr>
-        <w:t>Overall, travel by tube, tram and Docklands Light Railway tends to reduce interval widths, reinforcing the finding that these rail-based modes are most reliable.  Also</w:t>
-      </w:r>
-      <w:r>
-        <w:rPr>
-          <w:bCs/>
-        </w:rPr>
-        <w:t xml:space="preserve">, there are areas near the outskirts of the GLA area and in a western wedge where travel </w:t>
-      </w:r>
-      <w:r>
-        <w:rPr>
-          <w:bCs/>
-        </w:rPr>
-        <w:t xml:space="preserve">by bus </w:t>
-      </w:r>
-      <w:r>
-        <w:rPr>
-          <w:bCs/>
-        </w:rPr>
-        <w:t xml:space="preserve">seems quite reliable.  However, </w:t>
-      </w:r>
-      <w:r>
-        <w:rPr>
-          <w:bCs/>
-        </w:rPr>
-        <w:lastRenderedPageBreak/>
-        <w:t>in a swath of MSOAs running from the northeast to the south, bus travel seems to contribute disproportionately more to travel time variability.  This could reflect the effect of bus congestion, particularly around the City, where too many buses each with few passengers could lead to slow and irregular services.</w:t>
+        <w:t xml:space="preserve">The results for National Rail are also interesting.  Firstly, </w:t>
+      </w:r>
+      <w:r>
+        <w:rPr>
+          <w:bCs/>
+        </w:rPr>
+        <w:t xml:space="preserve">as mentioned previously, </w:t>
+      </w:r>
+      <w:r>
+        <w:rPr>
+          <w:bCs/>
+        </w:rPr>
+        <w:t>travel by National Rail in the south and southeast seems to disproportionately contribute to travel time variability in those areas</w:t>
+      </w:r>
+      <w:r>
+        <w:rPr>
+          <w:bCs/>
+        </w:rPr>
+        <w:t>.  However, travel on National Rail also seems to increase travel time variability more in the northwest and northeast.  This could be because National Rail lines from these areas terminate outside the City of London (at stations like Paddington, Marylebone, Kings Cross, Moorgate and Liverpool Street)</w:t>
+      </w:r>
+      <w:r>
+        <w:rPr>
+          <w:bCs/>
+        </w:rPr>
+        <w:t>, and orbital connections from these areas are relatively poor</w:t>
+      </w:r>
+      <w:r>
+        <w:rPr>
+          <w:bCs/>
+        </w:rPr>
+        <w:t xml:space="preserve">.  Thus, passengers travelling via National Rail from these areas to any of the 7 destinations probably need to interchange for onward travel via tube or local bus services.  This </w:t>
+      </w:r>
+      <w:r>
+        <w:rPr>
+          <w:bCs/>
+        </w:rPr>
+        <w:t>need to interchange</w:t>
+      </w:r>
+      <w:r>
+        <w:rPr>
+          <w:bCs/>
+        </w:rPr>
+        <w:t xml:space="preserve"> may make these trips more vulnerable to disruption.  Finally, although travel by National Rail does tend to increase travel time variability overall, there are isolated locations in the southwest and the north where National Rail is dependable enough to actually reduce interval widths.</w:t>
       </w:r>
     </w:p>
     <w:p>
@@ -8527,39 +8416,32 @@
         <w:rPr>
           <w:bCs/>
         </w:rPr>
-        <w:t xml:space="preserve">The results for National Rail are also interesting.  Firstly, </w:t>
-      </w:r>
-      <w:r>
-        <w:rPr>
-          <w:bCs/>
-        </w:rPr>
-        <w:t xml:space="preserve">as mentioned previously, </w:t>
-      </w:r>
-      <w:r>
-        <w:rPr>
-          <w:bCs/>
-        </w:rPr>
-        <w:t>travel by National Rail in the south and southeast seems to disproportionately contribute to travel time variability in those areas</w:t>
-      </w:r>
-      <w:r>
-        <w:rPr>
-          <w:bCs/>
-        </w:rPr>
-        <w:t xml:space="preserve">.  However, travel on National Rail also seems to increase travel time variability more in the northwest and northeast.  This could be because National Rail lines from these areas terminate outside the City of London (at stations like Paddington, Marylebone, Kings Cross, Moorgate and Liverpool Street) and do not provide interchanges to orbital routes.  Thus, passengers travelling via National Rail from these areas to any of the 7 destinations probably need to interchange at these terminals for more onward travel via tube or local bus services.  This interchanging may make these trips more vulnerable to disruption.  Finally, although travel by National Rail does tend to increase travel time variability overall, there are isolated locations in the southwest and the north where National Rail is dependable enough to </w:t>
-      </w:r>
-      <w:proofErr w:type="gramStart"/>
-      <w:r>
-        <w:rPr>
-          <w:bCs/>
-        </w:rPr>
-        <w:t>actually reduce</w:t>
-      </w:r>
-      <w:proofErr w:type="gramEnd"/>
-      <w:r>
-        <w:rPr>
-          <w:bCs/>
-        </w:rPr>
-        <w:t xml:space="preserve"> interval widths.</w:t>
+        <w:t xml:space="preserve">The results for Overground travel indicate that the Overground </w:t>
+      </w:r>
+      <w:r>
+        <w:rPr>
+          <w:bCs/>
+        </w:rPr>
+        <w:t xml:space="preserve">is </w:t>
+      </w:r>
+      <w:r>
+        <w:rPr>
+          <w:bCs/>
+        </w:rPr>
+        <w:t xml:space="preserve">less reliable north of the Thames and more reliable in the south.  This seems to make sense, as north of the Thames, tube services are much more available and reliable, while south of the Thames, where tube coverage is </w:t>
+      </w:r>
+      <w:r>
+        <w:rPr>
+          <w:bCs/>
+        </w:rPr>
+        <w:lastRenderedPageBreak/>
+        <w:t>worse, the Overground may be an effective and more reliable alternative to National Rail and bus services.</w:t>
+      </w:r>
+      <w:r>
+        <w:rPr>
+          <w:bCs/>
+        </w:rPr>
+        <w:t xml:space="preserve">  For the new TfL Rail service, the western sector seems to be particularly unreliable.</w:t>
       </w:r>
     </w:p>
     <w:p>
@@ -8576,13 +8458,43 @@
         <w:rPr>
           <w:bCs/>
         </w:rPr>
-        <w:t>The results for Overground travel indicate that the Overground seems less reliable north of the Thames and more reliable in the south.  This seems to make sense, as north of the Thames, tube services are much more available and reliable, while south of the Thames, where tube coverage is worse, the Overground may be an effective and more reliable alternative to less reliable National Rail and bus services.</w:t>
-      </w:r>
-      <w:r>
-        <w:rPr>
-          <w:bCs/>
-        </w:rPr>
-        <w:t xml:space="preserve">  For the new TfL Rail service, the western sector seems to be particularly unreliable.</w:t>
+        <w:t xml:space="preserve">Finally, while walking may not have a statistically significant effect on travel time variability at the global level, there are locations with significant local effects.  In the north, northeast and southwest, increasing distance walked tends to increase travel time variability, probably reflecting that trips from these areas to the 7 destinations tend to require more interchanging.  In the southeast, however, increasing walking decreases travel time variability; it seems that rail and bus services in these areas are so unreliable that </w:t>
+      </w:r>
+      <w:r>
+        <w:rPr>
+          <w:bCs/>
+        </w:rPr>
+        <w:t xml:space="preserve">trips involving more </w:t>
+      </w:r>
+      <w:r>
+        <w:rPr>
+          <w:bCs/>
+        </w:rPr>
+        <w:t>walk</w:t>
+      </w:r>
+      <w:r>
+        <w:rPr>
+          <w:bCs/>
+        </w:rPr>
+        <w:t>ing</w:t>
+      </w:r>
+      <w:r>
+        <w:rPr>
+          <w:bCs/>
+        </w:rPr>
+        <w:t xml:space="preserve"> </w:t>
+      </w:r>
+      <w:r>
+        <w:rPr>
+          <w:bCs/>
+        </w:rPr>
+        <w:t xml:space="preserve">tend to </w:t>
+      </w:r>
+      <w:r>
+        <w:rPr>
+          <w:bCs/>
+        </w:rPr>
+        <w:t>have more reliable travel times.</w:t>
       </w:r>
     </w:p>
     <w:p>
@@ -8595,11 +8507,25 @@
           <w:bCs/>
         </w:rPr>
       </w:pPr>
-      <w:r>
-        <w:rPr>
-          <w:bCs/>
-        </w:rPr>
-        <w:t>Finally, while walking may not have a statistically significant effect on travel time variability at the global level, there are locations with significant local effects.  In the north, northeast and southwest, increasing distance walked tends to increase travel time variability, probably reflecting that trips from these areas to the 7 destinations tend to require more interchanging.  In the southeast, however, increasing walking decreases travel time variability; it seems that rail and bus services in these areas are so unreliable that commuters who walk more may have more reliable travel times.</w:t>
+    </w:p>
+    <w:p>
+      <w:pPr>
+        <w:pStyle w:val="NoSpacing"/>
+        <w:spacing w:line="480" w:lineRule="auto"/>
+        <w:jc w:val="both"/>
+        <w:rPr>
+          <w:bCs/>
+          <w:i/>
+          <w:iCs/>
+        </w:rPr>
+      </w:pPr>
+      <w:r>
+        <w:rPr>
+          <w:bCs/>
+          <w:i/>
+          <w:iCs/>
+        </w:rPr>
+        <w:t>Reliability of Travel Modes and Social Deprivation Levels of MSOAs</w:t>
       </w:r>
     </w:p>
     <w:p>
@@ -8612,25 +8538,59 @@
           <w:bCs/>
         </w:rPr>
       </w:pPr>
-    </w:p>
-    <w:p>
-      <w:pPr>
-        <w:pStyle w:val="NoSpacing"/>
-        <w:spacing w:line="480" w:lineRule="auto"/>
-        <w:jc w:val="both"/>
-        <w:rPr>
-          <w:bCs/>
-          <w:i/>
-          <w:iCs/>
-        </w:rPr>
-      </w:pPr>
-      <w:r>
-        <w:rPr>
-          <w:bCs/>
-          <w:i/>
-          <w:iCs/>
-        </w:rPr>
-        <w:t>Reliability of Travel Modes and Social Deprivation Levels of MSOAs</w:t>
+      <w:r>
+        <w:rPr>
+          <w:bCs/>
+        </w:rPr>
+        <w:t xml:space="preserve">A final question to investigate is the extent to which areas where certain travel modes are particularly unreliable are also socially disadvantaged.  Again, I carry out a K-means clustering analysis using the MSOA-level coefficient estimates from the locally weighted regression (considering only the estimates for </w:t>
+      </w:r>
+      <w:r>
+        <w:rPr>
+          <w:bCs/>
+        </w:rPr>
+        <w:t xml:space="preserve">distance travelled by </w:t>
+      </w:r>
+      <w:r>
+        <w:rPr>
+          <w:bCs/>
+        </w:rPr>
+        <w:t xml:space="preserve">bus, National Rail, </w:t>
+      </w:r>
+      <w:r>
+        <w:rPr>
+          <w:bCs/>
+        </w:rPr>
+        <w:t xml:space="preserve">Underground </w:t>
+      </w:r>
+      <w:r>
+        <w:rPr>
+          <w:bCs/>
+        </w:rPr>
+        <w:t xml:space="preserve">and walking, since estimates for </w:t>
+      </w:r>
+      <w:r>
+        <w:rPr>
+          <w:bCs/>
+        </w:rPr>
+        <w:t xml:space="preserve">distance travelled by </w:t>
+      </w:r>
+      <w:r>
+        <w:rPr>
+          <w:bCs/>
+        </w:rPr>
+        <w:t xml:space="preserve">other </w:t>
+      </w:r>
+      <w:r>
+        <w:rPr>
+          <w:bCs/>
+        </w:rPr>
+        <w:t xml:space="preserve">modes </w:t>
+      </w:r>
+      <w:r>
+        <w:rPr>
+          <w:bCs/>
+        </w:rPr>
+        <w:t>are not available for some MSOAs) and the MSOA-level IMD rank.  The results for 6 clusters are shown in Figure XX.</w:t>
       </w:r>
     </w:p>
     <w:p>
@@ -8647,7 +8607,158 @@
         <w:rPr>
           <w:bCs/>
         </w:rPr>
-        <w:t>A final question to investigate is the extent to which areas that where certain travel modes are particularly unreliable are also socially disadvantaged.  Again, I carry out a K-means clustering analysis using the MSOA-level coefficient estimates from the locally weighted regression (considering only the estimates for the intercept, local mean interval width, bus, National Rail, tube and walking, since estimates for other covariates are not available for some MSOAs) and the MSOA-level IMD rank.  The results for 6 clusters are shown in Figure XX.</w:t>
+        <w:t xml:space="preserve">Cluster </w:t>
+      </w:r>
+      <w:r>
+        <w:rPr>
+          <w:bCs/>
+        </w:rPr>
+        <w:t>5</w:t>
+      </w:r>
+      <w:r>
+        <w:rPr>
+          <w:bCs/>
+        </w:rPr>
+        <w:t xml:space="preserve"> immediately stands out as the MSOAs where National Rail services are particularly unreliable</w:t>
+      </w:r>
+      <w:r>
+        <w:rPr>
+          <w:bCs/>
+        </w:rPr>
+        <w:t>, while bus, Underground or walking tend to be more reliable</w:t>
+      </w:r>
+      <w:r>
+        <w:rPr>
+          <w:bCs/>
+        </w:rPr>
+        <w:t xml:space="preserve">.  These are areas </w:t>
+      </w:r>
+      <w:r>
+        <w:rPr>
+          <w:bCs/>
+        </w:rPr>
+        <w:t xml:space="preserve">with direct access to stations </w:t>
+      </w:r>
+      <w:r>
+        <w:rPr>
+          <w:bCs/>
+        </w:rPr>
+        <w:t xml:space="preserve">served by Southern and Southeastern </w:t>
+      </w:r>
+      <w:r>
+        <w:rPr>
+          <w:bCs/>
+        </w:rPr>
+        <w:t>Railways</w:t>
+      </w:r>
+      <w:r>
+        <w:rPr>
+          <w:bCs/>
+        </w:rPr>
+        <w:t xml:space="preserve">, which are known to have reliability issues.  Clusters </w:t>
+      </w:r>
+      <w:r>
+        <w:rPr>
+          <w:bCs/>
+        </w:rPr>
+        <w:t>2</w:t>
+      </w:r>
+      <w:r>
+        <w:rPr>
+          <w:bCs/>
+        </w:rPr>
+        <w:t xml:space="preserve"> and </w:t>
+      </w:r>
+      <w:r>
+        <w:rPr>
+          <w:bCs/>
+        </w:rPr>
+        <w:t>3</w:t>
+      </w:r>
+      <w:r>
+        <w:rPr>
+          <w:bCs/>
+        </w:rPr>
+        <w:t xml:space="preserve"> tend to contain MSOAs with lower IMD ranks and thus higher social deprivation.  </w:t>
+      </w:r>
+      <w:r>
+        <w:rPr>
+          <w:bCs/>
+        </w:rPr>
+        <w:t>The distributions of the coefficients for Underground and walking for these clusters indicate that they enjoy similar levels of reliability for these modes.  However, buses and National Rail contribute more to travel time variability for Cluster 2</w:t>
+      </w:r>
+      <w:r>
+        <w:rPr>
+          <w:bCs/>
+        </w:rPr>
+        <w:t xml:space="preserve">.  </w:t>
+      </w:r>
+      <w:r>
+        <w:rPr>
+          <w:bCs/>
+        </w:rPr>
+        <w:t xml:space="preserve">The areas in Cluster 2, including Waterloo, Shoreditch, Rotherhithe, Greenwich, the Docklands, Stratford, the Royal Docks, Barking and Leytonstone, are where improvements to travel time reliability by bus and National Rail are likely to particularly benefit more socially disadvantaged residents.  </w:t>
+      </w:r>
+      <w:r>
+        <w:rPr>
+          <w:bCs/>
+        </w:rPr>
+        <w:t xml:space="preserve">Finally, Clusters </w:t>
+      </w:r>
+      <w:r>
+        <w:rPr>
+          <w:bCs/>
+        </w:rPr>
+        <w:t>0</w:t>
+      </w:r>
+      <w:r>
+        <w:rPr>
+          <w:bCs/>
+        </w:rPr>
+        <w:t xml:space="preserve"> and </w:t>
+      </w:r>
+      <w:r>
+        <w:rPr>
+          <w:bCs/>
+        </w:rPr>
+        <w:t>4</w:t>
+      </w:r>
+      <w:r>
+        <w:rPr>
+          <w:bCs/>
+        </w:rPr>
+        <w:t xml:space="preserve"> tend to contain </w:t>
+      </w:r>
+      <w:r>
+        <w:rPr>
+          <w:bCs/>
+        </w:rPr>
+        <w:lastRenderedPageBreak/>
+        <w:t xml:space="preserve">less deprived MSOAs, with MSOAs in Cluster </w:t>
+      </w:r>
+      <w:r>
+        <w:rPr>
+          <w:bCs/>
+        </w:rPr>
+        <w:t>4</w:t>
+      </w:r>
+      <w:r>
+        <w:rPr>
+          <w:bCs/>
+        </w:rPr>
+        <w:t xml:space="preserve"> having more reliable National Rail services than those in Cluster </w:t>
+      </w:r>
+      <w:r>
+        <w:rPr>
+          <w:bCs/>
+        </w:rPr>
+        <w:t>0</w:t>
+      </w:r>
+      <w:r>
+        <w:rPr>
+          <w:bCs/>
+        </w:rPr>
+        <w:t>.</w:t>
       </w:r>
     </w:p>
     <w:p>
@@ -8660,25 +8771,21 @@
           <w:bCs/>
         </w:rPr>
       </w:pPr>
-      <w:r>
-        <w:rPr>
-          <w:bCs/>
-        </w:rPr>
-        <w:t xml:space="preserve">Cluster 1 immediately stands out as the MSOAs where National Rail services are particularly unreliable.  These are areas served by Southern and </w:t>
-      </w:r>
-      <w:proofErr w:type="spellStart"/>
-      <w:r>
-        <w:rPr>
-          <w:bCs/>
-        </w:rPr>
-        <w:t>Southeastern</w:t>
-      </w:r>
-      <w:proofErr w:type="spellEnd"/>
-      <w:r>
-        <w:rPr>
-          <w:bCs/>
-        </w:rPr>
-        <w:t xml:space="preserve"> services, which are known to have reliability issues.  Clusters 0 and 4 tend to contain MSOAs with lower IMD ranks and thus higher social deprivation.  Cluster 0 tends to have lower coefficient estimates for the mode-specific contributions to interval widths, indicating that travel by bus, tube, National Rail and walking in these areas tends to be reliable.  On the other hand, Cluster 4 has higher coefficient estimates for distance travelled by bus and National Rail, indicating that these MSOAs are burdened by both high social deprivation and unreliable travel by these modes.  Finally, Clusters 3 and 5 tend to contain less deprived MSOAs, with MSOAs in Cluster 5 having more reliable National Rail services than those in Cluster 3.</w:t>
+    </w:p>
+    <w:p>
+      <w:pPr>
+        <w:pStyle w:val="NoSpacing"/>
+        <w:spacing w:line="480" w:lineRule="auto"/>
+        <w:jc w:val="both"/>
+        <w:rPr>
+          <w:b/>
+        </w:rPr>
+      </w:pPr>
+      <w:r>
+        <w:rPr>
+          <w:b/>
+        </w:rPr>
+        <w:t>Discussion</w:t>
       </w:r>
     </w:p>
     <w:p>
@@ -8691,22 +8798,251 @@
           <w:bCs/>
         </w:rPr>
       </w:pPr>
+      <w:r>
+        <w:rPr>
+          <w:bCs/>
+        </w:rPr>
+        <w:t>Urban planning approaches that integrate land use and transport planning aim not only to facilitate the growth of population and opportunities in cities, but also to distribute that growth in such a way that people can easily connect with the opportunities they seek.  In particular, the distribution of working-age residents, jobs and transport connectivity should be optimised to ensure that each resident is provided with sufficient job opportunities within easy access.</w:t>
+      </w:r>
     </w:p>
     <w:p>
       <w:pPr>
         <w:pStyle w:val="NoSpacing"/>
         <w:spacing w:line="480" w:lineRule="auto"/>
+        <w:ind w:firstLine="567"/>
         <w:jc w:val="both"/>
         <w:rPr>
-          <w:b/>
-        </w:rPr>
-      </w:pPr>
-      <w:r>
-        <w:rPr>
-          <w:b/>
-        </w:rPr>
-        <w:t>Discussion</w:t>
-      </w:r>
+          <w:bCs/>
+        </w:rPr>
+      </w:pPr>
+      <w:r>
+        <w:rPr>
+          <w:bCs/>
+        </w:rPr>
+        <w:t xml:space="preserve">The results from this study can be helpful to this end.  Firstly, the map of overall JPRs </w:t>
+      </w:r>
+      <w:r>
+        <w:rPr>
+          <w:bCs/>
+        </w:rPr>
+        <w:t xml:space="preserve">in Figure XX </w:t>
+      </w:r>
+      <w:r>
+        <w:rPr>
+          <w:bCs/>
+        </w:rPr>
+        <w:t>reveals locations where there are too few or too many jobs allocated per working-age resident.  This can directly guide the distribution of future growth</w:t>
+      </w:r>
+      <w:r>
+        <w:rPr>
+          <w:bCs/>
+        </w:rPr>
+        <w:t xml:space="preserve"> to shape the overall urban structure</w:t>
+      </w:r>
+      <w:r>
+        <w:rPr>
+          <w:bCs/>
+        </w:rPr>
+        <w:t>, with new housing supply being directed to locations with too many jobs per resident, and job growth being encouraged in areas with too few jobs per resident.  Transport connectivity between areas with high JPRs and low JPRs can also be enhanced, to put more residents within reach of areas with too many jobs.</w:t>
+      </w:r>
+      <w:r>
+        <w:rPr>
+          <w:bCs/>
+        </w:rPr>
+        <w:t xml:space="preserve">  This may be especially effective where adjacent areas have very different JPRs.</w:t>
+      </w:r>
+    </w:p>
+    <w:p>
+      <w:pPr>
+        <w:pStyle w:val="NoSpacing"/>
+        <w:spacing w:line="480" w:lineRule="auto"/>
+        <w:ind w:firstLine="567"/>
+        <w:jc w:val="both"/>
+        <w:rPr>
+          <w:bCs/>
+        </w:rPr>
+      </w:pPr>
+      <w:r>
+        <w:rPr>
+          <w:bCs/>
+        </w:rPr>
+        <w:t xml:space="preserve">Secondly, the typologies of MSOAs derived from the K-means clustering analyses can be used to prioritise and customise interventions to benefit more disadvantaged areas first.  For instance, referring to Figure XX, the more socially deprived and job-poor MSOAs in Cluster 4 could benefit from new public transport infrastructure to directly connect them to job-rich areas, whereas the MSOAs in Cluster 5 that experience high job provision but high social deprivation and high reliance on the high-end service sector for their jobs may be suitable targets for skills development programmes.  The K-means clustering results in Figure XX also reveal </w:t>
+      </w:r>
+      <w:r>
+        <w:rPr>
+          <w:bCs/>
+        </w:rPr>
+        <w:t xml:space="preserve">socially deprived </w:t>
+      </w:r>
+      <w:r>
+        <w:rPr>
+          <w:bCs/>
+        </w:rPr>
+        <w:t>locations where</w:t>
+      </w:r>
+      <w:r>
+        <w:rPr>
+          <w:bCs/>
+        </w:rPr>
+        <w:t xml:space="preserve"> investments to improve transport service reliability can be targeted towards specific travel modes, particularly National Rail for MSOAs in Clusters 2 and 5 and bus for Cluster 2.</w:t>
+      </w:r>
+    </w:p>
+    <w:p>
+      <w:pPr>
+        <w:pStyle w:val="NoSpacing"/>
+        <w:spacing w:line="480" w:lineRule="auto"/>
+        <w:ind w:firstLine="567"/>
+        <w:jc w:val="both"/>
+        <w:rPr>
+          <w:bCs/>
+        </w:rPr>
+      </w:pPr>
+      <w:r>
+        <w:rPr>
+          <w:bCs/>
+        </w:rPr>
+        <w:lastRenderedPageBreak/>
+        <w:t xml:space="preserve">To a certain extent, these recommendations are in line with what the GLA already plans to do to improve transport connectivity and distribute growth more equitably throughout London.  </w:t>
+      </w:r>
+      <w:r>
+        <w:rPr>
+          <w:bCs/>
+        </w:rPr>
+        <w:t xml:space="preserve">For instance, the upcoming Elizabeth Line is expected to greatly improve connectivity from the east and west of London to the centre, placing more workers within 45min travel time of the job-rich centre, and this should help to move the JPRs in areas along the route towards a more balanced state.  The proposed Crossrail 2 project, which runs from the north through the Lea Valley to the southwest (+ citation), could also put many more jobs within reach of the deprived communities in the north, and significantly improve travel time reliability for these areas.  </w:t>
+      </w:r>
+      <w:r>
+        <w:rPr>
+          <w:bCs/>
+        </w:rPr>
+        <w:t>The Mayor’s Transport Strategy</w:t>
+      </w:r>
+      <w:sdt>
+        <w:sdtPr>
+          <w:rPr>
+            <w:bCs/>
+          </w:rPr>
+          <w:id w:val="1972163292"/>
+          <w:citation/>
+        </w:sdtPr>
+        <w:sdtContent>
+          <w:r>
+            <w:rPr>
+              <w:bCs/>
+            </w:rPr>
+            <w:fldChar w:fldCharType="begin"/>
+          </w:r>
+          <w:r>
+            <w:rPr>
+              <w:bCs/>
+            </w:rPr>
+            <w:instrText xml:space="preserve"> CITATION GLA2018 \l 18441 </w:instrText>
+          </w:r>
+          <w:r>
+            <w:rPr>
+              <w:bCs/>
+            </w:rPr>
+            <w:fldChar w:fldCharType="separate"/>
+          </w:r>
+          <w:r>
+            <w:rPr>
+              <w:bCs/>
+              <w:noProof/>
+            </w:rPr>
+            <w:t xml:space="preserve"> </w:t>
+          </w:r>
+          <w:r>
+            <w:rPr>
+              <w:noProof/>
+            </w:rPr>
+            <w:t>(Greater London Authority, 2018)</w:t>
+          </w:r>
+          <w:r>
+            <w:rPr>
+              <w:bCs/>
+            </w:rPr>
+            <w:fldChar w:fldCharType="end"/>
+          </w:r>
+        </w:sdtContent>
+      </w:sdt>
+      <w:r>
+        <w:rPr>
+          <w:bCs/>
+        </w:rPr>
+        <w:t xml:space="preserve"> </w:t>
+      </w:r>
+      <w:r>
+        <w:rPr>
+          <w:bCs/>
+        </w:rPr>
+        <w:t xml:space="preserve">also </w:t>
+      </w:r>
+      <w:r>
+        <w:rPr>
+          <w:bCs/>
+        </w:rPr>
+        <w:t>calls for improvements to bus connectivity and reliability (p</w:t>
+      </w:r>
+      <w:r>
+        <w:rPr>
+          <w:bCs/>
+        </w:rPr>
+        <w:t>p</w:t>
+      </w:r>
+      <w:r>
+        <w:rPr>
+          <w:bCs/>
+        </w:rPr>
+        <w:t>.155-9), improvements to rail reliability south of the Thames</w:t>
+      </w:r>
+      <w:r>
+        <w:rPr>
+          <w:bCs/>
+        </w:rPr>
+        <w:t xml:space="preserve"> particularly through the conversion of National Rail services to Overground services through “metroisation”</w:t>
+      </w:r>
+      <w:r>
+        <w:rPr>
+          <w:bCs/>
+        </w:rPr>
+        <w:t xml:space="preserve"> (pp.180-1)</w:t>
+      </w:r>
+      <w:r>
+        <w:rPr>
+          <w:bCs/>
+        </w:rPr>
+        <w:t>,</w:t>
+      </w:r>
+      <w:r>
+        <w:rPr>
+          <w:bCs/>
+        </w:rPr>
+        <w:t xml:space="preserve"> and the encouragement of housing and job growth in areas with good connections by public transport (p.214)</w:t>
+      </w:r>
+      <w:r>
+        <w:rPr>
+          <w:bCs/>
+        </w:rPr>
+        <w:t>.  The findings from this study can add further justifications for pursuing these strategies.</w:t>
+      </w:r>
+    </w:p>
+    <w:p>
+      <w:pPr>
+        <w:pStyle w:val="NoSpacing"/>
+        <w:spacing w:line="480" w:lineRule="auto"/>
+        <w:ind w:firstLine="567"/>
+        <w:jc w:val="both"/>
+        <w:rPr>
+          <w:bCs/>
+        </w:rPr>
+      </w:pPr>
+      <w:r>
+        <w:rPr>
+          <w:bCs/>
+        </w:rPr>
+        <w:t>Nonetheless, the findings can aid in prioritising areas for the implementation of these strategies.</w:t>
+      </w:r>
+      <w:bookmarkStart w:id="0" w:name="_GoBack"/>
+      <w:bookmarkEnd w:id="0"/>
     </w:p>
     <w:p>
       <w:pPr>
@@ -8856,7 +9192,6 @@
                   <w:noProof/>
                   <w:lang w:val="en-US"/>
                 </w:rPr>
-                <w:lastRenderedPageBreak/>
                 <w:t xml:space="preserve">El-Geneidy, A. et al., 2016. The cost of equity: assessing transit accessibility and social disparity using total travel cost. </w:t>
               </w:r>
               <w:r>
@@ -8890,6 +9225,7 @@
                   <w:noProof/>
                   <w:lang w:val="en-US"/>
                 </w:rPr>
+                <w:lastRenderedPageBreak/>
                 <w:t xml:space="preserve">Ford, A., Barr, S., Dawson, R. &amp; James, P., 2015. Transport accessibility analysis using GIS: assessing sustainable transport in London. </w:t>
               </w:r>
               <w:r>
@@ -9180,7 +9516,6 @@
                   <w:noProof/>
                   <w:lang w:val="en-US"/>
                 </w:rPr>
-                <w:lastRenderedPageBreak/>
                 <w:t xml:space="preserve">Levine, J., 1998. Rethinking accessibility and jobs-housing balance. </w:t>
               </w:r>
               <w:r>
@@ -9214,6 +9549,7 @@
                   <w:noProof/>
                   <w:lang w:val="en-US"/>
                 </w:rPr>
+                <w:lastRenderedPageBreak/>
                 <w:t xml:space="preserve">Lucas, K., 2012. Transport and social exclusion: where are we now?. </w:t>
               </w:r>
               <w:r>
@@ -11924,7 +12260,7 @@
 </file>
 
 <file path=customXml/itemProps1.xml><?xml version="1.0" encoding="utf-8"?>
-<ds:datastoreItem xmlns:ds="http://schemas.openxmlformats.org/officeDocument/2006/customXml" ds:itemID="{7D645902-3D46-41A6-A039-307EB6F3B2A9}">
+<ds:datastoreItem xmlns:ds="http://schemas.openxmlformats.org/officeDocument/2006/customXml" ds:itemID="{3349D6B0-9EB6-4AC6-ACD6-3A46A25CF1ED}">
   <ds:schemaRefs>
     <ds:schemaRef ds:uri="http://schemas.openxmlformats.org/officeDocument/2006/bibliography"/>
   </ds:schemaRefs>

</xml_diff>

<commit_message>
rewrote intro and lit review to include travel time variability angle
</commit_message>
<xml_diff>
--- a/00 Paper/20190712 capstone.docx
+++ b/00 Paper/20190712 capstone.docx
@@ -32,40 +32,25 @@
         <w:jc w:val="both"/>
       </w:pPr>
       <w:r>
-        <w:t xml:space="preserve">Cities support </w:t>
-      </w:r>
-      <w:r>
-        <w:t>dense social, economic, physical and intellectual networks</w:t>
-      </w:r>
-      <w:r>
-        <w:t>,</w:t>
-      </w:r>
-      <w:r>
-        <w:t xml:space="preserve"> </w:t>
-      </w:r>
-      <w:r>
-        <w:t xml:space="preserve">which </w:t>
-      </w:r>
-      <w:r>
-        <w:t>facilitate frequent and complex interactions</w:t>
-      </w:r>
-      <w:r>
-        <w:t xml:space="preserve"> </w:t>
-      </w:r>
-      <w:r>
-        <w:t xml:space="preserve">that in turn </w:t>
-      </w:r>
-      <w:r>
-        <w:t>drive</w:t>
-      </w:r>
-      <w:r>
-        <w:t xml:space="preserve"> </w:t>
+        <w:t xml:space="preserve">A city’s </w:t>
       </w:r>
       <w:r>
         <w:t xml:space="preserve">vibrancy, </w:t>
       </w:r>
       <w:r>
         <w:t xml:space="preserve">productivity, efficiency and innovation </w:t>
+      </w:r>
+      <w:r>
+        <w:t xml:space="preserve">depends </w:t>
+      </w:r>
+      <w:r>
+        <w:t xml:space="preserve">in large part </w:t>
+      </w:r>
+      <w:r>
+        <w:t xml:space="preserve">on how efficiently it can connect </w:t>
+      </w:r>
+      <w:r>
+        <w:t>job opportunities and workers to each other through economic, social, physical and intellectual networks</w:t>
       </w:r>
       <w:sdt>
         <w:sdtPr>
@@ -105,107 +90,121 @@
         </w:sdtContent>
       </w:sdt>
       <w:r>
-        <w:t xml:space="preserve">.  However, </w:t>
-      </w:r>
-      <w:r>
-        <w:rPr>
-          <w:iCs/>
-        </w:rPr>
-        <w:t>the same networks also contribute to higher inequality in urban areas</w:t>
-      </w:r>
-      <w:r>
-        <w:t xml:space="preserve">, as </w:t>
-      </w:r>
-      <w:r>
-        <w:t>people</w:t>
+        <w:t xml:space="preserve">.  </w:t>
+      </w:r>
+      <w:r>
+        <w:t>An approach to u</w:t>
+      </w:r>
+      <w:r>
+        <w:t xml:space="preserve">rban planning </w:t>
+      </w:r>
+      <w:r>
+        <w:t xml:space="preserve">that integrates land use and transportation strategies can </w:t>
+      </w:r>
+      <w:r>
+        <w:t xml:space="preserve">facilitate </w:t>
+      </w:r>
+      <w:r>
+        <w:t xml:space="preserve">this </w:t>
+      </w:r>
+      <w:r>
+        <w:t>by</w:t>
       </w:r>
       <w:r>
         <w:t xml:space="preserve"> </w:t>
       </w:r>
       <w:r>
-        <w:t xml:space="preserve">with different links in </w:t>
-      </w:r>
-      <w:r>
-        <w:t xml:space="preserve">the </w:t>
-      </w:r>
-      <w:r>
-        <w:t>network</w:t>
-      </w:r>
-      <w:r>
-        <w:t>s</w:t>
-      </w:r>
-      <w:r>
-        <w:t xml:space="preserve"> </w:t>
-      </w:r>
-      <w:r>
-        <w:t xml:space="preserve">experience different levels of </w:t>
-      </w:r>
-      <w:r>
-        <w:t xml:space="preserve">connectivity </w:t>
-      </w:r>
-      <w:r>
-        <w:t>to opportunities and resources</w:t>
-      </w:r>
-      <w:r>
-        <w:t xml:space="preserve">, which in turn </w:t>
-      </w:r>
-      <w:r>
-        <w:t xml:space="preserve">contributes </w:t>
-      </w:r>
-      <w:r>
-        <w:t>to differentiated outcomes among individuals</w:t>
-      </w:r>
-      <w:r>
-        <w:t xml:space="preserve">.  </w:t>
-      </w:r>
-      <w:r>
-        <w:t xml:space="preserve">In particular, </w:t>
-      </w:r>
-      <w:r>
-        <w:t xml:space="preserve">different </w:t>
-      </w:r>
-      <w:r>
-        <w:t xml:space="preserve">neighbourhoods </w:t>
-      </w:r>
-      <w:r>
-        <w:t xml:space="preserve">are connected </w:t>
-      </w:r>
-      <w:r>
-        <w:t xml:space="preserve">differently </w:t>
-      </w:r>
-      <w:r>
-        <w:t>to the transport network</w:t>
-      </w:r>
-      <w:r>
-        <w:t>, leading to their residents</w:t>
-      </w:r>
-      <w:r>
-        <w:t xml:space="preserve"> </w:t>
-      </w:r>
-      <w:r>
-        <w:t>experienc</w:t>
-      </w:r>
-      <w:r>
-        <w:t>ing</w:t>
-      </w:r>
-      <w:r>
-        <w:t xml:space="preserve"> </w:t>
-      </w:r>
-      <w:r>
-        <w:t xml:space="preserve">uneven </w:t>
-      </w:r>
-      <w:r>
-        <w:t>levels of accessibility to jobs (defined as the ability to reach suitable job opportunities within a reasonable travel time or cost</w:t>
-      </w:r>
-      <w:r>
-        <w:t xml:space="preserve"> via the transport network</w:t>
-      </w:r>
-      <w:r>
-        <w:t>)</w:t>
+        <w:t xml:space="preserve">optimising </w:t>
+      </w:r>
+      <w:r>
+        <w:t xml:space="preserve">the spatial distribution of residents and </w:t>
+      </w:r>
+      <w:r>
+        <w:t>job opportunities</w:t>
+      </w:r>
+      <w:r>
+        <w:t xml:space="preserve">, relative to the connectivity provided by the transport network, so </w:t>
+      </w:r>
+      <w:r>
+        <w:t xml:space="preserve">that the available transportation capacity can be used most efficiently </w:t>
+      </w:r>
+      <w:r>
+        <w:t xml:space="preserve">to maximise the ability of </w:t>
+      </w:r>
+      <w:r>
+        <w:t xml:space="preserve">workers </w:t>
+      </w:r>
+      <w:r>
+        <w:t xml:space="preserve">to access the </w:t>
+      </w:r>
+      <w:r>
+        <w:t xml:space="preserve">jobs </w:t>
+      </w:r>
+      <w:r>
+        <w:t xml:space="preserve">that </w:t>
+      </w:r>
+      <w:r>
+        <w:t xml:space="preserve">they </w:t>
+      </w:r>
+      <w:r>
+        <w:t>seek</w:t>
+      </w:r>
+      <w:r>
+        <w:t>.</w:t>
+      </w:r>
+    </w:p>
+    <w:p>
+      <w:pPr>
+        <w:pStyle w:val="NoSpacing"/>
+        <w:spacing w:line="480" w:lineRule="auto"/>
+        <w:ind w:firstLine="567"/>
+        <w:jc w:val="both"/>
+      </w:pPr>
+      <w:r>
+        <w:t xml:space="preserve">To </w:t>
+      </w:r>
+      <w:r>
+        <w:t>support this</w:t>
+      </w:r>
+      <w:r>
+        <w:t xml:space="preserve">, </w:t>
+      </w:r>
+      <w:r>
+        <w:t xml:space="preserve">methodologies are needed </w:t>
+      </w:r>
+      <w:r>
+        <w:t xml:space="preserve">to analyse </w:t>
+      </w:r>
+      <w:r>
+        <w:t xml:space="preserve">macro-scale </w:t>
+      </w:r>
+      <w:r>
+        <w:t xml:space="preserve">patterns in the distribution </w:t>
+      </w:r>
+      <w:r>
+        <w:t xml:space="preserve">of </w:t>
+      </w:r>
+      <w:r>
+        <w:t xml:space="preserve">job </w:t>
+      </w:r>
+      <w:r>
+        <w:t xml:space="preserve">accessibility (defined as </w:t>
+      </w:r>
+      <w:r>
+        <w:t xml:space="preserve">residents’ </w:t>
+      </w:r>
+      <w:r>
+        <w:t xml:space="preserve">ability to reach suitable </w:t>
+      </w:r>
+      <w:r>
+        <w:t xml:space="preserve">job </w:t>
+      </w:r>
+      <w:r>
+        <w:t>opportunities within a reasonable travel time or cost via the transport network)</w:t>
       </w:r>
       <w:sdt>
         <w:sdtPr>
-          <w:id w:val="2075935772"/>
+          <w:id w:val="-1218584704"/>
           <w:citation/>
         </w:sdtPr>
         <w:sdtContent>
@@ -236,63 +235,24 @@
         </w:sdtContent>
       </w:sdt>
       <w:r>
-        <w:t>, which constrains the job options available to them and shapes their eventual employment outcomes</w:t>
-      </w:r>
-      <w:r>
-        <w:t>.</w:t>
-      </w:r>
-      <w:r>
-        <w:t xml:space="preserve">  </w:t>
-      </w:r>
-      <w:r>
-        <w:t xml:space="preserve">In some locations, </w:t>
-      </w:r>
-      <w:r>
-        <w:t xml:space="preserve">workers </w:t>
-      </w:r>
-      <w:r>
-        <w:t xml:space="preserve">burdened by </w:t>
-      </w:r>
-      <w:r>
-        <w:t xml:space="preserve">lower accessibility </w:t>
-      </w:r>
-      <w:r>
-        <w:t xml:space="preserve">may also experience </w:t>
-      </w:r>
-      <w:r>
-        <w:t xml:space="preserve">higher </w:t>
-      </w:r>
-      <w:r>
-        <w:t>social disadvantage (</w:t>
-      </w:r>
-      <w:r>
-        <w:t>such as low education, poverty or physical disabilities</w:t>
-      </w:r>
-      <w:r>
-        <w:t>)</w:t>
+        <w:t>.  In the transportation research and urban planning literature, a wide range of accessibility indicators have been developed</w:t>
+      </w:r>
+      <w:r>
+        <w:t>, but the measures that are used in practice tend to be those that are easiest to calculate and interpret</w:t>
       </w:r>
       <w:sdt>
         <w:sdtPr>
-          <w:rPr>
-            <w:i/>
-          </w:rPr>
-          <w:id w:val="1143163041"/>
+          <w:id w:val="-1484617635"/>
           <w:citation/>
         </w:sdtPr>
         <w:sdtContent>
           <w:r>
-            <w:rPr>
-              <w:i/>
-            </w:rPr>
             <w:fldChar w:fldCharType="begin"/>
           </w:r>
           <w:r>
-            <w:instrText xml:space="preserve"> CITATION El_Geneidy_2016 \l 18441 </w:instrText>
-          </w:r>
-          <w:r>
-            <w:rPr>
-              <w:i/>
-            </w:rPr>
+            <w:instrText xml:space="preserve"> CITATION Geurs_2004 \l 18441 </w:instrText>
+          </w:r>
+          <w:r>
             <w:fldChar w:fldCharType="separate"/>
           </w:r>
           <w:r>
@@ -305,16 +265,84 @@
             <w:rPr>
               <w:noProof/>
             </w:rPr>
-            <w:t>(El-Geneidy, et al., 2016)</w:t>
-          </w:r>
-          <w:r>
-            <w:rPr>
-              <w:i/>
-            </w:rPr>
+            <w:t>(Geurs &amp; Wee, 2004)</w:t>
+          </w:r>
+          <w:r>
             <w:fldChar w:fldCharType="end"/>
           </w:r>
         </w:sdtContent>
       </w:sdt>
+      <w:r>
+        <w:t xml:space="preserve">.  However, </w:t>
+      </w:r>
+      <w:r>
+        <w:t xml:space="preserve">this ease of use comes at a cost, as </w:t>
+      </w:r>
+      <w:r>
+        <w:t>the</w:t>
+      </w:r>
+      <w:r>
+        <w:t>se indicators</w:t>
+      </w:r>
+      <w:r>
+        <w:t xml:space="preserve"> focus on the extent to which the </w:t>
+      </w:r>
+      <w:r>
+        <w:t xml:space="preserve">overall </w:t>
+      </w:r>
+      <w:r>
+        <w:t xml:space="preserve">job </w:t>
+      </w:r>
+      <w:r>
+        <w:t xml:space="preserve">supply is </w:t>
+      </w:r>
+      <w:proofErr w:type="spellStart"/>
+      <w:r>
+        <w:t>spatio</w:t>
+      </w:r>
+      <w:proofErr w:type="spellEnd"/>
+      <w:r>
+        <w:t xml:space="preserve">-temporally </w:t>
+      </w:r>
+      <w:r>
+        <w:t>match</w:t>
+      </w:r>
+      <w:r>
+        <w:t xml:space="preserve">ed to </w:t>
+      </w:r>
+      <w:r>
+        <w:t xml:space="preserve">the overall spatial distribution of workers’ residential locations, without accounting for </w:t>
+      </w:r>
+      <w:r>
+        <w:t xml:space="preserve">worker characteristics (different workers may have different abilities to use the transport options available or to take advantage of the jobs that they can physically access), </w:t>
+      </w:r>
+      <w:r>
+        <w:t xml:space="preserve">job </w:t>
+      </w:r>
+      <w:r>
+        <w:t xml:space="preserve">characteristics </w:t>
+      </w:r>
+      <w:r>
+        <w:t>(</w:t>
+      </w:r>
+      <w:r>
+        <w:t>such as required skills or reliance on certain economic sectors</w:t>
+      </w:r>
+      <w:r>
+        <w:t xml:space="preserve">) </w:t>
+      </w:r>
+      <w:r>
+        <w:t xml:space="preserve">and </w:t>
+      </w:r>
+      <w:r>
+        <w:t xml:space="preserve">travel time </w:t>
+      </w:r>
+      <w:r>
+        <w:t>reliability</w:t>
+      </w:r>
+      <w:r>
+        <w:t xml:space="preserve"> (travellers need to account for a certain level of uncertainty in travel times on any given day)</w:t>
+      </w:r>
       <w:r>
         <w:t>.</w:t>
       </w:r>
@@ -327,32 +355,111 @@
         <w:jc w:val="both"/>
       </w:pPr>
       <w:r>
-        <w:t>While the unevenness of job accessibility in cities has been widely studied, most extant analyses under-explore a</w:t>
-      </w:r>
-      <w:r>
-        <w:t xml:space="preserve"> highly salient</w:t>
-      </w:r>
-      <w:r>
-        <w:t xml:space="preserve"> aspect of </w:t>
-      </w:r>
-      <w:r>
-        <w:t xml:space="preserve">the actual experience of </w:t>
-      </w:r>
-      <w:r>
-        <w:t xml:space="preserve">urban </w:t>
-      </w:r>
-      <w:r>
-        <w:t xml:space="preserve">commuting: </w:t>
-      </w:r>
-      <w:r>
-        <w:t xml:space="preserve">day-to-day variability in </w:t>
-      </w:r>
-      <w:r>
-        <w:t>travel times</w:t>
+        <w:t xml:space="preserve">This study demonstrates how these </w:t>
+      </w:r>
+      <w:r>
+        <w:t xml:space="preserve">three </w:t>
+      </w:r>
+      <w:r>
+        <w:t xml:space="preserve">dimensions can be integrated with accessibility analyses in a way that preserves the attractive simplicity of the accessibility indicators while allowing a more nuanced interpretation of the distribution of accessibility among the working-age population.  </w:t>
+      </w:r>
+      <w:r>
+        <w:t xml:space="preserve">Focusing on London, </w:t>
+      </w:r>
+      <w:r>
+        <w:t>I develop a typology of neighbourhoods that categorise</w:t>
+      </w:r>
+      <w:r>
+        <w:t>s</w:t>
+      </w:r>
+      <w:r>
+        <w:t xml:space="preserve"> them by </w:t>
+      </w:r>
+      <w:r>
+        <w:t xml:space="preserve">overall accessibility to jobs, the relative social disadvantage of their working-age population, the sectoral diversity of the available jobs and travel time </w:t>
+      </w:r>
+      <w:r>
+        <w:t>reliability</w:t>
+      </w:r>
+      <w:r>
+        <w:t xml:space="preserve">.  In addition to providing insights into how the </w:t>
+      </w:r>
+      <w:r>
+        <w:lastRenderedPageBreak/>
+        <w:t xml:space="preserve">large-scale spatial structure of London could be adjusted to improve job-worker </w:t>
+      </w:r>
+      <w:proofErr w:type="spellStart"/>
+      <w:r>
+        <w:t>spatio</w:t>
+      </w:r>
+      <w:proofErr w:type="spellEnd"/>
+      <w:r>
+        <w:t xml:space="preserve">-temporal matching, the results can also provide guidance for where to focus measures that </w:t>
+      </w:r>
+      <w:r>
+        <w:t>support workers, encourage job growth in certain sectors</w:t>
+      </w:r>
+      <w:r>
+        <w:t xml:space="preserve"> and </w:t>
+      </w:r>
+      <w:r>
+        <w:t xml:space="preserve">improve </w:t>
+      </w:r>
+      <w:r>
+        <w:t xml:space="preserve">public transport reliability, thus allowing for </w:t>
+      </w:r>
+      <w:r>
+        <w:t>closer coordination between land-use, transport, economic and social strategies</w:t>
+      </w:r>
+      <w:r>
+        <w:t>.</w:t>
+      </w:r>
+    </w:p>
+    <w:p>
+      <w:pPr>
+        <w:pStyle w:val="NoSpacing"/>
+        <w:spacing w:line="480" w:lineRule="auto"/>
+        <w:jc w:val="both"/>
+      </w:pPr>
+    </w:p>
+    <w:p>
+      <w:pPr>
+        <w:pStyle w:val="NoSpacing"/>
+        <w:spacing w:line="480" w:lineRule="auto"/>
+        <w:jc w:val="both"/>
+        <w:rPr>
+          <w:b/>
+        </w:rPr>
+      </w:pPr>
+      <w:r>
+        <w:rPr>
+          <w:b/>
+        </w:rPr>
+        <w:t>Literature Review</w:t>
+      </w:r>
+    </w:p>
+    <w:p>
+      <w:pPr>
+        <w:pStyle w:val="NoSpacing"/>
+        <w:spacing w:line="480" w:lineRule="auto"/>
+        <w:ind w:firstLine="567"/>
+        <w:jc w:val="both"/>
+      </w:pPr>
+      <w:r>
+        <w:t xml:space="preserve">Because of the importance of accessibility in understanding how cities function, researchers have </w:t>
+      </w:r>
+      <w:r>
+        <w:t>developed</w:t>
+      </w:r>
+      <w:r>
+        <w:t xml:space="preserve"> </w:t>
+      </w:r>
+      <w:r>
+        <w:t>a wide range of accessibility indicators</w:t>
       </w:r>
       <w:sdt>
         <w:sdtPr>
-          <w:id w:val="-247113937"/>
+          <w:id w:val="1999765469"/>
           <w:citation/>
         </w:sdtPr>
         <w:sdtContent>
@@ -360,7 +467,7 @@
             <w:fldChar w:fldCharType="begin"/>
           </w:r>
           <w:r>
-            <w:instrText xml:space="preserve"> CITATION Kat19 \l 18441 </w:instrText>
+            <w:instrText xml:space="preserve"> CITATION Geurs_2004 \l 18441 </w:instrText>
           </w:r>
           <w:r>
             <w:fldChar w:fldCharType="separate"/>
@@ -375,7 +482,7 @@
             <w:rPr>
               <w:noProof/>
             </w:rPr>
-            <w:t>(Katz &amp; Quealy, 2019)</w:t>
+            <w:t>(Geurs &amp; Wee, 2004)</w:t>
           </w:r>
           <w:r>
             <w:fldChar w:fldCharType="end"/>
@@ -383,43 +490,102 @@
         </w:sdtContent>
       </w:sdt>
       <w:r>
-        <w:t xml:space="preserve">, which may arise from congestion, varying service schedules and failures of parts of the network.  This </w:t>
-      </w:r>
-      <w:r>
-        <w:t xml:space="preserve">is </w:t>
-      </w:r>
-      <w:r>
-        <w:t xml:space="preserve">because </w:t>
-      </w:r>
-      <w:r>
-        <w:t xml:space="preserve">of the limited availability in the past of </w:t>
-      </w:r>
-      <w:r>
-        <w:t xml:space="preserve">data on transport connectivity with sufficiently fine spatial and temporal resolution to capture </w:t>
-      </w:r>
-      <w:r>
-        <w:t>such variability</w:t>
-      </w:r>
-      <w:r>
-        <w:t>.  This data limitation has recently begun to be alleviated</w:t>
-      </w:r>
-      <w:r>
-        <w:t xml:space="preserve">, particularly </w:t>
-      </w:r>
-      <w:r>
-        <w:t xml:space="preserve">through the spread of </w:t>
-      </w:r>
-      <w:r>
-        <w:t>real-time trip planning platforms</w:t>
-      </w:r>
-      <w:r>
-        <w:t xml:space="preserve">, and this study leverages on </w:t>
-      </w:r>
-      <w:r>
-        <w:t xml:space="preserve">this </w:t>
-      </w:r>
-      <w:r>
-        <w:t>new data source to investigate urban accessibility from the angle of travel time variability</w:t>
+        <w:t xml:space="preserve">.  </w:t>
+      </w:r>
+      <w:r>
+        <w:t xml:space="preserve">Of these, </w:t>
+      </w:r>
+      <w:r>
+        <w:t>“</w:t>
+      </w:r>
+      <w:r>
+        <w:t>l</w:t>
+      </w:r>
+      <w:r>
+        <w:t>ocation-based” measures</w:t>
+      </w:r>
+      <w:r>
+        <w:t xml:space="preserve"> </w:t>
+      </w:r>
+      <w:r>
+        <w:t>are widely used for city-level analyses,</w:t>
+      </w:r>
+      <w:r>
+        <w:t xml:space="preserve"> </w:t>
+      </w:r>
+      <w:r>
+        <w:t xml:space="preserve">because they treat </w:t>
+      </w:r>
+      <w:r>
+        <w:t>accessibility as a property of different areas (as opposed to a property of travellers or of components in the transport network)</w:t>
+      </w:r>
+      <w:r>
+        <w:t xml:space="preserve"> and thus can be used to spatially aggregate and visualise </w:t>
+      </w:r>
+      <w:r>
+        <w:t>patterns in the distribution of accessibility</w:t>
+      </w:r>
+      <w:sdt>
+        <w:sdtPr>
+          <w:id w:val="1708527989"/>
+          <w:citation/>
+        </w:sdtPr>
+        <w:sdtContent>
+          <w:r>
+            <w:fldChar w:fldCharType="begin"/>
+          </w:r>
+          <w:r>
+            <w:instrText xml:space="preserve"> CITATION Shen1998 \l 18441  \m sanchez1999 \m Kotavaara_2012 \m El_Geneidy_2016 \m Niehaus2016 \m Guzman2017 \m Guzman_2018 \m Deboosere2018</w:instrText>
+          </w:r>
+          <w:r>
+            <w:fldChar w:fldCharType="separate"/>
+          </w:r>
+          <w:r>
+            <w:rPr>
+              <w:noProof/>
+            </w:rPr>
+            <w:t xml:space="preserve"> </w:t>
+          </w:r>
+          <w:r>
+            <w:rPr>
+              <w:noProof/>
+            </w:rPr>
+            <w:t>(Shen, 1998; Sanchez, 1999; Kotavaara, et al., 2012; El-Geneidy, et al., 2016; Neihaus, et al., 2016; Guzman, et al., 2017; Guzman &amp; Oviedo, 2018; Deboosere &amp; El-Geneidy, 2018)</w:t>
+          </w:r>
+          <w:r>
+            <w:fldChar w:fldCharType="end"/>
+          </w:r>
+        </w:sdtContent>
+      </w:sdt>
+      <w:r>
+        <w:t>.</w:t>
+      </w:r>
+      <w:r>
+        <w:t xml:space="preserve">  </w:t>
+      </w:r>
+      <w:r>
+        <w:t xml:space="preserve">In general, analyses using location-based measures </w:t>
+      </w:r>
+      <w:r>
+        <w:t xml:space="preserve">show that accessibility levels vary widely </w:t>
+      </w:r>
+      <w:r>
+        <w:t>within cities</w:t>
+      </w:r>
+      <w:r>
+        <w:t xml:space="preserve">, largely </w:t>
+      </w:r>
+      <w:r>
+        <w:t xml:space="preserve">because job distributions tend to be highly clustered, </w:t>
+      </w:r>
+      <w:r>
+        <w:t xml:space="preserve">and transport connectivity </w:t>
+      </w:r>
+      <w:r>
+        <w:t xml:space="preserve">is unevenly provided </w:t>
+      </w:r>
+      <w:r>
+        <w:t>(areas with higher density tend to be better connected with faster, higher-capacity transport links)</w:t>
       </w:r>
       <w:r>
         <w:t>.</w:t>
@@ -433,109 +599,99 @@
         <w:jc w:val="both"/>
       </w:pPr>
       <w:r>
-        <w:t xml:space="preserve">I </w:t>
-      </w:r>
-      <w:r>
-        <w:t xml:space="preserve">will analyse the </w:t>
-      </w:r>
-      <w:r>
-        <w:t xml:space="preserve">how </w:t>
-      </w:r>
-      <w:r>
-        <w:t xml:space="preserve">accessibility to jobs </w:t>
-      </w:r>
-      <w:r>
-        <w:t xml:space="preserve">and variability in travel times </w:t>
-      </w:r>
-      <w:r>
-        <w:t xml:space="preserve">via public transport </w:t>
-      </w:r>
-      <w:r>
-        <w:t xml:space="preserve">affects working-age residents living in different areas under the jurisdiction of </w:t>
-      </w:r>
-      <w:r>
-        <w:t>the Greater London Authorit</w:t>
-      </w:r>
-      <w:r>
-        <w:t>y</w:t>
-      </w:r>
-      <w:r>
-        <w:t xml:space="preserve"> (GLA)</w:t>
-      </w:r>
-      <w:r>
-        <w:t xml:space="preserve">, with the aim of identifying areas that are burdened with </w:t>
-      </w:r>
-      <w:r>
-        <w:t>poor accessibility to jobs</w:t>
-      </w:r>
-      <w:r>
-        <w:t>,</w:t>
-      </w:r>
-      <w:r>
-        <w:t xml:space="preserve"> low travel time reliability</w:t>
-      </w:r>
-      <w:r>
-        <w:t xml:space="preserve"> and/or high social disadvantage</w:t>
-      </w:r>
-      <w:r>
-        <w:t xml:space="preserve">.  In addition to demonstrating </w:t>
-      </w:r>
-      <w:r>
-        <w:t>a methodology to productively incorporate the novel angle of travel time variability into</w:t>
-      </w:r>
-      <w:r>
-        <w:t xml:space="preserve"> accessibility </w:t>
+        <w:t>It is widely recognised that one drawback of location-based accessibility indicators is that they match workers to jobs as if every worker and every job were interchangeable.  To capture how accessibility levels vary across different types of workers and jobs</w:t>
+      </w:r>
+      <w:r>
+        <w:t>, some studies calculate accessibility indicators for subsets of workers (such as low-income workers) matched to the jobs that are suitable for them (like jobs in sectors that tend to pay lower wages)</w:t>
+      </w:r>
+      <w:sdt>
+        <w:sdtPr>
+          <w:id w:val="-1827117333"/>
+          <w:citation/>
+        </w:sdtPr>
+        <w:sdtContent>
+          <w:r>
+            <w:fldChar w:fldCharType="begin"/>
+          </w:r>
+          <w:r>
+            <w:instrText xml:space="preserve"> CITATION Shen1998 \l 18441  \m Deboosere2018</w:instrText>
+          </w:r>
+          <w:r>
+            <w:fldChar w:fldCharType="separate"/>
+          </w:r>
+          <w:r>
+            <w:rPr>
+              <w:noProof/>
+            </w:rPr>
+            <w:t xml:space="preserve"> </w:t>
+          </w:r>
+          <w:r>
+            <w:rPr>
+              <w:noProof/>
+            </w:rPr>
+            <w:t>(Shen, 1998; Deboosere &amp; El-Geneidy, 2018)</w:t>
+          </w:r>
+          <w:r>
+            <w:fldChar w:fldCharType="end"/>
+          </w:r>
+        </w:sdtContent>
+      </w:sdt>
+      <w:r>
+        <w:t xml:space="preserve">, while others examine how accessibility levels vary </w:t>
+      </w:r>
+      <w:r>
+        <w:t xml:space="preserve">by </w:t>
+      </w:r>
+      <w:r>
+        <w:t>area</w:t>
+      </w:r>
+      <w:r>
+        <w:t>-level</w:t>
+      </w:r>
+      <w:r>
+        <w:t xml:space="preserve"> indicators of social disadvantage (such as neighbourhood average income, or an index measuring neighbourhood residents’ deprivation levels along multiple dimensions)</w:t>
+      </w:r>
+      <w:sdt>
+        <w:sdtPr>
+          <w:id w:val="-1531103604"/>
+          <w:citation/>
+        </w:sdtPr>
+        <w:sdtContent>
+          <w:r>
+            <w:fldChar w:fldCharType="begin"/>
+          </w:r>
+          <w:r>
+            <w:instrText xml:space="preserve"> CITATION sanchez1999 \l 18441  \m Niehaus2016 \m Guzman2017 \m Guzman_2018</w:instrText>
+          </w:r>
+          <w:r>
+            <w:fldChar w:fldCharType="separate"/>
+          </w:r>
+          <w:r>
+            <w:rPr>
+              <w:noProof/>
+            </w:rPr>
+            <w:t xml:space="preserve"> </w:t>
+          </w:r>
+          <w:r>
+            <w:rPr>
+              <w:noProof/>
+            </w:rPr>
+            <w:t>(Sanchez, 1999; Neihaus, et al., 2016; Guzman, et al., 2017; Guzman &amp; Oviedo, 2018)</w:t>
+          </w:r>
+          <w:r>
+            <w:fldChar w:fldCharType="end"/>
+          </w:r>
+        </w:sdtContent>
+      </w:sdt>
+      <w:r>
+        <w:t>.</w:t>
+      </w:r>
+      <w:r>
+        <w:t xml:space="preserve">  These analyses have found that most cities have areas </w:t>
       </w:r>
       <w:r>
         <w:lastRenderedPageBreak/>
-        <w:t>analyses, the findings from this study can be used to target</w:t>
-      </w:r>
-      <w:r>
-        <w:t xml:space="preserve"> public transport</w:t>
-      </w:r>
-      <w:r>
-        <w:t xml:space="preserve"> improvements </w:t>
-      </w:r>
-      <w:r>
-        <w:t xml:space="preserve">to increase </w:t>
-      </w:r>
-      <w:r>
-        <w:t xml:space="preserve">job </w:t>
-      </w:r>
-      <w:r>
-        <w:t xml:space="preserve">accessibility and </w:t>
-      </w:r>
-      <w:r>
-        <w:t xml:space="preserve">travel time </w:t>
-      </w:r>
-      <w:r>
-        <w:t>reliability to most benefit socially disadvantaged areas</w:t>
-      </w:r>
-      <w:r>
-        <w:t>.</w:t>
-      </w:r>
-    </w:p>
-    <w:p>
-      <w:pPr>
-        <w:pStyle w:val="NoSpacing"/>
-        <w:spacing w:line="480" w:lineRule="auto"/>
-        <w:jc w:val="both"/>
-      </w:pPr>
-    </w:p>
-    <w:p>
-      <w:pPr>
-        <w:pStyle w:val="NoSpacing"/>
-        <w:spacing w:line="480" w:lineRule="auto"/>
-        <w:jc w:val="both"/>
-        <w:rPr>
-          <w:b/>
-        </w:rPr>
-      </w:pPr>
-      <w:r>
-        <w:rPr>
-          <w:b/>
-        </w:rPr>
-        <w:t>Literature Review</w:t>
+        <w:t>where more disadvantaged residents are burdened with poorer accessibility to jobs, though this seems to be a more systematic problem in poorer cities with less extensive public transport systems.</w:t>
       </w:r>
     </w:p>
     <w:p>
@@ -546,35 +702,14 @@
         <w:jc w:val="both"/>
       </w:pPr>
       <w:r>
-        <w:t>Many</w:t>
-      </w:r>
-      <w:r>
-        <w:t xml:space="preserve"> studies </w:t>
-      </w:r>
-      <w:r>
-        <w:t xml:space="preserve">in urban development and transport geography </w:t>
-      </w:r>
-      <w:r>
-        <w:t xml:space="preserve">examine </w:t>
-      </w:r>
-      <w:r>
-        <w:t>the distribution of</w:t>
-      </w:r>
-      <w:r>
-        <w:t xml:space="preserve"> accessibility </w:t>
-      </w:r>
-      <w:r>
-        <w:t>to opportunities in cities</w:t>
-      </w:r>
-      <w:r>
-        <w:t xml:space="preserve">.  </w:t>
-      </w:r>
-      <w:r>
-        <w:t xml:space="preserve">Deboosere &amp; El-Geneidy </w:t>
+        <w:t xml:space="preserve">In the context of London, </w:t>
+      </w:r>
+      <w:r>
+        <w:t xml:space="preserve">Ford et al </w:t>
       </w:r>
       <w:sdt>
         <w:sdtPr>
-          <w:id w:val="-1515754747"/>
+          <w:id w:val="-566114474"/>
           <w:citation/>
         </w:sdtPr>
         <w:sdtContent>
@@ -582,7 +717,7 @@
             <w:fldChar w:fldCharType="begin"/>
           </w:r>
           <w:r>
-            <w:instrText xml:space="preserve">CITATION Deboosere2018 \n  \t  \l 18441 </w:instrText>
+            <w:instrText xml:space="preserve">CITATION Ford2015 \n  \l 18441 </w:instrText>
           </w:r>
           <w:r>
             <w:fldChar w:fldCharType="separate"/>
@@ -591,7 +726,7 @@
             <w:rPr>
               <w:noProof/>
             </w:rPr>
-            <w:t>(2018)</w:t>
+            <w:t>(2015)</w:t>
           </w:r>
           <w:r>
             <w:fldChar w:fldCharType="end"/>
@@ -599,171 +734,10 @@
         </w:sdtContent>
       </w:sdt>
       <w:r>
-        <w:t xml:space="preserve"> identify two main types</w:t>
-      </w:r>
-      <w:r>
-        <w:t xml:space="preserve">: those that analyse the </w:t>
-      </w:r>
-      <w:r>
-        <w:t xml:space="preserve">“horizontal” </w:t>
-      </w:r>
-      <w:r>
-        <w:rPr>
-          <w:iCs/>
-        </w:rPr>
-        <w:t>inequality</w:t>
-      </w:r>
-      <w:r>
-        <w:t xml:space="preserve"> of accessibility levels across </w:t>
-      </w:r>
-      <w:r>
-        <w:t xml:space="preserve">different areas of </w:t>
-      </w:r>
-      <w:r>
-        <w:t>a city</w:t>
-      </w:r>
-      <w:sdt>
-        <w:sdtPr>
-          <w:id w:val="-345634164"/>
-          <w:citation/>
-        </w:sdtPr>
-        <w:sdtContent>
-          <w:r>
-            <w:fldChar w:fldCharType="begin"/>
-          </w:r>
-          <w:r>
-            <w:instrText xml:space="preserve">CITATION Levine1998 \t  \m Ford2015 \m Lucas2015 \l 18441 </w:instrText>
-          </w:r>
-          <w:r>
-            <w:fldChar w:fldCharType="separate"/>
-          </w:r>
-          <w:r>
-            <w:rPr>
-              <w:noProof/>
-            </w:rPr>
-            <w:t xml:space="preserve"> </w:t>
-          </w:r>
-          <w:r>
-            <w:rPr>
-              <w:noProof/>
-            </w:rPr>
-            <w:t>(Levine, 1998; Ford, et al., 2015; Lucas, et al., 2015)</w:t>
-          </w:r>
-          <w:r>
-            <w:fldChar w:fldCharType="end"/>
-          </w:r>
-        </w:sdtContent>
-      </w:sdt>
-      <w:r>
-        <w:t xml:space="preserve">, and those that analyse the </w:t>
-      </w:r>
-      <w:r>
-        <w:t xml:space="preserve">“vertical” </w:t>
-      </w:r>
-      <w:r>
-        <w:rPr>
-          <w:iCs/>
-        </w:rPr>
-        <w:t>inequality</w:t>
-      </w:r>
-      <w:r>
-        <w:t xml:space="preserve"> of the distribution of accessibility levels among </w:t>
-      </w:r>
-      <w:r>
-        <w:t xml:space="preserve">population </w:t>
-      </w:r>
-      <w:r>
-        <w:t>segments</w:t>
-      </w:r>
-      <w:sdt>
-        <w:sdtPr>
-          <w:id w:val="-558939387"/>
-          <w:citation/>
-        </w:sdtPr>
-        <w:sdtContent>
-          <w:r>
-            <w:fldChar w:fldCharType="begin"/>
-          </w:r>
-          <w:r>
-            <w:rPr>
-              <w:rFonts w:ascii="Calibri" w:hAnsi="Calibri" w:cs="Calibri"/>
-            </w:rPr>
-            <w:instrText xml:space="preserve">CITATION Shen1998 \t  \m sanchez1999 \m El_Geneidy_2016 \m Niehaus2016 \m Guzman2017 \m Guzman_2018 \m Deboosere2018 \l 18441 </w:instrText>
-          </w:r>
-          <w:r>
-            <w:fldChar w:fldCharType="separate"/>
-          </w:r>
-          <w:r>
-            <w:rPr>
-              <w:rFonts w:ascii="Calibri" w:hAnsi="Calibri" w:cs="Calibri"/>
-              <w:noProof/>
-            </w:rPr>
-            <w:t xml:space="preserve"> </w:t>
-          </w:r>
-          <w:r>
-            <w:rPr>
-              <w:rFonts w:ascii="Calibri" w:hAnsi="Calibri" w:cs="Calibri"/>
-              <w:noProof/>
-            </w:rPr>
-            <w:t>(Shen, 1998; Sanchez, 1999; El-Geneidy, et al., 2016; Neihaus, et al., 2016; Guzman, et al., 2017; Guzman &amp; Oviedo, 2018; Deboosere &amp; El-Geneidy, 2018)</w:t>
-          </w:r>
-          <w:r>
-            <w:fldChar w:fldCharType="end"/>
-          </w:r>
-        </w:sdtContent>
-      </w:sdt>
-      <w:r>
-        <w:t xml:space="preserve">.  </w:t>
-      </w:r>
-      <w:r>
-        <w:t>T</w:t>
-      </w:r>
-      <w:r>
-        <w:t>his corpus</w:t>
-      </w:r>
-      <w:r>
-        <w:t xml:space="preserve"> sho</w:t>
-      </w:r>
-      <w:r>
-        <w:t>ws</w:t>
-      </w:r>
-      <w:r>
-        <w:t xml:space="preserve"> that </w:t>
-      </w:r>
-      <w:r>
-        <w:t xml:space="preserve">accessibility </w:t>
-      </w:r>
-      <w:r>
-        <w:t xml:space="preserve">levels </w:t>
-      </w:r>
-      <w:r>
-        <w:t xml:space="preserve">usually vary widely across </w:t>
-      </w:r>
-      <w:r>
-        <w:t>a city</w:t>
-      </w:r>
-      <w:r>
-        <w:t xml:space="preserve">.  </w:t>
-      </w:r>
-      <w:r>
-        <w:t xml:space="preserve">Also, </w:t>
-      </w:r>
-      <w:r>
-        <w:t>most cities have locations where social disadvantage coincides with poor accessibility, although this problem is more serious in poorer cities with less extensive public transport systems than in more developed cities</w:t>
-      </w:r>
-      <w:r>
-        <w:t>.</w:t>
-      </w:r>
-    </w:p>
-    <w:p>
-      <w:pPr>
-        <w:pStyle w:val="NoSpacing"/>
-        <w:spacing w:line="480" w:lineRule="auto"/>
-        <w:ind w:firstLine="567"/>
-        <w:jc w:val="both"/>
-      </w:pPr>
-      <w:r>
-        <w:t xml:space="preserve">In the context of London, both the UK government </w:t>
+        <w:t xml:space="preserve"> showed that job accessibility varies significantly across space, but as far as I am aware there has not been a published analysis of how accessibility varies across different types of workers and jobs.  Nonetheless, </w:t>
+      </w:r>
+      <w:r>
+        <w:t xml:space="preserve">both the UK government </w:t>
       </w:r>
       <w:sdt>
         <w:sdtPr>
@@ -821,14 +795,226 @@
         </w:sdtContent>
       </w:sdt>
       <w:r>
-        <w:t xml:space="preserve"> recognise that low accessibility may significantly hinder disadvantaged residents’ access to jobs, healthcare, services, education and leisure, thereby constraining their options, increasing travel burdens, lowering quality of life and entrenching social </w:t>
-      </w:r>
-      <w:r>
-        <w:t>deprivation</w:t>
-      </w:r>
-      <w:r>
-        <w:t>.  To make the situation fairer, authorities recommend targeting accessibility improvements to better connect areas with more disadvantaged residents to the opportunities they need.</w:t>
-      </w:r>
+        <w:t xml:space="preserve"> recognise that low accessibility may significantly hinder disadvantaged residents’ access to jobs</w:t>
+      </w:r>
+      <w:r>
+        <w:t xml:space="preserve"> as well as other services like</w:t>
+      </w:r>
+      <w:r>
+        <w:t xml:space="preserve"> healthcare, education and leisure, thereby constraining their options, increasing travel burdens, lowering quality of life and entrenching social deprivation.  To make the situation fairer, authorities recommend targeting accessibility improvements to better connect areas with more disadvantaged residents to the opportunities they need.</w:t>
+      </w:r>
+    </w:p>
+    <w:p>
+      <w:pPr>
+        <w:pStyle w:val="NoSpacing"/>
+        <w:spacing w:line="480" w:lineRule="auto"/>
+        <w:ind w:firstLine="567"/>
+        <w:jc w:val="both"/>
+      </w:pPr>
+      <w:r>
+        <w:t xml:space="preserve">Researchers have also increasingly recognised that the spatial distributions of </w:t>
+      </w:r>
+      <w:r>
+        <w:t xml:space="preserve">workers, jobs and connectivity </w:t>
+      </w:r>
+      <w:r>
+        <w:t>can all vary significantly over time</w:t>
+      </w:r>
+      <w:sdt>
+        <w:sdtPr>
+          <w:id w:val="-1570411581"/>
+          <w:citation/>
+        </w:sdtPr>
+        <w:sdtContent>
+          <w:r>
+            <w:fldChar w:fldCharType="begin"/>
+          </w:r>
+          <w:r>
+            <w:instrText xml:space="preserve"> CITATION Ten16 \l 18441  \m Jär18 \m Hu2019</w:instrText>
+          </w:r>
+          <w:r>
+            <w:fldChar w:fldCharType="separate"/>
+          </w:r>
+          <w:r>
+            <w:rPr>
+              <w:noProof/>
+            </w:rPr>
+            <w:t xml:space="preserve"> </w:t>
+          </w:r>
+          <w:r>
+            <w:rPr>
+              <w:noProof/>
+            </w:rPr>
+            <w:t>(Tenkanen, et al., 2016; Järv, et al., 2018; Hu &amp; Downs, 2019)</w:t>
+          </w:r>
+          <w:r>
+            <w:fldChar w:fldCharType="end"/>
+          </w:r>
+        </w:sdtContent>
+      </w:sdt>
+      <w:r>
+        <w:t xml:space="preserve">.  Using geolocated social media or mobile phone data, workplace opening times and public transport schedules, researchers have built time series of these 3 variables over a typical day and calculated accessibility measurements for each area at each time point.  However, the extant studies calculate accessibility based on “typical” (mean or ideal) values of these variables at each time point, without accounting for </w:t>
+      </w:r>
+      <w:r>
+        <w:t xml:space="preserve">the stochastic distribution of possible values </w:t>
+      </w:r>
+      <w:r>
+        <w:t>around the typical values.</w:t>
+      </w:r>
+      <w:r>
+        <w:t xml:space="preserve">  </w:t>
+      </w:r>
+      <w:r>
+        <w:t>In particular, for travel times</w:t>
+      </w:r>
+      <w:r>
+        <w:t xml:space="preserve">, while these studies account for large-scale variations </w:t>
+      </w:r>
+      <w:r>
+        <w:t>due to differences in service schedules over different parts of the day</w:t>
+      </w:r>
+      <w:r>
+        <w:t xml:space="preserve">, they do not capture the </w:t>
+      </w:r>
+      <w:r>
+        <w:t>concept of reliability in that there is still a margin of uncertainty in travel times even if all components of the transport system are functioning as planned</w:t>
+      </w:r>
+      <w:r>
+        <w:t>.</w:t>
+      </w:r>
+    </w:p>
+    <w:p>
+      <w:pPr>
+        <w:pStyle w:val="NoSpacing"/>
+        <w:spacing w:line="480" w:lineRule="auto"/>
+        <w:ind w:firstLine="567"/>
+        <w:jc w:val="both"/>
+      </w:pPr>
+      <w:r>
+        <w:t>Methodological innovations in this direction have been hindered by a scarcity of d</w:t>
+      </w:r>
+      <w:r>
+        <w:t xml:space="preserve">ata on </w:t>
+      </w:r>
+      <w:r>
+        <w:t>the shapes of the stochastic distributions</w:t>
+      </w:r>
+      <w:r>
+        <w:t xml:space="preserve"> of travel times at the level of each trip</w:t>
+      </w:r>
+      <w:r>
+        <w:t xml:space="preserve">.  </w:t>
+      </w:r>
+      <w:r>
+        <w:t xml:space="preserve">Such data </w:t>
+      </w:r>
+      <w:r>
+        <w:t xml:space="preserve">has historically been </w:t>
+      </w:r>
+      <w:r>
+        <w:t xml:space="preserve">collected through floating traveller surveys, in which a person repeatedly conducts a trip </w:t>
+      </w:r>
+      <w:r>
+        <w:t xml:space="preserve">at the same time over different days </w:t>
+      </w:r>
+      <w:r>
+        <w:t xml:space="preserve">and records the time needed to complete </w:t>
+      </w:r>
+      <w:r>
+        <w:t>it</w:t>
+      </w:r>
+      <w:r>
+        <w:t>.</w:t>
+      </w:r>
+      <w:r>
+        <w:t xml:space="preserve">  This </w:t>
+      </w:r>
+      <w:r>
+        <w:t xml:space="preserve">is </w:t>
+      </w:r>
+      <w:r>
+        <w:t xml:space="preserve">expensive and </w:t>
+      </w:r>
+      <w:r>
+        <w:lastRenderedPageBreak/>
+        <w:t>labour-intensive, and limited the availability of travel time variability data to only a few origin-destination pairs and a few repeated observations.</w:t>
+      </w:r>
+      <w:r>
+        <w:t xml:space="preserve">  However, recent advances in big data collection and dissemination in public transport systems, such as through systems for automatic fare collection, automatic vehicle location and real-time trip planning, have overcome this scarcity and allowed for new measures of travel time variability to be developed and applied at a large scale</w:t>
+      </w:r>
+      <w:r>
+        <w:t xml:space="preserve"> (+ citation)</w:t>
+      </w:r>
+      <w:r>
+        <w:t xml:space="preserve">.  </w:t>
+      </w:r>
+      <w:proofErr w:type="gramStart"/>
+      <w:r>
+        <w:t xml:space="preserve">In particular, </w:t>
+      </w:r>
+      <w:proofErr w:type="spellStart"/>
+      <w:r>
+        <w:t>Uniman</w:t>
+      </w:r>
+      <w:proofErr w:type="spellEnd"/>
+      <w:proofErr w:type="gramEnd"/>
+      <w:r>
+        <w:t xml:space="preserve"> et al (+ citation) have used fare collection data from London’s Oyster Card system to </w:t>
+      </w:r>
+      <w:r>
+        <w:t xml:space="preserve">reveal </w:t>
+      </w:r>
+      <w:r>
+        <w:t>the distribution of travel times for trips actually performed on the Underground network</w:t>
+      </w:r>
+      <w:r>
+        <w:t xml:space="preserve">.  </w:t>
+      </w:r>
+      <w:proofErr w:type="gramStart"/>
+      <w:r>
+        <w:t>On the basis of</w:t>
+      </w:r>
+      <w:proofErr w:type="gramEnd"/>
+      <w:r>
+        <w:t xml:space="preserve"> this, they define </w:t>
+      </w:r>
+      <w:r>
+        <w:t xml:space="preserve">the Reliability Buffer Time (RBT) as a measure of travel time </w:t>
+      </w:r>
+      <w:r>
+        <w:t>reliability</w:t>
+      </w:r>
+      <w:r>
+        <w:t>.  Simply put, the RBT is the difference between the 95</w:t>
+      </w:r>
+      <w:r>
+        <w:rPr>
+          <w:vertAlign w:val="superscript"/>
+        </w:rPr>
+        <w:t>th</w:t>
+      </w:r>
+      <w:r>
+        <w:t xml:space="preserve"> percentile of travel times (representing an unusually slow trip) and the median travel time (representing a typical trip), and reflects the extra time that a traveller needs to budget into her trip in order to be 95% certain that they will not arrive late on any given day.</w:t>
+      </w:r>
+    </w:p>
+    <w:p>
+      <w:pPr>
+        <w:pStyle w:val="NoSpacing"/>
+        <w:spacing w:line="480" w:lineRule="auto"/>
+        <w:ind w:firstLine="567"/>
+        <w:jc w:val="both"/>
+      </w:pPr>
+      <w:r>
+        <w:t>This study aims to bring together the methodological innovations in the measurement of accessibility across different subsets of workers and jobs, and in the measurement of travel time reliability, to characterise different neighbourhoods in London by job accessibility, job and worker characteristics and travel time reliability.  In the next section, I present the methodology of this study and the data sources I will use.</w:t>
+      </w:r>
+    </w:p>
+    <w:p>
+      <w:pPr>
+        <w:pStyle w:val="NoSpacing"/>
+        <w:spacing w:line="480" w:lineRule="auto"/>
+        <w:ind w:firstLine="567"/>
+        <w:jc w:val="both"/>
+      </w:pPr>
     </w:p>
     <w:p>
       <w:pPr>
@@ -952,23 +1138,23 @@
         <w:t xml:space="preserve"> </w:t>
       </w:r>
       <w:r>
-        <w:t xml:space="preserve">to reflect the </w:t>
+        <w:t xml:space="preserve">to reflect the relative </w:t>
+      </w:r>
+      <w:r>
+        <w:t xml:space="preserve">degree of social disadvantage experienced by residents in </w:t>
+      </w:r>
+      <w:r>
+        <w:t xml:space="preserve">small areas </w:t>
+      </w:r>
+      <w:r>
+        <w:t xml:space="preserve">across </w:t>
+      </w:r>
+      <w:r>
+        <w:t xml:space="preserve">a wide range of domains, including income, employment, health, education, crime, housing and the living </w:t>
       </w:r>
       <w:r>
         <w:lastRenderedPageBreak/>
-        <w:t xml:space="preserve">relative </w:t>
-      </w:r>
-      <w:r>
-        <w:t xml:space="preserve">degree of social disadvantage experienced by residents in </w:t>
-      </w:r>
-      <w:r>
-        <w:t xml:space="preserve">small areas </w:t>
-      </w:r>
-      <w:r>
-        <w:t xml:space="preserve">across </w:t>
-      </w:r>
-      <w:r>
-        <w:t xml:space="preserve">a wide range of domains, including income, employment, health, education, crime, housing and the living environment.  In this study, I use the IMD data to capture the </w:t>
+        <w:t xml:space="preserve">environment.  In this study, I use the IMD data to capture the </w:t>
       </w:r>
       <w:r>
         <w:t xml:space="preserve">spatial distribution of </w:t>
@@ -999,21 +1185,46 @@
         <w:ind w:firstLine="567"/>
         <w:jc w:val="both"/>
       </w:pPr>
-      <w:r>
-        <w:t>R</w:t>
-      </w:r>
-      <w:r>
-        <w:t xml:space="preserve">esearchers have </w:t>
-      </w:r>
-      <w:r>
-        <w:t xml:space="preserve">also </w:t>
-      </w:r>
-      <w:r>
-        <w:t>developed many metrics to measure accessibility</w:t>
+    </w:p>
+    <w:p>
+      <w:pPr>
+        <w:pStyle w:val="NoSpacing"/>
+        <w:spacing w:line="480" w:lineRule="auto"/>
+        <w:jc w:val="both"/>
+        <w:rPr>
+          <w:b/>
+        </w:rPr>
+      </w:pPr>
+    </w:p>
+    <w:p>
+      <w:pPr>
+        <w:pStyle w:val="NoSpacing"/>
+        <w:spacing w:line="480" w:lineRule="auto"/>
+        <w:jc w:val="both"/>
+        <w:rPr>
+          <w:b/>
+        </w:rPr>
+      </w:pPr>
+      <w:r>
+        <w:rPr>
+          <w:b/>
+        </w:rPr>
+        <w:t>Study Design and Data Sources</w:t>
+      </w:r>
+    </w:p>
+    <w:p>
+      <w:pPr>
+        <w:pStyle w:val="NoSpacing"/>
+        <w:spacing w:line="480" w:lineRule="auto"/>
+        <w:ind w:firstLine="567"/>
+        <w:jc w:val="both"/>
+      </w:pPr>
+      <w:r>
+        <w:t>This analysis will focus on accessibility to jobs from home locations.  Even though not all trips (even during peak hours) are commutes from homes to work, home-based work commutes are a primary driver of travel demand during peak periods, and thus significantly shape public transport investments that need to be scaled to handle peak demand.  In addition, most of the opportunities that people seek (such as education, healthcare or shopping) also provide jobs, so accessibility to jobs will at least somewhat capture accessibility to opportunities in general</w:t>
       </w:r>
       <w:sdt>
         <w:sdtPr>
-          <w:id w:val="1999765469"/>
+          <w:id w:val="-717362107"/>
           <w:citation/>
         </w:sdtPr>
         <w:sdtContent>
@@ -1021,7 +1232,7 @@
             <w:fldChar w:fldCharType="begin"/>
           </w:r>
           <w:r>
-            <w:instrText xml:space="preserve"> CITATION Geurs_2004 \l 18441 </w:instrText>
+            <w:instrText xml:space="preserve">CITATION Deboosere2018 \p 56 \l 18441 </w:instrText>
           </w:r>
           <w:r>
             <w:fldChar w:fldCharType="separate"/>
@@ -1036,7 +1247,7 @@
             <w:rPr>
               <w:noProof/>
             </w:rPr>
-            <w:t>(Geurs &amp; Wee, 2004)</w:t>
+            <w:t>(Deboosere &amp; El-Geneidy, 2018, p. 56)</w:t>
           </w:r>
           <w:r>
             <w:fldChar w:fldCharType="end"/>
@@ -1044,90 +1255,30 @@
         </w:sdtContent>
       </w:sdt>
       <w:r>
-        <w:t xml:space="preserve">.  </w:t>
-      </w:r>
-      <w:r>
-        <w:t>“</w:t>
-      </w:r>
-      <w:r>
-        <w:t>L</w:t>
-      </w:r>
-      <w:r>
-        <w:t xml:space="preserve">ocation-based” </w:t>
-      </w:r>
-      <w:r>
-        <w:t>measures</w:t>
-      </w:r>
-      <w:r>
-        <w:t>, which regard accessibility as a property of different areas</w:t>
-      </w:r>
-      <w:r>
-        <w:t xml:space="preserve"> (as opposed to a property of travellers or of components in the transport network)</w:t>
-      </w:r>
-      <w:r>
-        <w:t>,</w:t>
+        <w:t>.</w:t>
+      </w:r>
+    </w:p>
+    <w:p>
+      <w:pPr>
+        <w:pStyle w:val="NoSpacing"/>
+        <w:spacing w:line="480" w:lineRule="auto"/>
+        <w:ind w:firstLine="567"/>
+        <w:jc w:val="both"/>
+      </w:pPr>
+      <w:r>
+        <w:t>Location-based accessibility measures are attractive for their ease of calculation and interpretation.  The s</w:t>
+      </w:r>
+      <w:r>
+        <w:t>imple</w:t>
+      </w:r>
+      <w:r>
+        <w:t>st</w:t>
+      </w:r>
+      <w:r>
+        <w:t xml:space="preserve"> location-based measures report accessibility in terms of “cumulative potential”</w:t>
       </w:r>
       <w:r>
         <w:t xml:space="preserve"> </w:t>
-      </w:r>
-      <w:r>
-        <w:t>are</w:t>
-      </w:r>
-      <w:r>
-        <w:t xml:space="preserve"> </w:t>
-      </w:r>
-      <w:r>
-        <w:t xml:space="preserve">widely used </w:t>
-      </w:r>
-      <w:r>
-        <w:t xml:space="preserve">for </w:t>
-      </w:r>
-      <w:r>
-        <w:t>city-level analyses</w:t>
-      </w:r>
-      <w:sdt>
-        <w:sdtPr>
-          <w:id w:val="1708527989"/>
-          <w:citation/>
-        </w:sdtPr>
-        <w:sdtContent>
-          <w:r>
-            <w:fldChar w:fldCharType="begin"/>
-          </w:r>
-          <w:r>
-            <w:instrText xml:space="preserve"> CITATION Shen1998 \l 18441  \m sanchez1999 \m Kotavaara_2012 \m El_Geneidy_2016 \m Niehaus2016 \m Guzman2017 \m Guzman_2018 \m Deboosere2018</w:instrText>
-          </w:r>
-          <w:r>
-            <w:fldChar w:fldCharType="separate"/>
-          </w:r>
-          <w:r>
-            <w:rPr>
-              <w:noProof/>
-            </w:rPr>
-            <w:t xml:space="preserve"> </w:t>
-          </w:r>
-          <w:r>
-            <w:rPr>
-              <w:noProof/>
-            </w:rPr>
-            <w:t>(Shen, 1998; Sanchez, 1999; Kotavaara, et al., 2012; El-Geneidy, et al., 2016; Neihaus, et al., 2016; Guzman, et al., 2017; Guzman &amp; Oviedo, 2018; Deboosere &amp; El-Geneidy, 2018)</w:t>
-          </w:r>
-          <w:r>
-            <w:fldChar w:fldCharType="end"/>
-          </w:r>
-        </w:sdtContent>
-      </w:sdt>
-      <w:r>
-        <w:t xml:space="preserve">.  </w:t>
-      </w:r>
-      <w:r>
-        <w:t>In particular, I will use</w:t>
-      </w:r>
-      <w:r>
-        <w:t xml:space="preserve"> a type of adapted </w:t>
-      </w:r>
-      <w:r>
-        <w:t xml:space="preserve">cumulative potential measure </w:t>
       </w:r>
       <w:sdt>
         <w:sdtPr>
@@ -1156,10 +1307,27 @@
         </w:sdtContent>
       </w:sdt>
       <w:r>
-        <w:t xml:space="preserve"> </w:t>
-      </w:r>
-      <w:r>
-        <w:t xml:space="preserve">first proposed in the transport geography literature by Shen </w:t>
+        <w:t xml:space="preserve">, summing up the total number of jobs that can be physically reached within a certain travel time.  However, such measures </w:t>
+      </w:r>
+      <w:r>
+        <w:t xml:space="preserve">treat accessibility to jobs as non-excludable; that is, the fact that a </w:t>
+      </w:r>
+      <w:proofErr w:type="gramStart"/>
+      <w:r>
+        <w:t>particular worker</w:t>
+      </w:r>
+      <w:proofErr w:type="gramEnd"/>
+      <w:r>
+        <w:t xml:space="preserve"> can access a job does not deprive any other workers of the ability to access the same job</w:t>
+      </w:r>
+      <w:r>
+        <w:t>.  To address this</w:t>
+      </w:r>
+      <w:r>
+        <w:t xml:space="preserve"> theoretical drawback</w:t>
+      </w:r>
+      <w:r>
+        <w:t xml:space="preserve">, Shen </w:t>
       </w:r>
       <w:sdt>
         <w:sdtPr>
@@ -1188,10 +1356,19 @@
         </w:sdtContent>
       </w:sdt>
       <w:r>
-        <w:t xml:space="preserve"> and further developed </w:t>
-      </w:r>
-      <w:r>
-        <w:t xml:space="preserve">in the public health literature </w:t>
+        <w:t xml:space="preserve"> first proposed </w:t>
+      </w:r>
+      <w:r>
+        <w:t xml:space="preserve">certain adaptations to the </w:t>
+      </w:r>
+      <w:r>
+        <w:t xml:space="preserve">measure, which </w:t>
+      </w:r>
+      <w:r>
+        <w:t xml:space="preserve">were </w:t>
+      </w:r>
+      <w:r>
+        <w:t xml:space="preserve">then further developed in the public health literature </w:t>
       </w:r>
       <w:sdt>
         <w:sdtPr>
@@ -1220,40 +1397,7 @@
         </w:sdtContent>
       </w:sdt>
       <w:r>
-        <w:t xml:space="preserve"> as the two-stage floating catchment area method.  This expresses accessibility as a </w:t>
-      </w:r>
-      <w:r>
-        <w:t>ratio of opportunities (in the case of this study, jobs) per client (workers) who can reach them</w:t>
-      </w:r>
-      <w:r>
-        <w:t xml:space="preserve"> (i.e. are within their catchment areas)</w:t>
-      </w:r>
-      <w:r>
-        <w:t xml:space="preserve">, and is a function of </w:t>
-      </w:r>
-      <w:r>
-        <w:t xml:space="preserve">1) </w:t>
-      </w:r>
-      <w:r>
-        <w:t>the spatial distribution of the supply of opportunities</w:t>
-      </w:r>
-      <w:r>
-        <w:t>, 2) the spatial distribution of</w:t>
-      </w:r>
-      <w:r>
-        <w:t xml:space="preserve"> the demand from </w:t>
-      </w:r>
-      <w:r>
-        <w:t xml:space="preserve">potential </w:t>
-      </w:r>
-      <w:r>
-        <w:t xml:space="preserve">clients, and </w:t>
-      </w:r>
-      <w:r>
-        <w:t>3) t</w:t>
-      </w:r>
-      <w:r>
-        <w:t>he connectivity between areas.</w:t>
+        <w:t xml:space="preserve"> as the two-stage floating catchment area approach.  This measure expresses accessibility as a ratio of jobs per working-age resident who can reach them (i.e. are within their catchment areas), and is a function of 1) the spatial distribution of the job supply, 2) the spatial distribution of the working-age population, and 3) the connectivity between areas.</w:t>
       </w:r>
     </w:p>
     <w:p>
@@ -1264,103 +1408,62 @@
         <w:jc w:val="both"/>
       </w:pPr>
       <w:r>
-        <w:t xml:space="preserve">More details </w:t>
-      </w:r>
-      <w:r>
-        <w:t>on</w:t>
-      </w:r>
-      <w:r>
-        <w:t xml:space="preserve"> how this accessibility measure is calculated are given in the next section.</w:t>
-      </w:r>
-      <w:r>
-        <w:rPr>
-          <w:rFonts w:eastAsiaTheme="minorEastAsia"/>
-        </w:rPr>
-        <w:t xml:space="preserve">  </w:t>
-      </w:r>
-      <w:r>
-        <w:rPr>
-          <w:rFonts w:eastAsiaTheme="minorEastAsia"/>
-        </w:rPr>
-        <w:t xml:space="preserve">However, an important property of this measure </w:t>
-      </w:r>
-      <w:r>
-        <w:rPr>
-          <w:rFonts w:eastAsiaTheme="minorEastAsia"/>
-        </w:rPr>
-        <w:t xml:space="preserve">is worth </w:t>
-      </w:r>
-      <w:r>
-        <w:rPr>
-          <w:rFonts w:eastAsiaTheme="minorEastAsia"/>
-        </w:rPr>
-        <w:t>highlight</w:t>
-      </w:r>
-      <w:r>
-        <w:rPr>
-          <w:rFonts w:eastAsiaTheme="minorEastAsia"/>
-        </w:rPr>
-        <w:t>ing</w:t>
-      </w:r>
-      <w:r>
-        <w:rPr>
-          <w:rFonts w:eastAsiaTheme="minorEastAsia"/>
-        </w:rPr>
-        <w:t xml:space="preserve"> here</w:t>
-      </w:r>
-      <w:r>
-        <w:rPr>
-          <w:rFonts w:eastAsiaTheme="minorEastAsia"/>
-        </w:rPr>
-        <w:t>:</w:t>
-      </w:r>
-      <w:r>
-        <w:rPr>
-          <w:rFonts w:eastAsiaTheme="minorEastAsia"/>
-        </w:rPr>
-        <w:t xml:space="preserve"> </w:t>
-      </w:r>
-      <w:r>
-        <w:rPr>
-          <w:rFonts w:eastAsiaTheme="minorEastAsia"/>
-        </w:rPr>
-        <w:t xml:space="preserve">it </w:t>
-      </w:r>
-      <w:r>
-        <w:rPr>
-          <w:rFonts w:eastAsiaTheme="minorEastAsia"/>
-        </w:rPr>
-        <w:t>allocates every opportunity exactly once to clients</w:t>
-      </w:r>
-      <w:r>
-        <w:rPr>
-          <w:rFonts w:eastAsiaTheme="minorEastAsia"/>
-        </w:rPr>
-        <w:t xml:space="preserve"> in </w:t>
-      </w:r>
-      <w:r>
-        <w:rPr>
-          <w:rFonts w:eastAsiaTheme="minorEastAsia"/>
-        </w:rPr>
-        <w:t>an excludable</w:t>
-      </w:r>
-      <w:r>
-        <w:rPr>
-          <w:rFonts w:eastAsiaTheme="minorEastAsia"/>
-        </w:rPr>
-        <w:t xml:space="preserve"> way</w:t>
-      </w:r>
-      <w:r>
-        <w:rPr>
-          <w:rFonts w:eastAsiaTheme="minorEastAsia"/>
-        </w:rPr>
-        <w:t xml:space="preserve"> (i.e. if one client consumes a unit of opportunity, that unit is no longer available to satisfy the demand from other clients)</w:t>
-      </w:r>
-      <w:r>
-        <w:rPr>
-          <w:rFonts w:eastAsiaTheme="minorEastAsia"/>
-        </w:rPr>
-        <w:t>, so that there is no double-counting of clients or opportunities</w:t>
+        <w:lastRenderedPageBreak/>
+        <w:t xml:space="preserve">An </w:t>
+      </w:r>
+      <w:r>
+        <w:rPr>
+          <w:rFonts w:eastAsiaTheme="minorEastAsia"/>
+        </w:rPr>
+        <w:t xml:space="preserve">important property of this measure is </w:t>
+      </w:r>
+      <w:r>
+        <w:rPr>
+          <w:rFonts w:eastAsiaTheme="minorEastAsia"/>
+        </w:rPr>
+        <w:t xml:space="preserve">that </w:t>
+      </w:r>
+      <w:r>
+        <w:rPr>
+          <w:rFonts w:eastAsiaTheme="minorEastAsia"/>
+        </w:rPr>
+        <w:t xml:space="preserve">it allocates every job exactly once to potential workers in an excludable way (i.e. if </w:t>
+      </w:r>
+      <w:r>
+        <w:rPr>
+          <w:rFonts w:eastAsiaTheme="minorEastAsia"/>
+        </w:rPr>
+        <w:t xml:space="preserve">a </w:t>
+      </w:r>
+      <w:r>
+        <w:rPr>
+          <w:rFonts w:eastAsiaTheme="minorEastAsia"/>
+        </w:rPr>
+        <w:t>job</w:t>
+      </w:r>
+      <w:r>
+        <w:rPr>
+          <w:rFonts w:eastAsiaTheme="minorEastAsia"/>
+        </w:rPr>
+        <w:t xml:space="preserve"> is allocated to a particular worker</w:t>
+      </w:r>
+      <w:r>
+        <w:rPr>
+          <w:rFonts w:eastAsiaTheme="minorEastAsia"/>
+        </w:rPr>
+        <w:t xml:space="preserve">, that job is no longer available </w:t>
+      </w:r>
+      <w:r>
+        <w:rPr>
+          <w:rFonts w:eastAsiaTheme="minorEastAsia"/>
+        </w:rPr>
+        <w:t xml:space="preserve">to </w:t>
+      </w:r>
+      <w:r>
+        <w:rPr>
+          <w:rFonts w:eastAsiaTheme="minorEastAsia"/>
+        </w:rPr>
+        <w:t>other workers), so that there is no double-counting of workers or jobs</w:t>
       </w:r>
       <w:sdt>
         <w:sdtPr>
@@ -1415,158 +1518,21 @@
         <w:rPr>
           <w:rFonts w:eastAsiaTheme="minorEastAsia"/>
         </w:rPr>
-        <w:t xml:space="preserve">.  </w:t>
-      </w:r>
-      <w:r>
-        <w:rPr>
-          <w:rFonts w:eastAsiaTheme="minorEastAsia"/>
-        </w:rPr>
-        <w:t xml:space="preserve">Thus, </w:t>
-      </w:r>
-      <w:r>
-        <w:rPr>
-          <w:rFonts w:eastAsiaTheme="minorEastAsia"/>
-        </w:rPr>
-        <w:t>unlike simpler location-based measures</w:t>
-      </w:r>
-      <w:r>
-        <w:rPr>
-          <w:rFonts w:eastAsiaTheme="minorEastAsia"/>
-        </w:rPr>
-        <w:t xml:space="preserve"> that only count the number of opportunities supplied within </w:t>
-      </w:r>
-      <w:r>
-        <w:rPr>
-          <w:rFonts w:eastAsiaTheme="minorEastAsia"/>
-        </w:rPr>
-        <w:t xml:space="preserve">the catchment of </w:t>
-      </w:r>
-      <w:r>
-        <w:rPr>
-          <w:rFonts w:eastAsiaTheme="minorEastAsia"/>
-        </w:rPr>
-        <w:t>any area without considering the distribution of demand</w:t>
-      </w:r>
-      <w:r>
-        <w:rPr>
-          <w:rFonts w:eastAsiaTheme="minorEastAsia"/>
-        </w:rPr>
-        <w:t>, th</w:t>
-      </w:r>
-      <w:r>
-        <w:rPr>
-          <w:rFonts w:eastAsiaTheme="minorEastAsia"/>
-        </w:rPr>
-        <w:t>is</w:t>
-      </w:r>
-      <w:r>
-        <w:rPr>
-          <w:rFonts w:eastAsiaTheme="minorEastAsia"/>
-        </w:rPr>
-        <w:t xml:space="preserve"> ratio accounts for </w:t>
-      </w:r>
-      <w:r>
-        <w:rPr>
-          <w:rFonts w:eastAsiaTheme="minorEastAsia"/>
-        </w:rPr>
-        <w:t xml:space="preserve">both connectivity and </w:t>
-      </w:r>
-      <w:r>
-        <w:rPr>
-          <w:rFonts w:eastAsiaTheme="minorEastAsia"/>
-        </w:rPr>
-        <w:t xml:space="preserve">competition effects: as the number of opportunities </w:t>
-      </w:r>
-      <w:r>
-        <w:rPr>
-          <w:rFonts w:eastAsiaTheme="minorEastAsia"/>
-        </w:rPr>
-        <w:t>within an area’s catchment increases</w:t>
-      </w:r>
-      <w:r>
-        <w:rPr>
-          <w:rFonts w:eastAsiaTheme="minorEastAsia"/>
-        </w:rPr>
-        <w:t xml:space="preserve">, the ratio will increase, but as the number of clients who can reach the </w:t>
-      </w:r>
-      <w:r>
-        <w:rPr>
-          <w:rFonts w:eastAsiaTheme="minorEastAsia"/>
-        </w:rPr>
-        <w:t xml:space="preserve">same catchment </w:t>
-      </w:r>
-      <w:r>
-        <w:rPr>
-          <w:rFonts w:eastAsiaTheme="minorEastAsia"/>
-        </w:rPr>
-        <w:t xml:space="preserve">(and thus compete </w:t>
-      </w:r>
-      <w:r>
-        <w:rPr>
-          <w:rFonts w:eastAsiaTheme="minorEastAsia"/>
-        </w:rPr>
-        <w:lastRenderedPageBreak/>
-        <w:t xml:space="preserve">for the same opportunities) </w:t>
-      </w:r>
-      <w:r>
-        <w:rPr>
-          <w:rFonts w:eastAsiaTheme="minorEastAsia"/>
-        </w:rPr>
-        <w:t>increases</w:t>
-      </w:r>
-      <w:r>
-        <w:rPr>
-          <w:rFonts w:eastAsiaTheme="minorEastAsia"/>
-        </w:rPr>
-        <w:t>, the ratio will decrease.</w:t>
-      </w:r>
-      <w:r>
-        <w:rPr>
-          <w:rFonts w:eastAsiaTheme="minorEastAsia"/>
-        </w:rPr>
-        <w:t xml:space="preserve">  </w:t>
-      </w:r>
-      <w:r>
-        <w:rPr>
-          <w:rFonts w:eastAsiaTheme="minorEastAsia"/>
-        </w:rPr>
-        <w:t xml:space="preserve">This property is </w:t>
-      </w:r>
-      <w:r>
-        <w:rPr>
-          <w:rFonts w:eastAsiaTheme="minorEastAsia"/>
-        </w:rPr>
-        <w:t xml:space="preserve">especially useful </w:t>
-      </w:r>
-      <w:r>
-        <w:rPr>
-          <w:rFonts w:eastAsiaTheme="minorEastAsia"/>
-        </w:rPr>
-        <w:t>for assessing whether the local supply of opportunities is more or less than what is needed by the local demand</w:t>
-      </w:r>
-      <w:r>
-        <w:rPr>
-          <w:rFonts w:eastAsiaTheme="minorEastAsia"/>
-        </w:rPr>
-        <w:t xml:space="preserve">, </w:t>
-      </w:r>
-      <w:r>
-        <w:rPr>
-          <w:rFonts w:eastAsiaTheme="minorEastAsia"/>
-        </w:rPr>
-        <w:t xml:space="preserve">and </w:t>
-      </w:r>
-      <w:r>
-        <w:rPr>
-          <w:rFonts w:eastAsiaTheme="minorEastAsia"/>
-        </w:rPr>
-        <w:t>methods to assess the degree of inequality in distributions such as Lorenz curves can be straightforwardly applied</w:t>
-      </w:r>
-      <w:r>
-        <w:rPr>
-          <w:rFonts w:eastAsiaTheme="minorEastAsia"/>
-        </w:rPr>
-        <w:t>.</w:t>
+        <w:t xml:space="preserve">.  Thus, this ratio accounts for both connectivity and competition effects: as the number of jobs within an area’s catchment increases, the ratio will increase, but as the number of potential workers who can reach the same catchment (and thus compete for the same jobs) increases, the ratio will decrease.  This property is especially useful for assessing whether the local supply of jobs </w:t>
+      </w:r>
+      <w:proofErr w:type="gramStart"/>
+      <w:r>
+        <w:rPr>
+          <w:rFonts w:eastAsiaTheme="minorEastAsia"/>
+        </w:rPr>
+        <w:t>is more or less</w:t>
+      </w:r>
+      <w:proofErr w:type="gramEnd"/>
+      <w:r>
+        <w:rPr>
+          <w:rFonts w:eastAsiaTheme="minorEastAsia"/>
+        </w:rPr>
+        <w:t xml:space="preserve"> than what is needed by the local demand, and methods to assess the degree of inequality in distributions such as Lorenz curves can be straightforwardly applied.</w:t>
       </w:r>
     </w:p>
     <w:p>
@@ -1577,260 +1543,7 @@
         <w:jc w:val="both"/>
       </w:pPr>
       <w:r>
-        <w:t xml:space="preserve">Researchers have also increasingly </w:t>
-      </w:r>
-      <w:r>
-        <w:t xml:space="preserve">recognised that </w:t>
-      </w:r>
-      <w:r>
-        <w:t>the spatial distribution</w:t>
-      </w:r>
-      <w:r>
-        <w:t>s</w:t>
-      </w:r>
-      <w:r>
-        <w:t xml:space="preserve"> of </w:t>
-      </w:r>
-      <w:r>
-        <w:t xml:space="preserve">the supply and demand for opportunities and travel costs </w:t>
-      </w:r>
-      <w:r>
-        <w:t xml:space="preserve">can </w:t>
-      </w:r>
-      <w:r>
-        <w:t xml:space="preserve">all </w:t>
-      </w:r>
-      <w:r>
-        <w:t xml:space="preserve">vary significantly </w:t>
-      </w:r>
-      <w:r>
-        <w:t>over time</w:t>
-      </w:r>
-      <w:sdt>
-        <w:sdtPr>
-          <w:id w:val="-1570411581"/>
-          <w:citation/>
-        </w:sdtPr>
-        <w:sdtContent>
-          <w:r>
-            <w:fldChar w:fldCharType="begin"/>
-          </w:r>
-          <w:r>
-            <w:instrText xml:space="preserve"> CITATION Ten16 \l 18441 </w:instrText>
-          </w:r>
-          <w:r>
-            <w:instrText xml:space="preserve"> \m Jär18 \m Hu2019</w:instrText>
-          </w:r>
-          <w:r>
-            <w:fldChar w:fldCharType="separate"/>
-          </w:r>
-          <w:r>
-            <w:rPr>
-              <w:noProof/>
-            </w:rPr>
-            <w:t xml:space="preserve"> </w:t>
-          </w:r>
-          <w:r>
-            <w:rPr>
-              <w:noProof/>
-            </w:rPr>
-            <w:t>(Tenkanen, et al., 2016; Järv, et al., 2018; Hu &amp; Downs, 2019)</w:t>
-          </w:r>
-          <w:r>
-            <w:fldChar w:fldCharType="end"/>
-          </w:r>
-        </w:sdtContent>
-      </w:sdt>
-      <w:r>
-        <w:t xml:space="preserve">.  </w:t>
-      </w:r>
-      <w:r>
-        <w:t>U</w:t>
-      </w:r>
-      <w:r>
-        <w:t xml:space="preserve">sing </w:t>
-      </w:r>
-      <w:r>
-        <w:t>geolocated social media or mobile phone data</w:t>
-      </w:r>
-      <w:r>
-        <w:t>, workplace opening times</w:t>
-      </w:r>
-      <w:r>
-        <w:t xml:space="preserve"> </w:t>
-      </w:r>
-      <w:r>
-        <w:t>and public transport schedules</w:t>
-      </w:r>
-      <w:r>
-        <w:t xml:space="preserve">, researchers have built time series of these 3 variables </w:t>
-      </w:r>
-      <w:r>
-        <w:t xml:space="preserve">over a typical day </w:t>
-      </w:r>
-      <w:r>
-        <w:t>and calculated accessibility measurements for each area at each time point.  Undoubtedly</w:t>
-      </w:r>
-      <w:r>
-        <w:t xml:space="preserve">, </w:t>
-      </w:r>
-      <w:r>
-        <w:t xml:space="preserve">the </w:t>
-      </w:r>
-      <w:r>
-        <w:t xml:space="preserve">increasing </w:t>
-      </w:r>
-      <w:r>
-        <w:t>availability</w:t>
-      </w:r>
-      <w:r>
-        <w:t xml:space="preserve"> of </w:t>
-      </w:r>
-      <w:r>
-        <w:t xml:space="preserve">fine-grained location and connectivity </w:t>
-      </w:r>
-      <w:r>
-        <w:t>data</w:t>
-      </w:r>
-      <w:r>
-        <w:t xml:space="preserve"> </w:t>
-      </w:r>
-      <w:r>
-        <w:t>will drive further methodological innovations in this direction</w:t>
-      </w:r>
-      <w:r>
-        <w:t xml:space="preserve">.  However, </w:t>
-      </w:r>
-      <w:r>
-        <w:t xml:space="preserve">the extant </w:t>
-      </w:r>
-      <w:r>
-        <w:t xml:space="preserve">studies calculate accessibility based on “typical” (mean or ideal) </w:t>
-      </w:r>
-      <w:r>
-        <w:t xml:space="preserve">values </w:t>
-      </w:r>
-      <w:r>
-        <w:t xml:space="preserve">of these variables </w:t>
-      </w:r>
-      <w:r>
-        <w:t>at each time point</w:t>
-      </w:r>
-      <w:r>
-        <w:t xml:space="preserve">, without accounting for the </w:t>
-      </w:r>
-      <w:r>
-        <w:t xml:space="preserve">variability </w:t>
-      </w:r>
-      <w:r>
-        <w:t>around the typical values</w:t>
-      </w:r>
-      <w:r>
-        <w:t xml:space="preserve">.  Thus, extant analyses </w:t>
-      </w:r>
-      <w:r>
-        <w:t xml:space="preserve">do not </w:t>
-      </w:r>
-      <w:r>
-        <w:t>capture how urban travellers actually have to factor in unreliability into their travel behaviours</w:t>
-      </w:r>
-      <w:r>
-        <w:t>.</w:t>
-      </w:r>
-    </w:p>
-    <w:p>
-      <w:pPr>
-        <w:pStyle w:val="NoSpacing"/>
-        <w:spacing w:line="480" w:lineRule="auto"/>
-        <w:jc w:val="both"/>
-        <w:rPr>
-          <w:b/>
-        </w:rPr>
-      </w:pPr>
-    </w:p>
-    <w:p>
-      <w:pPr>
-        <w:pStyle w:val="NoSpacing"/>
-        <w:spacing w:line="480" w:lineRule="auto"/>
-        <w:jc w:val="both"/>
-        <w:rPr>
-          <w:b/>
-        </w:rPr>
-      </w:pPr>
-      <w:r>
-        <w:rPr>
-          <w:b/>
-        </w:rPr>
-        <w:t>Study Design and Data Sources</w:t>
-      </w:r>
-    </w:p>
-    <w:p>
-      <w:pPr>
-        <w:pStyle w:val="NoSpacing"/>
-        <w:spacing w:line="480" w:lineRule="auto"/>
-        <w:ind w:firstLine="567"/>
-        <w:jc w:val="both"/>
-      </w:pPr>
-      <w:r>
-        <w:t>This analysis will focus on accessibility to jobs from home locations.  Even though not all trips (even during peak hours) are commutes from homes to work, home-based work commutes are a primary driver of travel demand during peak periods, and thus significantly shape public transport investments that need to be scaled to handle peak demand.  In addition, most of the opportunities that people seek (such as education, healthcare or shopping) also provide jobs, so accessibility to jobs will at least somewhat capture accessibility to opportunities in general</w:t>
-      </w:r>
-      <w:sdt>
-        <w:sdtPr>
-          <w:id w:val="-717362107"/>
-          <w:citation/>
-        </w:sdtPr>
-        <w:sdtContent>
-          <w:r>
-            <w:fldChar w:fldCharType="begin"/>
-          </w:r>
-          <w:r>
-            <w:instrText xml:space="preserve">CITATION Deboosere2018 \p 56 \l 18441 </w:instrText>
-          </w:r>
-          <w:r>
-            <w:fldChar w:fldCharType="separate"/>
-          </w:r>
-          <w:r>
-            <w:rPr>
-              <w:noProof/>
-            </w:rPr>
-            <w:t xml:space="preserve"> </w:t>
-          </w:r>
-          <w:r>
-            <w:rPr>
-              <w:noProof/>
-            </w:rPr>
-            <w:t>(Deboosere &amp; El-Geneidy, 2018, p. 56)</w:t>
-          </w:r>
-          <w:r>
-            <w:fldChar w:fldCharType="end"/>
-          </w:r>
-        </w:sdtContent>
-      </w:sdt>
-      <w:r>
-        <w:t>.</w:t>
-      </w:r>
-    </w:p>
-    <w:p>
-      <w:pPr>
-        <w:pStyle w:val="NoSpacing"/>
-        <w:spacing w:line="480" w:lineRule="auto"/>
-        <w:ind w:firstLine="567"/>
-        <w:jc w:val="both"/>
-      </w:pPr>
-      <w:r>
-        <w:t xml:space="preserve">The two-stage floating catchment area method I use </w:t>
-      </w:r>
-      <w:r>
-        <w:t xml:space="preserve">to measure </w:t>
-      </w:r>
-      <w:r>
-        <w:t xml:space="preserve">job </w:t>
-      </w:r>
-      <w:r>
-        <w:t xml:space="preserve">accessibility </w:t>
-      </w:r>
-      <w:r>
-        <w:t>involves 3 components:</w:t>
+        <w:t>The two-stage floating catchment area method involves 3 components:</w:t>
       </w:r>
     </w:p>
     <w:p>
@@ -1863,7 +1576,6 @@
             <w:rPr>
               <w:rFonts w:ascii="Cambria Math" w:hAnsi="Cambria Math"/>
             </w:rPr>
-            <w:lastRenderedPageBreak/>
             <m:t>O=</m:t>
           </m:r>
           <m:d>
@@ -2022,7 +1734,15 @@
         <w:t>i</w:t>
       </w:r>
       <w:r>
-        <w:t xml:space="preserve"> is the number of jobs in one of the n areas i;</w:t>
+        <w:t xml:space="preserve"> is the number of jobs in one of the n areas </w:t>
+      </w:r>
+      <w:proofErr w:type="spellStart"/>
+      <w:r>
+        <w:t>i</w:t>
+      </w:r>
+      <w:proofErr w:type="spellEnd"/>
+      <w:r>
+        <w:t>;</w:t>
       </w:r>
     </w:p>
     <w:p>
@@ -2213,7 +1933,15 @@
         <w:t>i</w:t>
       </w:r>
       <w:r>
-        <w:t xml:space="preserve"> is the number of working-age residents in one of the n areas i, and;</w:t>
+        <w:t xml:space="preserve"> is the number of working-age residents in one of the n areas </w:t>
+      </w:r>
+      <w:proofErr w:type="spellStart"/>
+      <w:r>
+        <w:t>i</w:t>
+      </w:r>
+      <w:proofErr w:type="spellEnd"/>
+      <w:r>
+        <w:t>, and;</w:t>
       </w:r>
     </w:p>
     <w:p>
@@ -2664,24 +2392,54 @@
         <w:rPr>
           <w:rFonts w:eastAsiaTheme="minorEastAsia"/>
         </w:rPr>
-        <w:t>where c</w:t>
+        <w:t xml:space="preserve">where </w:t>
+      </w:r>
+      <w:proofErr w:type="spellStart"/>
+      <w:proofErr w:type="gramStart"/>
+      <w:r>
+        <w:rPr>
+          <w:rFonts w:eastAsiaTheme="minorEastAsia"/>
+        </w:rPr>
+        <w:t>c</w:t>
       </w:r>
       <w:r>
         <w:rPr>
           <w:rFonts w:eastAsiaTheme="minorEastAsia"/>
           <w:vertAlign w:val="subscript"/>
         </w:rPr>
-        <w:t xml:space="preserve">i,j </w:t>
-      </w:r>
-      <w:r>
-        <w:t>is the cost (in this study, time) of travelling from area i to area j, and f(c</w:t>
-      </w:r>
-      <w:r>
-        <w:rPr>
+        <w:t>i,j</w:t>
+      </w:r>
+      <w:proofErr w:type="spellEnd"/>
+      <w:proofErr w:type="gramEnd"/>
+      <w:r>
+        <w:rPr>
+          <w:rFonts w:eastAsiaTheme="minorEastAsia"/>
           <w:vertAlign w:val="subscript"/>
         </w:rPr>
+        <w:t xml:space="preserve"> </w:t>
+      </w:r>
+      <w:r>
+        <w:t xml:space="preserve">is the cost (in this study, time) of travelling from area </w:t>
+      </w:r>
+      <w:proofErr w:type="spellStart"/>
+      <w:r>
+        <w:t>i</w:t>
+      </w:r>
+      <w:proofErr w:type="spellEnd"/>
+      <w:r>
+        <w:t xml:space="preserve"> to area j, and f(</w:t>
+      </w:r>
+      <w:proofErr w:type="spellStart"/>
+      <w:r>
+        <w:t>c</w:t>
+      </w:r>
+      <w:r>
+        <w:rPr>
+          <w:vertAlign w:val="subscript"/>
+        </w:rPr>
         <w:t>i,j</w:t>
       </w:r>
+      <w:proofErr w:type="spellEnd"/>
       <w:r>
         <w:t>) is a</w:t>
       </w:r>
@@ -2689,7 +2447,11 @@
         <w:t xml:space="preserve">n </w:t>
       </w:r>
       <w:r>
-        <w:t>function that decreases as c</w:t>
+        <w:t xml:space="preserve">function that decreases as </w:t>
+      </w:r>
+      <w:proofErr w:type="spellStart"/>
+      <w:r>
+        <w:t>c</w:t>
       </w:r>
       <w:r>
         <w:rPr>
@@ -2697,8 +2459,14 @@
         </w:rPr>
         <w:t>i,j</w:t>
       </w:r>
-      <w:r>
-        <w:t xml:space="preserve"> increases.  Thus, f(c</w:t>
+      <w:proofErr w:type="spellEnd"/>
+      <w:r>
+        <w:t xml:space="preserve"> increases.  Thus, f(</w:t>
+      </w:r>
+      <w:proofErr w:type="spellStart"/>
+      <w:proofErr w:type="gramStart"/>
+      <w:r>
+        <w:t>c</w:t>
       </w:r>
       <w:r>
         <w:rPr>
@@ -2706,11 +2474,21 @@
         </w:rPr>
         <w:t>i,j</w:t>
       </w:r>
+      <w:proofErr w:type="spellEnd"/>
+      <w:proofErr w:type="gramEnd"/>
       <w:r>
         <w:t xml:space="preserve">) indicates the ease </w:t>
       </w:r>
       <w:r>
-        <w:t>of travel from i to j</w:t>
+        <w:t xml:space="preserve">of travel from </w:t>
+      </w:r>
+      <w:proofErr w:type="spellStart"/>
+      <w:r>
+        <w:t>i</w:t>
+      </w:r>
+      <w:proofErr w:type="spellEnd"/>
+      <w:r>
+        <w:t xml:space="preserve"> to j</w:t>
       </w:r>
       <w:r>
         <w:t>.</w:t>
@@ -2746,6 +2524,7 @@
             <w:rPr>
               <w:rFonts w:ascii="Cambria Math" w:hAnsi="Cambria Math"/>
             </w:rPr>
+            <w:lastRenderedPageBreak/>
             <m:t>R=C⋅</m:t>
           </m:r>
           <m:d>
@@ -2874,7 +2653,19 @@
         <w:rPr>
           <w:rFonts w:eastAsiaTheme="minorEastAsia"/>
         </w:rPr>
-        <w:t xml:space="preserve"> divides element-wise the number of opportunities in each area </w:t>
+        <w:t xml:space="preserve"> divides element-wise the number of </w:t>
+      </w:r>
+      <w:r>
+        <w:rPr>
+          <w:rFonts w:eastAsiaTheme="minorEastAsia"/>
+        </w:rPr>
+        <w:t>jobs</w:t>
+      </w:r>
+      <w:r>
+        <w:rPr>
+          <w:rFonts w:eastAsiaTheme="minorEastAsia"/>
+        </w:rPr>
+        <w:t xml:space="preserve"> in each area </w:t>
       </w:r>
       <w:r>
         <w:rPr>
@@ -2898,7 +2689,7 @@
         <w:rPr>
           <w:rFonts w:eastAsiaTheme="minorEastAsia"/>
         </w:rPr>
-        <w:t xml:space="preserve">clients </w:t>
+        <w:t xml:space="preserve">working-age residents </w:t>
       </w:r>
       <w:r>
         <w:rPr>
@@ -2962,7 +2753,25 @@
         <w:rPr>
           <w:rFonts w:eastAsiaTheme="minorEastAsia"/>
         </w:rPr>
-        <w:t xml:space="preserve"> is a weighted sum of the number of opportunities provided by each area to each client </w:t>
+        <w:t xml:space="preserve"> is a weighted sum of the number of </w:t>
+      </w:r>
+      <w:r>
+        <w:rPr>
+          <w:rFonts w:eastAsiaTheme="minorEastAsia"/>
+        </w:rPr>
+        <w:t>jobs</w:t>
+      </w:r>
+      <w:r>
+        <w:rPr>
+          <w:rFonts w:eastAsiaTheme="minorEastAsia"/>
+        </w:rPr>
+        <w:t xml:space="preserve"> provided by each area to each </w:t>
+      </w:r>
+      <w:r>
+        <w:rPr>
+          <w:rFonts w:eastAsiaTheme="minorEastAsia"/>
+        </w:rPr>
+        <w:t xml:space="preserve">working-age resident </w:t>
       </w:r>
       <w:r>
         <w:rPr>
@@ -3033,7 +2842,6 @@
         <w:t xml:space="preserve">between </w:t>
       </w:r>
       <w:r>
-        <w:lastRenderedPageBreak/>
         <w:t>areas</w:t>
       </w:r>
       <w:sdt>
@@ -3075,7 +2883,15 @@
         <w:t xml:space="preserve">However, </w:t>
       </w:r>
       <w:r>
-        <w:t>aggregating spatial data to these squares requires very fine-grained data (which is unlikely to be publicly available) or additional modelling and assumptions to reproject available data to the squares</w:t>
+        <w:t xml:space="preserve">aggregating spatial data to these squares requires very fine-grained data (which is unlikely to be publicly available) or additional modelling and assumptions to </w:t>
+      </w:r>
+      <w:proofErr w:type="spellStart"/>
+      <w:r>
+        <w:t>reproject</w:t>
+      </w:r>
+      <w:proofErr w:type="spellEnd"/>
+      <w:r>
+        <w:t xml:space="preserve"> available data to the squares</w:t>
       </w:r>
       <w:r>
         <w:t xml:space="preserve">, at the risk of </w:t>
@@ -3380,7 +3196,11 @@
         <w:t>)</w:t>
       </w:r>
       <w:r>
-        <w:t xml:space="preserve">, resulting in a “gravity”-based measure where accessibility </w:t>
+        <w:t xml:space="preserve">, resulting </w:t>
+      </w:r>
+      <w:r>
+        <w:lastRenderedPageBreak/>
+        <w:t xml:space="preserve">in a “gravity”-based measure where accessibility </w:t>
       </w:r>
       <w:r>
         <w:rPr>
@@ -3596,7 +3416,15 @@
         <w:t xml:space="preserve">, </w:t>
       </w:r>
       <w:r>
-        <w:t xml:space="preserve">El-Geneidy et al </w:t>
+        <w:t>El-</w:t>
+      </w:r>
+      <w:proofErr w:type="spellStart"/>
+      <w:r>
+        <w:t>Geneidy</w:t>
+      </w:r>
+      <w:proofErr w:type="spellEnd"/>
+      <w:r>
+        <w:t xml:space="preserve"> et al </w:t>
       </w:r>
       <w:sdt>
         <w:sdtPr>
@@ -3625,7 +3453,15 @@
         </w:sdtContent>
       </w:sdt>
       <w:r>
-        <w:t xml:space="preserve">, Tenkanen et al </w:t>
+        <w:t xml:space="preserve">, </w:t>
+      </w:r>
+      <w:proofErr w:type="spellStart"/>
+      <w:r>
+        <w:t>Tenkanen</w:t>
+      </w:r>
+      <w:proofErr w:type="spellEnd"/>
+      <w:r>
+        <w:t xml:space="preserve"> et al </w:t>
       </w:r>
       <w:sdt>
         <w:sdtPr>
@@ -3654,7 +3490,15 @@
         </w:sdtContent>
       </w:sdt>
       <w:r>
-        <w:t xml:space="preserve">, Deboosere et al </w:t>
+        <w:t xml:space="preserve">, </w:t>
+      </w:r>
+      <w:proofErr w:type="spellStart"/>
+      <w:r>
+        <w:t>Deboosere</w:t>
+      </w:r>
+      <w:proofErr w:type="spellEnd"/>
+      <w:r>
+        <w:t xml:space="preserve"> et al </w:t>
       </w:r>
       <w:sdt>
         <w:sdtPr>
@@ -3683,7 +3527,11 @@
         </w:sdtContent>
       </w:sdt>
       <w:r>
-        <w:t xml:space="preserve"> and J</w:t>
+        <w:t xml:space="preserve"> and </w:t>
+      </w:r>
+      <w:proofErr w:type="spellStart"/>
+      <w:r>
+        <w:t>J</w:t>
       </w:r>
       <w:r>
         <w:rPr>
@@ -3692,7 +3540,11 @@
         <w:t>ä</w:t>
       </w:r>
       <w:r>
-        <w:t xml:space="preserve">rv et al </w:t>
+        <w:t>rv</w:t>
+      </w:r>
+      <w:proofErr w:type="spellEnd"/>
+      <w:r>
+        <w:t xml:space="preserve"> et al </w:t>
       </w:r>
       <w:sdt>
         <w:sdtPr>
@@ -3721,7 +3573,15 @@
         </w:sdtContent>
       </w:sdt>
       <w:r>
-        <w:t xml:space="preserve"> to use what Geurs and van Wee </w:t>
+        <w:t xml:space="preserve"> to use what </w:t>
+      </w:r>
+      <w:proofErr w:type="spellStart"/>
+      <w:r>
+        <w:t>Geurs</w:t>
+      </w:r>
+      <w:proofErr w:type="spellEnd"/>
+      <w:r>
+        <w:t xml:space="preserve"> and van Wee </w:t>
       </w:r>
       <w:sdt>
         <w:sdtPr>
@@ -3890,7 +3750,6 @@
         </w:rPr>
       </w:pPr>
       <w:r>
-        <w:lastRenderedPageBreak/>
         <w:t xml:space="preserve">where X is some travel cost cut-off.  This is undoubtedly a distortion of reality, as it treats all locations where </w:t>
       </w:r>
       <m:oMath>
@@ -4026,7 +3885,21 @@
         <w:rPr>
           <w:rFonts w:eastAsiaTheme="minorEastAsia"/>
         </w:rPr>
-        <w:t xml:space="preserve">.  At any rate, El-Geneidy et al </w:t>
+        <w:t>.  At any rate, El-</w:t>
+      </w:r>
+      <w:proofErr w:type="spellStart"/>
+      <w:r>
+        <w:rPr>
+          <w:rFonts w:eastAsiaTheme="minorEastAsia"/>
+        </w:rPr>
+        <w:t>Geneidy</w:t>
+      </w:r>
+      <w:proofErr w:type="spellEnd"/>
+      <w:r>
+        <w:rPr>
+          <w:rFonts w:eastAsiaTheme="minorEastAsia"/>
+        </w:rPr>
+        <w:t xml:space="preserve"> et al </w:t>
       </w:r>
       <w:sdt>
         <w:sdtPr>
@@ -4240,7 +4113,11 @@
         <w:t xml:space="preserve">A significant benefit of this approach is that </w:t>
       </w:r>
       <w:r>
-        <w:t>researchers have full knowledge of the underlying network data and routing assumptions used to generate the travel costs</w:t>
+        <w:t xml:space="preserve">researchers have full knowledge of the underlying network data and routing assumptions used </w:t>
+      </w:r>
+      <w:r>
+        <w:lastRenderedPageBreak/>
+        <w:t>to generate the travel costs</w:t>
       </w:r>
       <w:r>
         <w:t xml:space="preserve">.  However, </w:t>
@@ -4265,6 +4142,34 @@
       </w:r>
       <w:r>
         <w:t xml:space="preserve"> service performance.</w:t>
+      </w:r>
+    </w:p>
+    <w:p>
+      <w:pPr>
+        <w:pStyle w:val="NoSpacing"/>
+        <w:spacing w:line="480" w:lineRule="auto"/>
+        <w:ind w:firstLine="567"/>
+        <w:jc w:val="both"/>
+      </w:pPr>
+      <w:r>
+        <w:t xml:space="preserve">An alternative that has become feasible in recent years is to use automated fare collection data to construct the time needed to </w:t>
+      </w:r>
+      <w:proofErr w:type="gramStart"/>
+      <w:r>
+        <w:t>actually complete</w:t>
+      </w:r>
+      <w:proofErr w:type="gramEnd"/>
+      <w:r>
+        <w:t xml:space="preserve"> trips in the public transport network (+ citation).  This data source is </w:t>
+      </w:r>
+      <w:r>
+        <w:t xml:space="preserve">especially promising </w:t>
+      </w:r>
+      <w:r>
+        <w:t xml:space="preserve">because it reflects the full distribution of actual travel behaviours in the transport network.  However, two factors limit its effectiveness in the context of London.  First, </w:t>
+      </w:r>
+      <w:r>
+        <w:t>while TfL’s automated fare collection system captures the boarding location of all travellers paying by contactless fare media, the alighting locations of customers using buses are not recorded, and need to be imputed using modelling, which may introduce systematic distortions into the data.  Second, the raw data is highly protected because it is possible to use it to identify individual travellers in the system, and recent studies using TfL’s automated fare collection data have had to rely on data that is many years out of date.</w:t>
       </w:r>
     </w:p>
     <w:p>
@@ -4328,7 +4233,12 @@
         <w:t xml:space="preserve">.  This is a data service </w:t>
       </w:r>
       <w:r>
-        <w:t xml:space="preserve">that provides the public with </w:t>
+        <w:t>that pro</w:t>
+      </w:r>
+      <w:bookmarkStart w:id="0" w:name="_GoBack"/>
+      <w:bookmarkEnd w:id="0"/>
+      <w:r>
+        <w:t xml:space="preserve">vides the public with </w:t>
       </w:r>
       <w:r>
         <w:t xml:space="preserve">guidance on how to travel </w:t>
@@ -4378,11 +4288,16 @@
       <w:r>
         <w:t xml:space="preserve">routing assumptions </w:t>
       </w:r>
+      <w:proofErr w:type="gramStart"/>
       <w:r>
         <w:t xml:space="preserve">actually </w:t>
       </w:r>
       <w:r>
-        <w:t xml:space="preserve">used by TfL to assist </w:t>
+        <w:t>used</w:t>
+      </w:r>
+      <w:proofErr w:type="gramEnd"/>
+      <w:r>
+        <w:t xml:space="preserve"> by TfL to assist </w:t>
       </w:r>
       <w:r>
         <w:t xml:space="preserve">real </w:t>
@@ -4418,11 +4333,7 @@
         <w:t xml:space="preserve">Thus, this data source is uniquely </w:t>
       </w:r>
       <w:r>
-        <w:t xml:space="preserve">suited </w:t>
-      </w:r>
-      <w:r>
-        <w:lastRenderedPageBreak/>
-        <w:t xml:space="preserve">to provide </w:t>
+        <w:t xml:space="preserve">suited to provide </w:t>
       </w:r>
       <w:r>
         <w:t>information on travel time variability due to real-time fluctuations in transport service performance</w:t>
@@ -4439,7 +4350,19 @@
         <w:jc w:val="both"/>
       </w:pPr>
       <w:r>
-        <w:t>The methodological benefits of using the Journey Planner data are compelling enough to justify its use in this study, but this does impose some constraints on this study’s design.  This is because the Journey Planner provides information only for trips that do not involve cars or taxis, and is most reliable for trips within the GLA boundary.  As such, my analysis will concentrate only on areas within the GLA boundary and will exclude travel by car or taxi.  Fortunately, TfL data</w:t>
+        <w:t xml:space="preserve">The methodological benefits of using the Journey Planner data are compelling enough to justify its use in this study, but this does impose some constraints on this study’s design.  This is because the </w:t>
+      </w:r>
+      <w:r>
+        <w:lastRenderedPageBreak/>
+        <w:t xml:space="preserve">Journey Planner provides information only for trips that do not involve cars or </w:t>
+      </w:r>
+      <w:proofErr w:type="gramStart"/>
+      <w:r>
+        <w:t>taxis, and</w:t>
+      </w:r>
+      <w:proofErr w:type="gramEnd"/>
+      <w:r>
+        <w:t xml:space="preserve"> is most reliable for trips within the GLA boundary.  As such, my analysis will concentrate only on areas within the GLA boundary and will exclude travel by car or taxi.  Fortunately, TfL data</w:t>
       </w:r>
       <w:sdt>
         <w:sdtPr>
@@ -4751,8 +4674,11 @@
         <w:jc w:val="both"/>
       </w:pPr>
       <w:r>
+        <w:t xml:space="preserve">With the baseline database, the matrix C can be easily constructed, and JPRs and job accessibility analyses can proceed along the lines that are well-established in the literature.  In addition, the real-time database allows this study to make an initial foray into analysing how travel time variability affects job accessibility.  Ideally, the real-time database should contain the distribution </w:t>
+      </w:r>
+      <w:r>
         <w:lastRenderedPageBreak/>
-        <w:t>With the baseline database, the matrix C can be easily constructed, and JPRs and job accessibility analyses can proceed along the lines that are well-established in the literature.  In addition, the real-time database allows this study to make an initial foray into analysing how travel time variability affects job accessibility.  Ideally, the real-time database should contain the distribution of travel times for all origin-destination pairs over 50 days, which would then allow the matrix C and the resulting JPRs to be adjusted to account for travel time variability.  Unfortunately, the API call limit makes this impossible.  Nonetheless, it is possible to visualise how travel times to the 7 selected destinations vary across all 983 origins, as well as to analyse how different modes of transport contribute to travel time variability for these 6,881 origin-destination pairs.  I will also analyse how the spatial distribution of social disadvantage coincides with job accessibility and travel time variability.</w:t>
+        <w:t>of travel times for all origin-destination pairs over 50 days, which would then allow the matrix C and the resulting JPRs to be adjusted to account for travel time variability.  Unfortunately, the API call limit makes this impossible.  Nonetheless, it is possible to visualise how travel times to the 7 selected destinations vary across all 983 origins, as well as to analyse how different modes of transport contribute to travel time variability for these 6,881 origin-destination pairs.  I will also analyse how the spatial distribution of social disadvantage coincides with job accessibility and travel time variability.</w:t>
       </w:r>
     </w:p>
     <w:p>
@@ -4837,7 +4763,21 @@
         <w:rPr>
           <w:bCs/>
         </w:rPr>
-        <w:t xml:space="preserve">the first two components.  It is clear that the distribution of jobs is extremely concentrated in the centre of the GLA area, where the City of London, Westminster and Southbank are located.  However, there are also smaller concentrations of jobs around some stations in the GLA’s </w:t>
+        <w:t xml:space="preserve">the first two components.  </w:t>
+      </w:r>
+      <w:proofErr w:type="gramStart"/>
+      <w:r>
+        <w:rPr>
+          <w:bCs/>
+        </w:rPr>
+        <w:t>It is clear that the</w:t>
+      </w:r>
+      <w:proofErr w:type="gramEnd"/>
+      <w:r>
+        <w:rPr>
+          <w:bCs/>
+        </w:rPr>
+        <w:t xml:space="preserve"> distribution of jobs is extremely concentrated in the centre of the GLA area, where the City of London, Westminster and Southbank are located.  However, there are also smaller concentrations of jobs around some stations in the GLA’s </w:t>
       </w:r>
       <w:r>
         <w:rPr>
@@ -4861,7 +4801,21 @@
         <w:rPr>
           <w:bCs/>
         </w:rPr>
-        <w:t>), most notably at Canary Wharf.  In contrast, the distribution of working-age residents is more even, with lower residential densities in the areas with the most jobs near the centre, higher densities in a ring around the central job-rich core, and decreasing densities as one moves away from the centre.</w:t>
+        <w:t xml:space="preserve">), most notably at Canary Wharf.  In contrast, the distribution of working-age residents is more even, with lower residential densities in the areas with the most jobs near the centre, higher densities in a ring around the central job-rich </w:t>
+      </w:r>
+      <w:proofErr w:type="gramStart"/>
+      <w:r>
+        <w:rPr>
+          <w:bCs/>
+        </w:rPr>
+        <w:t>core, and</w:t>
+      </w:r>
+      <w:proofErr w:type="gramEnd"/>
+      <w:r>
+        <w:rPr>
+          <w:bCs/>
+        </w:rPr>
+        <w:t xml:space="preserve"> decreasing densities as one moves away from the centre.</w:t>
       </w:r>
     </w:p>
     <w:p>
@@ -4897,7 +4851,15 @@
         <w:rPr>
           <w:bCs/>
         </w:rPr>
-        <w:t>Each value of c</w:t>
+        <w:t xml:space="preserve">Each value of </w:t>
+      </w:r>
+      <w:proofErr w:type="spellStart"/>
+      <w:proofErr w:type="gramStart"/>
+      <w:r>
+        <w:rPr>
+          <w:bCs/>
+        </w:rPr>
+        <w:t>c</w:t>
       </w:r>
       <w:r>
         <w:rPr>
@@ -4906,6 +4868,8 @@
         </w:rPr>
         <w:t>i,j</w:t>
       </w:r>
+      <w:proofErr w:type="spellEnd"/>
+      <w:proofErr w:type="gramEnd"/>
       <w:r>
         <w:rPr>
           <w:bCs/>
@@ -4916,14 +4880,21 @@
         <w:rPr>
           <w:bCs/>
         </w:rPr>
-        <w:t xml:space="preserve"> is the minimum time (out of all available options) it takes to travel between the population-weighted centroid of MSOA i and the job-weighted centroid of MSOA j during the AM peak using the baseline </w:t>
-      </w:r>
-      <w:r>
-        <w:rPr>
-          <w:bCs/>
-        </w:rPr>
-        <w:lastRenderedPageBreak/>
-        <w:t xml:space="preserve">database.  </w:t>
+        <w:t xml:space="preserve"> is the minimum time (out of all available options) it takes to travel between the population-weighted centroid of MSOA </w:t>
+      </w:r>
+      <w:proofErr w:type="spellStart"/>
+      <w:r>
+        <w:rPr>
+          <w:bCs/>
+        </w:rPr>
+        <w:t>i</w:t>
+      </w:r>
+      <w:proofErr w:type="spellEnd"/>
+      <w:r>
+        <w:rPr>
+          <w:bCs/>
+        </w:rPr>
+        <w:t xml:space="preserve"> and the job-weighted centroid of MSOA j during the AM peak using the baseline database.  </w:t>
       </w:r>
       <w:r>
         <w:rPr>
@@ -5171,7 +5142,14 @@
         <w:rPr>
           <w:bCs/>
         </w:rPr>
-        <w:t xml:space="preserve">) = 1) outlined in blue and a dot density map of the </w:t>
+        <w:t xml:space="preserve">) = 1) outlined in blue and a dot density map of </w:t>
+      </w:r>
+      <w:r>
+        <w:rPr>
+          <w:bCs/>
+        </w:rPr>
+        <w:lastRenderedPageBreak/>
+        <w:t xml:space="preserve">the </w:t>
       </w:r>
       <w:r>
         <w:rPr>
@@ -5571,26 +5549,40 @@
         <w:rPr>
           <w:rFonts w:eastAsiaTheme="minorEastAsia"/>
         </w:rPr>
-        <w:t xml:space="preserve">It is clearly evident that the public transport system heavily emphasises fast connections to the centre of the GLA area, with central areas being within 45min </w:t>
+        <w:t xml:space="preserve">It is clearly evident that the public transport system heavily emphasises fast connections to the centre of the GLA area, with central areas being within 45min travel time of the most working-age residents, and the number of residents able to reach each MSOA </w:t>
+      </w:r>
+      <w:r>
+        <w:rPr>
+          <w:rFonts w:eastAsiaTheme="minorEastAsia"/>
+        </w:rPr>
+        <w:t xml:space="preserve"> j </w:t>
+      </w:r>
+      <w:r>
+        <w:rPr>
+          <w:rFonts w:eastAsiaTheme="minorEastAsia"/>
+        </w:rPr>
+        <w:t xml:space="preserve">within 45min declining as one moves away from the centre.  Nonetheless, areas near major rail interchanges towards the outskirts may still be reachable by many residents within 45min, as they </w:t>
       </w:r>
       <w:r>
         <w:rPr>
           <w:rFonts w:eastAsiaTheme="minorEastAsia"/>
         </w:rPr>
         <w:lastRenderedPageBreak/>
-        <w:t xml:space="preserve">travel time of the most working-age residents, and the number of residents able to reach each MSOA </w:t>
-      </w:r>
-      <w:r>
-        <w:rPr>
-          <w:rFonts w:eastAsiaTheme="minorEastAsia"/>
-        </w:rPr>
-        <w:t xml:space="preserve"> j </w:t>
-      </w:r>
-      <w:r>
-        <w:rPr>
-          <w:rFonts w:eastAsiaTheme="minorEastAsia"/>
-        </w:rPr>
-        <w:t>within 45min declining as one moves away from the centre.  Nonetheless, areas near major rail interchanges towards the outskirts may still be reachable by many residents within 45min, as they benefit from better rail connectivity by virtue of being en route to the centre from points outside the GLA.</w:t>
+        <w:t xml:space="preserve">benefit from better rail connectivity by virtue of being </w:t>
+      </w:r>
+      <w:proofErr w:type="spellStart"/>
+      <w:r>
+        <w:rPr>
+          <w:rFonts w:eastAsiaTheme="minorEastAsia"/>
+        </w:rPr>
+        <w:t>en</w:t>
+      </w:r>
+      <w:proofErr w:type="spellEnd"/>
+      <w:r>
+        <w:rPr>
+          <w:rFonts w:eastAsiaTheme="minorEastAsia"/>
+        </w:rPr>
+        <w:t xml:space="preserve"> route to the centre from points outside the GLA.</w:t>
       </w:r>
     </w:p>
     <w:p>
@@ -5741,8 +5733,16 @@
         <w:rPr>
           <w:rFonts w:eastAsiaTheme="minorEastAsia"/>
         </w:rPr>
-        <w:t xml:space="preserve"> i</w:t>
-      </w:r>
+        <w:t xml:space="preserve"> </w:t>
+      </w:r>
+      <w:proofErr w:type="spellStart"/>
+      <w:r>
+        <w:rPr>
+          <w:rFonts w:eastAsiaTheme="minorEastAsia"/>
+        </w:rPr>
+        <w:t>i</w:t>
+      </w:r>
+      <w:proofErr w:type="spellEnd"/>
       <w:r>
         <w:rPr>
           <w:rFonts w:eastAsiaTheme="minorEastAsia"/>
@@ -6229,15 +6229,7 @@
           <w:rFonts w:eastAsiaTheme="minorEastAsia" w:cstheme="minorHAnsi"/>
           <w:bCs/>
         </w:rPr>
-        <w:t xml:space="preserve"> working-age residents, this is a balanced state), 125% </w:t>
-      </w:r>
-      <w:r>
-        <w:rPr>
-          <w:rFonts w:eastAsiaTheme="minorEastAsia" w:cstheme="minorHAnsi"/>
-          <w:bCs/>
-        </w:rPr>
-        <w:lastRenderedPageBreak/>
-        <w:t xml:space="preserve">to 200% of </w:t>
+        <w:t xml:space="preserve"> working-age residents, this is a balanced state), 125% to 200% of </w:t>
       </w:r>
       <m:oMath>
         <m:sSub>
@@ -6370,7 +6362,15 @@
           <w:rFonts w:eastAsiaTheme="minorEastAsia" w:cstheme="minorHAnsi"/>
           <w:bCs/>
         </w:rPr>
-        <w:t xml:space="preserve">.  MSOAs near the centre have too many jobs allocated per working-age resident, while many MSOAs around the outskirts have too few jobs per working-age resident.  This is because jobs are mostly concentrated in the centre, while working-age residents are relatively evenly spread out across the GLA, and the public transport system heavily prioritises fast connections to the centre.  A notable exception is the relatively more balanced </w:t>
+        <w:t xml:space="preserve">.  MSOAs near the centre have too many jobs allocated per working-age resident, while many MSOAs around the </w:t>
+      </w:r>
+      <w:r>
+        <w:rPr>
+          <w:rFonts w:eastAsiaTheme="minorEastAsia" w:cstheme="minorHAnsi"/>
+          <w:bCs/>
+        </w:rPr>
+        <w:lastRenderedPageBreak/>
+        <w:t xml:space="preserve">outskirts have too few jobs per working-age resident.  This is because jobs are mostly concentrated in the centre, while working-age residents are relatively evenly spread out across the GLA, and the public transport system heavily prioritises fast connections to the centre.  A notable exception is the relatively more balanced </w:t>
       </w:r>
       <w:r>
         <w:rPr>
@@ -6608,7 +6608,6 @@
         <w:rPr>
           <w:bCs/>
         </w:rPr>
-        <w:lastRenderedPageBreak/>
         <w:t>Finance, Insurance, Real Estate, Professional and Administrative Support</w:t>
       </w:r>
       <w:r>
@@ -6672,6 +6671,7 @@
         <w:rPr>
           <w:bCs/>
         </w:rPr>
+        <w:lastRenderedPageBreak/>
         <w:t xml:space="preserve">The pie chart in </w:t>
       </w:r>
       <w:r>
@@ -6806,7 +6806,23 @@
           <w:rFonts w:eastAsiaTheme="minorEastAsia"/>
           <w:bCs/>
         </w:rPr>
-        <w:t xml:space="preserve">the sector-specific JPRs </w:t>
+        <w:t xml:space="preserve">the </w:t>
+      </w:r>
+      <w:proofErr w:type="gramStart"/>
+      <w:r>
+        <w:rPr>
+          <w:rFonts w:eastAsiaTheme="minorEastAsia"/>
+          <w:bCs/>
+        </w:rPr>
+        <w:t>sector-specific</w:t>
+      </w:r>
+      <w:proofErr w:type="gramEnd"/>
+      <w:r>
+        <w:rPr>
+          <w:rFonts w:eastAsiaTheme="minorEastAsia"/>
+          <w:bCs/>
+        </w:rPr>
+        <w:t xml:space="preserve"> JPRs </w:t>
       </w:r>
       <w:r>
         <w:rPr>
@@ -6870,7 +6886,23 @@
           <w:rFonts w:eastAsiaTheme="minorEastAsia"/>
           <w:bCs/>
         </w:rPr>
-        <w:t xml:space="preserve"> are now sector-specific.  From the maps, we can see that accessibility to industrial jobs is most evenly distributed, while accessibility to public</w:t>
+        <w:t xml:space="preserve"> are now </w:t>
+      </w:r>
+      <w:proofErr w:type="gramStart"/>
+      <w:r>
+        <w:rPr>
+          <w:rFonts w:eastAsiaTheme="minorEastAsia"/>
+          <w:bCs/>
+        </w:rPr>
+        <w:t>sector-specific</w:t>
+      </w:r>
+      <w:proofErr w:type="gramEnd"/>
+      <w:r>
+        <w:rPr>
+          <w:rFonts w:eastAsiaTheme="minorEastAsia"/>
+          <w:bCs/>
+        </w:rPr>
+        <w:t>.  From the maps, we can see that accessibility to industrial jobs is most evenly distributed, while accessibility to public</w:t>
       </w:r>
       <w:r>
         <w:rPr>
@@ -7029,15 +7061,23 @@
           <w:rFonts w:eastAsiaTheme="minorEastAsia"/>
           <w:bCs/>
         </w:rPr>
-        <w:t xml:space="preserve">and other sectors are below the curve for all jobs.  This indicates that the distributions of the latter two sectors tends to make accessibility to jobs more </w:t>
-      </w:r>
-      <w:r>
-        <w:rPr>
-          <w:rFonts w:eastAsiaTheme="minorEastAsia"/>
-          <w:bCs/>
-        </w:rPr>
-        <w:lastRenderedPageBreak/>
-        <w:t xml:space="preserve">uneven in the GLA area.  In particular, because the </w:t>
+        <w:t xml:space="preserve">and other sectors are below the curve for all jobs.  This indicates that the distributions of the latter two sectors tends to make accessibility to jobs more uneven in the GLA area.  </w:t>
+      </w:r>
+      <w:proofErr w:type="gramStart"/>
+      <w:r>
+        <w:rPr>
+          <w:rFonts w:eastAsiaTheme="minorEastAsia"/>
+          <w:bCs/>
+        </w:rPr>
+        <w:t>In particular, because</w:t>
+      </w:r>
+      <w:proofErr w:type="gramEnd"/>
+      <w:r>
+        <w:rPr>
+          <w:rFonts w:eastAsiaTheme="minorEastAsia"/>
+          <w:bCs/>
+        </w:rPr>
+        <w:t xml:space="preserve"> the </w:t>
       </w:r>
       <w:r>
         <w:rPr>
@@ -7070,7 +7110,24 @@
           <w:rFonts w:eastAsiaTheme="minorEastAsia"/>
           <w:bCs/>
         </w:rPr>
-        <w:t xml:space="preserve">Finally, because JPRs allocate jobs in an excludable way, we can decompose each MSOA’s JPR sectorally and analyse the </w:t>
+        <w:lastRenderedPageBreak/>
+        <w:t xml:space="preserve">Finally, because JPRs allocate jobs in an excludable way, we can decompose each MSOA’s JPR </w:t>
+      </w:r>
+      <w:proofErr w:type="spellStart"/>
+      <w:r>
+        <w:rPr>
+          <w:rFonts w:eastAsiaTheme="minorEastAsia"/>
+          <w:bCs/>
+        </w:rPr>
+        <w:t>sectorally</w:t>
+      </w:r>
+      <w:proofErr w:type="spellEnd"/>
+      <w:r>
+        <w:rPr>
+          <w:rFonts w:eastAsiaTheme="minorEastAsia"/>
+          <w:bCs/>
+        </w:rPr>
+        <w:t xml:space="preserve"> and analyse the </w:t>
       </w:r>
       <w:r>
         <w:rPr>
@@ -7112,7 +7169,23 @@
           <w:rFonts w:eastAsiaTheme="minorEastAsia"/>
           <w:bCs/>
         </w:rPr>
-        <w:t xml:space="preserve">Firstly, it is clear that jobs in the primary &amp; extractive and others sectors never make up a significant proportion of any MSOA’s job allocation.  </w:t>
+        <w:t xml:space="preserve">Firstly, </w:t>
+      </w:r>
+      <w:proofErr w:type="gramStart"/>
+      <w:r>
+        <w:rPr>
+          <w:rFonts w:eastAsiaTheme="minorEastAsia"/>
+          <w:bCs/>
+        </w:rPr>
+        <w:t>it is clear that jobs</w:t>
+      </w:r>
+      <w:proofErr w:type="gramEnd"/>
+      <w:r>
+        <w:rPr>
+          <w:rFonts w:eastAsiaTheme="minorEastAsia"/>
+          <w:bCs/>
+        </w:rPr>
+        <w:t xml:space="preserve"> in the primary &amp; extractive and others sectors never make up a significant proportion of any MSOA’s job allocation.  </w:t>
       </w:r>
       <w:r>
         <w:rPr>
@@ -7215,15 +7288,7 @@
           <w:rFonts w:eastAsiaTheme="minorEastAsia"/>
           <w:bCs/>
         </w:rPr>
-        <w:t xml:space="preserve">employment and/or force them to endure longer commutes.  Secondly, if more socially deprived areas are more reliant on certain sectors for jobs, then the more disadvantaged residents there may be more vulnerable to skills mismatch (if the sectors of the available jobs require qualifications or </w:t>
-      </w:r>
-      <w:r>
-        <w:rPr>
-          <w:rFonts w:eastAsiaTheme="minorEastAsia"/>
-          <w:bCs/>
-        </w:rPr>
-        <w:lastRenderedPageBreak/>
-        <w:t>experience that more disadvantaged residents are less likely to have) or sectoral shocks to the labour market (since there are fewer jobs in alternative sectors available).</w:t>
+        <w:t>employment and/or force them to endure longer commutes.  Secondly, if more socially deprived areas are more reliant on certain sectors for jobs, then the more disadvantaged residents there may be more vulnerable to skills mismatch (if the sectors of the available jobs require qualifications or experience that more disadvantaged residents are less likely to have) or sectoral shocks to the labour market (since there are fewer jobs in alternative sectors available).</w:t>
       </w:r>
     </w:p>
     <w:p>
@@ -7242,6 +7307,7 @@
           <w:rFonts w:eastAsiaTheme="minorEastAsia"/>
           <w:bCs/>
         </w:rPr>
+        <w:lastRenderedPageBreak/>
         <w:t xml:space="preserve">To </w:t>
       </w:r>
       <w:r>
@@ -7569,7 +7635,23 @@
           <w:rFonts w:eastAsiaTheme="minorEastAsia"/>
           <w:bCs/>
         </w:rPr>
-        <w:t>This sheds more light on the nature of the job allocation situation in the most disadvantaged clusters.  While MSOAs in Cluster 4</w:t>
+        <w:t xml:space="preserve">This sheds </w:t>
+      </w:r>
+      <w:proofErr w:type="gramStart"/>
+      <w:r>
+        <w:rPr>
+          <w:rFonts w:eastAsiaTheme="minorEastAsia"/>
+          <w:bCs/>
+        </w:rPr>
+        <w:t>more light</w:t>
+      </w:r>
+      <w:proofErr w:type="gramEnd"/>
+      <w:r>
+        <w:rPr>
+          <w:rFonts w:eastAsiaTheme="minorEastAsia"/>
+          <w:bCs/>
+        </w:rPr>
+        <w:t xml:space="preserve"> on the nature of the job allocation situation in the most disadvantaged clusters.  While MSOAs in Cluster 4</w:t>
       </w:r>
       <w:r>
         <w:rPr>
@@ -7616,36 +7698,43 @@
           <w:rFonts w:eastAsiaTheme="minorEastAsia"/>
           <w:bCs/>
         </w:rPr>
+        <w:t xml:space="preserve">It is also worth highlighting the situations for two other less socially deprived clusters.  Cluster 1 </w:t>
+      </w:r>
+      <w:r>
+        <w:rPr>
+          <w:rFonts w:eastAsiaTheme="minorEastAsia"/>
+          <w:bCs/>
+        </w:rPr>
+        <w:t xml:space="preserve">(with 16% of all working-age residents) </w:t>
+      </w:r>
+      <w:r>
+        <w:rPr>
+          <w:rFonts w:eastAsiaTheme="minorEastAsia"/>
+          <w:bCs/>
+        </w:rPr>
+        <w:t xml:space="preserve">has </w:t>
+      </w:r>
+      <w:r>
+        <w:rPr>
+          <w:rFonts w:eastAsiaTheme="minorEastAsia"/>
+          <w:bCs/>
+        </w:rPr>
+        <w:t>the largest</w:t>
+      </w:r>
+      <w:r>
+        <w:rPr>
+          <w:rFonts w:eastAsiaTheme="minorEastAsia"/>
+          <w:bCs/>
+        </w:rPr>
+        <w:t xml:space="preserve"> overprovision of jobs per working-age </w:t>
+      </w:r>
+      <w:r>
+        <w:rPr>
+          <w:rFonts w:eastAsiaTheme="minorEastAsia"/>
+          <w:bCs/>
+        </w:rPr>
         <w:lastRenderedPageBreak/>
-        <w:t xml:space="preserve">It is also worth highlighting the situations for two other less socially deprived clusters.  Cluster 1 </w:t>
-      </w:r>
-      <w:r>
-        <w:rPr>
-          <w:rFonts w:eastAsiaTheme="minorEastAsia"/>
-          <w:bCs/>
-        </w:rPr>
-        <w:t xml:space="preserve">(with 16% of all working-age residents) </w:t>
-      </w:r>
-      <w:r>
-        <w:rPr>
-          <w:rFonts w:eastAsiaTheme="minorEastAsia"/>
-          <w:bCs/>
-        </w:rPr>
-        <w:t xml:space="preserve">has </w:t>
-      </w:r>
-      <w:r>
-        <w:rPr>
-          <w:rFonts w:eastAsiaTheme="minorEastAsia"/>
-          <w:bCs/>
-        </w:rPr>
-        <w:t>the largest</w:t>
-      </w:r>
-      <w:r>
-        <w:rPr>
-          <w:rFonts w:eastAsiaTheme="minorEastAsia"/>
-          <w:bCs/>
-        </w:rPr>
-        <w:t xml:space="preserve"> overprovision of jobs per working-age resident, and MSOAs in this cluster tend to be </w:t>
+        <w:t xml:space="preserve">resident, and MSOAs in this cluster tend to be </w:t>
       </w:r>
       <w:r>
         <w:rPr>
@@ -7886,44 +7975,44 @@
         <w:rPr>
           <w:bCs/>
         </w:rPr>
-        <w:t xml:space="preserve">In general, we can see that areas that are within walking distance of each of the 7 </w:t>
+        <w:t xml:space="preserve">In general, we can see that areas that are within walking distance of each of the 7 destinations have the narrowest </w:t>
+      </w:r>
+      <w:r>
+        <w:rPr>
+          <w:bCs/>
+        </w:rPr>
+        <w:t>interval widths</w:t>
+      </w:r>
+      <w:r>
+        <w:rPr>
+          <w:bCs/>
+        </w:rPr>
+        <w:t xml:space="preserve">, </w:t>
+      </w:r>
+      <w:r>
+        <w:rPr>
+          <w:bCs/>
+        </w:rPr>
+        <w:t>indicating that walking tends to be a reliable travel mode</w:t>
+      </w:r>
+      <w:r>
+        <w:rPr>
+          <w:bCs/>
+        </w:rPr>
+        <w:t xml:space="preserve">.  </w:t>
+      </w:r>
+      <w:r>
+        <w:rPr>
+          <w:bCs/>
+        </w:rPr>
+        <w:t xml:space="preserve">This makes sense, as the flexibility of walking means that routes are unlikely to be totally </w:t>
       </w:r>
       <w:r>
         <w:rPr>
           <w:bCs/>
         </w:rPr>
         <w:lastRenderedPageBreak/>
-        <w:t xml:space="preserve">destinations have the narrowest </w:t>
-      </w:r>
-      <w:r>
-        <w:rPr>
-          <w:bCs/>
-        </w:rPr>
-        <w:t>interval widths</w:t>
-      </w:r>
-      <w:r>
-        <w:rPr>
-          <w:bCs/>
-        </w:rPr>
-        <w:t xml:space="preserve">, </w:t>
-      </w:r>
-      <w:r>
-        <w:rPr>
-          <w:bCs/>
-        </w:rPr>
-        <w:t>indicating that walking tends to be a reliable travel mode</w:t>
-      </w:r>
-      <w:r>
-        <w:rPr>
-          <w:bCs/>
-        </w:rPr>
-        <w:t xml:space="preserve">.  </w:t>
-      </w:r>
-      <w:r>
-        <w:rPr>
-          <w:bCs/>
-        </w:rPr>
-        <w:t xml:space="preserve">This makes sense, as the flexibility of walking means that routes are unlikely to be totally blocked, and even if a route is blocked, the high density of the walkable network means that travellers are likely to </w:t>
+        <w:t xml:space="preserve">blocked, and even if a route is blocked, the high density of the walkable network means that travellers are likely to </w:t>
       </w:r>
       <w:r>
         <w:rPr>
@@ -8007,7 +8096,21 @@
         <w:rPr>
           <w:bCs/>
         </w:rPr>
-        <w:t>the probability that a journey will be disrupted en route increases with the journey length</w:t>
+        <w:t xml:space="preserve">the probability that a journey will be disrupted </w:t>
+      </w:r>
+      <w:proofErr w:type="spellStart"/>
+      <w:r>
+        <w:rPr>
+          <w:bCs/>
+        </w:rPr>
+        <w:t>en</w:t>
+      </w:r>
+      <w:proofErr w:type="spellEnd"/>
+      <w:r>
+        <w:rPr>
+          <w:bCs/>
+        </w:rPr>
+        <w:t xml:space="preserve"> route increases with the journey length</w:t>
       </w:r>
       <w:r>
         <w:rPr>
@@ -8078,7 +8181,21 @@
         <w:rPr>
           <w:bCs/>
         </w:rPr>
-        <w:t xml:space="preserve"> if a particular section of the rail network fails.  In contrast, travel times to Lewisham and Streatham tend to be more variable, possibly reflecting the more tree-like structure of the rail network there, which provides less network </w:t>
+        <w:t xml:space="preserve"> if a </w:t>
+      </w:r>
+      <w:proofErr w:type="gramStart"/>
+      <w:r>
+        <w:rPr>
+          <w:bCs/>
+        </w:rPr>
+        <w:t>particular section</w:t>
+      </w:r>
+      <w:proofErr w:type="gramEnd"/>
+      <w:r>
+        <w:rPr>
+          <w:bCs/>
+        </w:rPr>
+        <w:t xml:space="preserve"> of the rail network fails.  In contrast, travel times to Lewisham and Streatham tend to be more variable, possibly reflecting the more tree-like structure of the rail network there, which provides less network </w:t>
       </w:r>
       <w:r>
         <w:rPr>
@@ -8114,7 +8231,35 @@
         <w:rPr>
           <w:bCs/>
         </w:rPr>
-        <w:t xml:space="preserve"> leading to these destinations.  Finally, for all destinations, we can see that trips originating from the southeastern quadrant of the GLA area tend to have more variable travel times.  This probably reflects the effects of less reliable rail services run by Southeastern and Southern Railways (+ citation).</w:t>
+        <w:t xml:space="preserve"> leading to these destinations.  Finally, for all destinations, we can see that trips originating from the </w:t>
+      </w:r>
+      <w:proofErr w:type="spellStart"/>
+      <w:r>
+        <w:rPr>
+          <w:bCs/>
+        </w:rPr>
+        <w:t>southeastern</w:t>
+      </w:r>
+      <w:proofErr w:type="spellEnd"/>
+      <w:r>
+        <w:rPr>
+          <w:bCs/>
+        </w:rPr>
+        <w:t xml:space="preserve"> quadrant of the GLA area tend to have more variable travel times.  This probably reflects the effects of less reliable rail services run by </w:t>
+      </w:r>
+      <w:proofErr w:type="spellStart"/>
+      <w:r>
+        <w:rPr>
+          <w:bCs/>
+        </w:rPr>
+        <w:t>Southeastern</w:t>
+      </w:r>
+      <w:proofErr w:type="spellEnd"/>
+      <w:r>
+        <w:rPr>
+          <w:bCs/>
+        </w:rPr>
+        <w:t xml:space="preserve"> and Southern Railways (+ citation).</w:t>
       </w:r>
     </w:p>
     <w:p>
@@ -8192,14 +8337,14 @@
         <w:rPr>
           <w:bCs/>
         </w:rPr>
-        <w:t xml:space="preserve">each MSOA’s median observed travel time and </w:t>
+        <w:t xml:space="preserve">each MSOA’s median observed travel time and interval width for trips to the City (the MSOA that contains the most jobs), the median observed travel </w:t>
       </w:r>
       <w:r>
         <w:rPr>
           <w:bCs/>
         </w:rPr>
         <w:lastRenderedPageBreak/>
-        <w:t>interval width for trips to the City (the MSOA that contains the most jobs), the median observed travel time and interval width for trips to one of the 6 other destinations that is closest to each MSOA (to capture the extent to which each MSOA is well connected to its local neighbours), and its IMD rank.</w:t>
+        <w:t>time and interval width for trips to one of the 6 other destinations that is closest to each MSOA (to capture the extent to which each MSOA is well connected to its local neighbours), and its IMD rank.</w:t>
       </w:r>
     </w:p>
     <w:p>
@@ -8288,7 +8433,21 @@
         <w:rPr>
           <w:bCs/>
         </w:rPr>
-        <w:t xml:space="preserve">.  These tend to also have direct access to the rail network, but are located further from the </w:t>
+        <w:t xml:space="preserve">.  These tend to also have direct access to the rail </w:t>
+      </w:r>
+      <w:proofErr w:type="gramStart"/>
+      <w:r>
+        <w:rPr>
+          <w:bCs/>
+        </w:rPr>
+        <w:t>network, but</w:t>
+      </w:r>
+      <w:proofErr w:type="gramEnd"/>
+      <w:r>
+        <w:rPr>
+          <w:bCs/>
+        </w:rPr>
+        <w:t xml:space="preserve"> are located further from the </w:t>
       </w:r>
       <w:r>
         <w:rPr>
@@ -8451,6 +8610,7 @@
         </w:rPr>
         <w:t xml:space="preserve">However, it is also important to note that MSOAs in clusters with higher IMD ranks (and thus lower social deprivation) also tend to have longer and more variable travel times to the City and the local centroid.  </w:t>
       </w:r>
+      <w:proofErr w:type="gramStart"/>
       <w:r>
         <w:rPr>
           <w:bCs/>
@@ -8461,7 +8621,14 @@
         <w:rPr>
           <w:bCs/>
         </w:rPr>
-        <w:t xml:space="preserve">, MSOAs in </w:t>
+        <w:t>, MSOAs</w:t>
+      </w:r>
+      <w:proofErr w:type="gramEnd"/>
+      <w:r>
+        <w:rPr>
+          <w:bCs/>
+        </w:rPr>
+        <w:t xml:space="preserve"> in </w:t>
       </w:r>
       <w:r>
         <w:rPr>
@@ -8648,7 +8815,21 @@
         <w:rPr>
           <w:bCs/>
         </w:rPr>
-        <w:t>, and location-specific factors (like the extent to which the local network is gridlike rather than treelike, or the operators that provide services in the area</w:t>
+        <w:t xml:space="preserve">, and location-specific factors (like the extent to which the local network is </w:t>
+      </w:r>
+      <w:proofErr w:type="spellStart"/>
+      <w:r>
+        <w:rPr>
+          <w:bCs/>
+        </w:rPr>
+        <w:t>gridlike</w:t>
+      </w:r>
+      <w:proofErr w:type="spellEnd"/>
+      <w:r>
+        <w:rPr>
+          <w:bCs/>
+        </w:rPr>
+        <w:t xml:space="preserve"> rather than treelike, or the operators that provide services in the area</w:t>
       </w:r>
       <w:r>
         <w:rPr>
@@ -8880,7 +9061,21 @@
         <w:rPr>
           <w:bCs/>
         </w:rPr>
-        <w:t>reliable mode of transport, but can reflect that trips that involve more interchang</w:t>
+        <w:t xml:space="preserve">reliable mode of </w:t>
+      </w:r>
+      <w:proofErr w:type="gramStart"/>
+      <w:r>
+        <w:rPr>
+          <w:bCs/>
+        </w:rPr>
+        <w:t>transport, but</w:t>
+      </w:r>
+      <w:proofErr w:type="gramEnd"/>
+      <w:r>
+        <w:rPr>
+          <w:bCs/>
+        </w:rPr>
+        <w:t xml:space="preserve"> can reflect that trips that involve more interchang</w:t>
       </w:r>
       <w:r>
         <w:rPr>
@@ -8917,7 +9112,21 @@
         <w:rPr>
           <w:bCs/>
         </w:rPr>
-        <w:t xml:space="preserve"> en route.</w:t>
+        <w:t xml:space="preserve"> </w:t>
+      </w:r>
+      <w:proofErr w:type="spellStart"/>
+      <w:r>
+        <w:rPr>
+          <w:bCs/>
+        </w:rPr>
+        <w:t>en</w:t>
+      </w:r>
+      <w:proofErr w:type="spellEnd"/>
+      <w:r>
+        <w:rPr>
+          <w:bCs/>
+        </w:rPr>
+        <w:t xml:space="preserve"> route.</w:t>
       </w:r>
     </w:p>
     <w:p>
@@ -9017,7 +9226,21 @@
         <w:rPr>
           <w:bCs/>
         </w:rPr>
-        <w:t xml:space="preserve"> to the 7 destinations from the baseline data, and then calculated the Euclidean distance between every pair of vectors.  Then, for each MSOA, I identify the 3 other MSOAs where this Euclidean distance is minimised; these are the MSOAs whose travel times to the 7 destinations are the most similar to those of the MSOA in question, assuming all services run as scheduled.  Then, for each trip originating from the MSOA in question and terminating at each of the 7 destinations, I calculate the mean of the interval widths for trips starting from the 3 neighbours and ending at the same destination.</w:t>
+        <w:t xml:space="preserve"> to the 7 destinations from the baseline data, and then calculated the Euclidean distance between every pair of vectors.  Then, for each MSOA, I identify the 3 other MSOAs where this Euclidean distance is minimised; these are the MSOAs whose travel times to the 7 destinations are the most </w:t>
+      </w:r>
+      <w:proofErr w:type="gramStart"/>
+      <w:r>
+        <w:rPr>
+          <w:bCs/>
+        </w:rPr>
+        <w:t>similar to</w:t>
+      </w:r>
+      <w:proofErr w:type="gramEnd"/>
+      <w:r>
+        <w:rPr>
+          <w:bCs/>
+        </w:rPr>
+        <w:t xml:space="preserve"> those of the MSOA in question, assuming all services run as scheduled.  Then, for each trip originating from the MSOA in question and terminating at each of the 7 destinations, I calculate the mean of the interval widths for trips starting from the 3 neighbours and ending at the same destination.</w:t>
       </w:r>
     </w:p>
     <w:p>
@@ -9155,13 +9378,41 @@
         <w:rPr>
           <w:bCs/>
         </w:rPr>
-        <w:t xml:space="preserve"> by about 40% for bus and 70% for National Rail and Overground.  However, the coefficients still indicate that bus is the least reliable mode, followed by National Rail.  Interestingly, the coefficient for distance walked is now no longer statistically significantly different from 0, indicating that the coefficient estimate for walking obtained from the previous model was indeed due to the network effects</w:t>
-      </w:r>
-      <w:r>
-        <w:rPr>
-          <w:bCs/>
-        </w:rPr>
-        <w:t xml:space="preserve"> from trips involving more interchanges being more vulnerable to disruption.  Finally, increasing travel by tram seems to decrease interval widths.  In London, trams tend to run on segregated rights of way, and thus may not be as vulnerable to disruptions as buses or trams in other cities that run in mixed traffic.  However, because trams only serve areas in southern London and run orbitally, they do not play a significant role in most residents’ commutes.</w:t>
+        <w:t xml:space="preserve"> by about 40% for bus and 70% for National Rail and Overground.  However, the coefficients still indicate that bus is the least reliable mode, followed by National Rail.  Interestingly, the coefficient for distance walked is now no longer statistically significantly different from 0, indicating that the coefficient </w:t>
+      </w:r>
+      <w:proofErr w:type="gramStart"/>
+      <w:r>
+        <w:rPr>
+          <w:bCs/>
+        </w:rPr>
+        <w:t>estimate</w:t>
+      </w:r>
+      <w:proofErr w:type="gramEnd"/>
+      <w:r>
+        <w:rPr>
+          <w:bCs/>
+        </w:rPr>
+        <w:t xml:space="preserve"> for walking obtained from the previous model was indeed due to the network effects</w:t>
+      </w:r>
+      <w:r>
+        <w:rPr>
+          <w:bCs/>
+        </w:rPr>
+        <w:t xml:space="preserve"> from trips involving more interchanges being more vulnerable to disruption.  Finally, increasing travel by tram seems to decrease interval widths.  In London, trams tend to run on segregated rights of way, and thus may not be as vulnerable to disruptions as buses or trams in other cities that run in mixed traffic.  However, because trams only serve areas in southern London and run </w:t>
+      </w:r>
+      <w:proofErr w:type="spellStart"/>
+      <w:r>
+        <w:rPr>
+          <w:bCs/>
+        </w:rPr>
+        <w:t>orbitally</w:t>
+      </w:r>
+      <w:proofErr w:type="spellEnd"/>
+      <w:r>
+        <w:rPr>
+          <w:bCs/>
+        </w:rPr>
+        <w:t>, they do not play a significant role in most residents’ commutes.</w:t>
       </w:r>
     </w:p>
     <w:p>
@@ -9190,7 +9441,21 @@
         <w:rPr>
           <w:bCs/>
         </w:rPr>
-        <w:t xml:space="preserve">use locally-weighted regression, which uses only the </w:t>
+        <w:t xml:space="preserve">use </w:t>
+      </w:r>
+      <w:proofErr w:type="gramStart"/>
+      <w:r>
+        <w:rPr>
+          <w:bCs/>
+        </w:rPr>
+        <w:t>locally-weighted</w:t>
+      </w:r>
+      <w:proofErr w:type="gramEnd"/>
+      <w:r>
+        <w:rPr>
+          <w:bCs/>
+        </w:rPr>
+        <w:t xml:space="preserve"> regression, which uses only the </w:t>
       </w:r>
       <w:r>
         <w:rPr>
@@ -9226,7 +9491,21 @@
         <w:rPr>
           <w:bCs/>
         </w:rPr>
-        <w:t xml:space="preserve"> the 30 MSOAs whose travel times to the 7 destinations are most similar to those of the MSOA in question </w:t>
+        <w:t xml:space="preserve"> the 30 MSOAs whose travel times to the 7 destinations are most </w:t>
+      </w:r>
+      <w:proofErr w:type="gramStart"/>
+      <w:r>
+        <w:rPr>
+          <w:bCs/>
+        </w:rPr>
+        <w:t>similar to</w:t>
+      </w:r>
+      <w:proofErr w:type="gramEnd"/>
+      <w:r>
+        <w:rPr>
+          <w:bCs/>
+        </w:rPr>
+        <w:t xml:space="preserve"> those of the MSOA in question </w:t>
       </w:r>
       <w:r>
         <w:rPr>
@@ -9250,7 +9529,21 @@
         <w:rPr>
           <w:bCs/>
         </w:rPr>
-        <w:t>for Stratford, which MSOAs are included in the locally-weighted regression and which are further considered for calculating the local mean of the interval width.</w:t>
+        <w:t xml:space="preserve">for Stratford, which MSOAs are included in the </w:t>
+      </w:r>
+      <w:proofErr w:type="gramStart"/>
+      <w:r>
+        <w:rPr>
+          <w:bCs/>
+        </w:rPr>
+        <w:t>locally-weighted</w:t>
+      </w:r>
+      <w:proofErr w:type="gramEnd"/>
+      <w:r>
+        <w:rPr>
+          <w:bCs/>
+        </w:rPr>
+        <w:t xml:space="preserve"> regression and which are further considered for calculating the local mean of the interval width.</w:t>
       </w:r>
       <w:r>
         <w:rPr>
@@ -9360,7 +9653,21 @@
         <w:rPr>
           <w:bCs/>
         </w:rPr>
-        <w:t>is 0.36, similar to the adjusted R</w:t>
+        <w:t xml:space="preserve">is 0.36, </w:t>
+      </w:r>
+      <w:proofErr w:type="gramStart"/>
+      <w:r>
+        <w:rPr>
+          <w:bCs/>
+        </w:rPr>
+        <w:t>similar to</w:t>
+      </w:r>
+      <w:proofErr w:type="gramEnd"/>
+      <w:r>
+        <w:rPr>
+          <w:bCs/>
+        </w:rPr>
+        <w:t xml:space="preserve"> the adjusted R</w:t>
       </w:r>
       <w:r>
         <w:rPr>
@@ -9397,13 +9704,7 @@
         <w:rPr>
           <w:bCs/>
         </w:rPr>
-        <w:t xml:space="preserve">.  Next, </w:t>
-      </w:r>
-      <w:r>
-        <w:rPr>
-          <w:bCs/>
-        </w:rPr>
-        <w:t>Figure XX maps out the p-values for each coefficient estimate for each MSOA</w:t>
+        <w:t>.  Next, Figure XX maps out the p-values for each coefficient estimate for each MSOA</w:t>
       </w:r>
       <w:r>
         <w:rPr>
@@ -9462,7 +9763,21 @@
         <w:rPr>
           <w:bCs/>
         </w:rPr>
-        <w:t xml:space="preserve">Column 3 in Table XX displays a summary of the distributions of the coefficient estimates for each covariate obtained from the locally weighted regression.  The distributions of local estimates contains the global estimates from Column 2, but capture the variation in the mode-specific effects across space.  </w:t>
+        <w:t xml:space="preserve">Column 3 in Table XX displays a summary of the distributions of the coefficient estimates for each covariate obtained from the locally weighted regression.  The distributions of local estimates </w:t>
+      </w:r>
+      <w:proofErr w:type="gramStart"/>
+      <w:r>
+        <w:rPr>
+          <w:bCs/>
+        </w:rPr>
+        <w:t>contains</w:t>
+      </w:r>
+      <w:proofErr w:type="gramEnd"/>
+      <w:r>
+        <w:rPr>
+          <w:bCs/>
+        </w:rPr>
+        <w:t xml:space="preserve"> the global estimates from Column 2, but capture the variation in the mode-specific effects across space.  </w:t>
       </w:r>
       <w:r>
         <w:rPr>
@@ -9683,7 +9998,21 @@
         <w:rPr>
           <w:bCs/>
         </w:rPr>
-        <w:t xml:space="preserve"> may make these trips more vulnerable to disruption.  Finally, although travel by National Rail does tend to increase travel time variability overall, there are isolated locations in the southwest and the north where National Rail is dependable enough to actually reduce interval widths.</w:t>
+        <w:t xml:space="preserve"> may make these trips more vulnerable to disruption.  Finally, although travel by National Rail does tend to increase travel time variability overall, there are isolated locations in the southwest and the north where National Rail is dependable enough to </w:t>
+      </w:r>
+      <w:proofErr w:type="gramStart"/>
+      <w:r>
+        <w:rPr>
+          <w:bCs/>
+        </w:rPr>
+        <w:t>actually reduce</w:t>
+      </w:r>
+      <w:proofErr w:type="gramEnd"/>
+      <w:r>
+        <w:rPr>
+          <w:bCs/>
+        </w:rPr>
+        <w:t xml:space="preserve"> interval widths.</w:t>
       </w:r>
     </w:p>
     <w:p>
@@ -9957,7 +10286,21 @@
         <w:rPr>
           <w:bCs/>
         </w:rPr>
-        <w:t xml:space="preserve">served by Southern and Southeastern </w:t>
+        <w:t xml:space="preserve">served by Southern and </w:t>
+      </w:r>
+      <w:proofErr w:type="spellStart"/>
+      <w:r>
+        <w:rPr>
+          <w:bCs/>
+        </w:rPr>
+        <w:t>Southeastern</w:t>
+      </w:r>
+      <w:proofErr w:type="spellEnd"/>
+      <w:r>
+        <w:rPr>
+          <w:bCs/>
+        </w:rPr>
+        <w:t xml:space="preserve"> </w:t>
       </w:r>
       <w:r>
         <w:rPr>
@@ -10432,7 +10775,21 @@
         <w:rPr>
           <w:bCs/>
         </w:rPr>
-        <w:t xml:space="preserve"> also found similar patterns where job accessibility is highest where the public transport network is densest.  This is an unsurprising finding, as the cost of building and operating public transport infrastructure means that connectivity cannot be evenly provided everywhere, and needs to be prioritised to connect to areas with the most destinations (usually job-rich city centres).</w:t>
+        <w:t xml:space="preserve"> also found similar patterns where job accessibility is highest where the public transport network is densest.  This is an unsurprising finding, as the cost of building and operating public transport infrastructure means that connectivity cannot be evenly provided </w:t>
+      </w:r>
+      <w:proofErr w:type="gramStart"/>
+      <w:r>
+        <w:rPr>
+          <w:bCs/>
+        </w:rPr>
+        <w:t>everywhere, and</w:t>
+      </w:r>
+      <w:proofErr w:type="gramEnd"/>
+      <w:r>
+        <w:rPr>
+          <w:bCs/>
+        </w:rPr>
+        <w:t xml:space="preserve"> needs to be prioritised to connect to areas with the most destinations (usually job-rich city centres).</w:t>
       </w:r>
     </w:p>
     <w:p>
@@ -10508,13 +10865,41 @@
         <w:rPr>
           <w:bCs/>
         </w:rPr>
-        <w:t xml:space="preserve">large amounts of social housing were built near the centre in the postwar period, while richer households prefer to live in larger homes and less urban environments further from the centre.  </w:t>
-      </w:r>
-      <w:r>
-        <w:rPr>
-          <w:bCs/>
-        </w:rPr>
-        <w:t>Nonetheless, there are pockets of socially deprived areas that also have poor job accessibility, similar to what El-Geneidy et al</w:t>
+        <w:t xml:space="preserve">large amounts of social housing were built near the centre in the </w:t>
+      </w:r>
+      <w:proofErr w:type="spellStart"/>
+      <w:r>
+        <w:rPr>
+          <w:bCs/>
+        </w:rPr>
+        <w:t>postwar</w:t>
+      </w:r>
+      <w:proofErr w:type="spellEnd"/>
+      <w:r>
+        <w:rPr>
+          <w:bCs/>
+        </w:rPr>
+        <w:t xml:space="preserve"> period, while richer households prefer to live in larger homes and less urban environments further from the centre.  </w:t>
+      </w:r>
+      <w:r>
+        <w:rPr>
+          <w:bCs/>
+        </w:rPr>
+        <w:t>Nonetheless, there are pockets of socially deprived areas that also have poor job accessibility, similar to what El-</w:t>
+      </w:r>
+      <w:proofErr w:type="spellStart"/>
+      <w:r>
+        <w:rPr>
+          <w:bCs/>
+        </w:rPr>
+        <w:t>Geneidy</w:t>
+      </w:r>
+      <w:proofErr w:type="spellEnd"/>
+      <w:r>
+        <w:rPr>
+          <w:bCs/>
+        </w:rPr>
+        <w:t xml:space="preserve"> et al</w:t>
       </w:r>
       <w:sdt>
         <w:sdtPr>
@@ -10568,8 +10953,30 @@
         <w:rPr>
           <w:bCs/>
         </w:rPr>
-        <w:t xml:space="preserve"> and Deboosere &amp; El-Geneidy</w:t>
-      </w:r>
+        <w:t xml:space="preserve"> and </w:t>
+      </w:r>
+      <w:proofErr w:type="spellStart"/>
+      <w:r>
+        <w:rPr>
+          <w:bCs/>
+        </w:rPr>
+        <w:t>Deboosere</w:t>
+      </w:r>
+      <w:proofErr w:type="spellEnd"/>
+      <w:r>
+        <w:rPr>
+          <w:bCs/>
+        </w:rPr>
+        <w:t xml:space="preserve"> &amp; El-</w:t>
+      </w:r>
+      <w:proofErr w:type="spellStart"/>
+      <w:r>
+        <w:rPr>
+          <w:bCs/>
+        </w:rPr>
+        <w:t>Geneidy</w:t>
+      </w:r>
+      <w:proofErr w:type="spellEnd"/>
       <w:sdt>
         <w:sdtPr>
           <w:rPr>
@@ -10639,7 +11046,21 @@
         <w:rPr>
           <w:bCs/>
         </w:rPr>
-        <w:t xml:space="preserve">The analysis of each MSOA’s sectoral dependency for its job allocation gives some insight into some dimensions of job accessibility other than the spatial balance provided between the working-age population and the available jobs by the public transport network.  In particular, it reveals where more socially deprived MSOAs may be particularly reliant on high-end service jobs, which could make them more vulnerable to a mismatch between the skills the workers have and those required by the available jobs, and to sectoral shocks in the labour market.  This angle is not well explored by the extant studies, which mostly focus on accessibility to all jobs in general, mainly due to a scarcity of spatial job distribution data that disaggregates jobs by type.  Nonetheless, Shen’s </w:t>
+        <w:t xml:space="preserve">The analysis of each MSOA’s sectoral dependency for its job allocation gives some insight into some dimensions of job accessibility other than the spatial balance provided between the working-age population and the available jobs by the public transport network.  </w:t>
+      </w:r>
+      <w:proofErr w:type="gramStart"/>
+      <w:r>
+        <w:rPr>
+          <w:bCs/>
+        </w:rPr>
+        <w:t>In particular, it</w:t>
+      </w:r>
+      <w:proofErr w:type="gramEnd"/>
+      <w:r>
+        <w:rPr>
+          <w:bCs/>
+        </w:rPr>
+        <w:t xml:space="preserve"> reveals where more socially deprived MSOAs may be particularly reliant on high-end service jobs, which could make them more vulnerable to a mismatch between the skills the workers have and those required by the available jobs, and to sectoral shocks in the labour market.  This angle is not well explored by the extant studies, which mostly focus on accessibility to all jobs in general, mainly due to a scarcity of spatial job distribution data that disaggregates jobs by type.  Nonetheless, Shen’s </w:t>
       </w:r>
       <w:sdt>
         <w:sdtPr>
@@ -10728,7 +11149,21 @@
         <w:rPr>
           <w:bCs/>
         </w:rPr>
-        <w:t>our understanding of job accessibility.  Firstly, we should recognise that the travel times used to calculate accessibility measures actually come from a distribution, which imply that the accessibility level for any given area should also form a distribution.  If we focus on just a representative point estimate for each area’s accessibility level (such as the accessibility assuming that all services run as scheduled, or the average travel time for each origin-destination pair), then our analysis would overlook substantial actual variation, and would be unable to account for the real need to account for travel time fluctuations that faces urban commuters.  Secondly, analysing travel time variability allows us to consider how improvements to reliability can enhance accessibility.  Improvements to increase travel time reliability are likely to be less expensive and to entail less large-scale disruptions than investments to reduce overall travel times (which may require the construction of new rail lines or the purchase of more vehicles), and thus can provide a range of “low-hanging fruits” to deliver material improvements to commuters’ daily experiences in the short term.</w:t>
+        <w:t xml:space="preserve">our understanding of job accessibility.  Firstly, we should recognise that the travel times used to calculate accessibility measures </w:t>
+      </w:r>
+      <w:proofErr w:type="gramStart"/>
+      <w:r>
+        <w:rPr>
+          <w:bCs/>
+        </w:rPr>
+        <w:t>actually come</w:t>
+      </w:r>
+      <w:proofErr w:type="gramEnd"/>
+      <w:r>
+        <w:rPr>
+          <w:bCs/>
+        </w:rPr>
+        <w:t xml:space="preserve"> from a distribution, which imply that the accessibility level for any given area should also form a distribution.  If we focus on just a representative point estimate for each area’s accessibility level (such as the accessibility assuming that all services run as scheduled, or the average travel time for each origin-destination pair), then our analysis would overlook substantial actual variation, and would be unable to account for the real need to account for travel time fluctuations that faces urban commuters.  Secondly, analysing travel time variability allows us to consider how improvements to reliability can enhance accessibility.  Improvements to increase travel time reliability are likely to be less expensive and to entail less large-scale disruptions than investments to reduce overall travel times (which may require the construction of new rail lines or the purchase of more vehicles), and thus can provide a range of “low-hanging fruits” to deliver material improvements to commuters’ daily experiences in the short term.</w:t>
       </w:r>
     </w:p>
     <w:p>
@@ -10783,7 +11218,21 @@
         <w:rPr>
           <w:bCs/>
         </w:rPr>
-        <w:t>Urban planning approaches that integrate land use and transport planning aim not only to facilitate the growth of population and opportunities in cities, but also to distribute that growth in such a way that people can easily connect with the opportunities they seek.  In particular, the distribution of working-age residents, jobs and transport connectivity should be optimised to ensure that each resident is provided with sufficient job opportunities within easy access.</w:t>
+        <w:t xml:space="preserve">Urban planning approaches that integrate land use and transport planning aim not only to facilitate the growth of population and opportunities in cities, but also to distribute that growth in such a way that people can easily connect with the opportunities they seek.  In particular, the distribution of working-age residents, jobs and transport connectivity should be optimised to ensure that each resident is provided with </w:t>
+      </w:r>
+      <w:proofErr w:type="gramStart"/>
+      <w:r>
+        <w:rPr>
+          <w:bCs/>
+        </w:rPr>
+        <w:t>sufficient</w:t>
+      </w:r>
+      <w:proofErr w:type="gramEnd"/>
+      <w:r>
+        <w:rPr>
+          <w:bCs/>
+        </w:rPr>
+        <w:t xml:space="preserve"> job opportunities within easy access.</w:t>
       </w:r>
     </w:p>
     <w:p>
@@ -11058,7 +11507,21 @@
         <w:rPr>
           <w:bCs/>
         </w:rPr>
-        <w:t>particularly through the conversion of National Rail services to Overground services through “metroisation”</w:t>
+        <w:t>particularly through the conversion of National Rail services to Overground services through “</w:t>
+      </w:r>
+      <w:proofErr w:type="spellStart"/>
+      <w:r>
+        <w:rPr>
+          <w:bCs/>
+        </w:rPr>
+        <w:t>metroisation</w:t>
+      </w:r>
+      <w:proofErr w:type="spellEnd"/>
+      <w:r>
+        <w:rPr>
+          <w:bCs/>
+        </w:rPr>
+        <w:t>”</w:t>
       </w:r>
       <w:r>
         <w:rPr>
@@ -11172,8 +11635,6 @@
         </w:rPr>
         <w:t>encouraging job growth in four strategic transport interchanges, Lewisham, Stratford, Clapham Junction and Willesden Junction, to put more jobs within easy reach of workers.  This is a sensible strategy, as these four locations are surrounded by areas with low JPRs (from Figure XX).  However, Figure XX also shows that the number of working-age residents that can reach Lewisham within 45min travel is relatively low; this indicates that connectivity to Lewisham should be improved in tandem with the delivery of more jobs there.</w:t>
       </w:r>
-      <w:bookmarkStart w:id="0" w:name="_GoBack"/>
-      <w:bookmarkEnd w:id="0"/>
     </w:p>
     <w:p>
       <w:pPr>
@@ -13595,7 +14056,7 @@
     <b:Pages>345-365</b:Pages>
     <b:JournalName>Environment and Planning B: Planning and Design</b:JournalName>
     <b:Number>3</b:Number>
-    <b:RefOrder>9</b:RefOrder>
+    <b:RefOrder>4</b:RefOrder>
   </b:Source>
   <b:Source>
     <b:Year>1999</b:Year>
@@ -13623,7 +14084,7 @@
     <b:Month>9</b:Month>
     <b:JournalName>Journal of the American Planning Association</b:JournalName>
     <b:Number>3</b:Number>
-    <b:RefOrder>10</b:RefOrder>
+    <b:RefOrder>5</b:RefOrder>
   </b:Source>
   <b:Source>
     <b:Year>2016</b:Year>
@@ -13652,7 +14113,7 @@
       </b:Author>
     </b:Author>
     <b:JournalName>Research in Transportation Economics</b:JournalName>
-    <b:RefOrder>11</b:RefOrder>
+    <b:RefOrder>8</b:RefOrder>
   </b:Source>
   <b:Source>
     <b:Year>2012</b:Year>
@@ -13678,7 +14139,7 @@
     <b:Pages>105-113</b:Pages>
     <b:Month>3</b:Month>
     <b:JournalName>Transport Policy</b:JournalName>
-    <b:RefOrder>29</b:RefOrder>
+    <b:RefOrder>26</b:RefOrder>
   </b:Source>
   <b:Source>
     <b:Year>2015</b:Year>
@@ -13713,7 +14174,7 @@
     <b:Month>3</b:Month>
     <b:JournalName>Transportation</b:JournalName>
     <b:Number>3</b:Number>
-    <b:RefOrder>8</b:RefOrder>
+    <b:RefOrder>27</b:RefOrder>
   </b:Source>
   <b:Source>
     <b:Year>1998</b:Year>
@@ -13740,7 +14201,7 @@
     <b:Month>6</b:Month>
     <b:JournalName>Journal of the American Planning Association</b:JournalName>
     <b:Number>2</b:Number>
-    <b:RefOrder>6</b:RefOrder>
+    <b:RefOrder>28</b:RefOrder>
   </b:Source>
   <b:Source>
     <b:Year>2012</b:Year>
@@ -13778,7 +14239,7 @@
     <b:Month>3</b:Month>
     <b:JournalName>The Geographical Journal</b:JournalName>
     <b:Number>4</b:Number>
-    <b:RefOrder>18</b:RefOrder>
+    <b:RefOrder>6</b:RefOrder>
   </b:Source>
   <b:Source>
     <b:Year>2019</b:Year>
@@ -13806,7 +14267,7 @@
     <b:Pages>278-288</b:Pages>
     <b:Month>1</b:Month>
     <b:JournalName>Journal of Transport Geography</b:JournalName>
-    <b:RefOrder>24</b:RefOrder>
+    <b:RefOrder>18</b:RefOrder>
   </b:Source>
   <b:Source>
     <b:Year>1959</b:Year>
@@ -13867,7 +14328,7 @@
     <b:Pages>236-246</b:Pages>
     <b:Month>1</b:Month>
     <b:JournalName>Journal of Transport Geography</b:JournalName>
-    <b:RefOrder>12</b:RefOrder>
+    <b:RefOrder>9</b:RefOrder>
   </b:Source>
   <b:Source>
     <b:Year>2018</b:Year>
@@ -13897,7 +14358,7 @@
     <b:Pages>37-51</b:Pages>
     <b:Month>9</b:Month>
     <b:JournalName>Transport Policy</b:JournalName>
-    <b:RefOrder>13</b:RefOrder>
+    <b:RefOrder>10</b:RefOrder>
   </b:Source>
   <b:Source>
     <b:Year>2004</b:Year>
@@ -13929,7 +14390,7 @@
     <b:Month>6</b:Month>
     <b:JournalName>Journal of Transport Geography</b:JournalName>
     <b:Number>2</b:Number>
-    <b:RefOrder>17</b:RefOrder>
+    <b:RefOrder>3</b:RefOrder>
   </b:Source>
   <b:Source>
     <b:Year>2015</b:Year>
@@ -13968,7 +14429,7 @@
     <b:Month>1</b:Month>
     <b:JournalName>ISPRS International Journal of Geo-Information</b:JournalName>
     <b:Number>1</b:Number>
-    <b:RefOrder>7</b:RefOrder>
+    <b:RefOrder>12</b:RefOrder>
   </b:Source>
   <b:Source>
     <b:Year>2016</b:Year>
@@ -14013,7 +14474,7 @@
     <b:Pages>302-316</b:Pages>
     <b:Month>9</b:Month>
     <b:JournalName>Transportation Research Part A: Policy and Practice</b:JournalName>
-    <b:RefOrder>3</b:RefOrder>
+    <b:RefOrder>7</b:RefOrder>
   </b:Source>
   <b:Source>
     <b:Year>2018</b:Year>
@@ -14042,7 +14503,7 @@
     <b:Pages>54-63</b:Pages>
     <b:Month>12</b:Month>
     <b:JournalName>Journal of Transport Geography</b:JournalName>
-    <b:RefOrder>5</b:RefOrder>
+    <b:RefOrder>11</b:RefOrder>
   </b:Source>
   <b:Source>
     <b:Year>2010</b:Year>
@@ -14107,7 +14568,7 @@
       </b:Author>
     </b:Author>
     <b:JournalName>Applied Geography</b:JournalName>
-    <b:RefOrder>23</b:RefOrder>
+    <b:RefOrder>17</b:RefOrder>
   </b:Source>
   <b:Source>
     <b:Tag>Ten16</b:Tag>
@@ -14146,7 +14607,7 @@
     <b:Volume>15</b:Volume>
     <b:Issue>1</b:Issue>
     <b:JournalName>International Journal of Health Geographics</b:JournalName>
-    <b:RefOrder>22</b:RefOrder>
+    <b:RefOrder>16</b:RefOrder>
   </b:Source>
   <b:Source>
     <b:Year>2018</b:Year>
@@ -14170,7 +14631,7 @@
     <b:MonthAccessed>April</b:MonthAccessed>
     <b:DayAccessed>24</b:DayAccessed>
     <b:URL>http://content.tfl.gov.uk/travel-in-london-report-11.pdf</b:URL>
-    <b:RefOrder>26</b:RefOrder>
+    <b:RefOrder>23</b:RefOrder>
   </b:Source>
   <b:Source>
     <b:Year>2018</b:Year>
@@ -14194,7 +14655,7 @@
     <b:MonthAccessed>April</b:MonthAccessed>
     <b:DayAccessed>24</b:DayAccessed>
     <b:URL>https://www.london.gov.uk/sites/default/files/mayors-transport-strategy-2018.pdf</b:URL>
-    <b:RefOrder>15</b:RefOrder>
+    <b:RefOrder>14</b:RefOrder>
   </b:Source>
   <b:Source>
     <b:Year>2019</b:Year>
@@ -14216,7 +14677,7 @@
     <b:Guid>{2CFC100A-24EC-4C2D-87F1-44CEC5754A9A}</b:Guid>
     <b:City>London</b:City>
     <b:Publisher>Transport for London</b:Publisher>
-    <b:RefOrder>27</b:RefOrder>
+    <b:RefOrder>24</b:RefOrder>
   </b:Source>
   <b:Source>
     <b:Year>2019</b:Year>
@@ -14237,7 +14698,7 @@
     <b:Guid>{E980BC9A-DE1C-4398-A2FC-A7CA19C0612F}</b:Guid>
     <b:City>London</b:City>
     <b:Publisher>Transport for London</b:Publisher>
-    <b:RefOrder>28</b:RefOrder>
+    <b:RefOrder>25</b:RefOrder>
   </b:Source>
   <b:Source>
     <b:Year>2003</b:Year>
@@ -14257,7 +14718,7 @@
     </b:Author>
     <b:Guid>{2452EF09-7247-46C9-9724-17A141422F14}</b:Guid>
     <b:City>London</b:City>
-    <b:RefOrder>14</b:RefOrder>
+    <b:RefOrder>13</b:RefOrder>
   </b:Source>
   <b:Source>
     <b:Tag>Kat19</b:Tag>
@@ -14283,7 +14744,7 @@
         </b:NameList>
       </b:Author>
     </b:Author>
-    <b:RefOrder>4</b:RefOrder>
+    <b:RefOrder>29</b:RefOrder>
   </b:Source>
   <b:Source>
     <b:Tag>Dep15</b:Tag>
@@ -14298,7 +14759,7 @@
     <b:Year>2015</b:Year>
     <b:Publisher>Department for Communities and Local Government</b:Publisher>
     <b:City>London</b:City>
-    <b:RefOrder>16</b:RefOrder>
+    <b:RefOrder>15</b:RefOrder>
   </b:Source>
   <b:Source>
     <b:Year>2012</b:Year>
@@ -14427,13 +14888,13 @@
     <b:Pages>13-24</b:Pages>
     <b:Month>12</b:Month>
     <b:JournalName>Journal of Transport Geography</b:JournalName>
-    <b:RefOrder>25</b:RefOrder>
+    <b:RefOrder>22</b:RefOrder>
   </b:Source>
 </b:Sources>
 </file>
 
 <file path=customXml/itemProps1.xml><?xml version="1.0" encoding="utf-8"?>
-<ds:datastoreItem xmlns:ds="http://schemas.openxmlformats.org/officeDocument/2006/customXml" ds:itemID="{4928572A-8A2E-483F-B5CD-8EDA978C528F}">
+<ds:datastoreItem xmlns:ds="http://schemas.openxmlformats.org/officeDocument/2006/customXml" ds:itemID="{B25F3F41-6EDD-4F4E-BF69-1AAE1B220DBF}">
   <ds:schemaRefs>
     <ds:schemaRef ds:uri="http://schemas.openxmlformats.org/officeDocument/2006/bibliography"/>
   </ds:schemaRefs>

</xml_diff>

<commit_message>
edited intro, lit review and methods
</commit_message>
<xml_diff>
--- a/00 Paper/20190712 capstone.docx
+++ b/00 Paper/20190712 capstone.docx
@@ -47,7 +47,13 @@
         <w:t xml:space="preserve">in large part </w:t>
       </w:r>
       <w:r>
-        <w:t xml:space="preserve">on how efficiently it can connect </w:t>
+        <w:t xml:space="preserve">on how </w:t>
+      </w:r>
+      <w:r>
+        <w:t>effectively</w:t>
+      </w:r>
+      <w:r>
+        <w:t xml:space="preserve"> it can connect </w:t>
       </w:r>
       <w:r>
         <w:t xml:space="preserve">job opportunities and workers to each other through economic, social, </w:t>
@@ -238,10 +244,10 @@
         <w:t xml:space="preserve">spatial </w:t>
       </w:r>
       <w:r>
-        <w:t xml:space="preserve">patterns in the </w:t>
-      </w:r>
-      <w:r>
-        <w:t xml:space="preserve">extent to which workers can access jobs </w:t>
+        <w:t xml:space="preserve">patterns in </w:t>
+      </w:r>
+      <w:r>
+        <w:t xml:space="preserve">workers’ accessibility to jobs </w:t>
       </w:r>
       <w:r>
         <w:t>is an important first step for identifying and prioritising problem areas, and optimising and coordinating intervention strategies</w:t>
@@ -329,25 +335,43 @@
         <w:t xml:space="preserve">.  In particular, accessibility </w:t>
       </w:r>
       <w:r>
-        <w:t xml:space="preserve">levels vary </w:t>
-      </w:r>
-      <w:r>
-        <w:t xml:space="preserve">across </w:t>
-      </w:r>
-      <w:r>
-        <w:t xml:space="preserve">different types of workers and jobs (depending on their characteristics like skills, salary and industrial sector, not every job </w:t>
+        <w:t xml:space="preserve">levels </w:t>
+      </w:r>
+      <w:r>
+        <w:t xml:space="preserve">are affected by the characteristics of </w:t>
+      </w:r>
+      <w:r>
+        <w:t>worker</w:t>
+      </w:r>
+      <w:r>
+        <w:t>s</w:t>
+      </w:r>
+      <w:r>
+        <w:t xml:space="preserve"> and jobs (</w:t>
+      </w:r>
+      <w:r>
+        <w:t xml:space="preserve">for example, </w:t>
+      </w:r>
+      <w:r>
+        <w:t xml:space="preserve">depending on their skills, salary and industrial sector, not every job </w:t>
       </w:r>
       <w:r>
         <w:t xml:space="preserve">is </w:t>
       </w:r>
       <w:r>
-        <w:t xml:space="preserve">equally attractive or suitable for every worker), and </w:t>
-      </w:r>
-      <w:r>
-        <w:t xml:space="preserve">fluctuates from day to day </w:t>
-      </w:r>
-      <w:r>
-        <w:t>(as there is a margin of uncertainty in travel times that travellers need to account for when deciding how and when to travel).</w:t>
+        <w:t>equally attractive or suitable for every worker)</w:t>
+      </w:r>
+      <w:r>
+        <w:t xml:space="preserve"> and by day to day fluctuations in transport network performance </w:t>
+      </w:r>
+      <w:r>
+        <w:t xml:space="preserve">(travellers need to account for </w:t>
+      </w:r>
+      <w:r>
+        <w:t xml:space="preserve">a margin of uncertainty around potential arrival times </w:t>
+      </w:r>
+      <w:r>
+        <w:t>when deciding how and when to travel).</w:t>
       </w:r>
     </w:p>
     <w:p>
@@ -361,7 +385,22 @@
         <w:t xml:space="preserve">This study </w:t>
       </w:r>
       <w:r>
-        <w:t>aims to carry out an analysis of job accessibility in London that accounts for this multidimensional variability</w:t>
+        <w:t xml:space="preserve">aims to carry out an analysis of job accessibility </w:t>
+      </w:r>
+      <w:r>
+        <w:t xml:space="preserve">by public transport </w:t>
+      </w:r>
+      <w:r>
+        <w:t xml:space="preserve">in London that </w:t>
+      </w:r>
+      <w:r>
+        <w:t xml:space="preserve">better </w:t>
+      </w:r>
+      <w:r>
+        <w:t xml:space="preserve">accounts for </w:t>
+      </w:r>
+      <w:r>
+        <w:t>this multidimensional nature</w:t>
       </w:r>
       <w:r>
         <w:t>.  I develop a typology of neighbourhoods that categorise</w:t>
@@ -379,31 +418,28 @@
         <w:t xml:space="preserve">job </w:t>
       </w:r>
       <w:r>
-        <w:t>accessibility</w:t>
-      </w:r>
-      <w:r>
-        <w:t xml:space="preserve"> by public transport</w:t>
+        <w:t xml:space="preserve">accessibility, </w:t>
+      </w:r>
+      <w:r>
+        <w:t>the sectoral mix of their available jobs</w:t>
       </w:r>
       <w:r>
         <w:t xml:space="preserve">, </w:t>
       </w:r>
       <w:r>
-        <w:t xml:space="preserve">their sectoral dependency for job opportunities, </w:t>
-      </w:r>
-      <w:r>
-        <w:t xml:space="preserve">public transport </w:t>
+        <w:t>t</w:t>
+      </w:r>
+      <w:r>
+        <w:t>he relative social deprivation of their working-age population</w:t>
+      </w:r>
+      <w:r>
+        <w:t xml:space="preserve"> and </w:t>
       </w:r>
       <w:r>
         <w:t xml:space="preserve">travel time </w:t>
       </w:r>
       <w:r>
         <w:t>reliability</w:t>
-      </w:r>
-      <w:r>
-        <w:t xml:space="preserve"> and </w:t>
-      </w:r>
-      <w:r>
-        <w:t>the relative social disadvantage of their working-age population</w:t>
       </w:r>
       <w:r>
         <w:t xml:space="preserve">.  In addition to providing insights into how </w:t>
@@ -522,7 +558,13 @@
         <w:t xml:space="preserve"> defines accessibility as </w:t>
       </w:r>
       <w:r>
-        <w:t>a measure of the potential for interaction between people and the opportunities that they seek, and is a function of how people and the relevant opportunities are distributed across space and the cost of travel (or connectivity) between different locations</w:t>
+        <w:t>a measure of the potential for interaction between people and the opportunities that they seek</w:t>
+      </w:r>
+      <w:r>
+        <w:t xml:space="preserve">.  This </w:t>
+      </w:r>
+      <w:r>
+        <w:t>is a function of how people and the relevant opportunities are distributed across space and the cost of travel (or connectivity) between different locations</w:t>
       </w:r>
       <w:r>
         <w:t>.</w:t>
@@ -604,7 +646,13 @@
         <w:t>ocation-based” measures</w:t>
       </w:r>
       <w:r>
-        <w:t xml:space="preserve"> are widely used for city-level analyses,</w:t>
+        <w:t xml:space="preserve"> are </w:t>
+      </w:r>
+      <w:r>
+        <w:t xml:space="preserve">most frequently </w:t>
+      </w:r>
+      <w:r>
+        <w:t>used for city-level analyses,</w:t>
       </w:r>
       <w:r>
         <w:t xml:space="preserve"> </w:t>
@@ -643,7 +691,11 @@
         <w:t xml:space="preserve">measures </w:t>
       </w:r>
       <w:r>
-        <w:t>have found wide within-city variations of accessibility</w:t>
+        <w:t xml:space="preserve">have found wide within-city </w:t>
+      </w:r>
+      <w:proofErr w:type="spellStart"/>
+      <w:r>
+        <w:t>variations</w:t>
       </w:r>
       <w:sdt>
         <w:sdtPr>
@@ -655,7 +707,11 @@
             <w:fldChar w:fldCharType="begin"/>
           </w:r>
           <w:r>
-            <w:instrText xml:space="preserve"> CITATION Shen1998 \l 18441  \m sanchez1999 \m Kotavaara_2012 \m El_Geneidy_2016 \m Niehaus2016 \m Guzman2017 \m Guzman_2018 \m Deboosere2018</w:instrText>
+            <w:instrText xml:space="preserve"> CITATION S</w:instrText>
+          </w:r>
+          <w:proofErr w:type="spellEnd"/>
+          <w:r>
+            <w:instrText>hen1998 \l 18441  \m sanchez1999 \m Kotavaara_2012 \m El_Geneidy_2016 \m Niehaus2016 \m Guzman2017 \m Guzman_2018 \m Deboosere2018</w:instrText>
           </w:r>
           <w:r>
             <w:fldChar w:fldCharType="separate"/>
@@ -775,7 +831,13 @@
         </w:sdtContent>
       </w:sdt>
       <w:r>
-        <w:t xml:space="preserve">, while others examine how accessibility levels vary </w:t>
+        <w:t>, while others examine how accessibility levels</w:t>
+      </w:r>
+      <w:r>
+        <w:t xml:space="preserve"> to all jobs</w:t>
+      </w:r>
+      <w:r>
+        <w:t xml:space="preserve"> vary </w:t>
       </w:r>
       <w:r>
         <w:t xml:space="preserve">by </w:t>
@@ -1049,7 +1111,13 @@
         <w:jc w:val="both"/>
       </w:pPr>
       <w:r>
-        <w:t xml:space="preserve">Efforts to account for travel time reliability in accessibility analyses </w:t>
+        <w:t xml:space="preserve">Efforts to </w:t>
+      </w:r>
+      <w:r>
+        <w:t xml:space="preserve">analyse </w:t>
+      </w:r>
+      <w:r>
+        <w:t xml:space="preserve">travel time reliability </w:t>
       </w:r>
       <w:r>
         <w:t>have been hindered by a scarcity of d</w:t>
@@ -1088,14 +1156,23 @@
         <w:t xml:space="preserve">large-scale </w:t>
       </w:r>
       <w:r>
-        <w:t xml:space="preserve">data collection and </w:t>
+        <w:t xml:space="preserve">data collection and dissemination in public </w:t>
       </w:r>
       <w:r>
         <w:lastRenderedPageBreak/>
-        <w:t xml:space="preserve">dissemination in public transport systems, such as through systems for automatic fare collection, automatic vehicle location and real-time trip planning, have overcome this scarcity and allowed for new measures of travel time variability to be developed and </w:t>
-      </w:r>
-      <w:r>
-        <w:t xml:space="preserve">calculated at very fine levels of spatial and temporal resolution </w:t>
+        <w:t xml:space="preserve">transport systems, such as through systems for automatic fare collection, automatic vehicle location and real-time trip planning, have overcome this scarcity and allowed for travel time </w:t>
+      </w:r>
+      <w:r>
+        <w:t xml:space="preserve">distributions </w:t>
+      </w:r>
+      <w:r>
+        <w:t xml:space="preserve">to be </w:t>
+      </w:r>
+      <w:r>
+        <w:t xml:space="preserve">measured </w:t>
+      </w:r>
+      <w:r>
+        <w:t xml:space="preserve">at very fine levels of spatial and temporal resolution </w:t>
       </w:r>
       <w:r>
         <w:t>(+ citation)</w:t>
@@ -1103,44 +1180,37 @@
       <w:r>
         <w:t xml:space="preserve">.  </w:t>
       </w:r>
-      <w:proofErr w:type="gramStart"/>
-      <w:r>
-        <w:t xml:space="preserve">In particular, </w:t>
+      <w:r>
+        <w:t>On the basis of these new capabilities</w:t>
+      </w:r>
+      <w:r>
+        <w:t xml:space="preserve">, </w:t>
       </w:r>
       <w:proofErr w:type="spellStart"/>
       <w:r>
         <w:t>Uniman</w:t>
       </w:r>
       <w:proofErr w:type="spellEnd"/>
-      <w:proofErr w:type="gramEnd"/>
-      <w:r>
-        <w:t xml:space="preserve"> et al (+ citation) used fare collection data from London’s Oyster Card system to </w:t>
-      </w:r>
-      <w:r>
-        <w:t xml:space="preserve">reveal </w:t>
-      </w:r>
-      <w:r>
-        <w:t>the distribution of travel times for trips actually performed on the Underground network</w:t>
-      </w:r>
-      <w:r>
-        <w:t xml:space="preserve">.  </w:t>
-      </w:r>
-      <w:proofErr w:type="gramStart"/>
-      <w:r>
-        <w:t>On the basis of</w:t>
-      </w:r>
-      <w:proofErr w:type="gramEnd"/>
-      <w:r>
-        <w:t xml:space="preserve"> this, they define </w:t>
-      </w:r>
-      <w:r>
-        <w:t xml:space="preserve">the Reliability Buffer Time (RBT) as a measure of travel time </w:t>
-      </w:r>
-      <w:r>
-        <w:t>reliability</w:t>
-      </w:r>
-      <w:r>
-        <w:t>.  Simply put, the RBT is the difference between the 95</w:t>
+      <w:r>
+        <w:t xml:space="preserve"> et al (+ citation) </w:t>
+      </w:r>
+      <w:r>
+        <w:t xml:space="preserve">defined the concept of </w:t>
+      </w:r>
+      <w:r>
+        <w:t>the Reliability Buffer Time (RBT)</w:t>
+      </w:r>
+      <w:r>
+        <w:t>,</w:t>
+      </w:r>
+      <w:r>
+        <w:t xml:space="preserve"> </w:t>
+      </w:r>
+      <w:r>
+        <w:t>which is</w:t>
+      </w:r>
+      <w:r>
+        <w:t xml:space="preserve"> the difference between the 95</w:t>
       </w:r>
       <w:r>
         <w:rPr>
@@ -1149,7 +1219,13 @@
         <w:t>th</w:t>
       </w:r>
       <w:r>
-        <w:t xml:space="preserve"> percentile of travel times (representing an unusually slow trip) and the median travel time (representing a typical trip), and reflects the extra time that a traveller needs to budget into her trip in order to be 95% certain that </w:t>
+        <w:t xml:space="preserve"> percentile of travel times (representing an unusually slow trip) and the median travel time (representing a typical trip)</w:t>
+      </w:r>
+      <w:r>
+        <w:t xml:space="preserve"> between each origin-destination pair</w:t>
+      </w:r>
+      <w:r>
+        <w:t xml:space="preserve">, and reflects the extra time that a traveller needs to budget into her trip in order to be 95% certain that </w:t>
       </w:r>
       <w:r>
         <w:t xml:space="preserve">she </w:t>
@@ -1177,13 +1253,25 @@
         <w:t xml:space="preserve">.  </w:t>
       </w:r>
       <w:r>
-        <w:t>Firstly, it will conduct a job accessibility analysis of London that better captures how accessibility levels var</w:t>
+        <w:t xml:space="preserve">Firstly, it will conduct a </w:t>
+      </w:r>
+      <w:r>
+        <w:t xml:space="preserve">multidimensional </w:t>
+      </w:r>
+      <w:r>
+        <w:t>job accessibility analysis of London that better captures how accessibility levels var</w:t>
       </w:r>
       <w:r>
         <w:t>y</w:t>
       </w:r>
       <w:r>
-        <w:t xml:space="preserve"> among working-age residents and jobs with different characteristics.  Secondly, it will also consider how travel time variability affects different areas in London, adding a novel dimension to accessibility analyses.  </w:t>
+        <w:t xml:space="preserve"> among working-age residents and jobs with different characteristics.  Secondly, it will also consider how travel time </w:t>
+      </w:r>
+      <w:r>
+        <w:t xml:space="preserve">reliability </w:t>
+      </w:r>
+      <w:r>
+        <w:t xml:space="preserve">affects different areas in London, adding a novel dimension to accessibility analyses.  </w:t>
       </w:r>
       <w:r>
         <w:t>In the next section, I present the methodology of this study and the data sources I will use.</w:t>
@@ -1302,7 +1390,6 @@
           <w:i/>
           <w:iCs/>
         </w:rPr>
-        <w:lastRenderedPageBreak/>
         <w:t>Data on the Spatial Distribution</w:t>
       </w:r>
       <w:r>
@@ -1342,13 +1429,20 @@
         <w:jc w:val="both"/>
       </w:pPr>
       <w:r>
+        <w:lastRenderedPageBreak/>
         <w:t xml:space="preserve">MSOA-level counts of working-age residents (those aged 16 to 64) and jobs for 2017 were obtained from the Office of National Statistics (+ citation).  Job counts are disaggregated by Standardised Industrial Classification Code (SICC), allowing for </w:t>
       </w:r>
       <w:r>
         <w:t xml:space="preserve">sector-specific analyses of </w:t>
       </w:r>
       <w:r>
-        <w:t>the job distribution.  Unfortunately, counts of residents that are disaggregated by other characteristics (like educational qualifications, income or disability status) are only available from Census data, which are 8 years out of date at the time of this study.</w:t>
+        <w:t xml:space="preserve">the job distribution.  Unfortunately, counts of residents that are disaggregated by </w:t>
+      </w:r>
+      <w:r>
+        <w:t xml:space="preserve">sociodemographic </w:t>
+      </w:r>
+      <w:r>
+        <w:t>characteristics (like educational qualifications, income or disability status) are only available from Census data, which are 8 years out of date at the time of this study.</w:t>
       </w:r>
     </w:p>
     <w:p>
@@ -1362,10 +1456,16 @@
         <w:t xml:space="preserve">In the absence of </w:t>
       </w:r>
       <w:r>
-        <w:t>suitable</w:t>
-      </w:r>
-      <w:r>
-        <w:t xml:space="preserve"> disaggregated count data for the working-age population, many researchers use location-based measures to reflect spatial disparities in soci</w:t>
+        <w:t>such disaggregated population count data</w:t>
+      </w:r>
+      <w:r>
+        <w:t xml:space="preserve">, many researchers use location-based </w:t>
+      </w:r>
+      <w:r>
+        <w:t xml:space="preserve">aggregate </w:t>
+      </w:r>
+      <w:r>
+        <w:t>measures to reflect spatial disparities in soci</w:t>
       </w:r>
       <w:r>
         <w:t>odemographic</w:t>
@@ -1476,7 +1576,19 @@
         </w:sdtContent>
       </w:sdt>
       <w:r>
-        <w:t xml:space="preserve"> to reflect the relative degree of social disadvantage experienced by residents in small areas across a wide range of domains, including income, employment, health, education, crime, housing and the living environment.  In this study, I use the IMD data to capture the spatial distribution of deprivation, and I follow the DHCLG guidance to focus on the relative ranking of the areas by IMD index scores, rather than on the raw scores themselves.</w:t>
+        <w:t xml:space="preserve"> to reflect the relative degree of social </w:t>
+      </w:r>
+      <w:r>
+        <w:t>deprivation</w:t>
+      </w:r>
+      <w:r>
+        <w:t xml:space="preserve"> experienced by residents in small areas across a wide range of domains, including income, employment, health, education, crime, housing and the living environment.  In this study, I use the IMD data to capture the </w:t>
+      </w:r>
+      <w:r>
+        <w:t>spatial variations in social deprivation among the working-age population</w:t>
+      </w:r>
+      <w:r>
+        <w:t>, and I follow the DHCLG guidance to focus on the relative ranking of the areas by IMD index scores, rather than on the raw scores themselves.</w:t>
       </w:r>
     </w:p>
     <w:p>
@@ -1501,7 +1613,21 @@
           <w:i/>
           <w:iCs/>
         </w:rPr>
-        <w:t>Measuring Job Accessibility through Job Provision Ratios</w:t>
+        <w:t xml:space="preserve">Measuring Job Accessibility </w:t>
+      </w:r>
+      <w:r>
+        <w:rPr>
+          <w:i/>
+          <w:iCs/>
+        </w:rPr>
+        <w:t>with</w:t>
+      </w:r>
+      <w:r>
+        <w:rPr>
+          <w:i/>
+          <w:iCs/>
+        </w:rPr>
+        <w:t xml:space="preserve"> Job Provision Ratios</w:t>
       </w:r>
     </w:p>
     <w:p>
@@ -1565,27 +1691,19 @@
         </w:sdtContent>
       </w:sdt>
       <w:r>
-        <w:t xml:space="preserve">, summing up the total </w:t>
-      </w:r>
-      <w:proofErr w:type="spellStart"/>
-      <w:r>
-        <w:t>nu</w:t>
-      </w:r>
-      <w:r>
-        <w:t>a</w:t>
-      </w:r>
-      <w:r>
-        <w:t>mber</w:t>
-      </w:r>
-      <w:proofErr w:type="spellEnd"/>
-      <w:r>
-        <w:t xml:space="preserve"> of jobs that can be physically reached </w:t>
+        <w:t xml:space="preserve">, summing up the total number of jobs that can be physically reached </w:t>
       </w:r>
       <w:r>
         <w:t xml:space="preserve">from each area </w:t>
       </w:r>
       <w:r>
-        <w:t xml:space="preserve">within a certain travel time.  </w:t>
+        <w:t>within a certain travel time</w:t>
+      </w:r>
+      <w:r>
+        <w:t xml:space="preserve"> (the area within a certain travel time of a location is known as its “catchment”)</w:t>
+      </w:r>
+      <w:r>
+        <w:t xml:space="preserve">.  </w:t>
       </w:r>
       <w:r>
         <w:t xml:space="preserve">Essentially, this is the dot product of 2 components, </w:t>
@@ -2463,7 +2581,13 @@
         <w:t xml:space="preserve">nd elaborated </w:t>
       </w:r>
       <w:r>
-        <w:t xml:space="preserve">in the public health literature </w:t>
+        <w:t>in the public health literature</w:t>
+      </w:r>
+      <w:r>
+        <w:t xml:space="preserve"> as the “two-stage floating catchment area” method</w:t>
+      </w:r>
+      <w:r>
+        <w:t xml:space="preserve"> </w:t>
       </w:r>
       <w:sdt>
         <w:sdtPr>
@@ -2984,7 +3108,14 @@
         <w:rPr>
           <w:rFonts w:eastAsiaTheme="minorEastAsia"/>
         </w:rPr>
-        <w:t xml:space="preserve"> is a weighted sum of the number of </w:t>
+        <w:t xml:space="preserve"> is a weighted sum of the </w:t>
+      </w:r>
+      <w:r>
+        <w:rPr>
+          <w:rFonts w:eastAsiaTheme="minorEastAsia"/>
+        </w:rPr>
+        <w:lastRenderedPageBreak/>
+        <w:t xml:space="preserve">number of </w:t>
       </w:r>
       <w:r>
         <w:rPr>
@@ -3038,61 +3169,13 @@
         <w:rPr>
           <w:rFonts w:eastAsiaTheme="minorEastAsia"/>
         </w:rPr>
-        <w:t xml:space="preserve">Luo &amp; Wang </w:t>
-      </w:r>
-      <w:sdt>
-        <w:sdtPr>
-          <w:rPr>
-            <w:rFonts w:eastAsiaTheme="minorEastAsia"/>
-          </w:rPr>
-          <w:id w:val="-1382323247"/>
-          <w:citation/>
-        </w:sdtPr>
-        <w:sdtContent>
-          <w:r>
-            <w:rPr>
-              <w:rFonts w:eastAsiaTheme="minorEastAsia"/>
-            </w:rPr>
-            <w:fldChar w:fldCharType="begin"/>
-          </w:r>
-          <w:r>
-            <w:rPr>
-              <w:rFonts w:eastAsiaTheme="minorEastAsia"/>
-            </w:rPr>
-            <w:instrText xml:space="preserve">CITATION Luo_2003 \n  \l 18441 </w:instrText>
-          </w:r>
-          <w:r>
-            <w:rPr>
-              <w:rFonts w:eastAsiaTheme="minorEastAsia"/>
-            </w:rPr>
-            <w:fldChar w:fldCharType="separate"/>
-          </w:r>
-          <w:r>
-            <w:rPr>
-              <w:rFonts w:eastAsiaTheme="minorEastAsia"/>
-              <w:noProof/>
-            </w:rPr>
-            <w:t>(2003)</w:t>
-          </w:r>
-          <w:r>
-            <w:rPr>
-              <w:rFonts w:eastAsiaTheme="minorEastAsia"/>
-            </w:rPr>
-            <w:fldChar w:fldCharType="end"/>
-          </w:r>
-        </w:sdtContent>
-      </w:sdt>
-      <w:r>
-        <w:rPr>
-          <w:rFonts w:eastAsiaTheme="minorEastAsia"/>
-        </w:rPr>
-        <w:t xml:space="preserve"> termed this the “two-stage floating catchment area” method, but b</w:t>
-      </w:r>
-      <w:r>
-        <w:rPr>
-          <w:rFonts w:eastAsiaTheme="minorEastAsia"/>
-        </w:rPr>
-        <w:t xml:space="preserve">ecause the resulting quantities in the matrix </w:t>
+        <w:t>T</w:t>
+      </w:r>
+      <w:r>
+        <w:rPr>
+          <w:rFonts w:eastAsiaTheme="minorEastAsia"/>
+        </w:rPr>
+        <w:t xml:space="preserve">he resulting quantities in the matrix </w:t>
       </w:r>
       <w:r>
         <w:rPr>
@@ -3104,19 +3187,7 @@
         <w:rPr>
           <w:rFonts w:eastAsiaTheme="minorEastAsia"/>
         </w:rPr>
-        <w:t xml:space="preserve"> </w:t>
-      </w:r>
-      <w:r>
-        <w:rPr>
-          <w:rFonts w:eastAsiaTheme="minorEastAsia"/>
-        </w:rPr>
-        <w:t xml:space="preserve">for this study </w:t>
-      </w:r>
-      <w:r>
-        <w:rPr>
-          <w:rFonts w:eastAsiaTheme="minorEastAsia"/>
-        </w:rPr>
-        <w:t xml:space="preserve">can be </w:t>
+        <w:t xml:space="preserve"> can be </w:t>
       </w:r>
       <w:r>
         <w:rPr>
@@ -3128,7 +3199,31 @@
         <w:rPr>
           <w:rFonts w:eastAsiaTheme="minorEastAsia"/>
         </w:rPr>
-        <w:t>interpreted as ratios allocating jobs within each area’s catchment to working-age residents, I will term these quantities Job Provision Ratios (JPRs).</w:t>
+        <w:t xml:space="preserve">interpreted as ratios allocating jobs within each area’s catchment to working-age residents, </w:t>
+      </w:r>
+      <w:r>
+        <w:rPr>
+          <w:rFonts w:eastAsiaTheme="minorEastAsia"/>
+        </w:rPr>
+        <w:t>and express accessibility as the potential number of jobs that are available per potential worker</w:t>
+      </w:r>
+      <w:r>
+        <w:rPr>
+          <w:rFonts w:eastAsiaTheme="minorEastAsia"/>
+        </w:rPr>
+        <w:t xml:space="preserve"> (viz. Hansen, 1959)</w:t>
+      </w:r>
+      <w:r>
+        <w:rPr>
+          <w:rFonts w:eastAsiaTheme="minorEastAsia"/>
+        </w:rPr>
+        <w:t xml:space="preserve">.  </w:t>
+      </w:r>
+      <w:r>
+        <w:rPr>
+          <w:rFonts w:eastAsiaTheme="minorEastAsia"/>
+        </w:rPr>
+        <w:t>I will term these quantities Job Provision Ratios (JPRs).</w:t>
       </w:r>
     </w:p>
     <w:p>
@@ -3203,7 +3298,19 @@
         <w:rPr>
           <w:rFonts w:eastAsiaTheme="minorEastAsia"/>
         </w:rPr>
-        <w:t xml:space="preserve">.  Thus, this ratio accounts for both connectivity and competition effects: as the number of jobs within an area’s catchment increases, the ratio for that area will increase, but as the number of potential workers who can reach the same catchment (and thus compete for the same jobs) increases, the ratio will decrease.  This property is especially useful for assessing whether the local supply of jobs is </w:t>
+        <w:t xml:space="preserve">.  Thus, this </w:t>
+      </w:r>
+      <w:r>
+        <w:rPr>
+          <w:rFonts w:eastAsiaTheme="minorEastAsia"/>
+        </w:rPr>
+        <w:t xml:space="preserve">ratio </w:t>
+      </w:r>
+      <w:r>
+        <w:rPr>
+          <w:rFonts w:eastAsiaTheme="minorEastAsia"/>
+        </w:rPr>
+        <w:t xml:space="preserve">accounts for both connectivity and competition effects: as the number of jobs within an area’s catchment increases, the ratio for that area will increase, but as the number of potential workers who can reach the same catchment (and thus compete for the same jobs) increases, the ratio will decrease.  This property is especially useful for assessing whether the local supply of jobs is </w:t>
       </w:r>
       <w:proofErr w:type="gramStart"/>
       <w:r>
@@ -3234,7 +3341,7 @@
         <w:t xml:space="preserve">this </w:t>
       </w:r>
       <w:r>
-        <w:t xml:space="preserve">method </w:t>
+        <w:t xml:space="preserve">measure </w:t>
       </w:r>
       <w:r>
         <w:t>requires two choices.  The first choice involves which spatial units to use for the analysis</w:t>
@@ -3375,7 +3482,16 @@
         <w:t xml:space="preserve"> </w:t>
       </w:r>
       <w:r>
-        <w:t xml:space="preserve">in dividing up my study area into pre-existing </w:t>
+        <w:t xml:space="preserve">to </w:t>
+      </w:r>
+      <w:r>
+        <w:t>divid</w:t>
+      </w:r>
+      <w:r>
+        <w:t>e</w:t>
+      </w:r>
+      <w:r>
+        <w:t xml:space="preserve"> up my study area into pre-existing </w:t>
       </w:r>
       <w:r>
         <w:t xml:space="preserve">spatial </w:t>
@@ -3414,7 +3530,11 @@
         <w:t>by the UK’s Office of National Statistics</w:t>
       </w:r>
       <w:r>
-        <w:t xml:space="preserve"> that break up the UK’s land mass into areas that contain between 5,000 and 15,000 residents or between 2,000 and 6,000 households, and allow my analysis to directly incorporate a wide range of UK government statistics that are spatially disaggregated to the MSOA level</w:t>
+        <w:t xml:space="preserve"> that break up the UK’s land mass into areas that contain between 5,000 and 15,000 residents or </w:t>
+      </w:r>
+      <w:r>
+        <w:lastRenderedPageBreak/>
+        <w:t>between 2,000 and 6,000 households, and allow my analysis to directly incorporate a wide range of UK government statistics that are spatially disaggregated to the MSOA level</w:t>
       </w:r>
       <w:r>
         <w:t>.</w:t>
@@ -3428,7 +3548,6 @@
         <w:jc w:val="both"/>
       </w:pPr>
       <w:r>
-        <w:lastRenderedPageBreak/>
         <w:t xml:space="preserve">The second choice involves </w:t>
       </w:r>
       <w:r>
@@ -4400,13 +4519,17 @@
         <w:jc w:val="both"/>
       </w:pPr>
       <w:r>
-        <w:t xml:space="preserve">A key dataset required for </w:t>
-      </w:r>
-      <w:r>
-        <w:t xml:space="preserve">calculating accessibility measures </w:t>
-      </w:r>
-      <w:r>
-        <w:t>is the inter-area travel cost matrix.  Most extant studies obtain this by compiling a multimodal transport network</w:t>
+        <w:lastRenderedPageBreak/>
+        <w:t xml:space="preserve">We need a matrix of </w:t>
+      </w:r>
+      <w:r>
+        <w:t>inter-area travel cost</w:t>
+      </w:r>
+      <w:r>
+        <w:t>s C to calculate R</w:t>
+      </w:r>
+      <w:r>
+        <w:t>.  Most extant studies obtain this by compiling a multimodal transport network</w:t>
       </w:r>
       <w:r>
         <w:t xml:space="preserve"> dataset</w:t>
@@ -4424,11 +4547,7 @@
         <w:t xml:space="preserve">service </w:t>
       </w:r>
       <w:r>
-        <w:t xml:space="preserve">frequencies, implementing a </w:t>
-      </w:r>
-      <w:r>
-        <w:lastRenderedPageBreak/>
-        <w:t xml:space="preserve">routing algorithm, and then </w:t>
+        <w:t xml:space="preserve">frequencies, implementing a routing algorithm, and then </w:t>
       </w:r>
       <w:r>
         <w:t xml:space="preserve">finding </w:t>
@@ -4545,42 +4664,70 @@
         <w:jc w:val="both"/>
       </w:pPr>
       <w:r>
-        <w:t xml:space="preserve">An alternative that has become feasible in recent years is to use automated fare collection data to </w:t>
+        <w:t xml:space="preserve">An alternative that has become feasible in recent years is to use automated fare collection data </w:t>
+      </w:r>
+      <w:r>
+        <w:t xml:space="preserve">in public transport networks </w:t>
+      </w:r>
+      <w:r>
+        <w:t xml:space="preserve">to </w:t>
       </w:r>
       <w:r>
         <w:t xml:space="preserve">obtain </w:t>
       </w:r>
       <w:r>
-        <w:t xml:space="preserve">the full distribution of actual travel </w:t>
-      </w:r>
-      <w:r>
-        <w:t xml:space="preserve">times between any two stations </w:t>
-      </w:r>
-      <w:r>
-        <w:t>in the transport network</w:t>
-      </w:r>
-      <w:r>
-        <w:t xml:space="preserve">, </w:t>
-      </w:r>
-      <w:r>
-        <w:t xml:space="preserve">and then to </w:t>
-      </w:r>
-      <w:r>
-        <w:t xml:space="preserve">calculate </w:t>
-      </w:r>
-      <w:r>
-        <w:t>a single representative value like the mean or median</w:t>
-      </w:r>
-      <w:r>
-        <w:t xml:space="preserve"> travel time for each pair of stations</w:t>
+        <w:t xml:space="preserve">the </w:t>
+      </w:r>
+      <w:r>
+        <w:t>mean or median travel time between any two stations</w:t>
       </w:r>
       <w:r>
         <w:t xml:space="preserve">.  </w:t>
       </w:r>
-      <w:bookmarkStart w:id="0" w:name="_GoBack"/>
-      <w:bookmarkEnd w:id="0"/>
-      <w:r>
-        <w:t xml:space="preserve">However, two factors limit its </w:t>
+      <w:r>
+        <w:t xml:space="preserve">This is especially effective for systems where travellers must validate their payment media upon both entrance and exit.  </w:t>
+      </w:r>
+      <w:r>
+        <w:t xml:space="preserve">However, </w:t>
+      </w:r>
+      <w:r>
+        <w:t xml:space="preserve">a general limitation of this </w:t>
+      </w:r>
+      <w:r>
+        <w:t xml:space="preserve">approach </w:t>
+      </w:r>
+      <w:r>
+        <w:t xml:space="preserve">is that the cost of first- and last-mile travel (from the trip origin to the first </w:t>
+      </w:r>
+      <w:r>
+        <w:t>entry point into the public transport system</w:t>
+      </w:r>
+      <w:r>
+        <w:t xml:space="preserve">, and from the last </w:t>
+      </w:r>
+      <w:r>
+        <w:t xml:space="preserve">exit point from the system </w:t>
+      </w:r>
+      <w:r>
+        <w:t>to the final destination) is not reflected in the data, and more modelling is required to fill in these gaps.</w:t>
+      </w:r>
+      <w:r>
+        <w:t xml:space="preserve">  T</w:t>
+      </w:r>
+      <w:r>
+        <w:t xml:space="preserve">wo </w:t>
+      </w:r>
+      <w:r>
+        <w:t xml:space="preserve">other </w:t>
+      </w:r>
+      <w:r>
+        <w:t xml:space="preserve">factors </w:t>
+      </w:r>
+      <w:r>
+        <w:t xml:space="preserve">also </w:t>
+      </w:r>
+      <w:r>
+        <w:t xml:space="preserve">limit its </w:t>
       </w:r>
       <w:r>
         <w:t xml:space="preserve">applicability </w:t>
@@ -4592,16 +4739,42 @@
         <w:t xml:space="preserve">while TfL’s automated fare collection system captures the </w:t>
       </w:r>
       <w:r>
-        <w:t>locations of all travellers upon boarding a bus or rail vehicle</w:t>
-      </w:r>
-      <w:r>
-        <w:t xml:space="preserve">, the alighting locations of customers using buses </w:t>
+        <w:t xml:space="preserve">locations of travellers upon boarding a bus or </w:t>
+      </w:r>
+      <w:r>
+        <w:t>entering a rail-based vehicle</w:t>
+      </w:r>
+      <w:r>
+        <w:t xml:space="preserve">, the alighting locations of </w:t>
+      </w:r>
+      <w:r>
+        <w:t xml:space="preserve">travellers </w:t>
+      </w:r>
+      <w:r>
+        <w:t xml:space="preserve">using buses </w:t>
       </w:r>
       <w:r>
         <w:t>(</w:t>
       </w:r>
       <w:r>
-        <w:t>about 45% of all tap-ins on TfL vehicles</w:t>
+        <w:t xml:space="preserve">about 45% of all </w:t>
+      </w:r>
+      <w:proofErr w:type="spellStart"/>
+      <w:r>
+        <w:t>boardings</w:t>
+      </w:r>
+      <w:proofErr w:type="spellEnd"/>
+      <w:r>
+        <w:t xml:space="preserve"> </w:t>
+      </w:r>
+      <w:r>
+        <w:t>o</w:t>
+      </w:r>
+      <w:r>
+        <w:t>f</w:t>
+      </w:r>
+      <w:r>
+        <w:t xml:space="preserve"> TfL vehicles</w:t>
       </w:r>
       <w:r>
         <w:t>)</w:t>
@@ -4645,7 +4818,13 @@
         <w:t>are not recorded</w:t>
       </w:r>
       <w:r>
-        <w:t xml:space="preserve">.  While alighting locations can </w:t>
+        <w:t xml:space="preserve">.  While </w:t>
+      </w:r>
+      <w:r>
+        <w:t xml:space="preserve">the missing </w:t>
+      </w:r>
+      <w:r>
+        <w:t xml:space="preserve">alighting locations can </w:t>
       </w:r>
       <w:r>
         <w:t>be imputed using modelling</w:t>
@@ -4667,15 +4846,6 @@
       </w:r>
       <w:r>
         <w:t>.</w:t>
-      </w:r>
-      <w:r>
-        <w:t xml:space="preserve">  Also, a more general limitation of this approach is that the cost of first- and last-mile travel (from the trip origin to the first boarding location, and from the last</w:t>
-      </w:r>
-      <w:r>
-        <w:t xml:space="preserve"> alighting </w:t>
-      </w:r>
-      <w:r>
-        <w:t>location to the final destination) is not reflected in the data, and more modelling is required to fill in these gaps.</w:t>
       </w:r>
     </w:p>
     <w:p>
@@ -4754,13 +4924,23 @@
         <w:t xml:space="preserve"> </w:t>
       </w:r>
       <w:r>
-        <w:t xml:space="preserve">by walking, cycling or motorised public transport like buses or trains </w:t>
+        <w:t>by walking, cycling or motorised public transport like buses</w:t>
+      </w:r>
+      <w:r>
+        <w:t>, trams</w:t>
+      </w:r>
+      <w:r>
+        <w:t xml:space="preserve"> or trains </w:t>
       </w:r>
       <w:r>
         <w:t>(</w:t>
       </w:r>
       <w:r>
-        <w:t>but not by car or taxi)</w:t>
+        <w:t xml:space="preserve">but </w:t>
+      </w:r>
+      <w:r>
+        <w:lastRenderedPageBreak/>
+        <w:t>not by car or taxi)</w:t>
       </w:r>
       <w:r>
         <w:t>.</w:t>
@@ -4772,11 +4952,7 @@
         <w:t>This data source has several compelling advantages.  First, it</w:t>
       </w:r>
       <w:r>
-        <w:t xml:space="preserve"> allows me to obtain travel cost data without having to build my own transport network dataset for London, and the results reflect </w:t>
-      </w:r>
-      <w:r>
-        <w:lastRenderedPageBreak/>
-        <w:t xml:space="preserve">the </w:t>
+        <w:t xml:space="preserve"> allows me to obtain travel cost data without having to build my own transport network dataset for London, and the results reflect the </w:t>
       </w:r>
       <w:r>
         <w:t xml:space="preserve">network and </w:t>
@@ -4802,48 +4978,75 @@
         <w:t>travellers in London.</w:t>
       </w:r>
       <w:r>
-        <w:t xml:space="preserve">  Secondly, the </w:t>
-      </w:r>
-      <w:r>
-        <w:t xml:space="preserve">Journey Planner </w:t>
-      </w:r>
-      <w:r>
-        <w:t xml:space="preserve">provides information for up to 6 </w:t>
-      </w:r>
-      <w:r>
-        <w:t>route</w:t>
-      </w:r>
-      <w:r>
-        <w:t xml:space="preserve"> options per trip, including a bus-only option, </w:t>
-      </w:r>
-      <w:proofErr w:type="spellStart"/>
-      <w:r>
-        <w:t>a</w:t>
-      </w:r>
-      <w:proofErr w:type="spellEnd"/>
-      <w:r>
-        <w:t xml:space="preserve"> cycling-only option and a walking-only option</w:t>
-      </w:r>
-      <w:r>
-        <w:t>, thus allowing for travel costs to be calculated under different circumstances (such as different levels of willingness to cycle)</w:t>
-      </w:r>
-      <w:r>
-        <w:t xml:space="preserve">.  </w:t>
-      </w:r>
-      <w:r>
-        <w:t xml:space="preserve">Thirdly, the travel option information </w:t>
-      </w:r>
-      <w:r>
-        <w:t xml:space="preserve">is door-to-door: it includes both first- and last-mile travel information, as well as information for travel within the public transport network.  </w:t>
-      </w:r>
-      <w:r>
-        <w:t>Fourthly, the data is highly disaggregated: f</w:t>
-      </w:r>
-      <w:r>
-        <w:t xml:space="preserve">or each option, the overall fare is provided, </w:t>
-      </w:r>
-      <w:r>
-        <w:t>together with further information on the time and distance covered by each travel mode.</w:t>
+        <w:t xml:space="preserve">  </w:t>
+      </w:r>
+      <w:r>
+        <w:t>Secondly</w:t>
+      </w:r>
+      <w:r>
+        <w:t xml:space="preserve">, the travel information </w:t>
+      </w:r>
+      <w:r>
+        <w:t>is door-to-door</w:t>
+      </w:r>
+      <w:r>
+        <w:t xml:space="preserve">, covering </w:t>
+      </w:r>
+      <w:r>
+        <w:t xml:space="preserve">both first- and last-mile travel </w:t>
+      </w:r>
+      <w:r>
+        <w:t xml:space="preserve">and </w:t>
+      </w:r>
+      <w:r>
+        <w:t xml:space="preserve">travel within the public transport network.  </w:t>
+      </w:r>
+      <w:r>
+        <w:t>Thirdly</w:t>
+      </w:r>
+      <w:r>
+        <w:t xml:space="preserve">, the data is highly disaggregated: </w:t>
+      </w:r>
+      <w:r>
+        <w:t xml:space="preserve">besides information on </w:t>
+      </w:r>
+      <w:r>
+        <w:t>the overall fare</w:t>
+      </w:r>
+      <w:r>
+        <w:t>, distance and time needed for the trip</w:t>
+      </w:r>
+      <w:r>
+        <w:t xml:space="preserve">, </w:t>
+      </w:r>
+      <w:r>
+        <w:t xml:space="preserve">the time and distance </w:t>
+      </w:r>
+      <w:r>
+        <w:t>information</w:t>
+      </w:r>
+      <w:r>
+        <w:t xml:space="preserve"> </w:t>
+      </w:r>
+      <w:proofErr w:type="gramStart"/>
+      <w:r>
+        <w:t>is</w:t>
+      </w:r>
+      <w:proofErr w:type="gramEnd"/>
+      <w:r>
+        <w:t xml:space="preserve"> </w:t>
+      </w:r>
+      <w:r>
+        <w:t xml:space="preserve">separately reported for </w:t>
+      </w:r>
+      <w:r>
+        <w:t xml:space="preserve">each </w:t>
+      </w:r>
+      <w:r>
+        <w:t>leg of the trip</w:t>
+      </w:r>
+      <w:r>
+        <w:t>.</w:t>
       </w:r>
       <w:r>
         <w:t xml:space="preserve">  </w:t>
@@ -4901,7 +5104,13 @@
         <w:t xml:space="preserve">However, using it in this study </w:t>
       </w:r>
       <w:r>
-        <w:t xml:space="preserve">does impose some constraints on this study’s design.  This is because the Journey Planner provides information only for trips that do not involve cars or </w:t>
+        <w:t xml:space="preserve">does impose some constraints on </w:t>
+      </w:r>
+      <w:r>
+        <w:t xml:space="preserve">the </w:t>
+      </w:r>
+      <w:r>
+        <w:t xml:space="preserve">study design.  This is because the Journey Planner provides information only for trips that do not involve cars or </w:t>
       </w:r>
       <w:proofErr w:type="gramStart"/>
       <w:r>
@@ -4956,7 +5165,7 @@
         <w:t xml:space="preserve"> (and thus will tend to underestimate accessibility levels, particularly in areas with sparser public transport coverage)</w:t>
       </w:r>
       <w:r>
-        <w:t>, and do not account for trans-boundary effects (that is, the competition effects of the job and labour pools provided by areas outside the GLA boundary).</w:t>
+        <w:t>, and do not account for trans-boundary effects (that is, the competition effects of the job and labour pools outside the GLA boundary).</w:t>
       </w:r>
     </w:p>
     <w:p>
@@ -4973,7 +5182,31 @@
         <w:t xml:space="preserve">inter-MSOA travel time </w:t>
       </w:r>
       <w:r>
-        <w:t xml:space="preserve">data, I submitted requests for the travel options for trips from each MSOA’s population-weighted centroid to every MSOA’s job-weighted centroid.  All requests were for trips ending at 0830 on 22 March 2019, reflecting trips that take place during the AM peak period on a typical weekday.  To ensure that travel times reflect optimal service conditions in which there are no unplanned disruptions, I submitted the requests over 1 month </w:t>
+        <w:t xml:space="preserve">data, I submitted requests for </w:t>
+      </w:r>
+      <w:r>
+        <w:t>information on</w:t>
+      </w:r>
+      <w:r>
+        <w:t xml:space="preserve"> trips from each MSOA’s population-weighted centroid to every MSOA’s job-weighted centroid.  All requests were for trips ending at 0830 on</w:t>
+      </w:r>
+      <w:r>
+        <w:t xml:space="preserve"> Friday,</w:t>
+      </w:r>
+      <w:r>
+        <w:t xml:space="preserve"> 22 March 2019, reflecting trips that take place during the AM peak period on a typical weekday.  To ensure that travel times reflect optimal service conditions </w:t>
+      </w:r>
+      <w:r>
+        <w:t xml:space="preserve">that are not affected by real-time </w:t>
+      </w:r>
+      <w:r>
+        <w:t xml:space="preserve">disruptions, I submitted the requests </w:t>
+      </w:r>
+      <w:r>
+        <w:t xml:space="preserve">far in advance of 22 March 2019, </w:t>
+      </w:r>
+      <w:r>
+        <w:t xml:space="preserve">over 1 month </w:t>
       </w:r>
       <w:r>
         <w:t>from January to February</w:t>
@@ -5004,7 +5237,6 @@
           <w:i/>
           <w:iCs/>
         </w:rPr>
-        <w:lastRenderedPageBreak/>
         <w:t>Inter-MSOA Travel Time Variability</w:t>
       </w:r>
       <w:r>
@@ -5023,37 +5255,38 @@
         <w:jc w:val="both"/>
       </w:pPr>
       <w:r>
-        <w:t xml:space="preserve">As the Journey Planner provides travel guidance in real time, I also use it to obtain the distribution of travel times for selected </w:t>
+        <w:lastRenderedPageBreak/>
+        <w:t xml:space="preserve">As the Journey Planner provides travel guidance in real time, I also use it to obtain the travel times for selected </w:t>
       </w:r>
       <w:r>
         <w:t>origin-destination pairs</w:t>
       </w:r>
       <w:r>
-        <w:t xml:space="preserve"> over different days.  This </w:t>
-      </w:r>
-      <w:r>
-        <w:t xml:space="preserve">thus constitutes a measurement of </w:t>
-      </w:r>
-      <w:r>
-        <w:t xml:space="preserve">the </w:t>
-      </w:r>
-      <w:r>
-        <w:t xml:space="preserve">amount of </w:t>
-      </w:r>
-      <w:r>
-        <w:t xml:space="preserve">travel time variability </w:t>
-      </w:r>
-      <w:r>
-        <w:t xml:space="preserve">in each of the </w:t>
-      </w:r>
-      <w:r>
-        <w:t xml:space="preserve">selected </w:t>
-      </w:r>
-      <w:r>
-        <w:t>pairs</w:t>
-      </w:r>
-      <w:r>
-        <w:t>.  However, it is important to note that the travel time distributions obtained through this way probably underestimate the real level of travel time variability, due to two reasons.</w:t>
+        <w:t xml:space="preserve"> over different days.  Th</w:t>
+      </w:r>
+      <w:r>
+        <w:t xml:space="preserve">e overall distribution of travel times per pair </w:t>
+      </w:r>
+      <w:r>
+        <w:t xml:space="preserve">constitutes a measurement of </w:t>
+      </w:r>
+      <w:r>
+        <w:t xml:space="preserve">its </w:t>
+      </w:r>
+      <w:r>
+        <w:t xml:space="preserve">travel time </w:t>
+      </w:r>
+      <w:r>
+        <w:t>reliability</w:t>
+      </w:r>
+      <w:r>
+        <w:t xml:space="preserve">.  However, it is important to note that the travel time distributions obtained through this way probably underestimate the real level of travel time </w:t>
+      </w:r>
+      <w:r>
+        <w:t>reliability</w:t>
+      </w:r>
+      <w:r>
+        <w:t>.</w:t>
       </w:r>
     </w:p>
     <w:p>
@@ -5064,82 +5297,53 @@
         <w:jc w:val="both"/>
       </w:pPr>
       <w:r>
-        <w:t>First, t</w:t>
-      </w:r>
-      <w:r>
-        <w:t xml:space="preserve">he </w:t>
-      </w:r>
-      <w:r>
-        <w:t xml:space="preserve">Journey Planner only partially accounts for the impact of service disruptions on </w:t>
-      </w:r>
-      <w:r>
-        <w:t>routing options</w:t>
-      </w:r>
-      <w:r>
-        <w:t xml:space="preserve">.  </w:t>
-      </w:r>
-      <w:r>
-        <w:t>If there are service suspensions</w:t>
-      </w:r>
-      <w:r>
-        <w:t xml:space="preserve"> (i.e. no services running)</w:t>
-      </w:r>
-      <w:r>
-        <w:t xml:space="preserve"> on Underground, Overground, Docklands Light Railway, TfL Rail and tram routes due to disruptions or planned shutdowns, the Journey Planner will not return routing options that require travel along the suspended sections.  However, it </w:t>
-      </w:r>
-      <w:r>
-        <w:t>assume</w:t>
+        <w:t>Journey Planner t</w:t>
+      </w:r>
+      <w:r>
+        <w:t>ravel time</w:t>
       </w:r>
       <w:r>
         <w:t>s</w:t>
       </w:r>
       <w:r>
-        <w:t xml:space="preserve"> that walking, cycling</w:t>
-      </w:r>
-      <w:r>
-        <w:t>, National Rail</w:t>
-      </w:r>
-      <w:r>
-        <w:t xml:space="preserve"> and bus routes are never </w:t>
-      </w:r>
-      <w:r>
-        <w:t>suspended</w:t>
-      </w:r>
-      <w:r>
-        <w:t xml:space="preserve">.  In particular, the Journey Planner will still recommend using a bus service between two stops, even if that service is </w:t>
-      </w:r>
-      <w:r>
-        <w:t xml:space="preserve">actually </w:t>
-      </w:r>
-      <w:r>
-        <w:t xml:space="preserve">diverted and </w:t>
-      </w:r>
-      <w:r>
-        <w:t xml:space="preserve">service to </w:t>
-      </w:r>
-      <w:r>
-        <w:t xml:space="preserve">either or both of the stops in question </w:t>
-      </w:r>
-      <w:r>
-        <w:t xml:space="preserve">is suspended </w:t>
-      </w:r>
-      <w:r>
-        <w:t xml:space="preserve">(the fact that the service is </w:t>
-      </w:r>
-      <w:r>
-        <w:t xml:space="preserve">diverted </w:t>
-      </w:r>
-      <w:r>
-        <w:t xml:space="preserve">does get flagged in the routing results; however, alternative routing options taking the </w:t>
-      </w:r>
-      <w:r>
-        <w:t>diversion</w:t>
-      </w:r>
-      <w:r>
-        <w:t xml:space="preserve"> into account are not provided).</w:t>
-      </w:r>
-      <w:r>
         <w:t xml:space="preserve"> </w:t>
+      </w:r>
+      <w:r>
+        <w:t xml:space="preserve">incorporate access (the time needed to walk to and from stations or between platforms in stations), waiting and in-vehicle times.  </w:t>
+      </w:r>
+      <w:r>
+        <w:t>A</w:t>
+      </w:r>
+      <w:r>
+        <w:t>ccess times are based on assumed walking speeds between and within stations</w:t>
+      </w:r>
+      <w:r>
+        <w:t xml:space="preserve">, and do not reflect in-station crowding that may reduce walking speeds around and in stations.  </w:t>
+      </w:r>
+      <w:r>
+        <w:t xml:space="preserve">On the other hand, waiting and in-vehicle times are calculated solely on service schedules and do not reflect live vehicle locations.  </w:t>
+      </w:r>
+      <w:proofErr w:type="gramStart"/>
+      <w:r>
+        <w:t xml:space="preserve">In particular, </w:t>
+      </w:r>
+      <w:r>
+        <w:t>as</w:t>
+      </w:r>
+      <w:proofErr w:type="gramEnd"/>
+      <w:r>
+        <w:t xml:space="preserve"> long as vehicles are running along a route, the Journey Planner assumes all vehicles are running as scheduled, even if they are in fact affected by delays due to breakdowns or </w:t>
+      </w:r>
+      <w:proofErr w:type="spellStart"/>
+      <w:r>
+        <w:t>en</w:t>
+      </w:r>
+      <w:proofErr w:type="spellEnd"/>
+      <w:r>
+        <w:t xml:space="preserve"> route congestion.</w:t>
+      </w:r>
+      <w:r>
+        <w:t xml:space="preserve">  Also, the Journey Planner assumes that travellers will always be able to board the first suitable vehicle that arrives, and thus does not reflect the possibility that in-vehicle congestion may prevent boarding.</w:t>
       </w:r>
     </w:p>
     <w:p>
@@ -5150,62 +5354,120 @@
         <w:jc w:val="both"/>
       </w:pPr>
       <w:r>
-        <w:t>Secondly, t</w:t>
-      </w:r>
-      <w:r>
-        <w:t xml:space="preserve">he travel times for each option </w:t>
-      </w:r>
-      <w:r>
-        <w:t xml:space="preserve">do not account for congestion effects.  Travel times </w:t>
-      </w:r>
-      <w:r>
-        <w:t>incorporate access (the time needed to walk to and from stations</w:t>
-      </w:r>
-      <w:r>
-        <w:t xml:space="preserve"> or between platforms in stations</w:t>
-      </w:r>
-      <w:r>
-        <w:t>), waiting and in-vehicle times.  Access times are estimated based on assumed walking speeds between and within stations, while waiting and in-vehicle times are calculated based on service schedules</w:t>
-      </w:r>
-      <w:r>
-        <w:t>.</w:t>
-      </w:r>
-      <w:r>
-        <w:t xml:space="preserve">  </w:t>
-      </w:r>
-      <w:r>
-        <w:t xml:space="preserve">Further, the Journey Planner routing options are planned such that a customer will arrive at the first </w:t>
-      </w:r>
-      <w:r>
-        <w:t>boarding location on her trip</w:t>
-      </w:r>
-      <w:r>
-        <w:t xml:space="preserve"> just as a vehicle on the appropriate route </w:t>
-      </w:r>
-      <w:r>
-        <w:t xml:space="preserve">is scheduled to </w:t>
-      </w:r>
-      <w:r>
-        <w:t xml:space="preserve">arrive.  </w:t>
-      </w:r>
-      <w:r>
-        <w:t xml:space="preserve">This means that factors such as slower walking speeds due to in-station or sidewalk congestion, increased waiting time due to late vehicle arrival or lack of capacity on </w:t>
+        <w:t>Finally</w:t>
+      </w:r>
+      <w:r>
+        <w:t>, t</w:t>
+      </w:r>
+      <w:r>
+        <w:t xml:space="preserve">he </w:t>
+      </w:r>
+      <w:r>
+        <w:t xml:space="preserve">Journey Planner only partially accounts for the impact of service disruptions on </w:t>
+      </w:r>
+      <w:r>
+        <w:t>routing options</w:t>
+      </w:r>
+      <w:r>
+        <w:t xml:space="preserve">.  </w:t>
+      </w:r>
+      <w:r>
+        <w:t>If there are service suspensions</w:t>
+      </w:r>
+      <w:r>
+        <w:t xml:space="preserve"> (i.e. no services running)</w:t>
+      </w:r>
+      <w:r>
+        <w:t xml:space="preserve"> on Underground, Overground, Docklands Light Railway, TfL Rail and tram routes due to disruptions or planned shutdowns, the Journey Planner will not return routing options that require travel along the suspended sections.  </w:t>
+      </w:r>
+      <w:r>
+        <w:t xml:space="preserve">However, if services are just delayed but not </w:t>
+      </w:r>
+      <w:r>
+        <w:t xml:space="preserve">completely </w:t>
+      </w:r>
+      <w:r>
+        <w:t xml:space="preserve">suspended, the Journey Planner will </w:t>
       </w:r>
       <w:proofErr w:type="gramStart"/>
       <w:r>
-        <w:t>vehicles, and</w:t>
+        <w:t>still continue</w:t>
       </w:r>
       <w:proofErr w:type="gramEnd"/>
       <w:r>
-        <w:t xml:space="preserve"> increased in-vehicle time due to </w:t>
-      </w:r>
-      <w:proofErr w:type="spellStart"/>
-      <w:r>
-        <w:t>en</w:t>
-      </w:r>
-      <w:proofErr w:type="spellEnd"/>
-      <w:r>
-        <w:t xml:space="preserve"> route congestion are not reflected.</w:t>
+        <w:t xml:space="preserve"> to recommend routes via the affected services</w:t>
+      </w:r>
+      <w:r>
+        <w:t xml:space="preserve"> (with an additional alert that service frequencies are affected by delays)</w:t>
+      </w:r>
+      <w:r>
+        <w:t xml:space="preserve">.  </w:t>
+      </w:r>
+      <w:r>
+        <w:t>Also</w:t>
+      </w:r>
+      <w:r>
+        <w:t xml:space="preserve">, it </w:t>
+      </w:r>
+      <w:r>
+        <w:t>assume</w:t>
+      </w:r>
+      <w:r>
+        <w:t>s</w:t>
+      </w:r>
+      <w:r>
+        <w:t xml:space="preserve"> that walking, cycling</w:t>
+      </w:r>
+      <w:r>
+        <w:t>, National Rail</w:t>
+      </w:r>
+      <w:r>
+        <w:t xml:space="preserve"> and bus routes are never</w:t>
+      </w:r>
+      <w:r>
+        <w:t xml:space="preserve"> </w:t>
+      </w:r>
+      <w:r>
+        <w:t>suspended</w:t>
+      </w:r>
+      <w:r>
+        <w:t xml:space="preserve">.  In particular, the Journey Planner will still recommend using a bus service between two stops, even if that service is </w:t>
+      </w:r>
+      <w:r>
+        <w:t xml:space="preserve">actually </w:t>
+      </w:r>
+      <w:r>
+        <w:t xml:space="preserve">diverted and </w:t>
+      </w:r>
+      <w:r>
+        <w:t xml:space="preserve">service to </w:t>
+      </w:r>
+      <w:r>
+        <w:t xml:space="preserve">either or both of the stops in question </w:t>
+      </w:r>
+      <w:r>
+        <w:t xml:space="preserve">is suspended </w:t>
+      </w:r>
+      <w:r>
+        <w:t>(</w:t>
+      </w:r>
+      <w:r>
+        <w:t xml:space="preserve">if </w:t>
+      </w:r>
+      <w:r>
+        <w:t>the routing results</w:t>
+      </w:r>
+      <w:r>
+        <w:t xml:space="preserve"> involve a service that is diverted, an alert describing the extent of the diversion is returned with the results</w:t>
+      </w:r>
+      <w:r>
+        <w:t xml:space="preserve">; however, alternative routing options taking the </w:t>
+      </w:r>
+      <w:r>
+        <w:t>diversion</w:t>
+      </w:r>
+      <w:r>
+        <w:t xml:space="preserve"> into account are not provided).</w:t>
       </w:r>
     </w:p>
     <w:p>
@@ -5216,14 +5478,29 @@
         <w:jc w:val="both"/>
       </w:pPr>
       <w:r>
-        <w:t>As such, the travel time distributions obtained from the Journey Planner only reflect two sources of variability: the impacts of severe disruptions that result in service suspensions on TfL rail-</w:t>
-      </w:r>
-      <w:r>
         <w:lastRenderedPageBreak/>
-        <w:t xml:space="preserve">based modes, and fluctuations in wait times during transfers between services due to lack of synchronisation between schedules of different services at different times during the day.  </w:t>
-      </w:r>
-      <w:r>
-        <w:t xml:space="preserve">While this is a limitation of using the Journey Planner data to capture travel time variability, there are certain advantages.  Particularly, though the variability captured probably constitutes a lower bound estimate of actual variability, the components captured in the lower bound are especially relevant in ensuring reliable services.  Optimising service schedules is </w:t>
+        <w:t xml:space="preserve">As such, the travel time distributions obtained from the Journey Planner only reflect two sources of variability: the </w:t>
+      </w:r>
+      <w:r>
+        <w:t>need to reroute travel to avoid</w:t>
+      </w:r>
+      <w:r>
+        <w:t xml:space="preserve"> service suspensions on TfL rail-based modes, and fluctuations in wait times during transfers between services due to </w:t>
+      </w:r>
+      <w:r>
+        <w:t xml:space="preserve">a </w:t>
+      </w:r>
+      <w:r>
+        <w:t xml:space="preserve">lack of synchronisation between schedules of different services at different times during the day.  </w:t>
+      </w:r>
+      <w:r>
+        <w:t xml:space="preserve">While this is a limitation of using the Journey Planner data to capture travel time variability, the </w:t>
+      </w:r>
+      <w:r>
+        <w:t>two sources of variability</w:t>
+      </w:r>
+      <w:r>
+        <w:t xml:space="preserve"> captured are relevant in ensuring reliable services.  Optimising service schedules is </w:t>
       </w:r>
       <w:r>
         <w:t xml:space="preserve">a </w:t>
@@ -5240,10 +5517,22 @@
         <w:jc w:val="both"/>
       </w:pPr>
       <w:r>
-        <w:t xml:space="preserve">To obtain a distribution of travel times per trip, I requested for </w:t>
-      </w:r>
-      <w:r>
-        <w:t xml:space="preserve">travel options for </w:t>
+        <w:t>To obtain a distribution of travel times per trip</w:t>
+      </w:r>
+      <w:r>
+        <w:t xml:space="preserve"> during the AM peak on a typical weekday</w:t>
+      </w:r>
+      <w:r>
+        <w:t xml:space="preserve">, I requested for </w:t>
+      </w:r>
+      <w:r>
+        <w:t xml:space="preserve">travel </w:t>
+      </w:r>
+      <w:r>
+        <w:t>information on</w:t>
+      </w:r>
+      <w:r>
+        <w:t xml:space="preserve"> </w:t>
       </w:r>
       <w:r>
         <w:t xml:space="preserve">selected </w:t>
@@ -5327,10 +5616,43 @@
         <w:t xml:space="preserve">  I varied the start time of each trip every day by randomising the order in which requests for the 6,881 trips were submitted to the API.</w:t>
       </w:r>
       <w:r>
-        <w:t xml:space="preserve">  This allowed the data to capture the variation in schedule synchronisation between different services for each trip at different times during the day</w:t>
-      </w:r>
-      <w:r>
-        <w:t>, and the resulting distribution of travel times per trip can be thought of as representing the probability distribution of the travel time for each trip for any randomly selected start time between 0600 and 0800</w:t>
+        <w:t xml:space="preserve">  This allowed the data to capture the variation in schedule synchronisation between different services for each trip at different </w:t>
+      </w:r>
+      <w:r>
+        <w:t xml:space="preserve">points </w:t>
+      </w:r>
+      <w:r>
+        <w:t xml:space="preserve">during the </w:t>
+      </w:r>
+      <w:r>
+        <w:t>week</w:t>
+      </w:r>
+      <w:r>
+        <w:t>day</w:t>
+      </w:r>
+      <w:r>
+        <w:t xml:space="preserve"> AM peak</w:t>
+      </w:r>
+      <w:r>
+        <w:t xml:space="preserve">, and the resulting distribution of travel times per trip </w:t>
+      </w:r>
+      <w:r>
+        <w:t xml:space="preserve">represents </w:t>
+      </w:r>
+      <w:r>
+        <w:t xml:space="preserve">the </w:t>
+      </w:r>
+      <w:r>
+        <w:t xml:space="preserve">trip-specific </w:t>
+      </w:r>
+      <w:r>
+        <w:t xml:space="preserve">probability distribution of </w:t>
+      </w:r>
+      <w:r>
+        <w:t xml:space="preserve">the </w:t>
+      </w:r>
+      <w:r>
+        <w:t>travel time for any randomly selected start time between 0600 and 0800</w:t>
       </w:r>
       <w:r>
         <w:t>.</w:t>
@@ -5394,26 +5716,52 @@
           <w:rFonts w:eastAsiaTheme="minorEastAsia"/>
           <w:bCs/>
         </w:rPr>
-        <w:t xml:space="preserve">Figure XX visualises the distribution of working-age residents as a dot density map.  </w:t>
-      </w:r>
-      <w:r>
-        <w:rPr>
-          <w:bCs/>
-        </w:rPr>
-        <w:t>In general, working-age residents are quite evenly distributed across the GLA area</w:t>
-      </w:r>
-      <w:r>
-        <w:rPr>
-          <w:bCs/>
-        </w:rPr>
-        <w:t xml:space="preserve">.  However, a ring pattern can </w:t>
+        <w:t xml:space="preserve">Figure XX visualises the distribution of working-age residents </w:t>
+      </w:r>
+      <w:r>
+        <w:rPr>
+          <w:rFonts w:eastAsiaTheme="minorEastAsia"/>
+          <w:bCs/>
+        </w:rPr>
+        <w:t xml:space="preserve">(or potential workers) </w:t>
+      </w:r>
+      <w:r>
+        <w:rPr>
+          <w:rFonts w:eastAsiaTheme="minorEastAsia"/>
+          <w:bCs/>
+        </w:rPr>
+        <w:t xml:space="preserve">as a dot density map.  </w:t>
+      </w:r>
+      <w:r>
+        <w:rPr>
+          <w:bCs/>
+        </w:rPr>
+        <w:t xml:space="preserve">In general, </w:t>
+      </w:r>
+      <w:r>
+        <w:rPr>
+          <w:bCs/>
+        </w:rPr>
+        <w:t xml:space="preserve">potential workers </w:t>
+      </w:r>
+      <w:r>
+        <w:rPr>
+          <w:bCs/>
+        </w:rPr>
+        <w:t>are quite evenly distributed across the GLA area</w:t>
+      </w:r>
+      <w:r>
+        <w:rPr>
+          <w:bCs/>
+        </w:rPr>
+        <w:t xml:space="preserve">.  However, </w:t>
       </w:r>
       <w:r>
         <w:rPr>
           <w:bCs/>
         </w:rPr>
         <w:lastRenderedPageBreak/>
-        <w:t>be discerned</w:t>
+        <w:t>a ring pattern can be discerned</w:t>
       </w:r>
       <w:r>
         <w:rPr>
@@ -5459,59 +5807,243 @@
           <w:bCs/>
         </w:rPr>
       </w:pPr>
-    </w:p>
-    <w:p>
-      <w:pPr>
-        <w:pStyle w:val="NoSpacing"/>
-        <w:spacing w:line="480" w:lineRule="auto"/>
-        <w:ind w:firstLine="567"/>
-        <w:jc w:val="both"/>
-        <w:rPr>
-          <w:rFonts w:eastAsiaTheme="minorEastAsia"/>
-          <w:bCs/>
-        </w:rPr>
-      </w:pPr>
-      <w:r>
-        <w:rPr>
-          <w:rFonts w:eastAsiaTheme="minorEastAsia"/>
-          <w:bCs/>
-        </w:rPr>
-        <w:t xml:space="preserve">Of course, residents living in different areas of London have different sociodemographic characteristics.  While the resident counts in Figure XX are not disaggregated by characteristics like income, education level or disability status, variations in these characteristics at the aggregate level between MSOAs are reflected in the IMD data.  </w:t>
-      </w:r>
-      <w:r>
-        <w:rPr>
-          <w:rFonts w:eastAsiaTheme="minorEastAsia"/>
-          <w:bCs/>
-        </w:rPr>
-        <w:t>Figure XX shows the ranking of each MSOA by IMD scores, together with 3 raw indicators of social disadvantage, namely the modelled mean household income in 2015 (post-housing costs and equivalised for household size) (+ citation), the estimated proportion of households in poverty in 2014 (+ citation), and the unemployment rate among working-age residents in 2017 (+ citation).  For all 4 maps, MSOAs are binned into deciles by the distributions of each indicator, with the lowest decile of MSOAs (corresponding to the highest deprivation) visualised in dark red and the highest decile (the least deprived MSOAs) in dark green.  In general, the spatial distribution of IMD rankings correspond quite well to the distributions of the 3 raw indicators of social disadvantage, with a swath of more deprived MSOAs running north-south and another swath running east-west along the northern bank of the River Thames.</w:t>
-      </w:r>
-      <w:r>
-        <w:rPr>
-          <w:rFonts w:eastAsiaTheme="minorEastAsia"/>
-          <w:bCs/>
-        </w:rPr>
-        <w:t xml:space="preserve">  The Spearman correlation coefficients between the IMD rankings and each of the other 3 indicators are</w:t>
-      </w:r>
-      <w:r>
-        <w:rPr>
-          <w:rFonts w:eastAsiaTheme="minorEastAsia"/>
-          <w:bCs/>
-        </w:rPr>
-        <w:t xml:space="preserve"> a</w:t>
-      </w:r>
-      <w:r>
-        <w:rPr>
-          <w:rFonts w:eastAsiaTheme="minorEastAsia"/>
-          <w:bCs/>
-        </w:rPr>
-        <w:t>lso quite high at around XX.</w:t>
-      </w:r>
-      <w:r>
-        <w:rPr>
-          <w:rFonts w:eastAsiaTheme="minorEastAsia"/>
-          <w:bCs/>
-        </w:rPr>
-        <w:t xml:space="preserve">  The distribution of working-age residents across MSOAs by IMD rank deciles is remarkably even, with each IMD rank decile containing MSOAs that are home to about 10% of all working-age residents.</w:t>
+      <w:r>
+        <w:rPr>
+          <w:rFonts w:eastAsiaTheme="minorEastAsia"/>
+          <w:bCs/>
+        </w:rPr>
+        <w:t xml:space="preserve">Potential workers </w:t>
+      </w:r>
+      <w:r>
+        <w:rPr>
+          <w:rFonts w:eastAsiaTheme="minorEastAsia"/>
+          <w:bCs/>
+        </w:rPr>
+        <w:t xml:space="preserve">living in different areas of London have different sociodemographic characteristics.  While the </w:t>
+      </w:r>
+      <w:r>
+        <w:rPr>
+          <w:rFonts w:eastAsiaTheme="minorEastAsia"/>
+          <w:bCs/>
+        </w:rPr>
+        <w:t xml:space="preserve">population </w:t>
+      </w:r>
+      <w:r>
+        <w:rPr>
+          <w:rFonts w:eastAsiaTheme="minorEastAsia"/>
+          <w:bCs/>
+        </w:rPr>
+        <w:t>counts in Figure XX are not disaggregated by characteristics like income, education level or disability status, variations in these characteristics aggregate</w:t>
+      </w:r>
+      <w:r>
+        <w:rPr>
+          <w:rFonts w:eastAsiaTheme="minorEastAsia"/>
+          <w:bCs/>
+        </w:rPr>
+        <w:t>d at the MSOA</w:t>
+      </w:r>
+      <w:r>
+        <w:rPr>
+          <w:rFonts w:eastAsiaTheme="minorEastAsia"/>
+          <w:bCs/>
+        </w:rPr>
+        <w:t xml:space="preserve"> level are reflected in the IMD data.  </w:t>
+      </w:r>
+      <w:r>
+        <w:rPr>
+          <w:rFonts w:eastAsiaTheme="minorEastAsia"/>
+          <w:bCs/>
+        </w:rPr>
+        <w:t xml:space="preserve">Figure XX </w:t>
+      </w:r>
+      <w:r>
+        <w:rPr>
+          <w:rFonts w:eastAsiaTheme="minorEastAsia"/>
+          <w:bCs/>
+        </w:rPr>
+        <w:t>visualises</w:t>
+      </w:r>
+      <w:r>
+        <w:rPr>
+          <w:rFonts w:eastAsiaTheme="minorEastAsia"/>
+          <w:bCs/>
+        </w:rPr>
+        <w:t xml:space="preserve"> the ranking of each MSOA by IMD scores, together with 3 raw indicators of social disadvantage, namely the modelled mean household income in 2015 (post-housing costs and equivalised for household size) (+ citation), the estimated proportion of households in poverty in 2014 (+ citation), and the unemployment rate among working-age residents in 2017 (+ citation).  For all 4 maps, </w:t>
+      </w:r>
+      <w:r>
+        <w:rPr>
+          <w:rFonts w:eastAsiaTheme="minorEastAsia"/>
+          <w:bCs/>
+        </w:rPr>
+        <w:t>MSOAs are binned into deciles by their values for each indicator for the purposes of visualisation</w:t>
+      </w:r>
+      <w:r>
+        <w:rPr>
+          <w:rFonts w:eastAsiaTheme="minorEastAsia"/>
+          <w:bCs/>
+        </w:rPr>
+        <w:t xml:space="preserve">, with the MSOAs </w:t>
+      </w:r>
+      <w:r>
+        <w:rPr>
+          <w:rFonts w:eastAsiaTheme="minorEastAsia"/>
+          <w:bCs/>
+        </w:rPr>
+        <w:t xml:space="preserve">with </w:t>
+      </w:r>
+      <w:r>
+        <w:rPr>
+          <w:rFonts w:eastAsiaTheme="minorEastAsia"/>
+          <w:bCs/>
+        </w:rPr>
+        <w:t xml:space="preserve">the highest deprivation visualised in dark red and </w:t>
+      </w:r>
+      <w:r>
+        <w:rPr>
+          <w:rFonts w:eastAsiaTheme="minorEastAsia"/>
+          <w:bCs/>
+        </w:rPr>
+        <w:t xml:space="preserve">the </w:t>
+      </w:r>
+      <w:r>
+        <w:rPr>
+          <w:rFonts w:eastAsiaTheme="minorEastAsia"/>
+          <w:bCs/>
+        </w:rPr>
+        <w:t>least deprived MSOAs in dark green.  In general, the spatial distribution of IMD rankings correspond</w:t>
+      </w:r>
+      <w:r>
+        <w:rPr>
+          <w:rFonts w:eastAsiaTheme="minorEastAsia"/>
+          <w:bCs/>
+        </w:rPr>
+        <w:t>s</w:t>
+      </w:r>
+      <w:r>
+        <w:rPr>
+          <w:rFonts w:eastAsiaTheme="minorEastAsia"/>
+          <w:bCs/>
+        </w:rPr>
+        <w:t xml:space="preserve"> quite well to the distributions of the 3 raw indicators of social disadvantage, with a swath of more deprived MSOAs running north-south</w:t>
+      </w:r>
+      <w:r>
+        <w:rPr>
+          <w:rFonts w:eastAsiaTheme="minorEastAsia"/>
+          <w:bCs/>
+        </w:rPr>
+        <w:t xml:space="preserve"> along the Lea Valley</w:t>
+      </w:r>
+      <w:r>
+        <w:rPr>
+          <w:rFonts w:eastAsiaTheme="minorEastAsia"/>
+          <w:bCs/>
+        </w:rPr>
+        <w:t xml:space="preserve"> and another swath running </w:t>
+      </w:r>
+      <w:r>
+        <w:rPr>
+          <w:rFonts w:eastAsiaTheme="minorEastAsia"/>
+          <w:bCs/>
+        </w:rPr>
+        <w:t xml:space="preserve">from Dagenham to Clerkenwell </w:t>
+      </w:r>
+      <w:r>
+        <w:rPr>
+          <w:rFonts w:eastAsiaTheme="minorEastAsia"/>
+          <w:bCs/>
+        </w:rPr>
+        <w:t>along the northern bank of the River Thames</w:t>
+      </w:r>
+      <w:r>
+        <w:rPr>
+          <w:rFonts w:eastAsiaTheme="minorEastAsia"/>
+          <w:bCs/>
+        </w:rPr>
+        <w:t>, with other significant clusters around Shepherd’s Bush, Elephant &amp; Castle and Streatham</w:t>
+      </w:r>
+      <w:r>
+        <w:rPr>
+          <w:rFonts w:eastAsiaTheme="minorEastAsia"/>
+          <w:bCs/>
+        </w:rPr>
+        <w:t>.</w:t>
+      </w:r>
+      <w:r>
+        <w:rPr>
+          <w:rFonts w:eastAsiaTheme="minorEastAsia"/>
+          <w:bCs/>
+        </w:rPr>
+        <w:t xml:space="preserve">  </w:t>
+      </w:r>
+      <w:r>
+        <w:rPr>
+          <w:rFonts w:eastAsiaTheme="minorEastAsia"/>
+          <w:bCs/>
+        </w:rPr>
+        <w:t>Also, t</w:t>
+      </w:r>
+      <w:r>
+        <w:rPr>
+          <w:rFonts w:eastAsiaTheme="minorEastAsia"/>
+          <w:bCs/>
+        </w:rPr>
+        <w:t xml:space="preserve">he </w:t>
+      </w:r>
+      <w:r>
+        <w:rPr>
+          <w:rFonts w:eastAsiaTheme="minorEastAsia"/>
+          <w:bCs/>
+        </w:rPr>
+        <w:t xml:space="preserve">absolute values of the </w:t>
+      </w:r>
+      <w:r>
+        <w:rPr>
+          <w:rFonts w:eastAsiaTheme="minorEastAsia"/>
+          <w:bCs/>
+        </w:rPr>
+        <w:t xml:space="preserve">Spearman </w:t>
+      </w:r>
+      <w:r>
+        <w:rPr>
+          <w:rFonts w:eastAsiaTheme="minorEastAsia"/>
+          <w:bCs/>
+        </w:rPr>
+        <w:t xml:space="preserve">rank </w:t>
+      </w:r>
+      <w:r>
+        <w:rPr>
+          <w:rFonts w:eastAsiaTheme="minorEastAsia"/>
+          <w:bCs/>
+        </w:rPr>
+        <w:t>correlation coefficients between the IMD rankings and each of the other 3 indicators are</w:t>
+      </w:r>
+      <w:r>
+        <w:rPr>
+          <w:rFonts w:eastAsiaTheme="minorEastAsia"/>
+          <w:bCs/>
+        </w:rPr>
+        <w:t xml:space="preserve"> </w:t>
+      </w:r>
+      <w:r>
+        <w:rPr>
+          <w:rFonts w:eastAsiaTheme="minorEastAsia"/>
+          <w:bCs/>
+        </w:rPr>
+        <w:t>between 0.8 and 0.9</w:t>
+      </w:r>
+      <w:r>
+        <w:rPr>
+          <w:rFonts w:eastAsiaTheme="minorEastAsia"/>
+          <w:bCs/>
+        </w:rPr>
+        <w:t>, further confirming that the IMD ranks effectively capture multiple dimensions of social deprivation in London</w:t>
+      </w:r>
+      <w:r>
+        <w:rPr>
+          <w:rFonts w:eastAsiaTheme="minorEastAsia"/>
+          <w:bCs/>
+        </w:rPr>
+        <w:t>.</w:t>
       </w:r>
     </w:p>
     <w:p>
@@ -5537,6 +6069,8 @@
           <w:iCs/>
         </w:rPr>
       </w:pPr>
+      <w:bookmarkStart w:id="0" w:name="_GoBack"/>
+      <w:bookmarkEnd w:id="0"/>
       <w:r>
         <w:rPr>
           <w:bCs/>
@@ -14791,7 +15325,7 @@
 </file>
 
 <file path=customXml/itemProps1.xml><?xml version="1.0" encoding="utf-8"?>
-<ds:datastoreItem xmlns:ds="http://schemas.openxmlformats.org/officeDocument/2006/customXml" ds:itemID="{5DD85DE1-690D-425B-B7EA-518347AB1901}">
+<ds:datastoreItem xmlns:ds="http://schemas.openxmlformats.org/officeDocument/2006/customXml" ds:itemID="{A0F785DE-5800-4E31-A475-3880BA35E8D1}">
   <ds:schemaRefs>
     <ds:schemaRef ds:uri="http://schemas.openxmlformats.org/officeDocument/2006/bibliography"/>
   </ds:schemaRefs>

</xml_diff>

<commit_message>
edited discussion, added clustering stability analysis
</commit_message>
<xml_diff>
--- a/00 Paper/20190712 capstone.docx
+++ b/00 Paper/20190712 capstone.docx
@@ -12583,7 +12583,37 @@
         <w:rPr>
           <w:bCs/>
         </w:rPr>
-        <w:t>The analysis of job accessibility in the GLA area, as captured by MSOA JPRs, indicate that job accessibility is unevenly distributed across space, with locations nearer the centre and near major public transport network nodes having more jobs allocated per working-age resident</w:t>
+        <w:t xml:space="preserve">The analysis of job accessibility in the GLA area, as captured by </w:t>
+      </w:r>
+      <w:r>
+        <w:rPr>
+          <w:bCs/>
+        </w:rPr>
+        <w:t xml:space="preserve">the </w:t>
+      </w:r>
+      <w:r>
+        <w:rPr>
+          <w:bCs/>
+        </w:rPr>
+        <w:t>MSOA</w:t>
+      </w:r>
+      <w:r>
+        <w:rPr>
+          <w:bCs/>
+        </w:rPr>
+        <w:t>-level</w:t>
+      </w:r>
+      <w:r>
+        <w:rPr>
+          <w:bCs/>
+        </w:rPr>
+        <w:t xml:space="preserve"> JPRs, indicate that job accessibility is unevenly distributed across space, with locations nearer the centre and near major public transport network nodes having more jobs allocated per </w:t>
+      </w:r>
+      <w:r>
+        <w:rPr>
+          <w:bCs/>
+        </w:rPr>
+        <w:t>potential worker</w:t>
       </w:r>
       <w:r>
         <w:rPr>
@@ -12595,13 +12625,31 @@
         <w:rPr>
           <w:bCs/>
         </w:rPr>
-        <w:t xml:space="preserve"> and locations towards the outskirts and with poorer connections to the public transport network having too few jobs per working-age resident.  </w:t>
-      </w:r>
-      <w:r>
-        <w:rPr>
-          <w:bCs/>
-        </w:rPr>
-        <w:t xml:space="preserve">Other studies of </w:t>
+        <w:t xml:space="preserve"> and locations towards the outskirts and with poorer connections to the public transport network having too few jobs per </w:t>
+      </w:r>
+      <w:r>
+        <w:rPr>
+          <w:bCs/>
+        </w:rPr>
+        <w:t>potential worker</w:t>
+      </w:r>
+      <w:r>
+        <w:rPr>
+          <w:bCs/>
+        </w:rPr>
+        <w:t xml:space="preserve">.  </w:t>
+      </w:r>
+      <w:r>
+        <w:rPr>
+          <w:bCs/>
+        </w:rPr>
+        <w:t>Though they may use different location-based accessibility measures, o</w:t>
+      </w:r>
+      <w:r>
+        <w:rPr>
+          <w:bCs/>
+        </w:rPr>
+        <w:t xml:space="preserve">ther studies of </w:t>
       </w:r>
       <w:r>
         <w:rPr>
@@ -12761,15 +12809,7 @@
         <w:rPr>
           <w:bCs/>
         </w:rPr>
-        <w:t>, Bogo</w:t>
-      </w:r>
-      <w:bookmarkStart w:id="0" w:name="_GoBack"/>
-      <w:bookmarkEnd w:id="0"/>
-      <w:r>
-        <w:rPr>
-          <w:bCs/>
-        </w:rPr>
-        <w:t xml:space="preserve">ta </w:t>
+        <w:t xml:space="preserve">, Bogota </w:t>
       </w:r>
       <w:sdt>
         <w:sdtPr>
@@ -12863,45 +12903,19 @@
         <w:rPr>
           <w:bCs/>
         </w:rPr>
-        <w:t xml:space="preserve"> also found similar patterns where job accessibility is highest where the public transport network is densest.  This is an unsurprising finding, as the cost of building and operating public transport infrastructure means that connectivity cannot be evenly provided </w:t>
-      </w:r>
-      <w:proofErr w:type="gramStart"/>
-      <w:r>
-        <w:rPr>
-          <w:bCs/>
-        </w:rPr>
-        <w:t>everywhere, and</w:t>
-      </w:r>
-      <w:proofErr w:type="gramEnd"/>
-      <w:r>
-        <w:rPr>
-          <w:bCs/>
-        </w:rPr>
-        <w:t xml:space="preserve"> needs to be prioritised to connect areas </w:t>
-      </w:r>
-      <w:r>
-        <w:rPr>
-          <w:bCs/>
-        </w:rPr>
-        <w:t xml:space="preserve">that generate the most trips </w:t>
-      </w:r>
-      <w:r>
-        <w:rPr>
-          <w:bCs/>
-        </w:rPr>
-        <w:t xml:space="preserve">(usually </w:t>
-      </w:r>
-      <w:r>
-        <w:rPr>
-          <w:bCs/>
-        </w:rPr>
-        <w:t xml:space="preserve">high-density housing areas to </w:t>
-      </w:r>
-      <w:r>
-        <w:rPr>
-          <w:bCs/>
-        </w:rPr>
-        <w:t>job-rich city centres).</w:t>
+        <w:t xml:space="preserve"> also found similar patterns where job accessibility is highest where the public transport network is densest.  This is an unsurprising finding, </w:t>
+      </w:r>
+      <w:r>
+        <w:rPr>
+          <w:bCs/>
+        </w:rPr>
+        <w:t>as the distributions of housing, jobs and connectivity in cities are all uneven</w:t>
+      </w:r>
+      <w:r>
+        <w:rPr>
+          <w:bCs/>
+        </w:rPr>
+        <w:t>.</w:t>
       </w:r>
     </w:p>
     <w:p>
@@ -12933,7 +12947,25 @@
         <w:rPr>
           <w:bCs/>
         </w:rPr>
-        <w:t xml:space="preserve"> central areas are more dependent on high-end services for jobs, while areas nearer the outskirts are less dependent on any single sector.  This contrasts with Shen’s </w:t>
+        <w:t xml:space="preserve"> central areas are more dependent on high-end services for jobs, while areas nearer the outskirts are less dependent on any single sector.  </w:t>
+      </w:r>
+      <w:r>
+        <w:rPr>
+          <w:bCs/>
+        </w:rPr>
+        <w:t xml:space="preserve">Sectoral breakdowns of job accessibility are rare in the literature.  However, </w:t>
+      </w:r>
+      <w:r>
+        <w:rPr>
+          <w:bCs/>
+        </w:rPr>
+        <w:t>Shen</w:t>
+      </w:r>
+      <w:r>
+        <w:rPr>
+          <w:bCs/>
+        </w:rPr>
+        <w:t xml:space="preserve"> </w:t>
       </w:r>
       <w:sdt>
         <w:sdtPr>
@@ -12986,25 +13018,43 @@
         <w:rPr>
           <w:bCs/>
         </w:rPr>
-        <w:t xml:space="preserve">findings </w:t>
-      </w:r>
-      <w:r>
-        <w:rPr>
-          <w:bCs/>
-        </w:rPr>
-        <w:t xml:space="preserve">for Boston in 1990 </w:t>
-      </w:r>
-      <w:r>
-        <w:rPr>
-          <w:bCs/>
-        </w:rPr>
-        <w:t xml:space="preserve">that accessibility to jobs in </w:t>
-      </w:r>
-      <w:r>
-        <w:rPr>
-          <w:bCs/>
-        </w:rPr>
-        <w:t>manufacturing, administrative support, sales, services and agricultural sectors for low-income workers by car and public transport was highest in the city centre.  This contrast may be accounted for by the structural differences in the transport networks of the two cities, where Boston’s public transport system is less extensive than London’s, and Boston’s road networks are more effective than London’s at providing fast connections to the city centre from the outskirts.  It may also be accounted for by 3 decades of deindustrialisation and specialisation in central business districts, where high-end services firms have increasingly priced out firms in other sectors from the most central locations.</w:t>
+        <w:t xml:space="preserve">found that </w:t>
+      </w:r>
+      <w:r>
+        <w:rPr>
+          <w:bCs/>
+        </w:rPr>
+        <w:t xml:space="preserve">accessibility to jobs in </w:t>
+      </w:r>
+      <w:r>
+        <w:rPr>
+          <w:bCs/>
+        </w:rPr>
+        <w:t xml:space="preserve">manufacturing, administrative support, sales, services and agricultural sectors for low-income workers by car and public transport </w:t>
+      </w:r>
+      <w:r>
+        <w:rPr>
+          <w:bCs/>
+        </w:rPr>
+        <w:t xml:space="preserve">in Boston in 1990 </w:t>
+      </w:r>
+      <w:r>
+        <w:rPr>
+          <w:bCs/>
+        </w:rPr>
+        <w:t>was highest in the city centre.  This contrast</w:t>
+      </w:r>
+      <w:r>
+        <w:rPr>
+          <w:bCs/>
+        </w:rPr>
+        <w:t xml:space="preserve">s with my findings, but the discrepancy </w:t>
+      </w:r>
+      <w:r>
+        <w:rPr>
+          <w:bCs/>
+        </w:rPr>
+        <w:t>may be accounted for by the structural differences in the transport networks of the two cities, where Boston’s public transport system is less extensive than London’s, and Boston’s road networks are more effective than London’s at providing fast connections to the city centre from the outskirts.  It may also be accounted for by 3 decades of deindustrialisation and specialisation in central business districts, where high-end services firms have increasingly priced out firms in other sectors from the most central locations.</w:t>
       </w:r>
     </w:p>
     <w:p>
@@ -13041,7 +13091,19 @@
         <w:rPr>
           <w:bCs/>
         </w:rPr>
-        <w:t xml:space="preserve">travel times in the public transport network can be quite variable, even if the system operates entirely as planned.  However, my RBT estimates seem lower than what </w:t>
+        <w:t xml:space="preserve">travel times in the public transport network can be quite variable, even if the system operates entirely as planned.  However, my RBT estimates seem lower than </w:t>
+      </w:r>
+      <w:r>
+        <w:rPr>
+          <w:bCs/>
+        </w:rPr>
+        <w:t xml:space="preserve">those previously </w:t>
+      </w:r>
+      <w:r>
+        <w:rPr>
+          <w:bCs/>
+        </w:rPr>
+        <w:t xml:space="preserve">found.  For example, </w:t>
       </w:r>
       <w:proofErr w:type="spellStart"/>
       <w:r>
@@ -13055,7 +13117,43 @@
         <w:rPr>
           <w:bCs/>
         </w:rPr>
-        <w:t xml:space="preserve"> found.  For example, </w:t>
+        <w:t xml:space="preserve"> (+ citation) reports that a trip from Waterloo to Canary Wharf in 2007 had an RBT of 9min.  While I did not collect travel time variability data for trips ending at Canary Wharf, the RBTs I measured for trips from Waterloo to Lewisham or Ilford (the two destinations with measurements that are closest to Canary Wharf) </w:t>
+      </w:r>
+      <w:r>
+        <w:rPr>
+          <w:bCs/>
+        </w:rPr>
+        <w:t>are</w:t>
+      </w:r>
+      <w:r>
+        <w:rPr>
+          <w:bCs/>
+        </w:rPr>
+        <w:t xml:space="preserve"> 4min and </w:t>
+      </w:r>
+      <w:r>
+        <w:rPr>
+          <w:bCs/>
+        </w:rPr>
+        <w:t xml:space="preserve">1min respectively.  Also, </w:t>
+      </w:r>
+      <w:r>
+        <w:rPr>
+          <w:bCs/>
+        </w:rPr>
+        <w:t>Ehrlich (+ citation) found that RBTs for direct bus trips between stops (i.e. that involve only in-vehicle time with no interchanges) varied between 5min and 42min, whereas the RBTs I calculate for all trips</w:t>
+      </w:r>
+      <w:r>
+        <w:rPr>
+          <w:bCs/>
+        </w:rPr>
+        <w:t xml:space="preserve"> (including trips that involve interchanges) range from 0min to 41min</w:t>
+      </w:r>
+      <w:r>
+        <w:rPr>
+          <w:bCs/>
+        </w:rPr>
+        <w:t xml:space="preserve">.  This is understandable, as the data I use to measure travel times in real time do not account for all sources of travel time variability.  Nonetheless, my results still indicate that travel times by bus are significantly less reliable than travel times by rail-based modes.  This is in line with findings from </w:t>
       </w:r>
       <w:proofErr w:type="spellStart"/>
       <w:r>
@@ -13069,63 +13167,41 @@
         <w:rPr>
           <w:bCs/>
         </w:rPr>
-        <w:t xml:space="preserve"> (+ citation) reports that a trip from Waterloo to Canary Wharf in 2007 had an RBT of 9min.  While I did not collect travel time variability data for trips ending at Canary Wharf, the RBTs I measured for trips from Waterloo to Lewisham or Ilford (the two destinations with measurements that are closest to Canary Wharf) </w:t>
-      </w:r>
-      <w:r>
-        <w:rPr>
-          <w:bCs/>
-        </w:rPr>
-        <w:t>are</w:t>
-      </w:r>
-      <w:r>
-        <w:rPr>
-          <w:bCs/>
-        </w:rPr>
-        <w:t xml:space="preserve"> 4min and </w:t>
-      </w:r>
-      <w:r>
-        <w:rPr>
-          <w:bCs/>
-        </w:rPr>
-        <w:t xml:space="preserve">1min respectively.  Also, </w:t>
+        <w:t xml:space="preserve"> (+ citation), Ehrlich (+ citation) and Duran-</w:t>
       </w:r>
       <w:proofErr w:type="spellStart"/>
       <w:r>
         <w:rPr>
           <w:bCs/>
         </w:rPr>
-        <w:t>Uniman</w:t>
+        <w:t>Hormazabal</w:t>
       </w:r>
       <w:proofErr w:type="spellEnd"/>
       <w:r>
         <w:rPr>
           <w:bCs/>
         </w:rPr>
-        <w:t xml:space="preserve"> (+ citation) found that RBTs for trips along the Victoria Line were around 8min, while I found that the RBTs for trips with origins along the Victoria Line are generally less than 5min.  This is understandable, as the data I use to measure travel times in real time do not account for all sources of travel time variability, </w:t>
-      </w:r>
-      <w:r>
-        <w:rPr>
-          <w:bCs/>
-        </w:rPr>
-        <w:t xml:space="preserve">so </w:t>
-      </w:r>
-      <w:r>
-        <w:rPr>
-          <w:bCs/>
-        </w:rPr>
-        <w:t xml:space="preserve">the trip-level RBTs I </w:t>
-      </w:r>
-      <w:r>
-        <w:rPr>
-          <w:bCs/>
-        </w:rPr>
-        <w:t>calculate</w:t>
-      </w:r>
-      <w:r>
-        <w:rPr>
-          <w:bCs/>
-        </w:rPr>
-        <w:t xml:space="preserve"> probably underestimate the real level of travel time unreliability.  Nonetheless, my results still indicate that travel times by bus are significantly less reliable than travel times by rail-based modes.  This is in line with findings from XX, XX and XX. </w:t>
+        <w:t xml:space="preserve"> &amp; </w:t>
+      </w:r>
+      <w:proofErr w:type="spellStart"/>
+      <w:r>
+        <w:rPr>
+          <w:bCs/>
+        </w:rPr>
+        <w:t>Tirachini</w:t>
+      </w:r>
+      <w:proofErr w:type="spellEnd"/>
+      <w:r>
+        <w:rPr>
+          <w:bCs/>
+        </w:rPr>
+        <w:t xml:space="preserve"> (+ citation)</w:t>
+      </w:r>
+      <w:r>
+        <w:rPr>
+          <w:bCs/>
+        </w:rPr>
+        <w:t xml:space="preserve">. </w:t>
       </w:r>
     </w:p>
     <w:p>
@@ -13143,7 +13219,19 @@
           <w:bCs/>
         </w:rPr>
         <w:lastRenderedPageBreak/>
-        <w:t>The k-means clustering analysis indicates that there are locations in the GLA area where more socially disadvantaged working-age residents suffer from a combination of insufficient accessibility to jobs, dependence on the high-end sector for jobs and travel time unreliability, especially by bus and/or National Rail.  But there are also areas where socially disadvantaged workers benefit from high job accessibility and travel time reliability.  This is similar to El-</w:t>
+        <w:t>The k-means clustering analysis indicates that there are locations in the GLA area where more socially disadvantaged working-age residents suffer from a combination of insufficient accessibility to jobs, dependence on the high-end sector for jobs and</w:t>
+      </w:r>
+      <w:r>
+        <w:rPr>
+          <w:bCs/>
+        </w:rPr>
+        <w:t>/or</w:t>
+      </w:r>
+      <w:r>
+        <w:rPr>
+          <w:bCs/>
+        </w:rPr>
+        <w:t xml:space="preserve"> travel time unreliability.  But there are also areas where socially disadvantaged workers benefit from high job accessibility and travel time reliability.  This is similar to El-</w:t>
       </w:r>
       <w:proofErr w:type="spellStart"/>
       <w:r>
@@ -13401,7 +13489,27 @@
         <w:rPr>
           <w:bCs/>
         </w:rPr>
-        <w:t>One of the aims of this study is to obtain findings that can aid in developing multifaceted strategies to improve accessibility to suitable jobs in London, drawing on options from land use development, transport infrastructure and operations and economic and social policy.  Below, I list some ways in which the findings discussed above can aid decision-makers seeking to improve job accessibility in London.</w:t>
+        <w:t xml:space="preserve">One of the aims of this study is to obtain findings that can aid in developing multifaceted strategies to improve accessibility to suitable jobs in London, drawing on options from land use development, transport infrastructure and operations and economic and social policy.  Below, I list some ways in which the findings discussed above can aid </w:t>
+      </w:r>
+      <w:proofErr w:type="gramStart"/>
+      <w:r>
+        <w:rPr>
+          <w:bCs/>
+        </w:rPr>
+        <w:t>policy-making</w:t>
+      </w:r>
+      <w:proofErr w:type="gramEnd"/>
+      <w:r>
+        <w:rPr>
+          <w:bCs/>
+        </w:rPr>
+        <w:t xml:space="preserve"> in these fields</w:t>
+      </w:r>
+      <w:r>
+        <w:rPr>
+          <w:bCs/>
+        </w:rPr>
+        <w:t>.</w:t>
       </w:r>
     </w:p>
     <w:p>
@@ -13430,7 +13538,19 @@
         <w:rPr>
           <w:bCs/>
         </w:rPr>
-        <w:t>reveals locations where there are too few or too many jobs allocated per working-age resident.  This can directly guide the distribution of future growth</w:t>
+        <w:t xml:space="preserve">reveals locations where there are too few or too many jobs allocated per </w:t>
+      </w:r>
+      <w:r>
+        <w:rPr>
+          <w:bCs/>
+        </w:rPr>
+        <w:t>potential worker</w:t>
+      </w:r>
+      <w:r>
+        <w:rPr>
+          <w:bCs/>
+        </w:rPr>
+        <w:t>.  This can directly guide the distribution of future growth</w:t>
       </w:r>
       <w:r>
         <w:rPr>
@@ -13442,7 +13562,43 @@
         <w:rPr>
           <w:bCs/>
         </w:rPr>
-        <w:t xml:space="preserve">, with new housing supply being directed to locations with too many jobs per resident, and job growth being encouraged in areas with too few jobs per resident.  Transport connectivity between areas with high JPRs and low JPRs can also be enhanced, to put more residents </w:t>
+        <w:t xml:space="preserve">, with new housing supply being directed to locations with </w:t>
+      </w:r>
+      <w:r>
+        <w:rPr>
+          <w:bCs/>
+        </w:rPr>
+        <w:t>job surpluses</w:t>
+      </w:r>
+      <w:r>
+        <w:rPr>
+          <w:bCs/>
+        </w:rPr>
+        <w:t xml:space="preserve">, and job growth being encouraged in areas with too few jobs per </w:t>
+      </w:r>
+      <w:r>
+        <w:rPr>
+          <w:bCs/>
+        </w:rPr>
+        <w:t>potential worker</w:t>
+      </w:r>
+      <w:r>
+        <w:rPr>
+          <w:bCs/>
+        </w:rPr>
+        <w:t xml:space="preserve">.  Transport connectivity between areas with high JPRs and low JPRs can also be enhanced, to put more </w:t>
+      </w:r>
+      <w:r>
+        <w:rPr>
+          <w:bCs/>
+        </w:rPr>
+        <w:t>potential workers</w:t>
+      </w:r>
+      <w:r>
+        <w:rPr>
+          <w:bCs/>
+        </w:rPr>
+        <w:t xml:space="preserve"> </w:t>
       </w:r>
       <w:r>
         <w:rPr>
@@ -13489,8 +13645,44 @@
         <w:rPr>
           <w:bCs/>
         </w:rPr>
+        <w:t xml:space="preserve">Secondly, even though the measurement of travel time reliability in this study </w:t>
+      </w:r>
+      <w:r>
+        <w:rPr>
+          <w:bCs/>
+        </w:rPr>
+        <w:t>probably over</w:t>
+      </w:r>
+      <w:r>
+        <w:rPr>
+          <w:bCs/>
+        </w:rPr>
+        <w:t xml:space="preserve">estimates actual travel time reliability, the results are still useful </w:t>
+      </w:r>
+      <w:r>
+        <w:rPr>
+          <w:bCs/>
+        </w:rPr>
+        <w:t xml:space="preserve">for identifying </w:t>
+      </w:r>
+      <w:r>
+        <w:rPr>
+          <w:bCs/>
+        </w:rPr>
+        <w:t xml:space="preserve">areas where travel </w:t>
+      </w:r>
+      <w:r>
+        <w:rPr>
+          <w:bCs/>
+        </w:rPr>
         <w:lastRenderedPageBreak/>
-        <w:t xml:space="preserve">Secondly, even though the measurement of travel time reliability in this study underestimates actual travel time unreliability, the results are still useful to identify areas where travel times to important destinations like the City are relatively unreliable.  The mode-specific reliability analysis also indicates areas where services by different modes seem to be particularly unreliable.  These results can be used to focus efforts to improve service operations, such as adjusting service schedules or increasing service frequencies to reduce the probability of schedule </w:t>
+        <w:t>times to important destinations like the City are relatively unreliable.  The mode-specific reliability analysis also indicates areas where services by different modes seem to be particularly unreliable.</w:t>
+      </w:r>
+      <w:r>
+        <w:rPr>
+          <w:bCs/>
+        </w:rPr>
+        <w:t xml:space="preserve">  Moreover, because the only two sources of travel time variability captured in this study are service suspensions and schedule </w:t>
       </w:r>
       <w:proofErr w:type="spellStart"/>
       <w:r>
@@ -13504,21 +13696,77 @@
         <w:rPr>
           <w:bCs/>
         </w:rPr>
-        <w:t xml:space="preserve"> during </w:t>
+        <w:t xml:space="preserve">, the findings from this study can directly </w:t>
+      </w:r>
+      <w:r>
+        <w:rPr>
+          <w:bCs/>
+        </w:rPr>
+        <w:t xml:space="preserve">justify </w:t>
+      </w:r>
+      <w:r>
+        <w:rPr>
+          <w:bCs/>
+        </w:rPr>
+        <w:t xml:space="preserve">efforts to </w:t>
+      </w:r>
+      <w:r>
+        <w:rPr>
+          <w:bCs/>
+        </w:rPr>
+        <w:t xml:space="preserve">adjust </w:t>
+      </w:r>
+      <w:r>
+        <w:rPr>
+          <w:bCs/>
+        </w:rPr>
+        <w:t xml:space="preserve">service schedules or increasing service frequencies to reduce the probability of schedule </w:t>
+      </w:r>
+      <w:proofErr w:type="spellStart"/>
+      <w:r>
+        <w:rPr>
+          <w:bCs/>
+        </w:rPr>
+        <w:t>desynchronisation</w:t>
+      </w:r>
+      <w:proofErr w:type="spellEnd"/>
+      <w:r>
+        <w:rPr>
+          <w:bCs/>
+        </w:rPr>
+        <w:t xml:space="preserve"> during interchanges, or </w:t>
+      </w:r>
+      <w:r>
+        <w:rPr>
+          <w:bCs/>
+        </w:rPr>
+        <w:t xml:space="preserve">to adjust </w:t>
+      </w:r>
+      <w:r>
+        <w:rPr>
+          <w:bCs/>
+        </w:rPr>
+        <w:t>the incentives for operators so that they put more effort into maintaining services on schedule.</w:t>
+      </w:r>
+      <w:r>
+        <w:rPr>
+          <w:bCs/>
+        </w:rPr>
+        <w:t xml:space="preserve">  Of course, we still need to keep in mind that in some areas, crowding and network topology (</w:t>
       </w:r>
       <w:proofErr w:type="gramStart"/>
       <w:r>
         <w:rPr>
           <w:bCs/>
         </w:rPr>
-        <w:t>interchanges, or</w:t>
+        <w:t>in particular the</w:t>
       </w:r>
       <w:proofErr w:type="gramEnd"/>
       <w:r>
         <w:rPr>
           <w:bCs/>
         </w:rPr>
-        <w:t xml:space="preserve"> adjusting the incentives for operators so that they put more effort into maintaining services on schedule.</w:t>
+        <w:t xml:space="preserve"> availability of alternative routes) may contribute more to travel time unreliability.</w:t>
       </w:r>
     </w:p>
     <w:p>
@@ -13559,7 +13807,31 @@
         <w:rPr>
           <w:bCs/>
         </w:rPr>
-        <w:t>target social and economic policies to reduce the potential for skills mismatch between workers and available jobs</w:t>
+        <w:t xml:space="preserve">target social and economic policies to reduce the potential for skills mismatch between </w:t>
+      </w:r>
+      <w:r>
+        <w:rPr>
+          <w:bCs/>
+        </w:rPr>
+        <w:t xml:space="preserve">potential </w:t>
+      </w:r>
+      <w:r>
+        <w:rPr>
+          <w:bCs/>
+        </w:rPr>
+        <w:t xml:space="preserve">workers and </w:t>
+      </w:r>
+      <w:r>
+        <w:rPr>
+          <w:bCs/>
+        </w:rPr>
+        <w:t xml:space="preserve">the </w:t>
+      </w:r>
+      <w:r>
+        <w:rPr>
+          <w:bCs/>
+        </w:rPr>
+        <w:t>available jobs</w:t>
       </w:r>
       <w:r>
         <w:rPr>
@@ -13571,13 +13843,19 @@
         <w:rPr>
           <w:bCs/>
         </w:rPr>
-        <w:t xml:space="preserve">  For instance, referring to Figure XX, the working-age </w:t>
-      </w:r>
-      <w:r>
-        <w:rPr>
-          <w:bCs/>
-        </w:rPr>
-        <w:t xml:space="preserve">residents of </w:t>
+        <w:t xml:space="preserve">  For instance, referring to Figure XX, the </w:t>
+      </w:r>
+      <w:r>
+        <w:rPr>
+          <w:bCs/>
+        </w:rPr>
+        <w:t xml:space="preserve">potential workers </w:t>
+      </w:r>
+      <w:r>
+        <w:rPr>
+          <w:bCs/>
+        </w:rPr>
+        <w:t xml:space="preserve">of </w:t>
       </w:r>
       <w:r>
         <w:rPr>
@@ -13589,7 +13867,19 @@
         <w:rPr>
           <w:bCs/>
         </w:rPr>
-        <w:t>may especially benefit from skills training programmes, which can help bridge the gaps between their relatively high social deprivation and dependence on high-end services jobs.  Economic incentives to encourage job growth in other sectors, especially consumer services and the public sector, can also be targeted to MSOAs in these clusters.</w:t>
+        <w:t xml:space="preserve">may especially benefit from skills training programmes, which can help bridge the gaps between their relatively high social deprivation and dependence on high-end services jobs.  Economic incentives </w:t>
+      </w:r>
+      <w:r>
+        <w:rPr>
+          <w:bCs/>
+        </w:rPr>
+        <w:t xml:space="preserve">or development strategies </w:t>
+      </w:r>
+      <w:r>
+        <w:rPr>
+          <w:bCs/>
+        </w:rPr>
+        <w:t>to encourage job growth in other sectors, especially consumer services and the public sector, can also be targeted to MSOAs in these clusters.</w:t>
       </w:r>
     </w:p>
     <w:p>
@@ -13620,7 +13910,31 @@
         <w:rPr>
           <w:bCs/>
         </w:rPr>
-        <w:t xml:space="preserve"> may have fewer options for travel besides public transport.  In order to deliver results quickly, low-cost and easily implementable interventions that make the most out of existing resources and programmes can be found.</w:t>
+        <w:t xml:space="preserve"> may have fewer options for travel besides public transport.  In order to deliver results quickly, </w:t>
+      </w:r>
+      <w:r>
+        <w:rPr>
+          <w:bCs/>
+        </w:rPr>
+        <w:t xml:space="preserve">we should look for </w:t>
+      </w:r>
+      <w:r>
+        <w:rPr>
+          <w:bCs/>
+        </w:rPr>
+        <w:t>low-cost and easily implementable interventions that make the most out of existing resources and programmes</w:t>
+      </w:r>
+      <w:r>
+        <w:rPr>
+          <w:bCs/>
+        </w:rPr>
+        <w:t>, such as extending the bus lane network or working with local universities to expand skills training</w:t>
+      </w:r>
+      <w:r>
+        <w:rPr>
+          <w:bCs/>
+        </w:rPr>
+        <w:t>.</w:t>
       </w:r>
     </w:p>
     <w:p>
@@ -13643,20 +13957,56 @@
         <w:rPr>
           <w:bCs/>
         </w:rPr>
-        <w:t xml:space="preserve">For instance, the upcoming Elizabeth Line is expected to greatly improve connectivity from the east and west of London to the centre, placing more workers within 45min travel time of the job-rich centre, and this should help to move the JPRs in areas along the route towards a more balanced state.  </w:t>
-      </w:r>
-      <w:r>
-        <w:rPr>
-          <w:bCs/>
-        </w:rPr>
-        <w:t xml:space="preserve">The </w:t>
+        <w:t xml:space="preserve">For instance, the upcoming Elizabeth Line is expected to </w:t>
+      </w:r>
+      <w:r>
+        <w:rPr>
+          <w:bCs/>
+        </w:rPr>
+        <w:t xml:space="preserve">place many </w:t>
+      </w:r>
+      <w:r>
+        <w:rPr>
+          <w:bCs/>
+        </w:rPr>
+        <w:t xml:space="preserve">more workers </w:t>
+      </w:r>
+      <w:r>
+        <w:rPr>
+          <w:bCs/>
+        </w:rPr>
+        <w:t xml:space="preserve">in the east and west </w:t>
       </w:r>
       <w:r>
         <w:rPr>
           <w:bCs/>
         </w:rPr>
         <w:lastRenderedPageBreak/>
-        <w:t>Elizabeth Line may be particularly important in improving job accessibility for areas in Dagenham and Becontree in the east, where a shortage of jobs coincides with higher social deprivation.</w:t>
+        <w:t xml:space="preserve">of London </w:t>
+      </w:r>
+      <w:r>
+        <w:rPr>
+          <w:bCs/>
+        </w:rPr>
+        <w:t xml:space="preserve">within 45min travel time of the job-rich centre, and this should help to move the JPRs in areas along the route towards a more balanced state.  </w:t>
+      </w:r>
+      <w:r>
+        <w:rPr>
+          <w:bCs/>
+        </w:rPr>
+        <w:t xml:space="preserve">The Elizabeth Line may be particularly important in improving job accessibility for areas in </w:t>
+      </w:r>
+      <w:r>
+        <w:rPr>
+          <w:bCs/>
+        </w:rPr>
+        <w:t>Ilford and Chadwell Heath</w:t>
+      </w:r>
+      <w:r>
+        <w:rPr>
+          <w:bCs/>
+        </w:rPr>
+        <w:t xml:space="preserve"> in the east, where a shortage of jobs coincides with higher social deprivation.</w:t>
       </w:r>
     </w:p>
     <w:p>
@@ -13866,7 +14216,19 @@
         <w:rPr>
           <w:bCs/>
         </w:rPr>
-        <w:t xml:space="preserve">the leg of Crossrail 2 that runs north of the Thames benefits more deprived areas than the southern leg, so this could be a reason to prioritise the implementation of the northern leg.  Also, </w:t>
+        <w:t xml:space="preserve">the leg of Crossrail 2 that runs north of the Thames benefits more deprived areas than the southern leg, so </w:t>
+      </w:r>
+      <w:r>
+        <w:rPr>
+          <w:bCs/>
+        </w:rPr>
+        <w:t>we should consider building the northern leg first</w:t>
+      </w:r>
+      <w:r>
+        <w:rPr>
+          <w:bCs/>
+        </w:rPr>
+        <w:t xml:space="preserve">.  Also, </w:t>
       </w:r>
       <w:r>
         <w:rPr>
@@ -13961,7 +14323,19 @@
         <w:rPr>
           <w:bCs/>
         </w:rPr>
-        <w:t xml:space="preserve">  Similar RBT measurements are not available for Stratford, Clapham Junction and Willesden Junction, but all seem to be in areas where the locally weighted regression indicated buses are relatively unreliable, and Stratford and Willesden Junction are in areas with elevated National Rail unreliability, so similar strategies that deliver transport improvements with job growth may be applicable to these other 3 proposed centres as well.</w:t>
+        <w:t xml:space="preserve">  </w:t>
+      </w:r>
+      <w:r>
+        <w:rPr>
+          <w:bCs/>
+        </w:rPr>
+        <w:t>This strategy of dovetailing transport improvements and development is probably applicable to the other 3 locations as well, though RBT measurements for trips to those destinations are not available from this study</w:t>
+      </w:r>
+      <w:r>
+        <w:rPr>
+          <w:bCs/>
+        </w:rPr>
+        <w:t>.</w:t>
       </w:r>
     </w:p>
     <w:p>
@@ -14077,7 +14451,15 @@
         <w:rPr>
           <w:bCs/>
         </w:rPr>
-        <w:t xml:space="preserve">Firstly, this study has demonstrated how real-time trip planning data can be used to observe day-to-day travel time variability without having to build a full multimodal transport model in which to simulate trips and without having to access highly protected and sensitive datasets like automated fare collection records.  However, the Journey Planner data does not reflect the effects of congestion on wait times and travel speeds, and thus measurements using this data tend to understate actual levels of variability.  To a certain extent, this can be remedied by leveraging on </w:t>
+        <w:t>Firstly, this study has demonstrated how real-time trip planning data can be used to observe day-to-day travel time variability without having to build a full multimodal transport model in which to simulate trip</w:t>
+      </w:r>
+      <w:bookmarkStart w:id="0" w:name="_GoBack"/>
+      <w:bookmarkEnd w:id="0"/>
+      <w:r>
+        <w:rPr>
+          <w:bCs/>
+        </w:rPr>
+        <w:t xml:space="preserve">s and without having to access highly protected and sensitive datasets like automated fare collection records.  However, the Journey Planner data does not reflect the effects of congestion on wait times and travel speeds, and thus measurements using this data tend to understate actual levels of variability.  To a certain extent, this can be remedied by leveraging on </w:t>
       </w:r>
       <w:r>
         <w:rPr>
@@ -17538,7 +17920,7 @@
 </file>
 
 <file path=customXml/itemProps1.xml><?xml version="1.0" encoding="utf-8"?>
-<ds:datastoreItem xmlns:ds="http://schemas.openxmlformats.org/officeDocument/2006/customXml" ds:itemID="{5AE779B1-6D24-4706-8C39-D140C8386B21}">
+<ds:datastoreItem xmlns:ds="http://schemas.openxmlformats.org/officeDocument/2006/customXml" ds:itemID="{F8FA8042-EDEF-4AF3-A424-25D9D3B2DA84}">
   <ds:schemaRefs>
     <ds:schemaRef ds:uri="http://schemas.openxmlformats.org/officeDocument/2006/bibliography"/>
   </ds:schemaRefs>

</xml_diff>

<commit_message>
outlined restructuring of paper
</commit_message>
<xml_diff>
--- a/00 Paper/20190712 capstone.docx
+++ b/00 Paper/20190712 capstone.docx
@@ -4,6 +4,899 @@
   <w:body>
     <w:p>
       <w:pPr>
+        <w:pStyle w:val="ListParagraph"/>
+        <w:numPr>
+          <w:ilvl w:val="0"/>
+          <w:numId w:val="7"/>
+        </w:numPr>
+        <w:rPr>
+          <w:bCs/>
+        </w:rPr>
+      </w:pPr>
+      <w:r>
+        <w:rPr>
+          <w:bCs/>
+        </w:rPr>
+        <w:t>Literature Review</w:t>
+      </w:r>
+    </w:p>
+    <w:p>
+      <w:pPr>
+        <w:pStyle w:val="ListParagraph"/>
+        <w:numPr>
+          <w:ilvl w:val="1"/>
+          <w:numId w:val="7"/>
+        </w:numPr>
+        <w:rPr>
+          <w:bCs/>
+        </w:rPr>
+      </w:pPr>
+      <w:r>
+        <w:rPr>
+          <w:bCs/>
+        </w:rPr>
+        <w:t>Job accessibility measures</w:t>
+      </w:r>
+    </w:p>
+    <w:p>
+      <w:pPr>
+        <w:pStyle w:val="ListParagraph"/>
+        <w:numPr>
+          <w:ilvl w:val="2"/>
+          <w:numId w:val="7"/>
+        </w:numPr>
+        <w:rPr>
+          <w:bCs/>
+        </w:rPr>
+      </w:pPr>
+      <w:r>
+        <w:rPr>
+          <w:bCs/>
+        </w:rPr>
+        <w:t>Findings of overall job accessibility</w:t>
+      </w:r>
+    </w:p>
+    <w:p>
+      <w:pPr>
+        <w:pStyle w:val="ListParagraph"/>
+        <w:numPr>
+          <w:ilvl w:val="1"/>
+          <w:numId w:val="7"/>
+        </w:numPr>
+        <w:rPr>
+          <w:bCs/>
+        </w:rPr>
+      </w:pPr>
+      <w:r>
+        <w:rPr>
+          <w:bCs/>
+        </w:rPr>
+        <w:t>Adding dimensions to job accessibility analysis</w:t>
+      </w:r>
+    </w:p>
+    <w:p>
+      <w:pPr>
+        <w:pStyle w:val="ListParagraph"/>
+        <w:numPr>
+          <w:ilvl w:val="2"/>
+          <w:numId w:val="7"/>
+        </w:numPr>
+        <w:rPr>
+          <w:bCs/>
+        </w:rPr>
+      </w:pPr>
+      <w:r>
+        <w:rPr>
+          <w:bCs/>
+        </w:rPr>
+        <w:t>Workers’ characteristics: accessibility for subsets of workers, or accessibility by area-level variations in workers’ characteristics</w:t>
+      </w:r>
+    </w:p>
+    <w:p>
+      <w:pPr>
+        <w:pStyle w:val="ListParagraph"/>
+        <w:numPr>
+          <w:ilvl w:val="2"/>
+          <w:numId w:val="7"/>
+        </w:numPr>
+        <w:rPr>
+          <w:bCs/>
+        </w:rPr>
+      </w:pPr>
+      <w:r>
+        <w:rPr>
+          <w:bCs/>
+        </w:rPr>
+        <w:t>Job characteristics: accessibility by subsets of jobs – wage levels or industrial sector</w:t>
+      </w:r>
+    </w:p>
+    <w:p>
+      <w:pPr>
+        <w:pStyle w:val="ListParagraph"/>
+        <w:numPr>
+          <w:ilvl w:val="2"/>
+          <w:numId w:val="7"/>
+        </w:numPr>
+        <w:rPr>
+          <w:bCs/>
+        </w:rPr>
+      </w:pPr>
+      <w:r>
+        <w:rPr>
+          <w:bCs/>
+        </w:rPr>
+        <w:t>Connectivity</w:t>
+      </w:r>
+    </w:p>
+    <w:p>
+      <w:pPr>
+        <w:pStyle w:val="ListParagraph"/>
+        <w:numPr>
+          <w:ilvl w:val="3"/>
+          <w:numId w:val="7"/>
+        </w:numPr>
+        <w:rPr>
+          <w:bCs/>
+        </w:rPr>
+      </w:pPr>
+      <w:r>
+        <w:rPr>
+          <w:bCs/>
+        </w:rPr>
+        <w:t>Accessibility by mode</w:t>
+      </w:r>
+    </w:p>
+    <w:p>
+      <w:pPr>
+        <w:pStyle w:val="ListParagraph"/>
+        <w:numPr>
+          <w:ilvl w:val="3"/>
+          <w:numId w:val="7"/>
+        </w:numPr>
+        <w:rPr>
+          <w:bCs/>
+        </w:rPr>
+      </w:pPr>
+      <w:r>
+        <w:rPr>
+          <w:bCs/>
+        </w:rPr>
+        <w:t>Accessibility over time</w:t>
+      </w:r>
+    </w:p>
+    <w:p>
+      <w:pPr>
+        <w:pStyle w:val="ListParagraph"/>
+        <w:numPr>
+          <w:ilvl w:val="4"/>
+          <w:numId w:val="7"/>
+        </w:numPr>
+        <w:rPr>
+          <w:bCs/>
+        </w:rPr>
+      </w:pPr>
+      <w:r>
+        <w:rPr>
+          <w:bCs/>
+        </w:rPr>
+        <w:t>By time period</w:t>
+      </w:r>
+    </w:p>
+    <w:p>
+      <w:pPr>
+        <w:pStyle w:val="ListParagraph"/>
+        <w:numPr>
+          <w:ilvl w:val="4"/>
+          <w:numId w:val="7"/>
+        </w:numPr>
+        <w:rPr>
+          <w:bCs/>
+        </w:rPr>
+      </w:pPr>
+      <w:r>
+        <w:rPr>
+          <w:bCs/>
+        </w:rPr>
+        <w:t>Over various days: reliability</w:t>
+      </w:r>
+    </w:p>
+    <w:p>
+      <w:pPr>
+        <w:pStyle w:val="ListParagraph"/>
+        <w:numPr>
+          <w:ilvl w:val="1"/>
+          <w:numId w:val="7"/>
+        </w:numPr>
+        <w:rPr>
+          <w:bCs/>
+        </w:rPr>
+      </w:pPr>
+      <w:r>
+        <w:rPr>
+          <w:bCs/>
+        </w:rPr>
+        <w:t>Current study: job accessibility with additional dimensions of jobs by sector, workers by area-level aggregate deprivation, and travel time reliability</w:t>
+      </w:r>
+    </w:p>
+    <w:p>
+      <w:pPr>
+        <w:pStyle w:val="ListParagraph"/>
+        <w:numPr>
+          <w:ilvl w:val="0"/>
+          <w:numId w:val="7"/>
+        </w:numPr>
+        <w:rPr>
+          <w:bCs/>
+        </w:rPr>
+      </w:pPr>
+      <w:r>
+        <w:rPr>
+          <w:bCs/>
+        </w:rPr>
+        <w:t>Methodology &amp; Data Sources</w:t>
+      </w:r>
+    </w:p>
+    <w:p>
+      <w:pPr>
+        <w:pStyle w:val="ListParagraph"/>
+        <w:numPr>
+          <w:ilvl w:val="1"/>
+          <w:numId w:val="7"/>
+        </w:numPr>
+        <w:rPr>
+          <w:bCs/>
+        </w:rPr>
+      </w:pPr>
+      <w:r>
+        <w:rPr>
+          <w:bCs/>
+        </w:rPr>
+        <w:t>Job accessibility measure</w:t>
+      </w:r>
+    </w:p>
+    <w:p>
+      <w:pPr>
+        <w:pStyle w:val="ListParagraph"/>
+        <w:numPr>
+          <w:ilvl w:val="2"/>
+          <w:numId w:val="7"/>
+        </w:numPr>
+        <w:rPr>
+          <w:bCs/>
+        </w:rPr>
+      </w:pPr>
+      <w:r>
+        <w:rPr>
+          <w:bCs/>
+        </w:rPr>
+        <w:t>Limitations of Reach</w:t>
+      </w:r>
+    </w:p>
+    <w:p>
+      <w:pPr>
+        <w:pStyle w:val="ListParagraph"/>
+        <w:numPr>
+          <w:ilvl w:val="2"/>
+          <w:numId w:val="7"/>
+        </w:numPr>
+        <w:rPr>
+          <w:bCs/>
+        </w:rPr>
+      </w:pPr>
+      <w:r>
+        <w:rPr>
+          <w:bCs/>
+        </w:rPr>
+        <w:t>JPR calculation method</w:t>
+      </w:r>
+    </w:p>
+    <w:p>
+      <w:pPr>
+        <w:pStyle w:val="ListParagraph"/>
+        <w:numPr>
+          <w:ilvl w:val="2"/>
+          <w:numId w:val="7"/>
+        </w:numPr>
+        <w:rPr>
+          <w:bCs/>
+        </w:rPr>
+      </w:pPr>
+      <w:r>
+        <w:rPr>
+          <w:bCs/>
+        </w:rPr>
+        <w:t>Data sources</w:t>
+      </w:r>
+    </w:p>
+    <w:p>
+      <w:pPr>
+        <w:pStyle w:val="ListParagraph"/>
+        <w:numPr>
+          <w:ilvl w:val="3"/>
+          <w:numId w:val="7"/>
+        </w:numPr>
+        <w:rPr>
+          <w:bCs/>
+        </w:rPr>
+      </w:pPr>
+      <w:r>
+        <w:rPr>
+          <w:bCs/>
+        </w:rPr>
+        <w:t>Job and worker counts</w:t>
+      </w:r>
+    </w:p>
+    <w:p>
+      <w:pPr>
+        <w:pStyle w:val="ListParagraph"/>
+        <w:numPr>
+          <w:ilvl w:val="3"/>
+          <w:numId w:val="7"/>
+        </w:numPr>
+        <w:rPr>
+          <w:bCs/>
+        </w:rPr>
+      </w:pPr>
+      <w:r>
+        <w:rPr>
+          <w:bCs/>
+        </w:rPr>
+        <w:t>Connectivity data</w:t>
+      </w:r>
+    </w:p>
+    <w:p>
+      <w:pPr>
+        <w:pStyle w:val="ListParagraph"/>
+        <w:numPr>
+          <w:ilvl w:val="1"/>
+          <w:numId w:val="7"/>
+        </w:numPr>
+        <w:rPr>
+          <w:bCs/>
+        </w:rPr>
+      </w:pPr>
+      <w:r>
+        <w:rPr>
+          <w:bCs/>
+        </w:rPr>
+        <w:t>Jobs by sector</w:t>
+      </w:r>
+    </w:p>
+    <w:p>
+      <w:pPr>
+        <w:pStyle w:val="ListParagraph"/>
+        <w:numPr>
+          <w:ilvl w:val="2"/>
+          <w:numId w:val="7"/>
+        </w:numPr>
+        <w:rPr>
+          <w:bCs/>
+        </w:rPr>
+      </w:pPr>
+      <w:r>
+        <w:rPr>
+          <w:bCs/>
+        </w:rPr>
+        <w:t>Data source</w:t>
+      </w:r>
+    </w:p>
+    <w:p>
+      <w:pPr>
+        <w:pStyle w:val="ListParagraph"/>
+        <w:numPr>
+          <w:ilvl w:val="2"/>
+          <w:numId w:val="7"/>
+        </w:numPr>
+        <w:rPr>
+          <w:bCs/>
+        </w:rPr>
+      </w:pPr>
+      <w:r>
+        <w:rPr>
+          <w:bCs/>
+        </w:rPr>
+        <w:t xml:space="preserve">Method: </w:t>
+      </w:r>
+      <w:proofErr w:type="gramStart"/>
+      <w:r>
+        <w:rPr>
+          <w:bCs/>
+        </w:rPr>
+        <w:t>sector-specific</w:t>
+      </w:r>
+      <w:proofErr w:type="gramEnd"/>
+      <w:r>
+        <w:rPr>
+          <w:bCs/>
+        </w:rPr>
+        <w:t xml:space="preserve"> JPRs and Lorenz curves, and sector dependency</w:t>
+      </w:r>
+    </w:p>
+    <w:p>
+      <w:pPr>
+        <w:pStyle w:val="ListParagraph"/>
+        <w:numPr>
+          <w:ilvl w:val="1"/>
+          <w:numId w:val="7"/>
+        </w:numPr>
+        <w:rPr>
+          <w:bCs/>
+        </w:rPr>
+      </w:pPr>
+      <w:r>
+        <w:rPr>
+          <w:bCs/>
+        </w:rPr>
+        <w:t>Workers by area-level aggregate deprivation</w:t>
+      </w:r>
+    </w:p>
+    <w:p>
+      <w:pPr>
+        <w:pStyle w:val="ListParagraph"/>
+        <w:numPr>
+          <w:ilvl w:val="2"/>
+          <w:numId w:val="7"/>
+        </w:numPr>
+        <w:rPr>
+          <w:bCs/>
+        </w:rPr>
+      </w:pPr>
+      <w:r>
+        <w:rPr>
+          <w:bCs/>
+        </w:rPr>
+        <w:t>Data source</w:t>
+      </w:r>
+      <w:r>
+        <w:rPr>
+          <w:bCs/>
+        </w:rPr>
+        <w:t xml:space="preserve"> &amp; aggregation method</w:t>
+      </w:r>
+    </w:p>
+    <w:p>
+      <w:pPr>
+        <w:pStyle w:val="ListParagraph"/>
+        <w:numPr>
+          <w:ilvl w:val="1"/>
+          <w:numId w:val="7"/>
+        </w:numPr>
+        <w:rPr>
+          <w:bCs/>
+        </w:rPr>
+      </w:pPr>
+      <w:r>
+        <w:rPr>
+          <w:bCs/>
+        </w:rPr>
+        <w:t>Travel time reliability</w:t>
+      </w:r>
+    </w:p>
+    <w:p>
+      <w:pPr>
+        <w:pStyle w:val="ListParagraph"/>
+        <w:numPr>
+          <w:ilvl w:val="2"/>
+          <w:numId w:val="7"/>
+        </w:numPr>
+        <w:rPr>
+          <w:bCs/>
+        </w:rPr>
+      </w:pPr>
+      <w:r>
+        <w:rPr>
+          <w:bCs/>
+        </w:rPr>
+        <w:t>Data source &amp; caveats</w:t>
+      </w:r>
+    </w:p>
+    <w:p>
+      <w:pPr>
+        <w:pStyle w:val="ListParagraph"/>
+        <w:numPr>
+          <w:ilvl w:val="2"/>
+          <w:numId w:val="7"/>
+        </w:numPr>
+        <w:rPr>
+          <w:bCs/>
+        </w:rPr>
+      </w:pPr>
+      <w:r>
+        <w:rPr>
+          <w:bCs/>
+        </w:rPr>
+        <w:t>Descriptive analysis</w:t>
+      </w:r>
+    </w:p>
+    <w:p>
+      <w:pPr>
+        <w:pStyle w:val="ListParagraph"/>
+        <w:numPr>
+          <w:ilvl w:val="2"/>
+          <w:numId w:val="7"/>
+        </w:numPr>
+        <w:rPr>
+          <w:bCs/>
+        </w:rPr>
+      </w:pPr>
+      <w:r>
+        <w:rPr>
+          <w:bCs/>
+        </w:rPr>
+        <w:t>Modelling of factors that drive reliability</w:t>
+      </w:r>
+    </w:p>
+    <w:p>
+      <w:pPr>
+        <w:pStyle w:val="ListParagraph"/>
+        <w:numPr>
+          <w:ilvl w:val="3"/>
+          <w:numId w:val="7"/>
+        </w:numPr>
+        <w:rPr>
+          <w:bCs/>
+        </w:rPr>
+      </w:pPr>
+      <w:r>
+        <w:rPr>
+          <w:bCs/>
+        </w:rPr>
+        <w:t>Linear regression</w:t>
+      </w:r>
+    </w:p>
+    <w:p>
+      <w:pPr>
+        <w:pStyle w:val="ListParagraph"/>
+        <w:numPr>
+          <w:ilvl w:val="3"/>
+          <w:numId w:val="7"/>
+        </w:numPr>
+        <w:rPr>
+          <w:bCs/>
+        </w:rPr>
+      </w:pPr>
+      <w:r>
+        <w:rPr>
+          <w:bCs/>
+        </w:rPr>
+        <w:t>Spatially autocorrelated regression</w:t>
+      </w:r>
+    </w:p>
+    <w:p>
+      <w:pPr>
+        <w:pStyle w:val="ListParagraph"/>
+        <w:numPr>
+          <w:ilvl w:val="3"/>
+          <w:numId w:val="7"/>
+        </w:numPr>
+        <w:rPr>
+          <w:bCs/>
+        </w:rPr>
+      </w:pPr>
+      <w:r>
+        <w:rPr>
+          <w:bCs/>
+        </w:rPr>
+        <w:t>Locally weighted regression</w:t>
+      </w:r>
+    </w:p>
+    <w:p>
+      <w:pPr>
+        <w:pStyle w:val="ListParagraph"/>
+        <w:numPr>
+          <w:ilvl w:val="1"/>
+          <w:numId w:val="7"/>
+        </w:numPr>
+        <w:rPr>
+          <w:bCs/>
+        </w:rPr>
+      </w:pPr>
+      <w:r>
+        <w:rPr>
+          <w:bCs/>
+        </w:rPr>
+        <w:t>Synthesising findings into a typology of neighbourhoods with k-means clustering</w:t>
+      </w:r>
+    </w:p>
+    <w:p>
+      <w:pPr>
+        <w:pStyle w:val="ListParagraph"/>
+        <w:numPr>
+          <w:ilvl w:val="0"/>
+          <w:numId w:val="7"/>
+        </w:numPr>
+        <w:rPr>
+          <w:bCs/>
+        </w:rPr>
+      </w:pPr>
+      <w:r>
+        <w:rPr>
+          <w:bCs/>
+        </w:rPr>
+        <w:t>Results</w:t>
+      </w:r>
+    </w:p>
+    <w:p>
+      <w:pPr>
+        <w:pStyle w:val="ListParagraph"/>
+        <w:numPr>
+          <w:ilvl w:val="1"/>
+          <w:numId w:val="7"/>
+        </w:numPr>
+        <w:rPr>
+          <w:bCs/>
+        </w:rPr>
+      </w:pPr>
+      <w:r>
+        <w:rPr>
+          <w:bCs/>
+        </w:rPr>
+        <w:t>Descriptive summary of job &amp; worker distributions</w:t>
+      </w:r>
+    </w:p>
+    <w:p>
+      <w:pPr>
+        <w:pStyle w:val="ListParagraph"/>
+        <w:numPr>
+          <w:ilvl w:val="1"/>
+          <w:numId w:val="7"/>
+        </w:numPr>
+        <w:rPr>
+          <w:bCs/>
+        </w:rPr>
+      </w:pPr>
+      <w:r>
+        <w:rPr>
+          <w:bCs/>
+        </w:rPr>
+        <w:t>Overall job accessibility by JPR</w:t>
+      </w:r>
+    </w:p>
+    <w:p>
+      <w:pPr>
+        <w:pStyle w:val="ListParagraph"/>
+        <w:numPr>
+          <w:ilvl w:val="1"/>
+          <w:numId w:val="7"/>
+        </w:numPr>
+        <w:rPr>
+          <w:bCs/>
+        </w:rPr>
+      </w:pPr>
+      <w:r>
+        <w:rPr>
+          <w:bCs/>
+        </w:rPr>
+        <w:t>Sector</w:t>
+      </w:r>
+      <w:r>
+        <w:rPr>
+          <w:bCs/>
+        </w:rPr>
+        <w:t>al JPRs, sectoral contributions to unevenness in JPRs, and sectoral dependency</w:t>
+      </w:r>
+    </w:p>
+    <w:p>
+      <w:pPr>
+        <w:pStyle w:val="ListParagraph"/>
+        <w:numPr>
+          <w:ilvl w:val="1"/>
+          <w:numId w:val="7"/>
+        </w:numPr>
+        <w:rPr>
+          <w:bCs/>
+        </w:rPr>
+      </w:pPr>
+      <w:r>
+        <w:rPr>
+          <w:bCs/>
+        </w:rPr>
+        <w:t>MSOA IMD rankings</w:t>
+      </w:r>
+    </w:p>
+    <w:p>
+      <w:pPr>
+        <w:pStyle w:val="ListParagraph"/>
+        <w:numPr>
+          <w:ilvl w:val="1"/>
+          <w:numId w:val="7"/>
+        </w:numPr>
+        <w:rPr>
+          <w:bCs/>
+        </w:rPr>
+      </w:pPr>
+      <w:r>
+        <w:rPr>
+          <w:bCs/>
+        </w:rPr>
+        <w:t>Travel time reliability</w:t>
+      </w:r>
+    </w:p>
+    <w:p>
+      <w:pPr>
+        <w:pStyle w:val="ListParagraph"/>
+        <w:numPr>
+          <w:ilvl w:val="2"/>
+          <w:numId w:val="7"/>
+        </w:numPr>
+        <w:rPr>
+          <w:bCs/>
+        </w:rPr>
+      </w:pPr>
+      <w:r>
+        <w:rPr>
+          <w:bCs/>
+        </w:rPr>
+        <w:t>Descriptive analysis of variations in RBTs over space</w:t>
+      </w:r>
+    </w:p>
+    <w:p>
+      <w:pPr>
+        <w:pStyle w:val="ListParagraph"/>
+        <w:numPr>
+          <w:ilvl w:val="2"/>
+          <w:numId w:val="7"/>
+        </w:numPr>
+        <w:rPr>
+          <w:bCs/>
+        </w:rPr>
+      </w:pPr>
+      <w:r>
+        <w:rPr>
+          <w:bCs/>
+        </w:rPr>
+        <w:t>Regression results</w:t>
+      </w:r>
+    </w:p>
+    <w:p>
+      <w:pPr>
+        <w:pStyle w:val="ListParagraph"/>
+        <w:numPr>
+          <w:ilvl w:val="1"/>
+          <w:numId w:val="7"/>
+        </w:numPr>
+        <w:rPr>
+          <w:bCs/>
+        </w:rPr>
+      </w:pPr>
+      <w:r>
+        <w:rPr>
+          <w:bCs/>
+        </w:rPr>
+        <w:t>K-means clustering</w:t>
+      </w:r>
+    </w:p>
+    <w:p>
+      <w:pPr>
+        <w:pStyle w:val="ListParagraph"/>
+        <w:numPr>
+          <w:ilvl w:val="2"/>
+          <w:numId w:val="7"/>
+        </w:numPr>
+        <w:rPr>
+          <w:bCs/>
+        </w:rPr>
+      </w:pPr>
+      <w:r>
+        <w:rPr>
+          <w:bCs/>
+        </w:rPr>
+        <w:t>Description of neighbourhood typologies</w:t>
+      </w:r>
+    </w:p>
+    <w:p>
+      <w:pPr>
+        <w:pStyle w:val="ListParagraph"/>
+        <w:numPr>
+          <w:ilvl w:val="0"/>
+          <w:numId w:val="7"/>
+        </w:numPr>
+        <w:rPr>
+          <w:bCs/>
+        </w:rPr>
+      </w:pPr>
+      <w:r>
+        <w:rPr>
+          <w:bCs/>
+        </w:rPr>
+        <w:t>Discussion</w:t>
+      </w:r>
+    </w:p>
+    <w:p>
+      <w:pPr>
+        <w:pStyle w:val="ListParagraph"/>
+        <w:numPr>
+          <w:ilvl w:val="1"/>
+          <w:numId w:val="7"/>
+        </w:numPr>
+        <w:rPr>
+          <w:bCs/>
+        </w:rPr>
+      </w:pPr>
+      <w:r>
+        <w:rPr>
+          <w:bCs/>
+        </w:rPr>
+        <w:t>Limitations and further research</w:t>
+      </w:r>
+    </w:p>
+    <w:p>
+      <w:pPr>
+        <w:pStyle w:val="ListParagraph"/>
+        <w:numPr>
+          <w:ilvl w:val="2"/>
+          <w:numId w:val="7"/>
+        </w:numPr>
+        <w:rPr>
+          <w:bCs/>
+        </w:rPr>
+      </w:pPr>
+      <w:r>
+        <w:rPr>
+          <w:bCs/>
+        </w:rPr>
+        <w:lastRenderedPageBreak/>
+        <w:t>Capturing travel time reliability more accurately</w:t>
+      </w:r>
+    </w:p>
+    <w:p>
+      <w:pPr>
+        <w:pStyle w:val="ListParagraph"/>
+        <w:numPr>
+          <w:ilvl w:val="2"/>
+          <w:numId w:val="7"/>
+        </w:numPr>
+        <w:rPr>
+          <w:bCs/>
+        </w:rPr>
+      </w:pPr>
+      <w:r>
+        <w:rPr>
+          <w:bCs/>
+        </w:rPr>
+        <w:t>Integrating travel time reliability directly into job accessibility measures</w:t>
+      </w:r>
+    </w:p>
+    <w:p>
+      <w:pPr>
+        <w:pStyle w:val="ListParagraph"/>
+        <w:numPr>
+          <w:ilvl w:val="1"/>
+          <w:numId w:val="7"/>
+        </w:numPr>
+        <w:rPr>
+          <w:bCs/>
+        </w:rPr>
+      </w:pPr>
+      <w:r>
+        <w:rPr>
+          <w:bCs/>
+        </w:rPr>
+        <w:t>Recommendations for urban development in London</w:t>
+      </w:r>
+    </w:p>
+    <w:p>
+      <w:pPr>
+        <w:rPr>
+          <w:b/>
+        </w:rPr>
+      </w:pPr>
+    </w:p>
+    <w:p>
+      <w:pPr>
+        <w:rPr>
+          <w:b/>
+        </w:rPr>
+      </w:pPr>
+      <w:r>
+        <w:rPr>
+          <w:b/>
+        </w:rPr>
+        <w:br w:type="page"/>
+      </w:r>
+    </w:p>
+    <w:p>
+      <w:pPr>
         <w:pStyle w:val="NoSpacing"/>
         <w:spacing w:line="480" w:lineRule="auto"/>
         <w:jc w:val="both"/>
@@ -15,6 +908,7 @@
         <w:rPr>
           <w:b/>
         </w:rPr>
+        <w:lastRenderedPageBreak/>
         <w:t>I</w:t>
       </w:r>
       <w:r>
@@ -282,7 +1176,12 @@
         <w:t xml:space="preserve">is </w:t>
       </w:r>
       <w:r>
-        <w:t>equally attractive or suitable for every worker)</w:t>
+        <w:t>equally attractive o</w:t>
+      </w:r>
+      <w:bookmarkStart w:id="0" w:name="_GoBack"/>
+      <w:bookmarkEnd w:id="0"/>
+      <w:r>
+        <w:t>r suitable for every worker)</w:t>
       </w:r>
       <w:r>
         <w:t xml:space="preserve"> and by day to day fluctuations in transport network performance </w:t>
@@ -13846,15 +14745,7 @@
         <w:rPr>
           <w:bCs/>
         </w:rPr>
-        <w:t>Though they may use different l</w:t>
-      </w:r>
-      <w:bookmarkStart w:id="0" w:name="_GoBack"/>
-      <w:bookmarkEnd w:id="0"/>
-      <w:r>
-        <w:rPr>
-          <w:bCs/>
-        </w:rPr>
-        <w:t>ocation-based accessibility measures, o</w:t>
+        <w:t>Though they may use different location-based accessibility measures, o</w:t>
       </w:r>
       <w:r>
         <w:rPr>
@@ -14301,7 +15192,19 @@
         <w:rPr>
           <w:bCs/>
         </w:rPr>
-        <w:t xml:space="preserve">travel times in the public transport network can be quite variable, even if the system operates entirely as planned.  However, my RBT estimates seem lower than </w:t>
+        <w:t xml:space="preserve">travel times in the public transport network can be quite variable, even if the system operates entirely as planned.  However, my RBT estimates </w:t>
+      </w:r>
+      <w:r>
+        <w:rPr>
+          <w:bCs/>
+        </w:rPr>
+        <w:t xml:space="preserve">are </w:t>
+      </w:r>
+      <w:r>
+        <w:rPr>
+          <w:bCs/>
+        </w:rPr>
+        <w:t xml:space="preserve">lower than </w:t>
       </w:r>
       <w:r>
         <w:rPr>
@@ -14334,7 +15237,19 @@
           <w:bCs/>
         </w:rPr>
         <w:lastRenderedPageBreak/>
-        <w:t xml:space="preserve">Lewisham or Ilford (the two destinations with measurements that are closest to Canary Wharf) </w:t>
+        <w:t xml:space="preserve">Lewisham or Ilford (the two destinations </w:t>
+      </w:r>
+      <w:r>
+        <w:rPr>
+          <w:bCs/>
+        </w:rPr>
+        <w:t xml:space="preserve">further from Waterloo than </w:t>
+      </w:r>
+      <w:r>
+        <w:rPr>
+          <w:bCs/>
+        </w:rPr>
+        <w:t xml:space="preserve">Canary Wharf) </w:t>
       </w:r>
       <w:r>
         <w:rPr>
@@ -14370,7 +15285,19 @@
         <w:rPr>
           <w:bCs/>
         </w:rPr>
-        <w:t xml:space="preserve">.  This is understandable, as the data I use to measure travel times in real time do not account for all sources of travel time variability.  Nonetheless, my results still indicate that travel times by bus are significantly less reliable than travel times by rail-based modes.  This is in line with findings from </w:t>
+        <w:t>.  This is understandable, as the data I use to measure travel times do</w:t>
+      </w:r>
+      <w:r>
+        <w:rPr>
+          <w:bCs/>
+        </w:rPr>
+        <w:t>es</w:t>
+      </w:r>
+      <w:r>
+        <w:rPr>
+          <w:bCs/>
+        </w:rPr>
+        <w:t xml:space="preserve"> not account for all sources of travel time variability.  Nonetheless, my results still indicate that travel times by bus are significantly less reliable than travel times by rail-based modes.  This is in line with findings from </w:t>
       </w:r>
       <w:proofErr w:type="spellStart"/>
       <w:r>
@@ -14597,7 +15524,19 @@
         <w:rPr>
           <w:bCs/>
         </w:rPr>
-        <w:t xml:space="preserve"> findings in Canadian cities that indicate that low-income workers tend to have good accessibility to jobs that are suitable for them, although problem areas where social disadvantage coincides with low accessibility exist.  In contrast, </w:t>
+        <w:t xml:space="preserve"> findings in Canadian cities that indicate that </w:t>
+      </w:r>
+      <w:r>
+        <w:rPr>
+          <w:bCs/>
+        </w:rPr>
+        <w:t xml:space="preserve">a significant proportion of </w:t>
+      </w:r>
+      <w:r>
+        <w:rPr>
+          <w:bCs/>
+        </w:rPr>
+        <w:t xml:space="preserve">low-income workers have good accessibility to jobs that are suitable for them, although problem areas where social disadvantage coincides with low accessibility exist.  In contrast, </w:t>
       </w:r>
       <w:r>
         <w:rPr>
@@ -14697,16 +15636,14 @@
         <w:rPr>
           <w:bCs/>
         </w:rPr>
-        <w:t xml:space="preserve">Overall, the new findings from this study on job accessibility in London seem plausible in the context of the literature.  However, we need to keep in mind some caveats when interpreting </w:t>
-      </w:r>
-      <w:proofErr w:type="gramStart"/>
-      <w:r>
-        <w:rPr>
-          <w:bCs/>
-        </w:rPr>
-        <w:t>these result</w:t>
-      </w:r>
-      <w:proofErr w:type="gramEnd"/>
+        <w:t>Overall, the new findings from this study on job accessibility in London seem plausible in the context of the literature.  However, we need to keep in mind some caveats when interpreting these result</w:t>
+      </w:r>
+      <w:r>
+        <w:rPr>
+          <w:bCs/>
+        </w:rPr>
+        <w:t>s</w:t>
+      </w:r>
       <w:r>
         <w:rPr>
           <w:bCs/>
@@ -14729,7 +15666,19 @@
           <w:bCs/>
         </w:rPr>
         <w:lastRenderedPageBreak/>
-        <w:t xml:space="preserve">Firstly, the RBT measurements in this study probably underestimate the true level of travel time unreliability, because it is based on Journey Planner travel time estimates that do not account for real-time vehicle locations and congestion effects on travel time.  To a certain extent, this can be addressed using data from other TfL API endpoints, especially for live arrival times at stops.  For example, once the fastest route for a trip is obtained from the Journey Planner, the stations where a traveller needs to board and alight can be identified, and separate scripts can then repeatedly request the live arrivals for each station to track the vehicles that the traveller would have ridden on.  </w:t>
+        <w:t xml:space="preserve">Firstly, the RBT measurements in this study probably underestimate the true level of travel time unreliability, because it is based on Journey Planner travel time estimates that do not account for real-time vehicle locations and congestion effects on travel time.  To a certain extent, this can be addressed using data from other TfL API endpoints, especially for live arrival times at stops.  For example, once the route for a trip is obtained from the Journey Planner, the stations where a traveller needs to board and alight can be identified, and separate scripts can then repeatedly request the live arrivals for each station to track the vehicles that the traveller would </w:t>
+      </w:r>
+      <w:r>
+        <w:rPr>
+          <w:bCs/>
+        </w:rPr>
+        <w:t xml:space="preserve">ride </w:t>
+      </w:r>
+      <w:r>
+        <w:rPr>
+          <w:bCs/>
+        </w:rPr>
+        <w:t xml:space="preserve">on.  </w:t>
       </w:r>
       <w:r>
         <w:rPr>
@@ -14748,6 +15697,94 @@
           <w:bCs/>
         </w:rPr>
         <w:t xml:space="preserve"> into the database of trip characteristics.  Nonetheless, without live vehicle loading data, we would still be unable to account for the effects of in-station and in-vehicle crowding that may reduce in-station walking speeds and prevent boarding of vehicles.  In effect, this would be equivalent to tracking the progress of 6,881 ghost travellers (who can occupy the same space as other real travellers) through the system in real time.</w:t>
+      </w:r>
+      <w:r>
+        <w:rPr>
+          <w:bCs/>
+        </w:rPr>
+        <w:t xml:space="preserve">  </w:t>
+      </w:r>
+      <w:r>
+        <w:rPr>
+          <w:bCs/>
+        </w:rPr>
+        <w:t xml:space="preserve">Another alternative is to use data from other trip planning applications that do </w:t>
+      </w:r>
+      <w:proofErr w:type="gramStart"/>
+      <w:r>
+        <w:rPr>
+          <w:bCs/>
+        </w:rPr>
+        <w:t>take into account</w:t>
+      </w:r>
+      <w:proofErr w:type="gramEnd"/>
+      <w:r>
+        <w:rPr>
+          <w:bCs/>
+        </w:rPr>
+        <w:t xml:space="preserve"> real-time vehicle locations, such as </w:t>
+      </w:r>
+      <w:proofErr w:type="spellStart"/>
+      <w:r>
+        <w:rPr>
+          <w:bCs/>
+        </w:rPr>
+        <w:t>CityMapper</w:t>
+      </w:r>
+      <w:proofErr w:type="spellEnd"/>
+      <w:r>
+        <w:rPr>
+          <w:bCs/>
+        </w:rPr>
+        <w:t xml:space="preserve">.  </w:t>
+      </w:r>
+      <w:proofErr w:type="spellStart"/>
+      <w:r>
+        <w:rPr>
+          <w:bCs/>
+        </w:rPr>
+        <w:t>CityMapper</w:t>
+      </w:r>
+      <w:proofErr w:type="spellEnd"/>
+      <w:r>
+        <w:rPr>
+          <w:bCs/>
+        </w:rPr>
+        <w:t xml:space="preserve"> data has the added advantage of </w:t>
+      </w:r>
+      <w:proofErr w:type="gramStart"/>
+      <w:r>
+        <w:rPr>
+          <w:bCs/>
+        </w:rPr>
+        <w:t>taking into account</w:t>
+      </w:r>
+      <w:proofErr w:type="gramEnd"/>
+      <w:r>
+        <w:rPr>
+          <w:bCs/>
+        </w:rPr>
+        <w:t xml:space="preserve"> bus diversions when suggesting routing options for a trip.  However, </w:t>
+      </w:r>
+      <w:r>
+        <w:rPr>
+          <w:bCs/>
+        </w:rPr>
+        <w:t xml:space="preserve">special permission is required to access </w:t>
+      </w:r>
+      <w:proofErr w:type="spellStart"/>
+      <w:r>
+        <w:rPr>
+          <w:bCs/>
+        </w:rPr>
+        <w:t>CityMapper</w:t>
+      </w:r>
+      <w:proofErr w:type="spellEnd"/>
+      <w:r>
+        <w:rPr>
+          <w:bCs/>
+        </w:rPr>
+        <w:t xml:space="preserve"> data in bulk through their API.</w:t>
       </w:r>
     </w:p>
     <w:p>
@@ -14764,83 +15801,44 @@
         <w:rPr>
           <w:bCs/>
         </w:rPr>
-        <w:t xml:space="preserve">Another alternative is to use data from other trip planning applications that do </w:t>
-      </w:r>
-      <w:proofErr w:type="gramStart"/>
-      <w:r>
-        <w:rPr>
-          <w:bCs/>
-        </w:rPr>
-        <w:t>take into account</w:t>
-      </w:r>
-      <w:proofErr w:type="gramEnd"/>
-      <w:r>
-        <w:rPr>
-          <w:bCs/>
-        </w:rPr>
-        <w:t xml:space="preserve"> real-time vehicle locations, such as </w:t>
-      </w:r>
-      <w:proofErr w:type="spellStart"/>
-      <w:r>
-        <w:rPr>
-          <w:bCs/>
-        </w:rPr>
-        <w:t>CityMapper</w:t>
-      </w:r>
-      <w:proofErr w:type="spellEnd"/>
-      <w:r>
-        <w:rPr>
-          <w:bCs/>
-        </w:rPr>
-        <w:t xml:space="preserve">.  </w:t>
-      </w:r>
-      <w:proofErr w:type="spellStart"/>
-      <w:r>
-        <w:rPr>
-          <w:bCs/>
-        </w:rPr>
-        <w:t>CityMapper</w:t>
-      </w:r>
-      <w:proofErr w:type="spellEnd"/>
-      <w:r>
-        <w:rPr>
-          <w:bCs/>
-        </w:rPr>
-        <w:t xml:space="preserve"> data has the added advantage of </w:t>
-      </w:r>
-      <w:proofErr w:type="gramStart"/>
-      <w:r>
-        <w:rPr>
-          <w:bCs/>
-        </w:rPr>
-        <w:t>taking into account</w:t>
-      </w:r>
-      <w:proofErr w:type="gramEnd"/>
-      <w:r>
-        <w:rPr>
-          <w:bCs/>
-        </w:rPr>
-        <w:t xml:space="preserve"> bus diversions when suggesting routing options for a trip.  However, </w:t>
-      </w:r>
-      <w:r>
-        <w:rPr>
-          <w:bCs/>
-        </w:rPr>
-        <w:t xml:space="preserve">special permission is required to access </w:t>
-      </w:r>
-      <w:proofErr w:type="spellStart"/>
-      <w:r>
-        <w:rPr>
-          <w:bCs/>
-        </w:rPr>
-        <w:t>CityMapper</w:t>
-      </w:r>
-      <w:proofErr w:type="spellEnd"/>
-      <w:r>
-        <w:rPr>
-          <w:bCs/>
-        </w:rPr>
-        <w:t xml:space="preserve"> data in bulk through their API.</w:t>
+        <w:t xml:space="preserve">Secondly, there may be concerns that the travel time for a trip that ends at 0830 on 22 March 2019 may not reflect the typical travel time for that trip during a weekday AM peak, assuming all services run as scheduled.  This is because </w:t>
+      </w:r>
+      <w:r>
+        <w:rPr>
+          <w:bCs/>
+        </w:rPr>
+        <w:t>faster options may exist for different end times.  For instance</w:t>
+      </w:r>
+      <w:r>
+        <w:rPr>
+          <w:bCs/>
+        </w:rPr>
+        <w:t xml:space="preserve">, a trip that uses an express train may take a shorter time, but the express service schedules may only allow a traveller to reach the destination by 0840.  </w:t>
+      </w:r>
+      <w:r>
+        <w:rPr>
+          <w:bCs/>
+        </w:rPr>
+        <w:t xml:space="preserve">If we plot for each of the 6,881 trips the travel time for a trip that ends at 0830 on 22 March 2019 against the median observed travel time (Figure XX), we do see that there are instances where the real median travel time is markedly more or less than the baseline travel time.  </w:t>
+      </w:r>
+      <w:r>
+        <w:rPr>
+          <w:bCs/>
+        </w:rPr>
+        <w:t>Nonetheless</w:t>
+      </w:r>
+      <w:r>
+        <w:rPr>
+          <w:bCs/>
+        </w:rPr>
+        <w:t xml:space="preserve">, the two quantities are highly correlated, with a Pearson correlation coefficient of 0.987.  As such, I believe that inaccuracies in the baseline travel time will only marginally affect the job accessibility calculations.  However, if it is important to ensure that </w:t>
+      </w:r>
+      <w:r>
+        <w:rPr>
+          <w:bCs/>
+        </w:rPr>
+        <w:lastRenderedPageBreak/>
+        <w:t>the baseline times are truly representative of all the possible travel times for a trip, then the best way would be to collect real-time observations of travel times for that trip to construct the travel time probability distribution.</w:t>
       </w:r>
     </w:p>
     <w:p>
@@ -14857,34 +15855,77 @@
         <w:rPr>
           <w:bCs/>
         </w:rPr>
-        <w:t xml:space="preserve">Secondly, there may be concerns that the travel time for a trip that ends at 0830 on 22 March 2019 may not reflect the typical travel time for that trip during a weekday AM peak, assuming all services run as scheduled.  This is because these travel times are also affected by schedule </w:t>
-      </w:r>
-      <w:proofErr w:type="spellStart"/>
-      <w:r>
-        <w:rPr>
-          <w:bCs/>
-        </w:rPr>
-        <w:t>desynchronisation</w:t>
-      </w:r>
-      <w:proofErr w:type="spellEnd"/>
-      <w:r>
-        <w:rPr>
-          <w:bCs/>
-        </w:rPr>
-        <w:t xml:space="preserve">; for example, a trip that uses an express train may take a shorter time, but the express service schedules may only allow a traveller to reach the destination by 0840.  </w:t>
-      </w:r>
-      <w:r>
-        <w:rPr>
-          <w:bCs/>
-        </w:rPr>
-        <w:t xml:space="preserve">If we plot for each of the 6,881 trips the travel time for a trip that ends at 0830 on 22 March 2019 against the median observed travel time (Figure XX), we do see that there are instances where the real median travel time is markedly more or less than the baseline travel time.  However, we also see that the two quantities are highly correlated, with a Pearson correlation coefficient of 0.987.  As such, I believe that </w:t>
-      </w:r>
-      <w:r>
-        <w:rPr>
-          <w:bCs/>
-        </w:rPr>
-        <w:lastRenderedPageBreak/>
-        <w:t>inaccuracies in the baseline travel time will only marginally affect the job accessibility calculations.  However, if it is important to ensure that the baseline times are truly representative of all the possible travel times for a trip, then the best way would be to collect real-time observations of travel times for that trip to construct the travel time probability distribution.</w:t>
+        <w:t>A third limitation is that although my analysis incorporates travel time variability as additional dimensions in the k-means clustering analysis to develop a typology of MSOAs, the JPR calculations for overall job accessibility is no different from those in the extant literature in using point estimates for each of the components that do not capture the stochastic distributions of possible values around the point estimates.  One way to address this is to use the 95</w:t>
+      </w:r>
+      <w:r>
+        <w:rPr>
+          <w:bCs/>
+          <w:vertAlign w:val="superscript"/>
+        </w:rPr>
+        <w:t>th</w:t>
+      </w:r>
+      <w:r>
+        <w:rPr>
+          <w:bCs/>
+        </w:rPr>
+        <w:t xml:space="preserve"> percentile travel times instead of the representative travel times in the travel cost matrix C.  The resulting JPRs would reflect a job allocation per potential worker from within a reduced catchment that reflects the area within which each potential worker has at least a 95% chance of arriving on time.  The key constraint faced by this approach is the API call limit, which makes it possible to gather data on only 7% of all possible origin-destination pairs in real time.  A researcher could try negotiating directly with TfL for a more generous call limit for her API account, though this could reduce the API’s availability to serve its intended customers, which are real travellers in London.  Another alternative could be to</w:t>
+      </w:r>
+      <w:r>
+        <w:rPr>
+          <w:bCs/>
+        </w:rPr>
+        <w:t xml:space="preserve"> develop a model that is trained on the 7% of pairs with observed RBTs to predict the RBTs for the unobserved pairs.  The R</w:t>
+      </w:r>
+      <w:r>
+        <w:rPr>
+          <w:bCs/>
+          <w:vertAlign w:val="superscript"/>
+        </w:rPr>
+        <w:t>2</w:t>
+      </w:r>
+      <w:r>
+        <w:rPr>
+          <w:bCs/>
+        </w:rPr>
+        <w:t xml:space="preserve"> values for the regression models fitted in this study can give an indication of the promise in this approach; however, I believe that data beyond what the TfL Journey Planner provides (such as information on local network topology) will be needed to improve the model fit to a level where a researcher could be comfortable to rely on its predictions.</w:t>
+      </w:r>
+    </w:p>
+    <w:p>
+      <w:pPr>
+        <w:pStyle w:val="NoSpacing"/>
+        <w:spacing w:line="480" w:lineRule="auto"/>
+        <w:jc w:val="both"/>
+        <w:rPr>
+          <w:bCs/>
+        </w:rPr>
+      </w:pPr>
+    </w:p>
+    <w:p>
+      <w:pPr>
+        <w:pStyle w:val="NoSpacing"/>
+        <w:spacing w:line="480" w:lineRule="auto"/>
+        <w:jc w:val="both"/>
+        <w:rPr>
+          <w:bCs/>
+          <w:i/>
+          <w:iCs/>
+        </w:rPr>
+      </w:pPr>
+      <w:r>
+        <w:rPr>
+          <w:bCs/>
+          <w:i/>
+          <w:iCs/>
+        </w:rPr>
+        <w:t>Recommendations</w:t>
+      </w:r>
+      <w:r>
+        <w:rPr>
+          <w:bCs/>
+          <w:i/>
+          <w:iCs/>
+        </w:rPr>
+        <w:t xml:space="preserve"> for Urban Developments in the GLA</w:t>
       </w:r>
     </w:p>
     <w:p>
@@ -14901,64 +15942,27 @@
         <w:rPr>
           <w:bCs/>
         </w:rPr>
-        <w:t>A third limitation is that although my analysis incorporates travel time variability as additional dimensions in the k-means clustering analysis to develop a typology of MSOAs, the JPR calculations for overall job accessibility is no different from those in the extant literature in using point estimates for each of the components that do not capture the stochastic distributions of possible values around the point estimates.  One way to address this is to use the 95</w:t>
-      </w:r>
-      <w:r>
-        <w:rPr>
-          <w:bCs/>
-          <w:vertAlign w:val="superscript"/>
-        </w:rPr>
-        <w:t>th</w:t>
-      </w:r>
-      <w:r>
-        <w:rPr>
-          <w:bCs/>
-        </w:rPr>
-        <w:t xml:space="preserve"> percentile travel times instead of the representative travel times in the travel cost matrix C.  The resulting JPRs would reflect a job allocation per potential worker from within a reduced catchment that reflects the area within which each potential worker has at least a 95% chance of arriving on time.  The key constraint faced by this approach is the API call limit, which makes it possible to gather data on only 7% of all possible origin-destination pairs in real time.  A researcher could try negotiating directly with TfL for a more generous call limit for her API account, though this could reduce the API’s availability to serve its intended customers, which are real travellers in London.  Another alternative could be to</w:t>
-      </w:r>
-      <w:r>
-        <w:rPr>
-          <w:bCs/>
-        </w:rPr>
-        <w:t xml:space="preserve"> develop a model that is trained on the 7% of pairs with observed RBTs to predict the RBTs for the unobserved pairs.  The R2 values for the regression models fitted in this study can give an indication of the promise in this approach; however, I believe that data beyond what the TfL Journey Planner provides (such as information on local network topology) will be needed to improve the model fit to a level where a researcher could be comfortable to rely on its predictions.</w:t>
-      </w:r>
-    </w:p>
-    <w:p>
-      <w:pPr>
-        <w:pStyle w:val="NoSpacing"/>
-        <w:spacing w:line="480" w:lineRule="auto"/>
-        <w:jc w:val="both"/>
-        <w:rPr>
-          <w:bCs/>
-        </w:rPr>
-      </w:pPr>
-    </w:p>
-    <w:p>
-      <w:pPr>
-        <w:pStyle w:val="NoSpacing"/>
-        <w:spacing w:line="480" w:lineRule="auto"/>
-        <w:jc w:val="both"/>
-        <w:rPr>
-          <w:bCs/>
-          <w:i/>
-          <w:iCs/>
-        </w:rPr>
-      </w:pPr>
-      <w:r>
-        <w:rPr>
-          <w:bCs/>
-          <w:i/>
-          <w:iCs/>
-        </w:rPr>
-        <w:t>Recommendations</w:t>
-      </w:r>
-      <w:r>
-        <w:rPr>
-          <w:bCs/>
-          <w:i/>
-          <w:iCs/>
-        </w:rPr>
-        <w:t xml:space="preserve"> for Urban Developments in the GLA</w:t>
+        <w:t xml:space="preserve">One of the aims of this study is to obtain findings that can aid in developing multifaceted strategies to improve accessibility to suitable jobs in London, drawing on options from land use development, transport infrastructure and operations and economic and social policy.  Below, I list some ways in which the findings discussed above can aid </w:t>
+      </w:r>
+      <w:proofErr w:type="gramStart"/>
+      <w:r>
+        <w:rPr>
+          <w:bCs/>
+        </w:rPr>
+        <w:t>policy-making</w:t>
+      </w:r>
+      <w:proofErr w:type="gramEnd"/>
+      <w:r>
+        <w:rPr>
+          <w:bCs/>
+        </w:rPr>
+        <w:t xml:space="preserve"> in these fields</w:t>
+      </w:r>
+      <w:r>
+        <w:rPr>
+          <w:bCs/>
+        </w:rPr>
+        <w:t>.</w:t>
       </w:r>
     </w:p>
     <w:p>
@@ -14975,34 +15979,110 @@
         <w:rPr>
           <w:bCs/>
         </w:rPr>
-        <w:t xml:space="preserve">One of the aims of this study is to obtain findings that can aid in developing multifaceted strategies to improve accessibility to suitable jobs in London, drawing on options from land use </w:t>
-      </w:r>
-      <w:r>
-        <w:rPr>
-          <w:bCs/>
-        </w:rPr>
         <w:lastRenderedPageBreak/>
-        <w:t xml:space="preserve">development, transport infrastructure and operations and economic and social policy.  Below, I list some ways in which the findings discussed above can aid </w:t>
-      </w:r>
-      <w:proofErr w:type="gramStart"/>
-      <w:r>
-        <w:rPr>
-          <w:bCs/>
-        </w:rPr>
-        <w:t>policy-making</w:t>
-      </w:r>
-      <w:proofErr w:type="gramEnd"/>
-      <w:r>
-        <w:rPr>
-          <w:bCs/>
-        </w:rPr>
-        <w:t xml:space="preserve"> in these fields</w:t>
+        <w:t xml:space="preserve">Firstly, the map of overall JPRs </w:t>
+      </w:r>
+      <w:r>
+        <w:rPr>
+          <w:bCs/>
+        </w:rPr>
+        <w:t xml:space="preserve">in Figure XX </w:t>
+      </w:r>
+      <w:r>
+        <w:rPr>
+          <w:bCs/>
+        </w:rPr>
+        <w:t xml:space="preserve">reveals locations where there are too few or too many jobs allocated per </w:t>
+      </w:r>
+      <w:r>
+        <w:rPr>
+          <w:bCs/>
+        </w:rPr>
+        <w:t>potential worker</w:t>
+      </w:r>
+      <w:r>
+        <w:rPr>
+          <w:bCs/>
+        </w:rPr>
+        <w:t>.  This can directly guide the distribution of future growth</w:t>
+      </w:r>
+      <w:r>
+        <w:rPr>
+          <w:bCs/>
+        </w:rPr>
+        <w:t xml:space="preserve"> to shape the overall urban structure</w:t>
+      </w:r>
+      <w:r>
+        <w:rPr>
+          <w:bCs/>
+        </w:rPr>
+        <w:t xml:space="preserve">, with new housing supply being directed to locations with </w:t>
+      </w:r>
+      <w:r>
+        <w:rPr>
+          <w:bCs/>
+        </w:rPr>
+        <w:t>job surpluses</w:t>
+      </w:r>
+      <w:r>
+        <w:rPr>
+          <w:bCs/>
+        </w:rPr>
+        <w:t xml:space="preserve">, and job growth being encouraged in areas with too few jobs per </w:t>
+      </w:r>
+      <w:r>
+        <w:rPr>
+          <w:bCs/>
+        </w:rPr>
+        <w:t>potential worker</w:t>
+      </w:r>
+      <w:r>
+        <w:rPr>
+          <w:bCs/>
+        </w:rPr>
+        <w:t xml:space="preserve">.  Transport connectivity between areas with high JPRs and low JPRs can also be enhanced, to put more </w:t>
+      </w:r>
+      <w:r>
+        <w:rPr>
+          <w:bCs/>
+        </w:rPr>
+        <w:t>potential workers</w:t>
+      </w:r>
+      <w:r>
+        <w:rPr>
+          <w:bCs/>
+        </w:rPr>
+        <w:t xml:space="preserve"> </w:t>
+      </w:r>
+      <w:r>
+        <w:rPr>
+          <w:bCs/>
+        </w:rPr>
+        <w:t xml:space="preserve">in job-poor areas </w:t>
+      </w:r>
+      <w:r>
+        <w:rPr>
+          <w:bCs/>
+        </w:rPr>
+        <w:t>within reach of areas</w:t>
+      </w:r>
+      <w:r>
+        <w:rPr>
+          <w:bCs/>
+        </w:rPr>
+        <w:t xml:space="preserve"> with job surpluses</w:t>
       </w:r>
       <w:r>
         <w:rPr>
           <w:bCs/>
         </w:rPr>
         <w:t>.</w:t>
+      </w:r>
+      <w:r>
+        <w:rPr>
+          <w:bCs/>
+        </w:rPr>
+        <w:t xml:space="preserve">  This may be especially effective where adjacent areas have very different JPRs.</w:t>
       </w:r>
     </w:p>
     <w:p>
@@ -15019,109 +16099,121 @@
         <w:rPr>
           <w:bCs/>
         </w:rPr>
-        <w:t xml:space="preserve">Firstly, the map of overall JPRs </w:t>
-      </w:r>
-      <w:r>
-        <w:rPr>
-          <w:bCs/>
-        </w:rPr>
-        <w:t xml:space="preserve">in Figure XX </w:t>
-      </w:r>
-      <w:r>
-        <w:rPr>
-          <w:bCs/>
-        </w:rPr>
-        <w:t xml:space="preserve">reveals locations where there are too few or too many jobs allocated per </w:t>
-      </w:r>
-      <w:r>
-        <w:rPr>
-          <w:bCs/>
-        </w:rPr>
-        <w:t>potential worker</w:t>
-      </w:r>
-      <w:r>
-        <w:rPr>
-          <w:bCs/>
-        </w:rPr>
-        <w:t>.  This can directly guide the distribution of future growth</w:t>
-      </w:r>
-      <w:r>
-        <w:rPr>
-          <w:bCs/>
-        </w:rPr>
-        <w:t xml:space="preserve"> to shape the overall urban structure</w:t>
-      </w:r>
-      <w:r>
-        <w:rPr>
-          <w:bCs/>
-        </w:rPr>
-        <w:t xml:space="preserve">, with new housing supply being directed to locations with </w:t>
-      </w:r>
-      <w:r>
-        <w:rPr>
-          <w:bCs/>
-        </w:rPr>
-        <w:t>job surpluses</w:t>
-      </w:r>
-      <w:r>
-        <w:rPr>
-          <w:bCs/>
-        </w:rPr>
-        <w:t xml:space="preserve">, and job growth being encouraged in areas with too few jobs per </w:t>
-      </w:r>
-      <w:r>
-        <w:rPr>
-          <w:bCs/>
-        </w:rPr>
-        <w:t>potential worker</w:t>
-      </w:r>
-      <w:r>
-        <w:rPr>
-          <w:bCs/>
-        </w:rPr>
-        <w:t xml:space="preserve">.  Transport connectivity between areas with high JPRs and low JPRs can also be enhanced, to put more </w:t>
-      </w:r>
-      <w:r>
-        <w:rPr>
-          <w:bCs/>
-        </w:rPr>
-        <w:t>potential workers</w:t>
-      </w:r>
-      <w:r>
-        <w:rPr>
-          <w:bCs/>
-        </w:rPr>
-        <w:t xml:space="preserve"> </w:t>
-      </w:r>
-      <w:r>
-        <w:rPr>
-          <w:bCs/>
-        </w:rPr>
-        <w:t xml:space="preserve">in job-poor areas </w:t>
-      </w:r>
-      <w:r>
-        <w:rPr>
-          <w:bCs/>
-        </w:rPr>
-        <w:t>within reach of areas</w:t>
-      </w:r>
-      <w:r>
-        <w:rPr>
-          <w:bCs/>
-        </w:rPr>
-        <w:t xml:space="preserve"> with job surpluses</w:t>
-      </w:r>
-      <w:r>
-        <w:rPr>
-          <w:bCs/>
-        </w:rPr>
-        <w:t>.</w:t>
-      </w:r>
-      <w:r>
-        <w:rPr>
-          <w:bCs/>
-        </w:rPr>
-        <w:t xml:space="preserve">  This may be especially effective where adjacent areas have very different JPRs.</w:t>
+        <w:t xml:space="preserve">Secondly, even though the measurement of travel time reliability in this study </w:t>
+      </w:r>
+      <w:r>
+        <w:rPr>
+          <w:bCs/>
+        </w:rPr>
+        <w:t>probably over</w:t>
+      </w:r>
+      <w:r>
+        <w:rPr>
+          <w:bCs/>
+        </w:rPr>
+        <w:t xml:space="preserve">estimates actual travel time reliability, the results are still useful </w:t>
+      </w:r>
+      <w:r>
+        <w:rPr>
+          <w:bCs/>
+        </w:rPr>
+        <w:t xml:space="preserve">for identifying </w:t>
+      </w:r>
+      <w:r>
+        <w:rPr>
+          <w:bCs/>
+        </w:rPr>
+        <w:t>areas where travel times to important destinations like the City are relatively unreliable.  The mode-specific reliability analysis also indicates areas where services by different modes seem to be particularly unreliable.</w:t>
+      </w:r>
+      <w:r>
+        <w:rPr>
+          <w:bCs/>
+        </w:rPr>
+        <w:t xml:space="preserve">  Moreover, because the only two sources of travel time variability captured in this study are service suspensions and schedule </w:t>
+      </w:r>
+      <w:proofErr w:type="spellStart"/>
+      <w:r>
+        <w:rPr>
+          <w:bCs/>
+        </w:rPr>
+        <w:t>desynchronisation</w:t>
+      </w:r>
+      <w:proofErr w:type="spellEnd"/>
+      <w:r>
+        <w:rPr>
+          <w:bCs/>
+        </w:rPr>
+        <w:t xml:space="preserve">, the findings from this study can directly </w:t>
+      </w:r>
+      <w:r>
+        <w:rPr>
+          <w:bCs/>
+        </w:rPr>
+        <w:t xml:space="preserve">justify </w:t>
+      </w:r>
+      <w:r>
+        <w:rPr>
+          <w:bCs/>
+        </w:rPr>
+        <w:t xml:space="preserve">efforts to </w:t>
+      </w:r>
+      <w:r>
+        <w:rPr>
+          <w:bCs/>
+        </w:rPr>
+        <w:t xml:space="preserve">adjust </w:t>
+      </w:r>
+      <w:r>
+        <w:rPr>
+          <w:bCs/>
+        </w:rPr>
+        <w:t xml:space="preserve">service schedules or increasing service frequencies to reduce the probability of schedule </w:t>
+      </w:r>
+      <w:proofErr w:type="spellStart"/>
+      <w:r>
+        <w:rPr>
+          <w:bCs/>
+        </w:rPr>
+        <w:t>desynchronisation</w:t>
+      </w:r>
+      <w:proofErr w:type="spellEnd"/>
+      <w:r>
+        <w:rPr>
+          <w:bCs/>
+        </w:rPr>
+        <w:t xml:space="preserve"> during interchanges, or </w:t>
+      </w:r>
+      <w:r>
+        <w:rPr>
+          <w:bCs/>
+        </w:rPr>
+        <w:t xml:space="preserve">to adjust </w:t>
+      </w:r>
+      <w:r>
+        <w:rPr>
+          <w:bCs/>
+        </w:rPr>
+        <w:t>the incentives for operators so that they put more effort into maintaining services on schedule.</w:t>
+      </w:r>
+      <w:r>
+        <w:rPr>
+          <w:bCs/>
+        </w:rPr>
+        <w:t xml:space="preserve">  Of course, we still need to keep in mind that in some areas, crowding and network topology (</w:t>
+      </w:r>
+      <w:proofErr w:type="gramStart"/>
+      <w:r>
+        <w:rPr>
+          <w:bCs/>
+        </w:rPr>
+        <w:t>in particular the</w:t>
+      </w:r>
+      <w:proofErr w:type="gramEnd"/>
+      <w:r>
+        <w:rPr>
+          <w:bCs/>
+        </w:rPr>
+        <w:t xml:space="preserve"> availability of alternative routes) may contribute more to travel time unreliability.</w:t>
       </w:r>
     </w:p>
     <w:p>
@@ -15138,121 +16230,103 @@
         <w:rPr>
           <w:bCs/>
         </w:rPr>
-        <w:t xml:space="preserve">Secondly, even though the measurement of travel time reliability in this study </w:t>
-      </w:r>
-      <w:r>
-        <w:rPr>
-          <w:bCs/>
-        </w:rPr>
-        <w:t>probably over</w:t>
-      </w:r>
-      <w:r>
-        <w:rPr>
-          <w:bCs/>
-        </w:rPr>
-        <w:t xml:space="preserve">estimates actual travel time reliability, the results are still useful </w:t>
-      </w:r>
-      <w:r>
-        <w:rPr>
-          <w:bCs/>
-        </w:rPr>
-        <w:t xml:space="preserve">for identifying </w:t>
-      </w:r>
-      <w:r>
-        <w:rPr>
-          <w:bCs/>
-        </w:rPr>
-        <w:t>areas where travel times to important destinations like the City are relatively unreliable.  The mode-specific reliability analysis also indicates areas where services by different modes seem to be particularly unreliable.</w:t>
-      </w:r>
-      <w:r>
-        <w:rPr>
-          <w:bCs/>
-        </w:rPr>
-        <w:t xml:space="preserve">  Moreover, because the only two sources of travel time variability captured in this study are service suspensions and schedule </w:t>
-      </w:r>
-      <w:proofErr w:type="spellStart"/>
-      <w:r>
-        <w:rPr>
-          <w:bCs/>
-        </w:rPr>
-        <w:t>desynchronisation</w:t>
-      </w:r>
-      <w:proofErr w:type="spellEnd"/>
-      <w:r>
-        <w:rPr>
-          <w:bCs/>
-        </w:rPr>
-        <w:t xml:space="preserve">, the findings from this study can directly </w:t>
-      </w:r>
-      <w:r>
-        <w:rPr>
-          <w:bCs/>
-        </w:rPr>
-        <w:t xml:space="preserve">justify </w:t>
-      </w:r>
-      <w:r>
-        <w:rPr>
-          <w:bCs/>
-        </w:rPr>
-        <w:t xml:space="preserve">efforts to </w:t>
-      </w:r>
-      <w:r>
-        <w:rPr>
-          <w:bCs/>
-        </w:rPr>
-        <w:t xml:space="preserve">adjust </w:t>
-      </w:r>
-      <w:r>
-        <w:rPr>
-          <w:bCs/>
-        </w:rPr>
-        <w:t xml:space="preserve">service schedules or increasing service frequencies to reduce the probability of schedule </w:t>
-      </w:r>
-      <w:proofErr w:type="spellStart"/>
-      <w:r>
-        <w:rPr>
-          <w:bCs/>
-        </w:rPr>
-        <w:t>desynchronisation</w:t>
-      </w:r>
-      <w:proofErr w:type="spellEnd"/>
-      <w:r>
-        <w:rPr>
-          <w:bCs/>
-        </w:rPr>
-        <w:t xml:space="preserve"> during interchanges, or </w:t>
-      </w:r>
-      <w:r>
-        <w:rPr>
-          <w:bCs/>
-        </w:rPr>
-        <w:t xml:space="preserve">to adjust </w:t>
-      </w:r>
-      <w:r>
-        <w:rPr>
-          <w:bCs/>
-        </w:rPr>
-        <w:t>the incentives for operators so that they put more effort into maintaining services on schedule.</w:t>
-      </w:r>
-      <w:r>
-        <w:rPr>
-          <w:bCs/>
-        </w:rPr>
-        <w:t xml:space="preserve">  Of course, we still need to keep in mind that in some areas, crowding and network topology (</w:t>
-      </w:r>
-      <w:proofErr w:type="gramStart"/>
-      <w:r>
-        <w:rPr>
-          <w:bCs/>
-        </w:rPr>
-        <w:t>in particular the</w:t>
-      </w:r>
-      <w:proofErr w:type="gramEnd"/>
-      <w:r>
-        <w:rPr>
-          <w:bCs/>
-        </w:rPr>
-        <w:t xml:space="preserve"> availability of alternative routes) may contribute more to travel time unreliability.</w:t>
+        <w:t>Thirdly</w:t>
+      </w:r>
+      <w:r>
+        <w:rPr>
+          <w:bCs/>
+        </w:rPr>
+        <w:t>, the typologies of MSOAs derived from the K-means clustering analys</w:t>
+      </w:r>
+      <w:r>
+        <w:rPr>
+          <w:bCs/>
+        </w:rPr>
+        <w:t>i</w:t>
+      </w:r>
+      <w:r>
+        <w:rPr>
+          <w:bCs/>
+        </w:rPr>
+        <w:t xml:space="preserve">s can be used to </w:t>
+      </w:r>
+      <w:r>
+        <w:rPr>
+          <w:bCs/>
+        </w:rPr>
+        <w:t xml:space="preserve">target social and economic policies to reduce the potential for skills mismatch between </w:t>
+      </w:r>
+      <w:r>
+        <w:rPr>
+          <w:bCs/>
+        </w:rPr>
+        <w:t xml:space="preserve">potential </w:t>
+      </w:r>
+      <w:r>
+        <w:rPr>
+          <w:bCs/>
+        </w:rPr>
+        <w:t xml:space="preserve">workers and </w:t>
+      </w:r>
+      <w:r>
+        <w:rPr>
+          <w:bCs/>
+        </w:rPr>
+        <w:t xml:space="preserve">the </w:t>
+      </w:r>
+      <w:r>
+        <w:rPr>
+          <w:bCs/>
+        </w:rPr>
+        <w:t>available jobs</w:t>
+      </w:r>
+      <w:r>
+        <w:rPr>
+          <w:bCs/>
+        </w:rPr>
+        <w:t>.</w:t>
+      </w:r>
+      <w:r>
+        <w:rPr>
+          <w:bCs/>
+        </w:rPr>
+        <w:t xml:space="preserve">  For instance, referring to Figure XX, the </w:t>
+      </w:r>
+      <w:r>
+        <w:rPr>
+          <w:bCs/>
+        </w:rPr>
+        <w:t xml:space="preserve">potential workers </w:t>
+      </w:r>
+      <w:r>
+        <w:rPr>
+          <w:bCs/>
+        </w:rPr>
+        <w:t xml:space="preserve">of </w:t>
+      </w:r>
+      <w:r>
+        <w:rPr>
+          <w:bCs/>
+        </w:rPr>
+        <w:t xml:space="preserve">MSOAs in Clusters 5 and 7 </w:t>
+      </w:r>
+      <w:r>
+        <w:rPr>
+          <w:bCs/>
+        </w:rPr>
+        <w:t xml:space="preserve">may especially benefit from skills training programmes, which can help bridge the gaps between their relatively high social deprivation and dependence on high-end services jobs.  Economic incentives </w:t>
+      </w:r>
+      <w:r>
+        <w:rPr>
+          <w:bCs/>
+        </w:rPr>
+        <w:t xml:space="preserve">or development strategies </w:t>
+      </w:r>
+      <w:r>
+        <w:rPr>
+          <w:bCs/>
+        </w:rPr>
+        <w:t>to encourage job growth in other sectors, especially consumer services and the public sector, can also be targeted to MSOAs in these clusters.</w:t>
       </w:r>
     </w:p>
     <w:p>
@@ -15269,126 +16343,7 @@
         <w:rPr>
           <w:bCs/>
         </w:rPr>
-        <w:t>Thirdly</w:t>
-      </w:r>
-      <w:r>
-        <w:rPr>
-          <w:bCs/>
-        </w:rPr>
-        <w:t>, the typologies of MSOAs derived from the K-means clustering analys</w:t>
-      </w:r>
-      <w:r>
-        <w:rPr>
-          <w:bCs/>
-        </w:rPr>
-        <w:t>i</w:t>
-      </w:r>
-      <w:r>
-        <w:rPr>
-          <w:bCs/>
-        </w:rPr>
-        <w:t xml:space="preserve">s can be used to </w:t>
-      </w:r>
-      <w:r>
-        <w:rPr>
-          <w:bCs/>
-        </w:rPr>
-        <w:t xml:space="preserve">target social and economic policies to reduce the potential for skills mismatch between </w:t>
-      </w:r>
-      <w:r>
-        <w:rPr>
-          <w:bCs/>
-        </w:rPr>
-        <w:t xml:space="preserve">potential </w:t>
-      </w:r>
-      <w:r>
-        <w:rPr>
-          <w:bCs/>
-        </w:rPr>
-        <w:t xml:space="preserve">workers and </w:t>
-      </w:r>
-      <w:r>
-        <w:rPr>
-          <w:bCs/>
-        </w:rPr>
-        <w:t xml:space="preserve">the </w:t>
-      </w:r>
-      <w:r>
-        <w:rPr>
-          <w:bCs/>
-        </w:rPr>
-        <w:t>available jobs</w:t>
-      </w:r>
-      <w:r>
-        <w:rPr>
-          <w:bCs/>
-        </w:rPr>
-        <w:t>.</w:t>
-      </w:r>
-      <w:r>
-        <w:rPr>
-          <w:bCs/>
-        </w:rPr>
-        <w:t xml:space="preserve">  For instance, referring to Figure XX, the </w:t>
-      </w:r>
-      <w:r>
-        <w:rPr>
-          <w:bCs/>
-        </w:rPr>
-        <w:t xml:space="preserve">potential workers </w:t>
-      </w:r>
-      <w:r>
-        <w:rPr>
-          <w:bCs/>
-        </w:rPr>
-        <w:t xml:space="preserve">of </w:t>
-      </w:r>
-      <w:r>
-        <w:rPr>
-          <w:bCs/>
-        </w:rPr>
-        <w:t xml:space="preserve">MSOAs in Clusters 5 and 7 </w:t>
-      </w:r>
-      <w:r>
-        <w:rPr>
-          <w:bCs/>
-        </w:rPr>
-        <w:t xml:space="preserve">may especially benefit from skills training programmes, which can help bridge the gaps between their relatively high social deprivation and dependence on high-end services jobs.  </w:t>
-      </w:r>
-      <w:r>
-        <w:rPr>
-          <w:bCs/>
-        </w:rPr>
         <w:lastRenderedPageBreak/>
-        <w:t xml:space="preserve">Economic incentives </w:t>
-      </w:r>
-      <w:r>
-        <w:rPr>
-          <w:bCs/>
-        </w:rPr>
-        <w:t xml:space="preserve">or development strategies </w:t>
-      </w:r>
-      <w:r>
-        <w:rPr>
-          <w:bCs/>
-        </w:rPr>
-        <w:t>to encourage job growth in other sectors, especially consumer services and the public sector, can also be targeted to MSOAs in these clusters.</w:t>
-      </w:r>
-    </w:p>
-    <w:p>
-      <w:pPr>
-        <w:pStyle w:val="NoSpacing"/>
-        <w:spacing w:line="480" w:lineRule="auto"/>
-        <w:ind w:firstLine="567"/>
-        <w:jc w:val="both"/>
-        <w:rPr>
-          <w:bCs/>
-        </w:rPr>
-      </w:pPr>
-      <w:r>
-        <w:rPr>
-          <w:bCs/>
-        </w:rPr>
         <w:t xml:space="preserve">Finally, the MSOA typology can also be used to prioritise interventions to benefit the most socially deprived areas first, especially since more socially deprived residents may have fewer resources to improve the accessibility situations that they face by </w:t>
       </w:r>
       <w:proofErr w:type="gramStart"/>
@@ -15720,14 +16675,7 @@
         <w:rPr>
           <w:bCs/>
         </w:rPr>
-        <w:t xml:space="preserve">the Transport </w:t>
-      </w:r>
-      <w:r>
-        <w:rPr>
-          <w:bCs/>
-        </w:rPr>
-        <w:lastRenderedPageBreak/>
-        <w:t xml:space="preserve">Strategy </w:t>
+        <w:t xml:space="preserve">the Transport Strategy </w:t>
       </w:r>
       <w:sdt>
         <w:sdtPr>
@@ -15786,7 +16734,14 @@
         <w:rPr>
           <w:bCs/>
         </w:rPr>
-        <w:t>encouraging job growth in four strategic transport interchanges, Lewisham, Stratford, Clapham Junction and Willesden Junction, to put more jobs within easy reach of workers.  This is a sensible strategy, as these four locations are surrounded by areas with low JPRs (from Figure XX).  However, Figure XX also shows that the number of working-age residents that can reach Lewisham within 45min travel is relatively low</w:t>
+        <w:t xml:space="preserve">encouraging job growth in four strategic transport interchanges, Lewisham, Stratford, Clapham Junction and Willesden Junction, to put more jobs within easy reach of </w:t>
+      </w:r>
+      <w:r>
+        <w:rPr>
+          <w:bCs/>
+        </w:rPr>
+        <w:lastRenderedPageBreak/>
+        <w:t>workers.  This is a sensible strategy, as these four locations are surrounded by areas with low JPRs (from Figure XX).  However, Figure XX also shows that the number of working-age residents that can reach Lewisham within 45min travel is relatively low</w:t>
       </w:r>
       <w:r>
         <w:rPr>
@@ -16016,7 +16971,6 @@
                   <w:noProof/>
                   <w:lang w:val="en-US"/>
                 </w:rPr>
-                <w:lastRenderedPageBreak/>
                 <w:t xml:space="preserve">El-Geneidy, A. et al., 2016. The cost of equity: assessing transit accessibility and social disparity using total travel cost. </w:t>
               </w:r>
               <w:r>
@@ -16050,6 +17004,7 @@
                   <w:noProof/>
                   <w:lang w:val="en-US"/>
                 </w:rPr>
+                <w:lastRenderedPageBreak/>
                 <w:t xml:space="preserve">Ford, A., Barr, S., Dawson, R. &amp; James, P., 2015. Transport accessibility analysis using GIS: assessing sustainable transport in London. </w:t>
               </w:r>
               <w:r>
@@ -16340,7 +17295,6 @@
                   <w:noProof/>
                   <w:lang w:val="en-US"/>
                 </w:rPr>
-                <w:lastRenderedPageBreak/>
                 <w:t xml:space="preserve">Levine, J., 1998. Rethinking accessibility and jobs-housing balance. </w:t>
               </w:r>
               <w:r>
@@ -16374,6 +17328,7 @@
                   <w:noProof/>
                   <w:lang w:val="en-US"/>
                 </w:rPr>
+                <w:lastRenderedPageBreak/>
                 <w:t xml:space="preserve">Lucas, K., 2012. Transport and social exclusion: where are we now?. </w:t>
               </w:r>
               <w:r>
@@ -17254,11 +18209,10 @@
     </w:lvl>
   </w:abstractNum>
   <w:abstractNum w:abstractNumId="4" w15:restartNumberingAfterBreak="0">
-    <w:nsid w:val="5C6B3D3B"/>
+    <w:nsid w:val="590302A7"/>
     <w:multiLevelType w:val="hybridMultilevel"/>
-    <w:tmpl w:val="DF7E667A"/>
-    <w:lvl w:ilvl="0" w:tplc="5D76CEE0">
-      <w:start w:val="25"/>
+    <w:tmpl w:val="04466734"/>
+    <w:lvl w:ilvl="0" w:tplc="B83E8FE6">
       <w:numFmt w:val="bullet"/>
       <w:lvlText w:val=""/>
       <w:lvlJc w:val="left"/>
@@ -17293,6 +18247,119 @@
         <w:rFonts w:ascii="Wingdings" w:hAnsi="Wingdings" w:hint="default"/>
       </w:rPr>
     </w:lvl>
+    <w:lvl w:ilvl="3" w:tplc="48090001">
+      <w:start w:val="1"/>
+      <w:numFmt w:val="bullet"/>
+      <w:lvlText w:val=""/>
+      <w:lvlJc w:val="left"/>
+      <w:pPr>
+        <w:ind w:left="2880" w:hanging="360"/>
+      </w:pPr>
+      <w:rPr>
+        <w:rFonts w:ascii="Symbol" w:hAnsi="Symbol" w:hint="default"/>
+      </w:rPr>
+    </w:lvl>
+    <w:lvl w:ilvl="4" w:tplc="48090003">
+      <w:start w:val="1"/>
+      <w:numFmt w:val="bullet"/>
+      <w:lvlText w:val="o"/>
+      <w:lvlJc w:val="left"/>
+      <w:pPr>
+        <w:ind w:left="3600" w:hanging="360"/>
+      </w:pPr>
+      <w:rPr>
+        <w:rFonts w:ascii="Courier New" w:hAnsi="Courier New" w:cs="Courier New" w:hint="default"/>
+      </w:rPr>
+    </w:lvl>
+    <w:lvl w:ilvl="5" w:tplc="48090005" w:tentative="1">
+      <w:start w:val="1"/>
+      <w:numFmt w:val="bullet"/>
+      <w:lvlText w:val=""/>
+      <w:lvlJc w:val="left"/>
+      <w:pPr>
+        <w:ind w:left="4320" w:hanging="360"/>
+      </w:pPr>
+      <w:rPr>
+        <w:rFonts w:ascii="Wingdings" w:hAnsi="Wingdings" w:hint="default"/>
+      </w:rPr>
+    </w:lvl>
+    <w:lvl w:ilvl="6" w:tplc="48090001" w:tentative="1">
+      <w:start w:val="1"/>
+      <w:numFmt w:val="bullet"/>
+      <w:lvlText w:val=""/>
+      <w:lvlJc w:val="left"/>
+      <w:pPr>
+        <w:ind w:left="5040" w:hanging="360"/>
+      </w:pPr>
+      <w:rPr>
+        <w:rFonts w:ascii="Symbol" w:hAnsi="Symbol" w:hint="default"/>
+      </w:rPr>
+    </w:lvl>
+    <w:lvl w:ilvl="7" w:tplc="48090003" w:tentative="1">
+      <w:start w:val="1"/>
+      <w:numFmt w:val="bullet"/>
+      <w:lvlText w:val="o"/>
+      <w:lvlJc w:val="left"/>
+      <w:pPr>
+        <w:ind w:left="5760" w:hanging="360"/>
+      </w:pPr>
+      <w:rPr>
+        <w:rFonts w:ascii="Courier New" w:hAnsi="Courier New" w:cs="Courier New" w:hint="default"/>
+      </w:rPr>
+    </w:lvl>
+    <w:lvl w:ilvl="8" w:tplc="48090005" w:tentative="1">
+      <w:start w:val="1"/>
+      <w:numFmt w:val="bullet"/>
+      <w:lvlText w:val=""/>
+      <w:lvlJc w:val="left"/>
+      <w:pPr>
+        <w:ind w:left="6480" w:hanging="360"/>
+      </w:pPr>
+      <w:rPr>
+        <w:rFonts w:ascii="Wingdings" w:hAnsi="Wingdings" w:hint="default"/>
+      </w:rPr>
+    </w:lvl>
+  </w:abstractNum>
+  <w:abstractNum w:abstractNumId="5" w15:restartNumberingAfterBreak="0">
+    <w:nsid w:val="5C6B3D3B"/>
+    <w:multiLevelType w:val="hybridMultilevel"/>
+    <w:tmpl w:val="DF7E667A"/>
+    <w:lvl w:ilvl="0" w:tplc="5D76CEE0">
+      <w:start w:val="25"/>
+      <w:numFmt w:val="bullet"/>
+      <w:lvlText w:val=""/>
+      <w:lvlJc w:val="left"/>
+      <w:pPr>
+        <w:ind w:left="720" w:hanging="360"/>
+      </w:pPr>
+      <w:rPr>
+        <w:rFonts w:ascii="Symbol" w:eastAsiaTheme="minorHAnsi" w:hAnsi="Symbol" w:cstheme="minorBidi" w:hint="default"/>
+      </w:rPr>
+    </w:lvl>
+    <w:lvl w:ilvl="1" w:tplc="48090003">
+      <w:start w:val="1"/>
+      <w:numFmt w:val="bullet"/>
+      <w:lvlText w:val="o"/>
+      <w:lvlJc w:val="left"/>
+      <w:pPr>
+        <w:ind w:left="1440" w:hanging="360"/>
+      </w:pPr>
+      <w:rPr>
+        <w:rFonts w:ascii="Courier New" w:hAnsi="Courier New" w:cs="Courier New" w:hint="default"/>
+      </w:rPr>
+    </w:lvl>
+    <w:lvl w:ilvl="2" w:tplc="48090005">
+      <w:start w:val="1"/>
+      <w:numFmt w:val="bullet"/>
+      <w:lvlText w:val=""/>
+      <w:lvlJc w:val="left"/>
+      <w:pPr>
+        <w:ind w:left="2160" w:hanging="360"/>
+      </w:pPr>
+      <w:rPr>
+        <w:rFonts w:ascii="Wingdings" w:hAnsi="Wingdings" w:hint="default"/>
+      </w:rPr>
+    </w:lvl>
     <w:lvl w:ilvl="3" w:tplc="48090001" w:tentative="1">
       <w:start w:val="1"/>
       <w:numFmt w:val="bullet"/>
@@ -17366,7 +18433,7 @@
       </w:rPr>
     </w:lvl>
   </w:abstractNum>
-  <w:abstractNum w:abstractNumId="5" w15:restartNumberingAfterBreak="0">
+  <w:abstractNum w:abstractNumId="6" w15:restartNumberingAfterBreak="0">
     <w:nsid w:val="754D5864"/>
     <w:multiLevelType w:val="hybridMultilevel"/>
     <w:tmpl w:val="6B400DCE"/>
@@ -17479,7 +18546,7 @@
     </w:lvl>
   </w:abstractNum>
   <w:num w:numId="1">
-    <w:abstractNumId w:val="4"/>
+    <w:abstractNumId w:val="5"/>
   </w:num>
   <w:num w:numId="2">
     <w:abstractNumId w:val="1"/>
@@ -17494,7 +18561,10 @@
     <w:abstractNumId w:val="2"/>
   </w:num>
   <w:num w:numId="6">
-    <w:abstractNumId w:val="5"/>
+    <w:abstractNumId w:val="6"/>
+  </w:num>
+  <w:num w:numId="7">
+    <w:abstractNumId w:val="4"/>
   </w:num>
 </w:numbering>
 </file>
@@ -18089,6 +19159,17 @@
     <w:link w:val="Footer"/>
     <w:uiPriority w:val="99"/>
     <w:rsid w:val="005C3FD5"/>
+  </w:style>
+  <w:style w:type="paragraph" w:styleId="ListParagraph">
+    <w:name w:val="List Paragraph"/>
+    <w:basedOn w:val="Normal"/>
+    <w:uiPriority w:val="34"/>
+    <w:qFormat/>
+    <w:rsid w:val="00510182"/>
+    <w:pPr>
+      <w:ind w:left="720"/>
+      <w:contextualSpacing/>
+    </w:pPr>
   </w:style>
 </w:styles>
 </file>
@@ -19252,7 +20333,7 @@
 </file>
 
 <file path=customXml/itemProps1.xml><?xml version="1.0" encoding="utf-8"?>
-<ds:datastoreItem xmlns:ds="http://schemas.openxmlformats.org/officeDocument/2006/customXml" ds:itemID="{85F4B529-C2AA-4C1F-9769-C08FFAEA6A6F}">
+<ds:datastoreItem xmlns:ds="http://schemas.openxmlformats.org/officeDocument/2006/customXml" ds:itemID="{6B297035-53A9-43CD-A564-04744AE3596B}">
   <ds:schemaRefs>
     <ds:schemaRef ds:uri="http://schemas.openxmlformats.org/officeDocument/2006/bibliography"/>
   </ds:schemaRefs>

</xml_diff>

<commit_message>
rewrote discussion section, added points about non-spatial distance matrices
</commit_message>
<xml_diff>
--- a/00 Paper/20190712 capstone.docx
+++ b/00 Paper/20190712 capstone.docx
@@ -395,21 +395,7 @@
         <w:rPr>
           <w:bCs/>
         </w:rPr>
-        <w:t xml:space="preserve">Method: </w:t>
-      </w:r>
-      <w:proofErr w:type="gramStart"/>
-      <w:r>
-        <w:rPr>
-          <w:bCs/>
-        </w:rPr>
-        <w:t>sector-specific</w:t>
-      </w:r>
-      <w:proofErr w:type="gramEnd"/>
-      <w:r>
-        <w:rPr>
-          <w:bCs/>
-        </w:rPr>
-        <w:t xml:space="preserve"> JPRs and Lorenz curves, and sector dependency</w:t>
+        <w:t>Method: sector-specific JPRs and Lorenz curves, and sector dependency</w:t>
       </w:r>
     </w:p>
     <w:p>
@@ -1241,15 +1227,7 @@
         <w:t xml:space="preserve">the </w:t>
       </w:r>
       <w:r>
-        <w:t xml:space="preserve">degree to which they depend on </w:t>
-      </w:r>
-      <w:proofErr w:type="gramStart"/>
-      <w:r>
-        <w:t>particular economic</w:t>
-      </w:r>
-      <w:proofErr w:type="gramEnd"/>
-      <w:r>
-        <w:t xml:space="preserve"> sectors for </w:t>
+        <w:t xml:space="preserve">degree to which they depend on particular economic sectors for </w:t>
       </w:r>
       <w:r>
         <w:t>jobs</w:t>
@@ -1273,15 +1251,7 @@
         <w:t xml:space="preserve">land use and transport interventions can adjust the </w:t>
       </w:r>
       <w:r>
-        <w:t xml:space="preserve">large-scale spatial structure of London to improve job-worker </w:t>
-      </w:r>
-      <w:proofErr w:type="spellStart"/>
-      <w:r>
-        <w:t>spatio</w:t>
-      </w:r>
-      <w:proofErr w:type="spellEnd"/>
-      <w:r>
-        <w:t xml:space="preserve">-temporal matching, the results can also provide guidance for where to focus </w:t>
+        <w:t xml:space="preserve">large-scale spatial structure of London to improve job-worker spatio-temporal matching, the results can also provide guidance for where to focus </w:t>
       </w:r>
       <w:r>
         <w:t xml:space="preserve">efforts to </w:t>
@@ -1419,15 +1389,7 @@
         <w:t xml:space="preserve">significant </w:t>
       </w:r>
       <w:r>
-        <w:t xml:space="preserve">attention to accessibility to </w:t>
-      </w:r>
-      <w:proofErr w:type="gramStart"/>
-      <w:r>
-        <w:t>jobs in particular</w:t>
-      </w:r>
-      <w:proofErr w:type="gramEnd"/>
-      <w:r>
-        <w:t>.  Commutes to work form a significant proportion of all daily trips, especially during the AM peak period, so these trips play a major role in shaping the layouts and operations of transport systems.  In addition, most of the opportunities that people seek (such as education, healthcare or shopping) also provide jobs, so accessibility to jobs will at least somewhat capture accessibility to opportunities in general</w:t>
+        <w:t>attention to accessibility to jobs in particular.  Commutes to work form a significant proportion of all daily trips, especially during the AM peak period, so these trips play a major role in shaping the layouts and operations of transport systems.  In addition, most of the opportunities that people seek (such as education, healthcare or shopping) also provide jobs, so accessibility to jobs will at least somewhat capture accessibility to opportunities in general</w:t>
       </w:r>
       <w:sdt>
         <w:sdtPr>
@@ -1655,11 +1617,7 @@
         <w:t xml:space="preserve">measures </w:t>
       </w:r>
       <w:r>
-        <w:t xml:space="preserve">have found wide within-city </w:t>
-      </w:r>
-      <w:proofErr w:type="spellStart"/>
-      <w:r>
-        <w:t>variations</w:t>
+        <w:t>have found wide within-city variations</w:t>
       </w:r>
       <w:sdt>
         <w:sdtPr>
@@ -1671,11 +1629,7 @@
             <w:fldChar w:fldCharType="begin"/>
           </w:r>
           <w:r>
-            <w:instrText xml:space="preserve"> CITATION S</w:instrText>
-          </w:r>
-          <w:proofErr w:type="spellEnd"/>
-          <w:r>
-            <w:instrText>hen1998 \l 18441  \m sanchez1999 \m Kotavaara_2012 \m El_Geneidy_2016 \m Niehaus2016 \m Guzman2017 \m Guzman_2018 \m Deboosere2018</w:instrText>
+            <w:instrText xml:space="preserve"> CITATION Shen1998 \l 18441  \m sanchez1999 \m Kotavaara_2012 \m El_Geneidy_2016 \m Niehaus2016 \m Guzman2017 \m Guzman_2018 \m Deboosere2018</w:instrText>
           </w:r>
           <w:r>
             <w:fldChar w:fldCharType="separate"/>
@@ -1870,15 +1824,7 @@
         <w:t>.</w:t>
       </w:r>
       <w:r>
-        <w:t xml:space="preserve">  In areas where jobs of similar economic sectors tend to cluster together and each cluster tends to be </w:t>
-      </w:r>
-      <w:proofErr w:type="spellStart"/>
-      <w:r>
-        <w:t>sectorally</w:t>
-      </w:r>
-      <w:proofErr w:type="spellEnd"/>
-      <w:r>
-        <w:t xml:space="preserve"> specialised, there may be areas with high overall job accessibility but low sectoral diversity, raising the possibility that the jobs available may not match the capabilities or characteristics of the workers nearby (+ citation).</w:t>
+        <w:t xml:space="preserve">  In areas where jobs of similar economic sectors tend to cluster together and each cluster tends to be sectorally specialised, there may be areas with high overall job accessibility but low sectoral diversity, raising the possibility that the jobs available may not match the capabilities or characteristics of the workers nearby (+ citation).</w:t>
       </w:r>
     </w:p>
     <w:p>
@@ -2030,15 +1976,7 @@
         <w:t xml:space="preserve">travel time reliability is under-studied in the job accessibility literature, but has received increasing attention in the transport studies literature in recent years, driven by the increasing availability of large-scale transport data (such as automated fare collection records, automated vehicle location traces or real-time trip planning) that tracks the amount of time needed to complete a trip in real time (+ citation).  </w:t>
       </w:r>
       <w:r>
-        <w:t xml:space="preserve">These studies have proposed new measures of travel time reliability (+ citation </w:t>
-      </w:r>
-      <w:proofErr w:type="spellStart"/>
-      <w:r>
-        <w:t>Uniman</w:t>
-      </w:r>
-      <w:proofErr w:type="spellEnd"/>
-      <w:r>
-        <w:t>) and found that reliability tends to be low for long trips, those using less frequent services and for bus routes (+ citations).</w:t>
+        <w:t>These studies have proposed new measures of travel time reliability (+ citation Uniman) and found that reliability tends to be low for long trips, those using less frequent services and for bus routes (+ citations).</w:t>
       </w:r>
     </w:p>
     <w:p>
@@ -2240,13 +2178,8 @@
         <w:ind w:firstLine="567"/>
         <w:jc w:val="both"/>
       </w:pPr>
-      <w:proofErr w:type="gramStart"/>
-      <w:r>
-        <w:t>In light of</w:t>
-      </w:r>
-      <w:proofErr w:type="gramEnd"/>
-      <w:r>
-        <w:t xml:space="preserve"> the existing literature, this study is positioned to make several contributions to the analysis of job accessibility</w:t>
+      <w:r>
+        <w:t>In light of the existing literature, this study is positioned to make several contributions to the analysis of job accessibility</w:t>
       </w:r>
       <w:r>
         <w:t xml:space="preserve">.  </w:t>
@@ -2650,7 +2583,6 @@
       <w:r>
         <w:t xml:space="preserve">where </w:t>
       </w:r>
-      <w:proofErr w:type="spellStart"/>
       <w:r>
         <w:t>j</w:t>
       </w:r>
@@ -2660,18 +2592,12 @@
         </w:rPr>
         <w:t>d</w:t>
       </w:r>
-      <w:proofErr w:type="spellEnd"/>
       <w:r>
         <w:t xml:space="preserve"> is the number of jobs in one of the n </w:t>
       </w:r>
       <w:r>
-        <w:t xml:space="preserve">destinations </w:t>
-      </w:r>
-      <w:proofErr w:type="gramStart"/>
-      <w:r>
-        <w:t>d</w:t>
-      </w:r>
-      <w:proofErr w:type="gramEnd"/>
+        <w:t>destinations d</w:t>
+      </w:r>
       <w:r>
         <w:t>, and;</w:t>
       </w:r>
@@ -2693,7 +2619,19 @@
         <w:t>m</w:t>
       </w:r>
       <w:r>
-        <w:t xml:space="preserve"> by n matrix of weights:</w:t>
+        <w:t xml:space="preserve"> by n </w:t>
+      </w:r>
+      <w:r>
+        <w:t xml:space="preserve">incidence </w:t>
+      </w:r>
+      <w:r>
+        <w:t xml:space="preserve">matrix </w:t>
+      </w:r>
+      <w:r>
+        <w:t>of a two-mode network consisting of weighted edges between m origin nodes and n destination nodes</w:t>
+      </w:r>
+      <w:r>
+        <w:t>:</w:t>
       </w:r>
     </w:p>
     <w:p>
@@ -3181,15 +3119,7 @@
         <w:rPr>
           <w:rFonts w:eastAsiaTheme="minorEastAsia"/>
         </w:rPr>
-        <w:t xml:space="preserve">where </w:t>
-      </w:r>
-      <w:proofErr w:type="spellStart"/>
-      <w:proofErr w:type="gramStart"/>
-      <w:r>
-        <w:rPr>
-          <w:rFonts w:eastAsiaTheme="minorEastAsia"/>
-        </w:rPr>
-        <w:t>c</w:t>
+        <w:t>where c</w:t>
       </w:r>
       <w:r>
         <w:rPr>
@@ -3212,8 +3142,6 @@
         </w:rPr>
         <w:t>d</w:t>
       </w:r>
-      <w:proofErr w:type="spellEnd"/>
-      <w:proofErr w:type="gramEnd"/>
       <w:r>
         <w:rPr>
           <w:rFonts w:eastAsiaTheme="minorEastAsia"/>
@@ -3222,23 +3150,19 @@
         <w:t xml:space="preserve"> </w:t>
       </w:r>
       <w:r>
-        <w:t xml:space="preserve">is the cost (in this study, time) of travelling from </w:t>
-      </w:r>
-      <w:r>
-        <w:t>one of the m origins o</w:t>
-      </w:r>
-      <w:r>
-        <w:t xml:space="preserve"> to </w:t>
-      </w:r>
-      <w:r>
-        <w:t>destination d</w:t>
-      </w:r>
-      <w:r>
-        <w:t>, and f(</w:t>
-      </w:r>
-      <w:proofErr w:type="spellStart"/>
-      <w:r>
-        <w:t>c</w:t>
+        <w:t xml:space="preserve">is the </w:t>
+      </w:r>
+      <w:r>
+        <w:t>distance</w:t>
+      </w:r>
+      <w:r>
+        <w:t xml:space="preserve"> </w:t>
+      </w:r>
+      <w:r>
+        <w:t>between one of the m origins o and one of the n destinations d</w:t>
+      </w:r>
+      <w:r>
+        <w:t>, and f(c</w:t>
       </w:r>
       <w:r>
         <w:rPr>
@@ -3258,13 +3182,8 @@
         </w:rPr>
         <w:t>d</w:t>
       </w:r>
-      <w:proofErr w:type="spellEnd"/>
-      <w:r>
-        <w:t xml:space="preserve">) is a function that decreases as </w:t>
-      </w:r>
-      <w:proofErr w:type="spellStart"/>
-      <w:r>
-        <w:t>c</w:t>
+      <w:r>
+        <w:t>) is a function that decreases as c</w:t>
       </w:r>
       <w:r>
         <w:rPr>
@@ -3284,14 +3203,8 @@
         </w:rPr>
         <w:t>d</w:t>
       </w:r>
-      <w:proofErr w:type="spellEnd"/>
-      <w:r>
-        <w:t xml:space="preserve"> increases.  Thus, f(</w:t>
-      </w:r>
-      <w:proofErr w:type="spellStart"/>
-      <w:proofErr w:type="gramStart"/>
-      <w:r>
-        <w:t>c</w:t>
+      <w:r>
+        <w:t xml:space="preserve"> increases.  Thus, f(c</w:t>
       </w:r>
       <w:r>
         <w:rPr>
@@ -3311,22 +3224,68 @@
         </w:rPr>
         <w:t>d</w:t>
       </w:r>
-      <w:proofErr w:type="spellEnd"/>
-      <w:proofErr w:type="gramEnd"/>
-      <w:r>
-        <w:t xml:space="preserve">) indicates the ease of travel from </w:t>
-      </w:r>
-      <w:r>
-        <w:t>o</w:t>
-      </w:r>
-      <w:r>
-        <w:t xml:space="preserve"> to </w:t>
-      </w:r>
-      <w:r>
-        <w:t xml:space="preserve">d, and the matrix C can be thought of as an incidence matrix for a two-mode network containing </w:t>
-      </w:r>
-      <w:r>
-        <w:t>m origin nodes and n destination nodes.</w:t>
+      <w:r>
+        <w:t xml:space="preserve">) indicates the </w:t>
+      </w:r>
+      <w:r>
+        <w:t>strength of the connection between o and d</w:t>
+      </w:r>
+      <w:r>
+        <w:t>.</w:t>
+      </w:r>
+      <w:r>
+        <w:t xml:space="preserve">  In principle, c</w:t>
+      </w:r>
+      <w:r>
+        <w:rPr>
+          <w:vertAlign w:val="subscript"/>
+        </w:rPr>
+        <w:t>o,d</w:t>
+      </w:r>
+      <w:r>
+        <w:t xml:space="preserve"> can encode any distance metric (for instance, c</w:t>
+      </w:r>
+      <w:r>
+        <w:rPr>
+          <w:vertAlign w:val="subscript"/>
+        </w:rPr>
+        <w:t>o,d</w:t>
+      </w:r>
+      <w:r>
+        <w:t xml:space="preserve"> can be the </w:t>
+      </w:r>
+      <w:r>
+        <w:t xml:space="preserve">weighted mean between the physical distance from o to do and the </w:t>
+      </w:r>
+      <w:r>
+        <w:t>Euclidean distance between the sociodemographic characteristics of the workers living in o and the workers working in d, so that f(c</w:t>
+      </w:r>
+      <w:r>
+        <w:rPr>
+          <w:vertAlign w:val="subscript"/>
+        </w:rPr>
+        <w:t>o,d</w:t>
+      </w:r>
+      <w:r>
+        <w:t xml:space="preserve">) </w:t>
+      </w:r>
+      <w:r>
+        <w:t>increases as physical distance between o and d decreases and as the sociodemographics in o and d become more similar</w:t>
+      </w:r>
+      <w:r>
+        <w:t>)</w:t>
+      </w:r>
+      <w:r>
+        <w:t>, but in practice, c</w:t>
+      </w:r>
+      <w:r>
+        <w:rPr>
+          <w:vertAlign w:val="subscript"/>
+        </w:rPr>
+        <w:t>o,d</w:t>
+      </w:r>
+      <w:r>
+        <w:t xml:space="preserve"> only encodes spatial distance (in the case of this study, travel time) between o and d.</w:t>
       </w:r>
     </w:p>
     <w:p>
@@ -3346,15 +3305,11 @@
         <w:t xml:space="preserve">as it </w:t>
       </w:r>
       <w:r>
-        <w:t xml:space="preserve">treats accessibility to jobs as non-excludable; that is, the fact that a </w:t>
-      </w:r>
-      <w:proofErr w:type="gramStart"/>
-      <w:r>
-        <w:t>particular worker</w:t>
-      </w:r>
-      <w:proofErr w:type="gramEnd"/>
-      <w:r>
-        <w:t xml:space="preserve"> can access a job does not deprive any other workers of the ability to access the same job.  This does not reflect the reality that each job typically can only be occupied by one person.  To address this drawback, adjustments were proposed by Shen </w:t>
+        <w:t xml:space="preserve">treats accessibility to jobs as non-excludable; that is, the fact that a particular worker can access a job does not deprive any other workers of the ability to access the same job.  This does not reflect the reality that each job typically </w:t>
+      </w:r>
+      <w:r>
+        <w:lastRenderedPageBreak/>
+        <w:t xml:space="preserve">can only be occupied by one person.  To address this drawback, adjustments were proposed by Shen </w:t>
       </w:r>
       <w:sdt>
         <w:sdtPr>
@@ -3460,7 +3415,6 @@
             <w:rPr>
               <w:rFonts w:ascii="Cambria Math" w:hAnsi="Cambria Math"/>
             </w:rPr>
-            <w:lastRenderedPageBreak/>
             <m:t>W</m:t>
           </m:r>
           <m:r>
@@ -3850,48 +3804,32 @@
         <w:rPr>
           <w:rFonts w:eastAsiaTheme="minorEastAsia"/>
         </w:rPr>
-        <w:t xml:space="preserve">destination </w:t>
-      </w:r>
-      <w:proofErr w:type="spellStart"/>
+        <w:t>destination d</w:t>
+      </w:r>
+      <w:r>
+        <w:rPr>
+          <w:rFonts w:eastAsiaTheme="minorEastAsia"/>
+        </w:rPr>
+        <w:t xml:space="preserve"> the weighted sum of the number of </w:t>
+      </w:r>
+      <w:r>
+        <w:rPr>
+          <w:rFonts w:eastAsiaTheme="minorEastAsia"/>
+        </w:rPr>
+        <w:t xml:space="preserve">potential workers </w:t>
+      </w:r>
+      <w:r>
+        <w:rPr>
+          <w:rFonts w:eastAsiaTheme="minorEastAsia"/>
+        </w:rPr>
+        <w:t xml:space="preserve">whose catchments include </w:t>
+      </w:r>
       <w:r>
         <w:rPr>
           <w:rFonts w:eastAsiaTheme="minorEastAsia"/>
         </w:rPr>
         <w:t>d</w:t>
       </w:r>
-      <w:proofErr w:type="spellEnd"/>
-      <w:r>
-        <w:rPr>
-          <w:rFonts w:eastAsiaTheme="minorEastAsia"/>
-        </w:rPr>
-        <w:t xml:space="preserve"> the weighted sum of the number of </w:t>
-      </w:r>
-      <w:r>
-        <w:rPr>
-          <w:rFonts w:eastAsiaTheme="minorEastAsia"/>
-        </w:rPr>
-        <w:t xml:space="preserve">potential workers </w:t>
-      </w:r>
-      <w:r>
-        <w:rPr>
-          <w:rFonts w:eastAsiaTheme="minorEastAsia"/>
-        </w:rPr>
-        <w:t xml:space="preserve">whose catchments </w:t>
-      </w:r>
-      <w:proofErr w:type="spellStart"/>
-      <w:r>
-        <w:rPr>
-          <w:rFonts w:eastAsiaTheme="minorEastAsia"/>
-        </w:rPr>
-        <w:t xml:space="preserve">include </w:t>
-      </w:r>
-      <w:r>
-        <w:rPr>
-          <w:rFonts w:eastAsiaTheme="minorEastAsia"/>
-        </w:rPr>
-        <w:t>d</w:t>
-      </w:r>
-      <w:proofErr w:type="spellEnd"/>
       <w:r>
         <w:rPr>
           <w:rFonts w:eastAsiaTheme="minorEastAsia"/>
@@ -4135,7 +4073,6 @@
         </w:rPr>
         <w:t xml:space="preserve">.  Thus, </w:t>
       </w:r>
-      <w:proofErr w:type="spellStart"/>
       <w:r>
         <w:rPr>
           <w:rFonts w:eastAsiaTheme="minorEastAsia"/>
@@ -4149,7 +4086,6 @@
         </w:rPr>
         <w:t>o</w:t>
       </w:r>
-      <w:proofErr w:type="spellEnd"/>
       <w:r>
         <w:rPr>
           <w:rFonts w:eastAsiaTheme="minorEastAsia"/>
@@ -4186,7 +4122,6 @@
         </w:rPr>
         <w:t xml:space="preserve">’s catchment increases, </w:t>
       </w:r>
-      <w:proofErr w:type="spellStart"/>
       <w:r>
         <w:rPr>
           <w:rFonts w:eastAsiaTheme="minorEastAsia"/>
@@ -4200,7 +4135,6 @@
         </w:rPr>
         <w:t>o</w:t>
       </w:r>
-      <w:proofErr w:type="spellEnd"/>
       <w:r>
         <w:rPr>
           <w:rFonts w:eastAsiaTheme="minorEastAsia"/>
@@ -4237,7 +4171,6 @@
         </w:rPr>
         <w:t xml:space="preserve">increases, </w:t>
       </w:r>
-      <w:proofErr w:type="spellStart"/>
       <w:r>
         <w:rPr>
           <w:rFonts w:eastAsiaTheme="minorEastAsia"/>
@@ -4251,7 +4184,6 @@
         </w:rPr>
         <w:t>o</w:t>
       </w:r>
-      <w:proofErr w:type="spellEnd"/>
       <w:r>
         <w:rPr>
           <w:rFonts w:eastAsiaTheme="minorEastAsia"/>
@@ -4262,21 +4194,7 @@
         <w:rPr>
           <w:rFonts w:eastAsiaTheme="minorEastAsia"/>
         </w:rPr>
-        <w:t xml:space="preserve">will decrease.  This property is especially useful for assessing whether the local supply of jobs is </w:t>
-      </w:r>
-      <w:proofErr w:type="gramStart"/>
-      <w:r>
-        <w:rPr>
-          <w:rFonts w:eastAsiaTheme="minorEastAsia"/>
-        </w:rPr>
-        <w:t>sufficient</w:t>
-      </w:r>
-      <w:proofErr w:type="gramEnd"/>
-      <w:r>
-        <w:rPr>
-          <w:rFonts w:eastAsiaTheme="minorEastAsia"/>
-        </w:rPr>
-        <w:t xml:space="preserve"> to satisfy the local demand</w:t>
+        <w:t>will decrease.  This property is especially useful for assessing whether the local supply of jobs is sufficient to satisfy the local demand</w:t>
       </w:r>
       <w:r>
         <w:rPr>
@@ -4288,7 +4206,14 @@
         <w:rPr>
           <w:rFonts w:eastAsiaTheme="minorEastAsia"/>
         </w:rPr>
-        <w:t xml:space="preserve">ethods to assess the degree of inequality in distributions such as Lorenz curves can </w:t>
+        <w:t xml:space="preserve">ethods to assess the degree of inequality in distributions such </w:t>
+      </w:r>
+      <w:r>
+        <w:rPr>
+          <w:rFonts w:eastAsiaTheme="minorEastAsia"/>
+        </w:rPr>
+        <w:lastRenderedPageBreak/>
+        <w:t xml:space="preserve">as Lorenz curves can </w:t>
       </w:r>
       <w:r>
         <w:rPr>
@@ -4441,7 +4366,6 @@
         <w:jc w:val="both"/>
       </w:pPr>
       <w:r>
-        <w:lastRenderedPageBreak/>
         <w:t xml:space="preserve">The use of this measure requires two choices.  The first is a choice of which </w:t>
       </w:r>
       <w:r>
@@ -4451,12 +4375,7 @@
         <w:t xml:space="preserve">.  </w:t>
       </w:r>
       <w:r>
-        <w:t xml:space="preserve">Ideally, since each value of </w:t>
-      </w:r>
-      <w:proofErr w:type="spellStart"/>
-      <w:proofErr w:type="gramStart"/>
-      <w:r>
-        <w:t>c</w:t>
+        <w:t>Ideally, since each value of c</w:t>
       </w:r>
       <w:r>
         <w:rPr>
@@ -4464,8 +4383,6 @@
         </w:rPr>
         <w:t>o,d</w:t>
       </w:r>
-      <w:proofErr w:type="spellEnd"/>
-      <w:proofErr w:type="gramEnd"/>
       <w:r>
         <w:t xml:space="preserve"> measures the travel cost between two points, point-level data should be used.  However, the unavailability of </w:t>
       </w:r>
@@ -4482,12 +4399,7 @@
         <w:t xml:space="preserve">level </w:t>
       </w:r>
       <w:r>
-        <w:t xml:space="preserve">in the public domain necessitates some level of spatial aggregation.  Then each value of </w:t>
-      </w:r>
-      <w:proofErr w:type="spellStart"/>
-      <w:proofErr w:type="gramStart"/>
-      <w:r>
-        <w:t>c</w:t>
+        <w:t>in the public domain necessitates some level of spatial aggregation.  Then each value of c</w:t>
       </w:r>
       <w:r>
         <w:rPr>
@@ -4495,18 +4407,8 @@
         </w:rPr>
         <w:t>o,d</w:t>
       </w:r>
-      <w:proofErr w:type="spellEnd"/>
-      <w:proofErr w:type="gramEnd"/>
-      <w:r>
-        <w:t xml:space="preserve"> represents the travel cost between area o and </w:t>
-      </w:r>
-      <w:proofErr w:type="spellStart"/>
-      <w:r>
-        <w:t>and</w:t>
-      </w:r>
-      <w:proofErr w:type="spellEnd"/>
-      <w:r>
-        <w:t xml:space="preserve"> area d by the travel cost between the two areas’ centroids.  </w:t>
+      <w:r>
+        <w:t xml:space="preserve"> represents the travel cost between area o and and area d by the travel cost between the two areas’ centroids.  </w:t>
       </w:r>
       <w:r>
         <w:t xml:space="preserve">Some studies divide the study area using a grid of equally-sized squares, </w:t>
@@ -4547,15 +4449,7 @@
         </w:sdtContent>
       </w:sdt>
       <w:r>
-        <w:t xml:space="preserve">.  However, aggregating data to these squares requires very spatially disaggregated data (which is unlikely to be publicly available) or additional modelling and assumptions to </w:t>
-      </w:r>
-      <w:proofErr w:type="spellStart"/>
-      <w:r>
-        <w:t>reproject</w:t>
-      </w:r>
-      <w:proofErr w:type="spellEnd"/>
-      <w:r>
-        <w:t xml:space="preserve"> available data to the squares, at the risk of distorting the data.  To avoid this, I follow the majority of extant studies </w:t>
+        <w:t xml:space="preserve">.  However, aggregating data to these squares requires very spatially disaggregated data (which is unlikely to be publicly available) or additional modelling and assumptions to reproject available data to the squares, at the risk of distorting the data.  To avoid this, I follow the majority of extant studies </w:t>
       </w:r>
       <w:sdt>
         <w:sdtPr>
@@ -4807,7 +4701,15 @@
               <w:rFonts w:eastAsiaTheme="minorEastAsia"/>
               <w:noProof/>
             </w:rPr>
-            <w:t>(Shen, 1998; Sanchez, 1999; Kotavaara, et al., 2012; Neihaus, et al., 2016; Guzman, et al., 2017; Guzman &amp; Oviedo, 2018; Hu &amp; Downs, 2019)</w:t>
+            <w:t xml:space="preserve">(Shen, 1998; Sanchez, 1999; Kotavaara, </w:t>
+          </w:r>
+          <w:r>
+            <w:rPr>
+              <w:rFonts w:eastAsiaTheme="minorEastAsia"/>
+              <w:noProof/>
+            </w:rPr>
+            <w:lastRenderedPageBreak/>
+            <w:t>et al., 2012; Neihaus, et al., 2016; Guzman, et al., 2017; Guzman &amp; Oviedo, 2018; Hu &amp; Downs, 2019)</w:t>
           </w:r>
           <w:r>
             <w:rPr>
@@ -4824,11 +4726,7 @@
         <w:t xml:space="preserve"> (+ citation Chen &amp; Jia)</w:t>
       </w:r>
       <w:r>
-        <w:t xml:space="preserve">.  However, fine-grained origin-destination flow data and additional modelling are needed to estimate the parameters for the distance decay functions, and the resulting </w:t>
-      </w:r>
-      <w:r>
-        <w:lastRenderedPageBreak/>
-        <w:t>raw accessibility values are scores that have no intrinsic meaning  and that can only be interpreted relative to other scores</w:t>
+        <w:t>.  However, fine-grained origin-destination flow data and additional modelling are needed to estimate the parameters for the distance decay functions, and the resulting raw accessibility values are scores that have no intrinsic meaning  and that can only be interpreted relative to other scores</w:t>
       </w:r>
       <w:r>
         <w:t xml:space="preserve"> </w:t>
@@ -4900,15 +4798,7 @@
         </w:sdtContent>
       </w:sdt>
       <w:r>
-        <w:t>, El-</w:t>
-      </w:r>
-      <w:proofErr w:type="spellStart"/>
-      <w:r>
-        <w:t>Geneidy</w:t>
-      </w:r>
-      <w:proofErr w:type="spellEnd"/>
-      <w:r>
-        <w:t xml:space="preserve"> et al </w:t>
+        <w:t xml:space="preserve">, El-Geneidy et al </w:t>
       </w:r>
       <w:sdt>
         <w:sdtPr>
@@ -4937,15 +4827,7 @@
         </w:sdtContent>
       </w:sdt>
       <w:r>
-        <w:t xml:space="preserve">, </w:t>
-      </w:r>
-      <w:proofErr w:type="spellStart"/>
-      <w:r>
-        <w:t>Tenkanen</w:t>
-      </w:r>
-      <w:proofErr w:type="spellEnd"/>
-      <w:r>
-        <w:t xml:space="preserve"> et al </w:t>
+        <w:t xml:space="preserve">, Tenkanen et al </w:t>
       </w:r>
       <w:sdt>
         <w:sdtPr>
@@ -4974,15 +4856,7 @@
         </w:sdtContent>
       </w:sdt>
       <w:r>
-        <w:t xml:space="preserve">, </w:t>
-      </w:r>
-      <w:proofErr w:type="spellStart"/>
-      <w:r>
-        <w:t>Deboosere</w:t>
-      </w:r>
-      <w:proofErr w:type="spellEnd"/>
-      <w:r>
-        <w:t xml:space="preserve"> et al </w:t>
+        <w:t xml:space="preserve">, Deboosere et al </w:t>
       </w:r>
       <w:sdt>
         <w:sdtPr>
@@ -5011,11 +4885,7 @@
         </w:sdtContent>
       </w:sdt>
       <w:r>
-        <w:t xml:space="preserve"> and </w:t>
-      </w:r>
-      <w:proofErr w:type="spellStart"/>
-      <w:r>
-        <w:t>J</w:t>
+        <w:t xml:space="preserve"> and J</w:t>
       </w:r>
       <w:r>
         <w:rPr>
@@ -5024,11 +4894,7 @@
         <w:t>ä</w:t>
       </w:r>
       <w:r>
-        <w:t>rv</w:t>
-      </w:r>
-      <w:proofErr w:type="spellEnd"/>
-      <w:r>
-        <w:t xml:space="preserve"> et al </w:t>
+        <w:t xml:space="preserve">rv et al </w:t>
       </w:r>
       <w:sdt>
         <w:sdtPr>
@@ -5057,15 +4923,7 @@
         </w:sdtContent>
       </w:sdt>
       <w:r>
-        <w:t xml:space="preserve"> to use what </w:t>
-      </w:r>
-      <w:proofErr w:type="spellStart"/>
-      <w:r>
-        <w:t>Geurs</w:t>
-      </w:r>
-      <w:proofErr w:type="spellEnd"/>
-      <w:r>
-        <w:t xml:space="preserve"> and van Wee </w:t>
+        <w:t xml:space="preserve"> to use what Geurs and van Wee </w:t>
       </w:r>
       <w:sdt>
         <w:sdtPr>
@@ -5338,21 +5196,7 @@
         <w:rPr>
           <w:rFonts w:eastAsiaTheme="minorEastAsia"/>
         </w:rPr>
-        <w:t>and at any rate, El-</w:t>
-      </w:r>
-      <w:proofErr w:type="spellStart"/>
-      <w:r>
-        <w:rPr>
-          <w:rFonts w:eastAsiaTheme="minorEastAsia"/>
-        </w:rPr>
-        <w:t>Geneidy</w:t>
-      </w:r>
-      <w:proofErr w:type="spellEnd"/>
-      <w:r>
-        <w:rPr>
-          <w:rFonts w:eastAsiaTheme="minorEastAsia"/>
-        </w:rPr>
-        <w:t xml:space="preserve"> et al </w:t>
+        <w:t xml:space="preserve">and at any rate, El-Geneidy et al </w:t>
       </w:r>
       <w:sdt>
         <w:sdtPr>
@@ -5610,7 +5454,14 @@
         <w:rPr>
           <w:rFonts w:eastAsiaTheme="minorEastAsia"/>
         </w:rPr>
-        <w:t xml:space="preserve"> also uses 45min as a travel time threshold for calculating job accessibility measures.  As such, I will set X to 45min for this study (see Appendix X for an analysis of how sensitive my results are to other values of X).</w:t>
+        <w:t xml:space="preserve"> also uses 45min as a travel time threshold for calculating </w:t>
+      </w:r>
+      <w:r>
+        <w:rPr>
+          <w:rFonts w:eastAsiaTheme="minorEastAsia"/>
+        </w:rPr>
+        <w:lastRenderedPageBreak/>
+        <w:t>job accessibility measures.  As such, I will set X to 45min for this study (see Appendix X for an analysis of how sensitive my results are to other values of X).</w:t>
       </w:r>
     </w:p>
     <w:p>
@@ -5657,7 +5508,6 @@
         </w:rPr>
       </w:pPr>
       <w:r>
-        <w:lastRenderedPageBreak/>
         <w:t xml:space="preserve">Three components are needed to calculate the column vector R.  The first two, </w:t>
       </w:r>
       <w:r>
@@ -5812,18 +5662,10 @@
         <w:t xml:space="preserve">A significant benefit of this approach is that </w:t>
       </w:r>
       <w:r>
-        <w:t xml:space="preserve">researchers have full knowledge of the underlying network data and routing assumptions used to generate the travel </w:t>
-      </w:r>
-      <w:proofErr w:type="gramStart"/>
-      <w:r>
-        <w:t>costs</w:t>
-      </w:r>
-      <w:r>
-        <w:t>, and</w:t>
-      </w:r>
-      <w:proofErr w:type="gramEnd"/>
-      <w:r>
-        <w:t xml:space="preserve"> can easily simulate alternative scenarios by adjusting the network and recalculating the costs</w:t>
+        <w:t>researchers have full knowledge of the underlying network data and routing assumptions used to generate the travel costs</w:t>
+      </w:r>
+      <w:r>
+        <w:t>, and can easily simulate alternative scenarios by adjusting the network and recalculating the costs</w:t>
       </w:r>
       <w:r>
         <w:t xml:space="preserve">.  However, </w:t>
@@ -5844,16 +5686,11 @@
         <w:t xml:space="preserve">ly correct </w:t>
       </w:r>
       <w:r>
-        <w:t xml:space="preserve">graph representation of the transport </w:t>
-      </w:r>
-      <w:proofErr w:type="gramStart"/>
-      <w:r>
-        <w:t xml:space="preserve">network, </w:t>
+        <w:t xml:space="preserve">graph representation of the transport network, </w:t>
       </w:r>
       <w:r>
         <w:t>and</w:t>
       </w:r>
-      <w:proofErr w:type="gramEnd"/>
       <w:r>
         <w:t xml:space="preserve"> is sensitive to the </w:t>
       </w:r>
@@ -5991,13 +5828,9 @@
       <w:r>
         <w:t xml:space="preserve">about 45% of all </w:t>
       </w:r>
-      <w:proofErr w:type="spellStart"/>
-      <w:r>
-        <w:t>boardings</w:t>
-      </w:r>
-      <w:proofErr w:type="spellEnd"/>
-      <w:r>
-        <w:t xml:space="preserve"> </w:t>
+      <w:r>
+        <w:lastRenderedPageBreak/>
+        <w:t xml:space="preserve">boardings </w:t>
       </w:r>
       <w:r>
         <w:t>o</w:t>
@@ -6080,11 +5913,7 @@
         <w:t xml:space="preserve">fare collection </w:t>
       </w:r>
       <w:r>
-        <w:t xml:space="preserve">data is highly protected because </w:t>
-      </w:r>
-      <w:r>
-        <w:lastRenderedPageBreak/>
-        <w:t>it is possible to use it to identify individual travellers in the system, and recent studies using TfL’s automated fare collection data have had to rely on data that is many years out of date</w:t>
+        <w:t>data is highly protected because it is possible to use it to identify individual travellers in the system, and recent studies using TfL’s automated fare collection data have had to rely on data that is many years out of date</w:t>
       </w:r>
       <w:r>
         <w:t xml:space="preserve"> (+ citations)</w:t>
@@ -6219,16 +6048,11 @@
       <w:r>
         <w:t xml:space="preserve">routing assumptions </w:t>
       </w:r>
-      <w:proofErr w:type="gramStart"/>
       <w:r>
         <w:t xml:space="preserve">actually </w:t>
       </w:r>
       <w:r>
-        <w:t>used</w:t>
-      </w:r>
-      <w:proofErr w:type="gramEnd"/>
-      <w:r>
-        <w:t xml:space="preserve"> by TfL to assist </w:t>
+        <w:t xml:space="preserve">used by TfL to assist </w:t>
       </w:r>
       <w:r>
         <w:t xml:space="preserve">real </w:t>
@@ -6358,15 +6182,7 @@
         <w:t xml:space="preserve">the </w:t>
       </w:r>
       <w:r>
-        <w:t xml:space="preserve">study design.  This is because the Journey Planner provides information only for trips that do not involve cars or </w:t>
-      </w:r>
-      <w:proofErr w:type="gramStart"/>
-      <w:r>
-        <w:t>taxis, and</w:t>
-      </w:r>
-      <w:proofErr w:type="gramEnd"/>
-      <w:r>
-        <w:t xml:space="preserve"> is most reliable for trips within the GLA boundary.  As such, my analysis will concentrate only on areas within the GLA boundary and will exclude travel by car or taxi.  Fortunately, TfL data</w:t>
+        <w:t>study design.  This is because the Journey Planner provides information only for trips that do not involve cars or taxis, and is most reliable for trips within the GLA boundary.  As such, my analysis will concentrate only on areas within the GLA boundary and will exclude travel by car or taxi.  Fortunately, TfL data</w:t>
       </w:r>
       <w:sdt>
         <w:sdtPr>
@@ -6410,7 +6226,11 @@
         <w:t>by car and taxi</w:t>
       </w:r>
       <w:r>
-        <w:t xml:space="preserve"> (and thus will tend to underestimate accessibility levels, particularly in areas with sparser public transport coverage)</w:t>
+        <w:t xml:space="preserve"> (and thus will tend to underestimate accessibility levels, particularly </w:t>
+      </w:r>
+      <w:r>
+        <w:lastRenderedPageBreak/>
+        <w:t>in areas with sparser public transport coverage)</w:t>
       </w:r>
       <w:r>
         <w:t>, and do not account for trans-boundary effects (that is, the competition effects of the job and labour pools outside the GLA boundary).</w:t>
@@ -6430,11 +6250,7 @@
         <w:t xml:space="preserve"> To do this, </w:t>
       </w:r>
       <w:r>
-        <w:t xml:space="preserve">I </w:t>
-      </w:r>
-      <w:r>
-        <w:lastRenderedPageBreak/>
-        <w:t xml:space="preserve">submitted requests for </w:t>
+        <w:t xml:space="preserve">I submitted requests for </w:t>
       </w:r>
       <w:r>
         <w:t>information on</w:t>
@@ -6449,15 +6265,7 @@
         <w:t xml:space="preserve"> 22 March 2019, </w:t>
       </w:r>
       <w:r>
-        <w:t xml:space="preserve">so that the trips </w:t>
-      </w:r>
-      <w:proofErr w:type="gramStart"/>
-      <w:r>
-        <w:t>have to</w:t>
-      </w:r>
-      <w:proofErr w:type="gramEnd"/>
-      <w:r>
-        <w:t xml:space="preserve"> occur during the AM peak, but the requests were submitted </w:t>
+        <w:t xml:space="preserve">so that the trips have to occur during the AM peak, but the requests were submitted </w:t>
       </w:r>
       <w:r>
         <w:t xml:space="preserve">over 1 month </w:t>
@@ -6689,6 +6497,7 @@
             <w:rPr>
               <w:rFonts w:ascii="Cambria Math" w:hAnsi="Cambria Math"/>
             </w:rPr>
+            <w:lastRenderedPageBreak/>
             <m:t>O*</m:t>
           </m:r>
           <m:r>
@@ -6983,12 +6792,7 @@
         <w:jc w:val="both"/>
       </w:pPr>
       <w:r>
-        <w:t xml:space="preserve">where </w:t>
-      </w:r>
-      <w:proofErr w:type="spellStart"/>
-      <w:proofErr w:type="gramStart"/>
-      <w:r>
-        <w:t>o</w:t>
+        <w:t>where o</w:t>
       </w:r>
       <w:r>
         <w:rPr>
@@ -7002,8 +6806,6 @@
         </w:rPr>
         <w:t>d</w:t>
       </w:r>
-      <w:proofErr w:type="spellEnd"/>
-      <w:proofErr w:type="gramEnd"/>
       <w:r>
         <w:t xml:space="preserve"> is the number of jobs in sector s in MSOA </w:t>
       </w:r>
@@ -7032,7 +6834,6 @@
             <w:rPr>
               <w:rFonts w:ascii="Cambria Math" w:hAnsi="Cambria Math"/>
             </w:rPr>
-            <w:lastRenderedPageBreak/>
             <m:t>C</m:t>
           </m:r>
           <m:r>
@@ -7192,7 +6993,13 @@
                               <w:rPr>
                                 <w:rFonts w:ascii="Cambria Math" w:hAnsi="Cambria Math"/>
                               </w:rPr>
-                              <m:t>1,d</m:t>
+                              <m:t>s</m:t>
+                            </m:r>
+                            <m:r>
+                              <w:rPr>
+                                <w:rFonts w:ascii="Cambria Math" w:hAnsi="Cambria Math"/>
+                              </w:rPr>
+                              <m:t>,d</m:t>
                             </m:r>
                           </m:sub>
                         </m:sSub>
@@ -7252,7 +7059,13 @@
                               <w:rPr>
                                 <w:rFonts w:ascii="Cambria Math" w:hAnsi="Cambria Math"/>
                               </w:rPr>
-                              <m:t>,1</m:t>
+                              <m:t>,</m:t>
+                            </m:r>
+                            <m:r>
+                              <w:rPr>
+                                <w:rFonts w:ascii="Cambria Math" w:hAnsi="Cambria Math"/>
+                              </w:rPr>
+                              <m:t>p</m:t>
                             </m:r>
                             <m:r>
                               <w:rPr>
@@ -7318,6 +7131,12 @@
                     </m:ctrlPr>
                   </m:e>
                   <m:e>
+                    <m:r>
+                      <w:rPr>
+                        <w:rFonts w:ascii="Cambria Math" w:eastAsia="Cambria Math" w:hAnsi="Cambria Math" w:cs="Cambria Math"/>
+                      </w:rPr>
+                      <m:t>⋮</m:t>
+                    </m:r>
                     <m:ctrlPr>
                       <w:rPr>
                         <w:rFonts w:ascii="Cambria Math" w:eastAsia="Cambria Math" w:hAnsi="Cambria Math" w:cs="Cambria Math"/>
@@ -7480,10 +7299,54 @@
                   <m:e>
                     <m:r>
                       <w:rPr>
-                        <w:rFonts w:ascii="Cambria Math" w:eastAsia="Cambria Math" w:hAnsi="Cambria Math" w:cs="Cambria Math"/>
+                        <w:rFonts w:ascii="Cambria Math" w:hAnsi="Cambria Math"/>
                       </w:rPr>
-                      <m:t>⋮</m:t>
+                      <m:t>f</m:t>
                     </m:r>
+                    <m:d>
+                      <m:dPr>
+                        <m:ctrlPr>
+                          <w:rPr>
+                            <w:rFonts w:ascii="Cambria Math" w:hAnsi="Cambria Math"/>
+                            <w:i/>
+                          </w:rPr>
+                        </m:ctrlPr>
+                      </m:dPr>
+                      <m:e>
+                        <m:sSub>
+                          <m:sSubPr>
+                            <m:ctrlPr>
+                              <w:rPr>
+                                <w:rFonts w:ascii="Cambria Math" w:hAnsi="Cambria Math"/>
+                                <w:i/>
+                              </w:rPr>
+                            </m:ctrlPr>
+                          </m:sSubPr>
+                          <m:e>
+                            <m:r>
+                              <w:rPr>
+                                <w:rFonts w:ascii="Cambria Math" w:hAnsi="Cambria Math"/>
+                              </w:rPr>
+                              <m:t>c</m:t>
+                            </m:r>
+                          </m:e>
+                          <m:sub>
+                            <m:r>
+                              <w:rPr>
+                                <w:rFonts w:ascii="Cambria Math" w:hAnsi="Cambria Math"/>
+                              </w:rPr>
+                              <m:t>o</m:t>
+                            </m:r>
+                            <m:r>
+                              <w:rPr>
+                                <w:rFonts w:ascii="Cambria Math" w:hAnsi="Cambria Math"/>
+                              </w:rPr>
+                              <m:t>,p,n</m:t>
+                            </m:r>
+                          </m:sub>
+                        </m:sSub>
+                      </m:e>
+                    </m:d>
                     <m:ctrlPr>
                       <w:rPr>
                         <w:rFonts w:ascii="Cambria Math" w:eastAsia="Cambria Math" w:hAnsi="Cambria Math" w:cs="Cambria Math"/>
@@ -7519,6 +7382,12 @@
                     </m:r>
                   </m:e>
                   <m:e>
+                    <m:r>
+                      <w:rPr>
+                        <w:rFonts w:ascii="Cambria Math" w:hAnsi="Cambria Math"/>
+                      </w:rPr>
+                      <m:t>⋮</m:t>
+                    </m:r>
                     <m:ctrlPr>
                       <w:rPr>
                         <w:rFonts w:ascii="Cambria Math" w:eastAsia="Cambria Math" w:hAnsi="Cambria Math" w:cs="Cambria Math"/>
@@ -7587,6 +7456,12 @@
                     </m:d>
                   </m:e>
                   <m:e>
+                    <m:r>
+                      <w:rPr>
+                        <w:rFonts w:ascii="Cambria Math" w:hAnsi="Cambria Math"/>
+                      </w:rPr>
+                      <m:t>…</m:t>
+                    </m:r>
                     <m:ctrlPr>
                       <w:rPr>
                         <w:rFonts w:ascii="Cambria Math" w:eastAsia="Cambria Math" w:hAnsi="Cambria Math" w:cs="Cambria Math"/>
@@ -7599,10 +7474,78 @@
                       <w:rPr>
                         <w:rFonts w:ascii="Cambria Math" w:hAnsi="Cambria Math"/>
                       </w:rPr>
+                      <m:t>f</m:t>
+                    </m:r>
+                    <m:d>
+                      <m:dPr>
+                        <m:ctrlPr>
+                          <w:rPr>
+                            <w:rFonts w:ascii="Cambria Math" w:hAnsi="Cambria Math"/>
+                            <w:i/>
+                          </w:rPr>
+                        </m:ctrlPr>
+                      </m:dPr>
+                      <m:e>
+                        <m:sSub>
+                          <m:sSubPr>
+                            <m:ctrlPr>
+                              <w:rPr>
+                                <w:rFonts w:ascii="Cambria Math" w:hAnsi="Cambria Math"/>
+                                <w:i/>
+                              </w:rPr>
+                            </m:ctrlPr>
+                          </m:sSubPr>
+                          <m:e>
+                            <m:r>
+                              <w:rPr>
+                                <w:rFonts w:ascii="Cambria Math" w:hAnsi="Cambria Math"/>
+                              </w:rPr>
+                              <m:t>c</m:t>
+                            </m:r>
+                          </m:e>
+                          <m:sub>
+                            <m:r>
+                              <w:rPr>
+                                <w:rFonts w:ascii="Cambria Math" w:hAnsi="Cambria Math"/>
+                              </w:rPr>
+                              <m:t>m</m:t>
+                            </m:r>
+                            <m:r>
+                              <w:rPr>
+                                <w:rFonts w:ascii="Cambria Math" w:hAnsi="Cambria Math"/>
+                              </w:rPr>
+                              <m:t>,</m:t>
+                            </m:r>
+                            <m:r>
+                              <w:rPr>
+                                <w:rFonts w:ascii="Cambria Math" w:hAnsi="Cambria Math"/>
+                              </w:rPr>
+                              <m:t>s</m:t>
+                            </m:r>
+                            <m:r>
+                              <w:rPr>
+                                <w:rFonts w:ascii="Cambria Math" w:hAnsi="Cambria Math"/>
+                              </w:rPr>
+                              <m:t>,</m:t>
+                            </m:r>
+                            <m:r>
+                              <w:rPr>
+                                <w:rFonts w:ascii="Cambria Math" w:hAnsi="Cambria Math"/>
+                              </w:rPr>
+                              <m:t>d</m:t>
+                            </m:r>
+                          </m:sub>
+                        </m:sSub>
+                      </m:e>
+                    </m:d>
+                  </m:e>
+                  <m:e>
+                    <m:r>
+                      <w:rPr>
+                        <w:rFonts w:ascii="Cambria Math" w:hAnsi="Cambria Math"/>
+                      </w:rPr>
                       <m:t>…</m:t>
                     </m:r>
-                  </m:e>
-                  <m:e>
                     <m:ctrlPr>
                       <w:rPr>
                         <w:rFonts w:ascii="Cambria Math" w:eastAsia="Cambria Math" w:hAnsi="Cambria Math" w:cs="Cambria Math"/>
@@ -7685,10 +7628,21 @@
         <w:rPr>
           <w:rFonts w:eastAsiaTheme="minorEastAsia"/>
         </w:rPr>
-        <w:t xml:space="preserve">where </w:t>
-      </w:r>
-      <w:proofErr w:type="spellStart"/>
-      <w:proofErr w:type="gramStart"/>
+        <w:t>where c</w:t>
+      </w:r>
+      <w:r>
+        <w:rPr>
+          <w:rFonts w:eastAsiaTheme="minorEastAsia"/>
+          <w:vertAlign w:val="subscript"/>
+        </w:rPr>
+        <w:t>o,s,d</w:t>
+      </w:r>
+      <w:r>
+        <w:rPr>
+          <w:rFonts w:eastAsiaTheme="minorEastAsia"/>
+        </w:rPr>
+        <w:t xml:space="preserve"> is the time needed to travel from MSOA o to the jobs in sector s in MSOA d.  I assume that the within-MSOA sectoral job distributions are all identical, such that </w:t>
+      </w:r>
       <w:r>
         <w:rPr>
           <w:rFonts w:eastAsiaTheme="minorEastAsia"/>
@@ -7700,68 +7654,27 @@
           <w:rFonts w:eastAsiaTheme="minorEastAsia"/>
           <w:vertAlign w:val="subscript"/>
         </w:rPr>
-        <w:t>o,s</w:t>
-      </w:r>
-      <w:proofErr w:type="gramEnd"/>
+        <w:t>o,s,d</w:t>
+      </w:r>
+      <w:r>
+        <w:rPr>
+          <w:rFonts w:eastAsiaTheme="minorEastAsia"/>
+        </w:rPr>
+        <w:t xml:space="preserve"> = </w:t>
+      </w:r>
+      <w:r>
+        <w:rPr>
+          <w:rFonts w:eastAsiaTheme="minorEastAsia"/>
+        </w:rPr>
+        <w:t>c</w:t>
+      </w:r>
       <w:r>
         <w:rPr>
           <w:rFonts w:eastAsiaTheme="minorEastAsia"/>
           <w:vertAlign w:val="subscript"/>
         </w:rPr>
-        <w:t>,d</w:t>
-      </w:r>
-      <w:proofErr w:type="spellEnd"/>
-      <w:r>
-        <w:rPr>
-          <w:rFonts w:eastAsiaTheme="minorEastAsia"/>
-        </w:rPr>
-        <w:t xml:space="preserve"> is the time needed to travel from MSOA o to the jobs in sector s in MSOA d.  I assume that the within-MSOA sectoral job distributions are all identical, such that </w:t>
-      </w:r>
-      <w:proofErr w:type="spellStart"/>
-      <w:proofErr w:type="gramStart"/>
-      <w:r>
-        <w:rPr>
-          <w:rFonts w:eastAsiaTheme="minorEastAsia"/>
-        </w:rPr>
-        <w:t>c</w:t>
-      </w:r>
-      <w:r>
-        <w:rPr>
-          <w:rFonts w:eastAsiaTheme="minorEastAsia"/>
-          <w:vertAlign w:val="subscript"/>
-        </w:rPr>
-        <w:t>o,s</w:t>
-      </w:r>
-      <w:proofErr w:type="gramEnd"/>
-      <w:r>
-        <w:rPr>
-          <w:rFonts w:eastAsiaTheme="minorEastAsia"/>
-          <w:vertAlign w:val="subscript"/>
-        </w:rPr>
-        <w:t>,d</w:t>
-      </w:r>
-      <w:proofErr w:type="spellEnd"/>
-      <w:r>
-        <w:rPr>
-          <w:rFonts w:eastAsiaTheme="minorEastAsia"/>
-        </w:rPr>
-        <w:t xml:space="preserve"> = </w:t>
-      </w:r>
-      <w:proofErr w:type="spellStart"/>
-      <w:r>
-        <w:rPr>
-          <w:rFonts w:eastAsiaTheme="minorEastAsia"/>
-        </w:rPr>
-        <w:t>c</w:t>
-      </w:r>
-      <w:r>
-        <w:rPr>
-          <w:rFonts w:eastAsiaTheme="minorEastAsia"/>
-          <w:vertAlign w:val="subscript"/>
-        </w:rPr>
         <w:t>o,d</w:t>
       </w:r>
-      <w:proofErr w:type="spellEnd"/>
       <w:r>
         <w:rPr>
           <w:rFonts w:eastAsiaTheme="minorEastAsia"/>
@@ -7783,15 +7696,7 @@
         <w:jc w:val="both"/>
       </w:pPr>
       <w:r>
-        <w:t xml:space="preserve">Recall that JPRs allocate jobs in an excludable way.  Thus, Lorenz curves of the sector-specific job allocations over all potential workers can be constructed and compared to the Lorenz curve for the overall job allocation, to see the extent to which the spatial distribution of each sector’s jobs contributes to the unevenness in the overall job allocation.  Also, the sum of each MSOA’s </w:t>
-      </w:r>
-      <w:proofErr w:type="gramStart"/>
-      <w:r>
-        <w:t>sector-specific</w:t>
-      </w:r>
-      <w:proofErr w:type="gramEnd"/>
-      <w:r>
-        <w:t xml:space="preserve"> JPRs will be equal to its overall JPR, that is </w:t>
+        <w:t xml:space="preserve">Recall that JPRs allocate jobs in an excludable way.  Thus, Lorenz curves of the sector-specific job allocations over all potential workers can be constructed and compared to the Lorenz curve for the overall job allocation, to see the extent to which the spatial distribution of each sector’s jobs contributes to the unevenness in the overall job allocation.  Also, the sum of each MSOA’s sector-specific JPRs will be equal to its overall JPR, that is </w:t>
       </w:r>
       <m:oMath>
         <m:sSub>
@@ -8052,6 +7957,7 @@
           <w:i/>
           <w:iCs/>
         </w:rPr>
+        <w:lastRenderedPageBreak/>
         <w:t>Capturing Variations in Characteristics of the Working-Age Population</w:t>
       </w:r>
     </w:p>
@@ -8080,7 +7986,6 @@
         <w:jc w:val="both"/>
       </w:pPr>
       <w:r>
-        <w:lastRenderedPageBreak/>
         <w:t xml:space="preserve">In the absence of </w:t>
       </w:r>
       <w:r>
@@ -8293,7 +8198,11 @@
         <w:t>reliability</w:t>
       </w:r>
       <w:r>
-        <w:t xml:space="preserve">.  However, it is important to note that the travel time distributions obtained through this way probably </w:t>
+        <w:t xml:space="preserve">.  However, it is important to note that </w:t>
+      </w:r>
+      <w:r>
+        <w:lastRenderedPageBreak/>
+        <w:t xml:space="preserve">the travel time distributions obtained through this way probably </w:t>
       </w:r>
       <w:r>
         <w:t>underestimate</w:t>
@@ -8334,36 +8243,16 @@
         <w:t>W</w:t>
       </w:r>
       <w:r>
-        <w:t xml:space="preserve">aiting and in-vehicle times are calculated solely on service schedules and do not reflect live vehicle locations.  </w:t>
-      </w:r>
-      <w:proofErr w:type="gramStart"/>
-      <w:r>
-        <w:t xml:space="preserve">In particular, </w:t>
-      </w:r>
-      <w:r>
-        <w:t>as</w:t>
-      </w:r>
-      <w:proofErr w:type="gramEnd"/>
-      <w:r>
-        <w:t xml:space="preserve"> long as vehicles are running along </w:t>
-      </w:r>
-      <w:r>
-        <w:lastRenderedPageBreak/>
-        <w:t xml:space="preserve">a route, the Journey Planner assumes all vehicles are running as scheduled, even if they are in fact </w:t>
+        <w:t xml:space="preserve">aiting and in-vehicle times are calculated solely on service schedules and do not reflect live vehicle locations.  In particular, </w:t>
+      </w:r>
+      <w:r>
+        <w:t xml:space="preserve">as long as vehicles are running along a route, the Journey Planner assumes all vehicles are running as scheduled, even if they are in fact </w:t>
       </w:r>
       <w:r>
         <w:t>delayed</w:t>
       </w:r>
       <w:r>
-        <w:t xml:space="preserve"> due to breakdowns or </w:t>
-      </w:r>
-      <w:proofErr w:type="spellStart"/>
-      <w:r>
-        <w:t>en</w:t>
-      </w:r>
-      <w:proofErr w:type="spellEnd"/>
-      <w:r>
-        <w:t xml:space="preserve"> route congestion.</w:t>
+        <w:t xml:space="preserve"> due to breakdowns or en route congestion.</w:t>
       </w:r>
       <w:r>
         <w:t xml:space="preserve">  Also, the Journey Planner assumes that travellers will always be able to board the first suitable vehicle that arrives, </w:t>
@@ -8434,15 +8323,7 @@
         <w:t xml:space="preserve">completely </w:t>
       </w:r>
       <w:r>
-        <w:t xml:space="preserve">suspended, the Journey Planner will </w:t>
-      </w:r>
-      <w:proofErr w:type="gramStart"/>
-      <w:r>
-        <w:t>still continue</w:t>
-      </w:r>
-      <w:proofErr w:type="gramEnd"/>
-      <w:r>
-        <w:t xml:space="preserve"> to recommend routes via the affected services</w:t>
+        <w:t>suspended, the Journey Planner will still continue to recommend routes via the affected services</w:t>
       </w:r>
       <w:r>
         <w:t xml:space="preserve"> as if service schedules were not affected </w:t>
@@ -8552,7 +8433,11 @@
         <w:t xml:space="preserve">a </w:t>
       </w:r>
       <w:r>
-        <w:t xml:space="preserve">lack of synchronisation between schedules of different services at different times during the day.  </w:t>
+        <w:t xml:space="preserve">lack of synchronisation between </w:t>
+      </w:r>
+      <w:r>
+        <w:lastRenderedPageBreak/>
+        <w:t xml:space="preserve">schedules of different services at different times during the day.  </w:t>
       </w:r>
       <w:r>
         <w:t xml:space="preserve">Nonetheless, these two sources of variability are arguably of special interest to transport operations planners, as </w:t>
@@ -8617,11 +8502,7 @@
         <w:t xml:space="preserve">I found that there was only enough time </w:t>
       </w:r>
       <w:r>
-        <w:t xml:space="preserve">in </w:t>
-      </w:r>
-      <w:r>
-        <w:lastRenderedPageBreak/>
-        <w:t xml:space="preserve">the two-hour window </w:t>
+        <w:t xml:space="preserve">in the two-hour window </w:t>
       </w:r>
       <w:r>
         <w:t xml:space="preserve">to process about 7,000 trip requests in </w:t>
@@ -8737,15 +8618,7 @@
         <w:jc w:val="both"/>
       </w:pPr>
       <w:r>
-        <w:t xml:space="preserve">With the trip-level travel time distributions, I can calculate what </w:t>
-      </w:r>
-      <w:proofErr w:type="spellStart"/>
-      <w:r>
-        <w:t>Uniman</w:t>
-      </w:r>
-      <w:proofErr w:type="spellEnd"/>
-      <w:r>
-        <w:t xml:space="preserve"> (+ citation) defined as the Reliability Buffer Time (RBT)</w:t>
+        <w:t>With the trip-level travel time distributions, I can calculate what Uniman (+ citation) defined as the Reliability Buffer Time (RBT)</w:t>
       </w:r>
       <w:r>
         <w:t>, which is the difference between the 95</w:t>
@@ -8816,6 +8689,7 @@
         <w:rPr>
           <w:bCs/>
         </w:rPr>
+        <w:lastRenderedPageBreak/>
         <w:t>where:</w:t>
       </w:r>
     </w:p>
@@ -8848,14 +8722,7 @@
         <w:rPr>
           <w:bCs/>
         </w:rPr>
-        <w:t xml:space="preserve">where </w:t>
-      </w:r>
-      <w:proofErr w:type="spellStart"/>
-      <w:r>
-        <w:rPr>
-          <w:bCs/>
-        </w:rPr>
-        <w:t>y</w:t>
+        <w:t>where y</w:t>
       </w:r>
       <w:r>
         <w:rPr>
@@ -8864,21 +8731,18 @@
         </w:rPr>
         <w:t>i</w:t>
       </w:r>
-      <w:proofErr w:type="spellEnd"/>
       <w:r>
         <w:rPr>
           <w:bCs/>
         </w:rPr>
         <w:t xml:space="preserve"> is the RBT for trip </w:t>
       </w:r>
-      <w:proofErr w:type="spellStart"/>
       <w:r>
         <w:rPr>
           <w:bCs/>
         </w:rPr>
         <w:t>i</w:t>
       </w:r>
-      <w:proofErr w:type="spellEnd"/>
       <w:r>
         <w:rPr>
           <w:bCs/>
@@ -8915,14 +8779,7 @@
         <w:rPr>
           <w:bCs/>
         </w:rPr>
-        <w:t xml:space="preserve">where </w:t>
-      </w:r>
-      <w:proofErr w:type="spellStart"/>
-      <w:r>
-        <w:rPr>
-          <w:bCs/>
-        </w:rPr>
-        <w:t>t</w:t>
+        <w:t>where t</w:t>
       </w:r>
       <w:r>
         <w:rPr>
@@ -8931,7 +8788,6 @@
         </w:rPr>
         <w:t>i</w:t>
       </w:r>
-      <w:proofErr w:type="spellEnd"/>
       <w:r>
         <w:rPr>
           <w:bCs/>
@@ -8950,14 +8806,12 @@
         </w:rPr>
         <w:t xml:space="preserve"> (that is, the number of non-walking legs minus 1) needed for trip </w:t>
       </w:r>
-      <w:proofErr w:type="spellStart"/>
       <w:r>
         <w:rPr>
           <w:bCs/>
         </w:rPr>
         <w:t>i</w:t>
       </w:r>
-      <w:proofErr w:type="spellEnd"/>
       <w:r>
         <w:rPr>
           <w:bCs/>
@@ -8982,7 +8836,6 @@
         <w:rPr>
           <w:bCs/>
         </w:rPr>
-        <w:lastRenderedPageBreak/>
         <w:t xml:space="preserve">D is a </w:t>
       </w:r>
       <w:r>
@@ -9007,15 +8860,7 @@
         <w:rPr>
           <w:bCs/>
         </w:rPr>
-        <w:t xml:space="preserve"> m matrix where m is the number of travel modes and </w:t>
-      </w:r>
-      <w:proofErr w:type="spellStart"/>
-      <w:proofErr w:type="gramStart"/>
-      <w:r>
-        <w:rPr>
-          <w:bCs/>
-        </w:rPr>
-        <w:t>d</w:t>
+        <w:t xml:space="preserve"> m matrix where m is the number of travel modes and d</w:t>
       </w:r>
       <w:r>
         <w:rPr>
@@ -9038,22 +8883,18 @@
         </w:rPr>
         <w:t>i</w:t>
       </w:r>
-      <w:proofErr w:type="spellEnd"/>
-      <w:proofErr w:type="gramEnd"/>
       <w:r>
         <w:rPr>
           <w:bCs/>
         </w:rPr>
         <w:t xml:space="preserve"> is the total distance covered by mode k for trip </w:t>
       </w:r>
-      <w:proofErr w:type="spellStart"/>
       <w:r>
         <w:rPr>
           <w:bCs/>
         </w:rPr>
         <w:t>i</w:t>
       </w:r>
-      <w:proofErr w:type="spellEnd"/>
       <w:r>
         <w:rPr>
           <w:bCs/>
@@ -9167,15 +9008,7 @@
         <w:t xml:space="preserve">each transfer is an opportunity for travel times to increase due to </w:t>
       </w:r>
       <w:r>
-        <w:t xml:space="preserve">schedule </w:t>
-      </w:r>
-      <w:proofErr w:type="spellStart"/>
-      <w:r>
-        <w:t>desynchronisation</w:t>
-      </w:r>
-      <w:proofErr w:type="spellEnd"/>
-      <w:r>
-        <w:t xml:space="preserve"> between services) and </w:t>
+        <w:t xml:space="preserve">schedule desynchronisation between services) and </w:t>
       </w:r>
       <w:r>
         <w:t xml:space="preserve">distance </w:t>
@@ -9233,7 +9066,14 @@
         <w:rPr>
           <w:bCs/>
         </w:rPr>
-        <w:t xml:space="preserve"> a vector of travel times to the 7 destinations from the baseline data, and then calculated the Euclidean distance between every pair of vectors.  Then, for each MSOA </w:t>
+        <w:t xml:space="preserve"> a vector of travel times to the 7 </w:t>
+      </w:r>
+      <w:r>
+        <w:rPr>
+          <w:bCs/>
+        </w:rPr>
+        <w:lastRenderedPageBreak/>
+        <w:t xml:space="preserve">destinations from the baseline data, and then calculated the Euclidean distance between every pair of vectors.  Then, for each MSOA </w:t>
       </w:r>
       <w:r>
         <w:rPr>
@@ -9281,21 +9121,7 @@
         <w:rPr>
           <w:bCs/>
         </w:rPr>
-        <w:t xml:space="preserve">3) where this Euclidean distance is minimised; these are the MSOAs whose travel times to the 7 destinations are the most </w:t>
-      </w:r>
-      <w:proofErr w:type="gramStart"/>
-      <w:r>
-        <w:rPr>
-          <w:bCs/>
-        </w:rPr>
-        <w:t>similar to</w:t>
-      </w:r>
-      <w:proofErr w:type="gramEnd"/>
-      <w:r>
-        <w:rPr>
-          <w:bCs/>
-        </w:rPr>
-        <w:t xml:space="preserve"> those of MSOA </w:t>
+        <w:t xml:space="preserve">3) where this Euclidean distance is minimised; these are the MSOAs whose travel times to the 7 destinations are the most similar to those of MSOA </w:t>
       </w:r>
       <w:r>
         <w:rPr>
@@ -9309,35 +9135,24 @@
         </w:rPr>
         <w:t xml:space="preserve">, assuming all services run as scheduled.  Then, for each trip </w:t>
       </w:r>
-      <w:proofErr w:type="spellStart"/>
       <w:r>
         <w:rPr>
           <w:bCs/>
         </w:rPr>
         <w:t>i</w:t>
       </w:r>
-      <w:proofErr w:type="spellEnd"/>
-      <w:r>
-        <w:rPr>
-          <w:bCs/>
-        </w:rPr>
-        <w:t xml:space="preserve"> originating </w:t>
-      </w:r>
-      <w:r>
-        <w:rPr>
-          <w:bCs/>
-        </w:rPr>
-        <w:lastRenderedPageBreak/>
-        <w:t xml:space="preserve">from MSOA </w:t>
-      </w:r>
-      <w:proofErr w:type="spellStart"/>
+      <w:r>
+        <w:rPr>
+          <w:bCs/>
+        </w:rPr>
+        <w:t xml:space="preserve"> originating from MSOA </w:t>
+      </w:r>
       <w:r>
         <w:rPr>
           <w:bCs/>
         </w:rPr>
         <w:t>o</w:t>
       </w:r>
-      <w:proofErr w:type="spellEnd"/>
       <w:r>
         <w:rPr>
           <w:bCs/>
@@ -9354,15 +9169,7 @@
         <w:rPr>
           <w:bCs/>
         </w:rPr>
-        <w:t xml:space="preserve"> I calculate the local mean RBT </w:t>
-      </w:r>
-      <w:proofErr w:type="spellStart"/>
-      <w:proofErr w:type="gramStart"/>
-      <w:r>
-        <w:rPr>
-          <w:bCs/>
-        </w:rPr>
-        <w:t>l</w:t>
+        <w:t xml:space="preserve"> I calculate the local mean RBT l</w:t>
       </w:r>
       <w:r>
         <w:rPr>
@@ -9385,8 +9192,6 @@
         </w:rPr>
         <w:t>d</w:t>
       </w:r>
-      <w:proofErr w:type="spellEnd"/>
-      <w:proofErr w:type="gramEnd"/>
       <w:r>
         <w:rPr>
           <w:bCs/>
@@ -9750,14 +9555,12 @@
         </w:rPr>
         <w:t xml:space="preserve"> is the local mean RBT for trip </w:t>
       </w:r>
-      <w:proofErr w:type="spellStart"/>
       <w:r>
         <w:rPr>
           <w:bCs/>
         </w:rPr>
         <w:t>i</w:t>
       </w:r>
-      <w:proofErr w:type="spellEnd"/>
       <w:r>
         <w:rPr>
           <w:bCs/>
@@ -9792,49 +9595,14 @@
         <w:rPr>
           <w:bCs/>
         </w:rPr>
-        <w:t xml:space="preserve">While the previous two regression models generate one global estimate for the partial effects of each covariate on the RBT of a trip, there are indications that mode-specific effects vary across locations.  For example, it is widely reported that National Rail services in the southeast of London are particularly unreliable (+ citations).  To investigate this, I use </w:t>
-      </w:r>
-      <w:proofErr w:type="gramStart"/>
-      <w:r>
-        <w:rPr>
-          <w:bCs/>
-        </w:rPr>
-        <w:t>locally-weighted</w:t>
-      </w:r>
-      <w:proofErr w:type="gramEnd"/>
-      <w:r>
-        <w:rPr>
-          <w:bCs/>
-        </w:rPr>
-        <w:t xml:space="preserve"> regression (+ citation), which uses only the trips originating from the closest neighbours for each MSOA and ending in the 7 destinations to fit a linear regression model to generate one estimate for each coefficient for each MSOA.  I define as neighbours the 30 MSOAs whose travel times to the 7 destinations are most </w:t>
-      </w:r>
-      <w:proofErr w:type="gramStart"/>
-      <w:r>
-        <w:rPr>
-          <w:bCs/>
-        </w:rPr>
-        <w:t>similar to</w:t>
-      </w:r>
-      <w:proofErr w:type="gramEnd"/>
-      <w:r>
-        <w:rPr>
-          <w:bCs/>
-        </w:rPr>
-        <w:t xml:space="preserve"> those of the MSOA in question (using the same Euclidean distance calculation as the derivation of the local mean interval width).  Figure XX illustrates for Stratford, which MSOAs are included in the </w:t>
-      </w:r>
-      <w:proofErr w:type="gramStart"/>
-      <w:r>
-        <w:rPr>
-          <w:bCs/>
-        </w:rPr>
-        <w:t>locally-weighted</w:t>
-      </w:r>
-      <w:proofErr w:type="gramEnd"/>
-      <w:r>
-        <w:rPr>
-          <w:bCs/>
-        </w:rPr>
-        <w:t xml:space="preserve"> regression and which are further considered for calculating the local mean of the interval width.  As the travel time vectors for each MSOA are unique, the local regression for each MSOA is very likely to use a subset of local neighbours that is unique to that MSOA, and this will thus yield a vector of coefficient estimates that is unique to each MSOA.  By mapping out the coefficient estimates for each covariate per MSOA, we can examine how the mode-specific effects vary across space.</w:t>
+        <w:t xml:space="preserve">While the previous two regression models generate one global estimate for the partial effects of each covariate on the RBT of a trip, there are indications that mode-specific effects vary across locations.  For example, it is widely reported that National Rail services in the southeast of London are particularly unreliable (+ citations).  To investigate this, I use locally-weighted regression (+ citation), which uses only the trips originating from the closest neighbours for each MSOA and ending in the 7 destinations to fit a linear regression model to generate one estimate for each coefficient for each MSOA.  I define as neighbours the 30 MSOAs whose travel times to the 7 destinations are most similar to those of the MSOA in question (using the same Euclidean distance calculation as the derivation of the local mean interval width).  Figure XX illustrates for Stratford, which MSOAs are included in the locally-weighted regression and which are further considered for calculating the local mean of the interval width.  As the travel time vectors for each MSOA are unique, the local regression for each MSOA is very likely to use a subset of local neighbours that is unique to that MSOA, and this will thus yield a vector of coefficient estimates that is unique to each MSOA.  By mapping out the coefficient </w:t>
+      </w:r>
+      <w:r>
+        <w:rPr>
+          <w:bCs/>
+        </w:rPr>
+        <w:lastRenderedPageBreak/>
+        <w:t>estimates for each covariate per MSOA, we can examine how the mode-specific effects vary across space.</w:t>
       </w:r>
     </w:p>
     <w:p>
@@ -9876,8 +9644,32 @@
         <w:jc w:val="both"/>
       </w:pPr>
       <w:r>
-        <w:lastRenderedPageBreak/>
-        <w:t>Finally, in order to synthesise the various aspects of job accessibility into a single actionable result, I use a k-means clustering analysis incorporating 9 dimensions:</w:t>
+        <w:t xml:space="preserve">Finally, </w:t>
+      </w:r>
+      <w:r>
+        <w:t xml:space="preserve">I will synthesise the various aspects of job accessibility into a single result.  Some studies attempt to do this by making the accessibility value of each area a function of multiple dimensions including physical accessibility, but this is an aggregation that </w:t>
+      </w:r>
+      <w:r>
+        <w:t>obviates</w:t>
+      </w:r>
+      <w:bookmarkStart w:id="0" w:name="_GoBack"/>
+      <w:bookmarkEnd w:id="0"/>
+      <w:r>
+        <w:t xml:space="preserve"> the detail in the individual dimensions.  For instance, if accessibility is a function of both physical accessibility to jobs and the sectoral diversity of the jobs available, then it is unclear the extent to which an area’s accessibility level is due to physical accessibility or job diversity, even though these two dimensions reflect qualitatively different phenomena that illuminate different types of problems that require different responses.</w:t>
+      </w:r>
+    </w:p>
+    <w:p>
+      <w:pPr>
+        <w:pStyle w:val="NoSpacing"/>
+        <w:spacing w:line="480" w:lineRule="auto"/>
+        <w:ind w:firstLine="567"/>
+        <w:jc w:val="both"/>
+      </w:pPr>
+      <w:r>
+        <w:t>Instead, in order to perform the multi-dimensional synthesis without entirely sacrificing the nuances in each dimension</w:t>
+      </w:r>
+      <w:r>
+        <w:t>, I use a k-means clustering analysis incorporating 9 dimensions:</w:t>
       </w:r>
     </w:p>
     <w:p>
@@ -10009,6 +9801,7 @@
           <w:rFonts w:eastAsiaTheme="minorEastAsia"/>
           <w:bCs/>
         </w:rPr>
+        <w:lastRenderedPageBreak/>
         <w:t>MSOA-level coefficients for distance travelled by bus, Underground, National Rail and walking from the locally weighted regression, to capture the effects on travel time reliability of the most commonly used travel modes.</w:t>
       </w:r>
     </w:p>
@@ -10019,15 +9812,7 @@
         <w:jc w:val="both"/>
       </w:pPr>
       <w:r>
-        <w:t xml:space="preserve">The typology of MSOAs obtained can capture how these dimensions intersect dynamically across </w:t>
-      </w:r>
-      <w:proofErr w:type="gramStart"/>
-      <w:r>
-        <w:t>London, and</w:t>
-      </w:r>
-      <w:proofErr w:type="gramEnd"/>
-      <w:r>
-        <w:t xml:space="preserve"> highlight the different job accessibility situations faced by each area.  These results can then be used to help tailor a suite of interventions</w:t>
+        <w:t>The typology of MSOAs obtained can capture how these dimensions intersect dynamically across London, and highlight the different job accessibility situations faced by each area.  These results can then be used to help tailor a suite of interventions</w:t>
       </w:r>
       <w:r>
         <w:t xml:space="preserve"> for each area</w:t>
@@ -10113,15 +9898,7 @@
           <w:rFonts w:eastAsiaTheme="minorEastAsia"/>
           <w:bCs/>
         </w:rPr>
-        <w:t xml:space="preserve">first two </w:t>
-      </w:r>
-      <w:r>
-        <w:rPr>
-          <w:rFonts w:eastAsiaTheme="minorEastAsia"/>
-          <w:bCs/>
-        </w:rPr>
-        <w:lastRenderedPageBreak/>
-        <w:t xml:space="preserve">components </w:t>
+        <w:t xml:space="preserve">first two components </w:t>
       </w:r>
       <w:r>
         <w:rPr>
@@ -10170,21 +9947,7 @@
         <w:rPr>
           <w:bCs/>
         </w:rPr>
-        <w:t xml:space="preserve">, and decreasing densities as one </w:t>
-      </w:r>
-      <w:proofErr w:type="gramStart"/>
-      <w:r>
-        <w:rPr>
-          <w:bCs/>
-        </w:rPr>
-        <w:t>moves</w:t>
-      </w:r>
-      <w:proofErr w:type="gramEnd"/>
-      <w:r>
-        <w:rPr>
-          <w:bCs/>
-        </w:rPr>
-        <w:t xml:space="preserve"> away from the centre.</w:t>
+        <w:t>, and decreasing densities as one moves away from the centre.</w:t>
       </w:r>
       <w:r>
         <w:rPr>
@@ -10207,15 +9970,7 @@
         <w:rPr>
           <w:bCs/>
         </w:rPr>
-        <w:t xml:space="preserve">The third component, area-to-area connectivity, is captured in the matrix C.  Each value of </w:t>
-      </w:r>
-      <w:proofErr w:type="spellStart"/>
-      <w:proofErr w:type="gramStart"/>
-      <w:r>
-        <w:rPr>
-          <w:bCs/>
-        </w:rPr>
-        <w:t>c</w:t>
+        <w:t>The third component, area-to-area connectivity, is captured in the matrix C.  Each value of c</w:t>
       </w:r>
       <w:r>
         <w:rPr>
@@ -10238,8 +9993,6 @@
         </w:rPr>
         <w:t>d</w:t>
       </w:r>
-      <w:proofErr w:type="spellEnd"/>
-      <w:proofErr w:type="gramEnd"/>
       <w:r>
         <w:rPr>
           <w:bCs/>
@@ -10480,24 +10233,15 @@
           <w:bCs/>
           <w:vertAlign w:val="subscript"/>
         </w:rPr>
-        <w:t>E</w:t>
-      </w:r>
-      <w:proofErr w:type="gramStart"/>
+        <w:t>E02000726,</w:t>
+      </w:r>
       <w:r>
         <w:rPr>
           <w:bCs/>
           <w:vertAlign w:val="subscript"/>
         </w:rPr>
-        <w:t>02000726,</w:t>
-      </w:r>
-      <w:r>
-        <w:rPr>
-          <w:bCs/>
-          <w:vertAlign w:val="subscript"/>
-        </w:rPr>
         <w:t>d</w:t>
       </w:r>
-      <w:proofErr w:type="gramEnd"/>
       <w:r>
         <w:rPr>
           <w:bCs/>
@@ -10624,7 +10368,6 @@
         <w:rPr>
           <w:rFonts w:eastAsiaTheme="minorEastAsia"/>
         </w:rPr>
-        <w:lastRenderedPageBreak/>
         <w:t>declining as one moves away from the centre.  Nonetheless, areas near major rail interchanges towards the outskirts may still be reachable within 45min by many potential workers.</w:t>
       </w:r>
     </w:p>
@@ -11040,15 +10783,7 @@
           <w:rFonts w:eastAsiaTheme="minorEastAsia" w:cstheme="minorHAnsi"/>
           <w:bCs/>
         </w:rPr>
-        <w:t xml:space="preserve"> (there are far too few potential workers within reach to fill the allocated jobs).  In general, we can expect unbalanced JPRs to make longer commutes more </w:t>
-      </w:r>
-      <w:r>
-        <w:rPr>
-          <w:rFonts w:eastAsiaTheme="minorEastAsia" w:cstheme="minorHAnsi"/>
-          <w:bCs/>
-        </w:rPr>
-        <w:lastRenderedPageBreak/>
-        <w:t>likely, either because workers cannot find enough jobs near them, or because there are not enough workers nearby to fill all the available jobs.</w:t>
+        <w:t xml:space="preserve"> (there are far too few potential workers within reach to fill the allocated jobs).  In general, we can expect unbalanced JPRs to make longer commutes more likely, either because workers cannot find enough jobs near them, or because there are not enough workers nearby to fill all the available jobs.</w:t>
       </w:r>
     </w:p>
     <w:p>
@@ -11067,23 +10802,7 @@
           <w:rFonts w:eastAsiaTheme="minorEastAsia" w:cstheme="minorHAnsi"/>
           <w:bCs/>
         </w:rPr>
-        <w:t xml:space="preserve">From Figure XX, we can see how the interaction between unevenly distributed jobs and potential workers on the one hand and uneven connectivity on the other results in most MSOAs in the GLA area having unbalanced JPRs.  Too few potential workers </w:t>
-      </w:r>
-      <w:proofErr w:type="gramStart"/>
-      <w:r>
-        <w:rPr>
-          <w:rFonts w:eastAsiaTheme="minorEastAsia" w:cstheme="minorHAnsi"/>
-          <w:bCs/>
-        </w:rPr>
-        <w:t>are able to</w:t>
-      </w:r>
-      <w:proofErr w:type="gramEnd"/>
-      <w:r>
-        <w:rPr>
-          <w:rFonts w:eastAsiaTheme="minorEastAsia" w:cstheme="minorHAnsi"/>
-          <w:bCs/>
-        </w:rPr>
-        <w:t xml:space="preserve"> reach the MSOAs near the centre within 45min to fill all the available jobs, while many MSOAs around the outskirts provide too few jobs within reach of each potential worker.  A notable exception is the relatively more balanced JPRs in the west, where Heathrow Airport provides a significant number of jobs, and the connectivity between Heathrow and residential areas in the west is comparatively good.</w:t>
+        <w:t>From Figure XX, we can see how the interaction between unevenly distributed jobs and potential workers on the one hand and uneven connectivity on the other results in most MSOAs in the GLA area having unbalanced JPRs.  Too few potential workers are able to reach the MSOAs near the centre within 45min to fill all the available jobs, while many MSOAs around the outskirts provide too few jobs within reach of each potential worker.  A notable exception is the relatively more balanced JPRs in the west, where Heathrow Airport provides a significant number of jobs, and the connectivity between Heathrow and residential areas in the west is comparatively good.</w:t>
       </w:r>
       <w:r>
         <w:rPr>
@@ -11369,6 +11088,7 @@
           <w:rFonts w:eastAsiaTheme="minorEastAsia" w:cstheme="minorHAnsi"/>
           <w:bCs/>
         </w:rPr>
+        <w:lastRenderedPageBreak/>
         <w:t>Because the JPRs reflect an allocation of jobs among potential workers that treats jobs as excludable, it is straightforward to construct a Lorenz curve for the distribution of jobs among potential workers</w:t>
       </w:r>
       <w:r>
@@ -11578,7 +11298,6 @@
         <w:rPr>
           <w:bCs/>
         </w:rPr>
-        <w:lastRenderedPageBreak/>
         <w:t xml:space="preserve">Next, I analyse how job accessibility varies by economic sector.  </w:t>
       </w:r>
       <w:r>
@@ -11637,85 +11356,59 @@
           <w:rFonts w:eastAsiaTheme="minorEastAsia"/>
           <w:bCs/>
         </w:rPr>
+        <w:t xml:space="preserve"> r</w:t>
+      </w:r>
+      <w:r>
+        <w:rPr>
+          <w:rFonts w:eastAsiaTheme="minorEastAsia"/>
+          <w:bCs/>
+          <w:vertAlign w:val="subscript"/>
+        </w:rPr>
+        <w:t>s,o</w:t>
+      </w:r>
+      <w:r>
+        <w:rPr>
+          <w:rFonts w:eastAsiaTheme="minorEastAsia"/>
+          <w:bCs/>
+        </w:rPr>
+        <w:t xml:space="preserve">.  The top left panel of Figure XX reproduces the map of the JPRs for all jobs from Figure XX for comparison.  Each map uses the same binning scheme as the top left panel, except that the values of </w:t>
+      </w:r>
+      <w:r>
+        <w:rPr>
+          <w:rFonts w:eastAsiaTheme="minorEastAsia"/>
+          <w:bCs/>
+        </w:rPr>
+        <w:t>R</w:t>
+      </w:r>
+      <w:r>
+        <w:rPr>
+          <w:rFonts w:eastAsiaTheme="minorEastAsia"/>
+          <w:bCs/>
+          <w:vertAlign w:val="subscript"/>
+        </w:rPr>
+        <w:t>0</w:t>
+      </w:r>
+      <w:r>
+        <w:rPr>
+          <w:rFonts w:eastAsiaTheme="minorEastAsia"/>
+          <w:bCs/>
+        </w:rPr>
         <w:t xml:space="preserve"> </w:t>
       </w:r>
-      <w:proofErr w:type="spellStart"/>
-      <w:proofErr w:type="gramStart"/>
-      <w:r>
-        <w:rPr>
-          <w:rFonts w:eastAsiaTheme="minorEastAsia"/>
-          <w:bCs/>
-        </w:rPr>
-        <w:t>r</w:t>
-      </w:r>
-      <w:r>
-        <w:rPr>
-          <w:rFonts w:eastAsiaTheme="minorEastAsia"/>
-          <w:bCs/>
-          <w:vertAlign w:val="subscript"/>
-        </w:rPr>
-        <w:t>s,o</w:t>
-      </w:r>
-      <w:proofErr w:type="spellEnd"/>
-      <w:r>
-        <w:rPr>
-          <w:rFonts w:eastAsiaTheme="minorEastAsia"/>
-          <w:bCs/>
-        </w:rPr>
-        <w:t>.</w:t>
-      </w:r>
-      <w:proofErr w:type="gramEnd"/>
-      <w:r>
-        <w:rPr>
-          <w:rFonts w:eastAsiaTheme="minorEastAsia"/>
-          <w:bCs/>
-        </w:rPr>
-        <w:t xml:space="preserve">  The top left panel of Figure XX reproduces the map of the JPRs for all jobs from Figure XX for comparison.  Each map uses the same binning scheme as the top left panel, except that the values of </w:t>
-      </w:r>
-      <w:r>
-        <w:rPr>
-          <w:rFonts w:eastAsiaTheme="minorEastAsia"/>
-          <w:bCs/>
-        </w:rPr>
-        <w:t>R</w:t>
-      </w:r>
-      <w:r>
-        <w:rPr>
-          <w:rFonts w:eastAsiaTheme="minorEastAsia"/>
-          <w:bCs/>
-          <w:vertAlign w:val="subscript"/>
-        </w:rPr>
-        <w:t>0</w:t>
-      </w:r>
-      <w:r>
-        <w:rPr>
-          <w:rFonts w:eastAsiaTheme="minorEastAsia"/>
-          <w:bCs/>
-        </w:rPr>
-        <w:t xml:space="preserve"> </w:t>
-      </w:r>
-      <w:r>
-        <w:rPr>
-          <w:rFonts w:eastAsiaTheme="minorEastAsia"/>
-          <w:bCs/>
-        </w:rPr>
-        <w:t xml:space="preserve">are now </w:t>
-      </w:r>
-      <w:proofErr w:type="gramStart"/>
-      <w:r>
-        <w:rPr>
-          <w:rFonts w:eastAsiaTheme="minorEastAsia"/>
-          <w:bCs/>
-        </w:rPr>
-        <w:t>sector-specific</w:t>
-      </w:r>
-      <w:proofErr w:type="gramEnd"/>
-      <w:r>
-        <w:rPr>
-          <w:rFonts w:eastAsiaTheme="minorEastAsia"/>
-          <w:bCs/>
-        </w:rPr>
-        <w:t xml:space="preserve">.  From the maps, we can see industrial jobs are most evenly allocated across the potential workers, while public sector and consumer services jobs are also relatively evenly allocated albeit with significant over-provision at the centre of the GLA area.  In contrast, high-end services jobs are very unevenly allocated, with potential workers living in large swaths of MSOAs in the south, east and north having almost no jobs allocated from this sector, while potential workers living in MSOAs in the centre are allocated between 200% and 360% as many high-end services jobs as the GLA average.  The allocation of jobs from the primary &amp; extractive and other sectors is also </w:t>
+      <w:r>
+        <w:rPr>
+          <w:rFonts w:eastAsiaTheme="minorEastAsia"/>
+          <w:bCs/>
+        </w:rPr>
+        <w:t xml:space="preserve">are now sector-specific.  From the maps, we can see industrial jobs are most evenly allocated across the potential workers, while public sector and consumer services jobs are also relatively evenly allocated albeit with significant over-provision at the centre of the GLA area.  In contrast, high-end services jobs are very unevenly allocated, with potential workers living in large swaths of MSOAs in the south, east and north </w:t>
+      </w:r>
+      <w:r>
+        <w:rPr>
+          <w:rFonts w:eastAsiaTheme="minorEastAsia"/>
+          <w:bCs/>
+        </w:rPr>
+        <w:lastRenderedPageBreak/>
+        <w:t xml:space="preserve">having almost no jobs allocated from this sector, while potential workers living in MSOAs in the centre are allocated between 200% and 360% as many high-end services jobs as the GLA average.  The allocation of jobs from the primary &amp; extractive and other sectors is also </w:t>
       </w:r>
       <w:r>
         <w:rPr>
@@ -11790,31 +11483,7 @@
           <w:rFonts w:eastAsiaTheme="minorEastAsia"/>
           <w:bCs/>
         </w:rPr>
-        <w:t xml:space="preserve"> contribute to the unevenness in the overall allocation of jobs.  The Lorenz curves for the industrial, consumer services and public sectors are closer to the diagonal than the curve for all jobs, but the curves for the primary &amp; extractive, high-end services and other sectors are below the curve for all jobs.  This indicates that the distributions of jobs in the latter three sectors tends to make overall job allocations more uneven in the GLA area.  </w:t>
-      </w:r>
-      <w:proofErr w:type="gramStart"/>
-      <w:r>
-        <w:rPr>
-          <w:rFonts w:eastAsiaTheme="minorEastAsia"/>
-          <w:bCs/>
-        </w:rPr>
-        <w:t>In particular, because</w:t>
-      </w:r>
-      <w:proofErr w:type="gramEnd"/>
-      <w:r>
-        <w:rPr>
-          <w:rFonts w:eastAsiaTheme="minorEastAsia"/>
-          <w:bCs/>
-        </w:rPr>
-        <w:t xml:space="preserve"> the high-end services sector is the largest in the GLA, the high </w:t>
-      </w:r>
-      <w:r>
-        <w:rPr>
-          <w:rFonts w:eastAsiaTheme="minorEastAsia"/>
-          <w:bCs/>
-        </w:rPr>
-        <w:lastRenderedPageBreak/>
-        <w:t>concentration of jobs in this sector in the centre of the GLA area tends to drive the unevenness in accessibility to jobs in the GLA area.</w:t>
+        <w:t xml:space="preserve"> contribute to the unevenness in the overall allocation of jobs.  The Lorenz curves for the industrial, consumer services and public sectors are closer to the diagonal than the curve for all jobs, but the curves for the primary &amp; extractive, high-end services and other sectors are below the curve for all jobs.  This indicates that the distributions of jobs in the latter three sectors tends to make overall job allocations more uneven in the GLA area.  In particular, because the high-end services sector is the largest in the GLA, the high concentration of jobs in this sector in the centre of the GLA area tends to drive the unevenness in accessibility to jobs in the GLA area.</w:t>
       </w:r>
     </w:p>
     <w:p>
@@ -11833,23 +11502,7 @@
           <w:rFonts w:eastAsiaTheme="minorEastAsia"/>
           <w:bCs/>
         </w:rPr>
-        <w:t xml:space="preserve">Finally, we can decompose each MSOA’s JPR </w:t>
-      </w:r>
-      <w:proofErr w:type="spellStart"/>
-      <w:r>
-        <w:rPr>
-          <w:rFonts w:eastAsiaTheme="minorEastAsia"/>
-          <w:bCs/>
-        </w:rPr>
-        <w:t>sectorally</w:t>
-      </w:r>
-      <w:proofErr w:type="spellEnd"/>
-      <w:r>
-        <w:rPr>
-          <w:rFonts w:eastAsiaTheme="minorEastAsia"/>
-          <w:bCs/>
-        </w:rPr>
-        <w:t xml:space="preserve"> and analyse the extent to which each MSOA is dependent on each sector for its job allocation.  </w:t>
+        <w:t xml:space="preserve">Finally, we can decompose each MSOA’s JPR sectorally and analyse the extent to which each MSOA is dependent on each sector for its job allocation.  </w:t>
       </w:r>
       <w:r>
         <w:rPr>
@@ -11948,23 +11601,7 @@
           <w:rFonts w:eastAsiaTheme="minorEastAsia"/>
           <w:bCs/>
         </w:rPr>
-        <w:t xml:space="preserve">, with the MSOAs binned into quintiles for visualisation in each map.  Firstly, </w:t>
-      </w:r>
-      <w:proofErr w:type="gramStart"/>
-      <w:r>
-        <w:rPr>
-          <w:rFonts w:eastAsiaTheme="minorEastAsia"/>
-          <w:bCs/>
-        </w:rPr>
-        <w:t>it is clear that jobs</w:t>
-      </w:r>
-      <w:proofErr w:type="gramEnd"/>
-      <w:r>
-        <w:rPr>
-          <w:rFonts w:eastAsiaTheme="minorEastAsia"/>
-          <w:bCs/>
-        </w:rPr>
-        <w:t xml:space="preserve"> in the primary &amp; extractive and others sectors never make up </w:t>
+        <w:t xml:space="preserve">, with the MSOAs binned into quintiles for visualisation in each map.  Firstly, it is clear that jobs in the primary &amp; extractive and others sectors never make up </w:t>
       </w:r>
       <w:r>
         <w:rPr>
@@ -12048,21 +11685,7 @@
         <w:rPr>
           <w:bCs/>
         </w:rPr>
-        <w:t xml:space="preserve">and Cheng &amp; </w:t>
-      </w:r>
-      <w:proofErr w:type="spellStart"/>
-      <w:r>
-        <w:rPr>
-          <w:bCs/>
-        </w:rPr>
-        <w:t>Bertolini</w:t>
-      </w:r>
-      <w:proofErr w:type="spellEnd"/>
-      <w:r>
-        <w:rPr>
-          <w:bCs/>
-        </w:rPr>
-        <w:t xml:space="preserve"> (+ citation) </w:t>
+        <w:t xml:space="preserve">and Cheng &amp; Bertolini (+ citation) </w:t>
       </w:r>
       <w:r>
         <w:rPr>
@@ -12080,7 +11703,14 @@
         <w:rPr>
           <w:bCs/>
         </w:rPr>
-        <w:t>that sectoral job distributions tend to resemble the overall job distribution</w:t>
+        <w:t xml:space="preserve">that sectoral </w:t>
+      </w:r>
+      <w:r>
+        <w:rPr>
+          <w:bCs/>
+        </w:rPr>
+        <w:lastRenderedPageBreak/>
+        <w:t>job distributions tend to resemble the overall job distribution</w:t>
       </w:r>
       <w:r>
         <w:rPr>
@@ -12219,15 +11849,7 @@
           <w:rFonts w:eastAsiaTheme="minorEastAsia"/>
           <w:bCs/>
         </w:rPr>
-        <w:t>indicators of social disadvantage, namely the modelled mean household income in 2015 (post-</w:t>
-      </w:r>
-      <w:r>
-        <w:rPr>
-          <w:rFonts w:eastAsiaTheme="minorEastAsia"/>
-          <w:bCs/>
-        </w:rPr>
-        <w:lastRenderedPageBreak/>
-        <w:t xml:space="preserve">housing costs and equivalised for household size) (+ citation), the estimated proportion of households in poverty in 2014 (+ citation), and the unemployment rate among working-age residents in 2017 (+ citation).  For all 4 maps, </w:t>
+        <w:t xml:space="preserve">indicators of social disadvantage, namely the modelled mean household income in 2015 (post-housing costs and equivalised for household size) (+ citation), the estimated proportion of households in poverty in 2014 (+ citation), and the unemployment rate among working-age residents in 2017 (+ citation).  For all 4 maps, </w:t>
       </w:r>
       <w:r>
         <w:rPr>
@@ -12485,6 +12107,7 @@
         <w:rPr>
           <w:bCs/>
         </w:rPr>
+        <w:lastRenderedPageBreak/>
         <w:t xml:space="preserve">For each </w:t>
       </w:r>
       <w:r>
@@ -12598,28 +12221,7 @@
         <w:rPr>
           <w:bCs/>
         </w:rPr>
-        <w:t xml:space="preserve">As expected, my RBT estimates are lower than those previously found.  For example, </w:t>
-      </w:r>
-      <w:proofErr w:type="spellStart"/>
-      <w:r>
-        <w:rPr>
-          <w:bCs/>
-        </w:rPr>
-        <w:t>Uniman</w:t>
-      </w:r>
-      <w:proofErr w:type="spellEnd"/>
-      <w:r>
-        <w:rPr>
-          <w:bCs/>
-        </w:rPr>
-        <w:t xml:space="preserve"> (+ citation) reports that a trip from Waterloo to Canary Wharf in 2007 had an RBT of 9min.  While I did not collect travel time variability data for trips ending at Canary Wharf, the RBTs I measured for trips from Waterloo to Lewisham or Ilford (the two destinations further from Waterloo than Canary Wharf) are 4min and 1min respectively.  Also, Ehrlich (+ citation) found that RBTs for direct bus trips between stops (i.e. that involve only in-vehicle time with no interchanges) varied between 5min and 42min, </w:t>
-      </w:r>
-      <w:r>
-        <w:rPr>
-          <w:bCs/>
-        </w:rPr>
-        <w:lastRenderedPageBreak/>
-        <w:t>whereas the RBTs I calculate for all trips (including trips that involve interchanges) range from 0min to 41min.  This is understandable, as the data I use to measure travel times does not account for all sources of travel time variability.</w:t>
+        <w:t>As expected, my RBT estimates are lower than those previously found.  For example, Uniman (+ citation) reports that a trip from Waterloo to Canary Wharf in 2007 had an RBT of 9min.  While I did not collect travel time variability data for trips ending at Canary Wharf, the RBTs I measured for trips from Waterloo to Lewisham or Ilford (the two destinations further from Waterloo than Canary Wharf) are 4min and 1min respectively.  Also, Ehrlich (+ citation) found that RBTs for direct bus trips between stops (i.e. that involve only in-vehicle time with no interchanges) varied between 5min and 42min, whereas the RBTs I calculate for all trips (including trips that involve interchanges) range from 0min to 41min.  This is understandable, as the data I use to measure travel times does not account for all sources of travel time variability.</w:t>
       </w:r>
     </w:p>
     <w:p>
@@ -12642,21 +12244,7 @@
         <w:rPr>
           <w:bCs/>
         </w:rPr>
-        <w:t xml:space="preserve">we can see that RBTs vary widely across space, from very low values for very short trips to more than 40min for trips from XXX to Streatham.  This confirms the findings from </w:t>
-      </w:r>
-      <w:proofErr w:type="spellStart"/>
-      <w:r>
-        <w:rPr>
-          <w:bCs/>
-        </w:rPr>
-        <w:t>Uniman</w:t>
-      </w:r>
-      <w:proofErr w:type="spellEnd"/>
-      <w:r>
-        <w:rPr>
-          <w:bCs/>
-        </w:rPr>
-        <w:t xml:space="preserve"> (+ citation) and Ehrlich (+ citation) that travel times in the public transport network can be quite variable, even if the system operates entirely as planned.  </w:t>
+        <w:t xml:space="preserve">we can see that RBTs vary widely across space, from very low values for very short trips to more than 40min for trips from XXX to Streatham.  This confirms the findings from Uniman (+ citation) and Ehrlich (+ citation) that travel times in the public transport network can be quite variable, even if the system operates entirely as planned.  </w:t>
       </w:r>
       <w:r>
         <w:rPr>
@@ -12782,6 +12370,7 @@
         <w:rPr>
           <w:bCs/>
         </w:rPr>
+        <w:lastRenderedPageBreak/>
         <w:t xml:space="preserve">transfers </w:t>
       </w:r>
       <w:r>
@@ -12826,47 +12415,11 @@
         </w:rPr>
         <w:t xml:space="preserve">These results are in line with findings by </w:t>
       </w:r>
-      <w:proofErr w:type="spellStart"/>
-      <w:r>
-        <w:rPr>
-          <w:bCs/>
-        </w:rPr>
-        <w:t>Uniman</w:t>
-      </w:r>
-      <w:proofErr w:type="spellEnd"/>
-      <w:r>
-        <w:rPr>
-          <w:bCs/>
-        </w:rPr>
-        <w:t xml:space="preserve"> (+ citation), Ehrlich (+ citation) and Duran-</w:t>
-      </w:r>
-      <w:proofErr w:type="spellStart"/>
-      <w:r>
-        <w:rPr>
-          <w:bCs/>
-        </w:rPr>
-        <w:t>Hormazabal</w:t>
-      </w:r>
-      <w:proofErr w:type="spellEnd"/>
-      <w:r>
-        <w:rPr>
-          <w:bCs/>
-        </w:rPr>
-        <w:t xml:space="preserve"> &amp; </w:t>
-      </w:r>
-      <w:proofErr w:type="spellStart"/>
-      <w:r>
-        <w:rPr>
-          <w:bCs/>
-        </w:rPr>
-        <w:t>Tirachini</w:t>
-      </w:r>
-      <w:proofErr w:type="spellEnd"/>
-      <w:r>
-        <w:rPr>
-          <w:bCs/>
-        </w:rPr>
-        <w:t xml:space="preserve"> (+ citation)</w:t>
+      <w:r>
+        <w:rPr>
+          <w:bCs/>
+        </w:rPr>
+        <w:t>Uniman (+ citation), Ehrlich (+ citation) and Duran-Hormazabal &amp; Tirachini (+ citation)</w:t>
       </w:r>
       <w:r>
         <w:rPr>
@@ -12925,21 +12478,7 @@
         <w:rPr>
           <w:bCs/>
         </w:rPr>
-        <w:t xml:space="preserve">a </w:t>
-      </w:r>
-      <w:proofErr w:type="gramStart"/>
-      <w:r>
-        <w:rPr>
-          <w:bCs/>
-        </w:rPr>
-        <w:t>particular section</w:t>
-      </w:r>
-      <w:proofErr w:type="gramEnd"/>
-      <w:r>
-        <w:rPr>
-          <w:bCs/>
-        </w:rPr>
-        <w:t xml:space="preserve"> of the rail network </w:t>
+        <w:t xml:space="preserve">a particular section of the rail network </w:t>
       </w:r>
       <w:r>
         <w:rPr>
@@ -12993,23 +12532,8 @@
         <w:rPr>
           <w:bCs/>
         </w:rPr>
-        <w:t xml:space="preserve">) and reliance on National Rail services to reach these two </w:t>
-      </w:r>
-      <w:r>
-        <w:rPr>
-          <w:bCs/>
-        </w:rPr>
-        <w:lastRenderedPageBreak/>
-        <w:t xml:space="preserve">destinations (these services tend to run less frequently than TfL’s rail-based services, thus increasing the likelihood of schedule </w:t>
-      </w:r>
-      <w:proofErr w:type="spellStart"/>
-      <w:r>
-        <w:rPr>
-          <w:bCs/>
-        </w:rPr>
-        <w:t>desynchronisation</w:t>
-      </w:r>
-      <w:proofErr w:type="spellEnd"/>
+        <w:t>) and reliance on National Rail services to reach these two destinations (these services tend to run less frequently than TfL’s rail-based services, thus increasing the likelihood of schedule desynchronisation</w:t>
+      </w:r>
       <w:r>
         <w:rPr>
           <w:bCs/>
@@ -13026,21 +12550,7 @@
         <w:rPr>
           <w:bCs/>
         </w:rPr>
-        <w:t xml:space="preserve">.  Finally, for all destinations, we can see that trips originating from the </w:t>
-      </w:r>
-      <w:proofErr w:type="spellStart"/>
-      <w:r>
-        <w:rPr>
-          <w:bCs/>
-        </w:rPr>
-        <w:t>southeastern</w:t>
-      </w:r>
-      <w:proofErr w:type="spellEnd"/>
-      <w:r>
-        <w:rPr>
-          <w:bCs/>
-        </w:rPr>
-        <w:t xml:space="preserve"> quadrant of the GLA area tend to </w:t>
+        <w:t xml:space="preserve">.  Finally, for all destinations, we can see that trips originating from the southeastern quadrant of the GLA area tend to </w:t>
       </w:r>
       <w:r>
         <w:rPr>
@@ -13088,21 +12598,7 @@
         <w:rPr>
           <w:bCs/>
         </w:rPr>
-        <w:t xml:space="preserve">reliable rail services run by </w:t>
-      </w:r>
-      <w:proofErr w:type="spellStart"/>
-      <w:r>
-        <w:rPr>
-          <w:bCs/>
-        </w:rPr>
-        <w:t>Southeastern</w:t>
-      </w:r>
-      <w:proofErr w:type="spellEnd"/>
-      <w:r>
-        <w:rPr>
-          <w:bCs/>
-        </w:rPr>
-        <w:t xml:space="preserve"> and Southern Railways (+ citation).</w:t>
+        <w:t>reliable rail services run by Southeastern and Southern Railways (+ citation).</w:t>
       </w:r>
     </w:p>
     <w:p>
@@ -13216,21 +12712,7 @@
         <w:rPr>
           <w:bCs/>
         </w:rPr>
-        <w:t xml:space="preserve"> </w:t>
-      </w:r>
-      <w:proofErr w:type="gramStart"/>
-      <w:r>
-        <w:rPr>
-          <w:bCs/>
-        </w:rPr>
-        <w:t>factors</w:t>
-      </w:r>
-      <w:proofErr w:type="gramEnd"/>
-      <w:r>
-        <w:rPr>
-          <w:bCs/>
-        </w:rPr>
-        <w:t xml:space="preserve"> shap</w:t>
+        <w:t xml:space="preserve"> factors shap</w:t>
       </w:r>
       <w:r>
         <w:rPr>
@@ -13296,7 +12778,14 @@
         <w:rPr>
           <w:bCs/>
         </w:rPr>
-        <w:t xml:space="preserve">They indicate that every additional transfer during the trip adds about 0.5min to the RBT.  In addition, every additional kilometre travelled by bus or National Rail increases the RBT by 0.4min and 0.06min respectively, indicating that travel by these modes tends to reduce travel time reliability.  Although the Journey Planner data do not reflect the effects of congestion and diversions on travel times by bus, bus travel tends to involve more </w:t>
+        <w:t xml:space="preserve">They indicate that every additional transfer during the trip adds about 0.5min to the RBT.  In addition, every additional kilometre travelled by bus or National Rail increases the RBT by 0.4min and 0.06min </w:t>
+      </w:r>
+      <w:r>
+        <w:rPr>
+          <w:bCs/>
+        </w:rPr>
+        <w:lastRenderedPageBreak/>
+        <w:t xml:space="preserve">respectively, indicating that travel by these modes tends to reduce travel time reliability.  Although the Journey Planner data do not reflect the effects of congestion and diversions on travel times by bus, bus travel tends to involve more </w:t>
       </w:r>
       <w:r>
         <w:rPr>
@@ -13320,21 +12809,7 @@
         <w:rPr>
           <w:bCs/>
         </w:rPr>
-        <w:t xml:space="preserve">rail-based services, which increases the risk of schedule </w:t>
-      </w:r>
-      <w:proofErr w:type="spellStart"/>
-      <w:r>
-        <w:rPr>
-          <w:bCs/>
-        </w:rPr>
-        <w:t>desynchronisation</w:t>
-      </w:r>
-      <w:proofErr w:type="spellEnd"/>
-      <w:r>
-        <w:rPr>
-          <w:bCs/>
-        </w:rPr>
-        <w:t xml:space="preserve"> during </w:t>
+        <w:t xml:space="preserve">rail-based services, which increases the risk of schedule desynchronisation during </w:t>
       </w:r>
       <w:r>
         <w:rPr>
@@ -13507,14 +12982,7 @@
         <w:rPr>
           <w:bCs/>
         </w:rPr>
-        <w:t xml:space="preserve">min.  The inclusion of the local mean also reduces the </w:t>
-      </w:r>
-      <w:r>
-        <w:rPr>
-          <w:bCs/>
-        </w:rPr>
-        <w:lastRenderedPageBreak/>
-        <w:t xml:space="preserve">confounding of the estimated coefficients for the other covariates due to network effects, reducing the magnitude of the estimates by about </w:t>
+        <w:t xml:space="preserve">min.  The inclusion of the local mean also reduces the confounding of the estimated coefficients for the other covariates due to network effects, reducing the magnitude of the estimates by about </w:t>
       </w:r>
       <w:r>
         <w:rPr>
@@ -13665,21 +13133,7 @@
         <w:rPr>
           <w:bCs/>
         </w:rPr>
-        <w:t xml:space="preserve">, </w:t>
-      </w:r>
-      <w:proofErr w:type="gramStart"/>
-      <w:r>
-        <w:rPr>
-          <w:bCs/>
-        </w:rPr>
-        <w:t>similar to</w:t>
-      </w:r>
-      <w:proofErr w:type="gramEnd"/>
-      <w:r>
-        <w:rPr>
-          <w:bCs/>
-        </w:rPr>
-        <w:t xml:space="preserve"> the adjusted R</w:t>
+        <w:t>, similar to the adjusted R</w:t>
       </w:r>
       <w:r>
         <w:rPr>
@@ -13838,7 +13292,14 @@
         <w:rPr>
           <w:bCs/>
         </w:rPr>
-        <w:t>.  Next, Figure XX maps out the p-values for each coefficient estimate for each MSOA.  Dark blue areas are where the coefficient estimates obtained were not statistically significantly different from 0.  Grey areas are where p-values are missing; this indicates that there was no estimate for the coefficient for that MSOA, because there was no variation in that covariate among the MSOAs considered in the local regression</w:t>
+        <w:t xml:space="preserve">.  Next, Figure XX maps out the p-values for each </w:t>
+      </w:r>
+      <w:r>
+        <w:rPr>
+          <w:bCs/>
+        </w:rPr>
+        <w:lastRenderedPageBreak/>
+        <w:t>coefficient estimate for each MSOA.  Dark blue areas are where the coefficient estimates obtained were not statistically significantly different from 0.  Grey areas are where p-values are missing; this indicates that there was no estimate for the coefficient for that MSOA, because there was no variation in that covariate among the MSOAs considered in the local regression</w:t>
       </w:r>
       <w:r>
         <w:rPr>
@@ -13939,21 +13400,7 @@
         <w:rPr>
           <w:bCs/>
         </w:rPr>
-        <w:t xml:space="preserve">Column 3 in Table XX displays a summary of the distributions of the coefficient estimates for each covariate obtained from the locally weighted regression.  The distributions of local estimates contain the global estimates from Column </w:t>
-      </w:r>
-      <w:proofErr w:type="gramStart"/>
-      <w:r>
-        <w:rPr>
-          <w:bCs/>
-        </w:rPr>
-        <w:t>2, but</w:t>
-      </w:r>
-      <w:proofErr w:type="gramEnd"/>
-      <w:r>
-        <w:rPr>
-          <w:bCs/>
-        </w:rPr>
-        <w:t xml:space="preserve"> capture the variation in </w:t>
+        <w:t xml:space="preserve">Column 3 in Table XX displays a summary of the distributions of the coefficient estimates for each covariate obtained from the locally weighted regression.  The distributions of local estimates contain the global estimates from Column 2, but capture the variation in </w:t>
       </w:r>
       <w:r>
         <w:rPr>
@@ -14019,14 +13466,7 @@
         <w:rPr>
           <w:bCs/>
         </w:rPr>
-        <w:t xml:space="preserve">in </w:t>
-      </w:r>
-      <w:r>
-        <w:rPr>
-          <w:bCs/>
-        </w:rPr>
-        <w:lastRenderedPageBreak/>
-        <w:t>that MSOA.  Grey MSOAs indicate where the coefficient estimates were not statistically significantly different from 0 or were not available.</w:t>
+        <w:t>in that MSOA.  Grey MSOAs indicate where the coefficient estimates were not statistically significantly different from 0 or were not available.</w:t>
       </w:r>
     </w:p>
     <w:p>
@@ -14133,21 +13573,7 @@
         <w:rPr>
           <w:bCs/>
         </w:rPr>
-        <w:t xml:space="preserve"> Southern and </w:t>
-      </w:r>
-      <w:proofErr w:type="spellStart"/>
-      <w:r>
-        <w:rPr>
-          <w:bCs/>
-        </w:rPr>
-        <w:t>Southeastern</w:t>
-      </w:r>
-      <w:proofErr w:type="spellEnd"/>
-      <w:r>
-        <w:rPr>
-          <w:bCs/>
-        </w:rPr>
-        <w:t xml:space="preserve"> </w:t>
+        <w:t xml:space="preserve"> Southern and Southeastern </w:t>
       </w:r>
       <w:r>
         <w:rPr>
@@ -14231,21 +13657,7 @@
         <w:rPr>
           <w:bCs/>
         </w:rPr>
-        <w:t xml:space="preserve">travel time reliability in a </w:t>
-      </w:r>
-      <w:proofErr w:type="spellStart"/>
-      <w:r>
-        <w:rPr>
-          <w:bCs/>
-        </w:rPr>
-        <w:t>northwestern</w:t>
-      </w:r>
-      <w:proofErr w:type="spellEnd"/>
-      <w:r>
-        <w:rPr>
-          <w:bCs/>
-        </w:rPr>
-        <w:t xml:space="preserve"> corridor from Paddington to Ruislip, and around Stratford.  This could reflect how </w:t>
+        <w:t xml:space="preserve">travel time reliability in a northwestern corridor from Paddington to Ruislip, and around Stratford.  This could reflect how </w:t>
       </w:r>
       <w:r>
         <w:rPr>
@@ -14281,7 +13693,14 @@
         <w:rPr>
           <w:bCs/>
         </w:rPr>
-        <w:t xml:space="preserve">more to complete their journeys to one of the 7 destinations.  On the other hand, the local effects of travel by Underground, tram, Overground and Docklands Light Railway on travel time reliability tend to be positive or not statistically significant.  Travel by the new TfL Rail service tends to </w:t>
+        <w:t xml:space="preserve">more to complete their journeys to one of the 7 destinations.  On the other hand, the local effects of travel by Underground, </w:t>
+      </w:r>
+      <w:r>
+        <w:rPr>
+          <w:bCs/>
+        </w:rPr>
+        <w:lastRenderedPageBreak/>
+        <w:t xml:space="preserve">tram, Overground and Docklands Light Railway on travel time reliability tend to be positive or not statistically significant.  Travel by the new TfL Rail service tends to </w:t>
       </w:r>
       <w:r>
         <w:rPr>
@@ -14428,15 +13847,7 @@
           <w:rFonts w:eastAsiaTheme="minorEastAsia"/>
           <w:bCs/>
         </w:rPr>
-        <w:t xml:space="preserve">tend to contain MSOAs </w:t>
-      </w:r>
-      <w:r>
-        <w:rPr>
-          <w:rFonts w:eastAsiaTheme="minorEastAsia"/>
-          <w:bCs/>
-        </w:rPr>
-        <w:lastRenderedPageBreak/>
-        <w:t xml:space="preserve">with </w:t>
+        <w:t xml:space="preserve">tend to contain MSOAs with </w:t>
       </w:r>
       <w:r>
         <w:rPr>
@@ -14504,23 +13915,7 @@
           <w:rFonts w:eastAsiaTheme="minorEastAsia"/>
           <w:bCs/>
         </w:rPr>
-        <w:t xml:space="preserve"> contains the most centrally located MSOAs in the City, Westminster and Southbank.  As these areas are the most </w:t>
-      </w:r>
-      <w:proofErr w:type="gramStart"/>
-      <w:r>
-        <w:rPr>
-          <w:rFonts w:eastAsiaTheme="minorEastAsia"/>
-          <w:bCs/>
-        </w:rPr>
-        <w:t>job-rich</w:t>
-      </w:r>
-      <w:proofErr w:type="gramEnd"/>
-      <w:r>
-        <w:rPr>
-          <w:rFonts w:eastAsiaTheme="minorEastAsia"/>
-          <w:bCs/>
-        </w:rPr>
-        <w:t>, MSOAs in Cluster 3 are distinguished by having the highest JPRs, indicati</w:t>
+        <w:t xml:space="preserve"> contains the most centrally located MSOAs in the City, Westminster and Southbank.  As these areas are the most job-rich, MSOAs in Cluster 3 are distinguished by having the highest JPRs, indicati</w:t>
       </w:r>
       <w:r>
         <w:rPr>
@@ -14679,6 +14074,7 @@
           <w:rFonts w:eastAsiaTheme="minorEastAsia"/>
           <w:bCs/>
         </w:rPr>
+        <w:lastRenderedPageBreak/>
         <w:t xml:space="preserve">Of the three least socially deprived clusters, Cluster 0 (with 15% of the working-age population mostly located in the southwest in areas like </w:t>
       </w:r>
       <w:r>
@@ -14693,23 +14089,7 @@
           <w:rFonts w:eastAsiaTheme="minorEastAsia"/>
           <w:bCs/>
         </w:rPr>
-        <w:t xml:space="preserve">) tends to have the most balanced JPRs, indicating </w:t>
-      </w:r>
-      <w:proofErr w:type="gramStart"/>
-      <w:r>
-        <w:rPr>
-          <w:rFonts w:eastAsiaTheme="minorEastAsia"/>
-          <w:bCs/>
-        </w:rPr>
-        <w:t>sufficient</w:t>
-      </w:r>
-      <w:proofErr w:type="gramEnd"/>
-      <w:r>
-        <w:rPr>
-          <w:rFonts w:eastAsiaTheme="minorEastAsia"/>
-          <w:bCs/>
-        </w:rPr>
-        <w:t xml:space="preserve"> jobs allocated per </w:t>
+        <w:t xml:space="preserve">) tends to have the most balanced JPRs, indicating sufficient jobs allocated per </w:t>
       </w:r>
       <w:r>
         <w:rPr>
@@ -14840,7 +14220,6 @@
           <w:rFonts w:eastAsiaTheme="minorEastAsia"/>
           <w:bCs/>
         </w:rPr>
-        <w:lastRenderedPageBreak/>
         <w:t>In London, the situations facing socially deprived residents are also quite diverse</w:t>
       </w:r>
       <w:r>
@@ -14986,7 +14365,15 @@
           <w:rFonts w:eastAsiaTheme="minorEastAsia"/>
           <w:bCs/>
         </w:rPr>
-        <w:t xml:space="preserve"> (containing 18% of the working-age population) are located further towards the outskirts, especially in the Lea Valley in the north, areas from Ealing to Hayes &amp; Harlington along the TfL Rail line in the west, areas along the Overground line from Brockley to Croydon in the south, and </w:t>
+        <w:t xml:space="preserve"> (containing 18% of the working-age population) are located further towards the outskirts, especially in the Lea Valley in the north, areas from Ealing to Hayes &amp; Harlington along the TfL Rail line in the west, areas along the Overground line from Brockley to Croydon in the south, </w:t>
+      </w:r>
+      <w:r>
+        <w:rPr>
+          <w:rFonts w:eastAsiaTheme="minorEastAsia"/>
+          <w:bCs/>
+        </w:rPr>
+        <w:lastRenderedPageBreak/>
+        <w:t xml:space="preserve">and </w:t>
       </w:r>
       <w:r>
         <w:rPr>
@@ -15148,42 +14535,7 @@
         <w:rPr>
           <w:bCs/>
         </w:rPr>
-        <w:t xml:space="preserve">a combination of insufficient accessibility to jobs, dependence on the high-end sector for jobs and/or travel time unreliability.  But there are also areas where socially disadvantaged workers benefit from high job accessibility and </w:t>
-      </w:r>
-      <w:r>
-        <w:rPr>
-          <w:bCs/>
-        </w:rPr>
-        <w:lastRenderedPageBreak/>
-        <w:t>travel time reliability.  This is similar to El-</w:t>
-      </w:r>
-      <w:proofErr w:type="spellStart"/>
-      <w:r>
-        <w:rPr>
-          <w:bCs/>
-        </w:rPr>
-        <w:t>Geneidy</w:t>
-      </w:r>
-      <w:proofErr w:type="spellEnd"/>
-      <w:r>
-        <w:rPr>
-          <w:bCs/>
-        </w:rPr>
-        <w:t xml:space="preserve"> et </w:t>
-      </w:r>
-      <w:proofErr w:type="spellStart"/>
-      <w:r>
-        <w:rPr>
-          <w:bCs/>
-        </w:rPr>
-        <w:t>al’s</w:t>
-      </w:r>
-      <w:proofErr w:type="spellEnd"/>
-      <w:r>
-        <w:rPr>
-          <w:bCs/>
-        </w:rPr>
-        <w:t xml:space="preserve"> </w:t>
+        <w:t xml:space="preserve">a combination of insufficient accessibility to jobs, dependence on the high-end sector for jobs and/or travel time unreliability.  But there are also areas where socially disadvantaged workers benefit from high job accessibility and travel time reliability.  This is similar to El-Geneidy et al’s </w:t>
       </w:r>
       <w:sdt>
         <w:sdtPr>
@@ -15230,35 +14582,7 @@
         <w:rPr>
           <w:bCs/>
         </w:rPr>
-        <w:t xml:space="preserve"> and </w:t>
-      </w:r>
-      <w:proofErr w:type="spellStart"/>
-      <w:r>
-        <w:rPr>
-          <w:bCs/>
-        </w:rPr>
-        <w:t>Deboosere</w:t>
-      </w:r>
-      <w:proofErr w:type="spellEnd"/>
-      <w:r>
-        <w:rPr>
-          <w:bCs/>
-        </w:rPr>
-        <w:t xml:space="preserve"> &amp; El-</w:t>
-      </w:r>
-      <w:proofErr w:type="spellStart"/>
-      <w:r>
-        <w:rPr>
-          <w:bCs/>
-        </w:rPr>
-        <w:t>Geneidy’s</w:t>
-      </w:r>
-      <w:proofErr w:type="spellEnd"/>
-      <w:r>
-        <w:rPr>
-          <w:bCs/>
-        </w:rPr>
-        <w:t xml:space="preserve"> </w:t>
+        <w:t xml:space="preserve"> and Deboosere &amp; El-Geneidy’s </w:t>
       </w:r>
       <w:sdt>
         <w:sdtPr>
@@ -15420,23 +14744,7 @@
           <w:rFonts w:eastAsiaTheme="minorEastAsia"/>
           <w:bCs/>
         </w:rPr>
-        <w:t>on job-worker s</w:t>
-      </w:r>
-      <w:proofErr w:type="spellStart"/>
-      <w:r>
-        <w:rPr>
-          <w:rFonts w:eastAsiaTheme="minorEastAsia"/>
-          <w:bCs/>
-        </w:rPr>
-        <w:t>patio</w:t>
-      </w:r>
-      <w:proofErr w:type="spellEnd"/>
-      <w:r>
-        <w:rPr>
-          <w:rFonts w:eastAsiaTheme="minorEastAsia"/>
-          <w:bCs/>
-        </w:rPr>
-        <w:t xml:space="preserve">-temporal matching to also consider sectoral dependency for job allocations, travel time reliability and worker sociodemographic characteristics.  This analysis reveals that besides simply having to many or too few jobs allocated to each </w:t>
+        <w:t xml:space="preserve">on job-worker spatio-temporal matching to also consider sectoral dependency for job allocations, travel time reliability and worker sociodemographic characteristics.  This analysis reveals that besides simply having to many or too few jobs allocated to each </w:t>
       </w:r>
       <w:r>
         <w:rPr>
@@ -15457,6 +14765,7 @@
           <w:rFonts w:eastAsiaTheme="minorEastAsia"/>
           <w:bCs/>
         </w:rPr>
+        <w:lastRenderedPageBreak/>
         <w:t>reliability, especially by bus or National Rail</w:t>
       </w:r>
       <w:r>
@@ -15464,23 +14773,7 @@
           <w:rFonts w:eastAsiaTheme="minorEastAsia"/>
           <w:bCs/>
         </w:rPr>
-        <w:t xml:space="preserve">.  The </w:t>
-      </w:r>
-      <w:proofErr w:type="gramStart"/>
-      <w:r>
-        <w:rPr>
-          <w:rFonts w:eastAsiaTheme="minorEastAsia"/>
-          <w:bCs/>
-        </w:rPr>
-        <w:t>particular combination</w:t>
-      </w:r>
-      <w:proofErr w:type="gramEnd"/>
-      <w:r>
-        <w:rPr>
-          <w:rFonts w:eastAsiaTheme="minorEastAsia"/>
-          <w:bCs/>
-        </w:rPr>
-        <w:t xml:space="preserve"> of challenges in each area suggests that intervention strategies should be tailored to each area’s characteristics.</w:t>
+        <w:t>.  The particular combination of challenges in each area suggests that intervention strategies should be tailored to each area’s characteristics.</w:t>
       </w:r>
     </w:p>
     <w:p>
@@ -15573,22 +14866,7 @@
         <w:rPr>
           <w:bCs/>
         </w:rPr>
-        <w:t>Firstly, the RBT measurements in this study probably underestimate the true level of travel time unreliability, because it is based on Journey Planner travel time estimate</w:t>
-      </w:r>
-      <w:bookmarkStart w:id="0" w:name="_GoBack"/>
-      <w:bookmarkEnd w:id="0"/>
-      <w:r>
-        <w:rPr>
-          <w:bCs/>
-        </w:rPr>
-        <w:t xml:space="preserve">s that do not account for real-time vehicle locations and congestion effects on travel time.  To a certain extent, this can be addressed using data from other TfL API endpoints, especially for live arrival times at stops.  For example, once </w:t>
-      </w:r>
-      <w:r>
-        <w:rPr>
-          <w:bCs/>
-        </w:rPr>
-        <w:lastRenderedPageBreak/>
-        <w:t xml:space="preserve">the route for a trip is obtained from the Journey Planner, the stations where a traveller needs to board and alight can be identified, and separate scripts can then repeatedly request the live arrivals for each station to track the vehicles that the traveller would </w:t>
+        <w:t xml:space="preserve">Firstly, the RBT measurements in this study probably underestimate the true level of travel time unreliability, because it is based on Journey Planner travel time estimates that do not account for real-time vehicle locations and congestion effects on travel time.  To a certain extent, this can be addressed using data from other TfL API endpoints, especially for live arrival times at stops.  For example, once the route for a trip is obtained from the Journey Planner, the stations where a traveller needs to board and alight can be identified, and separate scripts can then repeatedly request the live arrivals for each station to track the vehicles that the traveller would </w:t>
       </w:r>
       <w:r>
         <w:rPr>
@@ -15612,7 +14890,19 @@
         <w:rPr>
           <w:bCs/>
         </w:rPr>
-        <w:t>aiting and in-vehicle times for each leg of the trip can then be calculated and updated</w:t>
+        <w:t xml:space="preserve">aiting and in-vehicle times for each leg of the trip can then be </w:t>
+      </w:r>
+      <w:r>
+        <w:rPr>
+          <w:bCs/>
+        </w:rPr>
+        <w:t>obtained</w:t>
+      </w:r>
+      <w:r>
+        <w:rPr>
+          <w:bCs/>
+        </w:rPr>
+        <w:t xml:space="preserve"> and updated</w:t>
       </w:r>
       <w:r>
         <w:rPr>
@@ -15630,83 +14920,37 @@
         <w:rPr>
           <w:bCs/>
         </w:rPr>
-        <w:t xml:space="preserve">Another alternative is to use data from other trip planning applications that do </w:t>
-      </w:r>
-      <w:proofErr w:type="gramStart"/>
-      <w:r>
-        <w:rPr>
-          <w:bCs/>
-        </w:rPr>
-        <w:t>take into account</w:t>
-      </w:r>
-      <w:proofErr w:type="gramEnd"/>
-      <w:r>
-        <w:rPr>
-          <w:bCs/>
-        </w:rPr>
-        <w:t xml:space="preserve"> real-time vehicle locations, such as </w:t>
-      </w:r>
-      <w:proofErr w:type="spellStart"/>
-      <w:r>
-        <w:rPr>
-          <w:bCs/>
-        </w:rPr>
-        <w:t>CityMapper</w:t>
-      </w:r>
-      <w:proofErr w:type="spellEnd"/>
-      <w:r>
-        <w:rPr>
-          <w:bCs/>
-        </w:rPr>
-        <w:t xml:space="preserve">.  </w:t>
-      </w:r>
-      <w:proofErr w:type="spellStart"/>
-      <w:r>
-        <w:rPr>
-          <w:bCs/>
-        </w:rPr>
-        <w:t>CityMapper</w:t>
-      </w:r>
-      <w:proofErr w:type="spellEnd"/>
-      <w:r>
-        <w:rPr>
-          <w:bCs/>
-        </w:rPr>
-        <w:t xml:space="preserve"> data has the added advantage of </w:t>
-      </w:r>
-      <w:proofErr w:type="gramStart"/>
-      <w:r>
-        <w:rPr>
-          <w:bCs/>
-        </w:rPr>
-        <w:t>taking into account</w:t>
-      </w:r>
-      <w:proofErr w:type="gramEnd"/>
-      <w:r>
-        <w:rPr>
-          <w:bCs/>
-        </w:rPr>
-        <w:t xml:space="preserve"> bus diversions when suggesting routing options for a trip.  However, </w:t>
-      </w:r>
-      <w:r>
-        <w:rPr>
-          <w:bCs/>
-        </w:rPr>
-        <w:t xml:space="preserve">special permission is required to access </w:t>
-      </w:r>
-      <w:proofErr w:type="spellStart"/>
-      <w:r>
-        <w:rPr>
-          <w:bCs/>
-        </w:rPr>
-        <w:t>CityMapper</w:t>
-      </w:r>
-      <w:proofErr w:type="spellEnd"/>
-      <w:r>
-        <w:rPr>
-          <w:bCs/>
-        </w:rPr>
-        <w:t xml:space="preserve"> data in bulk through their API.</w:t>
+        <w:t>Another alternative is to use data from other trip planning applications that do take into account real-time vehicle locations, such as CityMapper.  CityMapper data has the added advantage of</w:t>
+      </w:r>
+      <w:r>
+        <w:rPr>
+          <w:bCs/>
+        </w:rPr>
+        <w:t xml:space="preserve"> also</w:t>
+      </w:r>
+      <w:r>
+        <w:rPr>
+          <w:bCs/>
+        </w:rPr>
+        <w:t xml:space="preserve"> </w:t>
+      </w:r>
+      <w:r>
+        <w:rPr>
+          <w:bCs/>
+        </w:rPr>
+        <w:t xml:space="preserve">accounting for </w:t>
+      </w:r>
+      <w:r>
+        <w:rPr>
+          <w:bCs/>
+        </w:rPr>
+        <w:t xml:space="preserve">bus diversions when suggesting routing options for a trip.  However, </w:t>
+      </w:r>
+      <w:r>
+        <w:rPr>
+          <w:bCs/>
+        </w:rPr>
+        <w:t>special permission is required to access CityMapper data in bulk through their API.</w:t>
       </w:r>
     </w:p>
     <w:p>
@@ -15723,19 +14967,74 @@
         <w:rPr>
           <w:bCs/>
         </w:rPr>
-        <w:t xml:space="preserve">Secondly, there may be concerns that the travel time for a trip that ends at 0830 on 22 March 2019 may not reflect the typical travel time for that trip during a weekday AM peak, assuming all services run as scheduled.  This is because </w:t>
-      </w:r>
-      <w:r>
-        <w:rPr>
-          <w:bCs/>
-        </w:rPr>
-        <w:t>faster options may exist for different end times.  For instance</w:t>
-      </w:r>
-      <w:r>
-        <w:rPr>
-          <w:bCs/>
-        </w:rPr>
-        <w:t xml:space="preserve">, a trip that uses an express train may take a shorter time, but the express service schedules may only allow a traveller to reach the destination by 0840.  </w:t>
+        <w:lastRenderedPageBreak/>
+        <w:t xml:space="preserve">Secondly, there may be concerns that the travel time for a trip that ends at 0830 on 22 March 2019 may not reflect the </w:t>
+      </w:r>
+      <w:r>
+        <w:rPr>
+          <w:bCs/>
+        </w:rPr>
+        <w:t xml:space="preserve">ideal </w:t>
+      </w:r>
+      <w:r>
+        <w:rPr>
+          <w:bCs/>
+        </w:rPr>
+        <w:t xml:space="preserve">travel time for that trip during a weekday AM peak, assuming all services run as scheduled.  This is because </w:t>
+      </w:r>
+      <w:r>
+        <w:rPr>
+          <w:bCs/>
+        </w:rPr>
+        <w:t xml:space="preserve">the </w:t>
+      </w:r>
+      <w:r>
+        <w:rPr>
+          <w:bCs/>
+        </w:rPr>
+        <w:t xml:space="preserve">options </w:t>
+      </w:r>
+      <w:r>
+        <w:rPr>
+          <w:bCs/>
+        </w:rPr>
+        <w:t xml:space="preserve">that </w:t>
+      </w:r>
+      <w:r>
+        <w:rPr>
+          <w:bCs/>
+        </w:rPr>
+        <w:t xml:space="preserve">exist for </w:t>
+      </w:r>
+      <w:r>
+        <w:rPr>
+          <w:bCs/>
+        </w:rPr>
+        <w:t>trips ending at 0830 may be unusual</w:t>
+      </w:r>
+      <w:r>
+        <w:rPr>
+          <w:bCs/>
+        </w:rPr>
+        <w:t>.  For instance</w:t>
+      </w:r>
+      <w:r>
+        <w:rPr>
+          <w:bCs/>
+        </w:rPr>
+        <w:t xml:space="preserve">, </w:t>
+      </w:r>
+      <w:r>
+        <w:rPr>
+          <w:bCs/>
+        </w:rPr>
+        <w:t>a trip that ends at 0830 may not be able to use faster express services scheduled to arrive at 0815 and 0845, or an express service that is available for arrival by 0830 may only run rarely during the whole AM peak</w:t>
+      </w:r>
+      <w:r>
+        <w:rPr>
+          <w:bCs/>
+        </w:rPr>
+        <w:t xml:space="preserve">.  </w:t>
       </w:r>
       <w:r>
         <w:rPr>
@@ -15753,7 +15052,19 @@
         <w:rPr>
           <w:bCs/>
         </w:rPr>
-        <w:t>, the two quantities are highly correlated, with a Pearson correlation coefficient of 0.987.  As such, I believe that inaccuracies in the baseline travel time will only marginally affect the job accessibility calculations.  However, if it is important to ensure that the baseline times are truly representative of all the possible travel times for a trip, then the best way would be to collect real-time observations of travel times for that trip to construct the travel time probability distribution.</w:t>
+        <w:t xml:space="preserve">, the two quantities are highly correlated, with a Pearson correlation coefficient of 0.987.  As such, I believe that </w:t>
+      </w:r>
+      <w:r>
+        <w:rPr>
+          <w:bCs/>
+        </w:rPr>
+        <w:t>the baseline travel times are sufficiently good to represent typical travel times for all the origin-destination pairs</w:t>
+      </w:r>
+      <w:r>
+        <w:rPr>
+          <w:bCs/>
+        </w:rPr>
+        <w:t>.  However, if it is important to ensure that the baseline times are truly representative of all the possible travel times for a trip, then the best way would be to collect real-time observations of travel times for that trip to construct the travel time probability distribution.</w:t>
       </w:r>
     </w:p>
     <w:p>
@@ -15770,40 +15081,50 @@
         <w:rPr>
           <w:bCs/>
         </w:rPr>
-        <w:lastRenderedPageBreak/>
-        <w:t>A third limitation is that although my analysis incorporates travel time variability as additional dimensions in the k-means clustering analysis to develop a typology of MSOAs, the JPR calculations for overall job accessibility is no different from those in the extant literature in using point estimates for each of the components that do not capture the stochastic distributions of possible values around the point estimates.  One way to address this is to use the 95</w:t>
-      </w:r>
-      <w:r>
-        <w:rPr>
-          <w:bCs/>
-          <w:vertAlign w:val="superscript"/>
-        </w:rPr>
-        <w:t>th</w:t>
-      </w:r>
-      <w:r>
-        <w:rPr>
-          <w:bCs/>
-        </w:rPr>
-        <w:t xml:space="preserve"> percentile travel times instead of the representative travel times in the travel cost matrix C.  The resulting JPRs would reflect a job allocation per potential worker from within a reduced catchment that reflects the area within which each potential worker has at least a 95% chance of arriving on time.  The key constraint faced by this approach is the API call limit, which makes it possible to gather data on only 7% of all possible origin-destination pairs in real time.  A researcher could try negotiating directly with TfL for a more generous call limit for her API account, though this could reduce the API’s availability to serve its intended customers, which are real travellers in London.  Another alternative could be to</w:t>
-      </w:r>
-      <w:r>
-        <w:rPr>
-          <w:bCs/>
-        </w:rPr>
-        <w:t xml:space="preserve"> develop a model that is trained on the 7% of pairs with observed RBTs to predict the RBTs for the unobserved pairs.  The R</w:t>
-      </w:r>
-      <w:r>
-        <w:rPr>
-          <w:bCs/>
-          <w:vertAlign w:val="superscript"/>
-        </w:rPr>
-        <w:t>2</w:t>
-      </w:r>
-      <w:r>
-        <w:rPr>
-          <w:bCs/>
-        </w:rPr>
-        <w:t xml:space="preserve"> values for the regression models fitted in this study can give an indication of the promise in this approach; however, I believe that data beyond what the TfL Journey Planner provides (such as information on local network topology) will be needed to improve the model fit to a level where a researcher could be comfortable to rely on its predictions.</w:t>
+        <w:t xml:space="preserve">A third limitation </w:t>
+      </w:r>
+      <w:r>
+        <w:rPr>
+          <w:bCs/>
+        </w:rPr>
+        <w:t>lies in the definition of f(c</w:t>
+      </w:r>
+      <w:r>
+        <w:rPr>
+          <w:bCs/>
+          <w:vertAlign w:val="subscript"/>
+        </w:rPr>
+        <w:t>o,d</w:t>
+      </w:r>
+      <w:r>
+        <w:rPr>
+          <w:bCs/>
+        </w:rPr>
+        <w:t>)</w:t>
+      </w:r>
+      <w:r>
+        <w:rPr>
+          <w:bCs/>
+        </w:rPr>
+        <w:t>.</w:t>
+      </w:r>
+      <w:r>
+        <w:rPr>
+          <w:bCs/>
+        </w:rPr>
+        <w:t xml:space="preserve">  </w:t>
+      </w:r>
+      <w:r>
+        <w:rPr>
+          <w:bCs/>
+        </w:rPr>
+        <w:t>Workers living in different areas probably have different levels of willingness to travel; a worker living in the City may view a 45min commute as excessive, while one living in the outskirts may be quite willing to travel much more than 45min to work.  In principle, we could use a different function to determine the value of each cell in C; if we view C as an incidence matrix of a two-mode network consisting of m origin nodes and n destination nodes, it is plain that the value in any cell of the matrix (i.e. the weight on the edge between any origin o and destination d) can be set independently from all other values.  As such, we could craft C to reflect any network topology between origins and destinations that we would like.  For instance, one could set the travel time cut-off for all trips from each origin o to the median travel time for workers living in o</w:t>
+      </w:r>
+      <w:r>
+        <w:rPr>
+          <w:bCs/>
+        </w:rPr>
+        <w:t>.  Further, the functions for some cells could use contour measures while others could use distance decay functions.  The creativity of the analyst on this front is basically limited only by her ability to justify empirically her design choices for the incidence matrix.</w:t>
       </w:r>
     </w:p>
     <w:p>
@@ -15833,6 +15154,7 @@
           <w:i/>
           <w:iCs/>
         </w:rPr>
+        <w:lastRenderedPageBreak/>
         <w:t>Recommendations</w:t>
       </w:r>
       <w:r>
@@ -15860,19 +15182,11 @@
         </w:rPr>
         <w:t xml:space="preserve">One of the aims of this study is to obtain findings that can aid in developing multifaceted strategies to improve accessibility to suitable jobs in London, drawing on options from land use development, transport infrastructure and operations and economic and social policy.  Below, I list some ways in which the findings discussed above can aid </w:t>
       </w:r>
-      <w:proofErr w:type="gramStart"/>
-      <w:r>
-        <w:rPr>
-          <w:bCs/>
-        </w:rPr>
-        <w:t>policy-making</w:t>
-      </w:r>
-      <w:proofErr w:type="gramEnd"/>
-      <w:r>
-        <w:rPr>
-          <w:bCs/>
-        </w:rPr>
-        <w:t xml:space="preserve"> in these fields</w:t>
+      <w:r>
+        <w:rPr>
+          <w:bCs/>
+        </w:rPr>
+        <w:t>policy-making in these fields</w:t>
       </w:r>
       <w:r>
         <w:rPr>
@@ -15937,14 +15251,7 @@
         <w:rPr>
           <w:bCs/>
         </w:rPr>
-        <w:t xml:space="preserve">job </w:t>
-      </w:r>
-      <w:r>
-        <w:rPr>
-          <w:bCs/>
-        </w:rPr>
-        <w:lastRenderedPageBreak/>
-        <w:t>surpluses</w:t>
+        <w:t>job surpluses</w:t>
       </w:r>
       <w:r>
         <w:rPr>
@@ -16027,13 +15334,31 @@
         <w:rPr>
           <w:bCs/>
         </w:rPr>
-        <w:t>probably over</w:t>
-      </w:r>
-      <w:r>
-        <w:rPr>
-          <w:bCs/>
-        </w:rPr>
-        <w:t xml:space="preserve">estimates actual travel time reliability, the results are still useful </w:t>
+        <w:t xml:space="preserve">probably </w:t>
+      </w:r>
+      <w:r>
+        <w:rPr>
+          <w:bCs/>
+        </w:rPr>
+        <w:t>underestimates</w:t>
+      </w:r>
+      <w:r>
+        <w:rPr>
+          <w:bCs/>
+        </w:rPr>
+        <w:t xml:space="preserve"> actual travel time </w:t>
+      </w:r>
+      <w:r>
+        <w:rPr>
+          <w:bCs/>
+        </w:rPr>
+        <w:t>variability</w:t>
+      </w:r>
+      <w:r>
+        <w:rPr>
+          <w:bCs/>
+        </w:rPr>
+        <w:t xml:space="preserve">, the results are still useful </w:t>
       </w:r>
       <w:r>
         <w:rPr>
@@ -16051,21 +15376,67 @@
         <w:rPr>
           <w:bCs/>
         </w:rPr>
-        <w:t xml:space="preserve">  Moreover, because the only two sources of travel time variability captured in this study are service suspensions and schedule </w:t>
-      </w:r>
-      <w:proofErr w:type="spellStart"/>
-      <w:r>
-        <w:rPr>
-          <w:bCs/>
-        </w:rPr>
-        <w:t>desynchronisation</w:t>
-      </w:r>
-      <w:proofErr w:type="spellEnd"/>
-      <w:r>
-        <w:rPr>
-          <w:bCs/>
-        </w:rPr>
-        <w:t xml:space="preserve">, the findings from this study can directly </w:t>
+        <w:t xml:space="preserve">  Moreover, because the travel time variability </w:t>
+      </w:r>
+      <w:r>
+        <w:rPr>
+          <w:bCs/>
+        </w:rPr>
+        <w:t xml:space="preserve">measurements </w:t>
+      </w:r>
+      <w:r>
+        <w:rPr>
+          <w:bCs/>
+        </w:rPr>
+        <w:t xml:space="preserve">in this study </w:t>
+      </w:r>
+      <w:r>
+        <w:rPr>
+          <w:bCs/>
+        </w:rPr>
+        <w:t xml:space="preserve">only account for </w:t>
+      </w:r>
+      <w:r>
+        <w:rPr>
+          <w:bCs/>
+        </w:rPr>
+        <w:t>service suspensions and schedule desynchronisation</w:t>
+      </w:r>
+      <w:r>
+        <w:rPr>
+          <w:bCs/>
+        </w:rPr>
+        <w:t xml:space="preserve"> and </w:t>
+      </w:r>
+      <w:r>
+        <w:rPr>
+          <w:bCs/>
+        </w:rPr>
+        <w:t xml:space="preserve">are not confounded by </w:t>
+      </w:r>
+      <w:r>
+        <w:rPr>
+          <w:bCs/>
+        </w:rPr>
+        <w:t>factors relating to travellers’ behaviours such as crowding</w:t>
+      </w:r>
+      <w:r>
+        <w:rPr>
+          <w:bCs/>
+        </w:rPr>
+        <w:t xml:space="preserve">, </w:t>
+      </w:r>
+      <w:r>
+        <w:rPr>
+          <w:bCs/>
+        </w:rPr>
+        <w:t xml:space="preserve">they </w:t>
+      </w:r>
+      <w:r>
+        <w:rPr>
+          <w:bCs/>
+        </w:rPr>
+        <w:t xml:space="preserve">can directly </w:t>
       </w:r>
       <w:r>
         <w:rPr>
@@ -16083,27 +15454,31 @@
         <w:rPr>
           <w:bCs/>
         </w:rPr>
-        <w:t xml:space="preserve">adjust </w:t>
-      </w:r>
-      <w:r>
-        <w:rPr>
-          <w:bCs/>
-        </w:rPr>
-        <w:t xml:space="preserve">service schedules or increasing service frequencies to reduce the probability of schedule </w:t>
-      </w:r>
-      <w:proofErr w:type="spellStart"/>
-      <w:r>
-        <w:rPr>
-          <w:bCs/>
-        </w:rPr>
-        <w:t>desynchronisation</w:t>
-      </w:r>
-      <w:proofErr w:type="spellEnd"/>
-      <w:r>
-        <w:rPr>
-          <w:bCs/>
-        </w:rPr>
-        <w:t xml:space="preserve"> during interchanges, or </w:t>
+        <w:t xml:space="preserve">adjust service frequencies and </w:t>
+      </w:r>
+      <w:r>
+        <w:rPr>
+          <w:bCs/>
+        </w:rPr>
+        <w:t xml:space="preserve">arrival times to </w:t>
+      </w:r>
+      <w:r>
+        <w:rPr>
+          <w:bCs/>
+        </w:rPr>
+        <w:t xml:space="preserve">reduce the probability of schedule desynchronisation during </w:t>
+      </w:r>
+      <w:r>
+        <w:rPr>
+          <w:bCs/>
+        </w:rPr>
+        <w:t>transfers</w:t>
+      </w:r>
+      <w:r>
+        <w:rPr>
+          <w:bCs/>
+        </w:rPr>
+        <w:t xml:space="preserve">, or </w:t>
       </w:r>
       <w:r>
         <w:rPr>
@@ -16115,27 +15490,19 @@
         <w:rPr>
           <w:bCs/>
         </w:rPr>
-        <w:t>the incentives for operators so that they put more effort into maintaining services on schedule.</w:t>
-      </w:r>
-      <w:r>
-        <w:rPr>
-          <w:bCs/>
-        </w:rPr>
-        <w:t xml:space="preserve">  Of course, we still need to keep in mind that in some areas, crowding and network topology (</w:t>
-      </w:r>
-      <w:proofErr w:type="gramStart"/>
-      <w:r>
-        <w:rPr>
-          <w:bCs/>
-        </w:rPr>
-        <w:t>in particular the</w:t>
-      </w:r>
-      <w:proofErr w:type="gramEnd"/>
-      <w:r>
-        <w:rPr>
-          <w:bCs/>
-        </w:rPr>
-        <w:t xml:space="preserve"> availability of alternative routes) may contribute more to travel time unreliability.</w:t>
+        <w:t xml:space="preserve">the incentives for operators so that they put more effort into </w:t>
+      </w:r>
+      <w:r>
+        <w:rPr>
+          <w:bCs/>
+        </w:rPr>
+        <w:t>preventing service suspensions</w:t>
+      </w:r>
+      <w:r>
+        <w:rPr>
+          <w:bCs/>
+        </w:rPr>
+        <w:t>.</w:t>
       </w:r>
     </w:p>
     <w:p>
@@ -16176,7 +15543,19 @@
         <w:rPr>
           <w:bCs/>
         </w:rPr>
-        <w:t xml:space="preserve">target social and economic policies to reduce the potential for skills mismatch between </w:t>
+        <w:t xml:space="preserve">target social and economic policies to reduce the potential for </w:t>
+      </w:r>
+      <w:r>
+        <w:rPr>
+          <w:bCs/>
+        </w:rPr>
+        <w:t>non-spatial</w:t>
+      </w:r>
+      <w:r>
+        <w:rPr>
+          <w:bCs/>
+        </w:rPr>
+        <w:t xml:space="preserve"> mismatch between </w:t>
       </w:r>
       <w:r>
         <w:rPr>
@@ -16236,7 +15615,14 @@
         <w:rPr>
           <w:bCs/>
         </w:rPr>
-        <w:t xml:space="preserve">may especially benefit from skills training programmes, which can help bridge the gaps between their relatively high social deprivation and dependence on high-end services jobs.  Economic incentives </w:t>
+        <w:t xml:space="preserve">may especially benefit from skills training programmes, which can help bridge the gaps between their relatively high social deprivation and dependence on high-end services </w:t>
+      </w:r>
+      <w:r>
+        <w:rPr>
+          <w:bCs/>
+        </w:rPr>
+        <w:lastRenderedPageBreak/>
+        <w:t xml:space="preserve">jobs.  Economic incentives </w:t>
       </w:r>
       <w:r>
         <w:rPr>
@@ -16265,21 +15651,7 @@
         <w:rPr>
           <w:bCs/>
         </w:rPr>
-        <w:t xml:space="preserve">Finally, the MSOA typology can also be used to prioritise interventions to benefit the most socially deprived areas first, especially since more socially deprived residents may have fewer resources to improve the accessibility situations that they face by </w:t>
-      </w:r>
-      <w:proofErr w:type="gramStart"/>
-      <w:r>
-        <w:rPr>
-          <w:bCs/>
-        </w:rPr>
-        <w:t>themselves, and</w:t>
-      </w:r>
-      <w:proofErr w:type="gramEnd"/>
-      <w:r>
-        <w:rPr>
-          <w:bCs/>
-        </w:rPr>
-        <w:t xml:space="preserve"> may have fewer options for travel besides public transport.  In order to deliver results quickly, </w:t>
+        <w:t xml:space="preserve">Finally, the MSOA typology can also be used to prioritise interventions to benefit the most socially deprived areas first, especially since more socially deprived residents may have fewer resources to improve the accessibility situations that they face by themselves, and may have fewer options for travel besides public transport.  In order to deliver results quickly, </w:t>
       </w:r>
       <w:r>
         <w:rPr>
@@ -16291,20 +15663,25 @@
         <w:rPr>
           <w:bCs/>
         </w:rPr>
-        <w:t>low-</w:t>
-      </w:r>
-      <w:r>
-        <w:rPr>
-          <w:bCs/>
-        </w:rPr>
-        <w:lastRenderedPageBreak/>
-        <w:t>cost and easily implementable interventions that make the most out of existing resources and programmes</w:t>
-      </w:r>
-      <w:r>
-        <w:rPr>
-          <w:bCs/>
-        </w:rPr>
-        <w:t>, such as extending the bus lane network or working with local universities to expand skills training</w:t>
+        <w:t>low-cost and easily implementable interventions that make the most out of existing resources and programmes</w:t>
+      </w:r>
+      <w:r>
+        <w:rPr>
+          <w:bCs/>
+        </w:rPr>
+        <w:t xml:space="preserve">, such as extending the bus lane network or working with local </w:t>
+      </w:r>
+      <w:r>
+        <w:rPr>
+          <w:bCs/>
+        </w:rPr>
+        <w:t>institutes of higher learning</w:t>
+      </w:r>
+      <w:r>
+        <w:rPr>
+          <w:bCs/>
+        </w:rPr>
+        <w:t xml:space="preserve"> to expand skills training</w:t>
       </w:r>
       <w:r>
         <w:rPr>
@@ -16512,21 +15889,7 @@
         <w:rPr>
           <w:bCs/>
         </w:rPr>
-        <w:t>particularly through the conversion of National Rail services to Overground services through “</w:t>
-      </w:r>
-      <w:proofErr w:type="spellStart"/>
-      <w:r>
-        <w:rPr>
-          <w:bCs/>
-        </w:rPr>
-        <w:t>metroisation</w:t>
-      </w:r>
-      <w:proofErr w:type="spellEnd"/>
-      <w:r>
-        <w:rPr>
-          <w:bCs/>
-        </w:rPr>
-        <w:t>”</w:t>
+        <w:t>particularly through the conversion of National Rail services to Overground services through “metroisation”</w:t>
       </w:r>
       <w:r>
         <w:rPr>
@@ -16585,13 +15948,19 @@
         <w:rPr>
           <w:bCs/>
         </w:rPr>
-        <w:t xml:space="preserve">the leg of Crossrail 2 that runs north of the Thames benefits more deprived areas than the southern leg, so </w:t>
-      </w:r>
-      <w:r>
-        <w:rPr>
-          <w:bCs/>
-        </w:rPr>
-        <w:t>we should consider building the northern leg first</w:t>
+        <w:t>the leg of Crossrail 2 that runs north of the Thames benefits more deprived areas than the southern leg</w:t>
+      </w:r>
+      <w:r>
+        <w:rPr>
+          <w:bCs/>
+        </w:rPr>
+        <w:t xml:space="preserve">; this should justify </w:t>
+      </w:r>
+      <w:r>
+        <w:rPr>
+          <w:bCs/>
+        </w:rPr>
+        <w:t>building the northern leg first</w:t>
       </w:r>
       <w:r>
         <w:rPr>
@@ -16603,7 +15972,14 @@
         <w:rPr>
           <w:bCs/>
         </w:rPr>
-        <w:t xml:space="preserve">the Transport Strategy </w:t>
+        <w:t xml:space="preserve">the Transport </w:t>
+      </w:r>
+      <w:r>
+        <w:rPr>
+          <w:bCs/>
+        </w:rPr>
+        <w:lastRenderedPageBreak/>
+        <w:t xml:space="preserve">Strategy </w:t>
       </w:r>
       <w:sdt>
         <w:sdtPr>
@@ -16662,7 +16038,31 @@
         <w:rPr>
           <w:bCs/>
         </w:rPr>
-        <w:t>encouraging job growth in four strategic transport interchanges, Lewisham, Stratford, Clapham Junction and Willesden Junction, to put more jobs within easy reach of workers.  This is a sensible strategy, as these four locations are surrounded by areas with low JPRs (from Figure XX).  However, Figure XX also shows that the number of working-age residents that can reach Lewisham within 45min travel is relatively low</w:t>
+        <w:t xml:space="preserve">encouraging job growth in four strategic transport interchanges, Lewisham, Stratford, Clapham Junction and Willesden Junction, to put more jobs within easy reach of workers.  This is a sensible strategy, as these four locations are surrounded by areas with low JPRs (from Figure XX).  However, the number of working-age residents that can reach Lewisham within 45min travel </w:t>
+      </w:r>
+      <w:r>
+        <w:rPr>
+          <w:bCs/>
+        </w:rPr>
+        <w:t xml:space="preserve">(shown in </w:t>
+      </w:r>
+      <w:r>
+        <w:rPr>
+          <w:bCs/>
+        </w:rPr>
+        <w:t>Figure XX</w:t>
+      </w:r>
+      <w:r>
+        <w:rPr>
+          <w:bCs/>
+        </w:rPr>
+        <w:t xml:space="preserve">) </w:t>
+      </w:r>
+      <w:r>
+        <w:rPr>
+          <w:bCs/>
+        </w:rPr>
+        <w:t>is relatively low</w:t>
       </w:r>
       <w:r>
         <w:rPr>
@@ -16686,14 +16086,7 @@
         <w:rPr>
           <w:bCs/>
         </w:rPr>
-        <w:t xml:space="preserve">to Lewisham should be </w:t>
-      </w:r>
-      <w:r>
-        <w:rPr>
-          <w:bCs/>
-        </w:rPr>
-        <w:lastRenderedPageBreak/>
-        <w:t>improved in tandem with the delivery of more jobs there.</w:t>
+        <w:t>to Lewisham should be improved in tandem with the delivery of more jobs there.</w:t>
       </w:r>
       <w:r>
         <w:rPr>
@@ -16734,21 +16127,43 @@
         <w:rPr>
           <w:bCs/>
         </w:rPr>
-        <w:t xml:space="preserve">recognised the importance of job accessibility to enhancing residents’ quality of life, and have demonstrated a commitment to improving the situation, in particular to benefit more socially deprived areas, through measures that have already been implemented or plans that they are already pursuing.  This study affirms the efforts made so </w:t>
-      </w:r>
-      <w:proofErr w:type="gramStart"/>
-      <w:r>
-        <w:rPr>
-          <w:bCs/>
-        </w:rPr>
-        <w:t>far, and</w:t>
-      </w:r>
-      <w:proofErr w:type="gramEnd"/>
-      <w:r>
-        <w:rPr>
-          <w:bCs/>
-        </w:rPr>
-        <w:t xml:space="preserve"> provides some guidance for how to continue with ongoing efforts more effectively.</w:t>
+        <w:t xml:space="preserve">recognised the importance of job accessibility to enhancing residents’ quality of life, and have demonstrated a commitment to improving the situation, in particular to benefit more socially deprived areas, through measures that have already been implemented or plans that they are already pursuing.  This study affirms the efforts made so far, and provides some guidance for how to </w:t>
+      </w:r>
+      <w:r>
+        <w:rPr>
+          <w:bCs/>
+        </w:rPr>
+        <w:t>tailor</w:t>
+      </w:r>
+      <w:r>
+        <w:rPr>
+          <w:bCs/>
+        </w:rPr>
+        <w:t xml:space="preserve"> ongoing efforts </w:t>
+      </w:r>
+      <w:r>
+        <w:rPr>
+          <w:bCs/>
+        </w:rPr>
+        <w:t xml:space="preserve">to </w:t>
+      </w:r>
+      <w:r>
+        <w:rPr>
+          <w:bCs/>
+        </w:rPr>
+        <w:t>more effectively</w:t>
+      </w:r>
+      <w:r>
+        <w:rPr>
+          <w:bCs/>
+        </w:rPr>
+        <w:t xml:space="preserve"> address circumstances that are particular to different locations</w:t>
+      </w:r>
+      <w:r>
+        <w:rPr>
+          <w:bCs/>
+        </w:rPr>
+        <w:t>.</w:t>
       </w:r>
     </w:p>
     <w:p>
@@ -16899,6 +16314,7 @@
                   <w:noProof/>
                   <w:lang w:val="en-US"/>
                 </w:rPr>
+                <w:lastRenderedPageBreak/>
                 <w:t xml:space="preserve">El-Geneidy, A. et al., 2016. The cost of equity: assessing transit accessibility and social disparity using total travel cost. </w:t>
               </w:r>
               <w:r>
@@ -16965,7 +16381,6 @@
                   <w:noProof/>
                   <w:lang w:val="en-US"/>
                 </w:rPr>
-                <w:lastRenderedPageBreak/>
                 <w:t xml:space="preserve">Geurs, K. T. &amp; Wee, B., 2004. Accessibility evaluation of land-use and transport strategies: review and research directions. </w:t>
               </w:r>
               <w:r>
@@ -17223,6 +16638,7 @@
                   <w:noProof/>
                   <w:lang w:val="en-US"/>
                 </w:rPr>
+                <w:lastRenderedPageBreak/>
                 <w:t xml:space="preserve">Levine, J., 1998. Rethinking accessibility and jobs-housing balance. </w:t>
               </w:r>
               <w:r>
@@ -17322,7 +16738,6 @@
                   <w:noProof/>
                   <w:lang w:val="en-US"/>
                 </w:rPr>
-                <w:lastRenderedPageBreak/>
                 <w:t xml:space="preserve">Neihaus, M., Galilea, P. &amp; Hurtubia, R., 2016. Accessibility and equity: an approach for wider transport project assessment in Chile. </w:t>
               </w:r>
               <w:r>
@@ -17734,15 +17149,7 @@
         <w:footnoteRef/>
       </w:r>
       <w:r>
-        <w:t xml:space="preserve"> The Journey Planner also returns cycling options, which tend to be significantly faster than bus or walking.  However, because only 2% of trips </w:t>
-      </w:r>
-      <w:proofErr w:type="spellStart"/>
-      <w:r>
-        <w:t>trips</w:t>
-      </w:r>
-      <w:proofErr w:type="spellEnd"/>
-      <w:r>
-        <w:t xml:space="preserve"> in London were by cycling </w:t>
+        <w:t xml:space="preserve"> The Journey Planner also returns cycling options, which tend to be significantly faster than bus or walking.  However, because only 2% of trips trips in London were by cycling </w:t>
       </w:r>
       <w:sdt>
         <w:sdtPr>
@@ -20261,7 +19668,7 @@
 </file>
 
 <file path=customXml/itemProps1.xml><?xml version="1.0" encoding="utf-8"?>
-<ds:datastoreItem xmlns:ds="http://schemas.openxmlformats.org/officeDocument/2006/customXml" ds:itemID="{BEDCB0C3-37C2-4972-B337-0115C838DFA7}">
+<ds:datastoreItem xmlns:ds="http://schemas.openxmlformats.org/officeDocument/2006/customXml" ds:itemID="{A0B47C4F-2D83-4C87-A157-5734BC373E1E}">
   <ds:schemaRefs>
     <ds:schemaRef ds:uri="http://schemas.openxmlformats.org/officeDocument/2006/bibliography"/>
   </ds:schemaRefs>

</xml_diff>

<commit_message>
integrated bipartite graph interpretation
</commit_message>
<xml_diff>
--- a/00 Paper/20190712 capstone.docx
+++ b/00 Paper/20190712 capstone.docx
@@ -2676,7 +2676,13 @@
         <w:t xml:space="preserve">matrix </w:t>
       </w:r>
       <w:r>
-        <w:t>of a two-mode network consisting of weighted edges between m origin nodes and n destination nodes</w:t>
+        <w:t xml:space="preserve">of a </w:t>
+      </w:r>
+      <w:r>
+        <w:t>bipartite</w:t>
+      </w:r>
+      <w:r>
+        <w:t xml:space="preserve"> network consisting of weighted edges between m origin nodes and n destination nodes</w:t>
       </w:r>
       <w:r>
         <w:t>:</w:t>
@@ -3201,7 +3207,7 @@
         <w:t xml:space="preserve">is the </w:t>
       </w:r>
       <w:r>
-        <w:t>distance</w:t>
+        <w:t>travel cost (in this study, time)</w:t>
       </w:r>
       <w:r>
         <w:t xml:space="preserve"> </w:t>
@@ -3219,12 +3225,36 @@
         <w:t>d</w:t>
       </w:r>
       <w:r>
-        <w:t>, and f(c</w:t>
+        <w:t xml:space="preserve">, and </w:t>
+      </w:r>
+      <w:r>
+        <w:t xml:space="preserve">the weight on the edge from o to </w:t>
+      </w:r>
+      <w:r>
+        <w:t xml:space="preserve">the jobs in destination </w:t>
+      </w:r>
+      <w:r>
+        <w:t>d</w:t>
+      </w:r>
+      <w:r>
+        <w:t xml:space="preserve"> j</w:t>
       </w:r>
       <w:r>
         <w:rPr>
           <w:vertAlign w:val="subscript"/>
         </w:rPr>
+        <w:t>d</w:t>
+      </w:r>
+      <w:r>
+        <w:t xml:space="preserve"> is given by </w:t>
+      </w:r>
+      <w:r>
+        <w:t>f(c</w:t>
+      </w:r>
+      <w:r>
+        <w:rPr>
+          <w:vertAlign w:val="subscript"/>
+        </w:rPr>
         <w:t>o</w:t>
       </w:r>
       <w:r>
@@ -3240,7 +3270,16 @@
         <w:t>d</w:t>
       </w:r>
       <w:r>
-        <w:t xml:space="preserve">) is a </w:t>
+        <w:t>)</w:t>
+      </w:r>
+      <w:r>
+        <w:t>,</w:t>
+      </w:r>
+      <w:r>
+        <w:t xml:space="preserve"> </w:t>
+      </w:r>
+      <w:r>
+        <w:t xml:space="preserve">a </w:t>
       </w:r>
       <w:r>
         <w:t xml:space="preserve">distance decay </w:t>
@@ -3255,7 +3294,13 @@
         <w:t xml:space="preserve">that </w:t>
       </w:r>
       <w:r>
-        <w:t xml:space="preserve">the strength of the connection between o and d </w:t>
+        <w:t xml:space="preserve">the </w:t>
+      </w:r>
+      <w:r>
+        <w:t xml:space="preserve">ease of travelling </w:t>
+      </w:r>
+      <w:r>
+        <w:t xml:space="preserve">between o and d </w:t>
       </w:r>
       <w:r>
         <w:t>decreases as c</w:t>
@@ -3283,99 +3328,6 @@
       </w:r>
       <w:r>
         <w:t>.</w:t>
-      </w:r>
-      <w:r>
-        <w:t xml:space="preserve">  In principle, c</w:t>
-      </w:r>
-      <w:r>
-        <w:rPr>
-          <w:vertAlign w:val="subscript"/>
-        </w:rPr>
-        <w:t>o,d</w:t>
-      </w:r>
-      <w:r>
-        <w:t xml:space="preserve"> can encode any distance metric</w:t>
-      </w:r>
-      <w:r>
-        <w:t xml:space="preserve">; </w:t>
-      </w:r>
-      <w:r>
-        <w:t>for instance, c</w:t>
-      </w:r>
-      <w:r>
-        <w:rPr>
-          <w:vertAlign w:val="subscript"/>
-        </w:rPr>
-        <w:t>o,d</w:t>
-      </w:r>
-      <w:r>
-        <w:t xml:space="preserve"> can be the </w:t>
-      </w:r>
-      <w:r>
-        <w:t xml:space="preserve">weighted mean between the </w:t>
-      </w:r>
-      <w:r>
-        <w:t xml:space="preserve">travel time </w:t>
-      </w:r>
-      <w:r>
-        <w:t xml:space="preserve">from o to d and the </w:t>
-      </w:r>
-      <w:r>
-        <w:t>Euclidean distance between the sociodemographic characteristics of the workers living in o and the workers working in d, so that f(c</w:t>
-      </w:r>
-      <w:r>
-        <w:rPr>
-          <w:vertAlign w:val="subscript"/>
-        </w:rPr>
-        <w:t>o,d</w:t>
-      </w:r>
-      <w:r>
-        <w:t xml:space="preserve">) </w:t>
-      </w:r>
-      <w:r>
-        <w:t>reflects the extent of matching between o and d in terms of both</w:t>
-      </w:r>
-      <w:r>
-        <w:t xml:space="preserve"> </w:t>
-      </w:r>
-      <w:r>
-        <w:t>spatio-temporal proximity and sociodemographic similarity. However</w:t>
-      </w:r>
-      <w:r>
-        <w:t>, in practice, c</w:t>
-      </w:r>
-      <w:r>
-        <w:rPr>
-          <w:vertAlign w:val="subscript"/>
-        </w:rPr>
-        <w:t>o,d</w:t>
-      </w:r>
-      <w:r>
-        <w:t xml:space="preserve"> only encodes spati</w:t>
-      </w:r>
-      <w:r>
-        <w:t>o-temporal</w:t>
-      </w:r>
-      <w:r>
-        <w:t xml:space="preserve"> distance (in the case of this study, travel time) between o and d.</w:t>
-      </w:r>
-      <w:r>
-        <w:t xml:space="preserve">  In this case, f(c</w:t>
-      </w:r>
-      <w:r>
-        <w:rPr>
-          <w:vertAlign w:val="subscript"/>
-        </w:rPr>
-        <w:t>o,d</w:t>
-      </w:r>
-      <w:r>
-        <w:t xml:space="preserve">) indicates the ease of </w:t>
-      </w:r>
-      <w:r>
-        <w:t xml:space="preserve">physical </w:t>
-      </w:r>
-      <w:r>
-        <w:t>travel between o and d.</w:t>
       </w:r>
     </w:p>
     <w:p>
@@ -3407,11 +3359,7 @@
         <w:t xml:space="preserve">as it </w:t>
       </w:r>
       <w:r>
-        <w:t xml:space="preserve">treats accessibility to jobs as non-excludable; that </w:t>
-      </w:r>
-      <w:r>
-        <w:lastRenderedPageBreak/>
-        <w:t xml:space="preserve">is, the fact that a particular worker can access a job does not deprive any other workers of the ability to access the same job.  This does not reflect the reality that each job typically can only be occupied by one person.  To address this drawback, adjustments were proposed by Shen </w:t>
+        <w:t xml:space="preserve">treats accessibility to jobs as non-excludable; that is, the fact that a particular worker can access a job does not deprive any other workers of the ability to access the same job.  This does not reflect the reality that each job typically can only be occupied by one person.  To address this drawback, adjustments were proposed by Shen </w:t>
       </w:r>
       <w:sdt>
         <w:sdtPr>
@@ -3483,6 +3431,7 @@
         <w:jc w:val="both"/>
       </w:pPr>
       <w:r>
+        <w:lastRenderedPageBreak/>
         <w:t>The spatial distribution of working-age residents</w:t>
       </w:r>
       <w:r>
@@ -4425,130 +4374,136 @@
         <w:rPr>
           <w:rFonts w:eastAsiaTheme="minorEastAsia"/>
         </w:rPr>
+        <w:t>R</w:t>
+      </w:r>
+      <w:r>
+        <w:rPr>
+          <w:rFonts w:eastAsiaTheme="minorEastAsia"/>
+        </w:rPr>
+        <w:t xml:space="preserve"> </w:t>
+      </w:r>
+      <w:r>
+        <w:rPr>
+          <w:rFonts w:eastAsiaTheme="minorEastAsia"/>
+        </w:rPr>
+        <w:t>accounts for both connectivity and competition effects: as the number of jobs withi</w:t>
+      </w:r>
+      <w:r>
+        <w:rPr>
+          <w:rFonts w:eastAsiaTheme="minorEastAsia"/>
+        </w:rPr>
+        <w:t>n</w:t>
+      </w:r>
+      <w:r>
+        <w:rPr>
+          <w:rFonts w:eastAsiaTheme="minorEastAsia"/>
+        </w:rPr>
+        <w:t xml:space="preserve"> </w:t>
+      </w:r>
+      <w:r>
+        <w:rPr>
+          <w:rFonts w:eastAsiaTheme="minorEastAsia"/>
+        </w:rPr>
+        <w:t>o</w:t>
+      </w:r>
+      <w:r>
+        <w:rPr>
+          <w:rFonts w:eastAsiaTheme="minorEastAsia"/>
+        </w:rPr>
+        <w:t xml:space="preserve">’s catchment increases, </w:t>
+      </w:r>
+      <w:r>
+        <w:rPr>
+          <w:rFonts w:eastAsiaTheme="minorEastAsia"/>
+        </w:rPr>
+        <w:t>r</w:t>
+      </w:r>
+      <w:r>
+        <w:rPr>
+          <w:rFonts w:eastAsiaTheme="minorEastAsia"/>
+          <w:vertAlign w:val="subscript"/>
+        </w:rPr>
+        <w:t>o</w:t>
+      </w:r>
+      <w:r>
+        <w:rPr>
+          <w:rFonts w:eastAsiaTheme="minorEastAsia"/>
+        </w:rPr>
+        <w:t xml:space="preserve"> </w:t>
+      </w:r>
+      <w:r>
+        <w:rPr>
+          <w:rFonts w:eastAsiaTheme="minorEastAsia"/>
+        </w:rPr>
+        <w:t xml:space="preserve">will increase, but as the number of potential workers who can reach the same catchment (and thus compete for the same jobs) </w:t>
+      </w:r>
+      <w:r>
+        <w:rPr>
+          <w:rFonts w:eastAsiaTheme="minorEastAsia"/>
+        </w:rPr>
+        <w:t xml:space="preserve">as </w:t>
+      </w:r>
+      <w:r>
+        <w:rPr>
+          <w:rFonts w:eastAsiaTheme="minorEastAsia"/>
+        </w:rPr>
+        <w:t>o</w:t>
+      </w:r>
+      <w:r>
+        <w:rPr>
+          <w:rFonts w:eastAsiaTheme="minorEastAsia"/>
+        </w:rPr>
+        <w:t xml:space="preserve"> </w:t>
+      </w:r>
+      <w:r>
+        <w:rPr>
+          <w:rFonts w:eastAsiaTheme="minorEastAsia"/>
+        </w:rPr>
+        <w:t xml:space="preserve">increases, </w:t>
+      </w:r>
+      <w:r>
+        <w:rPr>
+          <w:rFonts w:eastAsiaTheme="minorEastAsia"/>
+        </w:rPr>
+        <w:t>r</w:t>
+      </w:r>
+      <w:r>
+        <w:rPr>
+          <w:rFonts w:eastAsiaTheme="minorEastAsia"/>
+          <w:vertAlign w:val="subscript"/>
+        </w:rPr>
+        <w:t>o</w:t>
+      </w:r>
+      <w:r>
+        <w:rPr>
+          <w:rFonts w:eastAsiaTheme="minorEastAsia"/>
+        </w:rPr>
+        <w:t xml:space="preserve"> </w:t>
+      </w:r>
+      <w:r>
+        <w:rPr>
+          <w:rFonts w:eastAsiaTheme="minorEastAsia"/>
+        </w:rPr>
+        <w:t>will decrease.  This property is especially useful for assessing whether the local supply of jobs is sufficient to satisfy the local demand</w:t>
+      </w:r>
+      <w:r>
+        <w:rPr>
+          <w:rFonts w:eastAsiaTheme="minorEastAsia"/>
+        </w:rPr>
+        <w:t>.  M</w:t>
+      </w:r>
+      <w:r>
+        <w:rPr>
+          <w:rFonts w:eastAsiaTheme="minorEastAsia"/>
+        </w:rPr>
+        <w:t xml:space="preserve">ethods to </w:t>
+      </w:r>
+      <w:r>
+        <w:rPr>
+          <w:rFonts w:eastAsiaTheme="minorEastAsia"/>
+        </w:rPr>
         <w:lastRenderedPageBreak/>
-        <w:t>R</w:t>
-      </w:r>
-      <w:r>
-        <w:rPr>
-          <w:rFonts w:eastAsiaTheme="minorEastAsia"/>
-        </w:rPr>
-        <w:t xml:space="preserve"> </w:t>
-      </w:r>
-      <w:r>
-        <w:rPr>
-          <w:rFonts w:eastAsiaTheme="minorEastAsia"/>
-        </w:rPr>
-        <w:t>accounts for both connectivity and competition effects: as the number of jobs withi</w:t>
-      </w:r>
-      <w:r>
-        <w:rPr>
-          <w:rFonts w:eastAsiaTheme="minorEastAsia"/>
-        </w:rPr>
-        <w:t>n</w:t>
-      </w:r>
-      <w:r>
-        <w:rPr>
-          <w:rFonts w:eastAsiaTheme="minorEastAsia"/>
-        </w:rPr>
-        <w:t xml:space="preserve"> </w:t>
-      </w:r>
-      <w:r>
-        <w:rPr>
-          <w:rFonts w:eastAsiaTheme="minorEastAsia"/>
-        </w:rPr>
-        <w:t>o</w:t>
-      </w:r>
-      <w:r>
-        <w:rPr>
-          <w:rFonts w:eastAsiaTheme="minorEastAsia"/>
-        </w:rPr>
-        <w:t xml:space="preserve">’s catchment increases, </w:t>
-      </w:r>
-      <w:r>
-        <w:rPr>
-          <w:rFonts w:eastAsiaTheme="minorEastAsia"/>
-        </w:rPr>
-        <w:t>r</w:t>
-      </w:r>
-      <w:r>
-        <w:rPr>
-          <w:rFonts w:eastAsiaTheme="minorEastAsia"/>
-          <w:vertAlign w:val="subscript"/>
-        </w:rPr>
-        <w:t>o</w:t>
-      </w:r>
-      <w:r>
-        <w:rPr>
-          <w:rFonts w:eastAsiaTheme="minorEastAsia"/>
-        </w:rPr>
-        <w:t xml:space="preserve"> </w:t>
-      </w:r>
-      <w:r>
-        <w:rPr>
-          <w:rFonts w:eastAsiaTheme="minorEastAsia"/>
-        </w:rPr>
-        <w:t xml:space="preserve">will increase, but as the number of potential workers who can reach the same catchment (and thus compete for the same jobs) </w:t>
-      </w:r>
-      <w:r>
-        <w:rPr>
-          <w:rFonts w:eastAsiaTheme="minorEastAsia"/>
-        </w:rPr>
-        <w:t xml:space="preserve">as </w:t>
-      </w:r>
-      <w:r>
-        <w:rPr>
-          <w:rFonts w:eastAsiaTheme="minorEastAsia"/>
-        </w:rPr>
-        <w:t>o</w:t>
-      </w:r>
-      <w:r>
-        <w:rPr>
-          <w:rFonts w:eastAsiaTheme="minorEastAsia"/>
-        </w:rPr>
-        <w:t xml:space="preserve"> </w:t>
-      </w:r>
-      <w:r>
-        <w:rPr>
-          <w:rFonts w:eastAsiaTheme="minorEastAsia"/>
-        </w:rPr>
-        <w:t xml:space="preserve">increases, </w:t>
-      </w:r>
-      <w:r>
-        <w:rPr>
-          <w:rFonts w:eastAsiaTheme="minorEastAsia"/>
-        </w:rPr>
-        <w:t>r</w:t>
-      </w:r>
-      <w:r>
-        <w:rPr>
-          <w:rFonts w:eastAsiaTheme="minorEastAsia"/>
-          <w:vertAlign w:val="subscript"/>
-        </w:rPr>
-        <w:t>o</w:t>
-      </w:r>
-      <w:r>
-        <w:rPr>
-          <w:rFonts w:eastAsiaTheme="minorEastAsia"/>
-        </w:rPr>
-        <w:t xml:space="preserve"> </w:t>
-      </w:r>
-      <w:r>
-        <w:rPr>
-          <w:rFonts w:eastAsiaTheme="minorEastAsia"/>
-        </w:rPr>
-        <w:t>will decrease.  This property is especially useful for assessing whether the local supply of jobs is sufficient to satisfy the local demand</w:t>
-      </w:r>
-      <w:r>
-        <w:rPr>
-          <w:rFonts w:eastAsiaTheme="minorEastAsia"/>
-        </w:rPr>
-        <w:t>.  M</w:t>
-      </w:r>
-      <w:r>
-        <w:rPr>
-          <w:rFonts w:eastAsiaTheme="minorEastAsia"/>
-        </w:rPr>
-        <w:t xml:space="preserve">ethods to assess the degree of inequality in distributions such as Lorenz curves can </w:t>
+        <w:t xml:space="preserve">assess the degree of inequality in distributions such as Lorenz curves can </w:t>
       </w:r>
       <w:r>
         <w:rPr>
@@ -5132,17 +5087,17 @@
         <w:t xml:space="preserve">m origins and n destinations in this study are, respectively, the population-weighted and jobs-weighted centroids of the 983 </w:t>
       </w:r>
       <w:r>
-        <w:t xml:space="preserve">Middle-layer Super Output Areas </w:t>
+        <w:t xml:space="preserve">Middle-layer Super Output Areas (MSOAs) within the GLA boundary.  </w:t>
+      </w:r>
+      <w:r>
+        <w:t>MSOAs</w:t>
+      </w:r>
+      <w:r>
+        <w:t xml:space="preserve"> are spatial data reporting units created by the UK’s Office of National Statistics that break up the UK’s land mass into areas that contain between 5,000 and 15,000 residents or between 2,000 and 6,000 households, and allow my analysis to directly </w:t>
       </w:r>
       <w:r>
         <w:lastRenderedPageBreak/>
-        <w:t xml:space="preserve">(MSOAs) within the GLA boundary.  </w:t>
-      </w:r>
-      <w:r>
-        <w:t>MSOAs</w:t>
-      </w:r>
-      <w:r>
-        <w:t xml:space="preserve"> are spatial data reporting units created by the UK’s Office of National Statistics that break up the UK’s land mass into areas that contain between 5,000 and 15,000 residents or between 2,000 and 6,000 households, and allow my analysis to directly incorporate a wide range of UK government statistics that are spatially disaggregated to the MSOA level or smaller.</w:t>
+        <w:t>incorporate a wide range of UK government statistics that are spatially disaggregated to the MSOA level or smaller.</w:t>
       </w:r>
     </w:p>
     <w:p>
@@ -6041,15 +5996,7 @@
               <w:rFonts w:eastAsiaTheme="minorEastAsia"/>
               <w:noProof/>
             </w:rPr>
-            <w:t xml:space="preserve">(Luo &amp; Wang, </w:t>
-          </w:r>
-          <w:r>
-            <w:rPr>
-              <w:rFonts w:eastAsiaTheme="minorEastAsia"/>
-              <w:noProof/>
-            </w:rPr>
-            <w:lastRenderedPageBreak/>
-            <w:t>2003; Deboosere &amp; El-Geneidy, 2018)</w:t>
+            <w:t>(Luo &amp; Wang, 2003; Deboosere &amp; El-Geneidy, 2018)</w:t>
           </w:r>
           <w:r>
             <w:rPr>
@@ -6134,6 +6081,7 @@
         <w:rPr>
           <w:rFonts w:eastAsiaTheme="minorEastAsia"/>
         </w:rPr>
+        <w:lastRenderedPageBreak/>
         <w:t xml:space="preserve">Having decided to use a contour measure, the choice of X then becomes significant, as </w:t>
       </w:r>
       <w:r>
@@ -6511,41 +6459,44 @@
         <w:jc w:val="both"/>
       </w:pPr>
       <w:r>
+        <w:t xml:space="preserve">An alternative that has become feasible in recent years is to use automated </w:t>
+      </w:r>
+      <w:r>
+        <w:t xml:space="preserve">public transport </w:t>
+      </w:r>
+      <w:r>
+        <w:t>fare collection data</w:t>
+      </w:r>
+      <w:r>
+        <w:t xml:space="preserve"> </w:t>
+      </w:r>
+      <w:r>
+        <w:t xml:space="preserve">to </w:t>
+      </w:r>
+      <w:r>
+        <w:t xml:space="preserve">obtain </w:t>
+      </w:r>
+      <w:r>
+        <w:t xml:space="preserve">the </w:t>
+      </w:r>
+      <w:r>
+        <w:t xml:space="preserve">mean or median travel time between any </w:t>
+      </w:r>
+      <w:r>
+        <w:t xml:space="preserve">pair of origin and destination </w:t>
+      </w:r>
+      <w:r>
+        <w:t>stations</w:t>
+      </w:r>
+      <w:r>
+        <w:t xml:space="preserve">.  </w:t>
+      </w:r>
+      <w:r>
+        <w:t xml:space="preserve">This is especially effective for systems where travellers must validate their </w:t>
+      </w:r>
+      <w:r>
         <w:lastRenderedPageBreak/>
-        <w:t xml:space="preserve">An alternative that has become feasible in recent years is to use automated </w:t>
-      </w:r>
-      <w:r>
-        <w:t xml:space="preserve">public transport </w:t>
-      </w:r>
-      <w:r>
-        <w:t>fare collection data</w:t>
-      </w:r>
-      <w:r>
-        <w:t xml:space="preserve"> </w:t>
-      </w:r>
-      <w:r>
-        <w:t xml:space="preserve">to </w:t>
-      </w:r>
-      <w:r>
-        <w:t xml:space="preserve">obtain </w:t>
-      </w:r>
-      <w:r>
-        <w:t xml:space="preserve">the </w:t>
-      </w:r>
-      <w:r>
-        <w:t xml:space="preserve">mean or median travel time between any </w:t>
-      </w:r>
-      <w:r>
-        <w:t xml:space="preserve">pair of origin and destination </w:t>
-      </w:r>
-      <w:r>
-        <w:t>stations</w:t>
-      </w:r>
-      <w:r>
-        <w:t xml:space="preserve">.  </w:t>
-      </w:r>
-      <w:r>
-        <w:t xml:space="preserve">This is especially effective for systems where travellers must validate their payment media upon both entrance and exit.  </w:t>
+        <w:t xml:space="preserve">payment media upon both entrance and exit.  </w:t>
       </w:r>
       <w:r>
         <w:t xml:space="preserve">However, </w:t>
@@ -6896,11 +6847,7 @@
         <w:t>the overall fare</w:t>
       </w:r>
       <w:r>
-        <w:t xml:space="preserve">, distance </w:t>
-      </w:r>
-      <w:r>
-        <w:lastRenderedPageBreak/>
-        <w:t>and time needed for the trip</w:t>
+        <w:t>, distance and time needed for the trip</w:t>
       </w:r>
       <w:r>
         <w:t xml:space="preserve">, </w:t>
@@ -6985,6 +6932,7 @@
         <w:jc w:val="both"/>
       </w:pPr>
       <w:r>
+        <w:lastRenderedPageBreak/>
         <w:t xml:space="preserve">However, using it in this study </w:t>
       </w:r>
       <w:r>
@@ -7174,7 +7122,6 @@
         <w:rPr>
           <w:bCs/>
         </w:rPr>
-        <w:lastRenderedPageBreak/>
         <w:t>Primary and Extractive</w:t>
       </w:r>
     </w:p>
@@ -7255,6 +7202,7 @@
         <w:rPr>
           <w:bCs/>
         </w:rPr>
+        <w:lastRenderedPageBreak/>
         <w:t>Public Sector</w:t>
       </w:r>
     </w:p>
@@ -8608,104 +8556,104 @@
         <w:rPr>
           <w:rFonts w:eastAsiaTheme="minorEastAsia"/>
         </w:rPr>
-        <w:t xml:space="preserve">, which captures the </w:t>
+        <w:t xml:space="preserve">, which captures the extent to which MSOA </w:t>
+      </w:r>
+      <w:r>
+        <w:rPr>
+          <w:rFonts w:eastAsiaTheme="minorEastAsia"/>
+        </w:rPr>
+        <w:t xml:space="preserve">o </w:t>
+      </w:r>
+      <w:r>
+        <w:rPr>
+          <w:rFonts w:eastAsiaTheme="minorEastAsia"/>
+        </w:rPr>
+        <w:t xml:space="preserve">is dependent on sector </w:t>
+      </w:r>
+      <w:r>
+        <w:rPr>
+          <w:rFonts w:eastAsiaTheme="minorEastAsia"/>
+        </w:rPr>
+        <w:t xml:space="preserve">s </w:t>
+      </w:r>
+      <w:r>
+        <w:rPr>
+          <w:rFonts w:eastAsiaTheme="minorEastAsia"/>
+        </w:rPr>
+        <w:t xml:space="preserve">for jobs.  This can help to illuminate two phenomena.  First, </w:t>
+      </w:r>
+      <w:r>
+        <w:rPr>
+          <w:rFonts w:eastAsiaTheme="minorEastAsia"/>
+        </w:rPr>
+        <w:t xml:space="preserve">high levels of dependence on a single sector for jobs may make an MSOA’s </w:t>
+      </w:r>
+      <w:r>
+        <w:rPr>
+          <w:rFonts w:eastAsiaTheme="minorEastAsia"/>
+        </w:rPr>
+        <w:t xml:space="preserve">potential workers </w:t>
+      </w:r>
+      <w:r>
+        <w:rPr>
+          <w:rFonts w:eastAsiaTheme="minorEastAsia"/>
+        </w:rPr>
+        <w:t xml:space="preserve">more vulnerable to sector-specific shocks like sudden disruptions to </w:t>
+      </w:r>
+      <w:r>
+        <w:rPr>
+          <w:rFonts w:eastAsiaTheme="minorEastAsia"/>
+        </w:rPr>
+        <w:t xml:space="preserve">sectoral </w:t>
+      </w:r>
+      <w:r>
+        <w:rPr>
+          <w:rFonts w:eastAsiaTheme="minorEastAsia"/>
+        </w:rPr>
+        <w:t>labour market</w:t>
+      </w:r>
+      <w:r>
+        <w:rPr>
+          <w:rFonts w:eastAsiaTheme="minorEastAsia"/>
+        </w:rPr>
+        <w:t>s</w:t>
+      </w:r>
+      <w:r>
+        <w:rPr>
+          <w:rFonts w:eastAsiaTheme="minorEastAsia"/>
+        </w:rPr>
+        <w:t xml:space="preserve">.  Secondly, if an MSOA’s </w:t>
+      </w:r>
+      <w:r>
+        <w:rPr>
+          <w:rFonts w:eastAsiaTheme="minorEastAsia"/>
+        </w:rPr>
+        <w:t xml:space="preserve">potential workers’ </w:t>
+      </w:r>
+      <w:r>
+        <w:rPr>
+          <w:rFonts w:eastAsiaTheme="minorEastAsia"/>
+        </w:rPr>
+        <w:t xml:space="preserve">sociodemographic characteristics do not match the typical profile of employees in </w:t>
+      </w:r>
+      <w:r>
+        <w:rPr>
+          <w:rFonts w:eastAsiaTheme="minorEastAsia"/>
+        </w:rPr>
+        <w:t>a</w:t>
+      </w:r>
+      <w:r>
+        <w:rPr>
+          <w:rFonts w:eastAsiaTheme="minorEastAsia"/>
+        </w:rPr>
+        <w:t xml:space="preserve"> sector, then increasing that MSOA’s dependence on that sector may increase </w:t>
       </w:r>
       <w:r>
         <w:rPr>
           <w:rFonts w:eastAsiaTheme="minorEastAsia"/>
         </w:rPr>
         <w:lastRenderedPageBreak/>
-        <w:t xml:space="preserve">extent to which MSOA </w:t>
-      </w:r>
-      <w:r>
-        <w:rPr>
-          <w:rFonts w:eastAsiaTheme="minorEastAsia"/>
-        </w:rPr>
-        <w:t xml:space="preserve">o </w:t>
-      </w:r>
-      <w:r>
-        <w:rPr>
-          <w:rFonts w:eastAsiaTheme="minorEastAsia"/>
-        </w:rPr>
-        <w:t xml:space="preserve">is dependent on sector </w:t>
-      </w:r>
-      <w:r>
-        <w:rPr>
-          <w:rFonts w:eastAsiaTheme="minorEastAsia"/>
-        </w:rPr>
-        <w:t xml:space="preserve">s </w:t>
-      </w:r>
-      <w:r>
-        <w:rPr>
-          <w:rFonts w:eastAsiaTheme="minorEastAsia"/>
-        </w:rPr>
-        <w:t xml:space="preserve">for jobs.  This can help to illuminate two phenomena.  First, </w:t>
-      </w:r>
-      <w:r>
-        <w:rPr>
-          <w:rFonts w:eastAsiaTheme="minorEastAsia"/>
-        </w:rPr>
-        <w:t xml:space="preserve">high levels of dependence on a single sector for jobs may make an MSOA’s </w:t>
-      </w:r>
-      <w:r>
-        <w:rPr>
-          <w:rFonts w:eastAsiaTheme="minorEastAsia"/>
-        </w:rPr>
-        <w:t xml:space="preserve">potential workers </w:t>
-      </w:r>
-      <w:r>
-        <w:rPr>
-          <w:rFonts w:eastAsiaTheme="minorEastAsia"/>
-        </w:rPr>
-        <w:t xml:space="preserve">more vulnerable to sector-specific shocks like sudden disruptions to </w:t>
-      </w:r>
-      <w:r>
-        <w:rPr>
-          <w:rFonts w:eastAsiaTheme="minorEastAsia"/>
-        </w:rPr>
-        <w:t xml:space="preserve">sectoral </w:t>
-      </w:r>
-      <w:r>
-        <w:rPr>
-          <w:rFonts w:eastAsiaTheme="minorEastAsia"/>
-        </w:rPr>
-        <w:t>labour market</w:t>
-      </w:r>
-      <w:r>
-        <w:rPr>
-          <w:rFonts w:eastAsiaTheme="minorEastAsia"/>
-        </w:rPr>
-        <w:t>s</w:t>
-      </w:r>
-      <w:r>
-        <w:rPr>
-          <w:rFonts w:eastAsiaTheme="minorEastAsia"/>
-        </w:rPr>
-        <w:t xml:space="preserve">.  Secondly, if an MSOA’s </w:t>
-      </w:r>
-      <w:r>
-        <w:rPr>
-          <w:rFonts w:eastAsiaTheme="minorEastAsia"/>
-        </w:rPr>
-        <w:t xml:space="preserve">potential workers’ </w:t>
-      </w:r>
-      <w:r>
-        <w:rPr>
-          <w:rFonts w:eastAsiaTheme="minorEastAsia"/>
-        </w:rPr>
-        <w:t xml:space="preserve">sociodemographic characteristics do not match the typical profile of employees in </w:t>
-      </w:r>
-      <w:r>
-        <w:rPr>
-          <w:rFonts w:eastAsiaTheme="minorEastAsia"/>
-        </w:rPr>
-        <w:t>a</w:t>
-      </w:r>
-      <w:r>
-        <w:rPr>
-          <w:rFonts w:eastAsiaTheme="minorEastAsia"/>
-        </w:rPr>
-        <w:t xml:space="preserve"> sector, then increasing that MSOA’s dependence on that sector may increase the probability of mismatch between potential workers and the jobs that are available to them (+ citation).</w:t>
+        <w:t>the probability of mismatch between potential workers and the jobs that are available to them (+ citation).</w:t>
       </w:r>
     </w:p>
     <w:p>
@@ -8890,11 +8838,7 @@
         <w:t xml:space="preserve"> </w:t>
       </w:r>
       <w:r>
-        <w:t xml:space="preserve">weighted by </w:t>
-      </w:r>
-      <w:r>
-        <w:lastRenderedPageBreak/>
-        <w:t>each LSOA’s 2012 population.  I then</w:t>
+        <w:t>weighted by each LSOA’s 2012 population.  I then</w:t>
       </w:r>
       <w:r>
         <w:t xml:space="preserve"> focus on the relative ranking of the areas by IMD index scores, rather than on the raw scores themselves.</w:t>
@@ -8956,7 +8900,11 @@
         <w:t xml:space="preserve"> over different days.  Th</w:t>
       </w:r>
       <w:r>
-        <w:t xml:space="preserve">e overall distribution of travel times per pair </w:t>
+        <w:t xml:space="preserve">e overall distribution of travel times </w:t>
+      </w:r>
+      <w:r>
+        <w:lastRenderedPageBreak/>
+        <w:t xml:space="preserve">per pair </w:t>
       </w:r>
       <w:r>
         <w:t xml:space="preserve">constitutes a measurement of </w:t>
@@ -9173,11 +9121,7 @@
         <w:t>suspended</w:t>
       </w:r>
       <w:r>
-        <w:t xml:space="preserve">.  In particular, the </w:t>
-      </w:r>
-      <w:r>
-        <w:lastRenderedPageBreak/>
-        <w:t xml:space="preserve">Journey Planner will still recommend using a bus service between two stops, even if that service is </w:t>
+        <w:t xml:space="preserve">.  In particular, the Journey Planner will still recommend using a bus service between two stops, even if that service is </w:t>
       </w:r>
       <w:r>
         <w:t xml:space="preserve">actually </w:t>
@@ -9230,6 +9174,7 @@
         <w:jc w:val="both"/>
       </w:pPr>
       <w:r>
+        <w:lastRenderedPageBreak/>
         <w:t xml:space="preserve">As such, the travel time distributions obtained from the Journey Planner only reflect two sources of variability: the </w:t>
       </w:r>
       <w:r>
@@ -9432,7 +9377,6 @@
         <w:jc w:val="both"/>
       </w:pPr>
       <w:r>
-        <w:lastRenderedPageBreak/>
         <w:t>With the trip-level travel time distributions, I can calculate what Uniman (+ citation) defined as the Reliability Buffer Time (RBT)</w:t>
       </w:r>
       <w:r>
@@ -9456,6 +9400,7 @@
         <w:jc w:val="both"/>
       </w:pPr>
       <w:r>
+        <w:lastRenderedPageBreak/>
         <w:t xml:space="preserve">Because I also have baseline data for each trip that lays out </w:t>
       </w:r>
       <w:r>
@@ -9923,14 +9868,7 @@
         <w:rPr>
           <w:bCs/>
         </w:rPr>
-        <w:t xml:space="preserve">have similar RBTs for trips via that line, as both will be affected by any disruptions along that line.  If the non-independence of the RBTs between </w:t>
-      </w:r>
-      <w:r>
-        <w:rPr>
-          <w:bCs/>
-        </w:rPr>
-        <w:lastRenderedPageBreak/>
-        <w:t>trips is not accounted for, the correlation structures among different RBT observations may distort the coefficient estimates for the covariates included in the model.</w:t>
+        <w:t>have similar RBTs for trips via that line, as both will be affected by any disruptions along that line.  If the non-independence of the RBTs between trips is not accounted for, the correlation structures among different RBT observations may distort the coefficient estimates for the covariates included in the model.</w:t>
       </w:r>
     </w:p>
     <w:p>
@@ -9947,7 +9885,14 @@
         <w:rPr>
           <w:bCs/>
         </w:rPr>
-        <w:t xml:space="preserve">One way to deal with such correlations is to use a spatially autoregressive model, in which the value of the dependent variable in each area depends on the mean of the value of the dependent variable in its neighbours (+ citation).  This captures the idea that areas that are near each other tend to be similarly connected to the larger network of areas and thus should experience similar network-related effects.  To implement this, I first obtain for each MSOA </w:t>
+        <w:t xml:space="preserve">One way to deal with such correlations is to use a spatially autoregressive model, in which the value of the dependent variable in each area depends on the mean of the value of the dependent variable in its neighbours (+ citation).  This captures the idea that areas that are near each other tend </w:t>
+      </w:r>
+      <w:r>
+        <w:rPr>
+          <w:bCs/>
+        </w:rPr>
+        <w:lastRenderedPageBreak/>
+        <w:t xml:space="preserve">to be similarly connected to the larger network of areas and thus should experience similar network-related effects.  To implement this, I first obtain for each MSOA </w:t>
       </w:r>
       <w:r>
         <w:rPr>
@@ -10515,26 +10460,26 @@
         <w:rPr>
           <w:bCs/>
         </w:rPr>
-        <w:t xml:space="preserve">While the previous two regression models generate one global estimate for the partial effects of each covariate on the RBT of a trip, there are indications that mode-specific effects vary across locations.  For example, it is widely reported that National Rail services in the southeast of London are particularly unreliable (+ citations).  To investigate this, I use locally-weighted regression (+ citation), which uses only the trips originating from the closest neighbours for each MSOA and ending in the 7 destinations to fit a linear regression model to generate one estimate for each coefficient for each </w:t>
+        <w:t xml:space="preserve">While the previous two regression models generate one global estimate for the partial effects of each covariate on the RBT of a trip, there are indications that mode-specific effects vary across locations.  For example, it is widely reported that National Rail services in the southeast of London are particularly unreliable (+ citations).  To investigate this, I use locally-weighted regression (+ citation), which uses only the trips originating from the closest neighbours for each MSOA and ending in the 7 destinations to fit a linear regression model to generate one estimate for each coefficient for each MSOA.  I define as neighbours the 30 MSOAs whose travel times to the 7 destinations are most similar to those of the MSOA in question (using the same Euclidean distance calculation as the derivation of the local mean interval width).  </w:t>
+      </w:r>
+      <w:r>
+        <w:rPr>
+          <w:bCs/>
+        </w:rPr>
+        <w:t xml:space="preserve">For Stratford, </w:t>
+      </w:r>
+      <w:r>
+        <w:rPr>
+          <w:bCs/>
+        </w:rPr>
+        <w:t xml:space="preserve">Figure XX illustrates which MSOAs are included in the locally-weighted regression and which are further considered for calculating the local mean of the interval width.  As the travel time vectors for each MSOA are unique, the local regression for each </w:t>
       </w:r>
       <w:r>
         <w:rPr>
           <w:bCs/>
         </w:rPr>
         <w:lastRenderedPageBreak/>
-        <w:t xml:space="preserve">MSOA.  I define as neighbours the 30 MSOAs whose travel times to the 7 destinations are most similar to those of the MSOA in question (using the same Euclidean distance calculation as the derivation of the local mean interval width).  </w:t>
-      </w:r>
-      <w:r>
-        <w:rPr>
-          <w:bCs/>
-        </w:rPr>
-        <w:t xml:space="preserve">For Stratford, </w:t>
-      </w:r>
-      <w:r>
-        <w:rPr>
-          <w:bCs/>
-        </w:rPr>
-        <w:t>Figure XX illustrates which MSOAs are included in the locally-weighted regression and which are further considered for calculating the local mean of the interval width.  As the travel time vectors for each MSOA are unique, the local regression for each MSOA is likely to use a subset of local neighbours that is unique to that MSOA, and this will thus yield a vector of coefficient estimates that is unique to each MSOA.  By mapping out the coefficient estimates for each covariate per MSOA, we can examine how the mode-specific effects vary across space.</w:t>
+        <w:t>MSOA is likely to use a subset of local neighbours that is unique to that MSOA, and this will thus yield a vector of coefficient estimates that is unique to each MSOA.  By mapping out the coefficient estimates for each covariate per MSOA, we can examine how the mode-specific effects vary across space.</w:t>
       </w:r>
     </w:p>
     <w:p>
@@ -10732,7 +10677,6 @@
           <w:rFonts w:eastAsiaTheme="minorEastAsia"/>
           <w:bCs/>
         </w:rPr>
-        <w:lastRenderedPageBreak/>
         <w:t>The RBT for travel from each MSOA to the City, to capture travel time reliability to the most job-rich area in London</w:t>
       </w:r>
     </w:p>
@@ -10783,7 +10727,15 @@
           <w:rFonts w:eastAsiaTheme="minorEastAsia"/>
           <w:bCs/>
         </w:rPr>
-        <w:t>and include the RBT for travel from each MSOA to its respective closest destination.  In the absence of travel time distributions for every origin-destination pair, this RBT represents to some extent the reliability of travel times from each MSOA to its immediate neighbourhood.</w:t>
+        <w:t xml:space="preserve">and include the RBT for travel from each MSOA to its respective closest destination.  In the absence of travel </w:t>
+      </w:r>
+      <w:r>
+        <w:rPr>
+          <w:rFonts w:eastAsiaTheme="minorEastAsia"/>
+          <w:bCs/>
+        </w:rPr>
+        <w:lastRenderedPageBreak/>
+        <w:t>time distributions for every origin-destination pair, this RBT represents to some extent the reliability of travel times from each MSOA to its immediate neighbourhood.</w:t>
       </w:r>
     </w:p>
     <w:p>
@@ -10979,83 +10931,89 @@
         <w:rPr>
           <w:bCs/>
         </w:rPr>
+        <w:t>The third component, area-to-area connectivity, is captured in the matrix C.  Each value of c</w:t>
+      </w:r>
+      <w:r>
+        <w:rPr>
+          <w:bCs/>
+          <w:vertAlign w:val="subscript"/>
+        </w:rPr>
+        <w:t>o</w:t>
+      </w:r>
+      <w:r>
+        <w:rPr>
+          <w:bCs/>
+          <w:vertAlign w:val="subscript"/>
+        </w:rPr>
+        <w:t>,</w:t>
+      </w:r>
+      <w:r>
+        <w:rPr>
+          <w:bCs/>
+          <w:vertAlign w:val="subscript"/>
+        </w:rPr>
+        <w:t>d</w:t>
+      </w:r>
+      <w:r>
+        <w:rPr>
+          <w:bCs/>
+        </w:rPr>
+        <w:t xml:space="preserve"> in C is the minimum time it takes to travel </w:t>
+      </w:r>
+      <w:r>
+        <w:rPr>
+          <w:bCs/>
+        </w:rPr>
+        <w:t xml:space="preserve">from </w:t>
+      </w:r>
+      <w:r>
+        <w:rPr>
+          <w:bCs/>
+        </w:rPr>
+        <w:t xml:space="preserve">the population-weighted centroid of MSOA </w:t>
+      </w:r>
+      <w:r>
+        <w:rPr>
+          <w:bCs/>
+        </w:rPr>
+        <w:t>o</w:t>
+      </w:r>
+      <w:r>
+        <w:rPr>
+          <w:bCs/>
+        </w:rPr>
+        <w:t xml:space="preserve"> </w:t>
+      </w:r>
+      <w:r>
+        <w:rPr>
+          <w:bCs/>
+        </w:rPr>
+        <w:t xml:space="preserve">to </w:t>
+      </w:r>
+      <w:r>
+        <w:rPr>
+          <w:bCs/>
+        </w:rPr>
+        <w:t xml:space="preserve">the job-weighted centroid of MSOA </w:t>
+      </w:r>
+      <w:r>
+        <w:rPr>
+          <w:bCs/>
+        </w:rPr>
+        <w:t>d</w:t>
+      </w:r>
+      <w:r>
+        <w:rPr>
+          <w:bCs/>
+        </w:rPr>
+        <w:t xml:space="preserve"> to arrive at 0830 on a typical weekday, assuming that all services run as planned.  It is difficult to visualise the entire matrix in a meaningful way, but Figure XX visualises </w:t>
+      </w:r>
+      <w:r>
+        <w:rPr>
+          <w:bCs/>
+        </w:rPr>
         <w:lastRenderedPageBreak/>
-        <w:t>The third component, area-to-area connectivity, is captured in the matrix C.  Each value of c</w:t>
-      </w:r>
-      <w:r>
-        <w:rPr>
-          <w:bCs/>
-          <w:vertAlign w:val="subscript"/>
-        </w:rPr>
-        <w:t>o</w:t>
-      </w:r>
-      <w:r>
-        <w:rPr>
-          <w:bCs/>
-          <w:vertAlign w:val="subscript"/>
-        </w:rPr>
-        <w:t>,</w:t>
-      </w:r>
-      <w:r>
-        <w:rPr>
-          <w:bCs/>
-          <w:vertAlign w:val="subscript"/>
-        </w:rPr>
-        <w:t>d</w:t>
-      </w:r>
-      <w:r>
-        <w:rPr>
-          <w:bCs/>
-        </w:rPr>
-        <w:t xml:space="preserve"> in C is the minimum time it takes to travel </w:t>
-      </w:r>
-      <w:r>
-        <w:rPr>
-          <w:bCs/>
-        </w:rPr>
-        <w:t xml:space="preserve">from </w:t>
-      </w:r>
-      <w:r>
-        <w:rPr>
-          <w:bCs/>
-        </w:rPr>
-        <w:t xml:space="preserve">the population-weighted centroid of MSOA </w:t>
-      </w:r>
-      <w:r>
-        <w:rPr>
-          <w:bCs/>
-        </w:rPr>
-        <w:t>o</w:t>
-      </w:r>
-      <w:r>
-        <w:rPr>
-          <w:bCs/>
-        </w:rPr>
-        <w:t xml:space="preserve"> </w:t>
-      </w:r>
-      <w:r>
-        <w:rPr>
-          <w:bCs/>
-        </w:rPr>
-        <w:t xml:space="preserve">to </w:t>
-      </w:r>
-      <w:r>
-        <w:rPr>
-          <w:bCs/>
-        </w:rPr>
-        <w:t xml:space="preserve">the job-weighted centroid of MSOA </w:t>
-      </w:r>
-      <w:r>
-        <w:rPr>
-          <w:bCs/>
-        </w:rPr>
-        <w:t>d</w:t>
-      </w:r>
-      <w:r>
-        <w:rPr>
-          <w:bCs/>
-        </w:rPr>
-        <w:t xml:space="preserve"> to arrive at 0830 on a typical weekday, assuming that all services run as planned.  It is difficult to visualise the entire matrix in a meaningful way, but Figure XX visualises the row vector of travel times for all trips originating from the most populous MSOA, Stratford, ID </w:t>
+        <w:t xml:space="preserve">the row vector of travel times for all trips originating from the most populous MSOA, Stratford, ID </w:t>
       </w:r>
       <w:r>
         <w:rPr>
@@ -11517,14 +11475,7 @@
         <w:rPr>
           <w:rFonts w:eastAsiaTheme="minorEastAsia"/>
         </w:rPr>
-        <w:t xml:space="preserve"> increases.  A clear ring pattern can be seen, as in the most centrally located MSOAs, the sheer volume of jobs available offsets the high number of potential workers who can reach them, while a ring of MSOAs around the centre have few </w:t>
-      </w:r>
-      <w:r>
-        <w:rPr>
-          <w:rFonts w:eastAsiaTheme="minorEastAsia"/>
-        </w:rPr>
-        <w:lastRenderedPageBreak/>
-        <w:t>jobs but are easily reachable from many areas around London (which spreads the limited jobs available more thinly across larger catchments), and the MSOAs near the outskirts have few jobs but are also relatively isolated from other areas (so that the few jobs available are shared only among small, sparsely populated local catchments).</w:t>
+        <w:t xml:space="preserve"> increases.  A clear ring pattern can be seen, as in the most centrally located MSOAs, the sheer volume of jobs available offsets the high number of potential workers who can reach them, while a ring of MSOAs around the centre have few jobs but are easily reachable from many areas around London (which spreads the limited jobs available more thinly across larger catchments), and the MSOAs near the outskirts have few jobs but are also relatively isolated from other areas (so that the few jobs available are shared only among small, sparsely populated local catchments).</w:t>
       </w:r>
     </w:p>
     <w:p>
@@ -11542,6 +11493,7 @@
         <w:rPr>
           <w:rFonts w:eastAsiaTheme="minorEastAsia"/>
         </w:rPr>
+        <w:lastRenderedPageBreak/>
         <w:t xml:space="preserve">Finally, Figure XX displays the JPR for each origin </w:t>
       </w:r>
       <w:r>
@@ -11868,14 +11820,7 @@
         <w:rPr>
           <w:bCs/>
         </w:rPr>
-        <w:t xml:space="preserve">The unevenness of job </w:t>
-      </w:r>
-      <w:r>
-        <w:rPr>
-          <w:bCs/>
-        </w:rPr>
-        <w:lastRenderedPageBreak/>
-        <w:t xml:space="preserve">accessibility in London, with accessibility generally highest in the job-rich and well-connected centre, is similar to what other studies found in Boston </w:t>
+        <w:t xml:space="preserve">The unevenness of job accessibility in London, with accessibility generally highest in the job-rich and well-connected centre, is similar to what other studies found in Boston </w:t>
       </w:r>
       <w:sdt>
         <w:sdtPr>
@@ -12076,7 +12021,14 @@
         <w:rPr>
           <w:bCs/>
         </w:rPr>
-        <w:t xml:space="preserve"> 11 major Canadian cities </w:t>
+        <w:t xml:space="preserve"> 11 major </w:t>
+      </w:r>
+      <w:r>
+        <w:rPr>
+          <w:bCs/>
+        </w:rPr>
+        <w:lastRenderedPageBreak/>
+        <w:t xml:space="preserve">Canadian cities </w:t>
       </w:r>
       <w:sdt>
         <w:sdtPr>
@@ -12459,7 +12411,7 @@
           <w:rFonts w:eastAsiaTheme="minorEastAsia"/>
           <w:bCs/>
         </w:rPr>
-        <w:t>are now sector-</w:t>
+        <w:t xml:space="preserve">are now sector-specific.  From the maps, we can see industrial jobs are most evenly allocated across the potential workers, while public sector and consumer services jobs are also relatively evenly allocated albeit with significant over-provision at the centre of the GLA area.  In contrast, high-end services jobs are very </w:t>
       </w:r>
       <w:r>
         <w:rPr>
@@ -12467,7 +12419,7 @@
           <w:bCs/>
         </w:rPr>
         <w:lastRenderedPageBreak/>
-        <w:t xml:space="preserve">specific.  From the maps, we can see industrial jobs are most evenly allocated across the potential workers, while public sector and consumer services jobs are also relatively evenly allocated albeit with significant over-provision at the centre of the GLA area.  In contrast, high-end services jobs are very unevenly allocated, with potential workers living in large swaths of MSOAs in the south, east and north </w:t>
+        <w:t xml:space="preserve">unevenly allocated, with potential workers living in large swaths of MSOAs in the south, east and north </w:t>
       </w:r>
       <w:r>
         <w:rPr>
@@ -12688,15 +12640,7 @@
           <w:rFonts w:eastAsiaTheme="minorEastAsia"/>
           <w:bCs/>
         </w:rPr>
-        <w:t xml:space="preserve">of any MSOA’s job allocation.  Secondly, areas near the outskirts in the northwest, north and east are especially reliant on industrial jobs, areas near the outskirts in the north, east and west (particularly around Heathrow) are unusually reliant on consumer services jobs, and two swaths along the northern boundary of the GLA area and south of the Thames are particularly reliant on public </w:t>
-      </w:r>
-      <w:r>
-        <w:rPr>
-          <w:rFonts w:eastAsiaTheme="minorEastAsia"/>
-          <w:bCs/>
-        </w:rPr>
-        <w:lastRenderedPageBreak/>
-        <w:t>sector jobs.  Finally, the most centrally located areas are disproportionately reliant on the high-end services sector.</w:t>
+        <w:t>of any MSOA’s job allocation.  Secondly, areas near the outskirts in the northwest, north and east are especially reliant on industrial jobs, areas near the outskirts in the north, east and west (particularly around Heathrow) are unusually reliant on consumer services jobs, and two swaths along the northern boundary of the GLA area and south of the Thames are particularly reliant on public sector jobs.  Finally, the most centrally located areas are disproportionately reliant on the high-end services sector.</w:t>
       </w:r>
     </w:p>
     <w:p>
@@ -12713,6 +12657,7 @@
         <w:rPr>
           <w:bCs/>
         </w:rPr>
+        <w:lastRenderedPageBreak/>
         <w:t xml:space="preserve">Similar sectoral breakdowns of job accessibility are rare in the literature.  However, Shen </w:t>
       </w:r>
       <w:sdt>
@@ -13112,15 +13057,7 @@
           <w:rFonts w:eastAsiaTheme="minorEastAsia"/>
           <w:bCs/>
         </w:rPr>
-        <w:t xml:space="preserve">correlation coefficients </w:t>
-      </w:r>
-      <w:r>
-        <w:rPr>
-          <w:rFonts w:eastAsiaTheme="minorEastAsia"/>
-          <w:bCs/>
-        </w:rPr>
-        <w:lastRenderedPageBreak/>
-        <w:t>between the IMD rankings and each of the other 3 indicators are</w:t>
+        <w:t>correlation coefficients between the IMD rankings and each of the other 3 indicators are</w:t>
       </w:r>
       <w:r>
         <w:rPr>
@@ -13179,6 +13116,7 @@
           <w:i/>
           <w:iCs/>
         </w:rPr>
+        <w:lastRenderedPageBreak/>
         <w:t>Analysis of Variability in Travel Times</w:t>
       </w:r>
     </w:p>
@@ -13500,50 +13438,50 @@
         <w:rPr>
           <w:bCs/>
         </w:rPr>
-        <w:t xml:space="preserve">, particularly if bus travel is needed, and this increases the probability of increased </w:t>
+        <w:t>, particularly if bus travel is needed, and this increases the probability of increased waiting times due to a lack of schedule synchronisation between different services</w:t>
+      </w:r>
+      <w:r>
+        <w:rPr>
+          <w:bCs/>
+        </w:rPr>
+        <w:t xml:space="preserve">.  Also, trips originating from locations further from a destination tend to have </w:t>
+      </w:r>
+      <w:r>
+        <w:rPr>
+          <w:bCs/>
+        </w:rPr>
+        <w:t>higher RBTs</w:t>
+      </w:r>
+      <w:r>
+        <w:rPr>
+          <w:bCs/>
+        </w:rPr>
+        <w:t xml:space="preserve">, as these trips tend to involve more </w:t>
+      </w:r>
+      <w:r>
+        <w:rPr>
+          <w:bCs/>
+        </w:rPr>
+        <w:t xml:space="preserve">transfers </w:t>
+      </w:r>
+      <w:r>
+        <w:rPr>
+          <w:bCs/>
+        </w:rPr>
+        <w:t xml:space="preserve">too, and </w:t>
+      </w:r>
+      <w:r>
+        <w:rPr>
+          <w:bCs/>
+        </w:rPr>
+        <w:t xml:space="preserve">long-distance travel tends to rely more on rail-based modes and are </w:t>
       </w:r>
       <w:r>
         <w:rPr>
           <w:bCs/>
         </w:rPr>
         <w:lastRenderedPageBreak/>
-        <w:t>waiting times due to a lack of schedule synchronisation between different services</w:t>
-      </w:r>
-      <w:r>
-        <w:rPr>
-          <w:bCs/>
-        </w:rPr>
-        <w:t xml:space="preserve">.  Also, trips originating from locations further from a destination tend to have </w:t>
-      </w:r>
-      <w:r>
-        <w:rPr>
-          <w:bCs/>
-        </w:rPr>
-        <w:t>higher RBTs</w:t>
-      </w:r>
-      <w:r>
-        <w:rPr>
-          <w:bCs/>
-        </w:rPr>
-        <w:t xml:space="preserve">, as these trips tend to involve more </w:t>
-      </w:r>
-      <w:r>
-        <w:rPr>
-          <w:bCs/>
-        </w:rPr>
-        <w:t xml:space="preserve">transfers </w:t>
-      </w:r>
-      <w:r>
-        <w:rPr>
-          <w:bCs/>
-        </w:rPr>
-        <w:t xml:space="preserve">too, and </w:t>
-      </w:r>
-      <w:r>
-        <w:rPr>
-          <w:bCs/>
-        </w:rPr>
-        <w:t xml:space="preserve">long-distance travel tends to rely more on rail-based modes and are thus more </w:t>
+        <w:t xml:space="preserve">thus more </w:t>
       </w:r>
       <w:r>
         <w:rPr>
@@ -13944,8 +13882,14 @@
         <w:rPr>
           <w:bCs/>
         </w:rPr>
+        <w:t xml:space="preserve">They indicate that every additional transfer during the trip adds about 0.5min to the RBT.  In addition, every additional kilometre travelled by bus or National Rail increases the RBT by 0.4min and 0.06min respectively, indicating that travel by these modes tends to reduce travel time reliability.  Although </w:t>
+      </w:r>
+      <w:r>
+        <w:rPr>
+          <w:bCs/>
+        </w:rPr>
         <w:lastRenderedPageBreak/>
-        <w:t xml:space="preserve">They indicate that every additional transfer during the trip adds about 0.5min to the RBT.  In addition, every additional kilometre travelled by bus or National Rail increases the RBT by 0.4min and 0.06min respectively, indicating that travel by these modes tends to reduce travel time reliability.  Although the Journey Planner data do not reflect the effects of congestion and diversions on travel times by bus, bus travel tends to involve more </w:t>
+        <w:t xml:space="preserve">the Journey Planner data do not reflect the effects of congestion and diversions on travel times by bus, bus travel tends to involve more </w:t>
       </w:r>
       <w:r>
         <w:rPr>
@@ -14464,26 +14408,26 @@
         <w:rPr>
           <w:bCs/>
         </w:rPr>
-        <w:t xml:space="preserve">than with other factors that </w:t>
+        <w:t>than with other factors that have not been included in the model</w:t>
+      </w:r>
+      <w:r>
+        <w:rPr>
+          <w:bCs/>
+        </w:rPr>
+        <w:t xml:space="preserve"> (such as the frequencies of services at nearby stations or the distance covered by services under each operator)</w:t>
+      </w:r>
+      <w:r>
+        <w:rPr>
+          <w:bCs/>
+        </w:rPr>
+        <w:t xml:space="preserve">.  Next, Figure XX maps out the p-values for each coefficient estimate for each MSOA.  Dark blue areas are where the coefficient estimates obtained </w:t>
       </w:r>
       <w:r>
         <w:rPr>
           <w:bCs/>
         </w:rPr>
         <w:lastRenderedPageBreak/>
-        <w:t>have not been included in the model</w:t>
-      </w:r>
-      <w:r>
-        <w:rPr>
-          <w:bCs/>
-        </w:rPr>
-        <w:t xml:space="preserve"> (such as the frequencies of services at nearby stations or the distance covered by services under each operator)</w:t>
-      </w:r>
-      <w:r>
-        <w:rPr>
-          <w:bCs/>
-        </w:rPr>
-        <w:t>.  Next, Figure XX maps out the p-values for each coefficient estimate for each MSOA.  Dark blue areas are where the coefficient estimates obtained were not statistically significantly different from 0.  Grey areas are where p-values are missing; this indicates that there was no estimate for the coefficient for that MSOA, because there was no variation in that covariate among the MSOAs considered in the local regression</w:t>
+        <w:t>were not statistically significantly different from 0.  Grey areas are where p-values are missing; this indicates that there was no estimate for the coefficient for that MSOA, because there was no variation in that covariate among the MSOAs considered in the local regression</w:t>
       </w:r>
       <w:r>
         <w:rPr>
@@ -14859,32 +14803,32 @@
         <w:rPr>
           <w:bCs/>
         </w:rPr>
-        <w:t xml:space="preserve">do </w:t>
+        <w:t>do not provide direct</w:t>
+      </w:r>
+      <w:r>
+        <w:rPr>
+          <w:bCs/>
+        </w:rPr>
+        <w:t xml:space="preserve"> orbital connections, so National Rail users need to </w:t>
+      </w:r>
+      <w:r>
+        <w:rPr>
+          <w:bCs/>
+        </w:rPr>
+        <w:t xml:space="preserve">transfer </w:t>
+      </w:r>
+      <w:r>
+        <w:rPr>
+          <w:bCs/>
+        </w:rPr>
+        <w:t xml:space="preserve">more to complete their journeys to one of the 7 destinations.  On the other hand, the local effects of travel by Underground, tram, Overground and Docklands Light Railway on travel time reliability tend to be positive or not </w:t>
       </w:r>
       <w:r>
         <w:rPr>
           <w:bCs/>
         </w:rPr>
         <w:lastRenderedPageBreak/>
-        <w:t>not provide direct</w:t>
-      </w:r>
-      <w:r>
-        <w:rPr>
-          <w:bCs/>
-        </w:rPr>
-        <w:t xml:space="preserve"> orbital connections, so National Rail users need to </w:t>
-      </w:r>
-      <w:r>
-        <w:rPr>
-          <w:bCs/>
-        </w:rPr>
-        <w:t xml:space="preserve">transfer </w:t>
-      </w:r>
-      <w:r>
-        <w:rPr>
-          <w:bCs/>
-        </w:rPr>
-        <w:t xml:space="preserve">more to complete their journeys to one of the 7 destinations.  On the other hand, the local effects of travel by Underground, tram, Overground and Docklands Light Railway on travel time reliability tend to be positive or not statistically significant.  Travel by the new TfL Rail service tends to </w:t>
+        <w:t xml:space="preserve">statistically significant.  Travel by the new TfL Rail service tends to </w:t>
       </w:r>
       <w:r>
         <w:rPr>
@@ -15204,15 +15148,7 @@
           <w:rFonts w:eastAsiaTheme="minorEastAsia"/>
           <w:bCs/>
         </w:rPr>
-        <w:t xml:space="preserve">that involve more distance </w:t>
-      </w:r>
-      <w:r>
-        <w:rPr>
-          <w:rFonts w:eastAsiaTheme="minorEastAsia"/>
-          <w:bCs/>
-        </w:rPr>
-        <w:lastRenderedPageBreak/>
-        <w:t xml:space="preserve">covered by bus, walking or Underground (and </w:t>
+        <w:t xml:space="preserve">that involve more distance covered by bus, walking or Underground (and </w:t>
       </w:r>
       <w:r>
         <w:rPr>
@@ -15294,7 +15230,15 @@
           <w:rFonts w:eastAsiaTheme="minorEastAsia"/>
           <w:bCs/>
         </w:rPr>
-        <w:t xml:space="preserve">) tends to have the most balanced JPRs, indicating sufficient jobs allocated per </w:t>
+        <w:t xml:space="preserve">) tends to </w:t>
+      </w:r>
+      <w:r>
+        <w:rPr>
+          <w:rFonts w:eastAsiaTheme="minorEastAsia"/>
+          <w:bCs/>
+        </w:rPr>
+        <w:lastRenderedPageBreak/>
+        <w:t xml:space="preserve">have the most balanced JPRs, indicating sufficient jobs allocated per </w:t>
       </w:r>
       <w:r>
         <w:rPr>
@@ -15556,57 +15500,64 @@
           <w:rFonts w:eastAsiaTheme="minorEastAsia"/>
           <w:bCs/>
         </w:rPr>
+        <w:t xml:space="preserve">MSOAs in Cluster </w:t>
+      </w:r>
+      <w:r>
+        <w:rPr>
+          <w:rFonts w:eastAsiaTheme="minorEastAsia"/>
+          <w:bCs/>
+        </w:rPr>
+        <w:t>6</w:t>
+      </w:r>
+      <w:r>
+        <w:rPr>
+          <w:rFonts w:eastAsiaTheme="minorEastAsia"/>
+          <w:bCs/>
+        </w:rPr>
+        <w:t xml:space="preserve"> (containing 18% of the working-age population) are located further towards the outskirts, especially in the Lea Valley in the north, areas from Ealing to Hayes &amp; Harlington along the TfL Rail line in the west, areas along the Overground line from Brockley to Croydon in the south, and </w:t>
+      </w:r>
+      <w:r>
+        <w:rPr>
+          <w:rFonts w:eastAsiaTheme="minorEastAsia"/>
+          <w:bCs/>
+        </w:rPr>
+        <w:t>Becontree</w:t>
+      </w:r>
+      <w:r>
+        <w:rPr>
+          <w:rFonts w:eastAsiaTheme="minorEastAsia"/>
+          <w:bCs/>
+        </w:rPr>
+        <w:t xml:space="preserve"> and Dagenham in the east.  They are characterised by relatively reliable travel times but a </w:t>
+      </w:r>
+      <w:r>
+        <w:rPr>
+          <w:rFonts w:eastAsiaTheme="minorEastAsia"/>
+          <w:bCs/>
+        </w:rPr>
+        <w:t xml:space="preserve">lack </w:t>
+      </w:r>
+      <w:r>
+        <w:rPr>
+          <w:rFonts w:eastAsiaTheme="minorEastAsia"/>
+          <w:bCs/>
+        </w:rPr>
+        <w:t xml:space="preserve">of jobs.  Travel seems to be reliable but </w:t>
+      </w:r>
+      <w:r>
+        <w:rPr>
+          <w:rFonts w:eastAsiaTheme="minorEastAsia"/>
+          <w:bCs/>
+        </w:rPr>
+        <w:t xml:space="preserve">too slow to connect these areas effectively to large </w:t>
+      </w:r>
+      <w:r>
+        <w:rPr>
+          <w:rFonts w:eastAsiaTheme="minorEastAsia"/>
+          <w:bCs/>
+        </w:rPr>
         <w:lastRenderedPageBreak/>
-        <w:t xml:space="preserve">MSOAs in Cluster </w:t>
-      </w:r>
-      <w:r>
-        <w:rPr>
-          <w:rFonts w:eastAsiaTheme="minorEastAsia"/>
-          <w:bCs/>
-        </w:rPr>
-        <w:t>6</w:t>
-      </w:r>
-      <w:r>
-        <w:rPr>
-          <w:rFonts w:eastAsiaTheme="minorEastAsia"/>
-          <w:bCs/>
-        </w:rPr>
-        <w:t xml:space="preserve"> (containing 18% of the working-age population) are located further towards the outskirts, especially in the Lea Valley in the north, areas from Ealing to Hayes &amp; Harlington along the TfL Rail line in the west, areas along the Overground line from Brockley to Croydon in the south, and </w:t>
-      </w:r>
-      <w:r>
-        <w:rPr>
-          <w:rFonts w:eastAsiaTheme="minorEastAsia"/>
-          <w:bCs/>
-        </w:rPr>
-        <w:t>Becontree</w:t>
-      </w:r>
-      <w:r>
-        <w:rPr>
-          <w:rFonts w:eastAsiaTheme="minorEastAsia"/>
-          <w:bCs/>
-        </w:rPr>
-        <w:t xml:space="preserve"> and Dagenham in the east.  They are characterised by relatively reliable travel times but a </w:t>
-      </w:r>
-      <w:r>
-        <w:rPr>
-          <w:rFonts w:eastAsiaTheme="minorEastAsia"/>
-          <w:bCs/>
-        </w:rPr>
-        <w:t xml:space="preserve">lack </w:t>
-      </w:r>
-      <w:r>
-        <w:rPr>
-          <w:rFonts w:eastAsiaTheme="minorEastAsia"/>
-          <w:bCs/>
-        </w:rPr>
-        <w:t xml:space="preserve">of jobs.  Travel seems to be reliable but </w:t>
-      </w:r>
-      <w:r>
-        <w:rPr>
-          <w:rFonts w:eastAsiaTheme="minorEastAsia"/>
-          <w:bCs/>
-        </w:rPr>
-        <w:t>too slow to connect these areas effectively to large job clusters</w:t>
+        <w:t>job clusters</w:t>
       </w:r>
       <w:r>
         <w:rPr>
@@ -15988,7 +15939,6 @@
           <w:i/>
           <w:iCs/>
         </w:rPr>
-        <w:lastRenderedPageBreak/>
         <w:t>Limitations and Further Research</w:t>
       </w:r>
     </w:p>
@@ -16018,7 +15968,39 @@
         <w:rPr>
           <w:bCs/>
         </w:rPr>
-        <w:t>.  I list three particularly important ones below, as well as preliminary ideas on how to design future research to better address them.</w:t>
+        <w:t xml:space="preserve">.  I list </w:t>
+      </w:r>
+      <w:r>
+        <w:rPr>
+          <w:bCs/>
+        </w:rPr>
+        <w:t>three</w:t>
+      </w:r>
+      <w:r>
+        <w:rPr>
+          <w:bCs/>
+        </w:rPr>
+        <w:t xml:space="preserve"> particularly important ones below, as well as preliminary ideas on </w:t>
+      </w:r>
+      <w:r>
+        <w:rPr>
+          <w:bCs/>
+        </w:rPr>
+        <w:t>an</w:t>
+      </w:r>
+      <w:bookmarkStart w:id="0" w:name="_GoBack"/>
+      <w:bookmarkEnd w:id="0"/>
+      <w:r>
+        <w:rPr>
+          <w:bCs/>
+        </w:rPr>
+        <w:t xml:space="preserve"> innovation to the two-step floating catchment area method</w:t>
+      </w:r>
+      <w:r>
+        <w:rPr>
+          <w:bCs/>
+        </w:rPr>
+        <w:t>.</w:t>
       </w:r>
     </w:p>
     <w:p>
@@ -16035,55 +16017,86 @@
         <w:rPr>
           <w:bCs/>
         </w:rPr>
-        <w:t xml:space="preserve">Firstly, the RBT measurements in this study probably underestimate the true level of travel time unreliability, because it is based on Journey Planner travel time estimates that do not account for real-time vehicle locations and congestion effects on travel time.  To a certain extent, this can be addressed using data from other TfL API endpoints, especially for live arrival times at stops.  For example, once the route for a trip is obtained from the Journey Planner, the stations where a traveller needs to board and alight can be identified, and separate scripts can then repeatedly request the live arrivals for each station to track the vehicles that the traveller would </w:t>
-      </w:r>
-      <w:r>
-        <w:rPr>
-          <w:bCs/>
-        </w:rPr>
-        <w:t xml:space="preserve">ride </w:t>
-      </w:r>
-      <w:r>
-        <w:rPr>
-          <w:bCs/>
-        </w:rPr>
-        <w:t xml:space="preserve">on.  </w:t>
-      </w:r>
-      <w:r>
-        <w:rPr>
-          <w:bCs/>
-        </w:rPr>
-        <w:t>Actual w</w:t>
-      </w:r>
-      <w:r>
-        <w:rPr>
-          <w:bCs/>
-        </w:rPr>
-        <w:t xml:space="preserve">aiting and in-vehicle times for each leg of the trip can then be </w:t>
-      </w:r>
-      <w:r>
-        <w:rPr>
-          <w:bCs/>
-        </w:rPr>
-        <w:t>obtained</w:t>
-      </w:r>
-      <w:r>
-        <w:rPr>
-          <w:bCs/>
-        </w:rPr>
-        <w:t xml:space="preserve"> and updated</w:t>
-      </w:r>
-      <w:r>
-        <w:rPr>
-          <w:bCs/>
-        </w:rPr>
-        <w:t xml:space="preserve"> into the database of trip characteristics.  Nonetheless, without live vehicle loading data, we would still be unable to account for the effects of in-station and in-vehicle crowding that may reduce in-station walking speeds and prevent boarding of vehicles.  In effect, this would be equivalent to tracking the progress of 6,881 ghost travellers (who can occupy the same space as other real travellers) through the system in real time</w:t>
-      </w:r>
-      <w:r>
-        <w:rPr>
-          <w:bCs/>
-        </w:rPr>
-        <w:t>.</w:t>
+        <w:lastRenderedPageBreak/>
+        <w:t>Firstly</w:t>
+      </w:r>
+      <w:r>
+        <w:rPr>
+          <w:bCs/>
+        </w:rPr>
+        <w:t xml:space="preserve">, the </w:t>
+      </w:r>
+      <w:r>
+        <w:rPr>
+          <w:bCs/>
+        </w:rPr>
+        <w:t xml:space="preserve">ideal weekday AM peak </w:t>
+      </w:r>
+      <w:r>
+        <w:rPr>
+          <w:bCs/>
+        </w:rPr>
+        <w:t xml:space="preserve">travel time for </w:t>
+      </w:r>
+      <w:r>
+        <w:rPr>
+          <w:bCs/>
+        </w:rPr>
+        <w:t>each</w:t>
+      </w:r>
+      <w:r>
+        <w:rPr>
+          <w:bCs/>
+        </w:rPr>
+        <w:t xml:space="preserve"> trip </w:t>
+      </w:r>
+      <w:r>
+        <w:rPr>
+          <w:bCs/>
+        </w:rPr>
+        <w:t xml:space="preserve">may not be well represented by a trip that </w:t>
+      </w:r>
+      <w:r>
+        <w:rPr>
+          <w:bCs/>
+        </w:rPr>
+        <w:t>ends at 0830 on 22 March 2019</w:t>
+      </w:r>
+      <w:r>
+        <w:rPr>
+          <w:bCs/>
+        </w:rPr>
+        <w:t>, assuming all services run as scheduled</w:t>
+      </w:r>
+      <w:r>
+        <w:rPr>
+          <w:bCs/>
+        </w:rPr>
+        <w:t xml:space="preserve">.  This is because the options that exist for </w:t>
+      </w:r>
+      <w:r>
+        <w:rPr>
+          <w:bCs/>
+        </w:rPr>
+        <w:t xml:space="preserve">a </w:t>
+      </w:r>
+      <w:r>
+        <w:rPr>
+          <w:bCs/>
+        </w:rPr>
+        <w:t xml:space="preserve">0830 </w:t>
+      </w:r>
+      <w:r>
+        <w:rPr>
+          <w:bCs/>
+        </w:rPr>
+        <w:t xml:space="preserve">end time </w:t>
+      </w:r>
+      <w:r>
+        <w:rPr>
+          <w:bCs/>
+        </w:rPr>
+        <w:t>may be unusual.  For instance, a trip that ends at 0830 may not be able to use faster express services scheduled to arrive at 0815 and 0845, or an express service that is available for arrival by 0830 may only run rarely during the whole AM peak.  If we plot for each of the 6,881 trips the travel time for a trip that ends at 0830 on 22 March 2019 against the median observed travel time (Figure XX), we do see that there are instances where the real median travel time is markedly more or less than the baseline travel time.  Nonetheless, the two quantities are highly correlated, with a Pearson correlation coefficient of 0.987.  As such, I believe that the baseline travel times are sufficiently good to represent typical travel times for all the origin-destination pairs.  However, if it is important to ensure that the baseline times are truly representative of all the possible travel times for a trip, then the best way would be to collect real-time observations of travel times for that trip to construct the travel time probability distribution – an option that is constrained by the API call limit.</w:t>
       </w:r>
     </w:p>
     <w:p>
@@ -16100,116 +16113,85 @@
         <w:rPr>
           <w:bCs/>
         </w:rPr>
-        <w:t xml:space="preserve">Secondly, there may be concerns that the travel time for a trip that ends at 0830 on 22 March 2019 may not reflect the </w:t>
-      </w:r>
-      <w:r>
-        <w:rPr>
-          <w:bCs/>
-        </w:rPr>
-        <w:t xml:space="preserve">ideal </w:t>
-      </w:r>
-      <w:r>
-        <w:rPr>
-          <w:bCs/>
-        </w:rPr>
-        <w:t xml:space="preserve">travel time for that trip during a weekday AM peak, assuming all services run as scheduled.  This is because </w:t>
-      </w:r>
-      <w:r>
-        <w:rPr>
-          <w:bCs/>
-        </w:rPr>
-        <w:t xml:space="preserve">the </w:t>
-      </w:r>
-      <w:r>
-        <w:rPr>
-          <w:bCs/>
-        </w:rPr>
-        <w:t xml:space="preserve">options </w:t>
-      </w:r>
-      <w:r>
-        <w:rPr>
-          <w:bCs/>
-        </w:rPr>
-        <w:t xml:space="preserve">that </w:t>
-      </w:r>
-      <w:r>
-        <w:rPr>
-          <w:bCs/>
-        </w:rPr>
-        <w:t xml:space="preserve">exist for </w:t>
-      </w:r>
-      <w:r>
-        <w:rPr>
-          <w:bCs/>
-        </w:rPr>
-        <w:t>trips ending at 0830 may be unusual</w:t>
-      </w:r>
-      <w:r>
-        <w:rPr>
-          <w:bCs/>
-        </w:rPr>
-        <w:t>.  For instance</w:t>
-      </w:r>
-      <w:r>
-        <w:rPr>
-          <w:bCs/>
-        </w:rPr>
-        <w:t xml:space="preserve">, </w:t>
-      </w:r>
-      <w:r>
-        <w:rPr>
-          <w:bCs/>
-        </w:rPr>
-        <w:t>a trip that ends at 0830 may not be able to use faster express services scheduled to arrive at 0815 and 0845, or an express service that is available for arrival by 0830 may only run rarely during the whole AM peak</w:t>
-      </w:r>
-      <w:r>
-        <w:rPr>
-          <w:bCs/>
-        </w:rPr>
-        <w:t xml:space="preserve">.  </w:t>
-      </w:r>
-      <w:r>
-        <w:rPr>
-          <w:bCs/>
-        </w:rPr>
-        <w:t xml:space="preserve">If we plot for each of the 6,881 trips the travel time for a trip that ends at 0830 on 22 March 2019 against the median observed travel time (Figure XX), we do see that there are instances where the real median travel time is markedly more or less than the baseline travel time.  </w:t>
-      </w:r>
-      <w:r>
-        <w:rPr>
-          <w:bCs/>
-        </w:rPr>
-        <w:t>Nonetheless</w:t>
-      </w:r>
-      <w:r>
-        <w:rPr>
-          <w:bCs/>
-        </w:rPr>
-        <w:t xml:space="preserve">, the two quantities are highly correlated, with a Pearson correlation coefficient of 0.987.  </w:t>
-      </w:r>
-      <w:r>
-        <w:rPr>
-          <w:bCs/>
-        </w:rPr>
-        <w:lastRenderedPageBreak/>
-        <w:t xml:space="preserve">As such, I believe that </w:t>
-      </w:r>
-      <w:r>
-        <w:rPr>
-          <w:bCs/>
-        </w:rPr>
-        <w:t>the baseline travel times are sufficiently good to represent typical travel times for all the origin-destination pairs</w:t>
-      </w:r>
-      <w:r>
-        <w:rPr>
-          <w:bCs/>
-        </w:rPr>
-        <w:t>.  However, if it is important to ensure that the baseline times are truly representative of all the possible travel times for a trip, then the best way would be to collect real-time observations of travel times for that trip to construct the travel time probability distribution</w:t>
-      </w:r>
-      <w:r>
-        <w:rPr>
-          <w:bCs/>
-        </w:rPr>
-        <w:t xml:space="preserve"> – an option that is constrained by the API call limit</w:t>
+        <w:t>Secondly</w:t>
+      </w:r>
+      <w:r>
+        <w:rPr>
+          <w:bCs/>
+        </w:rPr>
+        <w:t>, Journey Planner travel time estimates do not account for real-time vehicle locations and congestion effects on travel time</w:t>
+      </w:r>
+      <w:r>
+        <w:rPr>
+          <w:bCs/>
+        </w:rPr>
+        <w:t>, and thus systematically underestimate travel time variability</w:t>
+      </w:r>
+      <w:r>
+        <w:rPr>
+          <w:bCs/>
+        </w:rPr>
+        <w:t xml:space="preserve">.  To a certain extent, this can be addressed using data from other TfL API endpoints, especially for live arrival times at </w:t>
+      </w:r>
+      <w:r>
+        <w:rPr>
+          <w:bCs/>
+        </w:rPr>
+        <w:t>stations</w:t>
+      </w:r>
+      <w:r>
+        <w:rPr>
+          <w:bCs/>
+        </w:rPr>
+        <w:t xml:space="preserve">.  For example, once the route for a trip is obtained from the Journey Planner, the stations where a traveller needs to board and alight can be identified, and separate scripts can then repeatedly request the live arrivals for each station to track the vehicles that the traveller would </w:t>
+      </w:r>
+      <w:r>
+        <w:rPr>
+          <w:bCs/>
+        </w:rPr>
+        <w:t xml:space="preserve">ride </w:t>
+      </w:r>
+      <w:r>
+        <w:rPr>
+          <w:bCs/>
+        </w:rPr>
+        <w:t xml:space="preserve">on.  </w:t>
+      </w:r>
+      <w:r>
+        <w:rPr>
+          <w:bCs/>
+        </w:rPr>
+        <w:t>Actual w</w:t>
+      </w:r>
+      <w:r>
+        <w:rPr>
+          <w:bCs/>
+        </w:rPr>
+        <w:t xml:space="preserve">aiting and in-vehicle times for each leg of the trip can then be </w:t>
+      </w:r>
+      <w:r>
+        <w:rPr>
+          <w:bCs/>
+        </w:rPr>
+        <w:t>obtained</w:t>
+      </w:r>
+      <w:r>
+        <w:rPr>
+          <w:bCs/>
+        </w:rPr>
+        <w:t xml:space="preserve"> and updated</w:t>
+      </w:r>
+      <w:r>
+        <w:rPr>
+          <w:bCs/>
+        </w:rPr>
+        <w:t xml:space="preserve"> into the database of trip characteristics.  In effect, this would be equivalent to tracking the progress of 6,881 ghost travellers (who can occupy the same space as other real travellers) through the system in real time</w:t>
+      </w:r>
+      <w:r>
+        <w:rPr>
+          <w:bCs/>
+        </w:rPr>
+        <w:t>, as this approach would still not be able to account for in-vehicle crowding that may prevent boarding and in-station crowding that may reduce walking speeds</w:t>
       </w:r>
       <w:r>
         <w:rPr>
@@ -16232,13 +16214,8 @@
         <w:rPr>
           <w:bCs/>
         </w:rPr>
-        <w:t xml:space="preserve">A third limitation </w:t>
-      </w:r>
-      <w:r>
-        <w:rPr>
-          <w:bCs/>
-        </w:rPr>
-        <w:t>lies in the definition of f(c</w:t>
+        <w:lastRenderedPageBreak/>
+        <w:t>A third limitation lies in the definition of f(c</w:t>
       </w:r>
       <w:r>
         <w:rPr>
@@ -16251,119 +16228,7 @@
         <w:rPr>
           <w:bCs/>
         </w:rPr>
-        <w:t>)</w:t>
-      </w:r>
-      <w:r>
-        <w:rPr>
-          <w:bCs/>
-        </w:rPr>
-        <w:t>.</w:t>
-      </w:r>
-      <w:r>
-        <w:rPr>
-          <w:bCs/>
-        </w:rPr>
-        <w:t xml:space="preserve">  </w:t>
-      </w:r>
-      <w:r>
-        <w:rPr>
-          <w:bCs/>
-        </w:rPr>
-        <w:t xml:space="preserve">Workers living in different areas probably have different levels of willingness to travel; a worker living in the City may view a 45min commute as excessive, while one living in the outskirts may be quite willing to travel much more than 45min to work.  In principle, we could use a different function to determine the value of each cell in C; if we view C as an incidence matrix of a two-mode network consisting of m origin nodes and n destination nodes, it is plain that the value in any cell of the matrix (i.e. the weight on the edge between any origin o and destination d) can be set independently from all other values.  As such, we could craft C to reflect any network topology between origins and destinations that we would like.  For instance, one could set the travel time cut-off for all trips from each origin o to the </w:t>
-      </w:r>
-      <w:r>
-        <w:rPr>
-          <w:bCs/>
-        </w:rPr>
-        <w:t xml:space="preserve">actual </w:t>
-      </w:r>
-      <w:r>
-        <w:rPr>
-          <w:bCs/>
-        </w:rPr>
-        <w:t>median travel time for workers living in o</w:t>
-      </w:r>
-      <w:r>
-        <w:rPr>
-          <w:bCs/>
-        </w:rPr>
-        <w:t xml:space="preserve">.  Further, the functions for some cells could use </w:t>
-      </w:r>
-      <w:r>
-        <w:rPr>
-          <w:bCs/>
-        </w:rPr>
-        <w:t xml:space="preserve">binary distance decays </w:t>
-      </w:r>
-      <w:r>
-        <w:rPr>
-          <w:bCs/>
-        </w:rPr>
-        <w:t xml:space="preserve">while others could use </w:t>
-      </w:r>
-      <w:r>
-        <w:rPr>
-          <w:bCs/>
-        </w:rPr>
-        <w:t>continuous distance decays</w:t>
-      </w:r>
-      <w:r>
-        <w:rPr>
-          <w:bCs/>
-        </w:rPr>
-        <w:t>.  The creativity of the analyst on this front is basically limited only by her ability to justify empirically her design choices for the incidence matrix.</w:t>
-      </w:r>
-      <w:r>
-        <w:rPr>
-          <w:bCs/>
-        </w:rPr>
-        <w:t xml:space="preserve">  However, I am of the view that flexibility should not be used simply because it exists, but that simpler functions have compelling advantages in promoting ease of interpretation of the results, particularly for the purposes of diagnosing problem areas and guiding the formulation of policy </w:t>
-      </w:r>
-      <w:bookmarkStart w:id="0" w:name="_GoBack"/>
-      <w:bookmarkEnd w:id="0"/>
-      <w:r>
-        <w:rPr>
-          <w:bCs/>
-        </w:rPr>
-        <w:t>interventions.</w:t>
-      </w:r>
-    </w:p>
-    <w:p>
-      <w:pPr>
-        <w:pStyle w:val="NoSpacing"/>
-        <w:spacing w:line="480" w:lineRule="auto"/>
-        <w:jc w:val="both"/>
-        <w:rPr>
-          <w:bCs/>
-        </w:rPr>
-      </w:pPr>
-    </w:p>
-    <w:p>
-      <w:pPr>
-        <w:pStyle w:val="NoSpacing"/>
-        <w:spacing w:line="480" w:lineRule="auto"/>
-        <w:jc w:val="both"/>
-        <w:rPr>
-          <w:bCs/>
-          <w:i/>
-          <w:iCs/>
-        </w:rPr>
-      </w:pPr>
-      <w:r>
-        <w:rPr>
-          <w:bCs/>
-          <w:i/>
-          <w:iCs/>
-        </w:rPr>
-        <w:t>Recommendations</w:t>
-      </w:r>
-      <w:r>
-        <w:rPr>
-          <w:bCs/>
-          <w:i/>
-          <w:iCs/>
-        </w:rPr>
-        <w:t xml:space="preserve"> for Urban Developments in the GLA</w:t>
+        <w:t>).  Workers living in different areas probably have different levels of willingness to travel; a worker living in the City may view a 45min commute as excessive, while one living in the outskirts may be quite willing to travel much more than 45min to work.  In principle, we could use a different function to determine the value of each cell in C; if we view C as an incidence matrix of a two-mode network consisting of m origin nodes and n destination nodes, it is plain that the value in any cell of the matrix (i.e. the weight on the edge between any origin o and destination d) can be set independently from all other values.  As such, we could craft C to reflect any network topology between origins and destinations that we would like.  For instance, one could set the travel time cut-off for all trips from each origin o to the actual median travel time for workers living in o.  Further, the functions for some cells could use binary distance decays while others could use continuous distance decays.  The creativity of the analyst on this front is basically limited only by her ability to justify empirically her design choices for the incidence matrix.  However, I am of the view that flexibility should not be used simply because it exists, but that simpler functions have compelling advantages in promoting ease of interpretation of the results, particularly for the purposes of diagnosing problem areas and guiding the formulation of policy interventions.</w:t>
       </w:r>
     </w:p>
     <w:p>
@@ -16380,19 +16245,1367 @@
         <w:rPr>
           <w:bCs/>
         </w:rPr>
-        <w:t xml:space="preserve">One of the aims of this study is to obtain findings that can aid in developing multifaceted strategies to improve accessibility to suitable jobs in London, drawing on options from land use development, transport infrastructure and operations and economic and social policy.  Below, I list some ways in which the findings discussed above can aid </w:t>
-      </w:r>
-      <w:r>
-        <w:rPr>
-          <w:bCs/>
-        </w:rPr>
-        <w:t>policy-making in these fields</w:t>
-      </w:r>
-      <w:r>
-        <w:rPr>
-          <w:bCs/>
-        </w:rPr>
-        <w:t>.</w:t>
+        <w:t xml:space="preserve">I would also like to suggest a novel direction for innovation in the two-step floating catchment area method.  In the analysis above, I have shown how this method can be interpreted as a bipartite network, and how J and C can be expanded to disaggregate jobs into types.  The same </w:t>
+      </w:r>
+      <w:r>
+        <w:rPr>
+          <w:bCs/>
+        </w:rPr>
+        <w:t xml:space="preserve">expansion </w:t>
+      </w:r>
+      <w:r>
+        <w:rPr>
+          <w:bCs/>
+        </w:rPr>
+        <w:t xml:space="preserve">method can also be applied to </w:t>
+      </w:r>
+      <w:r>
+        <w:rPr>
+          <w:bCs/>
+        </w:rPr>
+        <w:t>disaggregate workers by type, giving W*, a column vector of length mq:</w:t>
+      </w:r>
+    </w:p>
+    <w:p>
+      <w:pPr>
+        <w:pStyle w:val="NoSpacing"/>
+        <w:spacing w:line="480" w:lineRule="auto"/>
+        <w:jc w:val="both"/>
+        <w:rPr>
+          <w:rFonts w:eastAsiaTheme="minorEastAsia"/>
+        </w:rPr>
+      </w:pPr>
+      <m:oMathPara>
+        <m:oMath>
+          <m:r>
+            <w:rPr>
+              <w:rFonts w:ascii="Cambria Math" w:hAnsi="Cambria Math"/>
+            </w:rPr>
+            <m:t>W</m:t>
+          </m:r>
+          <m:r>
+            <w:rPr>
+              <w:rFonts w:ascii="Cambria Math" w:hAnsi="Cambria Math"/>
+            </w:rPr>
+            <m:t>*=</m:t>
+          </m:r>
+          <m:d>
+            <m:dPr>
+              <m:ctrlPr>
+                <w:rPr>
+                  <w:rFonts w:ascii="Cambria Math" w:hAnsi="Cambria Math"/>
+                  <w:i/>
+                </w:rPr>
+              </m:ctrlPr>
+            </m:dPr>
+            <m:e>
+              <m:m>
+                <m:mPr>
+                  <m:mcs>
+                    <m:mc>
+                      <m:mcPr>
+                        <m:count m:val="1"/>
+                        <m:mcJc m:val="center"/>
+                      </m:mcPr>
+                    </m:mc>
+                  </m:mcs>
+                  <m:ctrlPr>
+                    <w:rPr>
+                      <w:rFonts w:ascii="Cambria Math" w:hAnsi="Cambria Math"/>
+                      <w:i/>
+                    </w:rPr>
+                  </m:ctrlPr>
+                </m:mPr>
+                <m:mr>
+                  <m:e>
+                    <m:sSub>
+                      <m:sSubPr>
+                        <m:ctrlPr>
+                          <w:rPr>
+                            <w:rFonts w:ascii="Cambria Math" w:hAnsi="Cambria Math"/>
+                            <w:i/>
+                          </w:rPr>
+                        </m:ctrlPr>
+                      </m:sSubPr>
+                      <m:e>
+                        <m:r>
+                          <w:rPr>
+                            <w:rFonts w:ascii="Cambria Math" w:hAnsi="Cambria Math"/>
+                          </w:rPr>
+                          <m:t>w</m:t>
+                        </m:r>
+                      </m:e>
+                      <m:sub>
+                        <m:r>
+                          <w:rPr>
+                            <w:rFonts w:ascii="Cambria Math" w:hAnsi="Cambria Math"/>
+                          </w:rPr>
+                          <m:t>1,1</m:t>
+                        </m:r>
+                      </m:sub>
+                    </m:sSub>
+                  </m:e>
+                </m:mr>
+                <m:mr>
+                  <m:e>
+                    <m:sSub>
+                      <m:sSubPr>
+                        <m:ctrlPr>
+                          <w:rPr>
+                            <w:rFonts w:ascii="Cambria Math" w:hAnsi="Cambria Math"/>
+                            <w:i/>
+                          </w:rPr>
+                        </m:ctrlPr>
+                      </m:sSubPr>
+                      <m:e>
+                        <m:r>
+                          <w:rPr>
+                            <w:rFonts w:ascii="Cambria Math" w:hAnsi="Cambria Math"/>
+                          </w:rPr>
+                          <m:t>w</m:t>
+                        </m:r>
+                      </m:e>
+                      <m:sub>
+                        <m:r>
+                          <w:rPr>
+                            <w:rFonts w:ascii="Cambria Math" w:hAnsi="Cambria Math"/>
+                          </w:rPr>
+                          <m:t>1,2</m:t>
+                        </m:r>
+                      </m:sub>
+                    </m:sSub>
+                    <m:ctrlPr>
+                      <w:rPr>
+                        <w:rFonts w:ascii="Cambria Math" w:eastAsia="Cambria Math" w:hAnsi="Cambria Math" w:cs="Cambria Math"/>
+                        <w:i/>
+                      </w:rPr>
+                    </m:ctrlPr>
+                  </m:e>
+                </m:mr>
+                <m:mr>
+                  <m:e>
+                    <m:r>
+                      <w:rPr>
+                        <w:rFonts w:ascii="Cambria Math" w:hAnsi="Cambria Math"/>
+                      </w:rPr>
+                      <m:t>⋮</m:t>
+                    </m:r>
+                  </m:e>
+                </m:mr>
+                <m:mr>
+                  <m:e>
+                    <m:sSub>
+                      <m:sSubPr>
+                        <m:ctrlPr>
+                          <w:rPr>
+                            <w:rFonts w:ascii="Cambria Math" w:hAnsi="Cambria Math"/>
+                            <w:i/>
+                          </w:rPr>
+                        </m:ctrlPr>
+                      </m:sSubPr>
+                      <m:e>
+                        <m:r>
+                          <w:rPr>
+                            <w:rFonts w:ascii="Cambria Math" w:hAnsi="Cambria Math"/>
+                          </w:rPr>
+                          <m:t>w</m:t>
+                        </m:r>
+                      </m:e>
+                      <m:sub>
+                        <m:r>
+                          <w:rPr>
+                            <w:rFonts w:ascii="Cambria Math" w:hAnsi="Cambria Math"/>
+                          </w:rPr>
+                          <m:t>1,</m:t>
+                        </m:r>
+                        <m:r>
+                          <w:rPr>
+                            <w:rFonts w:ascii="Cambria Math" w:hAnsi="Cambria Math"/>
+                          </w:rPr>
+                          <m:t>m</m:t>
+                        </m:r>
+                      </m:sub>
+                    </m:sSub>
+                    <m:ctrlPr>
+                      <w:rPr>
+                        <w:rFonts w:ascii="Cambria Math" w:eastAsia="Cambria Math" w:hAnsi="Cambria Math" w:cs="Cambria Math"/>
+                        <w:i/>
+                      </w:rPr>
+                    </m:ctrlPr>
+                  </m:e>
+                </m:mr>
+                <m:mr>
+                  <m:e>
+                    <m:sSub>
+                      <m:sSubPr>
+                        <m:ctrlPr>
+                          <w:rPr>
+                            <w:rFonts w:ascii="Cambria Math" w:eastAsia="Cambria Math" w:hAnsi="Cambria Math" w:cs="Cambria Math"/>
+                            <w:i/>
+                          </w:rPr>
+                        </m:ctrlPr>
+                      </m:sSubPr>
+                      <m:e>
+                        <m:r>
+                          <w:rPr>
+                            <w:rFonts w:ascii="Cambria Math" w:eastAsia="Cambria Math" w:hAnsi="Cambria Math" w:cs="Cambria Math"/>
+                          </w:rPr>
+                          <m:t>w</m:t>
+                        </m:r>
+                      </m:e>
+                      <m:sub>
+                        <m:r>
+                          <w:rPr>
+                            <w:rFonts w:ascii="Cambria Math" w:eastAsia="Cambria Math" w:hAnsi="Cambria Math" w:cs="Cambria Math"/>
+                          </w:rPr>
+                          <m:t>2,1</m:t>
+                        </m:r>
+                      </m:sub>
+                    </m:sSub>
+                    <m:ctrlPr>
+                      <w:rPr>
+                        <w:rFonts w:ascii="Cambria Math" w:eastAsia="Cambria Math" w:hAnsi="Cambria Math" w:cs="Cambria Math"/>
+                        <w:i/>
+                      </w:rPr>
+                    </m:ctrlPr>
+                  </m:e>
+                </m:mr>
+                <m:mr>
+                  <m:e>
+                    <m:r>
+                      <w:rPr>
+                        <w:rFonts w:ascii="Cambria Math" w:eastAsia="Cambria Math" w:hAnsi="Cambria Math" w:cs="Cambria Math"/>
+                      </w:rPr>
+                      <m:t>⋮</m:t>
+                    </m:r>
+                    <m:ctrlPr>
+                      <w:rPr>
+                        <w:rFonts w:ascii="Cambria Math" w:eastAsia="Cambria Math" w:hAnsi="Cambria Math" w:cs="Cambria Math"/>
+                        <w:i/>
+                      </w:rPr>
+                    </m:ctrlPr>
+                  </m:e>
+                </m:mr>
+                <m:mr>
+                  <m:e>
+                    <m:sSub>
+                      <m:sSubPr>
+                        <m:ctrlPr>
+                          <w:rPr>
+                            <w:rFonts w:ascii="Cambria Math" w:eastAsia="Cambria Math" w:hAnsi="Cambria Math" w:cs="Cambria Math"/>
+                            <w:i/>
+                          </w:rPr>
+                        </m:ctrlPr>
+                      </m:sSubPr>
+                      <m:e>
+                        <m:r>
+                          <w:rPr>
+                            <w:rFonts w:ascii="Cambria Math" w:eastAsia="Cambria Math" w:hAnsi="Cambria Math" w:cs="Cambria Math"/>
+                          </w:rPr>
+                          <m:t>w</m:t>
+                        </m:r>
+                      </m:e>
+                      <m:sub>
+                        <m:r>
+                          <w:rPr>
+                            <w:rFonts w:ascii="Cambria Math" w:eastAsia="Cambria Math" w:hAnsi="Cambria Math" w:cs="Cambria Math"/>
+                          </w:rPr>
+                          <m:t>t</m:t>
+                        </m:r>
+                        <m:r>
+                          <w:rPr>
+                            <w:rFonts w:ascii="Cambria Math" w:eastAsia="Cambria Math" w:hAnsi="Cambria Math" w:cs="Cambria Math"/>
+                          </w:rPr>
+                          <m:t>,</m:t>
+                        </m:r>
+                        <m:r>
+                          <w:rPr>
+                            <w:rFonts w:ascii="Cambria Math" w:eastAsia="Cambria Math" w:hAnsi="Cambria Math" w:cs="Cambria Math"/>
+                          </w:rPr>
+                          <m:t>o</m:t>
+                        </m:r>
+                      </m:sub>
+                    </m:sSub>
+                    <m:ctrlPr>
+                      <w:rPr>
+                        <w:rFonts w:ascii="Cambria Math" w:eastAsia="Cambria Math" w:hAnsi="Cambria Math" w:cs="Cambria Math"/>
+                        <w:i/>
+                      </w:rPr>
+                    </m:ctrlPr>
+                  </m:e>
+                </m:mr>
+                <m:mr>
+                  <m:e>
+                    <m:r>
+                      <w:rPr>
+                        <w:rFonts w:ascii="Cambria Math" w:eastAsia="Cambria Math" w:hAnsi="Cambria Math" w:cs="Cambria Math"/>
+                      </w:rPr>
+                      <m:t>⋮</m:t>
+                    </m:r>
+                    <m:ctrlPr>
+                      <w:rPr>
+                        <w:rFonts w:ascii="Cambria Math" w:eastAsia="Cambria Math" w:hAnsi="Cambria Math" w:cs="Cambria Math"/>
+                        <w:i/>
+                      </w:rPr>
+                    </m:ctrlPr>
+                  </m:e>
+                </m:mr>
+                <m:mr>
+                  <m:e>
+                    <m:sSub>
+                      <m:sSubPr>
+                        <m:ctrlPr>
+                          <w:rPr>
+                            <w:rFonts w:ascii="Cambria Math" w:hAnsi="Cambria Math"/>
+                            <w:i/>
+                          </w:rPr>
+                        </m:ctrlPr>
+                      </m:sSubPr>
+                      <m:e>
+                        <m:r>
+                          <w:rPr>
+                            <w:rFonts w:ascii="Cambria Math" w:hAnsi="Cambria Math"/>
+                          </w:rPr>
+                          <m:t>w</m:t>
+                        </m:r>
+                      </m:e>
+                      <m:sub>
+                        <m:r>
+                          <w:rPr>
+                            <w:rFonts w:ascii="Cambria Math" w:hAnsi="Cambria Math"/>
+                          </w:rPr>
+                          <m:t>q</m:t>
+                        </m:r>
+                        <m:r>
+                          <w:rPr>
+                            <w:rFonts w:ascii="Cambria Math" w:hAnsi="Cambria Math"/>
+                          </w:rPr>
+                          <m:t>,</m:t>
+                        </m:r>
+                        <m:r>
+                          <w:rPr>
+                            <w:rFonts w:ascii="Cambria Math" w:hAnsi="Cambria Math"/>
+                          </w:rPr>
+                          <m:t>m</m:t>
+                        </m:r>
+                      </m:sub>
+                    </m:sSub>
+                  </m:e>
+                </m:mr>
+              </m:m>
+            </m:e>
+          </m:d>
+        </m:oMath>
+      </m:oMathPara>
+    </w:p>
+    <w:p>
+      <w:pPr>
+        <w:pStyle w:val="NoSpacing"/>
+        <w:spacing w:line="480" w:lineRule="auto"/>
+        <w:jc w:val="both"/>
+        <w:rPr>
+          <w:bCs/>
+        </w:rPr>
+      </w:pPr>
+      <w:r>
+        <w:rPr>
+          <w:bCs/>
+        </w:rPr>
+        <w:t>where w</w:t>
+      </w:r>
+      <w:r>
+        <w:rPr>
+          <w:bCs/>
+          <w:vertAlign w:val="subscript"/>
+        </w:rPr>
+        <w:t>t</w:t>
+      </w:r>
+      <w:r>
+        <w:rPr>
+          <w:bCs/>
+          <w:vertAlign w:val="subscript"/>
+        </w:rPr>
+        <w:t>,o</w:t>
+      </w:r>
+      <w:r>
+        <w:rPr>
+          <w:bCs/>
+        </w:rPr>
+        <w:t xml:space="preserve"> is the number of workers of one of the q types t in origin o, and C**, a mq by np matrix:</w:t>
+      </w:r>
+    </w:p>
+    <w:p>
+      <w:pPr>
+        <w:pStyle w:val="NoSpacing"/>
+        <w:spacing w:line="480" w:lineRule="auto"/>
+        <w:jc w:val="both"/>
+        <w:rPr>
+          <w:rFonts w:eastAsiaTheme="minorEastAsia"/>
+        </w:rPr>
+      </w:pPr>
+      <m:oMathPara>
+        <m:oMath>
+          <m:r>
+            <w:rPr>
+              <w:rFonts w:ascii="Cambria Math" w:hAnsi="Cambria Math"/>
+            </w:rPr>
+            <w:lastRenderedPageBreak/>
+            <m:t>C*</m:t>
+          </m:r>
+          <m:r>
+            <w:rPr>
+              <w:rFonts w:ascii="Cambria Math" w:hAnsi="Cambria Math"/>
+            </w:rPr>
+            <m:t>*</m:t>
+          </m:r>
+          <m:r>
+            <w:rPr>
+              <w:rFonts w:ascii="Cambria Math" w:hAnsi="Cambria Math"/>
+            </w:rPr>
+            <m:t>=</m:t>
+          </m:r>
+          <m:d>
+            <m:dPr>
+              <m:ctrlPr>
+                <w:rPr>
+                  <w:rFonts w:ascii="Cambria Math" w:hAnsi="Cambria Math"/>
+                  <w:i/>
+                </w:rPr>
+              </m:ctrlPr>
+            </m:dPr>
+            <m:e>
+              <m:m>
+                <m:mPr>
+                  <m:mcs>
+                    <m:mc>
+                      <m:mcPr>
+                        <m:count m:val="5"/>
+                        <m:mcJc m:val="center"/>
+                      </m:mcPr>
+                    </m:mc>
+                  </m:mcs>
+                  <m:ctrlPr>
+                    <w:rPr>
+                      <w:rFonts w:ascii="Cambria Math" w:hAnsi="Cambria Math"/>
+                      <w:i/>
+                    </w:rPr>
+                  </m:ctrlPr>
+                </m:mPr>
+                <m:mr>
+                  <m:e>
+                    <m:r>
+                      <w:rPr>
+                        <w:rFonts w:ascii="Cambria Math" w:hAnsi="Cambria Math"/>
+                      </w:rPr>
+                      <m:t>f</m:t>
+                    </m:r>
+                    <m:d>
+                      <m:dPr>
+                        <m:ctrlPr>
+                          <w:rPr>
+                            <w:rFonts w:ascii="Cambria Math" w:hAnsi="Cambria Math"/>
+                            <w:i/>
+                          </w:rPr>
+                        </m:ctrlPr>
+                      </m:dPr>
+                      <m:e>
+                        <m:sSub>
+                          <m:sSubPr>
+                            <m:ctrlPr>
+                              <w:rPr>
+                                <w:rFonts w:ascii="Cambria Math" w:hAnsi="Cambria Math"/>
+                                <w:i/>
+                              </w:rPr>
+                            </m:ctrlPr>
+                          </m:sSubPr>
+                          <m:e>
+                            <m:r>
+                              <w:rPr>
+                                <w:rFonts w:ascii="Cambria Math" w:hAnsi="Cambria Math"/>
+                              </w:rPr>
+                              <m:t>c</m:t>
+                            </m:r>
+                          </m:e>
+                          <m:sub>
+                            <m:r>
+                              <w:rPr>
+                                <w:rFonts w:ascii="Cambria Math" w:hAnsi="Cambria Math"/>
+                              </w:rPr>
+                              <m:t>1,</m:t>
+                            </m:r>
+                            <m:r>
+                              <w:rPr>
+                                <w:rFonts w:ascii="Cambria Math" w:hAnsi="Cambria Math"/>
+                              </w:rPr>
+                              <m:t>1,1,1</m:t>
+                            </m:r>
+                          </m:sub>
+                        </m:sSub>
+                      </m:e>
+                    </m:d>
+                  </m:e>
+                  <m:e>
+                    <m:r>
+                      <w:rPr>
+                        <w:rFonts w:ascii="Cambria Math" w:hAnsi="Cambria Math"/>
+                      </w:rPr>
+                      <m:t>…</m:t>
+                    </m:r>
+                    <m:ctrlPr>
+                      <w:rPr>
+                        <w:rFonts w:ascii="Cambria Math" w:eastAsia="Cambria Math" w:hAnsi="Cambria Math" w:cs="Cambria Math"/>
+                        <w:i/>
+                      </w:rPr>
+                    </m:ctrlPr>
+                  </m:e>
+                  <m:e>
+                    <m:r>
+                      <w:rPr>
+                        <w:rFonts w:ascii="Cambria Math" w:hAnsi="Cambria Math"/>
+                      </w:rPr>
+                      <m:t>f</m:t>
+                    </m:r>
+                    <m:d>
+                      <m:dPr>
+                        <m:ctrlPr>
+                          <w:rPr>
+                            <w:rFonts w:ascii="Cambria Math" w:hAnsi="Cambria Math"/>
+                            <w:i/>
+                          </w:rPr>
+                        </m:ctrlPr>
+                      </m:dPr>
+                      <m:e>
+                        <m:sSub>
+                          <m:sSubPr>
+                            <m:ctrlPr>
+                              <w:rPr>
+                                <w:rFonts w:ascii="Cambria Math" w:hAnsi="Cambria Math"/>
+                                <w:i/>
+                              </w:rPr>
+                            </m:ctrlPr>
+                          </m:sSubPr>
+                          <m:e>
+                            <m:r>
+                              <w:rPr>
+                                <w:rFonts w:ascii="Cambria Math" w:hAnsi="Cambria Math"/>
+                              </w:rPr>
+                              <m:t>c</m:t>
+                            </m:r>
+                          </m:e>
+                          <m:sub>
+                            <m:r>
+                              <w:rPr>
+                                <w:rFonts w:ascii="Cambria Math" w:hAnsi="Cambria Math"/>
+                              </w:rPr>
+                              <m:t>1,</m:t>
+                            </m:r>
+                            <m:r>
+                              <w:rPr>
+                                <w:rFonts w:ascii="Cambria Math" w:hAnsi="Cambria Math"/>
+                              </w:rPr>
+                              <m:t>1,s,d</m:t>
+                            </m:r>
+                          </m:sub>
+                        </m:sSub>
+                      </m:e>
+                    </m:d>
+                  </m:e>
+                  <m:e>
+                    <m:r>
+                      <w:rPr>
+                        <w:rFonts w:ascii="Cambria Math" w:hAnsi="Cambria Math"/>
+                      </w:rPr>
+                      <m:t>…</m:t>
+                    </m:r>
+                  </m:e>
+                  <m:e>
+                    <m:r>
+                      <w:rPr>
+                        <w:rFonts w:ascii="Cambria Math" w:hAnsi="Cambria Math"/>
+                      </w:rPr>
+                      <m:t>f</m:t>
+                    </m:r>
+                    <m:d>
+                      <m:dPr>
+                        <m:ctrlPr>
+                          <w:rPr>
+                            <w:rFonts w:ascii="Cambria Math" w:hAnsi="Cambria Math"/>
+                            <w:i/>
+                          </w:rPr>
+                        </m:ctrlPr>
+                      </m:dPr>
+                      <m:e>
+                        <m:sSub>
+                          <m:sSubPr>
+                            <m:ctrlPr>
+                              <w:rPr>
+                                <w:rFonts w:ascii="Cambria Math" w:hAnsi="Cambria Math"/>
+                                <w:i/>
+                              </w:rPr>
+                            </m:ctrlPr>
+                          </m:sSubPr>
+                          <m:e>
+                            <m:r>
+                              <w:rPr>
+                                <w:rFonts w:ascii="Cambria Math" w:hAnsi="Cambria Math"/>
+                              </w:rPr>
+                              <m:t>c</m:t>
+                            </m:r>
+                          </m:e>
+                          <m:sub>
+                            <m:r>
+                              <w:rPr>
+                                <w:rFonts w:ascii="Cambria Math" w:hAnsi="Cambria Math"/>
+                              </w:rPr>
+                              <m:t>1,</m:t>
+                            </m:r>
+                            <m:r>
+                              <w:rPr>
+                                <w:rFonts w:ascii="Cambria Math" w:hAnsi="Cambria Math"/>
+                              </w:rPr>
+                              <m:t>1,p,n</m:t>
+                            </m:r>
+                          </m:sub>
+                        </m:sSub>
+                      </m:e>
+                    </m:d>
+                    <m:ctrlPr>
+                      <w:rPr>
+                        <w:rFonts w:ascii="Cambria Math" w:eastAsia="Cambria Math" w:hAnsi="Cambria Math" w:cs="Cambria Math"/>
+                        <w:i/>
+                      </w:rPr>
+                    </m:ctrlPr>
+                  </m:e>
+                </m:mr>
+                <m:mr>
+                  <m:e>
+                    <m:r>
+                      <w:rPr>
+                        <w:rFonts w:ascii="Cambria Math" w:eastAsia="Cambria Math" w:hAnsi="Cambria Math" w:cs="Cambria Math"/>
+                      </w:rPr>
+                      <m:t>⋮</m:t>
+                    </m:r>
+                    <m:ctrlPr>
+                      <w:rPr>
+                        <w:rFonts w:ascii="Cambria Math" w:eastAsia="Cambria Math" w:hAnsi="Cambria Math" w:cs="Cambria Math"/>
+                        <w:i/>
+                      </w:rPr>
+                    </m:ctrlPr>
+                  </m:e>
+                  <m:e>
+                    <m:r>
+                      <w:rPr>
+                        <w:rFonts w:ascii="Cambria Math" w:eastAsia="Cambria Math" w:hAnsi="Cambria Math" w:cs="Cambria Math"/>
+                      </w:rPr>
+                      <m:t>⋱</m:t>
+                    </m:r>
+                    <m:ctrlPr>
+                      <w:rPr>
+                        <w:rFonts w:ascii="Cambria Math" w:eastAsia="Cambria Math" w:hAnsi="Cambria Math" w:cs="Cambria Math"/>
+                        <w:i/>
+                      </w:rPr>
+                    </m:ctrlPr>
+                  </m:e>
+                  <m:e>
+                    <m:ctrlPr>
+                      <w:rPr>
+                        <w:rFonts w:ascii="Cambria Math" w:eastAsia="Cambria Math" w:hAnsi="Cambria Math" w:cs="Cambria Math"/>
+                        <w:i/>
+                      </w:rPr>
+                    </m:ctrlPr>
+                  </m:e>
+                  <m:e>
+                    <m:ctrlPr>
+                      <w:rPr>
+                        <w:rFonts w:ascii="Cambria Math" w:eastAsia="Cambria Math" w:hAnsi="Cambria Math" w:cs="Cambria Math"/>
+                        <w:i/>
+                      </w:rPr>
+                    </m:ctrlPr>
+                  </m:e>
+                  <m:e>
+                    <m:r>
+                      <w:rPr>
+                        <w:rFonts w:ascii="Cambria Math" w:eastAsia="Cambria Math" w:hAnsi="Cambria Math" w:cs="Cambria Math"/>
+                      </w:rPr>
+                      <m:t>⋮</m:t>
+                    </m:r>
+                    <m:ctrlPr>
+                      <w:rPr>
+                        <w:rFonts w:ascii="Cambria Math" w:eastAsia="Cambria Math" w:hAnsi="Cambria Math" w:cs="Cambria Math"/>
+                        <w:i/>
+                      </w:rPr>
+                    </m:ctrlPr>
+                  </m:e>
+                </m:mr>
+                <m:mr>
+                  <m:e>
+                    <m:r>
+                      <w:rPr>
+                        <w:rFonts w:ascii="Cambria Math" w:hAnsi="Cambria Math"/>
+                      </w:rPr>
+                      <m:t>f</m:t>
+                    </m:r>
+                    <m:d>
+                      <m:dPr>
+                        <m:ctrlPr>
+                          <w:rPr>
+                            <w:rFonts w:ascii="Cambria Math" w:hAnsi="Cambria Math"/>
+                            <w:i/>
+                          </w:rPr>
+                        </m:ctrlPr>
+                      </m:dPr>
+                      <m:e>
+                        <m:sSub>
+                          <m:sSubPr>
+                            <m:ctrlPr>
+                              <w:rPr>
+                                <w:rFonts w:ascii="Cambria Math" w:hAnsi="Cambria Math"/>
+                                <w:i/>
+                              </w:rPr>
+                            </m:ctrlPr>
+                          </m:sSubPr>
+                          <m:e>
+                            <m:r>
+                              <w:rPr>
+                                <w:rFonts w:ascii="Cambria Math" w:hAnsi="Cambria Math"/>
+                              </w:rPr>
+                              <m:t>c</m:t>
+                            </m:r>
+                          </m:e>
+                          <m:sub>
+                            <m:r>
+                              <w:rPr>
+                                <w:rFonts w:ascii="Cambria Math" w:hAnsi="Cambria Math"/>
+                              </w:rPr>
+                              <m:t>t,</m:t>
+                            </m:r>
+                            <m:r>
+                              <w:rPr>
+                                <w:rFonts w:ascii="Cambria Math" w:hAnsi="Cambria Math"/>
+                              </w:rPr>
+                              <m:t>o,1,1</m:t>
+                            </m:r>
+                          </m:sub>
+                        </m:sSub>
+                      </m:e>
+                    </m:d>
+                    <m:ctrlPr>
+                      <w:rPr>
+                        <w:rFonts w:ascii="Cambria Math" w:eastAsia="Cambria Math" w:hAnsi="Cambria Math" w:cs="Cambria Math"/>
+                        <w:i/>
+                      </w:rPr>
+                    </m:ctrlPr>
+                  </m:e>
+                  <m:e>
+                    <m:ctrlPr>
+                      <w:rPr>
+                        <w:rFonts w:ascii="Cambria Math" w:eastAsia="Cambria Math" w:hAnsi="Cambria Math" w:cs="Cambria Math"/>
+                        <w:i/>
+                      </w:rPr>
+                    </m:ctrlPr>
+                  </m:e>
+                  <m:e>
+                    <m:r>
+                      <w:rPr>
+                        <w:rFonts w:ascii="Cambria Math" w:hAnsi="Cambria Math"/>
+                      </w:rPr>
+                      <m:t>f</m:t>
+                    </m:r>
+                    <m:d>
+                      <m:dPr>
+                        <m:ctrlPr>
+                          <w:rPr>
+                            <w:rFonts w:ascii="Cambria Math" w:hAnsi="Cambria Math"/>
+                            <w:i/>
+                          </w:rPr>
+                        </m:ctrlPr>
+                      </m:dPr>
+                      <m:e>
+                        <m:sSub>
+                          <m:sSubPr>
+                            <m:ctrlPr>
+                              <w:rPr>
+                                <w:rFonts w:ascii="Cambria Math" w:hAnsi="Cambria Math"/>
+                                <w:i/>
+                              </w:rPr>
+                            </m:ctrlPr>
+                          </m:sSubPr>
+                          <m:e>
+                            <m:r>
+                              <w:rPr>
+                                <w:rFonts w:ascii="Cambria Math" w:hAnsi="Cambria Math"/>
+                              </w:rPr>
+                              <m:t>c</m:t>
+                            </m:r>
+                          </m:e>
+                          <m:sub>
+                            <m:r>
+                              <w:rPr>
+                                <w:rFonts w:ascii="Cambria Math" w:hAnsi="Cambria Math"/>
+                              </w:rPr>
+                              <m:t>t,</m:t>
+                            </m:r>
+                            <m:r>
+                              <w:rPr>
+                                <w:rFonts w:ascii="Cambria Math" w:hAnsi="Cambria Math"/>
+                              </w:rPr>
+                              <m:t>o,s,d</m:t>
+                            </m:r>
+                          </m:sub>
+                        </m:sSub>
+                      </m:e>
+                    </m:d>
+                    <m:ctrlPr>
+                      <w:rPr>
+                        <w:rFonts w:ascii="Cambria Math" w:eastAsia="Cambria Math" w:hAnsi="Cambria Math" w:cs="Cambria Math"/>
+                        <w:i/>
+                      </w:rPr>
+                    </m:ctrlPr>
+                  </m:e>
+                  <m:e>
+                    <m:ctrlPr>
+                      <w:rPr>
+                        <w:rFonts w:ascii="Cambria Math" w:eastAsia="Cambria Math" w:hAnsi="Cambria Math" w:cs="Cambria Math"/>
+                        <w:i/>
+                      </w:rPr>
+                    </m:ctrlPr>
+                  </m:e>
+                  <m:e>
+                    <m:r>
+                      <w:rPr>
+                        <w:rFonts w:ascii="Cambria Math" w:hAnsi="Cambria Math"/>
+                      </w:rPr>
+                      <m:t>f</m:t>
+                    </m:r>
+                    <m:d>
+                      <m:dPr>
+                        <m:ctrlPr>
+                          <w:rPr>
+                            <w:rFonts w:ascii="Cambria Math" w:hAnsi="Cambria Math"/>
+                            <w:i/>
+                          </w:rPr>
+                        </m:ctrlPr>
+                      </m:dPr>
+                      <m:e>
+                        <m:sSub>
+                          <m:sSubPr>
+                            <m:ctrlPr>
+                              <w:rPr>
+                                <w:rFonts w:ascii="Cambria Math" w:hAnsi="Cambria Math"/>
+                                <w:i/>
+                              </w:rPr>
+                            </m:ctrlPr>
+                          </m:sSubPr>
+                          <m:e>
+                            <m:r>
+                              <w:rPr>
+                                <w:rFonts w:ascii="Cambria Math" w:hAnsi="Cambria Math"/>
+                              </w:rPr>
+                              <m:t>c</m:t>
+                            </m:r>
+                          </m:e>
+                          <m:sub>
+                            <m:r>
+                              <w:rPr>
+                                <w:rFonts w:ascii="Cambria Math" w:hAnsi="Cambria Math"/>
+                              </w:rPr>
+                              <m:t>t,</m:t>
+                            </m:r>
+                            <m:r>
+                              <w:rPr>
+                                <w:rFonts w:ascii="Cambria Math" w:hAnsi="Cambria Math"/>
+                              </w:rPr>
+                              <m:t>o,p,n</m:t>
+                            </m:r>
+                          </m:sub>
+                        </m:sSub>
+                      </m:e>
+                    </m:d>
+                    <m:ctrlPr>
+                      <w:rPr>
+                        <w:rFonts w:ascii="Cambria Math" w:eastAsia="Cambria Math" w:hAnsi="Cambria Math" w:cs="Cambria Math"/>
+                        <w:i/>
+                      </w:rPr>
+                    </m:ctrlPr>
+                  </m:e>
+                </m:mr>
+                <m:mr>
+                  <m:e>
+                    <m:r>
+                      <w:rPr>
+                        <w:rFonts w:ascii="Cambria Math" w:eastAsia="Cambria Math" w:hAnsi="Cambria Math" w:cs="Cambria Math"/>
+                      </w:rPr>
+                      <m:t>⋮</m:t>
+                    </m:r>
+                  </m:e>
+                  <m:e>
+                    <m:ctrlPr>
+                      <w:rPr>
+                        <w:rFonts w:ascii="Cambria Math" w:eastAsia="Cambria Math" w:hAnsi="Cambria Math" w:cs="Cambria Math"/>
+                        <w:i/>
+                      </w:rPr>
+                    </m:ctrlPr>
+                  </m:e>
+                  <m:e/>
+                  <m:e>
+                    <m:r>
+                      <w:rPr>
+                        <w:rFonts w:ascii="Cambria Math" w:hAnsi="Cambria Math"/>
+                      </w:rPr>
+                      <m:t>⋱</m:t>
+                    </m:r>
+                  </m:e>
+                  <m:e>
+                    <m:r>
+                      <w:rPr>
+                        <w:rFonts w:ascii="Cambria Math" w:hAnsi="Cambria Math"/>
+                      </w:rPr>
+                      <m:t>⋮</m:t>
+                    </m:r>
+                    <m:ctrlPr>
+                      <w:rPr>
+                        <w:rFonts w:ascii="Cambria Math" w:eastAsia="Cambria Math" w:hAnsi="Cambria Math" w:cs="Cambria Math"/>
+                        <w:i/>
+                      </w:rPr>
+                    </m:ctrlPr>
+                  </m:e>
+                </m:mr>
+                <m:mr>
+                  <m:e>
+                    <m:r>
+                      <w:rPr>
+                        <w:rFonts w:ascii="Cambria Math" w:hAnsi="Cambria Math"/>
+                      </w:rPr>
+                      <m:t>f</m:t>
+                    </m:r>
+                    <m:d>
+                      <m:dPr>
+                        <m:ctrlPr>
+                          <w:rPr>
+                            <w:rFonts w:ascii="Cambria Math" w:hAnsi="Cambria Math"/>
+                            <w:i/>
+                          </w:rPr>
+                        </m:ctrlPr>
+                      </m:dPr>
+                      <m:e>
+                        <m:sSub>
+                          <m:sSubPr>
+                            <m:ctrlPr>
+                              <w:rPr>
+                                <w:rFonts w:ascii="Cambria Math" w:hAnsi="Cambria Math"/>
+                                <w:i/>
+                              </w:rPr>
+                            </m:ctrlPr>
+                          </m:sSubPr>
+                          <m:e>
+                            <m:r>
+                              <w:rPr>
+                                <w:rFonts w:ascii="Cambria Math" w:hAnsi="Cambria Math"/>
+                              </w:rPr>
+                              <m:t>c</m:t>
+                            </m:r>
+                          </m:e>
+                          <m:sub>
+                            <m:r>
+                              <w:rPr>
+                                <w:rFonts w:ascii="Cambria Math" w:hAnsi="Cambria Math"/>
+                              </w:rPr>
+                              <m:t>q,</m:t>
+                            </m:r>
+                            <m:r>
+                              <w:rPr>
+                                <w:rFonts w:ascii="Cambria Math" w:hAnsi="Cambria Math"/>
+                              </w:rPr>
+                              <m:t>m,1,1</m:t>
+                            </m:r>
+                          </m:sub>
+                        </m:sSub>
+                      </m:e>
+                    </m:d>
+                  </m:e>
+                  <m:e>
+                    <m:r>
+                      <w:rPr>
+                        <w:rFonts w:ascii="Cambria Math" w:hAnsi="Cambria Math"/>
+                      </w:rPr>
+                      <m:t>…</m:t>
+                    </m:r>
+                    <m:ctrlPr>
+                      <w:rPr>
+                        <w:rFonts w:ascii="Cambria Math" w:eastAsia="Cambria Math" w:hAnsi="Cambria Math" w:cs="Cambria Math"/>
+                        <w:i/>
+                      </w:rPr>
+                    </m:ctrlPr>
+                  </m:e>
+                  <m:e>
+                    <m:r>
+                      <w:rPr>
+                        <w:rFonts w:ascii="Cambria Math" w:hAnsi="Cambria Math"/>
+                      </w:rPr>
+                      <m:t>f</m:t>
+                    </m:r>
+                    <m:d>
+                      <m:dPr>
+                        <m:ctrlPr>
+                          <w:rPr>
+                            <w:rFonts w:ascii="Cambria Math" w:hAnsi="Cambria Math"/>
+                            <w:i/>
+                          </w:rPr>
+                        </m:ctrlPr>
+                      </m:dPr>
+                      <m:e>
+                        <m:sSub>
+                          <m:sSubPr>
+                            <m:ctrlPr>
+                              <w:rPr>
+                                <w:rFonts w:ascii="Cambria Math" w:hAnsi="Cambria Math"/>
+                                <w:i/>
+                              </w:rPr>
+                            </m:ctrlPr>
+                          </m:sSubPr>
+                          <m:e>
+                            <m:r>
+                              <w:rPr>
+                                <w:rFonts w:ascii="Cambria Math" w:hAnsi="Cambria Math"/>
+                              </w:rPr>
+                              <m:t>c</m:t>
+                            </m:r>
+                          </m:e>
+                          <m:sub>
+                            <m:r>
+                              <w:rPr>
+                                <w:rFonts w:ascii="Cambria Math" w:hAnsi="Cambria Math"/>
+                              </w:rPr>
+                              <m:t>q,</m:t>
+                            </m:r>
+                            <m:r>
+                              <w:rPr>
+                                <w:rFonts w:ascii="Cambria Math" w:hAnsi="Cambria Math"/>
+                              </w:rPr>
+                              <m:t>m,s,d</m:t>
+                            </m:r>
+                          </m:sub>
+                        </m:sSub>
+                      </m:e>
+                    </m:d>
+                  </m:e>
+                  <m:e>
+                    <m:r>
+                      <w:rPr>
+                        <w:rFonts w:ascii="Cambria Math" w:hAnsi="Cambria Math"/>
+                      </w:rPr>
+                      <m:t>…</m:t>
+                    </m:r>
+                    <m:ctrlPr>
+                      <w:rPr>
+                        <w:rFonts w:ascii="Cambria Math" w:eastAsia="Cambria Math" w:hAnsi="Cambria Math" w:cs="Cambria Math"/>
+                        <w:i/>
+                      </w:rPr>
+                    </m:ctrlPr>
+                  </m:e>
+                  <m:e>
+                    <m:r>
+                      <w:rPr>
+                        <w:rFonts w:ascii="Cambria Math" w:hAnsi="Cambria Math"/>
+                      </w:rPr>
+                      <m:t>f</m:t>
+                    </m:r>
+                    <m:d>
+                      <m:dPr>
+                        <m:ctrlPr>
+                          <w:rPr>
+                            <w:rFonts w:ascii="Cambria Math" w:hAnsi="Cambria Math"/>
+                            <w:i/>
+                          </w:rPr>
+                        </m:ctrlPr>
+                      </m:dPr>
+                      <m:e>
+                        <m:sSub>
+                          <m:sSubPr>
+                            <m:ctrlPr>
+                              <w:rPr>
+                                <w:rFonts w:ascii="Cambria Math" w:hAnsi="Cambria Math"/>
+                                <w:i/>
+                              </w:rPr>
+                            </m:ctrlPr>
+                          </m:sSubPr>
+                          <m:e>
+                            <m:r>
+                              <w:rPr>
+                                <w:rFonts w:ascii="Cambria Math" w:hAnsi="Cambria Math"/>
+                              </w:rPr>
+                              <m:t>c</m:t>
+                            </m:r>
+                          </m:e>
+                          <m:sub>
+                            <m:r>
+                              <w:rPr>
+                                <w:rFonts w:ascii="Cambria Math" w:hAnsi="Cambria Math"/>
+                              </w:rPr>
+                              <m:t>q,</m:t>
+                            </m:r>
+                            <m:r>
+                              <w:rPr>
+                                <w:rFonts w:ascii="Cambria Math" w:hAnsi="Cambria Math"/>
+                              </w:rPr>
+                              <m:t>m,p,n</m:t>
+                            </m:r>
+                          </m:sub>
+                        </m:sSub>
+                      </m:e>
+                    </m:d>
+                  </m:e>
+                </m:mr>
+              </m:m>
+            </m:e>
+          </m:d>
+        </m:oMath>
+      </m:oMathPara>
+    </w:p>
+    <w:p>
+      <w:pPr>
+        <w:pStyle w:val="NoSpacing"/>
+        <w:spacing w:line="480" w:lineRule="auto"/>
+        <w:jc w:val="both"/>
+        <w:rPr>
+          <w:bCs/>
+        </w:rPr>
+      </w:pPr>
+      <w:r>
+        <w:rPr>
+          <w:bCs/>
+        </w:rPr>
+        <w:t>where c</w:t>
+      </w:r>
+      <w:r>
+        <w:rPr>
+          <w:bCs/>
+          <w:vertAlign w:val="subscript"/>
+        </w:rPr>
+        <w:t>t,o,s,d</w:t>
+      </w:r>
+      <w:r>
+        <w:rPr>
+          <w:bCs/>
+        </w:rPr>
+        <w:t xml:space="preserve"> is the distance between potential workers of type t in origin o and jobs of type s in destination d.  The accessibility values obtained, r</w:t>
+      </w:r>
+      <w:r>
+        <w:rPr>
+          <w:bCs/>
+          <w:vertAlign w:val="subscript"/>
+        </w:rPr>
+        <w:t>t,s,o</w:t>
+      </w:r>
+      <w:r>
+        <w:rPr>
+          <w:bCs/>
+        </w:rPr>
+        <w:t>, will then measure the allocation of jobs of type s to potential workers of type t in origin o.</w:t>
+      </w:r>
+      <w:r>
+        <w:rPr>
+          <w:bCs/>
+        </w:rPr>
+        <w:t xml:space="preserve">  One potential innovation is in incorporating non-spatial distances into </w:t>
+      </w:r>
+      <w:r>
+        <w:rPr>
+          <w:bCs/>
+        </w:rPr>
+        <w:t>c</w:t>
+      </w:r>
+      <w:r>
+        <w:rPr>
+          <w:bCs/>
+          <w:vertAlign w:val="subscript"/>
+        </w:rPr>
+        <w:t>t,o,s,d</w:t>
+      </w:r>
+      <w:r>
+        <w:rPr>
+          <w:bCs/>
+        </w:rPr>
+        <w:t xml:space="preserve">.  For instance, </w:t>
+      </w:r>
+      <w:r>
+        <w:rPr>
+          <w:bCs/>
+        </w:rPr>
+        <w:t>c</w:t>
+      </w:r>
+      <w:r>
+        <w:rPr>
+          <w:bCs/>
+          <w:vertAlign w:val="subscript"/>
+        </w:rPr>
+        <w:t>t,o,s,d</w:t>
+      </w:r>
+      <w:r>
+        <w:rPr>
+          <w:bCs/>
+        </w:rPr>
+        <w:t xml:space="preserve"> </w:t>
+      </w:r>
+      <w:r>
+        <w:rPr>
+          <w:bCs/>
+        </w:rPr>
+        <w:t>could be a weighted average of the normalised travel time between o and d and the normalised Euclidean distance between the sociodemographic characteristics of the potential workers living in o and the characteristics of the workers working in d.  Thus, f(</w:t>
+      </w:r>
+      <w:r>
+        <w:rPr>
+          <w:bCs/>
+        </w:rPr>
+        <w:t>c</w:t>
+      </w:r>
+      <w:r>
+        <w:rPr>
+          <w:bCs/>
+          <w:vertAlign w:val="subscript"/>
+        </w:rPr>
+        <w:t>t,o,s,d</w:t>
+      </w:r>
+      <w:r>
+        <w:rPr>
+          <w:bCs/>
+        </w:rPr>
+        <w:t>) can capture a distance decay that reduces the weight on the edge between w</w:t>
+      </w:r>
+      <w:r>
+        <w:rPr>
+          <w:bCs/>
+          <w:vertAlign w:val="subscript"/>
+        </w:rPr>
+        <w:t>t,o</w:t>
+      </w:r>
+      <w:r>
+        <w:rPr>
+          <w:bCs/>
+        </w:rPr>
+        <w:t xml:space="preserve"> and j</w:t>
+      </w:r>
+      <w:r>
+        <w:rPr>
+          <w:bCs/>
+          <w:vertAlign w:val="subscript"/>
+        </w:rPr>
+        <w:t>s,d</w:t>
+      </w:r>
+      <w:r>
+        <w:rPr>
+          <w:bCs/>
+        </w:rPr>
+        <w:t xml:space="preserve"> as the spatio-temporal distance between o and d increases or as the sociodemographic mismatch between t and s increases.  Further, as the job allocations are still done in an excludable manner, it follows that </w:t>
+      </w:r>
+      <m:oMath>
+        <m:sSub>
+          <m:sSubPr>
+            <m:ctrlPr>
+              <w:rPr>
+                <w:rFonts w:ascii="Cambria Math" w:hAnsi="Cambria Math"/>
+                <w:bCs/>
+                <w:i/>
+              </w:rPr>
+            </m:ctrlPr>
+          </m:sSubPr>
+          <m:e>
+            <m:r>
+              <w:rPr>
+                <w:rFonts w:ascii="Cambria Math" w:hAnsi="Cambria Math"/>
+              </w:rPr>
+              <m:t>r</m:t>
+            </m:r>
+          </m:e>
+          <m:sub>
+            <m:r>
+              <w:rPr>
+                <w:rFonts w:ascii="Cambria Math" w:hAnsi="Cambria Math"/>
+              </w:rPr>
+              <m:t>o</m:t>
+            </m:r>
+          </m:sub>
+        </m:sSub>
+        <m:r>
+          <w:rPr>
+            <w:rFonts w:ascii="Cambria Math" w:hAnsi="Cambria Math"/>
+          </w:rPr>
+          <m:t>=</m:t>
+        </m:r>
+        <m:nary>
+          <m:naryPr>
+            <m:chr m:val="∑"/>
+            <m:limLoc m:val="undOvr"/>
+            <m:supHide m:val="1"/>
+            <m:ctrlPr>
+              <w:rPr>
+                <w:rFonts w:ascii="Cambria Math" w:hAnsi="Cambria Math"/>
+                <w:bCs/>
+                <w:i/>
+              </w:rPr>
+            </m:ctrlPr>
+          </m:naryPr>
+          <m:sub>
+            <m:r>
+              <w:rPr>
+                <w:rFonts w:ascii="Cambria Math" w:hAnsi="Cambria Math"/>
+              </w:rPr>
+              <m:t>t,s</m:t>
+            </m:r>
+          </m:sub>
+          <m:sup/>
+          <m:e>
+            <m:sSub>
+              <m:sSubPr>
+                <m:ctrlPr>
+                  <w:rPr>
+                    <w:rFonts w:ascii="Cambria Math" w:hAnsi="Cambria Math"/>
+                    <w:bCs/>
+                    <w:i/>
+                  </w:rPr>
+                </m:ctrlPr>
+              </m:sSubPr>
+              <m:e>
+                <m:r>
+                  <w:rPr>
+                    <w:rFonts w:ascii="Cambria Math" w:hAnsi="Cambria Math"/>
+                  </w:rPr>
+                  <m:t>r</m:t>
+                </m:r>
+              </m:e>
+              <m:sub>
+                <m:r>
+                  <w:rPr>
+                    <w:rFonts w:ascii="Cambria Math" w:hAnsi="Cambria Math"/>
+                  </w:rPr>
+                  <m:t>t,s,o</m:t>
+                </m:r>
+              </m:sub>
+            </m:sSub>
+          </m:e>
+        </m:nary>
+      </m:oMath>
+      <w:r>
+        <w:rPr>
+          <w:rFonts w:eastAsiaTheme="minorEastAsia"/>
+          <w:bCs/>
+        </w:rPr>
+        <w:t>, and r</w:t>
+      </w:r>
+      <w:r>
+        <w:rPr>
+          <w:rFonts w:eastAsiaTheme="minorEastAsia"/>
+          <w:bCs/>
+          <w:vertAlign w:val="subscript"/>
+        </w:rPr>
+        <w:t>o</w:t>
+      </w:r>
+      <w:r>
+        <w:rPr>
+          <w:rFonts w:eastAsiaTheme="minorEastAsia"/>
+          <w:bCs/>
+        </w:rPr>
+        <w:t xml:space="preserve"> can be further decomposed to reveal how job accessibility in the same area o and dependence on job type s can vary across worker types t.</w:t>
       </w:r>
     </w:p>
     <w:p>
@@ -16405,114 +17618,43 @@
           <w:bCs/>
         </w:rPr>
       </w:pPr>
-      <w:r>
-        <w:rPr>
-          <w:bCs/>
-        </w:rPr>
-        <w:lastRenderedPageBreak/>
-        <w:t xml:space="preserve">Firstly, the map of overall JPRs </w:t>
-      </w:r>
-      <w:r>
-        <w:rPr>
-          <w:bCs/>
-        </w:rPr>
-        <w:t xml:space="preserve">in Figure XX </w:t>
-      </w:r>
-      <w:r>
-        <w:rPr>
-          <w:bCs/>
-        </w:rPr>
-        <w:t xml:space="preserve">reveals locations where there are too few or too many jobs allocated per </w:t>
-      </w:r>
-      <w:r>
-        <w:rPr>
-          <w:bCs/>
-        </w:rPr>
-        <w:t>potential worker</w:t>
-      </w:r>
-      <w:r>
-        <w:rPr>
-          <w:bCs/>
-        </w:rPr>
-        <w:t>.  This can directly guide the distribution of future growth</w:t>
-      </w:r>
-      <w:r>
-        <w:rPr>
-          <w:bCs/>
-        </w:rPr>
-        <w:t xml:space="preserve"> to shape the overall urban structure</w:t>
-      </w:r>
-      <w:r>
-        <w:rPr>
-          <w:bCs/>
-        </w:rPr>
-        <w:t xml:space="preserve">, with new housing supply being directed to locations with </w:t>
-      </w:r>
-      <w:r>
-        <w:rPr>
-          <w:bCs/>
-        </w:rPr>
-        <w:t>job surpluses</w:t>
-      </w:r>
-      <w:r>
-        <w:rPr>
-          <w:bCs/>
-        </w:rPr>
-        <w:t xml:space="preserve">, and job growth being encouraged in areas with too few jobs per </w:t>
-      </w:r>
-      <w:r>
-        <w:rPr>
-          <w:bCs/>
-        </w:rPr>
-        <w:t>potential worker</w:t>
-      </w:r>
-      <w:r>
-        <w:rPr>
-          <w:bCs/>
-        </w:rPr>
-        <w:t xml:space="preserve">.  Transport connectivity between areas with high JPRs and low JPRs can also be enhanced, to put more </w:t>
-      </w:r>
-      <w:r>
-        <w:rPr>
-          <w:bCs/>
-        </w:rPr>
-        <w:t>potential workers</w:t>
-      </w:r>
-      <w:r>
-        <w:rPr>
-          <w:bCs/>
-        </w:rPr>
-        <w:t xml:space="preserve"> </w:t>
-      </w:r>
-      <w:r>
-        <w:rPr>
-          <w:bCs/>
-        </w:rPr>
-        <w:t xml:space="preserve">in job-poor areas </w:t>
-      </w:r>
-      <w:r>
-        <w:rPr>
-          <w:bCs/>
-        </w:rPr>
-        <w:t>within reach of areas</w:t>
-      </w:r>
-      <w:r>
-        <w:rPr>
-          <w:bCs/>
-        </w:rPr>
-        <w:t xml:space="preserve"> with job surpluses</w:t>
-      </w:r>
-      <w:r>
-        <w:rPr>
-          <w:bCs/>
-        </w:rPr>
-        <w:t>.</w:t>
-      </w:r>
-      <w:r>
-        <w:rPr>
-          <w:bCs/>
-        </w:rPr>
-        <w:t xml:space="preserve">  This may be especially effective where adjacent areas have very different JPRs.</w:t>
+    </w:p>
+    <w:p>
+      <w:pPr>
+        <w:pStyle w:val="NoSpacing"/>
+        <w:spacing w:line="480" w:lineRule="auto"/>
+        <w:jc w:val="both"/>
+        <w:rPr>
+          <w:bCs/>
+        </w:rPr>
+      </w:pPr>
+    </w:p>
+    <w:p>
+      <w:pPr>
+        <w:pStyle w:val="NoSpacing"/>
+        <w:spacing w:line="480" w:lineRule="auto"/>
+        <w:jc w:val="both"/>
+        <w:rPr>
+          <w:bCs/>
+          <w:i/>
+          <w:iCs/>
+        </w:rPr>
+      </w:pPr>
+      <w:r>
+        <w:rPr>
+          <w:bCs/>
+          <w:i/>
+          <w:iCs/>
+        </w:rPr>
+        <w:t>Recommendations</w:t>
+      </w:r>
+      <w:r>
+        <w:rPr>
+          <w:bCs/>
+          <w:i/>
+          <w:iCs/>
+        </w:rPr>
+        <w:t xml:space="preserve"> for Urban Developments in the GLA</w:t>
       </w:r>
     </w:p>
     <w:p>
@@ -16529,175 +17671,13 @@
         <w:rPr>
           <w:bCs/>
         </w:rPr>
-        <w:t xml:space="preserve">Secondly, even though the measurement of travel time reliability in this study </w:t>
-      </w:r>
-      <w:r>
-        <w:rPr>
-          <w:bCs/>
-        </w:rPr>
-        <w:t xml:space="preserve">probably </w:t>
-      </w:r>
-      <w:r>
-        <w:rPr>
-          <w:bCs/>
-        </w:rPr>
-        <w:t>underestimates</w:t>
-      </w:r>
-      <w:r>
-        <w:rPr>
-          <w:bCs/>
-        </w:rPr>
-        <w:t xml:space="preserve"> actual travel time </w:t>
-      </w:r>
-      <w:r>
-        <w:rPr>
-          <w:bCs/>
-        </w:rPr>
-        <w:t>variability</w:t>
-      </w:r>
-      <w:r>
-        <w:rPr>
-          <w:bCs/>
-        </w:rPr>
-        <w:t xml:space="preserve">, the results are still useful </w:t>
-      </w:r>
-      <w:r>
-        <w:rPr>
-          <w:bCs/>
-        </w:rPr>
-        <w:t xml:space="preserve">for identifying </w:t>
-      </w:r>
-      <w:r>
-        <w:rPr>
-          <w:bCs/>
-        </w:rPr>
-        <w:t>areas where travel times to important destinations like the City are relatively unreliable.  The mode-specific reliability analysis also indicates areas where services by different modes seem to be particularly unreliable.</w:t>
-      </w:r>
-      <w:r>
-        <w:rPr>
-          <w:bCs/>
-        </w:rPr>
-        <w:t xml:space="preserve">  Moreover, because the travel time variability </w:t>
-      </w:r>
-      <w:r>
-        <w:rPr>
-          <w:bCs/>
-        </w:rPr>
-        <w:t xml:space="preserve">measurements </w:t>
-      </w:r>
-      <w:r>
-        <w:rPr>
-          <w:bCs/>
-        </w:rPr>
-        <w:t xml:space="preserve">in this study </w:t>
-      </w:r>
-      <w:r>
-        <w:rPr>
-          <w:bCs/>
-        </w:rPr>
-        <w:t xml:space="preserve">only account for </w:t>
-      </w:r>
-      <w:r>
-        <w:rPr>
-          <w:bCs/>
-        </w:rPr>
-        <w:t>service suspensions and schedule desynchronisation</w:t>
-      </w:r>
-      <w:r>
-        <w:rPr>
-          <w:bCs/>
-        </w:rPr>
-        <w:t xml:space="preserve"> and </w:t>
-      </w:r>
-      <w:r>
-        <w:rPr>
-          <w:bCs/>
-        </w:rPr>
-        <w:t xml:space="preserve">are not confounded by </w:t>
-      </w:r>
-      <w:r>
-        <w:rPr>
-          <w:bCs/>
-        </w:rPr>
-        <w:t>factors relating to travellers’ behaviours such as crowding</w:t>
-      </w:r>
-      <w:r>
-        <w:rPr>
-          <w:bCs/>
-        </w:rPr>
-        <w:t xml:space="preserve">, </w:t>
-      </w:r>
-      <w:r>
-        <w:rPr>
-          <w:bCs/>
-        </w:rPr>
-        <w:t xml:space="preserve">they </w:t>
-      </w:r>
-      <w:r>
-        <w:rPr>
-          <w:bCs/>
-        </w:rPr>
-        <w:t xml:space="preserve">can directly </w:t>
-      </w:r>
-      <w:r>
-        <w:rPr>
-          <w:bCs/>
-        </w:rPr>
-        <w:t xml:space="preserve">justify </w:t>
-      </w:r>
-      <w:r>
-        <w:rPr>
-          <w:bCs/>
-        </w:rPr>
-        <w:t xml:space="preserve">efforts to </w:t>
-      </w:r>
-      <w:r>
-        <w:rPr>
-          <w:bCs/>
-        </w:rPr>
-        <w:t xml:space="preserve">adjust service frequencies and </w:t>
-      </w:r>
-      <w:r>
-        <w:rPr>
-          <w:bCs/>
-        </w:rPr>
-        <w:t xml:space="preserve">arrival times to </w:t>
-      </w:r>
-      <w:r>
-        <w:rPr>
-          <w:bCs/>
-        </w:rPr>
-        <w:t xml:space="preserve">reduce the probability of schedule desynchronisation during </w:t>
-      </w:r>
-      <w:r>
-        <w:rPr>
-          <w:bCs/>
-        </w:rPr>
-        <w:t>transfers</w:t>
-      </w:r>
-      <w:r>
-        <w:rPr>
-          <w:bCs/>
-        </w:rPr>
-        <w:t xml:space="preserve">, or </w:t>
-      </w:r>
-      <w:r>
-        <w:rPr>
-          <w:bCs/>
-        </w:rPr>
-        <w:t xml:space="preserve">to adjust </w:t>
-      </w:r>
-      <w:r>
-        <w:rPr>
-          <w:bCs/>
-        </w:rPr>
-        <w:t xml:space="preserve">the incentives for operators so that they put more effort into </w:t>
-      </w:r>
-      <w:r>
-        <w:rPr>
-          <w:bCs/>
-        </w:rPr>
-        <w:t>preventing service suspensions</w:t>
+        <w:t xml:space="preserve">One of the aims of this study is to obtain findings that can aid in developing multifaceted strategies to improve accessibility to suitable jobs in London, drawing on options from land use development, transport infrastructure and operations and economic and social policy.  Below, I list some ways in which the findings discussed above can aid </w:t>
+      </w:r>
+      <w:r>
+        <w:rPr>
+          <w:bCs/>
+        </w:rPr>
+        <w:t>policy-making in these fields</w:t>
       </w:r>
       <w:r>
         <w:rPr>
@@ -16720,67 +17700,98 @@
         <w:rPr>
           <w:bCs/>
         </w:rPr>
-        <w:t>Thirdly</w:t>
-      </w:r>
-      <w:r>
-        <w:rPr>
-          <w:bCs/>
-        </w:rPr>
-        <w:t>, the typologies of MSOAs derived from the K-means clustering analys</w:t>
-      </w:r>
-      <w:r>
-        <w:rPr>
-          <w:bCs/>
-        </w:rPr>
-        <w:t>i</w:t>
-      </w:r>
-      <w:r>
-        <w:rPr>
-          <w:bCs/>
-        </w:rPr>
-        <w:t xml:space="preserve">s can be used to </w:t>
-      </w:r>
-      <w:r>
-        <w:rPr>
-          <w:bCs/>
-        </w:rPr>
-        <w:t xml:space="preserve">target social and economic policies to reduce the potential for </w:t>
-      </w:r>
-      <w:r>
-        <w:rPr>
-          <w:bCs/>
-        </w:rPr>
-        <w:t>non-spatial</w:t>
-      </w:r>
-      <w:r>
-        <w:rPr>
-          <w:bCs/>
-        </w:rPr>
-        <w:t xml:space="preserve"> mismatch between </w:t>
-      </w:r>
-      <w:r>
-        <w:rPr>
-          <w:bCs/>
-        </w:rPr>
-        <w:t xml:space="preserve">potential </w:t>
-      </w:r>
-      <w:r>
-        <w:rPr>
-          <w:bCs/>
-        </w:rPr>
-        <w:t xml:space="preserve">workers and </w:t>
-      </w:r>
-      <w:r>
-        <w:rPr>
-          <w:bCs/>
-        </w:rPr>
-        <w:t xml:space="preserve">the </w:t>
-      </w:r>
-      <w:r>
-        <w:rPr>
-          <w:bCs/>
-        </w:rPr>
-        <w:t>available jobs</w:t>
+        <w:t xml:space="preserve">Firstly, the map of overall JPRs </w:t>
+      </w:r>
+      <w:r>
+        <w:rPr>
+          <w:bCs/>
+        </w:rPr>
+        <w:t xml:space="preserve">in Figure XX </w:t>
+      </w:r>
+      <w:r>
+        <w:rPr>
+          <w:bCs/>
+        </w:rPr>
+        <w:t xml:space="preserve">reveals locations where there are too few or too many jobs allocated per </w:t>
+      </w:r>
+      <w:r>
+        <w:rPr>
+          <w:bCs/>
+        </w:rPr>
+        <w:t>potential worker</w:t>
+      </w:r>
+      <w:r>
+        <w:rPr>
+          <w:bCs/>
+        </w:rPr>
+        <w:t>.  This can directly guide the distribution of future growth</w:t>
+      </w:r>
+      <w:r>
+        <w:rPr>
+          <w:bCs/>
+        </w:rPr>
+        <w:t xml:space="preserve"> to shape the overall urban structure</w:t>
+      </w:r>
+      <w:r>
+        <w:rPr>
+          <w:bCs/>
+        </w:rPr>
+        <w:t xml:space="preserve">, with new housing supply being directed to locations with </w:t>
+      </w:r>
+      <w:r>
+        <w:rPr>
+          <w:bCs/>
+        </w:rPr>
+        <w:t>job surpluses</w:t>
+      </w:r>
+      <w:r>
+        <w:rPr>
+          <w:bCs/>
+        </w:rPr>
+        <w:t xml:space="preserve">, and job growth being encouraged in areas with too few jobs per </w:t>
+      </w:r>
+      <w:r>
+        <w:rPr>
+          <w:bCs/>
+        </w:rPr>
+        <w:t>potential worker</w:t>
+      </w:r>
+      <w:r>
+        <w:rPr>
+          <w:bCs/>
+        </w:rPr>
+        <w:t xml:space="preserve">.  Transport connectivity between areas with high JPRs and low JPRs can also be enhanced, to put more </w:t>
+      </w:r>
+      <w:r>
+        <w:rPr>
+          <w:bCs/>
+        </w:rPr>
+        <w:lastRenderedPageBreak/>
+        <w:t>potential workers</w:t>
+      </w:r>
+      <w:r>
+        <w:rPr>
+          <w:bCs/>
+        </w:rPr>
+        <w:t xml:space="preserve"> </w:t>
+      </w:r>
+      <w:r>
+        <w:rPr>
+          <w:bCs/>
+        </w:rPr>
+        <w:t xml:space="preserve">in job-poor areas </w:t>
+      </w:r>
+      <w:r>
+        <w:rPr>
+          <w:bCs/>
+        </w:rPr>
+        <w:t>within reach of areas</w:t>
+      </w:r>
+      <w:r>
+        <w:rPr>
+          <w:bCs/>
+        </w:rPr>
+        <w:t xml:space="preserve"> with job surpluses</w:t>
       </w:r>
       <w:r>
         <w:rPr>
@@ -16792,43 +17803,7 @@
         <w:rPr>
           <w:bCs/>
         </w:rPr>
-        <w:t xml:space="preserve">  For instance, referring to Figure XX, the </w:t>
-      </w:r>
-      <w:r>
-        <w:rPr>
-          <w:bCs/>
-        </w:rPr>
-        <w:t xml:space="preserve">potential workers </w:t>
-      </w:r>
-      <w:r>
-        <w:rPr>
-          <w:bCs/>
-        </w:rPr>
-        <w:t xml:space="preserve">of </w:t>
-      </w:r>
-      <w:r>
-        <w:rPr>
-          <w:bCs/>
-        </w:rPr>
-        <w:t xml:space="preserve">MSOAs in Clusters 5 and 7 </w:t>
-      </w:r>
-      <w:r>
-        <w:rPr>
-          <w:bCs/>
-        </w:rPr>
-        <w:t xml:space="preserve">may especially benefit from skills training programmes, which can help bridge the gaps between their relatively high social deprivation and dependence on high-end services jobs.  Economic incentives </w:t>
-      </w:r>
-      <w:r>
-        <w:rPr>
-          <w:bCs/>
-        </w:rPr>
-        <w:t xml:space="preserve">or development strategies </w:t>
-      </w:r>
-      <w:r>
-        <w:rPr>
-          <w:bCs/>
-        </w:rPr>
-        <w:t>to encourage job growth in other sectors, especially consumer services and the public sector, can also be targeted to MSOAs in these clusters.</w:t>
+        <w:t xml:space="preserve">  This may be especially effective where adjacent areas have very different JPRs.</w:t>
       </w:r>
     </w:p>
     <w:p>
@@ -16845,44 +17820,175 @@
         <w:rPr>
           <w:bCs/>
         </w:rPr>
-        <w:t xml:space="preserve">Finally, the MSOA typology can also be used to prioritise interventions to benefit the most socially deprived areas first, especially since more socially deprived residents may have fewer resources to improve the accessibility situations that they face by themselves, and may have fewer </w:t>
-      </w:r>
-      <w:r>
-        <w:rPr>
-          <w:bCs/>
-        </w:rPr>
-        <w:lastRenderedPageBreak/>
-        <w:t xml:space="preserve">options for travel besides public transport.  In order to deliver results quickly, </w:t>
-      </w:r>
-      <w:r>
-        <w:rPr>
-          <w:bCs/>
-        </w:rPr>
-        <w:t xml:space="preserve">we should look for </w:t>
-      </w:r>
-      <w:r>
-        <w:rPr>
-          <w:bCs/>
-        </w:rPr>
-        <w:t>low-cost and easily implementable interventions that make the most out of existing resources and programmes</w:t>
-      </w:r>
-      <w:r>
-        <w:rPr>
-          <w:bCs/>
-        </w:rPr>
-        <w:t xml:space="preserve">, such as extending the bus lane network or working with local </w:t>
-      </w:r>
-      <w:r>
-        <w:rPr>
-          <w:bCs/>
-        </w:rPr>
-        <w:t>institutes of higher learning</w:t>
-      </w:r>
-      <w:r>
-        <w:rPr>
-          <w:bCs/>
-        </w:rPr>
-        <w:t xml:space="preserve"> to expand skills training</w:t>
+        <w:t xml:space="preserve">Secondly, even though the measurement of travel time reliability in this study </w:t>
+      </w:r>
+      <w:r>
+        <w:rPr>
+          <w:bCs/>
+        </w:rPr>
+        <w:t xml:space="preserve">probably </w:t>
+      </w:r>
+      <w:r>
+        <w:rPr>
+          <w:bCs/>
+        </w:rPr>
+        <w:t>underestimates</w:t>
+      </w:r>
+      <w:r>
+        <w:rPr>
+          <w:bCs/>
+        </w:rPr>
+        <w:t xml:space="preserve"> actual travel time </w:t>
+      </w:r>
+      <w:r>
+        <w:rPr>
+          <w:bCs/>
+        </w:rPr>
+        <w:t>variability</w:t>
+      </w:r>
+      <w:r>
+        <w:rPr>
+          <w:bCs/>
+        </w:rPr>
+        <w:t xml:space="preserve">, the results are still useful </w:t>
+      </w:r>
+      <w:r>
+        <w:rPr>
+          <w:bCs/>
+        </w:rPr>
+        <w:t xml:space="preserve">for identifying </w:t>
+      </w:r>
+      <w:r>
+        <w:rPr>
+          <w:bCs/>
+        </w:rPr>
+        <w:t>areas where travel times to important destinations like the City are relatively unreliable.  The mode-specific reliability analysis also indicates areas where services by different modes seem to be particularly unreliable.</w:t>
+      </w:r>
+      <w:r>
+        <w:rPr>
+          <w:bCs/>
+        </w:rPr>
+        <w:t xml:space="preserve">  Moreover, because the travel time variability </w:t>
+      </w:r>
+      <w:r>
+        <w:rPr>
+          <w:bCs/>
+        </w:rPr>
+        <w:t xml:space="preserve">measurements </w:t>
+      </w:r>
+      <w:r>
+        <w:rPr>
+          <w:bCs/>
+        </w:rPr>
+        <w:t xml:space="preserve">in this study </w:t>
+      </w:r>
+      <w:r>
+        <w:rPr>
+          <w:bCs/>
+        </w:rPr>
+        <w:t xml:space="preserve">only account for </w:t>
+      </w:r>
+      <w:r>
+        <w:rPr>
+          <w:bCs/>
+        </w:rPr>
+        <w:t>service suspensions and schedule desynchronisation</w:t>
+      </w:r>
+      <w:r>
+        <w:rPr>
+          <w:bCs/>
+        </w:rPr>
+        <w:t xml:space="preserve"> and </w:t>
+      </w:r>
+      <w:r>
+        <w:rPr>
+          <w:bCs/>
+        </w:rPr>
+        <w:t xml:space="preserve">are not confounded by </w:t>
+      </w:r>
+      <w:r>
+        <w:rPr>
+          <w:bCs/>
+        </w:rPr>
+        <w:t>factors relating to travellers’ behaviours such as crowding</w:t>
+      </w:r>
+      <w:r>
+        <w:rPr>
+          <w:bCs/>
+        </w:rPr>
+        <w:t xml:space="preserve">, </w:t>
+      </w:r>
+      <w:r>
+        <w:rPr>
+          <w:bCs/>
+        </w:rPr>
+        <w:t xml:space="preserve">they </w:t>
+      </w:r>
+      <w:r>
+        <w:rPr>
+          <w:bCs/>
+        </w:rPr>
+        <w:t xml:space="preserve">can directly </w:t>
+      </w:r>
+      <w:r>
+        <w:rPr>
+          <w:bCs/>
+        </w:rPr>
+        <w:t xml:space="preserve">justify </w:t>
+      </w:r>
+      <w:r>
+        <w:rPr>
+          <w:bCs/>
+        </w:rPr>
+        <w:t xml:space="preserve">efforts to </w:t>
+      </w:r>
+      <w:r>
+        <w:rPr>
+          <w:bCs/>
+        </w:rPr>
+        <w:t xml:space="preserve">adjust service frequencies and </w:t>
+      </w:r>
+      <w:r>
+        <w:rPr>
+          <w:bCs/>
+        </w:rPr>
+        <w:t xml:space="preserve">arrival times to </w:t>
+      </w:r>
+      <w:r>
+        <w:rPr>
+          <w:bCs/>
+        </w:rPr>
+        <w:t xml:space="preserve">reduce the probability of schedule desynchronisation during </w:t>
+      </w:r>
+      <w:r>
+        <w:rPr>
+          <w:bCs/>
+        </w:rPr>
+        <w:t>transfers</w:t>
+      </w:r>
+      <w:r>
+        <w:rPr>
+          <w:bCs/>
+        </w:rPr>
+        <w:t xml:space="preserve">, or </w:t>
+      </w:r>
+      <w:r>
+        <w:rPr>
+          <w:bCs/>
+        </w:rPr>
+        <w:t xml:space="preserve">to adjust </w:t>
+      </w:r>
+      <w:r>
+        <w:rPr>
+          <w:bCs/>
+        </w:rPr>
+        <w:t xml:space="preserve">the incentives for operators so that they put more effort into </w:t>
+      </w:r>
+      <w:r>
+        <w:rPr>
+          <w:bCs/>
+        </w:rPr>
+        <w:t>preventing service suspensions</w:t>
       </w:r>
       <w:r>
         <w:rPr>
@@ -16905,6 +18011,185 @@
         <w:rPr>
           <w:bCs/>
         </w:rPr>
+        <w:t>Thirdly</w:t>
+      </w:r>
+      <w:r>
+        <w:rPr>
+          <w:bCs/>
+        </w:rPr>
+        <w:t>, the typologies of MSOAs derived from the K-means clustering analys</w:t>
+      </w:r>
+      <w:r>
+        <w:rPr>
+          <w:bCs/>
+        </w:rPr>
+        <w:t>i</w:t>
+      </w:r>
+      <w:r>
+        <w:rPr>
+          <w:bCs/>
+        </w:rPr>
+        <w:t xml:space="preserve">s can be used to </w:t>
+      </w:r>
+      <w:r>
+        <w:rPr>
+          <w:bCs/>
+        </w:rPr>
+        <w:t xml:space="preserve">target social and economic policies to reduce the potential for </w:t>
+      </w:r>
+      <w:r>
+        <w:rPr>
+          <w:bCs/>
+        </w:rPr>
+        <w:t>non-spatial</w:t>
+      </w:r>
+      <w:r>
+        <w:rPr>
+          <w:bCs/>
+        </w:rPr>
+        <w:t xml:space="preserve"> mismatch between </w:t>
+      </w:r>
+      <w:r>
+        <w:rPr>
+          <w:bCs/>
+        </w:rPr>
+        <w:t xml:space="preserve">potential </w:t>
+      </w:r>
+      <w:r>
+        <w:rPr>
+          <w:bCs/>
+        </w:rPr>
+        <w:t xml:space="preserve">workers and </w:t>
+      </w:r>
+      <w:r>
+        <w:rPr>
+          <w:bCs/>
+        </w:rPr>
+        <w:t xml:space="preserve">the </w:t>
+      </w:r>
+      <w:r>
+        <w:rPr>
+          <w:bCs/>
+        </w:rPr>
+        <w:t>available jobs</w:t>
+      </w:r>
+      <w:r>
+        <w:rPr>
+          <w:bCs/>
+        </w:rPr>
+        <w:t>.</w:t>
+      </w:r>
+      <w:r>
+        <w:rPr>
+          <w:bCs/>
+        </w:rPr>
+        <w:t xml:space="preserve">  For instance, referring to Figure XX, the </w:t>
+      </w:r>
+      <w:r>
+        <w:rPr>
+          <w:bCs/>
+        </w:rPr>
+        <w:t xml:space="preserve">potential workers </w:t>
+      </w:r>
+      <w:r>
+        <w:rPr>
+          <w:bCs/>
+        </w:rPr>
+        <w:t xml:space="preserve">of </w:t>
+      </w:r>
+      <w:r>
+        <w:rPr>
+          <w:bCs/>
+        </w:rPr>
+        <w:t xml:space="preserve">MSOAs in Clusters 5 and 7 </w:t>
+      </w:r>
+      <w:r>
+        <w:rPr>
+          <w:bCs/>
+        </w:rPr>
+        <w:t xml:space="preserve">may especially benefit from skills training programmes, which can help bridge the gaps between their relatively high social deprivation and dependence on high-end services jobs.  Economic incentives </w:t>
+      </w:r>
+      <w:r>
+        <w:rPr>
+          <w:bCs/>
+        </w:rPr>
+        <w:t xml:space="preserve">or development strategies </w:t>
+      </w:r>
+      <w:r>
+        <w:rPr>
+          <w:bCs/>
+        </w:rPr>
+        <w:t>to encourage job growth in other sectors, especially consumer services and the public sector, can also be targeted to MSOAs in these clusters.</w:t>
+      </w:r>
+    </w:p>
+    <w:p>
+      <w:pPr>
+        <w:pStyle w:val="NoSpacing"/>
+        <w:spacing w:line="480" w:lineRule="auto"/>
+        <w:ind w:firstLine="567"/>
+        <w:jc w:val="both"/>
+        <w:rPr>
+          <w:bCs/>
+        </w:rPr>
+      </w:pPr>
+      <w:r>
+        <w:rPr>
+          <w:bCs/>
+        </w:rPr>
+        <w:t xml:space="preserve">Finally, the MSOA typology can also be used to prioritise interventions to benefit the most socially deprived areas first, especially since more socially deprived residents may have fewer resources to improve the accessibility situations that they face by themselves, and may have fewer options for travel besides public transport.  In order to deliver results quickly, </w:t>
+      </w:r>
+      <w:r>
+        <w:rPr>
+          <w:bCs/>
+        </w:rPr>
+        <w:t xml:space="preserve">we should look for </w:t>
+      </w:r>
+      <w:r>
+        <w:rPr>
+          <w:bCs/>
+        </w:rPr>
+        <w:t>low-cost and easily implementable interventions that make the most out of existing resources and programmes</w:t>
+      </w:r>
+      <w:r>
+        <w:rPr>
+          <w:bCs/>
+        </w:rPr>
+        <w:t xml:space="preserve">, such as extending the bus lane network or working with local </w:t>
+      </w:r>
+      <w:r>
+        <w:rPr>
+          <w:bCs/>
+        </w:rPr>
+        <w:t>institutes of higher learning</w:t>
+      </w:r>
+      <w:r>
+        <w:rPr>
+          <w:bCs/>
+        </w:rPr>
+        <w:t xml:space="preserve"> to expand skills training</w:t>
+      </w:r>
+      <w:r>
+        <w:rPr>
+          <w:bCs/>
+        </w:rPr>
+        <w:t>.</w:t>
+      </w:r>
+    </w:p>
+    <w:p>
+      <w:pPr>
+        <w:pStyle w:val="NoSpacing"/>
+        <w:spacing w:line="480" w:lineRule="auto"/>
+        <w:ind w:firstLine="567"/>
+        <w:jc w:val="both"/>
+        <w:rPr>
+          <w:bCs/>
+        </w:rPr>
+      </w:pPr>
+      <w:r>
+        <w:rPr>
+          <w:bCs/>
+        </w:rPr>
+        <w:lastRenderedPageBreak/>
         <w:t xml:space="preserve">To a certain extent, these recommendations are in line with what the GLA already plans to do to improve transport connectivity and distribute growth more equitably throughout London.  </w:t>
       </w:r>
       <w:r>
@@ -17250,14 +18535,7 @@
         <w:rPr>
           <w:bCs/>
         </w:rPr>
-        <w:t xml:space="preserve">, and the RBTs for travel to Lewisham (shown in </w:t>
-      </w:r>
-      <w:r>
-        <w:rPr>
-          <w:bCs/>
-        </w:rPr>
-        <w:lastRenderedPageBreak/>
-        <w:t>Figure XX) are quite high</w:t>
+        <w:t>, and the RBTs for travel to Lewisham (shown in Figure XX) are quite high</w:t>
       </w:r>
       <w:r>
         <w:rPr>
@@ -17310,6 +18588,7 @@
         <w:rPr>
           <w:bCs/>
         </w:rPr>
+        <w:lastRenderedPageBreak/>
         <w:t xml:space="preserve">Overall, the results paint a picture of job accessibility in London that is hopeful.  Problem areas do exist where high social deprivation, low job accessibility, high sectoral dependence and low travel time reliability coincide to varying degrees, but it is important to recognise that there are also areas where more disadvantaged residents enjoy job accessibility conditions that are similar to their more privileged neighbours.  In addition, TfL, the GLA and UK governments have </w:t>
       </w:r>
       <w:r>
@@ -17569,7 +18848,6 @@
                   <w:noProof/>
                   <w:lang w:val="en-US"/>
                 </w:rPr>
-                <w:lastRenderedPageBreak/>
                 <w:t xml:space="preserve">Geurs, K. T. &amp; Wee, B., 2004. Accessibility evaluation of land-use and transport strategies: review and research directions. </w:t>
               </w:r>
               <w:r>
@@ -17603,6 +18881,7 @@
                   <w:noProof/>
                   <w:lang w:val="en-US"/>
                 </w:rPr>
+                <w:lastRenderedPageBreak/>
                 <w:t xml:space="preserve">Greater London Authority, 2018. </w:t>
               </w:r>
               <w:r>
@@ -17926,7 +19205,6 @@
                   <w:noProof/>
                   <w:lang w:val="en-US"/>
                 </w:rPr>
-                <w:lastRenderedPageBreak/>
                 <w:t xml:space="preserve">Neihaus, M., Galilea, P. &amp; Hurtubia, R., 2016. Accessibility and equity: an approach for wider transport project assessment in Chile. </w:t>
               </w:r>
               <w:r>
@@ -17953,6 +19231,7 @@
                   <w:noProof/>
                   <w:lang w:val="en-US"/>
                 </w:rPr>
+                <w:lastRenderedPageBreak/>
                 <w:t xml:space="preserve">Sanchez, T. W., 1999. The connection between public transit and employment: the cases of Portland and Atlanta. </w:t>
               </w:r>
               <w:r>
@@ -20879,7 +22158,7 @@
 </file>
 
 <file path=customXml/itemProps1.xml><?xml version="1.0" encoding="utf-8"?>
-<ds:datastoreItem xmlns:ds="http://schemas.openxmlformats.org/officeDocument/2006/customXml" ds:itemID="{C1A5E783-AF0C-48BF-90F9-7631EB0B2811}">
+<ds:datastoreItem xmlns:ds="http://schemas.openxmlformats.org/officeDocument/2006/customXml" ds:itemID="{76DCBBDB-97D6-42D9-A83E-F38D1E45297C}">
   <ds:schemaRefs>
     <ds:schemaRef ds:uri="http://schemas.openxmlformats.org/officeDocument/2006/bibliography"/>
   </ds:schemaRefs>

</xml_diff>